<commit_message>
Ajout partie technique rendu lot 4
</commit_message>
<xml_diff>
--- a/LIVRABLE-4/Livrable 4.docx
+++ b/LIVRABLE-4/Livrable 4.docx
@@ -1,8 +1,10 @@
 
 <file path=word/document.xml><?xml version="1.0" encoding="utf-8"?>
-<w:document xmlns:wpc="http://schemas.microsoft.com/office/word/2010/wordprocessingCanvas" xmlns:cx="http://schemas.microsoft.com/office/drawing/2014/chartex" xmlns:cx1="http://schemas.microsoft.com/office/drawing/2015/9/8/chartex" xmlns:cx2="http://schemas.microsoft.com/office/drawing/2015/10/21/chartex" xmlns:cx3="http://schemas.microsoft.com/office/drawing/2016/5/9/chartex" xmlns:cx4="http://schemas.microsoft.com/office/drawing/2016/5/10/chartex" xmlns:cx5="http://schemas.microsoft.com/office/drawing/2016/5/11/chartex" xmlns:cx6="http://schemas.microsoft.com/office/drawing/2016/5/12/chartex" xmlns:cx7="http://schemas.microsoft.com/office/drawing/2016/5/13/chartex" xmlns:cx8="http://schemas.microsoft.com/office/drawing/2016/5/14/chartex" xmlns:mc="http://schemas.openxmlformats.org/markup-compatibility/2006" xmlns:aink="http://schemas.microsoft.com/office/drawing/2016/ink" xmlns:am3d="http://schemas.microsoft.com/office/drawing/2017/model3d" xmlns:o="urn:schemas-microsoft-com:office:office" xmlns:r="http://schemas.openxmlformats.org/officeDocument/2006/relationships" xmlns:m="http://schemas.openxmlformats.org/officeDocument/2006/math" xmlns:v="urn:schemas-microsoft-com:vml" xmlns:wp14="http://schemas.microsoft.com/office/word/2010/wordprocessingDrawing" xmlns:wp="http://schemas.openxmlformats.org/drawingml/2006/wordprocessingDrawing" xmlns:w10="urn:schemas-microsoft-com:office:word" xmlns:w="http://schemas.openxmlformats.org/wordprocessingml/2006/main" xmlns:w14="http://schemas.microsoft.com/office/word/2010/wordml" xmlns:w15="http://schemas.microsoft.com/office/word/2012/wordml" xmlns:w16cid="http://schemas.microsoft.com/office/word/2016/wordml/cid" xmlns:w16se="http://schemas.microsoft.com/office/word/2015/wordml/symex" xmlns:wpg="http://schemas.microsoft.com/office/word/2010/wordprocessingGroup" xmlns:wpi="http://schemas.microsoft.com/office/word/2010/wordprocessingInk" xmlns:wne="http://schemas.microsoft.com/office/word/2006/wordml" xmlns:wps="http://schemas.microsoft.com/office/word/2010/wordprocessingShape" mc:Ignorable="w14 w15 w16se w16cid wp14">
+<w:document xmlns:wpc="http://schemas.microsoft.com/office/word/2010/wordprocessingCanvas" xmlns:cx="http://schemas.microsoft.com/office/drawing/2014/chartex" xmlns:cx1="http://schemas.microsoft.com/office/drawing/2015/9/8/chartex" xmlns:cx2="http://schemas.microsoft.com/office/drawing/2015/10/21/chartex" xmlns:cx3="http://schemas.microsoft.com/office/drawing/2016/5/9/chartex" xmlns:cx4="http://schemas.microsoft.com/office/drawing/2016/5/10/chartex" xmlns:cx5="http://schemas.microsoft.com/office/drawing/2016/5/11/chartex" xmlns:cx6="http://schemas.microsoft.com/office/drawing/2016/5/12/chartex" xmlns:cx7="http://schemas.microsoft.com/office/drawing/2016/5/13/chartex" xmlns:cx8="http://schemas.microsoft.com/office/drawing/2016/5/14/chartex" xmlns:mc="http://schemas.openxmlformats.org/markup-compatibility/2006" xmlns:aink="http://schemas.microsoft.com/office/drawing/2016/ink" xmlns:am3d="http://schemas.microsoft.com/office/drawing/2017/model3d" xmlns:o="urn:schemas-microsoft-com:office:office" xmlns:r="http://schemas.openxmlformats.org/officeDocument/2006/relationships" xmlns:m="http://schemas.openxmlformats.org/officeDocument/2006/math" xmlns:v="urn:schemas-microsoft-com:vml" xmlns:wp14="http://schemas.microsoft.com/office/word/2010/wordprocessingDrawing" xmlns:wp="http://schemas.openxmlformats.org/drawingml/2006/wordprocessingDrawing" xmlns:w10="urn:schemas-microsoft-com:office:word" xmlns:w="http://schemas.openxmlformats.org/wordprocessingml/2006/main" xmlns:w14="http://schemas.microsoft.com/office/word/2010/wordml" xmlns:w15="http://schemas.microsoft.com/office/word/2012/wordml" xmlns:w16cex="http://schemas.microsoft.com/office/word/2018/wordml/cex" xmlns:w16cid="http://schemas.microsoft.com/office/word/2016/wordml/cid" xmlns:w16="http://schemas.microsoft.com/office/word/2018/wordml" xmlns:w16se="http://schemas.microsoft.com/office/word/2015/wordml/symex" xmlns:wpg="http://schemas.microsoft.com/office/word/2010/wordprocessingGroup" xmlns:wpi="http://schemas.microsoft.com/office/word/2010/wordprocessingInk" xmlns:wne="http://schemas.microsoft.com/office/word/2006/wordml" xmlns:wps="http://schemas.microsoft.com/office/word/2010/wordprocessingShape" mc:Ignorable="w14 w15 w16se w16cid w16 w16cex wp14">
   <w:body>
     <w:p>
+      <w:bookmarkStart w:id="0" w:name="_Hlk38974188"/>
+      <w:bookmarkEnd w:id="0"/>
       <w:r>
         <w:rPr>
           <w:rFonts w:ascii="Arial" w:hAnsi="Arial" w:cs="Arial"/>
@@ -11,7 +13,7 @@
         <mc:AlternateContent>
           <mc:Choice Requires="wps">
             <w:drawing>
-              <wp:anchor distT="152400" distB="152400" distL="152400" distR="152400" simplePos="0" relativeHeight="251669504" behindDoc="0" locked="0" layoutInCell="1" allowOverlap="1" wp14:anchorId="2800322F" wp14:editId="2A91EF38">
+              <wp:anchor distT="152400" distB="152400" distL="152400" distR="152400" simplePos="0" relativeHeight="251669504" behindDoc="0" locked="0" layoutInCell="1" allowOverlap="1" wp14:anchorId="2615EDE3" wp14:editId="3253D2E4">
                 <wp:simplePos x="0" y="0"/>
                 <wp:positionH relativeFrom="margin">
                   <wp:align>left</wp:align>
@@ -108,7 +110,7 @@
           </mc:Choice>
           <mc:Fallback>
             <w:pict>
-              <v:shapetype w14:anchorId="2800322F" id="_x0000_t202" coordsize="21600,21600" o:spt="202" path="m,l,21600r21600,l21600,xe">
+              <v:shapetype w14:anchorId="2615EDE3" id="_x0000_t202" coordsize="21600,21600" o:spt="202" path="m,l,21600r21600,l21600,xe">
                 <v:stroke joinstyle="miter"/>
                 <v:path gradientshapeok="t" o:connecttype="rect"/>
               </v:shapetype>
@@ -168,7 +170,7 @@
         <mc:AlternateContent>
           <mc:Choice Requires="wps">
             <w:drawing>
-              <wp:anchor distT="152400" distB="152400" distL="152400" distR="152400" simplePos="0" relativeHeight="251667456" behindDoc="0" locked="0" layoutInCell="1" allowOverlap="1" wp14:anchorId="4B130B70" wp14:editId="34AAABA5">
+              <wp:anchor distT="152400" distB="152400" distL="152400" distR="152400" simplePos="0" relativeHeight="251667456" behindDoc="0" locked="0" layoutInCell="1" allowOverlap="1" wp14:anchorId="54CE3BDC" wp14:editId="06DB4842">
                 <wp:simplePos x="0" y="0"/>
                 <wp:positionH relativeFrom="margin">
                   <wp:align>left</wp:align>
@@ -279,7 +281,7 @@
           </mc:Choice>
           <mc:Fallback>
             <w:pict>
-              <v:shape w14:anchorId="4B130B70" id="_x0000_s1027" type="#_x0000_t202" style="position:absolute;margin-left:0;margin-top:382.4pt;width:442pt;height:117.5pt;z-index:251667456;visibility:visible;mso-wrap-style:square;mso-height-percent:0;mso-wrap-distance-left:12pt;mso-wrap-distance-top:12pt;mso-wrap-distance-right:12pt;mso-wrap-distance-bottom:12pt;mso-position-horizontal:left;mso-position-horizontal-relative:margin;mso-position-vertical:absolute;mso-position-vertical-relative:page;mso-height-percent:0;mso-height-relative:margin;v-text-anchor:top" o:gfxdata="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" filled="f" stroked="f" strokeweight="1pt">
+              <v:shape w14:anchorId="54CE3BDC" id="_x0000_s1027" type="#_x0000_t202" style="position:absolute;margin-left:0;margin-top:382.4pt;width:442pt;height:117.5pt;z-index:251667456;visibility:visible;mso-wrap-style:square;mso-height-percent:0;mso-wrap-distance-left:12pt;mso-wrap-distance-top:12pt;mso-wrap-distance-right:12pt;mso-wrap-distance-bottom:12pt;mso-position-horizontal:left;mso-position-horizontal-relative:margin;mso-position-vertical:absolute;mso-position-vertical-relative:page;mso-height-percent:0;mso-height-relative:margin;v-text-anchor:top" o:gfxdata="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" filled="f" stroked="f" strokeweight="1pt">
                 <v:stroke miterlimit="4"/>
                 <v:textbox inset="4pt,4pt,4pt,4pt">
                   <w:txbxContent>
@@ -360,7 +362,7 @@
         <mc:AlternateContent>
           <mc:Choice Requires="wps">
             <w:drawing>
-              <wp:anchor distT="152400" distB="152400" distL="152400" distR="152400" simplePos="0" relativeHeight="251665408" behindDoc="0" locked="0" layoutInCell="1" allowOverlap="1" wp14:anchorId="0A97D996" wp14:editId="7E82FE9E">
+              <wp:anchor distT="152400" distB="152400" distL="152400" distR="152400" simplePos="0" relativeHeight="251665408" behindDoc="0" locked="0" layoutInCell="1" allowOverlap="1" wp14:anchorId="256FBD95" wp14:editId="4AC8BA0C">
                 <wp:simplePos x="0" y="0"/>
                 <wp:positionH relativeFrom="page">
                   <wp:posOffset>663167</wp:posOffset>
@@ -524,7 +526,7 @@
           </mc:Choice>
           <mc:Fallback>
             <w:pict>
-              <v:shape w14:anchorId="0A97D996" id="_x0000_s1028" type="#_x0000_t202" style="position:absolute;margin-left:52.2pt;margin-top:647.25pt;width:269.65pt;height:176.35pt;z-index:251665408;visibility:visible;mso-wrap-style:square;mso-width-percent:0;mso-height-percent:0;mso-wrap-distance-left:12pt;mso-wrap-distance-top:12pt;mso-wrap-distance-right:12pt;mso-wrap-distance-bottom:12pt;mso-position-horizontal:absolute;mso-position-horizontal-relative:page;mso-position-vertical:absolute;mso-position-vertical-relative:page;mso-width-percent:0;mso-height-percent:0;mso-width-relative:margin;mso-height-relative:margin;v-text-anchor:top" wrapcoords="0 -6 21600 -6 21600 21594 0 21594 0 -6" o:gfxdata="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" filled="f" stroked="f" strokeweight="1pt">
+              <v:shape w14:anchorId="256FBD95" id="_x0000_s1028" type="#_x0000_t202" style="position:absolute;margin-left:52.2pt;margin-top:647.25pt;width:269.65pt;height:176.35pt;z-index:251665408;visibility:visible;mso-wrap-style:square;mso-width-percent:0;mso-height-percent:0;mso-wrap-distance-left:12pt;mso-wrap-distance-top:12pt;mso-wrap-distance-right:12pt;mso-wrap-distance-bottom:12pt;mso-position-horizontal:absolute;mso-position-horizontal-relative:page;mso-position-vertical:absolute;mso-position-vertical-relative:page;mso-width-percent:0;mso-height-percent:0;mso-width-relative:margin;mso-height-relative:margin;v-text-anchor:top" wrapcoords="0 -6 21600 -6 21600 21594 0 21594 0 -6" o:gfxdata="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" filled="f" stroked="f" strokeweight="1pt">
                 <v:stroke miterlimit="4"/>
                 <v:textbox inset="4pt,4pt,4pt,4pt">
                   <w:txbxContent>
@@ -644,7 +646,7 @@
           <w:noProof/>
         </w:rPr>
         <w:drawing>
-          <wp:anchor distT="0" distB="0" distL="114300" distR="114300" simplePos="0" relativeHeight="251661312" behindDoc="0" locked="0" layoutInCell="1" allowOverlap="1" wp14:anchorId="504EDFF1" wp14:editId="7CF20AA5">
+          <wp:anchor distT="0" distB="0" distL="114300" distR="114300" simplePos="0" relativeHeight="251661312" behindDoc="0" locked="0" layoutInCell="1" allowOverlap="1" wp14:anchorId="11962BB0" wp14:editId="4916C3CC">
             <wp:simplePos x="0" y="0"/>
             <wp:positionH relativeFrom="page">
               <wp:posOffset>3157004</wp:posOffset>
@@ -712,7 +714,7 @@
           <w:noProof/>
         </w:rPr>
         <w:drawing>
-          <wp:anchor distT="152400" distB="152400" distL="152400" distR="152400" simplePos="0" relativeHeight="251659264" behindDoc="0" locked="0" layoutInCell="1" allowOverlap="1" wp14:anchorId="67B211C8" wp14:editId="356100EB">
+          <wp:anchor distT="152400" distB="152400" distL="152400" distR="152400" simplePos="0" relativeHeight="251659264" behindDoc="0" locked="0" layoutInCell="1" allowOverlap="1" wp14:anchorId="0962402E" wp14:editId="1944DABD">
             <wp:simplePos x="0" y="0"/>
             <wp:positionH relativeFrom="page">
               <wp:align>left</wp:align>
@@ -3866,22 +3868,22 @@
       <w:pPr>
         <w:pStyle w:val="Titre1"/>
       </w:pPr>
-      <w:bookmarkStart w:id="0" w:name="_Toc38706447"/>
+      <w:bookmarkStart w:id="1" w:name="_Toc38706447"/>
       <w:r>
         <w:lastRenderedPageBreak/>
         <w:t>Projet</w:t>
       </w:r>
-      <w:bookmarkEnd w:id="0"/>
+      <w:bookmarkEnd w:id="1"/>
     </w:p>
     <w:p>
       <w:pPr>
         <w:pStyle w:val="Titre2"/>
       </w:pPr>
-      <w:bookmarkStart w:id="1" w:name="_Toc38706448"/>
+      <w:bookmarkStart w:id="2" w:name="_Toc38706448"/>
       <w:r>
         <w:t>Introduction</w:t>
       </w:r>
-      <w:bookmarkEnd w:id="1"/>
+      <w:bookmarkEnd w:id="2"/>
     </w:p>
     <w:p>
       <w:pPr>
@@ -3904,11 +3906,11 @@
       <w:pPr>
         <w:pStyle w:val="Titre2"/>
       </w:pPr>
-      <w:bookmarkStart w:id="2" w:name="_Toc38706449"/>
+      <w:bookmarkStart w:id="3" w:name="_Toc38706449"/>
       <w:r>
         <w:t>Contexte</w:t>
       </w:r>
-      <w:bookmarkEnd w:id="2"/>
+      <w:bookmarkEnd w:id="3"/>
     </w:p>
     <w:p>
       <w:pPr>
@@ -4214,12 +4216,12 @@
       <w:pPr>
         <w:pStyle w:val="Titre2"/>
       </w:pPr>
-      <w:bookmarkStart w:id="3" w:name="_Toc38706450"/>
+      <w:bookmarkStart w:id="4" w:name="_Toc38706450"/>
       <w:r>
         <w:lastRenderedPageBreak/>
         <w:t>Besoin</w:t>
       </w:r>
-      <w:bookmarkEnd w:id="3"/>
+      <w:bookmarkEnd w:id="4"/>
     </w:p>
     <w:p>
       <w:pPr>
@@ -4230,7 +4232,7 @@
           <w:noProof/>
         </w:rPr>
         <w:drawing>
-          <wp:inline distT="0" distB="0" distL="0" distR="0" wp14:anchorId="206B2607" wp14:editId="499EAEEA">
+          <wp:inline distT="0" distB="0" distL="0" distR="0" wp14:anchorId="018836B7" wp14:editId="61A7CAD8">
             <wp:extent cx="2811439" cy="2134372"/>
             <wp:effectExtent l="0" t="0" r="8255" b="0"/>
             <wp:docPr id="9" name="Image 9"/>
@@ -4377,7 +4379,7 @@
           <w:noProof/>
         </w:rPr>
         <w:drawing>
-          <wp:inline distT="0" distB="0" distL="0" distR="0" wp14:anchorId="13F9FC30">
+          <wp:inline distT="0" distB="0" distL="0" distR="0" wp14:anchorId="7D1D9B6E" wp14:editId="73E0C3E4">
             <wp:extent cx="4613910" cy="2531110"/>
             <wp:effectExtent l="0" t="0" r="0" b="2540"/>
             <wp:docPr id="10" name="Image 10"/>
@@ -4428,7 +4430,7 @@
           <w:noProof/>
         </w:rPr>
         <w:drawing>
-          <wp:inline distT="0" distB="0" distL="0" distR="0" wp14:anchorId="4C7BADCF" wp14:editId="3FC7CC92">
+          <wp:inline distT="0" distB="0" distL="0" distR="0" wp14:anchorId="10C808A1" wp14:editId="64FFB345">
             <wp:extent cx="5760720" cy="2467610"/>
             <wp:effectExtent l="0" t="0" r="0" b="8890"/>
             <wp:docPr id="4" name="Image 4"/>
@@ -4481,12 +4483,12 @@
       <w:pPr>
         <w:pStyle w:val="Titre2"/>
       </w:pPr>
-      <w:bookmarkStart w:id="4" w:name="_Toc38706451"/>
+      <w:bookmarkStart w:id="5" w:name="_Toc38706451"/>
       <w:r>
         <w:lastRenderedPageBreak/>
         <w:t>Objectif du projet</w:t>
       </w:r>
-      <w:bookmarkEnd w:id="4"/>
+      <w:bookmarkEnd w:id="5"/>
     </w:p>
     <w:p>
       <w:pPr>
@@ -4668,11 +4670,11 @@
       <w:pPr>
         <w:pStyle w:val="Titre2"/>
       </w:pPr>
-      <w:bookmarkStart w:id="5" w:name="_Toc38706452"/>
+      <w:bookmarkStart w:id="6" w:name="_Toc38706452"/>
       <w:r>
         <w:t>Agilité</w:t>
       </w:r>
-      <w:bookmarkEnd w:id="5"/>
+      <w:bookmarkEnd w:id="6"/>
     </w:p>
     <w:p>
       <w:pPr>
@@ -4805,7 +4807,23 @@
           <w:rFonts w:cstheme="minorHAnsi"/>
           <w:color w:val="000000"/>
         </w:rPr>
-        <w:t xml:space="preserve"> est le représentant du produit. Il porte le message et les besoins essentiels provenant du métier. Il connaît les fonctionnalités requises et pourra moduler la solution en fonction de la philosophie du client. Il aura pour rôle de prioriser les fonctionnalités ou évolutions les plus importantes pour la réponse aux besoins. C’est donc lui qui est en charge d’orienter vers la direction à prendre et d’amener un maximum de valeur ajoutée. </w:t>
+        <w:t xml:space="preserve"> est le représentant du produit. Il porte le message et les besoins essentiels provenant du métier. Il connaît les fonctionnalités requises et pourra moduler la solution en fonction de la philosophie du client. Il aura pour rôle de prioriser les fonctionnalités ou évolutions les plus importantes pour la réponse aux besoins. C’est donc lui qui </w:t>
+      </w:r>
+      <w:proofErr w:type="gramStart"/>
+      <w:r>
+        <w:rPr>
+          <w:rFonts w:cstheme="minorHAnsi"/>
+          <w:color w:val="000000"/>
+        </w:rPr>
+        <w:t>est en charge</w:t>
+      </w:r>
+      <w:proofErr w:type="gramEnd"/>
+      <w:r>
+        <w:rPr>
+          <w:rFonts w:cstheme="minorHAnsi"/>
+          <w:color w:val="000000"/>
+        </w:rPr>
+        <w:t xml:space="preserve"> d’orienter vers la direction à prendre et d’amener un maximum de valeur ajoutée. </w:t>
       </w:r>
     </w:p>
     <w:p>
@@ -4835,7 +4853,23 @@
           <w:rFonts w:cstheme="minorHAnsi"/>
           <w:color w:val="000000"/>
         </w:rPr>
-        <w:t>L’équipe de développement est l’atout technique dans un projet agile. Elle doit être autonome même si le Scrum master à un regard sur les méthodes appliquées. L’équipe de développement doit avoir une vision transverse pour respecter le concept d’agilité. Elle est souvent composée de 3 à 9 membres. Leurs métiers sont développeurs, testeurs ou analystes. L’équipe de développement est en charge de la conception du produit.</w:t>
+        <w:t xml:space="preserve">L’équipe de développement est l’atout technique dans un projet agile. Elle doit être autonome même si le Scrum master à un regard sur les méthodes appliquées. L’équipe de développement doit avoir une vision transverse pour respecter le concept d’agilité. Elle est souvent composée de 3 à 9 membres. Leurs métiers sont développeurs, testeurs ou analystes. L’équipe de développement </w:t>
+      </w:r>
+      <w:proofErr w:type="gramStart"/>
+      <w:r>
+        <w:rPr>
+          <w:rFonts w:cstheme="minorHAnsi"/>
+          <w:color w:val="000000"/>
+        </w:rPr>
+        <w:t>est en charge</w:t>
+      </w:r>
+      <w:proofErr w:type="gramEnd"/>
+      <w:r>
+        <w:rPr>
+          <w:rFonts w:cstheme="minorHAnsi"/>
+          <w:color w:val="000000"/>
+        </w:rPr>
+        <w:t xml:space="preserve"> de la conception du produit.</w:t>
       </w:r>
       <w:r>
         <w:rPr>
@@ -4849,11 +4883,11 @@
       <w:pPr>
         <w:pStyle w:val="Titre2"/>
       </w:pPr>
-      <w:bookmarkStart w:id="6" w:name="_Toc38706453"/>
+      <w:bookmarkStart w:id="7" w:name="_Toc38706453"/>
       <w:r>
         <w:t>Equipe projet</w:t>
       </w:r>
-      <w:bookmarkEnd w:id="6"/>
+      <w:bookmarkEnd w:id="7"/>
     </w:p>
     <w:p>
       <w:r>
@@ -4942,7 +4976,7 @@
       <w:pPr>
         <w:pStyle w:val="Titre2"/>
       </w:pPr>
-      <w:bookmarkStart w:id="7" w:name="_Toc38706454"/>
+      <w:bookmarkStart w:id="8" w:name="_Toc38706454"/>
       <w:r>
         <w:lastRenderedPageBreak/>
         <w:t>Planning</w:t>
@@ -4950,42 +4984,42 @@
       <w:r>
         <w:t xml:space="preserve"> prévisionnel</w:t>
       </w:r>
-      <w:bookmarkEnd w:id="7"/>
+      <w:bookmarkEnd w:id="8"/>
     </w:p>
     <w:p>
       <w:pPr>
         <w:pStyle w:val="Titre2"/>
       </w:pPr>
-      <w:bookmarkStart w:id="8" w:name="_Toc38706455"/>
+      <w:bookmarkStart w:id="9" w:name="_Toc38706455"/>
       <w:r>
         <w:t>Budget</w:t>
       </w:r>
       <w:r>
         <w:t xml:space="preserve"> prévisionnel</w:t>
       </w:r>
-      <w:bookmarkEnd w:id="8"/>
+      <w:bookmarkEnd w:id="9"/>
     </w:p>
     <w:p>
       <w:pPr>
         <w:pStyle w:val="Titre2"/>
       </w:pPr>
-      <w:bookmarkStart w:id="9" w:name="_Toc38706456"/>
+      <w:bookmarkStart w:id="10" w:name="_Toc38706456"/>
       <w:r>
         <w:t>Analyses des risques</w:t>
       </w:r>
-      <w:bookmarkEnd w:id="9"/>
+      <w:bookmarkEnd w:id="10"/>
     </w:p>
     <w:p>
       <w:pPr>
         <w:pStyle w:val="Titre3"/>
       </w:pPr>
-      <w:bookmarkStart w:id="10" w:name="_Toc38706457"/>
+      <w:bookmarkStart w:id="11" w:name="_Toc38706457"/>
       <w:r>
         <w:rPr>
           <w:noProof/>
         </w:rPr>
         <w:drawing>
-          <wp:anchor distT="0" distB="0" distL="114300" distR="114300" simplePos="0" relativeHeight="251671552" behindDoc="1" locked="0" layoutInCell="1" allowOverlap="1" wp14:anchorId="6A6E3F2D" wp14:editId="227A8F6B">
+          <wp:anchor distT="0" distB="0" distL="114300" distR="114300" simplePos="0" relativeHeight="251671552" behindDoc="1" locked="0" layoutInCell="1" allowOverlap="1" wp14:anchorId="408D5368" wp14:editId="08C5817F">
             <wp:simplePos x="0" y="0"/>
             <wp:positionH relativeFrom="margin">
               <wp:align>center</wp:align>
@@ -5051,18 +5085,18 @@
       <w:r>
         <w:t>SWOT</w:t>
       </w:r>
-      <w:bookmarkEnd w:id="10"/>
+      <w:bookmarkEnd w:id="11"/>
     </w:p>
     <w:p/>
     <w:p>
       <w:pPr>
         <w:pStyle w:val="Titre3"/>
       </w:pPr>
-      <w:bookmarkStart w:id="11" w:name="_Toc38706458"/>
+      <w:bookmarkStart w:id="12" w:name="_Toc38706458"/>
       <w:r>
         <w:t>Tableau des risques</w:t>
       </w:r>
-      <w:bookmarkEnd w:id="11"/>
+      <w:bookmarkEnd w:id="12"/>
     </w:p>
     <w:p>
       <w:r>
@@ -5078,7 +5112,7 @@
           <w:noProof/>
         </w:rPr>
         <w:drawing>
-          <wp:anchor distT="0" distB="0" distL="114300" distR="114300" simplePos="0" relativeHeight="251673600" behindDoc="1" locked="0" layoutInCell="1" allowOverlap="1" wp14:anchorId="2967BD34" wp14:editId="0BD234DB">
+          <wp:anchor distT="0" distB="0" distL="114300" distR="114300" simplePos="0" relativeHeight="251673600" behindDoc="1" locked="0" layoutInCell="1" allowOverlap="1" wp14:anchorId="1C0587E8" wp14:editId="1B3B8D8D">
             <wp:simplePos x="0" y="0"/>
             <wp:positionH relativeFrom="margin">
               <wp:align>right</wp:align>
@@ -5141,9 +5175,9 @@
       <w:pPr>
         <w:jc w:val="center"/>
       </w:pPr>
-      <w:bookmarkStart w:id="12" w:name="_Toc4507654"/>
-      <w:bookmarkStart w:id="13" w:name="_Toc4658407"/>
-      <w:bookmarkStart w:id="14" w:name="_Toc5979644"/>
+      <w:bookmarkStart w:id="13" w:name="_Toc4507654"/>
+      <w:bookmarkStart w:id="14" w:name="_Toc4658407"/>
+      <w:bookmarkStart w:id="15" w:name="_Toc5979644"/>
     </w:p>
     <w:p>
       <w:pPr>
@@ -5155,7 +5189,7 @@
         </w:rPr>
         <w:lastRenderedPageBreak/>
         <w:drawing>
-          <wp:anchor distT="0" distB="0" distL="114300" distR="114300" simplePos="0" relativeHeight="251674624" behindDoc="0" locked="0" layoutInCell="1" allowOverlap="1" wp14:anchorId="5EEC3B3E">
+          <wp:anchor distT="0" distB="0" distL="114300" distR="114300" simplePos="0" relativeHeight="251674624" behindDoc="0" locked="0" layoutInCell="1" allowOverlap="1" wp14:anchorId="56B20B86" wp14:editId="07710174">
             <wp:simplePos x="0" y="0"/>
             <wp:positionH relativeFrom="margin">
               <wp:align>center</wp:align>
@@ -5210,49 +5244,49 @@
           </wp:anchor>
         </w:drawing>
       </w:r>
-      <w:bookmarkEnd w:id="12"/>
       <w:bookmarkEnd w:id="13"/>
       <w:bookmarkEnd w:id="14"/>
+      <w:bookmarkEnd w:id="15"/>
     </w:p>
     <w:p>
       <w:pPr>
         <w:pStyle w:val="Titre2"/>
       </w:pPr>
-      <w:bookmarkStart w:id="15" w:name="_Toc38706459"/>
+      <w:bookmarkStart w:id="16" w:name="_Toc38706459"/>
       <w:r>
         <w:t>Indicateurs</w:t>
       </w:r>
-      <w:bookmarkEnd w:id="15"/>
+      <w:bookmarkEnd w:id="16"/>
     </w:p>
     <w:p>
       <w:pPr>
         <w:pStyle w:val="Titre2"/>
       </w:pPr>
-      <w:bookmarkStart w:id="16" w:name="_Toc38706460"/>
+      <w:bookmarkStart w:id="17" w:name="_Toc38706460"/>
       <w:r>
         <w:t>Réunions</w:t>
       </w:r>
-      <w:bookmarkEnd w:id="16"/>
+      <w:bookmarkEnd w:id="17"/>
     </w:p>
     <w:p>
       <w:pPr>
         <w:pStyle w:val="Titre2"/>
       </w:pPr>
-      <w:bookmarkStart w:id="17" w:name="_Toc38706461"/>
+      <w:bookmarkStart w:id="18" w:name="_Toc38706461"/>
       <w:r>
         <w:t>Communications</w:t>
       </w:r>
-      <w:bookmarkEnd w:id="17"/>
+      <w:bookmarkEnd w:id="18"/>
     </w:p>
     <w:p>
       <w:pPr>
         <w:pStyle w:val="Titre2"/>
       </w:pPr>
-      <w:bookmarkStart w:id="18" w:name="_Toc38706462"/>
+      <w:bookmarkStart w:id="19" w:name="_Toc38706462"/>
       <w:r>
         <w:t>Gestion du système documentaire</w:t>
       </w:r>
-      <w:bookmarkEnd w:id="18"/>
+      <w:bookmarkEnd w:id="19"/>
     </w:p>
     <w:p>
       <w:r>
@@ -5263,13 +5297,13 @@
       <w:pPr>
         <w:pStyle w:val="Titre3"/>
       </w:pPr>
-      <w:bookmarkStart w:id="19" w:name="_Toc5979648"/>
-      <w:bookmarkStart w:id="20" w:name="_Toc38706463"/>
+      <w:bookmarkStart w:id="20" w:name="_Toc5979648"/>
+      <w:bookmarkStart w:id="21" w:name="_Toc38706463"/>
       <w:r>
         <w:t>Versioning</w:t>
       </w:r>
-      <w:bookmarkEnd w:id="19"/>
       <w:bookmarkEnd w:id="20"/>
+      <w:bookmarkEnd w:id="21"/>
     </w:p>
     <w:p>
       <w:r>
@@ -5291,13 +5325,13 @@
       <w:pPr>
         <w:pStyle w:val="Titre3"/>
       </w:pPr>
-      <w:bookmarkStart w:id="21" w:name="_Toc5979649"/>
-      <w:bookmarkStart w:id="22" w:name="_Toc38706464"/>
+      <w:bookmarkStart w:id="22" w:name="_Toc5979649"/>
+      <w:bookmarkStart w:id="23" w:name="_Toc38706464"/>
       <w:r>
         <w:t>Gestion des fichiers</w:t>
       </w:r>
-      <w:bookmarkEnd w:id="21"/>
       <w:bookmarkEnd w:id="22"/>
+      <w:bookmarkEnd w:id="23"/>
     </w:p>
     <w:p>
       <w:r>
@@ -5311,7 +5345,7 @@
         </w:rPr>
         <w:lastRenderedPageBreak/>
         <w:drawing>
-          <wp:inline distT="0" distB="0" distL="0" distR="0" wp14:anchorId="2A4D36B7" wp14:editId="6F38CE37">
+          <wp:inline distT="0" distB="0" distL="0" distR="0" wp14:anchorId="15517697" wp14:editId="713F4237">
             <wp:extent cx="5760720" cy="3245485"/>
             <wp:effectExtent l="0" t="0" r="0" b="0"/>
             <wp:docPr id="20" name="Image 20"/>
@@ -5357,75 +5391,577 @@
       <w:pPr>
         <w:pStyle w:val="Titre2"/>
       </w:pPr>
-      <w:bookmarkStart w:id="23" w:name="_Toc38706465"/>
+      <w:bookmarkStart w:id="24" w:name="_Toc38706465"/>
+      <w:r>
+        <w:t>Sécurité</w:t>
+      </w:r>
+      <w:bookmarkEnd w:id="24"/>
+    </w:p>
+    <w:p/>
+    <w:p/>
+    <w:p/>
+    <w:p/>
+    <w:p/>
+    <w:p/>
+    <w:p/>
+    <w:p/>
+    <w:p/>
+    <w:p/>
+    <w:p/>
+    <w:p/>
+    <w:p/>
+    <w:p>
+      <w:pPr>
+        <w:pStyle w:val="Titre1"/>
+      </w:pPr>
+      <w:bookmarkStart w:id="25" w:name="_Toc38706466"/>
       <w:r>
         <w:lastRenderedPageBreak/>
-        <w:t>Sécurité</w:t>
-      </w:r>
-      <w:bookmarkEnd w:id="23"/>
-    </w:p>
-    <w:p>
-      <w:pPr>
-        <w:pStyle w:val="Titre1"/>
-      </w:pPr>
-      <w:bookmarkStart w:id="24" w:name="_Toc38706466"/>
-      <w:r>
         <w:t>Technique</w:t>
       </w:r>
-      <w:bookmarkEnd w:id="24"/>
+      <w:bookmarkEnd w:id="25"/>
     </w:p>
     <w:p>
       <w:pPr>
         <w:pStyle w:val="Titre2"/>
       </w:pPr>
-      <w:bookmarkStart w:id="25" w:name="_Toc38706467"/>
-      <w:r>
-        <w:t>Architecture</w:t>
-      </w:r>
-      <w:bookmarkEnd w:id="25"/>
-    </w:p>
+      <w:bookmarkStart w:id="26" w:name="_Toc38706468"/>
+      <w:r>
+        <w:t>Langage</w:t>
+      </w:r>
+      <w:bookmarkEnd w:id="26"/>
+    </w:p>
+    <w:p/>
+    <w:p>
+      <w:r>
+        <w:t>Nous avions d’un premier temps fait le choix d’un client lourd orienté C#</w:t>
+      </w:r>
+      <w:r>
+        <w:t xml:space="preserve">, il répondait parfaitement au besoin de notre client en plus d’être formateur pour l’équipe de développement. </w:t>
+      </w:r>
+    </w:p>
+    <w:p>
+      <w:r>
+        <w:t xml:space="preserve">Mais le souci c’est justement porté sur ce point, où nous nous sommes retrouvés dans l’incapacité de nous former assez rapidement pour répondre aux délais et fournir un </w:t>
+      </w:r>
+      <w:r>
+        <w:t>produit</w:t>
+      </w:r>
+      <w:r>
+        <w:t xml:space="preserve"> de qualité.</w:t>
+      </w:r>
+    </w:p>
+    <w:p>
+      <w:r>
+        <w:t xml:space="preserve"> C’est dans ce cadre, que notre gestion agile du projet nous est très utile. Nous avons mis en place une démarche de conduite du changement. </w:t>
+      </w:r>
+    </w:p>
+    <w:p/>
+    <w:p>
+      <w:r>
+        <w:rPr>
+          <w:noProof/>
+        </w:rPr>
+        <w:drawing>
+          <wp:anchor distT="0" distB="0" distL="114300" distR="114300" simplePos="0" relativeHeight="251677696" behindDoc="0" locked="0" layoutInCell="1" allowOverlap="1" wp14:anchorId="7E90B35C" wp14:editId="092C9586">
+            <wp:simplePos x="0" y="0"/>
+            <wp:positionH relativeFrom="column">
+              <wp:posOffset>643255</wp:posOffset>
+            </wp:positionH>
+            <wp:positionV relativeFrom="paragraph">
+              <wp:posOffset>6350</wp:posOffset>
+            </wp:positionV>
+            <wp:extent cx="4286250" cy="1069200"/>
+            <wp:effectExtent l="0" t="0" r="0" b="0"/>
+            <wp:wrapSquare wrapText="bothSides"/>
+            <wp:docPr id="3" name="Image 3" descr="Symfony logo and screenshots"/>
+            <wp:cNvGraphicFramePr>
+              <a:graphicFrameLocks xmlns:a="http://schemas.openxmlformats.org/drawingml/2006/main" noChangeAspect="1"/>
+            </wp:cNvGraphicFramePr>
+            <a:graphic xmlns:a="http://schemas.openxmlformats.org/drawingml/2006/main">
+              <a:graphicData uri="http://schemas.openxmlformats.org/drawingml/2006/picture">
+                <pic:pic xmlns:pic="http://schemas.openxmlformats.org/drawingml/2006/picture">
+                  <pic:nvPicPr>
+                    <pic:cNvPr id="0" name="Picture 1" descr="Symfony logo and screenshots"/>
+                    <pic:cNvPicPr>
+                      <a:picLocks noChangeAspect="1" noChangeArrowheads="1"/>
+                    </pic:cNvPicPr>
+                  </pic:nvPicPr>
+                  <pic:blipFill>
+                    <a:blip r:embed="rId15">
+                      <a:extLst>
+                        <a:ext uri="{28A0092B-C50C-407E-A947-70E740481C1C}">
+                          <a14:useLocalDpi xmlns:a14="http://schemas.microsoft.com/office/drawing/2010/main" val="0"/>
+                        </a:ext>
+                      </a:extLst>
+                    </a:blip>
+                    <a:srcRect/>
+                    <a:stretch>
+                      <a:fillRect/>
+                    </a:stretch>
+                  </pic:blipFill>
+                  <pic:spPr bwMode="auto">
+                    <a:xfrm>
+                      <a:off x="0" y="0"/>
+                      <a:ext cx="4286250" cy="1069200"/>
+                    </a:xfrm>
+                    <a:prstGeom prst="rect">
+                      <a:avLst/>
+                    </a:prstGeom>
+                    <a:noFill/>
+                    <a:ln>
+                      <a:noFill/>
+                    </a:ln>
+                  </pic:spPr>
+                </pic:pic>
+              </a:graphicData>
+            </a:graphic>
+          </wp:anchor>
+        </w:drawing>
+      </w:r>
+    </w:p>
+    <w:p/>
+    <w:p/>
+    <w:p/>
+    <w:p/>
+    <w:p/>
+    <w:p>
+      <w:r>
+        <w:t xml:space="preserve">Nous avons fait le choix de développer l’application en Symfony pour un client léger désormais, celui-ci </w:t>
+      </w:r>
+      <w:r>
+        <w:t>sera plus performant qu’un client lourd, les temps de réponses seront plus courts</w:t>
+      </w:r>
+      <w:r>
+        <w:t xml:space="preserve"> et le maintien de l’application sera quant à lui plus aisé </w:t>
+      </w:r>
+    </w:p>
+    <w:p>
+      <w:r>
+        <w:t xml:space="preserve">De plus la mise à disposition de l’application a tous les collaborateurs, commerciaux sera grandement simplifié. </w:t>
+      </w:r>
+    </w:p>
+    <w:p/>
+    <w:p/>
     <w:p>
       <w:pPr>
         <w:pStyle w:val="Titre2"/>
       </w:pPr>
-      <w:bookmarkStart w:id="26" w:name="_Toc38706468"/>
-      <w:r>
-        <w:t>Langage</w:t>
-      </w:r>
-      <w:bookmarkEnd w:id="26"/>
+      <w:bookmarkStart w:id="27" w:name="_Toc38706469"/>
+      <w:r>
+        <w:t>Outils</w:t>
+      </w:r>
+      <w:bookmarkEnd w:id="27"/>
+    </w:p>
+    <w:p>
+      <w:pPr>
+        <w:pStyle w:val="Paragraphedeliste"/>
+        <w:numPr>
+          <w:ilvl w:val="0"/>
+          <w:numId w:val="6"/>
+        </w:numPr>
+      </w:pPr>
+      <w:proofErr w:type="spellStart"/>
+      <w:r>
+        <w:t>PHPStorm</w:t>
+      </w:r>
+      <w:proofErr w:type="spellEnd"/>
+      <w:r>
+        <w:t xml:space="preserve"> sera utilisé comme IDE afin de réaliser ce projet, c’est un logiciel très performant dans ce domaine et il possède une communauté très élevée ce qui nous a permis de choisir cet outil</w:t>
+      </w:r>
+    </w:p>
+    <w:p>
+      <w:pPr>
+        <w:pStyle w:val="Paragraphedeliste"/>
+        <w:numPr>
+          <w:ilvl w:val="0"/>
+          <w:numId w:val="6"/>
+        </w:numPr>
+      </w:pPr>
+      <w:r>
+        <w:t xml:space="preserve">Visual studio Code a été choisi pour la partie </w:t>
+      </w:r>
+      <w:proofErr w:type="spellStart"/>
+      <w:r>
+        <w:t>Front-End</w:t>
+      </w:r>
+      <w:proofErr w:type="spellEnd"/>
+      <w:r>
+        <w:t xml:space="preserve"> afin de réaliser notre interface, elle sera développée en HTML/CSS/JS</w:t>
+      </w:r>
+    </w:p>
+    <w:p>
+      <w:r>
+        <w:rPr>
+          <w:noProof/>
+        </w:rPr>
+        <w:drawing>
+          <wp:anchor distT="0" distB="0" distL="114300" distR="114300" simplePos="0" relativeHeight="251678720" behindDoc="1" locked="0" layoutInCell="1" allowOverlap="1" wp14:anchorId="7A53EA7B" wp14:editId="3C29A04B">
+            <wp:simplePos x="0" y="0"/>
+            <wp:positionH relativeFrom="column">
+              <wp:posOffset>2964815</wp:posOffset>
+            </wp:positionH>
+            <wp:positionV relativeFrom="paragraph">
+              <wp:posOffset>54610</wp:posOffset>
+            </wp:positionV>
+            <wp:extent cx="2971800" cy="1215737"/>
+            <wp:effectExtent l="0" t="0" r="0" b="0"/>
+            <wp:wrapTight wrapText="bothSides">
+              <wp:wrapPolygon edited="0">
+                <wp:start x="1108" y="1354"/>
+                <wp:lineTo x="138" y="5078"/>
+                <wp:lineTo x="415" y="14558"/>
+                <wp:lineTo x="2215" y="18282"/>
+                <wp:lineTo x="4154" y="19975"/>
+                <wp:lineTo x="4985" y="19975"/>
+                <wp:lineTo x="5677" y="18282"/>
+                <wp:lineTo x="21462" y="13204"/>
+                <wp:lineTo x="21462" y="8803"/>
+                <wp:lineTo x="20354" y="8125"/>
+                <wp:lineTo x="14400" y="7110"/>
+                <wp:lineTo x="1938" y="1354"/>
+                <wp:lineTo x="1108" y="1354"/>
+              </wp:wrapPolygon>
+            </wp:wrapTight>
+            <wp:docPr id="6" name="Image 6" descr="PhpStorm Reviews: Pricing &amp; Software Features 2020 ..."/>
+            <wp:cNvGraphicFramePr>
+              <a:graphicFrameLocks xmlns:a="http://schemas.openxmlformats.org/drawingml/2006/main" noChangeAspect="1"/>
+            </wp:cNvGraphicFramePr>
+            <a:graphic xmlns:a="http://schemas.openxmlformats.org/drawingml/2006/main">
+              <a:graphicData uri="http://schemas.openxmlformats.org/drawingml/2006/picture">
+                <pic:pic xmlns:pic="http://schemas.openxmlformats.org/drawingml/2006/picture">
+                  <pic:nvPicPr>
+                    <pic:cNvPr id="0" name="Picture 5" descr="PhpStorm Reviews: Pricing &amp; Software Features 2020 ..."/>
+                    <pic:cNvPicPr>
+                      <a:picLocks noChangeAspect="1" noChangeArrowheads="1"/>
+                    </pic:cNvPicPr>
+                  </pic:nvPicPr>
+                  <pic:blipFill>
+                    <a:blip r:embed="rId16">
+                      <a:extLst>
+                        <a:ext uri="{28A0092B-C50C-407E-A947-70E740481C1C}">
+                          <a14:useLocalDpi xmlns:a14="http://schemas.microsoft.com/office/drawing/2010/main" val="0"/>
+                        </a:ext>
+                      </a:extLst>
+                    </a:blip>
+                    <a:srcRect/>
+                    <a:stretch>
+                      <a:fillRect/>
+                    </a:stretch>
+                  </pic:blipFill>
+                  <pic:spPr bwMode="auto">
+                    <a:xfrm>
+                      <a:off x="0" y="0"/>
+                      <a:ext cx="2971800" cy="1215737"/>
+                    </a:xfrm>
+                    <a:prstGeom prst="rect">
+                      <a:avLst/>
+                    </a:prstGeom>
+                    <a:noFill/>
+                    <a:ln>
+                      <a:noFill/>
+                    </a:ln>
+                  </pic:spPr>
+                </pic:pic>
+              </a:graphicData>
+            </a:graphic>
+          </wp:anchor>
+        </w:drawing>
+      </w:r>
+      <w:r>
+        <w:rPr>
+          <w:noProof/>
+        </w:rPr>
+        <w:drawing>
+          <wp:inline distT="0" distB="0" distL="0" distR="0" wp14:anchorId="5649DE9D" wp14:editId="5F0F3643">
+            <wp:extent cx="2781300" cy="1390650"/>
+            <wp:effectExtent l="0" t="0" r="0" b="0"/>
+            <wp:docPr id="5" name="Image 5" descr="LaunchDarkly Visual Studio Code Extension"/>
+            <wp:cNvGraphicFramePr>
+              <a:graphicFrameLocks xmlns:a="http://schemas.openxmlformats.org/drawingml/2006/main" noChangeAspect="1"/>
+            </wp:cNvGraphicFramePr>
+            <a:graphic xmlns:a="http://schemas.openxmlformats.org/drawingml/2006/main">
+              <a:graphicData uri="http://schemas.openxmlformats.org/drawingml/2006/picture">
+                <pic:pic xmlns:pic="http://schemas.openxmlformats.org/drawingml/2006/picture">
+                  <pic:nvPicPr>
+                    <pic:cNvPr id="0" name="Picture 3" descr="LaunchDarkly Visual Studio Code Extension"/>
+                    <pic:cNvPicPr>
+                      <a:picLocks noChangeAspect="1" noChangeArrowheads="1"/>
+                    </pic:cNvPicPr>
+                  </pic:nvPicPr>
+                  <pic:blipFill>
+                    <a:blip r:embed="rId17">
+                      <a:extLst>
+                        <a:ext uri="{28A0092B-C50C-407E-A947-70E740481C1C}">
+                          <a14:useLocalDpi xmlns:a14="http://schemas.microsoft.com/office/drawing/2010/main" val="0"/>
+                        </a:ext>
+                      </a:extLst>
+                    </a:blip>
+                    <a:srcRect/>
+                    <a:stretch>
+                      <a:fillRect/>
+                    </a:stretch>
+                  </pic:blipFill>
+                  <pic:spPr bwMode="auto">
+                    <a:xfrm>
+                      <a:off x="0" y="0"/>
+                      <a:ext cx="2803954" cy="1401977"/>
+                    </a:xfrm>
+                    <a:prstGeom prst="rect">
+                      <a:avLst/>
+                    </a:prstGeom>
+                    <a:noFill/>
+                    <a:ln>
+                      <a:noFill/>
+                    </a:ln>
+                  </pic:spPr>
+                </pic:pic>
+              </a:graphicData>
+            </a:graphic>
+          </wp:inline>
+        </w:drawing>
+      </w:r>
+      <w:r>
+        <w:br w:type="page"/>
+      </w:r>
     </w:p>
     <w:p>
       <w:pPr>
         <w:pStyle w:val="Titre2"/>
-      </w:pPr>
-      <w:bookmarkStart w:id="27" w:name="_Toc38706469"/>
-      <w:r>
-        <w:t>Outils</w:t>
-      </w:r>
-      <w:bookmarkEnd w:id="27"/>
-    </w:p>
+        <w:rPr>
+          <w:rStyle w:val="eop"/>
+        </w:rPr>
+      </w:pPr>
+      <w:bookmarkStart w:id="28" w:name="_Toc17992433"/>
+      <w:r>
+        <w:rPr>
+          <w:rStyle w:val="normaltextrun"/>
+        </w:rPr>
+        <w:lastRenderedPageBreak/>
+        <w:t xml:space="preserve">Système de </w:t>
+      </w:r>
+      <w:r>
+        <w:rPr>
+          <w:rStyle w:val="normaltextrun"/>
+        </w:rPr>
+        <w:t>gestion</w:t>
+      </w:r>
+      <w:r>
+        <w:rPr>
+          <w:rStyle w:val="normaltextrun"/>
+        </w:rPr>
+        <w:t xml:space="preserve"> de base de données relationnelle</w:t>
+      </w:r>
+      <w:bookmarkEnd w:id="28"/>
+      <w:r>
+        <w:rPr>
+          <w:rStyle w:val="eop"/>
+        </w:rPr>
+        <w:t> </w:t>
+      </w:r>
+    </w:p>
+    <w:p>
+      <w:r>
+        <w:rPr>
+          <w:noProof/>
+        </w:rPr>
+        <w:drawing>
+          <wp:anchor distT="0" distB="0" distL="114300" distR="114300" simplePos="0" relativeHeight="251679744" behindDoc="1" locked="0" layoutInCell="1" allowOverlap="1" wp14:anchorId="3270732B" wp14:editId="5ECAD506">
+            <wp:simplePos x="0" y="0"/>
+            <wp:positionH relativeFrom="column">
+              <wp:posOffset>3338830</wp:posOffset>
+            </wp:positionH>
+            <wp:positionV relativeFrom="paragraph">
+              <wp:posOffset>6350</wp:posOffset>
+            </wp:positionV>
+            <wp:extent cx="1896110" cy="981075"/>
+            <wp:effectExtent l="0" t="0" r="8890" b="9525"/>
+            <wp:wrapTight wrapText="bothSides">
+              <wp:wrapPolygon edited="0">
+                <wp:start x="13021" y="0"/>
+                <wp:lineTo x="14106" y="6711"/>
+                <wp:lineTo x="5208" y="10485"/>
+                <wp:lineTo x="0" y="13002"/>
+                <wp:lineTo x="0" y="20132"/>
+                <wp:lineTo x="4991" y="21390"/>
+                <wp:lineTo x="8898" y="21390"/>
+                <wp:lineTo x="17578" y="20971"/>
+                <wp:lineTo x="21484" y="20132"/>
+                <wp:lineTo x="21484" y="11744"/>
+                <wp:lineTo x="19314" y="5452"/>
+                <wp:lineTo x="16710" y="1258"/>
+                <wp:lineTo x="14974" y="0"/>
+                <wp:lineTo x="13021" y="0"/>
+              </wp:wrapPolygon>
+            </wp:wrapTight>
+            <wp:docPr id="11" name="Image 11" descr="RÃ©sultat de recherche d'images pour &quot;mysql&quot;"/>
+            <wp:cNvGraphicFramePr>
+              <a:graphicFrameLocks xmlns:a="http://schemas.openxmlformats.org/drawingml/2006/main" noChangeAspect="1"/>
+            </wp:cNvGraphicFramePr>
+            <a:graphic xmlns:a="http://schemas.openxmlformats.org/drawingml/2006/main">
+              <a:graphicData uri="http://schemas.openxmlformats.org/drawingml/2006/picture">
+                <pic:pic xmlns:pic="http://schemas.openxmlformats.org/drawingml/2006/picture">
+                  <pic:nvPicPr>
+                    <pic:cNvPr id="0" name="Picture 9" descr="RÃ©sultat de recherche d'images pour &quot;mysql&quot;"/>
+                    <pic:cNvPicPr>
+                      <a:picLocks noChangeAspect="1" noChangeArrowheads="1"/>
+                    </pic:cNvPicPr>
+                  </pic:nvPicPr>
+                  <pic:blipFill>
+                    <a:blip r:embed="rId18" cstate="print">
+                      <a:extLst>
+                        <a:ext uri="{28A0092B-C50C-407E-A947-70E740481C1C}">
+                          <a14:useLocalDpi xmlns:a14="http://schemas.microsoft.com/office/drawing/2010/main" val="0"/>
+                        </a:ext>
+                      </a:extLst>
+                    </a:blip>
+                    <a:srcRect/>
+                    <a:stretch>
+                      <a:fillRect/>
+                    </a:stretch>
+                  </pic:blipFill>
+                  <pic:spPr bwMode="auto">
+                    <a:xfrm>
+                      <a:off x="0" y="0"/>
+                      <a:ext cx="1896110" cy="981075"/>
+                    </a:xfrm>
+                    <a:prstGeom prst="rect">
+                      <a:avLst/>
+                    </a:prstGeom>
+                    <a:noFill/>
+                    <a:ln>
+                      <a:noFill/>
+                    </a:ln>
+                  </pic:spPr>
+                </pic:pic>
+              </a:graphicData>
+            </a:graphic>
+          </wp:anchor>
+        </w:drawing>
+      </w:r>
+    </w:p>
+    <w:p>
+      <w:r>
+        <w:t xml:space="preserve">Notre choix de SGBD c’est porté sur MySQL car : </w:t>
+      </w:r>
+    </w:p>
+    <w:p/>
+    <w:p/>
+    <w:p>
+      <w:pPr>
+        <w:pStyle w:val="Titre4"/>
+      </w:pPr>
+      <w:r>
+        <w:t>Rapide</w:t>
+      </w:r>
+    </w:p>
+    <w:p>
+      <w:r>
+        <w:t>Le serveur MySQL est très rapide. Des tests de performances sont disponibles sur le site de MySQL</w:t>
+      </w:r>
+    </w:p>
+    <w:p>
+      <w:pPr>
+        <w:pStyle w:val="Titre4"/>
+      </w:pPr>
+      <w:r>
+        <w:t>Facile à utiliser</w:t>
+      </w:r>
+    </w:p>
+    <w:p>
+      <w:r>
+        <w:t>MySQL est beaucoup plus simple à utiliser que la plupart des serveurs de bases de données commerciaux.</w:t>
+      </w:r>
+    </w:p>
+    <w:p>
+      <w:pPr>
+        <w:pStyle w:val="Titre4"/>
+      </w:pPr>
+      <w:proofErr w:type="gramStart"/>
+      <w:r>
+        <w:t>API diverses</w:t>
+      </w:r>
+      <w:proofErr w:type="gramEnd"/>
+    </w:p>
+    <w:p>
+      <w:r>
+        <w:t>On peut effectuer diverses opérations sur une base MySQL en utilisant des interfaces écrites en C, Perl, C++, Java, Python, PHP.</w:t>
+      </w:r>
+    </w:p>
+    <w:p>
+      <w:pPr>
+        <w:pStyle w:val="Titre4"/>
+      </w:pPr>
+      <w:r>
+        <w:t>Connexion et Sécurité</w:t>
+      </w:r>
+    </w:p>
+    <w:p>
+      <w:r>
+        <w:t>MySQL dispose d'un système de sécurité permettant de gérer les personnes et les machines pouvant accéder aux différentes bases.</w:t>
+      </w:r>
+    </w:p>
+    <w:p>
+      <w:pPr>
+        <w:pStyle w:val="Titre4"/>
+      </w:pPr>
+      <w:r>
+        <w:t>Portabilité</w:t>
+      </w:r>
+    </w:p>
+    <w:p>
+      <w:r>
+        <w:t>MySQL tourne sur divers systèmes tels que Unix, Windows, Linux ou OS/2.</w:t>
+      </w:r>
+    </w:p>
+    <w:p/>
     <w:p>
       <w:pPr>
         <w:pStyle w:val="Titre2"/>
       </w:pPr>
-      <w:bookmarkStart w:id="28" w:name="_Toc38706470"/>
-      <w:r>
+      <w:r>
+        <w:t xml:space="preserve">Architecture </w:t>
+      </w:r>
+    </w:p>
+    <w:p>
+      <w:pPr>
+        <w:rPr>
+          <w:color w:val="FF0000"/>
+        </w:rPr>
+      </w:pPr>
+      <w:r>
+        <w:rPr>
+          <w:color w:val="FF0000"/>
+        </w:rPr>
+        <w:t xml:space="preserve">SCHEMA A FAIRE VALENTIN </w:t>
+      </w:r>
+    </w:p>
+    <w:p/>
+    <w:p/>
+    <w:p/>
+    <w:p>
+      <w:pPr>
+        <w:pStyle w:val="Titre2"/>
+      </w:pPr>
+      <w:bookmarkStart w:id="29" w:name="_Toc38706470"/>
+      <w:r>
+        <w:lastRenderedPageBreak/>
         <w:t>UML</w:t>
       </w:r>
-      <w:bookmarkEnd w:id="28"/>
+      <w:bookmarkEnd w:id="29"/>
     </w:p>
     <w:p>
       <w:pPr>
         <w:pStyle w:val="Titre3"/>
       </w:pPr>
-      <w:bookmarkStart w:id="29" w:name="_Toc5979653"/>
-      <w:bookmarkStart w:id="30" w:name="_Toc38706471"/>
+      <w:bookmarkStart w:id="30" w:name="_Toc5979653"/>
+      <w:bookmarkStart w:id="31" w:name="_Toc38706471"/>
       <w:r>
         <w:rPr>
           <w:noProof/>
         </w:rPr>
         <w:drawing>
-          <wp:anchor distT="0" distB="0" distL="114300" distR="114300" simplePos="0" relativeHeight="251676672" behindDoc="1" locked="0" layoutInCell="1" allowOverlap="1" wp14:anchorId="28A0D99A" wp14:editId="3DC8BD64">
+          <wp:anchor distT="0" distB="0" distL="114300" distR="114300" simplePos="0" relativeHeight="251676672" behindDoc="1" locked="0" layoutInCell="1" allowOverlap="1" wp14:anchorId="22DC1D23" wp14:editId="71568394">
             <wp:simplePos x="0" y="0"/>
             <wp:positionH relativeFrom="margin">
               <wp:align>center</wp:align>
@@ -5458,7 +5994,7 @@
                     </pic:cNvPicPr>
                   </pic:nvPicPr>
                   <pic:blipFill>
-                    <a:blip r:embed="rId15">
+                    <a:blip r:embed="rId19">
                       <a:extLst>
                         <a:ext uri="{28A0092B-C50C-407E-A947-70E740481C1C}">
                           <a14:useLocalDpi xmlns:a14="http://schemas.microsoft.com/office/drawing/2010/main" val="0"/>
@@ -5498,99 +6034,94 @@
       <w:r>
         <w:t>Diagramme de cas d’utilisations</w:t>
       </w:r>
-      <w:bookmarkEnd w:id="29"/>
       <w:bookmarkEnd w:id="30"/>
+      <w:bookmarkEnd w:id="31"/>
     </w:p>
     <w:p/>
     <w:p>
       <w:pPr>
         <w:pStyle w:val="Titre2"/>
       </w:pPr>
-      <w:bookmarkStart w:id="31" w:name="_Toc38706472"/>
+      <w:bookmarkStart w:id="32" w:name="_Toc38706472"/>
+      <w:r>
+        <w:t>IHM</w:t>
+      </w:r>
+      <w:bookmarkEnd w:id="32"/>
+    </w:p>
+    <w:p>
+      <w:pPr>
+        <w:pStyle w:val="Titre2"/>
+      </w:pPr>
+      <w:bookmarkStart w:id="33" w:name="_Toc38706473"/>
+      <w:r>
+        <w:t>MCD</w:t>
+      </w:r>
+      <w:bookmarkEnd w:id="33"/>
+    </w:p>
+    <w:p>
+      <w:pPr>
+        <w:pStyle w:val="Titre2"/>
+      </w:pPr>
+      <w:bookmarkStart w:id="34" w:name="_Toc38706474"/>
+      <w:r>
+        <w:t>Tests</w:t>
+      </w:r>
+      <w:bookmarkEnd w:id="34"/>
+    </w:p>
+    <w:p>
+      <w:pPr>
+        <w:pStyle w:val="Titre2"/>
+      </w:pPr>
+      <w:bookmarkStart w:id="35" w:name="_Toc38706475"/>
+      <w:r>
+        <w:t>Déploiement</w:t>
+      </w:r>
+      <w:bookmarkEnd w:id="35"/>
+    </w:p>
+    <w:p>
+      <w:pPr>
+        <w:pStyle w:val="Titre1"/>
+      </w:pPr>
+      <w:bookmarkStart w:id="36" w:name="_Toc38706476"/>
+      <w:r>
+        <w:t>Maintenance</w:t>
+      </w:r>
+      <w:bookmarkEnd w:id="36"/>
+    </w:p>
+    <w:p>
+      <w:r>
+        <w:t>Une fois l’application livrée aux utilisateurs, nous assurerons une maintenance sur l’outil tout en restant continuellement en contact avec les clients afin de leur fournir la meilleure expérience</w:t>
+      </w:r>
+    </w:p>
+    <w:p>
+      <w:pPr>
+        <w:pStyle w:val="Titre2"/>
+      </w:pPr>
+      <w:bookmarkStart w:id="37" w:name="_Toc38706478"/>
+      <w:r>
+        <w:t>Support</w:t>
+      </w:r>
+      <w:bookmarkEnd w:id="37"/>
+      <w:r>
+        <w:t>/Demande d’évolution</w:t>
+      </w:r>
+    </w:p>
+    <w:p>
+      <w:r>
+        <w:t>Afin de réaliser une meilleure expérience utilisateur pour notre support nous allons utiliser l’outil « EasyVista » qui est une solution IT proposant un système de « </w:t>
+      </w:r>
+      <w:proofErr w:type="spellStart"/>
+      <w:r>
+        <w:t>Ticketing</w:t>
+      </w:r>
+      <w:proofErr w:type="spellEnd"/>
+      <w:r>
+        <w:t> » afin que l’utilisateur puisse exposer son problème et ainsi l’envoyer directement chez le développeur.</w:t>
+      </w:r>
+    </w:p>
+    <w:p>
       <w:r>
         <w:lastRenderedPageBreak/>
-        <w:t>IHM</w:t>
-      </w:r>
-      <w:bookmarkEnd w:id="31"/>
-    </w:p>
-    <w:p>
-      <w:pPr>
-        <w:pStyle w:val="Titre2"/>
-      </w:pPr>
-      <w:bookmarkStart w:id="32" w:name="_Toc38706473"/>
-      <w:r>
-        <w:t>MCD</w:t>
-      </w:r>
-      <w:bookmarkEnd w:id="32"/>
-    </w:p>
-    <w:p>
-      <w:pPr>
-        <w:pStyle w:val="Titre2"/>
-      </w:pPr>
-      <w:bookmarkStart w:id="33" w:name="_Toc38706474"/>
-      <w:r>
-        <w:t>Tests</w:t>
-      </w:r>
-      <w:bookmarkEnd w:id="33"/>
-    </w:p>
-    <w:p>
-      <w:pPr>
-        <w:pStyle w:val="Titre2"/>
-      </w:pPr>
-      <w:bookmarkStart w:id="34" w:name="_Toc38706475"/>
-      <w:r>
-        <w:t>Déploiement</w:t>
-      </w:r>
-      <w:bookmarkEnd w:id="34"/>
-    </w:p>
-    <w:p>
-      <w:pPr>
-        <w:pStyle w:val="Titre1"/>
-      </w:pPr>
-      <w:bookmarkStart w:id="35" w:name="_Toc38706476"/>
-      <w:r>
-        <w:t>Maintenance</w:t>
-      </w:r>
-      <w:bookmarkEnd w:id="35"/>
-    </w:p>
-    <w:p>
-      <w:r>
-        <w:t>Une fois l’application livrée aux utilisateurs, nous assurerons une maintenance sur l’outil tout en restant continuellement en contact avec les clients afin de leur fournir la meilleure expéri</w:t>
-      </w:r>
-      <w:bookmarkStart w:id="36" w:name="_GoBack"/>
-      <w:bookmarkEnd w:id="36"/>
-      <w:r>
-        <w:t>ence</w:t>
-      </w:r>
-    </w:p>
-    <w:p>
-      <w:pPr>
-        <w:pStyle w:val="Titre2"/>
-      </w:pPr>
-      <w:bookmarkStart w:id="37" w:name="_Toc38706478"/>
-      <w:r>
-        <w:t>Support</w:t>
-      </w:r>
-      <w:bookmarkEnd w:id="37"/>
-      <w:r>
-        <w:t>/Demande d’évolution</w:t>
-      </w:r>
-    </w:p>
-    <w:p>
-      <w:r>
-        <w:t>Afin de réaliser une meilleure expérience utilisateur pour notre support nous allons utiliser l’outil « EasyVista » qui est une solution IT proposant un système de « </w:t>
-      </w:r>
-      <w:proofErr w:type="spellStart"/>
-      <w:r>
-        <w:t>Ticketing</w:t>
-      </w:r>
-      <w:proofErr w:type="spellEnd"/>
-      <w:r>
-        <w:t> » afin que l’utilisateur puisse exposer son problème et ainsi l’envoyer directement chez le développeur.</w:t>
-      </w:r>
-    </w:p>
-    <w:p>
-      <w:r>
         <w:t xml:space="preserve">Sur ce qui s’agit des demandes d’évolutions, EasyVista semble être l’outil idéal, en effet un utilisateur ciblé fera une demande d’évolution sur l’outil et notre équipe projet étudiera cette proposition afin de l’intégrer ou non par la suite dans une </w:t>
       </w:r>
       <w:proofErr w:type="spellStart"/>
@@ -5746,7 +6277,7 @@
 </file>
 
 <file path=word/numbering.xml><?xml version="1.0" encoding="utf-8"?>
-<w:numbering xmlns:wpc="http://schemas.microsoft.com/office/word/2010/wordprocessingCanvas" xmlns:cx="http://schemas.microsoft.com/office/drawing/2014/chartex" xmlns:cx1="http://schemas.microsoft.com/office/drawing/2015/9/8/chartex" xmlns:cx2="http://schemas.microsoft.com/office/drawing/2015/10/21/chartex" xmlns:cx3="http://schemas.microsoft.com/office/drawing/2016/5/9/chartex" xmlns:cx4="http://schemas.microsoft.com/office/drawing/2016/5/10/chartex" xmlns:cx5="http://schemas.microsoft.com/office/drawing/2016/5/11/chartex" xmlns:cx6="http://schemas.microsoft.com/office/drawing/2016/5/12/chartex" xmlns:cx7="http://schemas.microsoft.com/office/drawing/2016/5/13/chartex" xmlns:cx8="http://schemas.microsoft.com/office/drawing/2016/5/14/chartex" xmlns:mc="http://schemas.openxmlformats.org/markup-compatibility/2006" xmlns:aink="http://schemas.microsoft.com/office/drawing/2016/ink" xmlns:am3d="http://schemas.microsoft.com/office/drawing/2017/model3d" xmlns:o="urn:schemas-microsoft-com:office:office" xmlns:r="http://schemas.openxmlformats.org/officeDocument/2006/relationships" xmlns:m="http://schemas.openxmlformats.org/officeDocument/2006/math" xmlns:v="urn:schemas-microsoft-com:vml" xmlns:wp14="http://schemas.microsoft.com/office/word/2010/wordprocessingDrawing" xmlns:wp="http://schemas.openxmlformats.org/drawingml/2006/wordprocessingDrawing" xmlns:w10="urn:schemas-microsoft-com:office:word" xmlns:w="http://schemas.openxmlformats.org/wordprocessingml/2006/main" xmlns:w14="http://schemas.microsoft.com/office/word/2010/wordml" xmlns:w15="http://schemas.microsoft.com/office/word/2012/wordml" xmlns:w16cid="http://schemas.microsoft.com/office/word/2016/wordml/cid" xmlns:w16se="http://schemas.microsoft.com/office/word/2015/wordml/symex" xmlns:wpg="http://schemas.microsoft.com/office/word/2010/wordprocessingGroup" xmlns:wpi="http://schemas.microsoft.com/office/word/2010/wordprocessingInk" xmlns:wne="http://schemas.microsoft.com/office/word/2006/wordml" xmlns:wps="http://schemas.microsoft.com/office/word/2010/wordprocessingShape" mc:Ignorable="w14 w15 w16se w16cid wp14">
+<w:numbering xmlns:wpc="http://schemas.microsoft.com/office/word/2010/wordprocessingCanvas" xmlns:cx="http://schemas.microsoft.com/office/drawing/2014/chartex" xmlns:cx1="http://schemas.microsoft.com/office/drawing/2015/9/8/chartex" xmlns:cx2="http://schemas.microsoft.com/office/drawing/2015/10/21/chartex" xmlns:cx3="http://schemas.microsoft.com/office/drawing/2016/5/9/chartex" xmlns:cx4="http://schemas.microsoft.com/office/drawing/2016/5/10/chartex" xmlns:cx5="http://schemas.microsoft.com/office/drawing/2016/5/11/chartex" xmlns:cx6="http://schemas.microsoft.com/office/drawing/2016/5/12/chartex" xmlns:cx7="http://schemas.microsoft.com/office/drawing/2016/5/13/chartex" xmlns:cx8="http://schemas.microsoft.com/office/drawing/2016/5/14/chartex" xmlns:mc="http://schemas.openxmlformats.org/markup-compatibility/2006" xmlns:aink="http://schemas.microsoft.com/office/drawing/2016/ink" xmlns:am3d="http://schemas.microsoft.com/office/drawing/2017/model3d" xmlns:o="urn:schemas-microsoft-com:office:office" xmlns:r="http://schemas.openxmlformats.org/officeDocument/2006/relationships" xmlns:m="http://schemas.openxmlformats.org/officeDocument/2006/math" xmlns:v="urn:schemas-microsoft-com:vml" xmlns:wp14="http://schemas.microsoft.com/office/word/2010/wordprocessingDrawing" xmlns:wp="http://schemas.openxmlformats.org/drawingml/2006/wordprocessingDrawing" xmlns:w10="urn:schemas-microsoft-com:office:word" xmlns:w="http://schemas.openxmlformats.org/wordprocessingml/2006/main" xmlns:w14="http://schemas.microsoft.com/office/word/2010/wordml" xmlns:w15="http://schemas.microsoft.com/office/word/2012/wordml" xmlns:w16cex="http://schemas.microsoft.com/office/word/2018/wordml/cex" xmlns:w16cid="http://schemas.microsoft.com/office/word/2016/wordml/cid" xmlns:w16="http://schemas.microsoft.com/office/word/2018/wordml" xmlns:w16se="http://schemas.microsoft.com/office/word/2015/wordml/symex" xmlns:wpg="http://schemas.microsoft.com/office/word/2010/wordprocessingGroup" xmlns:wpi="http://schemas.microsoft.com/office/word/2010/wordprocessingInk" xmlns:wne="http://schemas.microsoft.com/office/word/2006/wordml" xmlns:wps="http://schemas.microsoft.com/office/word/2010/wordprocessingShape" mc:Ignorable="w14 w15 w16se w16cid w16 w16cex wp14">
   <w:abstractNum w:abstractNumId="0" w15:restartNumberingAfterBreak="0">
     <w:nsid w:val="106767A3"/>
     <w:multiLevelType w:val="multilevel"/>
@@ -5897,6 +6428,92 @@
     </w:lvl>
   </w:abstractNum>
   <w:abstractNum w:abstractNumId="1" w15:restartNumberingAfterBreak="0">
+    <w:nsid w:val="16487C79"/>
+    <w:multiLevelType w:val="hybridMultilevel"/>
+    <w:tmpl w:val="45C032D0"/>
+    <w:lvl w:ilvl="0" w:tplc="040C000F">
+      <w:start w:val="1"/>
+      <w:numFmt w:val="decimal"/>
+      <w:lvlText w:val="%1."/>
+      <w:lvlJc w:val="left"/>
+      <w:pPr>
+        <w:ind w:left="720" w:hanging="360"/>
+      </w:pPr>
+    </w:lvl>
+    <w:lvl w:ilvl="1" w:tplc="040C0019">
+      <w:start w:val="1"/>
+      <w:numFmt w:val="lowerLetter"/>
+      <w:lvlText w:val="%2."/>
+      <w:lvlJc w:val="left"/>
+      <w:pPr>
+        <w:ind w:left="1440" w:hanging="360"/>
+      </w:pPr>
+    </w:lvl>
+    <w:lvl w:ilvl="2" w:tplc="040C001B">
+      <w:start w:val="1"/>
+      <w:numFmt w:val="lowerRoman"/>
+      <w:lvlText w:val="%3."/>
+      <w:lvlJc w:val="right"/>
+      <w:pPr>
+        <w:ind w:left="2160" w:hanging="180"/>
+      </w:pPr>
+    </w:lvl>
+    <w:lvl w:ilvl="3" w:tplc="040C000F" w:tentative="1">
+      <w:start w:val="1"/>
+      <w:numFmt w:val="decimal"/>
+      <w:lvlText w:val="%4."/>
+      <w:lvlJc w:val="left"/>
+      <w:pPr>
+        <w:ind w:left="2880" w:hanging="360"/>
+      </w:pPr>
+    </w:lvl>
+    <w:lvl w:ilvl="4" w:tplc="040C0019" w:tentative="1">
+      <w:start w:val="1"/>
+      <w:numFmt w:val="lowerLetter"/>
+      <w:lvlText w:val="%5."/>
+      <w:lvlJc w:val="left"/>
+      <w:pPr>
+        <w:ind w:left="3600" w:hanging="360"/>
+      </w:pPr>
+    </w:lvl>
+    <w:lvl w:ilvl="5" w:tplc="040C001B" w:tentative="1">
+      <w:start w:val="1"/>
+      <w:numFmt w:val="lowerRoman"/>
+      <w:lvlText w:val="%6."/>
+      <w:lvlJc w:val="right"/>
+      <w:pPr>
+        <w:ind w:left="4320" w:hanging="180"/>
+      </w:pPr>
+    </w:lvl>
+    <w:lvl w:ilvl="6" w:tplc="040C000F" w:tentative="1">
+      <w:start w:val="1"/>
+      <w:numFmt w:val="decimal"/>
+      <w:lvlText w:val="%7."/>
+      <w:lvlJc w:val="left"/>
+      <w:pPr>
+        <w:ind w:left="5040" w:hanging="360"/>
+      </w:pPr>
+    </w:lvl>
+    <w:lvl w:ilvl="7" w:tplc="040C0019" w:tentative="1">
+      <w:start w:val="1"/>
+      <w:numFmt w:val="lowerLetter"/>
+      <w:lvlText w:val="%8."/>
+      <w:lvlJc w:val="left"/>
+      <w:pPr>
+        <w:ind w:left="5760" w:hanging="360"/>
+      </w:pPr>
+    </w:lvl>
+    <w:lvl w:ilvl="8" w:tplc="040C001B" w:tentative="1">
+      <w:start w:val="1"/>
+      <w:numFmt w:val="lowerRoman"/>
+      <w:lvlText w:val="%9."/>
+      <w:lvlJc w:val="right"/>
+      <w:pPr>
+        <w:ind w:left="6480" w:hanging="180"/>
+      </w:pPr>
+    </w:lvl>
+  </w:abstractNum>
+  <w:abstractNum w:abstractNumId="2" w15:restartNumberingAfterBreak="0">
     <w:nsid w:val="194C2195"/>
     <w:multiLevelType w:val="hybridMultilevel"/>
     <w:tmpl w:val="BAC48C7C"/>
@@ -5985,7 +6602,7 @@
       </w:pPr>
     </w:lvl>
   </w:abstractNum>
-  <w:abstractNum w:abstractNumId="2" w15:restartNumberingAfterBreak="0">
+  <w:abstractNum w:abstractNumId="3" w15:restartNumberingAfterBreak="0">
     <w:nsid w:val="203132FA"/>
     <w:multiLevelType w:val="hybridMultilevel"/>
     <w:tmpl w:val="2AE632DC"/>
@@ -6074,7 +6691,120 @@
       </w:pPr>
     </w:lvl>
   </w:abstractNum>
-  <w:abstractNum w:abstractNumId="3" w15:restartNumberingAfterBreak="0">
+  <w:abstractNum w:abstractNumId="4" w15:restartNumberingAfterBreak="0">
+    <w:nsid w:val="2717631D"/>
+    <w:multiLevelType w:val="hybridMultilevel"/>
+    <w:tmpl w:val="45AE7902"/>
+    <w:lvl w:ilvl="0" w:tplc="040C0001">
+      <w:start w:val="1"/>
+      <w:numFmt w:val="bullet"/>
+      <w:lvlText w:val=""/>
+      <w:lvlJc w:val="left"/>
+      <w:pPr>
+        <w:ind w:left="720" w:hanging="360"/>
+      </w:pPr>
+      <w:rPr>
+        <w:rFonts w:ascii="Symbol" w:hAnsi="Symbol" w:hint="default"/>
+      </w:rPr>
+    </w:lvl>
+    <w:lvl w:ilvl="1" w:tplc="040C0003" w:tentative="1">
+      <w:start w:val="1"/>
+      <w:numFmt w:val="bullet"/>
+      <w:lvlText w:val="o"/>
+      <w:lvlJc w:val="left"/>
+      <w:pPr>
+        <w:ind w:left="1440" w:hanging="360"/>
+      </w:pPr>
+      <w:rPr>
+        <w:rFonts w:ascii="Courier New" w:hAnsi="Courier New" w:cs="Courier New" w:hint="default"/>
+      </w:rPr>
+    </w:lvl>
+    <w:lvl w:ilvl="2" w:tplc="040C0005" w:tentative="1">
+      <w:start w:val="1"/>
+      <w:numFmt w:val="bullet"/>
+      <w:lvlText w:val=""/>
+      <w:lvlJc w:val="left"/>
+      <w:pPr>
+        <w:ind w:left="2160" w:hanging="360"/>
+      </w:pPr>
+      <w:rPr>
+        <w:rFonts w:ascii="Wingdings" w:hAnsi="Wingdings" w:hint="default"/>
+      </w:rPr>
+    </w:lvl>
+    <w:lvl w:ilvl="3" w:tplc="040C0001" w:tentative="1">
+      <w:start w:val="1"/>
+      <w:numFmt w:val="bullet"/>
+      <w:lvlText w:val=""/>
+      <w:lvlJc w:val="left"/>
+      <w:pPr>
+        <w:ind w:left="2880" w:hanging="360"/>
+      </w:pPr>
+      <w:rPr>
+        <w:rFonts w:ascii="Symbol" w:hAnsi="Symbol" w:hint="default"/>
+      </w:rPr>
+    </w:lvl>
+    <w:lvl w:ilvl="4" w:tplc="040C0003" w:tentative="1">
+      <w:start w:val="1"/>
+      <w:numFmt w:val="bullet"/>
+      <w:lvlText w:val="o"/>
+      <w:lvlJc w:val="left"/>
+      <w:pPr>
+        <w:ind w:left="3600" w:hanging="360"/>
+      </w:pPr>
+      <w:rPr>
+        <w:rFonts w:ascii="Courier New" w:hAnsi="Courier New" w:cs="Courier New" w:hint="default"/>
+      </w:rPr>
+    </w:lvl>
+    <w:lvl w:ilvl="5" w:tplc="040C0005" w:tentative="1">
+      <w:start w:val="1"/>
+      <w:numFmt w:val="bullet"/>
+      <w:lvlText w:val=""/>
+      <w:lvlJc w:val="left"/>
+      <w:pPr>
+        <w:ind w:left="4320" w:hanging="360"/>
+      </w:pPr>
+      <w:rPr>
+        <w:rFonts w:ascii="Wingdings" w:hAnsi="Wingdings" w:hint="default"/>
+      </w:rPr>
+    </w:lvl>
+    <w:lvl w:ilvl="6" w:tplc="040C0001" w:tentative="1">
+      <w:start w:val="1"/>
+      <w:numFmt w:val="bullet"/>
+      <w:lvlText w:val=""/>
+      <w:lvlJc w:val="left"/>
+      <w:pPr>
+        <w:ind w:left="5040" w:hanging="360"/>
+      </w:pPr>
+      <w:rPr>
+        <w:rFonts w:ascii="Symbol" w:hAnsi="Symbol" w:hint="default"/>
+      </w:rPr>
+    </w:lvl>
+    <w:lvl w:ilvl="7" w:tplc="040C0003" w:tentative="1">
+      <w:start w:val="1"/>
+      <w:numFmt w:val="bullet"/>
+      <w:lvlText w:val="o"/>
+      <w:lvlJc w:val="left"/>
+      <w:pPr>
+        <w:ind w:left="5760" w:hanging="360"/>
+      </w:pPr>
+      <w:rPr>
+        <w:rFonts w:ascii="Courier New" w:hAnsi="Courier New" w:cs="Courier New" w:hint="default"/>
+      </w:rPr>
+    </w:lvl>
+    <w:lvl w:ilvl="8" w:tplc="040C0005" w:tentative="1">
+      <w:start w:val="1"/>
+      <w:numFmt w:val="bullet"/>
+      <w:lvlText w:val=""/>
+      <w:lvlJc w:val="left"/>
+      <w:pPr>
+        <w:ind w:left="6480" w:hanging="360"/>
+      </w:pPr>
+      <w:rPr>
+        <w:rFonts w:ascii="Wingdings" w:hAnsi="Wingdings" w:hint="default"/>
+      </w:rPr>
+    </w:lvl>
+  </w:abstractNum>
+  <w:abstractNum w:abstractNumId="5" w15:restartNumberingAfterBreak="0">
     <w:nsid w:val="6022469D"/>
     <w:multiLevelType w:val="hybridMultilevel"/>
     <w:tmpl w:val="30B01F56"/>
@@ -6187,23 +6917,145 @@
       </w:rPr>
     </w:lvl>
   </w:abstractNum>
+  <w:abstractNum w:abstractNumId="6" w15:restartNumberingAfterBreak="0">
+    <w:nsid w:val="6EF04047"/>
+    <w:multiLevelType w:val="hybridMultilevel"/>
+    <w:tmpl w:val="6DCA4B26"/>
+    <w:lvl w:ilvl="0" w:tplc="040C0001">
+      <w:start w:val="1"/>
+      <w:numFmt w:val="bullet"/>
+      <w:lvlText w:val=""/>
+      <w:lvlJc w:val="left"/>
+      <w:pPr>
+        <w:ind w:left="720" w:hanging="360"/>
+      </w:pPr>
+      <w:rPr>
+        <w:rFonts w:ascii="Symbol" w:hAnsi="Symbol" w:hint="default"/>
+      </w:rPr>
+    </w:lvl>
+    <w:lvl w:ilvl="1" w:tplc="040C0003" w:tentative="1">
+      <w:start w:val="1"/>
+      <w:numFmt w:val="bullet"/>
+      <w:lvlText w:val="o"/>
+      <w:lvlJc w:val="left"/>
+      <w:pPr>
+        <w:ind w:left="1440" w:hanging="360"/>
+      </w:pPr>
+      <w:rPr>
+        <w:rFonts w:ascii="Courier New" w:hAnsi="Courier New" w:cs="Courier New" w:hint="default"/>
+      </w:rPr>
+    </w:lvl>
+    <w:lvl w:ilvl="2" w:tplc="040C0005" w:tentative="1">
+      <w:start w:val="1"/>
+      <w:numFmt w:val="bullet"/>
+      <w:lvlText w:val=""/>
+      <w:lvlJc w:val="left"/>
+      <w:pPr>
+        <w:ind w:left="2160" w:hanging="360"/>
+      </w:pPr>
+      <w:rPr>
+        <w:rFonts w:ascii="Wingdings" w:hAnsi="Wingdings" w:hint="default"/>
+      </w:rPr>
+    </w:lvl>
+    <w:lvl w:ilvl="3" w:tplc="040C0001" w:tentative="1">
+      <w:start w:val="1"/>
+      <w:numFmt w:val="bullet"/>
+      <w:lvlText w:val=""/>
+      <w:lvlJc w:val="left"/>
+      <w:pPr>
+        <w:ind w:left="2880" w:hanging="360"/>
+      </w:pPr>
+      <w:rPr>
+        <w:rFonts w:ascii="Symbol" w:hAnsi="Symbol" w:hint="default"/>
+      </w:rPr>
+    </w:lvl>
+    <w:lvl w:ilvl="4" w:tplc="040C0003" w:tentative="1">
+      <w:start w:val="1"/>
+      <w:numFmt w:val="bullet"/>
+      <w:lvlText w:val="o"/>
+      <w:lvlJc w:val="left"/>
+      <w:pPr>
+        <w:ind w:left="3600" w:hanging="360"/>
+      </w:pPr>
+      <w:rPr>
+        <w:rFonts w:ascii="Courier New" w:hAnsi="Courier New" w:cs="Courier New" w:hint="default"/>
+      </w:rPr>
+    </w:lvl>
+    <w:lvl w:ilvl="5" w:tplc="040C0005" w:tentative="1">
+      <w:start w:val="1"/>
+      <w:numFmt w:val="bullet"/>
+      <w:lvlText w:val=""/>
+      <w:lvlJc w:val="left"/>
+      <w:pPr>
+        <w:ind w:left="4320" w:hanging="360"/>
+      </w:pPr>
+      <w:rPr>
+        <w:rFonts w:ascii="Wingdings" w:hAnsi="Wingdings" w:hint="default"/>
+      </w:rPr>
+    </w:lvl>
+    <w:lvl w:ilvl="6" w:tplc="040C0001" w:tentative="1">
+      <w:start w:val="1"/>
+      <w:numFmt w:val="bullet"/>
+      <w:lvlText w:val=""/>
+      <w:lvlJc w:val="left"/>
+      <w:pPr>
+        <w:ind w:left="5040" w:hanging="360"/>
+      </w:pPr>
+      <w:rPr>
+        <w:rFonts w:ascii="Symbol" w:hAnsi="Symbol" w:hint="default"/>
+      </w:rPr>
+    </w:lvl>
+    <w:lvl w:ilvl="7" w:tplc="040C0003" w:tentative="1">
+      <w:start w:val="1"/>
+      <w:numFmt w:val="bullet"/>
+      <w:lvlText w:val="o"/>
+      <w:lvlJc w:val="left"/>
+      <w:pPr>
+        <w:ind w:left="5760" w:hanging="360"/>
+      </w:pPr>
+      <w:rPr>
+        <w:rFonts w:ascii="Courier New" w:hAnsi="Courier New" w:cs="Courier New" w:hint="default"/>
+      </w:rPr>
+    </w:lvl>
+    <w:lvl w:ilvl="8" w:tplc="040C0005" w:tentative="1">
+      <w:start w:val="1"/>
+      <w:numFmt w:val="bullet"/>
+      <w:lvlText w:val=""/>
+      <w:lvlJc w:val="left"/>
+      <w:pPr>
+        <w:ind w:left="6480" w:hanging="360"/>
+      </w:pPr>
+      <w:rPr>
+        <w:rFonts w:ascii="Wingdings" w:hAnsi="Wingdings" w:hint="default"/>
+      </w:rPr>
+    </w:lvl>
+  </w:abstractNum>
   <w:num w:numId="1">
     <w:abstractNumId w:val="0"/>
   </w:num>
   <w:num w:numId="2">
+    <w:abstractNumId w:val="5"/>
+  </w:num>
+  <w:num w:numId="3">
     <w:abstractNumId w:val="3"/>
   </w:num>
-  <w:num w:numId="3">
+  <w:num w:numId="4">
     <w:abstractNumId w:val="2"/>
   </w:num>
-  <w:num w:numId="4">
+  <w:num w:numId="5">
+    <w:abstractNumId w:val="6"/>
+  </w:num>
+  <w:num w:numId="6">
+    <w:abstractNumId w:val="4"/>
+  </w:num>
+  <w:num w:numId="7">
     <w:abstractNumId w:val="1"/>
   </w:num>
 </w:numbering>
 </file>
 
 <file path=word/styles.xml><?xml version="1.0" encoding="utf-8"?>
-<w:styles xmlns:mc="http://schemas.openxmlformats.org/markup-compatibility/2006" xmlns:r="http://schemas.openxmlformats.org/officeDocument/2006/relationships" xmlns:w="http://schemas.openxmlformats.org/wordprocessingml/2006/main" xmlns:w14="http://schemas.microsoft.com/office/word/2010/wordml" xmlns:w15="http://schemas.microsoft.com/office/word/2012/wordml" xmlns:w16cid="http://schemas.microsoft.com/office/word/2016/wordml/cid" xmlns:w16se="http://schemas.microsoft.com/office/word/2015/wordml/symex" mc:Ignorable="w14 w15 w16se w16cid">
+<w:styles xmlns:mc="http://schemas.openxmlformats.org/markup-compatibility/2006" xmlns:r="http://schemas.openxmlformats.org/officeDocument/2006/relationships" xmlns:w="http://schemas.openxmlformats.org/wordprocessingml/2006/main" xmlns:w14="http://schemas.microsoft.com/office/word/2010/wordml" xmlns:w15="http://schemas.microsoft.com/office/word/2012/wordml" xmlns:w16cex="http://schemas.microsoft.com/office/word/2018/wordml/cex" xmlns:w16cid="http://schemas.microsoft.com/office/word/2016/wordml/cid" xmlns:w16="http://schemas.microsoft.com/office/word/2018/wordml" xmlns:w16se="http://schemas.microsoft.com/office/word/2015/wordml/symex" mc:Ignorable="w14 w15 w16se w16cid w16 w16cex">
   <w:docDefaults>
     <w:rPrDefault>
       <w:rPr>
@@ -6219,7 +7071,7 @@
       </w:pPr>
     </w:pPrDefault>
   </w:docDefaults>
-  <w:latentStyles w:defLockedState="0" w:defUIPriority="99" w:defSemiHidden="0" w:defUnhideWhenUsed="0" w:defQFormat="0" w:count="377">
+  <w:latentStyles w:defLockedState="0" w:defUIPriority="99" w:defSemiHidden="0" w:defUnhideWhenUsed="0" w:defQFormat="0" w:count="376">
     <w:lsdException w:name="Normal" w:uiPriority="0" w:qFormat="1"/>
     <w:lsdException w:name="heading 1" w:uiPriority="9" w:qFormat="1"/>
     <w:lsdException w:name="heading 2" w:semiHidden="1" w:uiPriority="9" w:unhideWhenUsed="1" w:qFormat="1"/>
@@ -6596,7 +7448,6 @@
     <w:lsdException w:name="Hashtag" w:semiHidden="1" w:unhideWhenUsed="1"/>
     <w:lsdException w:name="Unresolved Mention" w:semiHidden="1" w:unhideWhenUsed="1"/>
     <w:lsdException w:name="Smart Link" w:semiHidden="1" w:unhideWhenUsed="1"/>
-    <w:lsdException w:name="Smart Link Error" w:semiHidden="1" w:unhideWhenUsed="1"/>
   </w:latentStyles>
   <w:style w:type="paragraph" w:default="1" w:styleId="Normal">
     <w:name w:val="Normal"/>
@@ -6665,6 +7516,28 @@
       <w:color w:val="1F3763" w:themeColor="accent1" w:themeShade="7F"/>
       <w:sz w:val="24"/>
       <w:szCs w:val="24"/>
+    </w:rPr>
+  </w:style>
+  <w:style w:type="paragraph" w:styleId="Titre4">
+    <w:name w:val="heading 4"/>
+    <w:basedOn w:val="Normal"/>
+    <w:next w:val="Normal"/>
+    <w:link w:val="Titre4Car"/>
+    <w:uiPriority w:val="9"/>
+    <w:unhideWhenUsed/>
+    <w:qFormat/>
+    <w:rsid w:val="00332C3D"/>
+    <w:pPr>
+      <w:keepNext/>
+      <w:keepLines/>
+      <w:spacing w:before="40" w:after="0"/>
+      <w:outlineLvl w:val="3"/>
+    </w:pPr>
+    <w:rPr>
+      <w:rFonts w:asciiTheme="majorHAnsi" w:eastAsiaTheme="majorEastAsia" w:hAnsiTheme="majorHAnsi" w:cstheme="majorBidi"/>
+      <w:i/>
+      <w:iCs/>
+      <w:color w:val="2F5496" w:themeColor="accent1" w:themeShade="BF"/>
     </w:rPr>
   </w:style>
   <w:style w:type="character" w:default="1" w:styleId="Policepardfaut">
@@ -6860,6 +7733,19 @@
       <w:spacing w:after="100"/>
       <w:ind w:left="440"/>
     </w:pPr>
+  </w:style>
+  <w:style w:type="character" w:customStyle="1" w:styleId="Titre4Car">
+    <w:name w:val="Titre 4 Car"/>
+    <w:basedOn w:val="Policepardfaut"/>
+    <w:link w:val="Titre4"/>
+    <w:uiPriority w:val="9"/>
+    <w:rsid w:val="00332C3D"/>
+    <w:rPr>
+      <w:rFonts w:asciiTheme="majorHAnsi" w:eastAsiaTheme="majorEastAsia" w:hAnsiTheme="majorHAnsi" w:cstheme="majorBidi"/>
+      <w:i/>
+      <w:iCs/>
+      <w:color w:val="2F5496" w:themeColor="accent1" w:themeShade="BF"/>
+    </w:rPr>
   </w:style>
 </w:styles>
 </file>
@@ -7130,7 +8016,7 @@
 </file>
 
 <file path=customXml/itemProps1.xml><?xml version="1.0" encoding="utf-8"?>
-<ds:datastoreItem xmlns:ds="http://schemas.openxmlformats.org/officeDocument/2006/customXml" ds:itemID="{D364F9E3-E44D-47A4-999E-6999F1BEDC76}">
+<ds:datastoreItem xmlns:ds="http://schemas.openxmlformats.org/officeDocument/2006/customXml" ds:itemID="{F9C9C2BF-3E8C-4908-A02F-E92DCA68F366}">
   <ds:schemaRefs>
     <ds:schemaRef ds:uri="http://schemas.openxmlformats.org/officeDocument/2006/bibliography"/>
   </ds:schemaRefs>

</xml_diff>

<commit_message>
Ajout covid 19 risque cloture projet
</commit_message>
<xml_diff>
--- a/LIVRABLE-4/Livrable 4.docx
+++ b/LIVRABLE-4/Livrable 4.docx
@@ -1,6 +1,6 @@
 
 <file path=word/document.xml><?xml version="1.0" encoding="utf-8"?>
-<w:document xmlns:wpc="http://schemas.microsoft.com/office/word/2010/wordprocessingCanvas" xmlns:cx="http://schemas.microsoft.com/office/drawing/2014/chartex" xmlns:cx1="http://schemas.microsoft.com/office/drawing/2015/9/8/chartex" xmlns:cx2="http://schemas.microsoft.com/office/drawing/2015/10/21/chartex" xmlns:cx3="http://schemas.microsoft.com/office/drawing/2016/5/9/chartex" xmlns:cx4="http://schemas.microsoft.com/office/drawing/2016/5/10/chartex" xmlns:cx5="http://schemas.microsoft.com/office/drawing/2016/5/11/chartex" xmlns:cx6="http://schemas.microsoft.com/office/drawing/2016/5/12/chartex" xmlns:cx7="http://schemas.microsoft.com/office/drawing/2016/5/13/chartex" xmlns:cx8="http://schemas.microsoft.com/office/drawing/2016/5/14/chartex" xmlns:mc="http://schemas.openxmlformats.org/markup-compatibility/2006" xmlns:aink="http://schemas.microsoft.com/office/drawing/2016/ink" xmlns:am3d="http://schemas.microsoft.com/office/drawing/2017/model3d" xmlns:o="urn:schemas-microsoft-com:office:office" xmlns:r="http://schemas.openxmlformats.org/officeDocument/2006/relationships" xmlns:m="http://schemas.openxmlformats.org/officeDocument/2006/math" xmlns:v="urn:schemas-microsoft-com:vml" xmlns:wp14="http://schemas.microsoft.com/office/word/2010/wordprocessingDrawing" xmlns:wp="http://schemas.openxmlformats.org/drawingml/2006/wordprocessingDrawing" xmlns:w10="urn:schemas-microsoft-com:office:word" xmlns:w="http://schemas.openxmlformats.org/wordprocessingml/2006/main" xmlns:w14="http://schemas.microsoft.com/office/word/2010/wordml" xmlns:w15="http://schemas.microsoft.com/office/word/2012/wordml" xmlns:w16cid="http://schemas.microsoft.com/office/word/2016/wordml/cid" xmlns:w16se="http://schemas.microsoft.com/office/word/2015/wordml/symex" xmlns:wpg="http://schemas.microsoft.com/office/word/2010/wordprocessingGroup" xmlns:wpi="http://schemas.microsoft.com/office/word/2010/wordprocessingInk" xmlns:wne="http://schemas.microsoft.com/office/word/2006/wordml" xmlns:wps="http://schemas.microsoft.com/office/word/2010/wordprocessingShape" mc:Ignorable="w14 w15 w16se w16cid wp14">
+<w:document xmlns:wpc="http://schemas.microsoft.com/office/word/2010/wordprocessingCanvas" xmlns:cx="http://schemas.microsoft.com/office/drawing/2014/chartex" xmlns:cx1="http://schemas.microsoft.com/office/drawing/2015/9/8/chartex" xmlns:cx2="http://schemas.microsoft.com/office/drawing/2015/10/21/chartex" xmlns:cx3="http://schemas.microsoft.com/office/drawing/2016/5/9/chartex" xmlns:cx4="http://schemas.microsoft.com/office/drawing/2016/5/10/chartex" xmlns:cx5="http://schemas.microsoft.com/office/drawing/2016/5/11/chartex" xmlns:cx6="http://schemas.microsoft.com/office/drawing/2016/5/12/chartex" xmlns:cx7="http://schemas.microsoft.com/office/drawing/2016/5/13/chartex" xmlns:cx8="http://schemas.microsoft.com/office/drawing/2016/5/14/chartex" xmlns:mc="http://schemas.openxmlformats.org/markup-compatibility/2006" xmlns:aink="http://schemas.microsoft.com/office/drawing/2016/ink" xmlns:am3d="http://schemas.microsoft.com/office/drawing/2017/model3d" xmlns:o="urn:schemas-microsoft-com:office:office" xmlns:r="http://schemas.openxmlformats.org/officeDocument/2006/relationships" xmlns:m="http://schemas.openxmlformats.org/officeDocument/2006/math" xmlns:v="urn:schemas-microsoft-com:vml" xmlns:wp14="http://schemas.microsoft.com/office/word/2010/wordprocessingDrawing" xmlns:wp="http://schemas.openxmlformats.org/drawingml/2006/wordprocessingDrawing" xmlns:w10="urn:schemas-microsoft-com:office:word" xmlns:w="http://schemas.openxmlformats.org/wordprocessingml/2006/main" xmlns:w14="http://schemas.microsoft.com/office/word/2010/wordml" xmlns:w15="http://schemas.microsoft.com/office/word/2012/wordml" xmlns:w16cex="http://schemas.microsoft.com/office/word/2018/wordml/cex" xmlns:w16cid="http://schemas.microsoft.com/office/word/2016/wordml/cid" xmlns:w16="http://schemas.microsoft.com/office/word/2018/wordml" xmlns:w16se="http://schemas.microsoft.com/office/word/2015/wordml/symex" xmlns:wpg="http://schemas.microsoft.com/office/word/2010/wordprocessingGroup" xmlns:wpi="http://schemas.microsoft.com/office/word/2010/wordprocessingInk" xmlns:wne="http://schemas.microsoft.com/office/word/2006/wordml" xmlns:wps="http://schemas.microsoft.com/office/word/2010/wordprocessingShape" mc:Ignorable="w14 w15 w16se w16cid w16 w16cex wp14">
   <w:body>
     <w:bookmarkStart w:id="0" w:name="_Hlk38974188"/>
     <w:bookmarkEnd w:id="0"/>
@@ -108,7 +108,7 @@
               </wp:anchor>
             </w:drawing>
           </mc:Choice>
-          <mc:Fallback xmlns:w16="http://schemas.microsoft.com/office/word/2018/wordml" xmlns:w16cex="http://schemas.microsoft.com/office/word/2018/wordml/cex">
+          <mc:Fallback>
             <w:pict>
               <v:shapetype w14:anchorId="2615EDE3" id="_x0000_t202" coordsize="21600,21600" o:spt="202" path="m,l,21600r21600,l21600,xe">
                 <v:stroke joinstyle="miter"/>
@@ -279,7 +279,7 @@
               </wp:anchor>
             </w:drawing>
           </mc:Choice>
-          <mc:Fallback xmlns:w16="http://schemas.microsoft.com/office/word/2018/wordml" xmlns:w16cex="http://schemas.microsoft.com/office/word/2018/wordml/cex">
+          <mc:Fallback>
             <w:pict>
               <v:shape w14:anchorId="54CE3BDC" id="_x0000_s1027" type="#_x0000_t202" style="position:absolute;margin-left:0;margin-top:382.4pt;width:442pt;height:117.5pt;z-index:251667456;visibility:visible;mso-wrap-style:square;mso-height-percent:0;mso-wrap-distance-left:12pt;mso-wrap-distance-top:12pt;mso-wrap-distance-right:12pt;mso-wrap-distance-bottom:12pt;mso-position-horizontal:left;mso-position-horizontal-relative:margin;mso-position-vertical:absolute;mso-position-vertical-relative:page;mso-height-percent:0;mso-height-relative:margin;v-text-anchor:top" o:gfxdata="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" filled="f" stroked="f" strokeweight="1pt">
                 <v:stroke miterlimit="4"/>
@@ -524,7 +524,7 @@
               </wp:anchor>
             </w:drawing>
           </mc:Choice>
-          <mc:Fallback xmlns:w16="http://schemas.microsoft.com/office/word/2018/wordml" xmlns:w16cex="http://schemas.microsoft.com/office/word/2018/wordml/cex">
+          <mc:Fallback>
             <w:pict>
               <v:shape w14:anchorId="256FBD95" id="_x0000_s1028" type="#_x0000_t202" style="position:absolute;margin-left:52.2pt;margin-top:647.25pt;width:269.65pt;height:176.35pt;z-index:251665408;visibility:visible;mso-wrap-style:square;mso-width-percent:0;mso-height-percent:0;mso-wrap-distance-left:12pt;mso-wrap-distance-top:12pt;mso-wrap-distance-right:12pt;mso-wrap-distance-bottom:12pt;mso-position-horizontal:absolute;mso-position-horizontal-relative:page;mso-position-vertical:absolute;mso-position-vertical-relative:page;mso-width-percent:0;mso-height-percent:0;mso-width-relative:margin;mso-height-relative:margin;v-text-anchor:top" wrapcoords="0 -6 21600 -6 21600 21594 0 21594 0 -6" o:gfxdata="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" filled="f" stroked="f" strokeweight="1pt">
                 <v:stroke miterlimit="4"/>
@@ -4688,8 +4688,6 @@
       <w:r>
         <w:t>. En effet la culture agile vient assouplir la gestion d’un projet mais d’également optimiser la conduite face au changement ce qui laisse place à la créativité et l’adaptation d’un nouveau besoin.</w:t>
       </w:r>
-      <w:bookmarkStart w:id="7" w:name="_GoBack"/>
-      <w:bookmarkEnd w:id="7"/>
     </w:p>
     <w:p>
       <w:pPr>
@@ -4805,11 +4803,11 @@
       <w:pPr>
         <w:pStyle w:val="Titre2"/>
       </w:pPr>
-      <w:bookmarkStart w:id="8" w:name="_Toc38706453"/>
+      <w:bookmarkStart w:id="7" w:name="_Toc38706453"/>
       <w:r>
         <w:t>Equipe projet</w:t>
       </w:r>
-      <w:bookmarkEnd w:id="8"/>
+      <w:bookmarkEnd w:id="7"/>
     </w:p>
     <w:p>
       <w:r>
@@ -4882,7 +4880,7 @@
       <w:pPr>
         <w:pStyle w:val="Titre2"/>
       </w:pPr>
-      <w:bookmarkStart w:id="9" w:name="_Toc38706454"/>
+      <w:bookmarkStart w:id="8" w:name="_Toc38706454"/>
       <w:r>
         <w:lastRenderedPageBreak/>
         <w:t>Planning</w:t>
@@ -4890,36 +4888,36 @@
       <w:r>
         <w:t xml:space="preserve"> prévisionnel</w:t>
       </w:r>
+      <w:bookmarkEnd w:id="8"/>
+    </w:p>
+    <w:p>
+      <w:pPr>
+        <w:pStyle w:val="Titre2"/>
+      </w:pPr>
+      <w:bookmarkStart w:id="9" w:name="_Toc38706455"/>
+      <w:r>
+        <w:t>Budget</w:t>
+      </w:r>
+      <w:r>
+        <w:t xml:space="preserve"> prévisionnel</w:t>
+      </w:r>
       <w:bookmarkEnd w:id="9"/>
     </w:p>
     <w:p>
       <w:pPr>
         <w:pStyle w:val="Titre2"/>
       </w:pPr>
-      <w:bookmarkStart w:id="10" w:name="_Toc38706455"/>
-      <w:r>
-        <w:t>Budget</w:t>
-      </w:r>
-      <w:r>
-        <w:t xml:space="preserve"> prévisionnel</w:t>
+      <w:bookmarkStart w:id="10" w:name="_Toc38706456"/>
+      <w:r>
+        <w:t>Analyses des risques</w:t>
       </w:r>
       <w:bookmarkEnd w:id="10"/>
     </w:p>
     <w:p>
       <w:pPr>
-        <w:pStyle w:val="Titre2"/>
-      </w:pPr>
-      <w:bookmarkStart w:id="11" w:name="_Toc38706456"/>
-      <w:r>
-        <w:t>Analyses des risques</w:t>
-      </w:r>
-      <w:bookmarkEnd w:id="11"/>
-    </w:p>
-    <w:p>
-      <w:pPr>
         <w:pStyle w:val="Titre3"/>
       </w:pPr>
-      <w:bookmarkStart w:id="12" w:name="_Toc38706457"/>
+      <w:bookmarkStart w:id="11" w:name="_Toc38706457"/>
       <w:r>
         <w:rPr>
           <w:noProof/>
@@ -4991,18 +4989,18 @@
       <w:r>
         <w:t>SWOT</w:t>
       </w:r>
+      <w:bookmarkEnd w:id="11"/>
+    </w:p>
+    <w:p/>
+    <w:p>
+      <w:pPr>
+        <w:pStyle w:val="Titre3"/>
+      </w:pPr>
+      <w:bookmarkStart w:id="12" w:name="_Toc38706458"/>
+      <w:r>
+        <w:t>Tableau des risques</w:t>
+      </w:r>
       <w:bookmarkEnd w:id="12"/>
-    </w:p>
-    <w:p/>
-    <w:p>
-      <w:pPr>
-        <w:pStyle w:val="Titre3"/>
-      </w:pPr>
-      <w:bookmarkStart w:id="13" w:name="_Toc38706458"/>
-      <w:r>
-        <w:t>Tableau des risques</w:t>
-      </w:r>
-      <w:bookmarkEnd w:id="13"/>
     </w:p>
     <w:p>
       <w:r>
@@ -5081,9 +5079,9 @@
       <w:pPr>
         <w:jc w:val="center"/>
       </w:pPr>
-      <w:bookmarkStart w:id="14" w:name="_Toc4507654"/>
-      <w:bookmarkStart w:id="15" w:name="_Toc4658407"/>
-      <w:bookmarkStart w:id="16" w:name="_Toc5979644"/>
+      <w:bookmarkStart w:id="13" w:name="_Toc4507654"/>
+      <w:bookmarkStart w:id="14" w:name="_Toc4658407"/>
+      <w:bookmarkStart w:id="15" w:name="_Toc5979644"/>
     </w:p>
     <w:p>
       <w:pPr>
@@ -5150,17 +5148,27 @@
           </wp:anchor>
         </w:drawing>
       </w:r>
+      <w:bookmarkEnd w:id="13"/>
       <w:bookmarkEnd w:id="14"/>
       <w:bookmarkEnd w:id="15"/>
+    </w:p>
+    <w:p>
+      <w:pPr>
+        <w:pStyle w:val="Titre2"/>
+      </w:pPr>
+      <w:bookmarkStart w:id="16" w:name="_Toc38706459"/>
+      <w:r>
+        <w:t>Indicateurs</w:t>
+      </w:r>
       <w:bookmarkEnd w:id="16"/>
     </w:p>
     <w:p>
       <w:pPr>
         <w:pStyle w:val="Titre2"/>
       </w:pPr>
-      <w:bookmarkStart w:id="17" w:name="_Toc38706459"/>
-      <w:r>
-        <w:t>Indicateurs</w:t>
+      <w:bookmarkStart w:id="17" w:name="_Toc38706460"/>
+      <w:r>
+        <w:t>Réunions</w:t>
       </w:r>
       <w:bookmarkEnd w:id="17"/>
     </w:p>
@@ -5168,9 +5176,9 @@
       <w:pPr>
         <w:pStyle w:val="Titre2"/>
       </w:pPr>
-      <w:bookmarkStart w:id="18" w:name="_Toc38706460"/>
-      <w:r>
-        <w:t>Réunions</w:t>
+      <w:bookmarkStart w:id="18" w:name="_Toc38706461"/>
+      <w:r>
+        <w:t>Communications</w:t>
       </w:r>
       <w:bookmarkEnd w:id="18"/>
     </w:p>
@@ -5178,38 +5186,28 @@
       <w:pPr>
         <w:pStyle w:val="Titre2"/>
       </w:pPr>
-      <w:bookmarkStart w:id="19" w:name="_Toc38706461"/>
-      <w:r>
-        <w:t>Communications</w:t>
+      <w:bookmarkStart w:id="19" w:name="_Toc38706462"/>
+      <w:r>
+        <w:t>Gestion du système documentaire</w:t>
       </w:r>
       <w:bookmarkEnd w:id="19"/>
     </w:p>
     <w:p>
-      <w:pPr>
-        <w:pStyle w:val="Titre2"/>
-      </w:pPr>
-      <w:bookmarkStart w:id="20" w:name="_Toc38706462"/>
-      <w:r>
-        <w:t>Gestion du système documentaire</w:t>
+      <w:r>
+        <w:t>Ce document permet de définir les conventions de nommage et la gestion des fichiers du projet. Il permet également de décrire le versioning des livrables.</w:t>
+      </w:r>
+    </w:p>
+    <w:p>
+      <w:pPr>
+        <w:pStyle w:val="Titre3"/>
+      </w:pPr>
+      <w:bookmarkStart w:id="20" w:name="_Toc5979648"/>
+      <w:bookmarkStart w:id="21" w:name="_Toc38706463"/>
+      <w:r>
+        <w:t>Versioning</w:t>
       </w:r>
       <w:bookmarkEnd w:id="20"/>
-    </w:p>
-    <w:p>
-      <w:r>
-        <w:t>Ce document permet de définir les conventions de nommage et la gestion des fichiers du projet. Il permet également de décrire le versioning des livrables.</w:t>
-      </w:r>
-    </w:p>
-    <w:p>
-      <w:pPr>
-        <w:pStyle w:val="Titre3"/>
-      </w:pPr>
-      <w:bookmarkStart w:id="21" w:name="_Toc5979648"/>
-      <w:bookmarkStart w:id="22" w:name="_Toc38706463"/>
-      <w:r>
-        <w:t>Versioning</w:t>
-      </w:r>
       <w:bookmarkEnd w:id="21"/>
-      <w:bookmarkEnd w:id="22"/>
     </w:p>
     <w:p>
       <w:r>
@@ -5223,13 +5221,13 @@
       <w:pPr>
         <w:pStyle w:val="Titre3"/>
       </w:pPr>
-      <w:bookmarkStart w:id="23" w:name="_Toc5979649"/>
-      <w:bookmarkStart w:id="24" w:name="_Toc38706464"/>
+      <w:bookmarkStart w:id="22" w:name="_Toc5979649"/>
+      <w:bookmarkStart w:id="23" w:name="_Toc38706464"/>
       <w:r>
         <w:t>Gestion des fichiers</w:t>
       </w:r>
+      <w:bookmarkEnd w:id="22"/>
       <w:bookmarkEnd w:id="23"/>
-      <w:bookmarkEnd w:id="24"/>
     </w:p>
     <w:p>
       <w:r>
@@ -5289,11 +5287,11 @@
       <w:pPr>
         <w:pStyle w:val="Titre2"/>
       </w:pPr>
-      <w:bookmarkStart w:id="25" w:name="_Toc38706465"/>
+      <w:bookmarkStart w:id="24" w:name="_Toc38706465"/>
       <w:r>
         <w:t>Sécurité</w:t>
       </w:r>
-      <w:bookmarkEnd w:id="25"/>
+      <w:bookmarkEnd w:id="24"/>
     </w:p>
     <w:p/>
     <w:p/>
@@ -5312,22 +5310,22 @@
       <w:pPr>
         <w:pStyle w:val="Titre1"/>
       </w:pPr>
-      <w:bookmarkStart w:id="26" w:name="_Toc38706466"/>
+      <w:bookmarkStart w:id="25" w:name="_Toc38706466"/>
       <w:r>
         <w:lastRenderedPageBreak/>
         <w:t>Technique</w:t>
       </w:r>
+      <w:bookmarkEnd w:id="25"/>
+    </w:p>
+    <w:p>
+      <w:pPr>
+        <w:pStyle w:val="Titre2"/>
+      </w:pPr>
+      <w:bookmarkStart w:id="26" w:name="_Toc38706468"/>
+      <w:r>
+        <w:t>Langage</w:t>
+      </w:r>
       <w:bookmarkEnd w:id="26"/>
-    </w:p>
-    <w:p>
-      <w:pPr>
-        <w:pStyle w:val="Titre2"/>
-      </w:pPr>
-      <w:bookmarkStart w:id="27" w:name="_Toc38706468"/>
-      <w:r>
-        <w:t>Langage</w:t>
-      </w:r>
-      <w:bookmarkEnd w:id="27"/>
     </w:p>
     <w:p/>
     <w:p>
@@ -5439,11 +5437,11 @@
       <w:pPr>
         <w:pStyle w:val="Titre2"/>
       </w:pPr>
-      <w:bookmarkStart w:id="28" w:name="_Toc38706469"/>
+      <w:bookmarkStart w:id="27" w:name="_Toc38706469"/>
       <w:r>
         <w:t>Outils</w:t>
       </w:r>
-      <w:bookmarkEnd w:id="28"/>
+      <w:bookmarkEnd w:id="27"/>
     </w:p>
     <w:p>
       <w:pPr>
@@ -5611,7 +5609,7 @@
           <w:rStyle w:val="eop"/>
         </w:rPr>
       </w:pPr>
-      <w:bookmarkStart w:id="29" w:name="_Toc17992433"/>
+      <w:bookmarkStart w:id="28" w:name="_Toc17992433"/>
       <w:r>
         <w:rPr>
           <w:rStyle w:val="normaltextrun"/>
@@ -5631,7 +5629,7 @@
         </w:rPr>
         <w:t xml:space="preserve"> de base de données relationnelle</w:t>
       </w:r>
-      <w:bookmarkEnd w:id="29"/>
+      <w:bookmarkEnd w:id="28"/>
       <w:r>
         <w:rPr>
           <w:rStyle w:val="eop"/>
@@ -5756,11 +5754,9 @@
       <w:pPr>
         <w:pStyle w:val="Titre4"/>
       </w:pPr>
-      <w:proofErr w:type="gramStart"/>
       <w:r>
         <w:t>API diverses</w:t>
       </w:r>
-      <w:proofErr w:type="gramEnd"/>
     </w:p>
     <w:p>
       <w:r>
@@ -5822,19 +5818,19 @@
       <w:pPr>
         <w:pStyle w:val="Titre2"/>
       </w:pPr>
-      <w:bookmarkStart w:id="30" w:name="_Toc38706470"/>
+      <w:bookmarkStart w:id="29" w:name="_Toc38706470"/>
       <w:r>
         <w:lastRenderedPageBreak/>
         <w:t>UML</w:t>
       </w:r>
-      <w:bookmarkEnd w:id="30"/>
+      <w:bookmarkEnd w:id="29"/>
     </w:p>
     <w:p>
       <w:pPr>
         <w:pStyle w:val="Titre3"/>
       </w:pPr>
-      <w:bookmarkStart w:id="31" w:name="_Toc5979653"/>
-      <w:bookmarkStart w:id="32" w:name="_Toc38706471"/>
+      <w:bookmarkStart w:id="30" w:name="_Toc5979653"/>
+      <w:bookmarkStart w:id="31" w:name="_Toc38706471"/>
       <w:r>
         <w:rPr>
           <w:noProof/>
@@ -5913,17 +5909,27 @@
       <w:r>
         <w:t>Diagramme de cas d’utilisations</w:t>
       </w:r>
+      <w:bookmarkEnd w:id="30"/>
       <w:bookmarkEnd w:id="31"/>
+    </w:p>
+    <w:p/>
+    <w:p>
+      <w:pPr>
+        <w:pStyle w:val="Titre2"/>
+      </w:pPr>
+      <w:bookmarkStart w:id="32" w:name="_Toc38706472"/>
+      <w:r>
+        <w:t>IHM</w:t>
+      </w:r>
       <w:bookmarkEnd w:id="32"/>
     </w:p>
-    <w:p/>
     <w:p>
       <w:pPr>
         <w:pStyle w:val="Titre2"/>
       </w:pPr>
-      <w:bookmarkStart w:id="33" w:name="_Toc38706472"/>
-      <w:r>
-        <w:t>IHM</w:t>
+      <w:bookmarkStart w:id="33" w:name="_Toc38706473"/>
+      <w:r>
+        <w:t>MCD</w:t>
       </w:r>
       <w:bookmarkEnd w:id="33"/>
     </w:p>
@@ -5931,9 +5937,9 @@
       <w:pPr>
         <w:pStyle w:val="Titre2"/>
       </w:pPr>
-      <w:bookmarkStart w:id="34" w:name="_Toc38706473"/>
-      <w:r>
-        <w:t>MCD</w:t>
+      <w:bookmarkStart w:id="34" w:name="_Toc38706474"/>
+      <w:r>
+        <w:t>Tests</w:t>
       </w:r>
       <w:bookmarkEnd w:id="34"/>
     </w:p>
@@ -5941,46 +5947,36 @@
       <w:pPr>
         <w:pStyle w:val="Titre2"/>
       </w:pPr>
-      <w:bookmarkStart w:id="35" w:name="_Toc38706474"/>
-      <w:r>
-        <w:t>Tests</w:t>
+      <w:bookmarkStart w:id="35" w:name="_Toc38706475"/>
+      <w:r>
+        <w:t>Déploiement</w:t>
       </w:r>
       <w:bookmarkEnd w:id="35"/>
     </w:p>
     <w:p>
       <w:pPr>
+        <w:pStyle w:val="Titre1"/>
+      </w:pPr>
+      <w:bookmarkStart w:id="36" w:name="_Toc38706476"/>
+      <w:r>
+        <w:t>Maintenance</w:t>
+      </w:r>
+      <w:bookmarkEnd w:id="36"/>
+    </w:p>
+    <w:p>
+      <w:r>
+        <w:t>Une fois l’application livrée aux utilisateurs, nous assurerons une maintenance sur l’outil tout en restant continuellement en contact avec les clients afin de leur fournir la meilleure expérience</w:t>
+      </w:r>
+    </w:p>
+    <w:p>
+      <w:pPr>
         <w:pStyle w:val="Titre2"/>
       </w:pPr>
-      <w:bookmarkStart w:id="36" w:name="_Toc38706475"/>
-      <w:r>
-        <w:t>Déploiement</w:t>
-      </w:r>
-      <w:bookmarkEnd w:id="36"/>
-    </w:p>
-    <w:p>
-      <w:pPr>
-        <w:pStyle w:val="Titre1"/>
-      </w:pPr>
-      <w:bookmarkStart w:id="37" w:name="_Toc38706476"/>
-      <w:r>
-        <w:t>Maintenance</w:t>
+      <w:bookmarkStart w:id="37" w:name="_Toc38706478"/>
+      <w:r>
+        <w:t>Support</w:t>
       </w:r>
       <w:bookmarkEnd w:id="37"/>
-    </w:p>
-    <w:p>
-      <w:r>
-        <w:t>Une fois l’application livrée aux utilisateurs, nous assurerons une maintenance sur l’outil tout en restant continuellement en contact avec les clients afin de leur fournir la meilleure expérience</w:t>
-      </w:r>
-    </w:p>
-    <w:p>
-      <w:pPr>
-        <w:pStyle w:val="Titre2"/>
-      </w:pPr>
-      <w:bookmarkStart w:id="38" w:name="_Toc38706478"/>
-      <w:r>
-        <w:t>Support</w:t>
-      </w:r>
-      <w:bookmarkEnd w:id="38"/>
       <w:r>
         <w:t>/Demande d’évolution</w:t>
       </w:r>
@@ -6000,131 +5996,162 @@
       <w:pPr>
         <w:pStyle w:val="Titre2"/>
       </w:pPr>
-      <w:bookmarkStart w:id="39" w:name="_Toc38706480"/>
+      <w:bookmarkStart w:id="38" w:name="_Toc38706480"/>
       <w:r>
         <w:t>Formation</w:t>
       </w:r>
       <w:r>
         <w:t>s</w:t>
       </w:r>
+      <w:bookmarkEnd w:id="38"/>
+    </w:p>
+    <w:p>
+      <w:pPr>
+        <w:pStyle w:val="Titre1"/>
+      </w:pPr>
+      <w:bookmarkStart w:id="39" w:name="_Toc38706481"/>
+      <w:r>
+        <w:t>Clôture de projet</w:t>
+      </w:r>
       <w:bookmarkEnd w:id="39"/>
     </w:p>
     <w:p>
       <w:pPr>
+        <w:pStyle w:val="Titre2"/>
+      </w:pPr>
+      <w:bookmarkStart w:id="40" w:name="_Toc38706482"/>
+      <w:r>
+        <w:t>Budget final</w:t>
+      </w:r>
+      <w:bookmarkEnd w:id="40"/>
+      <w:r>
+        <w:t xml:space="preserve"> </w:t>
+      </w:r>
+    </w:p>
+    <w:p>
+      <w:pPr>
+        <w:pStyle w:val="Titre2"/>
+      </w:pPr>
+      <w:bookmarkStart w:id="41" w:name="_Toc38706483"/>
+      <w:r>
+        <w:t>Planning final</w:t>
+      </w:r>
+      <w:bookmarkEnd w:id="41"/>
+    </w:p>
+    <w:p>
+      <w:pPr>
+        <w:pStyle w:val="Titre2"/>
+      </w:pPr>
+      <w:bookmarkStart w:id="42" w:name="_Toc38706484"/>
+      <w:r>
+        <w:t>Gestion des risques</w:t>
+      </w:r>
+      <w:bookmarkEnd w:id="42"/>
+    </w:p>
+    <w:p/>
+    <w:p>
+      <w:pPr>
+        <w:pStyle w:val="Titre3"/>
+      </w:pPr>
+      <w:r>
+        <w:t>Risque exceptionnel COVID-19</w:t>
+      </w:r>
+    </w:p>
+    <w:p/>
+    <w:p>
+      <w:r>
+        <w:t xml:space="preserve">Nous rencontrons ces derniers temps, une pandémie a l’échelle mondiale que nous ne pouvions prendre en compte dans notre gestion des risques prévisionnelle. En effet, cette crise sanitaire nous oblige à changer certaines choses sur le projet Madera. </w:t>
+      </w:r>
+    </w:p>
+    <w:p>
+      <w:r>
+        <w:t xml:space="preserve">Le premier grand changement étant la mise en place du télé travail afin d’éviter la propagation du virus selon les demandes gouvernementales en vigueur. Nous avons donc permis à notre équipe d’emporter les équipements et outils nécessaires afin de travailler de façon optimale depuis chez eux. </w:t>
+      </w:r>
+    </w:p>
+    <w:p>
+      <w:r>
+        <w:t xml:space="preserve">Dans le même cadre, les livrables 3 et 4 du projet se sont vu modifié. Ceux-ci ont été livré à distance.  </w:t>
+      </w:r>
+    </w:p>
+    <w:p>
+      <w:r>
+        <w:t xml:space="preserve">Le point d’interrogation principal arrive sur la formation des utilisateurs, comment se fera-t-elle, a distance ou sur place avec la mise en place de différents gestes barrières. L’attente d’information gouvernementale sur ses possibilités sont obligatoires afin de sélectionner la solution la plus viable pour notre client, nos équipes et la sécurité de chacun d’entre eux.  </w:t>
+      </w:r>
+    </w:p>
+    <w:p/>
+    <w:p>
+      <w:pPr>
+        <w:pStyle w:val="Titre2"/>
+      </w:pPr>
+      <w:bookmarkStart w:id="43" w:name="_Toc38706485"/>
+      <w:r>
+        <w:t>Retour d’expérience</w:t>
+      </w:r>
+      <w:r>
+        <w:t xml:space="preserve"> (REX)</w:t>
+      </w:r>
+      <w:bookmarkEnd w:id="43"/>
+    </w:p>
+    <w:p/>
+    <w:p>
+      <w:pPr>
         <w:pStyle w:val="Titre1"/>
       </w:pPr>
-      <w:bookmarkStart w:id="40" w:name="_Toc38706481"/>
-      <w:r>
-        <w:t>Clôture de projet</w:t>
-      </w:r>
-      <w:bookmarkEnd w:id="40"/>
+      <w:bookmarkStart w:id="44" w:name="_Toc38706486"/>
+      <w:r>
+        <w:t>Glossaire</w:t>
+      </w:r>
+      <w:bookmarkEnd w:id="44"/>
+    </w:p>
+    <w:p>
+      <w:r>
+        <w:t>RoadMap</w:t>
+      </w:r>
+    </w:p>
+    <w:p>
+      <w:r>
+        <w:t>IHM</w:t>
+      </w:r>
+    </w:p>
+    <w:p>
+      <w:r>
+        <w:t>MCD</w:t>
+      </w:r>
+    </w:p>
+    <w:p>
+      <w:r>
+        <w:t>UML</w:t>
+      </w:r>
+    </w:p>
+    <w:p>
+      <w:pPr>
+        <w:pStyle w:val="Titre1"/>
+      </w:pPr>
+      <w:bookmarkStart w:id="45" w:name="_Toc38706487"/>
+      <w:r>
+        <w:t>Annexes</w:t>
+      </w:r>
+      <w:bookmarkEnd w:id="45"/>
     </w:p>
     <w:p>
       <w:pPr>
         <w:pStyle w:val="Titre2"/>
       </w:pPr>
-      <w:bookmarkStart w:id="41" w:name="_Toc38706482"/>
-      <w:r>
-        <w:t>Budget final</w:t>
-      </w:r>
-      <w:bookmarkEnd w:id="41"/>
-      <w:r>
-        <w:t xml:space="preserve"> </w:t>
-      </w:r>
+      <w:bookmarkStart w:id="46" w:name="_Toc38706488"/>
+      <w:r>
+        <w:t>Rendu final</w:t>
+      </w:r>
+      <w:bookmarkEnd w:id="46"/>
     </w:p>
     <w:p>
       <w:pPr>
         <w:pStyle w:val="Titre2"/>
       </w:pPr>
-      <w:bookmarkStart w:id="42" w:name="_Toc38706483"/>
-      <w:r>
-        <w:t>Planning final</w:t>
-      </w:r>
-      <w:bookmarkEnd w:id="42"/>
-    </w:p>
-    <w:p>
-      <w:pPr>
-        <w:pStyle w:val="Titre2"/>
-      </w:pPr>
-      <w:bookmarkStart w:id="43" w:name="_Toc38706484"/>
-      <w:r>
-        <w:t>Gestion des risques</w:t>
-      </w:r>
-      <w:bookmarkEnd w:id="43"/>
-    </w:p>
-    <w:p>
-      <w:pPr>
-        <w:pStyle w:val="Titre2"/>
-      </w:pPr>
-      <w:bookmarkStart w:id="44" w:name="_Toc38706485"/>
-      <w:r>
-        <w:t>Retour d’expérience</w:t>
-      </w:r>
-      <w:r>
-        <w:t xml:space="preserve"> (REX)</w:t>
-      </w:r>
-      <w:bookmarkEnd w:id="44"/>
-    </w:p>
-    <w:p/>
-    <w:p>
-      <w:pPr>
-        <w:pStyle w:val="Titre1"/>
-      </w:pPr>
-      <w:bookmarkStart w:id="45" w:name="_Toc38706486"/>
-      <w:r>
-        <w:t>Glossaire</w:t>
-      </w:r>
-      <w:bookmarkEnd w:id="45"/>
-    </w:p>
-    <w:p>
-      <w:r>
-        <w:t>RoadMap</w:t>
-      </w:r>
-    </w:p>
-    <w:p>
-      <w:r>
-        <w:t>IHM</w:t>
-      </w:r>
-    </w:p>
-    <w:p>
-      <w:r>
-        <w:t>MCD</w:t>
-      </w:r>
-    </w:p>
-    <w:p>
-      <w:r>
-        <w:t>UML</w:t>
-      </w:r>
-    </w:p>
-    <w:p>
-      <w:pPr>
-        <w:pStyle w:val="Titre1"/>
-      </w:pPr>
-      <w:bookmarkStart w:id="46" w:name="_Toc38706487"/>
-      <w:r>
-        <w:t>Annexes</w:t>
-      </w:r>
-      <w:bookmarkEnd w:id="46"/>
-    </w:p>
-    <w:p>
-      <w:pPr>
-        <w:pStyle w:val="Titre2"/>
-      </w:pPr>
-      <w:bookmarkStart w:id="47" w:name="_Toc38706488"/>
-      <w:r>
-        <w:t>Rendu final</w:t>
+      <w:bookmarkStart w:id="47" w:name="_Toc38706489"/>
+      <w:r>
+        <w:t>Procédure de déploiement</w:t>
       </w:r>
       <w:bookmarkEnd w:id="47"/>
-    </w:p>
-    <w:p>
-      <w:pPr>
-        <w:pStyle w:val="Titre2"/>
-      </w:pPr>
-      <w:bookmarkStart w:id="48" w:name="_Toc38706489"/>
-      <w:r>
-        <w:t>Procédure de déploiement</w:t>
-      </w:r>
-      <w:bookmarkEnd w:id="48"/>
     </w:p>
     <w:p/>
     <w:sectPr>
@@ -6138,7 +6165,7 @@
 </file>
 
 <file path=word/numbering.xml><?xml version="1.0" encoding="utf-8"?>
-<w:numbering xmlns:wpc="http://schemas.microsoft.com/office/word/2010/wordprocessingCanvas" xmlns:cx="http://schemas.microsoft.com/office/drawing/2014/chartex" xmlns:cx1="http://schemas.microsoft.com/office/drawing/2015/9/8/chartex" xmlns:cx2="http://schemas.microsoft.com/office/drawing/2015/10/21/chartex" xmlns:cx3="http://schemas.microsoft.com/office/drawing/2016/5/9/chartex" xmlns:cx4="http://schemas.microsoft.com/office/drawing/2016/5/10/chartex" xmlns:cx5="http://schemas.microsoft.com/office/drawing/2016/5/11/chartex" xmlns:cx6="http://schemas.microsoft.com/office/drawing/2016/5/12/chartex" xmlns:cx7="http://schemas.microsoft.com/office/drawing/2016/5/13/chartex" xmlns:cx8="http://schemas.microsoft.com/office/drawing/2016/5/14/chartex" xmlns:mc="http://schemas.openxmlformats.org/markup-compatibility/2006" xmlns:aink="http://schemas.microsoft.com/office/drawing/2016/ink" xmlns:am3d="http://schemas.microsoft.com/office/drawing/2017/model3d" xmlns:o="urn:schemas-microsoft-com:office:office" xmlns:r="http://schemas.openxmlformats.org/officeDocument/2006/relationships" xmlns:m="http://schemas.openxmlformats.org/officeDocument/2006/math" xmlns:v="urn:schemas-microsoft-com:vml" xmlns:wp14="http://schemas.microsoft.com/office/word/2010/wordprocessingDrawing" xmlns:wp="http://schemas.openxmlformats.org/drawingml/2006/wordprocessingDrawing" xmlns:w10="urn:schemas-microsoft-com:office:word" xmlns:w="http://schemas.openxmlformats.org/wordprocessingml/2006/main" xmlns:w14="http://schemas.microsoft.com/office/word/2010/wordml" xmlns:w15="http://schemas.microsoft.com/office/word/2012/wordml" xmlns:w16cid="http://schemas.microsoft.com/office/word/2016/wordml/cid" xmlns:w16se="http://schemas.microsoft.com/office/word/2015/wordml/symex" xmlns:wpg="http://schemas.microsoft.com/office/word/2010/wordprocessingGroup" xmlns:wpi="http://schemas.microsoft.com/office/word/2010/wordprocessingInk" xmlns:wne="http://schemas.microsoft.com/office/word/2006/wordml" xmlns:wps="http://schemas.microsoft.com/office/word/2010/wordprocessingShape" mc:Ignorable="w14 w15 w16se w16cid wp14">
+<w:numbering xmlns:wpc="http://schemas.microsoft.com/office/word/2010/wordprocessingCanvas" xmlns:cx="http://schemas.microsoft.com/office/drawing/2014/chartex" xmlns:cx1="http://schemas.microsoft.com/office/drawing/2015/9/8/chartex" xmlns:cx2="http://schemas.microsoft.com/office/drawing/2015/10/21/chartex" xmlns:cx3="http://schemas.microsoft.com/office/drawing/2016/5/9/chartex" xmlns:cx4="http://schemas.microsoft.com/office/drawing/2016/5/10/chartex" xmlns:cx5="http://schemas.microsoft.com/office/drawing/2016/5/11/chartex" xmlns:cx6="http://schemas.microsoft.com/office/drawing/2016/5/12/chartex" xmlns:cx7="http://schemas.microsoft.com/office/drawing/2016/5/13/chartex" xmlns:cx8="http://schemas.microsoft.com/office/drawing/2016/5/14/chartex" xmlns:mc="http://schemas.openxmlformats.org/markup-compatibility/2006" xmlns:aink="http://schemas.microsoft.com/office/drawing/2016/ink" xmlns:am3d="http://schemas.microsoft.com/office/drawing/2017/model3d" xmlns:o="urn:schemas-microsoft-com:office:office" xmlns:r="http://schemas.openxmlformats.org/officeDocument/2006/relationships" xmlns:m="http://schemas.openxmlformats.org/officeDocument/2006/math" xmlns:v="urn:schemas-microsoft-com:vml" xmlns:wp14="http://schemas.microsoft.com/office/word/2010/wordprocessingDrawing" xmlns:wp="http://schemas.openxmlformats.org/drawingml/2006/wordprocessingDrawing" xmlns:w10="urn:schemas-microsoft-com:office:word" xmlns:w="http://schemas.openxmlformats.org/wordprocessingml/2006/main" xmlns:w14="http://schemas.microsoft.com/office/word/2010/wordml" xmlns:w15="http://schemas.microsoft.com/office/word/2012/wordml" xmlns:w16cex="http://schemas.microsoft.com/office/word/2018/wordml/cex" xmlns:w16cid="http://schemas.microsoft.com/office/word/2016/wordml/cid" xmlns:w16="http://schemas.microsoft.com/office/word/2018/wordml" xmlns:w16se="http://schemas.microsoft.com/office/word/2015/wordml/symex" xmlns:wpg="http://schemas.microsoft.com/office/word/2010/wordprocessingGroup" xmlns:wpi="http://schemas.microsoft.com/office/word/2010/wordprocessingInk" xmlns:wne="http://schemas.microsoft.com/office/word/2006/wordml" xmlns:wps="http://schemas.microsoft.com/office/word/2010/wordprocessingShape" mc:Ignorable="w14 w15 w16se w16cid w16 w16cex wp14">
   <w:abstractNum w:abstractNumId="0" w15:restartNumberingAfterBreak="0">
     <w:nsid w:val="106767A3"/>
     <w:multiLevelType w:val="multilevel"/>
@@ -6916,7 +6943,7 @@
 </file>
 
 <file path=word/styles.xml><?xml version="1.0" encoding="utf-8"?>
-<w:styles xmlns:mc="http://schemas.openxmlformats.org/markup-compatibility/2006" xmlns:r="http://schemas.openxmlformats.org/officeDocument/2006/relationships" xmlns:w="http://schemas.openxmlformats.org/wordprocessingml/2006/main" xmlns:w14="http://schemas.microsoft.com/office/word/2010/wordml" xmlns:w15="http://schemas.microsoft.com/office/word/2012/wordml" xmlns:w16cid="http://schemas.microsoft.com/office/word/2016/wordml/cid" xmlns:w16se="http://schemas.microsoft.com/office/word/2015/wordml/symex" mc:Ignorable="w14 w15 w16se w16cid">
+<w:styles xmlns:mc="http://schemas.openxmlformats.org/markup-compatibility/2006" xmlns:r="http://schemas.openxmlformats.org/officeDocument/2006/relationships" xmlns:w="http://schemas.openxmlformats.org/wordprocessingml/2006/main" xmlns:w14="http://schemas.microsoft.com/office/word/2010/wordml" xmlns:w15="http://schemas.microsoft.com/office/word/2012/wordml" xmlns:w16cex="http://schemas.microsoft.com/office/word/2018/wordml/cex" xmlns:w16cid="http://schemas.microsoft.com/office/word/2016/wordml/cid" xmlns:w16="http://schemas.microsoft.com/office/word/2018/wordml" xmlns:w16se="http://schemas.microsoft.com/office/word/2015/wordml/symex" mc:Ignorable="w14 w15 w16se w16cid w16 w16cex">
   <w:docDefaults>
     <w:rPrDefault>
       <w:rPr>
@@ -6932,7 +6959,7 @@
       </w:pPr>
     </w:pPrDefault>
   </w:docDefaults>
-  <w:latentStyles w:defLockedState="0" w:defUIPriority="99" w:defSemiHidden="0" w:defUnhideWhenUsed="0" w:defQFormat="0" w:count="377">
+  <w:latentStyles w:defLockedState="0" w:defUIPriority="99" w:defSemiHidden="0" w:defUnhideWhenUsed="0" w:defQFormat="0" w:count="376">
     <w:lsdException w:name="Normal" w:uiPriority="0" w:qFormat="1"/>
     <w:lsdException w:name="heading 1" w:uiPriority="9" w:qFormat="1"/>
     <w:lsdException w:name="heading 2" w:semiHidden="1" w:uiPriority="9" w:unhideWhenUsed="1" w:qFormat="1"/>
@@ -7038,6 +7065,7 @@
     <w:lsdException w:name="HTML Sample" w:semiHidden="1" w:unhideWhenUsed="1"/>
     <w:lsdException w:name="HTML Typewriter" w:semiHidden="1" w:unhideWhenUsed="1"/>
     <w:lsdException w:name="HTML Variable" w:semiHidden="1" w:unhideWhenUsed="1"/>
+    <w:lsdException w:name="Normal Table" w:semiHidden="1" w:unhideWhenUsed="1"/>
     <w:lsdException w:name="annotation subject" w:semiHidden="1" w:unhideWhenUsed="1"/>
     <w:lsdException w:name="No List" w:semiHidden="1" w:unhideWhenUsed="1"/>
     <w:lsdException w:name="Outline List 1" w:semiHidden="1" w:unhideWhenUsed="1"/>
@@ -7084,8 +7112,10 @@
     <w:lsdException w:name="Table Subtle 2" w:semiHidden="1" w:unhideWhenUsed="1"/>
     <w:lsdException w:name="Table Web 1" w:semiHidden="1" w:unhideWhenUsed="1"/>
     <w:lsdException w:name="Table Web 2" w:semiHidden="1" w:unhideWhenUsed="1"/>
+    <w:lsdException w:name="Table Web 3" w:semiHidden="1" w:unhideWhenUsed="1"/>
     <w:lsdException w:name="Balloon Text" w:semiHidden="1" w:unhideWhenUsed="1"/>
     <w:lsdException w:name="Table Grid" w:uiPriority="39"/>
+    <w:lsdException w:name="Table Theme" w:semiHidden="1" w:unhideWhenUsed="1"/>
     <w:lsdException w:name="Placeholder Text" w:semiHidden="1"/>
     <w:lsdException w:name="No Spacing" w:uiPriority="1" w:qFormat="1"/>
     <w:lsdException w:name="Light Shading" w:uiPriority="60"/>
@@ -7306,7 +7336,6 @@
     <w:lsdException w:name="Hashtag" w:semiHidden="1" w:unhideWhenUsed="1"/>
     <w:lsdException w:name="Unresolved Mention" w:semiHidden="1" w:unhideWhenUsed="1"/>
     <w:lsdException w:name="Smart Link" w:semiHidden="1" w:unhideWhenUsed="1"/>
-    <w:lsdException w:name="Smart Link Error" w:semiHidden="1" w:unhideWhenUsed="1"/>
   </w:latentStyles>
   <w:style w:type="paragraph" w:default="1" w:styleId="Normal">
     <w:name w:val="Normal"/>
@@ -7875,7 +7904,7 @@
 </file>
 
 <file path=customXml/itemProps1.xml><?xml version="1.0" encoding="utf-8"?>
-<ds:datastoreItem xmlns:ds="http://schemas.openxmlformats.org/officeDocument/2006/customXml" ds:itemID="{BEDBAF36-BD5B-42F8-BA35-211678CF86B7}">
+<ds:datastoreItem xmlns:ds="http://schemas.openxmlformats.org/officeDocument/2006/customXml" ds:itemID="{EC570801-2B06-4F55-AD65-2F23E4CB05E3}">
   <ds:schemaRefs>
     <ds:schemaRef ds:uri="http://schemas.openxmlformats.org/officeDocument/2006/bibliography"/>
   </ds:schemaRefs>

</xml_diff>

<commit_message>
Ajout budget final + tableaux risque clôture projet
</commit_message>
<xml_diff>
--- a/LIVRABLE-4/Livrable 4.docx
+++ b/LIVRABLE-4/Livrable 4.docx
@@ -225,8 +225,21 @@
                                 <w:szCs w:val="56"/>
                                 <w:lang w:val="fr-FR"/>
                               </w:rPr>
-                              <w:t>Projet Madera</w:t>
+                              <w:t xml:space="preserve">Projet </w:t>
                             </w:r>
+                            <w:proofErr w:type="spellStart"/>
+                            <w:r>
+                              <w:rPr>
+                                <w:rFonts w:ascii="Source Sans Pro" w:hAnsi="Source Sans Pro"/>
+                                <w:b/>
+                                <w:color w:val="FFFFFF" w:themeColor="background1"/>
+                                <w:sz w:val="56"/>
+                                <w:szCs w:val="56"/>
+                                <w:lang w:val="fr-FR"/>
+                              </w:rPr>
+                              <w:t>Madera</w:t>
+                            </w:r>
+                            <w:proofErr w:type="spellEnd"/>
                           </w:p>
                           <w:p>
                             <w:pPr>
@@ -840,7 +853,7 @@
             </w:rPr>
             <w:fldChar w:fldCharType="separate"/>
           </w:r>
-          <w:hyperlink w:anchor="_Toc38706447" w:history="1">
+          <w:hyperlink w:anchor="_Toc39593573" w:history="1">
             <w:r>
               <w:rPr>
                 <w:rStyle w:val="Lienhypertexte"/>
@@ -867,7 +880,7 @@
                 <w:noProof/>
                 <w:webHidden/>
               </w:rPr>
-              <w:instrText xml:space="preserve"> PAGEREF _Toc38706447 \h </w:instrText>
+              <w:instrText xml:space="preserve"> PAGEREF _Toc39593573 \h </w:instrText>
             </w:r>
             <w:r>
               <w:rPr>
@@ -910,7 +923,7 @@
               <w:lang w:eastAsia="fr-FR"/>
             </w:rPr>
           </w:pPr>
-          <w:hyperlink w:anchor="_Toc38706448" w:history="1">
+          <w:hyperlink w:anchor="_Toc39593574" w:history="1">
             <w:r>
               <w:rPr>
                 <w:rStyle w:val="Lienhypertexte"/>
@@ -937,7 +950,7 @@
                 <w:noProof/>
                 <w:webHidden/>
               </w:rPr>
-              <w:instrText xml:space="preserve"> PAGEREF _Toc38706448 \h </w:instrText>
+              <w:instrText xml:space="preserve"> PAGEREF _Toc39593574 \h </w:instrText>
             </w:r>
             <w:r>
               <w:rPr>
@@ -980,7 +993,7 @@
               <w:lang w:eastAsia="fr-FR"/>
             </w:rPr>
           </w:pPr>
-          <w:hyperlink w:anchor="_Toc38706449" w:history="1">
+          <w:hyperlink w:anchor="_Toc39593575" w:history="1">
             <w:r>
               <w:rPr>
                 <w:rStyle w:val="Lienhypertexte"/>
@@ -1007,7 +1020,7 @@
                 <w:noProof/>
                 <w:webHidden/>
               </w:rPr>
-              <w:instrText xml:space="preserve"> PAGEREF _Toc38706449 \h </w:instrText>
+              <w:instrText xml:space="preserve"> PAGEREF _Toc39593575 \h </w:instrText>
             </w:r>
             <w:r>
               <w:rPr>
@@ -1050,7 +1063,7 @@
               <w:lang w:eastAsia="fr-FR"/>
             </w:rPr>
           </w:pPr>
-          <w:hyperlink w:anchor="_Toc38706450" w:history="1">
+          <w:hyperlink w:anchor="_Toc39593576" w:history="1">
             <w:r>
               <w:rPr>
                 <w:rStyle w:val="Lienhypertexte"/>
@@ -1077,7 +1090,7 @@
                 <w:noProof/>
                 <w:webHidden/>
               </w:rPr>
-              <w:instrText xml:space="preserve"> PAGEREF _Toc38706450 \h </w:instrText>
+              <w:instrText xml:space="preserve"> PAGEREF _Toc39593576 \h </w:instrText>
             </w:r>
             <w:r>
               <w:rPr>
@@ -1120,7 +1133,7 @@
               <w:lang w:eastAsia="fr-FR"/>
             </w:rPr>
           </w:pPr>
-          <w:hyperlink w:anchor="_Toc38706451" w:history="1">
+          <w:hyperlink w:anchor="_Toc39593577" w:history="1">
             <w:r>
               <w:rPr>
                 <w:rStyle w:val="Lienhypertexte"/>
@@ -1147,7 +1160,7 @@
                 <w:noProof/>
                 <w:webHidden/>
               </w:rPr>
-              <w:instrText xml:space="preserve"> PAGEREF _Toc38706451 \h </w:instrText>
+              <w:instrText xml:space="preserve"> PAGEREF _Toc39593577 \h </w:instrText>
             </w:r>
             <w:r>
               <w:rPr>
@@ -1190,7 +1203,7 @@
               <w:lang w:eastAsia="fr-FR"/>
             </w:rPr>
           </w:pPr>
-          <w:hyperlink w:anchor="_Toc38706452" w:history="1">
+          <w:hyperlink w:anchor="_Toc39593578" w:history="1">
             <w:r>
               <w:rPr>
                 <w:rStyle w:val="Lienhypertexte"/>
@@ -1217,7 +1230,7 @@
                 <w:noProof/>
                 <w:webHidden/>
               </w:rPr>
-              <w:instrText xml:space="preserve"> PAGEREF _Toc38706452 \h </w:instrText>
+              <w:instrText xml:space="preserve"> PAGEREF _Toc39593578 \h </w:instrText>
             </w:r>
             <w:r>
               <w:rPr>
@@ -1260,7 +1273,7 @@
               <w:lang w:eastAsia="fr-FR"/>
             </w:rPr>
           </w:pPr>
-          <w:hyperlink w:anchor="_Toc38706453" w:history="1">
+          <w:hyperlink w:anchor="_Toc39593579" w:history="1">
             <w:r>
               <w:rPr>
                 <w:rStyle w:val="Lienhypertexte"/>
@@ -1287,7 +1300,7 @@
                 <w:noProof/>
                 <w:webHidden/>
               </w:rPr>
-              <w:instrText xml:space="preserve"> PAGEREF _Toc38706453 \h </w:instrText>
+              <w:instrText xml:space="preserve"> PAGEREF _Toc39593579 \h </w:instrText>
             </w:r>
             <w:r>
               <w:rPr>
@@ -1330,7 +1343,7 @@
               <w:lang w:eastAsia="fr-FR"/>
             </w:rPr>
           </w:pPr>
-          <w:hyperlink w:anchor="_Toc38706454" w:history="1">
+          <w:hyperlink w:anchor="_Toc39593580" w:history="1">
             <w:r>
               <w:rPr>
                 <w:rStyle w:val="Lienhypertexte"/>
@@ -1357,7 +1370,7 @@
                 <w:noProof/>
                 <w:webHidden/>
               </w:rPr>
-              <w:instrText xml:space="preserve"> PAGEREF _Toc38706454 \h </w:instrText>
+              <w:instrText xml:space="preserve"> PAGEREF _Toc39593580 \h </w:instrText>
             </w:r>
             <w:r>
               <w:rPr>
@@ -1400,7 +1413,7 @@
               <w:lang w:eastAsia="fr-FR"/>
             </w:rPr>
           </w:pPr>
-          <w:hyperlink w:anchor="_Toc38706455" w:history="1">
+          <w:hyperlink w:anchor="_Toc39593581" w:history="1">
             <w:r>
               <w:rPr>
                 <w:rStyle w:val="Lienhypertexte"/>
@@ -1427,7 +1440,7 @@
                 <w:noProof/>
                 <w:webHidden/>
               </w:rPr>
-              <w:instrText xml:space="preserve"> PAGEREF _Toc38706455 \h </w:instrText>
+              <w:instrText xml:space="preserve"> PAGEREF _Toc39593581 \h </w:instrText>
             </w:r>
             <w:r>
               <w:rPr>
@@ -1470,7 +1483,7 @@
               <w:lang w:eastAsia="fr-FR"/>
             </w:rPr>
           </w:pPr>
-          <w:hyperlink w:anchor="_Toc38706456" w:history="1">
+          <w:hyperlink w:anchor="_Toc39593582" w:history="1">
             <w:r>
               <w:rPr>
                 <w:rStyle w:val="Lienhypertexte"/>
@@ -1497,7 +1510,7 @@
                 <w:noProof/>
                 <w:webHidden/>
               </w:rPr>
-              <w:instrText xml:space="preserve"> PAGEREF _Toc38706456 \h </w:instrText>
+              <w:instrText xml:space="preserve"> PAGEREF _Toc39593582 \h </w:instrText>
             </w:r>
             <w:r>
               <w:rPr>
@@ -1540,7 +1553,7 @@
               <w:lang w:eastAsia="fr-FR"/>
             </w:rPr>
           </w:pPr>
-          <w:hyperlink w:anchor="_Toc38706457" w:history="1">
+          <w:hyperlink w:anchor="_Toc39593583" w:history="1">
             <w:r>
               <w:rPr>
                 <w:rStyle w:val="Lienhypertexte"/>
@@ -1567,7 +1580,7 @@
                 <w:noProof/>
                 <w:webHidden/>
               </w:rPr>
-              <w:instrText xml:space="preserve"> PAGEREF _Toc38706457 \h </w:instrText>
+              <w:instrText xml:space="preserve"> PAGEREF _Toc39593583 \h </w:instrText>
             </w:r>
             <w:r>
               <w:rPr>
@@ -1610,7 +1623,7 @@
               <w:lang w:eastAsia="fr-FR"/>
             </w:rPr>
           </w:pPr>
-          <w:hyperlink w:anchor="_Toc38706458" w:history="1">
+          <w:hyperlink w:anchor="_Toc39593584" w:history="1">
             <w:r>
               <w:rPr>
                 <w:rStyle w:val="Lienhypertexte"/>
@@ -1637,7 +1650,7 @@
                 <w:noProof/>
                 <w:webHidden/>
               </w:rPr>
-              <w:instrText xml:space="preserve"> PAGEREF _Toc38706458 \h </w:instrText>
+              <w:instrText xml:space="preserve"> PAGEREF _Toc39593584 \h </w:instrText>
             </w:r>
             <w:r>
               <w:rPr>
@@ -1680,7 +1693,7 @@
               <w:lang w:eastAsia="fr-FR"/>
             </w:rPr>
           </w:pPr>
-          <w:hyperlink w:anchor="_Toc38706459" w:history="1">
+          <w:hyperlink w:anchor="_Toc39593585" w:history="1">
             <w:r>
               <w:rPr>
                 <w:rStyle w:val="Lienhypertexte"/>
@@ -1707,7 +1720,7 @@
                 <w:noProof/>
                 <w:webHidden/>
               </w:rPr>
-              <w:instrText xml:space="preserve"> PAGEREF _Toc38706459 \h </w:instrText>
+              <w:instrText xml:space="preserve"> PAGEREF _Toc39593585 \h </w:instrText>
             </w:r>
             <w:r>
               <w:rPr>
@@ -1750,7 +1763,7 @@
               <w:lang w:eastAsia="fr-FR"/>
             </w:rPr>
           </w:pPr>
-          <w:hyperlink w:anchor="_Toc38706460" w:history="1">
+          <w:hyperlink w:anchor="_Toc39593586" w:history="1">
             <w:r>
               <w:rPr>
                 <w:rStyle w:val="Lienhypertexte"/>
@@ -1777,7 +1790,7 @@
                 <w:noProof/>
                 <w:webHidden/>
               </w:rPr>
-              <w:instrText xml:space="preserve"> PAGEREF _Toc38706460 \h </w:instrText>
+              <w:instrText xml:space="preserve"> PAGEREF _Toc39593586 \h </w:instrText>
             </w:r>
             <w:r>
               <w:rPr>
@@ -1820,7 +1833,7 @@
               <w:lang w:eastAsia="fr-FR"/>
             </w:rPr>
           </w:pPr>
-          <w:hyperlink w:anchor="_Toc38706461" w:history="1">
+          <w:hyperlink w:anchor="_Toc39593587" w:history="1">
             <w:r>
               <w:rPr>
                 <w:rStyle w:val="Lienhypertexte"/>
@@ -1847,7 +1860,7 @@
                 <w:noProof/>
                 <w:webHidden/>
               </w:rPr>
-              <w:instrText xml:space="preserve"> PAGEREF _Toc38706461 \h </w:instrText>
+              <w:instrText xml:space="preserve"> PAGEREF _Toc39593587 \h </w:instrText>
             </w:r>
             <w:r>
               <w:rPr>
@@ -1890,7 +1903,7 @@
               <w:lang w:eastAsia="fr-FR"/>
             </w:rPr>
           </w:pPr>
-          <w:hyperlink w:anchor="_Toc38706462" w:history="1">
+          <w:hyperlink w:anchor="_Toc39593588" w:history="1">
             <w:r>
               <w:rPr>
                 <w:rStyle w:val="Lienhypertexte"/>
@@ -1917,7 +1930,7 @@
                 <w:noProof/>
                 <w:webHidden/>
               </w:rPr>
-              <w:instrText xml:space="preserve"> PAGEREF _Toc38706462 \h </w:instrText>
+              <w:instrText xml:space="preserve"> PAGEREF _Toc39593588 \h </w:instrText>
             </w:r>
             <w:r>
               <w:rPr>
@@ -1960,7 +1973,7 @@
               <w:lang w:eastAsia="fr-FR"/>
             </w:rPr>
           </w:pPr>
-          <w:hyperlink w:anchor="_Toc38706463" w:history="1">
+          <w:hyperlink w:anchor="_Toc39593589" w:history="1">
             <w:r>
               <w:rPr>
                 <w:rStyle w:val="Lienhypertexte"/>
@@ -1987,7 +2000,7 @@
                 <w:noProof/>
                 <w:webHidden/>
               </w:rPr>
-              <w:instrText xml:space="preserve"> PAGEREF _Toc38706463 \h </w:instrText>
+              <w:instrText xml:space="preserve"> PAGEREF _Toc39593589 \h </w:instrText>
             </w:r>
             <w:r>
               <w:rPr>
@@ -2030,7 +2043,7 @@
               <w:lang w:eastAsia="fr-FR"/>
             </w:rPr>
           </w:pPr>
-          <w:hyperlink w:anchor="_Toc38706464" w:history="1">
+          <w:hyperlink w:anchor="_Toc39593590" w:history="1">
             <w:r>
               <w:rPr>
                 <w:rStyle w:val="Lienhypertexte"/>
@@ -2057,7 +2070,7 @@
                 <w:noProof/>
                 <w:webHidden/>
               </w:rPr>
-              <w:instrText xml:space="preserve"> PAGEREF _Toc38706464 \h </w:instrText>
+              <w:instrText xml:space="preserve"> PAGEREF _Toc39593590 \h </w:instrText>
             </w:r>
             <w:r>
               <w:rPr>
@@ -2077,7 +2090,7 @@
                 <w:noProof/>
                 <w:webHidden/>
               </w:rPr>
-              <w:t>9</w:t>
+              <w:t>10</w:t>
             </w:r>
             <w:r>
               <w:rPr>
@@ -2100,7 +2113,7 @@
               <w:lang w:eastAsia="fr-FR"/>
             </w:rPr>
           </w:pPr>
-          <w:hyperlink w:anchor="_Toc38706465" w:history="1">
+          <w:hyperlink w:anchor="_Toc39593591" w:history="1">
             <w:r>
               <w:rPr>
                 <w:rStyle w:val="Lienhypertexte"/>
@@ -2127,7 +2140,7 @@
                 <w:noProof/>
                 <w:webHidden/>
               </w:rPr>
-              <w:instrText xml:space="preserve"> PAGEREF _Toc38706465 \h </w:instrText>
+              <w:instrText xml:space="preserve"> PAGEREF _Toc39593591 \h </w:instrText>
             </w:r>
             <w:r>
               <w:rPr>
@@ -2147,7 +2160,7 @@
                 <w:noProof/>
                 <w:webHidden/>
               </w:rPr>
-              <w:t>11</w:t>
+              <w:t>10</w:t>
             </w:r>
             <w:r>
               <w:rPr>
@@ -2170,7 +2183,7 @@
               <w:lang w:eastAsia="fr-FR"/>
             </w:rPr>
           </w:pPr>
-          <w:hyperlink w:anchor="_Toc38706466" w:history="1">
+          <w:hyperlink w:anchor="_Toc39593592" w:history="1">
             <w:r>
               <w:rPr>
                 <w:rStyle w:val="Lienhypertexte"/>
@@ -2197,7 +2210,7 @@
                 <w:noProof/>
                 <w:webHidden/>
               </w:rPr>
-              <w:instrText xml:space="preserve"> PAGEREF _Toc38706466 \h </w:instrText>
+              <w:instrText xml:space="preserve"> PAGEREF _Toc39593592 \h </w:instrText>
             </w:r>
             <w:r>
               <w:rPr>
@@ -2240,13 +2253,13 @@
               <w:lang w:eastAsia="fr-FR"/>
             </w:rPr>
           </w:pPr>
-          <w:hyperlink w:anchor="_Toc38706467" w:history="1">
+          <w:hyperlink w:anchor="_Toc39593593" w:history="1">
             <w:r>
               <w:rPr>
                 <w:rStyle w:val="Lienhypertexte"/>
                 <w:noProof/>
               </w:rPr>
-              <w:t>Architecture</w:t>
+              <w:t>Langage</w:t>
             </w:r>
             <w:r>
               <w:rPr>
@@ -2267,7 +2280,7 @@
                 <w:noProof/>
                 <w:webHidden/>
               </w:rPr>
-              <w:instrText xml:space="preserve"> PAGEREF _Toc38706467 \h </w:instrText>
+              <w:instrText xml:space="preserve"> PAGEREF _Toc39593593 \h </w:instrText>
             </w:r>
             <w:r>
               <w:rPr>
@@ -2310,13 +2323,13 @@
               <w:lang w:eastAsia="fr-FR"/>
             </w:rPr>
           </w:pPr>
-          <w:hyperlink w:anchor="_Toc38706468" w:history="1">
+          <w:hyperlink w:anchor="_Toc39593594" w:history="1">
             <w:r>
               <w:rPr>
                 <w:rStyle w:val="Lienhypertexte"/>
                 <w:noProof/>
               </w:rPr>
-              <w:t>Langage</w:t>
+              <w:t>Outils</w:t>
             </w:r>
             <w:r>
               <w:rPr>
@@ -2337,7 +2350,7 @@
                 <w:noProof/>
                 <w:webHidden/>
               </w:rPr>
-              <w:instrText xml:space="preserve"> PAGEREF _Toc38706468 \h </w:instrText>
+              <w:instrText xml:space="preserve"> PAGEREF _Toc39593594 \h </w:instrText>
             </w:r>
             <w:r>
               <w:rPr>
@@ -2380,13 +2393,13 @@
               <w:lang w:eastAsia="fr-FR"/>
             </w:rPr>
           </w:pPr>
-          <w:hyperlink w:anchor="_Toc38706469" w:history="1">
+          <w:hyperlink w:anchor="_Toc39593595" w:history="1">
             <w:r>
               <w:rPr>
                 <w:rStyle w:val="Lienhypertexte"/>
                 <w:noProof/>
               </w:rPr>
-              <w:t>Outils</w:t>
+              <w:t>Système de gestion de base de données relationnelle</w:t>
             </w:r>
             <w:r>
               <w:rPr>
@@ -2407,7 +2420,7 @@
                 <w:noProof/>
                 <w:webHidden/>
               </w:rPr>
-              <w:instrText xml:space="preserve"> PAGEREF _Toc38706469 \h </w:instrText>
+              <w:instrText xml:space="preserve"> PAGEREF _Toc39593595 \h </w:instrText>
             </w:r>
             <w:r>
               <w:rPr>
@@ -2427,7 +2440,7 @@
                 <w:noProof/>
                 <w:webHidden/>
               </w:rPr>
-              <w:t>11</w:t>
+              <w:t>12</w:t>
             </w:r>
             <w:r>
               <w:rPr>
@@ -2450,12 +2463,82 @@
               <w:lang w:eastAsia="fr-FR"/>
             </w:rPr>
           </w:pPr>
-          <w:hyperlink w:anchor="_Toc38706470" w:history="1">
+          <w:hyperlink w:anchor="_Toc39593596" w:history="1">
             <w:r>
               <w:rPr>
                 <w:rStyle w:val="Lienhypertexte"/>
                 <w:noProof/>
               </w:rPr>
+              <w:t>Architecture</w:t>
+            </w:r>
+            <w:r>
+              <w:rPr>
+                <w:noProof/>
+                <w:webHidden/>
+              </w:rPr>
+              <w:tab/>
+            </w:r>
+            <w:r>
+              <w:rPr>
+                <w:noProof/>
+                <w:webHidden/>
+              </w:rPr>
+              <w:fldChar w:fldCharType="begin"/>
+            </w:r>
+            <w:r>
+              <w:rPr>
+                <w:noProof/>
+                <w:webHidden/>
+              </w:rPr>
+              <w:instrText xml:space="preserve"> PAGEREF _Toc39593596 \h </w:instrText>
+            </w:r>
+            <w:r>
+              <w:rPr>
+                <w:noProof/>
+                <w:webHidden/>
+              </w:rPr>
+            </w:r>
+            <w:r>
+              <w:rPr>
+                <w:noProof/>
+                <w:webHidden/>
+              </w:rPr>
+              <w:fldChar w:fldCharType="separate"/>
+            </w:r>
+            <w:r>
+              <w:rPr>
+                <w:noProof/>
+                <w:webHidden/>
+              </w:rPr>
+              <w:t>12</w:t>
+            </w:r>
+            <w:r>
+              <w:rPr>
+                <w:noProof/>
+                <w:webHidden/>
+              </w:rPr>
+              <w:fldChar w:fldCharType="end"/>
+            </w:r>
+          </w:hyperlink>
+        </w:p>
+        <w:p>
+          <w:pPr>
+            <w:pStyle w:val="TM2"/>
+            <w:tabs>
+              <w:tab w:val="right" w:leader="dot" w:pos="9062"/>
+            </w:tabs>
+            <w:rPr>
+              <w:rFonts w:eastAsiaTheme="minorEastAsia"/>
+              <w:noProof/>
+              <w:lang w:eastAsia="fr-FR"/>
+            </w:rPr>
+          </w:pPr>
+          <w:hyperlink w:anchor="_Toc39593597" w:history="1">
+            <w:r>
+              <w:rPr>
+                <w:rStyle w:val="Lienhypertexte"/>
+                <w:noProof/>
+              </w:rPr>
               <w:t>UML</w:t>
             </w:r>
             <w:r>
@@ -2477,7 +2560,7 @@
                 <w:noProof/>
                 <w:webHidden/>
               </w:rPr>
-              <w:instrText xml:space="preserve"> PAGEREF _Toc38706470 \h </w:instrText>
+              <w:instrText xml:space="preserve"> PAGEREF _Toc39593597 \h </w:instrText>
             </w:r>
             <w:r>
               <w:rPr>
@@ -2497,7 +2580,7 @@
                 <w:noProof/>
                 <w:webHidden/>
               </w:rPr>
-              <w:t>11</w:t>
+              <w:t>13</w:t>
             </w:r>
             <w:r>
               <w:rPr>
@@ -2520,7 +2603,7 @@
               <w:lang w:eastAsia="fr-FR"/>
             </w:rPr>
           </w:pPr>
-          <w:hyperlink w:anchor="_Toc38706471" w:history="1">
+          <w:hyperlink w:anchor="_Toc39593598" w:history="1">
             <w:r>
               <w:rPr>
                 <w:rStyle w:val="Lienhypertexte"/>
@@ -2547,7 +2630,7 @@
                 <w:noProof/>
                 <w:webHidden/>
               </w:rPr>
-              <w:instrText xml:space="preserve"> PAGEREF _Toc38706471 \h </w:instrText>
+              <w:instrText xml:space="preserve"> PAGEREF _Toc39593598 \h </w:instrText>
             </w:r>
             <w:r>
               <w:rPr>
@@ -2567,7 +2650,7 @@
                 <w:noProof/>
                 <w:webHidden/>
               </w:rPr>
-              <w:t>11</w:t>
+              <w:t>13</w:t>
             </w:r>
             <w:r>
               <w:rPr>
@@ -2590,7 +2673,7 @@
               <w:lang w:eastAsia="fr-FR"/>
             </w:rPr>
           </w:pPr>
-          <w:hyperlink w:anchor="_Toc38706472" w:history="1">
+          <w:hyperlink w:anchor="_Toc39593599" w:history="1">
             <w:r>
               <w:rPr>
                 <w:rStyle w:val="Lienhypertexte"/>
@@ -2617,7 +2700,7 @@
                 <w:noProof/>
                 <w:webHidden/>
               </w:rPr>
-              <w:instrText xml:space="preserve"> PAGEREF _Toc38706472 \h </w:instrText>
+              <w:instrText xml:space="preserve"> PAGEREF _Toc39593599 \h </w:instrText>
             </w:r>
             <w:r>
               <w:rPr>
@@ -2637,7 +2720,7 @@
                 <w:noProof/>
                 <w:webHidden/>
               </w:rPr>
-              <w:t>12</w:t>
+              <w:t>13</w:t>
             </w:r>
             <w:r>
               <w:rPr>
@@ -2660,7 +2743,7 @@
               <w:lang w:eastAsia="fr-FR"/>
             </w:rPr>
           </w:pPr>
-          <w:hyperlink w:anchor="_Toc38706473" w:history="1">
+          <w:hyperlink w:anchor="_Toc39593600" w:history="1">
             <w:r>
               <w:rPr>
                 <w:rStyle w:val="Lienhypertexte"/>
@@ -2687,7 +2770,7 @@
                 <w:noProof/>
                 <w:webHidden/>
               </w:rPr>
-              <w:instrText xml:space="preserve"> PAGEREF _Toc38706473 \h </w:instrText>
+              <w:instrText xml:space="preserve"> PAGEREF _Toc39593600 \h </w:instrText>
             </w:r>
             <w:r>
               <w:rPr>
@@ -2707,7 +2790,7 @@
                 <w:noProof/>
                 <w:webHidden/>
               </w:rPr>
-              <w:t>12</w:t>
+              <w:t>13</w:t>
             </w:r>
             <w:r>
               <w:rPr>
@@ -2730,7 +2813,7 @@
               <w:lang w:eastAsia="fr-FR"/>
             </w:rPr>
           </w:pPr>
-          <w:hyperlink w:anchor="_Toc38706474" w:history="1">
+          <w:hyperlink w:anchor="_Toc39593601" w:history="1">
             <w:r>
               <w:rPr>
                 <w:rStyle w:val="Lienhypertexte"/>
@@ -2757,7 +2840,7 @@
                 <w:noProof/>
                 <w:webHidden/>
               </w:rPr>
-              <w:instrText xml:space="preserve"> PAGEREF _Toc38706474 \h </w:instrText>
+              <w:instrText xml:space="preserve"> PAGEREF _Toc39593601 \h </w:instrText>
             </w:r>
             <w:r>
               <w:rPr>
@@ -2777,7 +2860,7 @@
                 <w:noProof/>
                 <w:webHidden/>
               </w:rPr>
-              <w:t>12</w:t>
+              <w:t>13</w:t>
             </w:r>
             <w:r>
               <w:rPr>
@@ -2800,7 +2883,7 @@
               <w:lang w:eastAsia="fr-FR"/>
             </w:rPr>
           </w:pPr>
-          <w:hyperlink w:anchor="_Toc38706475" w:history="1">
+          <w:hyperlink w:anchor="_Toc39593602" w:history="1">
             <w:r>
               <w:rPr>
                 <w:rStyle w:val="Lienhypertexte"/>
@@ -2827,7 +2910,7 @@
                 <w:noProof/>
                 <w:webHidden/>
               </w:rPr>
-              <w:instrText xml:space="preserve"> PAGEREF _Toc38706475 \h </w:instrText>
+              <w:instrText xml:space="preserve"> PAGEREF _Toc39593602 \h </w:instrText>
             </w:r>
             <w:r>
               <w:rPr>
@@ -2847,7 +2930,7 @@
                 <w:noProof/>
                 <w:webHidden/>
               </w:rPr>
-              <w:t>12</w:t>
+              <w:t>13</w:t>
             </w:r>
             <w:r>
               <w:rPr>
@@ -2870,7 +2953,7 @@
               <w:lang w:eastAsia="fr-FR"/>
             </w:rPr>
           </w:pPr>
-          <w:hyperlink w:anchor="_Toc38706476" w:history="1">
+          <w:hyperlink w:anchor="_Toc39593603" w:history="1">
             <w:r>
               <w:rPr>
                 <w:rStyle w:val="Lienhypertexte"/>
@@ -2897,7 +2980,7 @@
                 <w:noProof/>
                 <w:webHidden/>
               </w:rPr>
-              <w:instrText xml:space="preserve"> PAGEREF _Toc38706476 \h </w:instrText>
+              <w:instrText xml:space="preserve"> PAGEREF _Toc39593603 \h </w:instrText>
             </w:r>
             <w:r>
               <w:rPr>
@@ -2917,7 +3000,7 @@
                 <w:noProof/>
                 <w:webHidden/>
               </w:rPr>
-              <w:t>12</w:t>
+              <w:t>13</w:t>
             </w:r>
             <w:r>
               <w:rPr>
@@ -2940,13 +3023,13 @@
               <w:lang w:eastAsia="fr-FR"/>
             </w:rPr>
           </w:pPr>
-          <w:hyperlink w:anchor="_Toc38706477" w:history="1">
+          <w:hyperlink w:anchor="_Toc39593604" w:history="1">
             <w:r>
               <w:rPr>
                 <w:rStyle w:val="Lienhypertexte"/>
                 <w:noProof/>
               </w:rPr>
-              <w:t>Procédure d’évolution</w:t>
+              <w:t>Support/Demande d’évolution</w:t>
             </w:r>
             <w:r>
               <w:rPr>
@@ -2967,7 +3050,7 @@
                 <w:noProof/>
                 <w:webHidden/>
               </w:rPr>
-              <w:instrText xml:space="preserve"> PAGEREF _Toc38706477 \h </w:instrText>
+              <w:instrText xml:space="preserve"> PAGEREF _Toc39593604 \h </w:instrText>
             </w:r>
             <w:r>
               <w:rPr>
@@ -2987,7 +3070,7 @@
                 <w:noProof/>
                 <w:webHidden/>
               </w:rPr>
-              <w:t>12</w:t>
+              <w:t>13</w:t>
             </w:r>
             <w:r>
               <w:rPr>
@@ -3010,13 +3093,13 @@
               <w:lang w:eastAsia="fr-FR"/>
             </w:rPr>
           </w:pPr>
-          <w:hyperlink w:anchor="_Toc38706478" w:history="1">
+          <w:hyperlink w:anchor="_Toc39593605" w:history="1">
             <w:r>
               <w:rPr>
                 <w:rStyle w:val="Lienhypertexte"/>
                 <w:noProof/>
               </w:rPr>
-              <w:t>Support</w:t>
+              <w:t>Formations</w:t>
             </w:r>
             <w:r>
               <w:rPr>
@@ -3037,7 +3120,7 @@
                 <w:noProof/>
                 <w:webHidden/>
               </w:rPr>
-              <w:instrText xml:space="preserve"> PAGEREF _Toc38706478 \h </w:instrText>
+              <w:instrText xml:space="preserve"> PAGEREF _Toc39593605 \h </w:instrText>
             </w:r>
             <w:r>
               <w:rPr>
@@ -3057,7 +3140,77 @@
                 <w:noProof/>
                 <w:webHidden/>
               </w:rPr>
-              <w:t>12</w:t>
+              <w:t>14</w:t>
+            </w:r>
+            <w:r>
+              <w:rPr>
+                <w:noProof/>
+                <w:webHidden/>
+              </w:rPr>
+              <w:fldChar w:fldCharType="end"/>
+            </w:r>
+          </w:hyperlink>
+        </w:p>
+        <w:p>
+          <w:pPr>
+            <w:pStyle w:val="TM1"/>
+            <w:tabs>
+              <w:tab w:val="right" w:leader="dot" w:pos="9062"/>
+            </w:tabs>
+            <w:rPr>
+              <w:rFonts w:eastAsiaTheme="minorEastAsia"/>
+              <w:noProof/>
+              <w:lang w:eastAsia="fr-FR"/>
+            </w:rPr>
+          </w:pPr>
+          <w:hyperlink w:anchor="_Toc39593606" w:history="1">
+            <w:r>
+              <w:rPr>
+                <w:rStyle w:val="Lienhypertexte"/>
+                <w:noProof/>
+              </w:rPr>
+              <w:t>Clôture de projet</w:t>
+            </w:r>
+            <w:r>
+              <w:rPr>
+                <w:noProof/>
+                <w:webHidden/>
+              </w:rPr>
+              <w:tab/>
+            </w:r>
+            <w:r>
+              <w:rPr>
+                <w:noProof/>
+                <w:webHidden/>
+              </w:rPr>
+              <w:fldChar w:fldCharType="begin"/>
+            </w:r>
+            <w:r>
+              <w:rPr>
+                <w:noProof/>
+                <w:webHidden/>
+              </w:rPr>
+              <w:instrText xml:space="preserve"> PAGEREF _Toc39593606 \h </w:instrText>
+            </w:r>
+            <w:r>
+              <w:rPr>
+                <w:noProof/>
+                <w:webHidden/>
+              </w:rPr>
+            </w:r>
+            <w:r>
+              <w:rPr>
+                <w:noProof/>
+                <w:webHidden/>
+              </w:rPr>
+              <w:fldChar w:fldCharType="separate"/>
+            </w:r>
+            <w:r>
+              <w:rPr>
+                <w:noProof/>
+                <w:webHidden/>
+              </w:rPr>
+              <w:t>14</w:t>
             </w:r>
             <w:r>
               <w:rPr>
@@ -3080,13 +3233,13 @@
               <w:lang w:eastAsia="fr-FR"/>
             </w:rPr>
           </w:pPr>
-          <w:hyperlink w:anchor="_Toc38706479" w:history="1">
+          <w:hyperlink w:anchor="_Toc39593607" w:history="1">
             <w:r>
               <w:rPr>
                 <w:rStyle w:val="Lienhypertexte"/>
                 <w:noProof/>
               </w:rPr>
-              <w:t>PRA/PCA</w:t>
+              <w:t>Budget final</w:t>
             </w:r>
             <w:r>
               <w:rPr>
@@ -3107,7 +3260,7 @@
                 <w:noProof/>
                 <w:webHidden/>
               </w:rPr>
-              <w:instrText xml:space="preserve"> PAGEREF _Toc38706479 \h </w:instrText>
+              <w:instrText xml:space="preserve"> PAGEREF _Toc39593607 \h </w:instrText>
             </w:r>
             <w:r>
               <w:rPr>
@@ -3127,7 +3280,7 @@
                 <w:noProof/>
                 <w:webHidden/>
               </w:rPr>
-              <w:t>12</w:t>
+              <w:t>14</w:t>
             </w:r>
             <w:r>
               <w:rPr>
@@ -3150,13 +3303,13 @@
               <w:lang w:eastAsia="fr-FR"/>
             </w:rPr>
           </w:pPr>
-          <w:hyperlink w:anchor="_Toc38706480" w:history="1">
+          <w:hyperlink w:anchor="_Toc39593608" w:history="1">
             <w:r>
               <w:rPr>
                 <w:rStyle w:val="Lienhypertexte"/>
                 <w:noProof/>
               </w:rPr>
-              <w:t>Formations</w:t>
+              <w:t>Planning final</w:t>
             </w:r>
             <w:r>
               <w:rPr>
@@ -3177,7 +3330,7 @@
                 <w:noProof/>
                 <w:webHidden/>
               </w:rPr>
-              <w:instrText xml:space="preserve"> PAGEREF _Toc38706480 \h </w:instrText>
+              <w:instrText xml:space="preserve"> PAGEREF _Toc39593608 \h </w:instrText>
             </w:r>
             <w:r>
               <w:rPr>
@@ -3197,7 +3350,217 @@
                 <w:noProof/>
                 <w:webHidden/>
               </w:rPr>
-              <w:t>12</w:t>
+              <w:t>14</w:t>
+            </w:r>
+            <w:r>
+              <w:rPr>
+                <w:noProof/>
+                <w:webHidden/>
+              </w:rPr>
+              <w:fldChar w:fldCharType="end"/>
+            </w:r>
+          </w:hyperlink>
+        </w:p>
+        <w:p>
+          <w:pPr>
+            <w:pStyle w:val="TM2"/>
+            <w:tabs>
+              <w:tab w:val="right" w:leader="dot" w:pos="9062"/>
+            </w:tabs>
+            <w:rPr>
+              <w:rFonts w:eastAsiaTheme="minorEastAsia"/>
+              <w:noProof/>
+              <w:lang w:eastAsia="fr-FR"/>
+            </w:rPr>
+          </w:pPr>
+          <w:hyperlink w:anchor="_Toc39593609" w:history="1">
+            <w:r>
+              <w:rPr>
+                <w:rStyle w:val="Lienhypertexte"/>
+                <w:noProof/>
+              </w:rPr>
+              <w:t>Gestion des risques</w:t>
+            </w:r>
+            <w:r>
+              <w:rPr>
+                <w:noProof/>
+                <w:webHidden/>
+              </w:rPr>
+              <w:tab/>
+            </w:r>
+            <w:r>
+              <w:rPr>
+                <w:noProof/>
+                <w:webHidden/>
+              </w:rPr>
+              <w:fldChar w:fldCharType="begin"/>
+            </w:r>
+            <w:r>
+              <w:rPr>
+                <w:noProof/>
+                <w:webHidden/>
+              </w:rPr>
+              <w:instrText xml:space="preserve"> PAGEREF _Toc39593609 \h </w:instrText>
+            </w:r>
+            <w:r>
+              <w:rPr>
+                <w:noProof/>
+                <w:webHidden/>
+              </w:rPr>
+            </w:r>
+            <w:r>
+              <w:rPr>
+                <w:noProof/>
+                <w:webHidden/>
+              </w:rPr>
+              <w:fldChar w:fldCharType="separate"/>
+            </w:r>
+            <w:r>
+              <w:rPr>
+                <w:noProof/>
+                <w:webHidden/>
+              </w:rPr>
+              <w:t>14</w:t>
+            </w:r>
+            <w:r>
+              <w:rPr>
+                <w:noProof/>
+                <w:webHidden/>
+              </w:rPr>
+              <w:fldChar w:fldCharType="end"/>
+            </w:r>
+          </w:hyperlink>
+        </w:p>
+        <w:p>
+          <w:pPr>
+            <w:pStyle w:val="TM3"/>
+            <w:tabs>
+              <w:tab w:val="right" w:leader="dot" w:pos="9062"/>
+            </w:tabs>
+            <w:rPr>
+              <w:rFonts w:eastAsiaTheme="minorEastAsia"/>
+              <w:noProof/>
+              <w:lang w:eastAsia="fr-FR"/>
+            </w:rPr>
+          </w:pPr>
+          <w:hyperlink w:anchor="_Toc39593610" w:history="1">
+            <w:r>
+              <w:rPr>
+                <w:rStyle w:val="Lienhypertexte"/>
+                <w:noProof/>
+              </w:rPr>
+              <w:t>Risque exceptionnel COVID-19</w:t>
+            </w:r>
+            <w:r>
+              <w:rPr>
+                <w:noProof/>
+                <w:webHidden/>
+              </w:rPr>
+              <w:tab/>
+            </w:r>
+            <w:r>
+              <w:rPr>
+                <w:noProof/>
+                <w:webHidden/>
+              </w:rPr>
+              <w:fldChar w:fldCharType="begin"/>
+            </w:r>
+            <w:r>
+              <w:rPr>
+                <w:noProof/>
+                <w:webHidden/>
+              </w:rPr>
+              <w:instrText xml:space="preserve"> PAGEREF _Toc39593610 \h </w:instrText>
+            </w:r>
+            <w:r>
+              <w:rPr>
+                <w:noProof/>
+                <w:webHidden/>
+              </w:rPr>
+            </w:r>
+            <w:r>
+              <w:rPr>
+                <w:noProof/>
+                <w:webHidden/>
+              </w:rPr>
+              <w:fldChar w:fldCharType="separate"/>
+            </w:r>
+            <w:r>
+              <w:rPr>
+                <w:noProof/>
+                <w:webHidden/>
+              </w:rPr>
+              <w:t>14</w:t>
+            </w:r>
+            <w:r>
+              <w:rPr>
+                <w:noProof/>
+                <w:webHidden/>
+              </w:rPr>
+              <w:fldChar w:fldCharType="end"/>
+            </w:r>
+          </w:hyperlink>
+        </w:p>
+        <w:p>
+          <w:pPr>
+            <w:pStyle w:val="TM2"/>
+            <w:tabs>
+              <w:tab w:val="right" w:leader="dot" w:pos="9062"/>
+            </w:tabs>
+            <w:rPr>
+              <w:rFonts w:eastAsiaTheme="minorEastAsia"/>
+              <w:noProof/>
+              <w:lang w:eastAsia="fr-FR"/>
+            </w:rPr>
+          </w:pPr>
+          <w:hyperlink w:anchor="_Toc39593611" w:history="1">
+            <w:r>
+              <w:rPr>
+                <w:rStyle w:val="Lienhypertexte"/>
+                <w:noProof/>
+              </w:rPr>
+              <w:t>Retour d’expérience (REX)</w:t>
+            </w:r>
+            <w:r>
+              <w:rPr>
+                <w:noProof/>
+                <w:webHidden/>
+              </w:rPr>
+              <w:tab/>
+            </w:r>
+            <w:r>
+              <w:rPr>
+                <w:noProof/>
+                <w:webHidden/>
+              </w:rPr>
+              <w:fldChar w:fldCharType="begin"/>
+            </w:r>
+            <w:r>
+              <w:rPr>
+                <w:noProof/>
+                <w:webHidden/>
+              </w:rPr>
+              <w:instrText xml:space="preserve"> PAGEREF _Toc39593611 \h </w:instrText>
+            </w:r>
+            <w:r>
+              <w:rPr>
+                <w:noProof/>
+                <w:webHidden/>
+              </w:rPr>
+            </w:r>
+            <w:r>
+              <w:rPr>
+                <w:noProof/>
+                <w:webHidden/>
+              </w:rPr>
+              <w:fldChar w:fldCharType="separate"/>
+            </w:r>
+            <w:r>
+              <w:rPr>
+                <w:noProof/>
+                <w:webHidden/>
+              </w:rPr>
+              <w:t>15</w:t>
             </w:r>
             <w:r>
               <w:rPr>
@@ -3220,13 +3583,13 @@
               <w:lang w:eastAsia="fr-FR"/>
             </w:rPr>
           </w:pPr>
-          <w:hyperlink w:anchor="_Toc38706481" w:history="1">
+          <w:hyperlink w:anchor="_Toc39593612" w:history="1">
             <w:r>
               <w:rPr>
                 <w:rStyle w:val="Lienhypertexte"/>
                 <w:noProof/>
               </w:rPr>
-              <w:t>Clôture de projet</w:t>
+              <w:t>Glossaire</w:t>
             </w:r>
             <w:r>
               <w:rPr>
@@ -3247,7 +3610,7 @@
                 <w:noProof/>
                 <w:webHidden/>
               </w:rPr>
-              <w:instrText xml:space="preserve"> PAGEREF _Toc38706481 \h </w:instrText>
+              <w:instrText xml:space="preserve"> PAGEREF _Toc39593612 \h </w:instrText>
             </w:r>
             <w:r>
               <w:rPr>
@@ -3267,7 +3630,77 @@
                 <w:noProof/>
                 <w:webHidden/>
               </w:rPr>
-              <w:t>12</w:t>
+              <w:t>15</w:t>
+            </w:r>
+            <w:r>
+              <w:rPr>
+                <w:noProof/>
+                <w:webHidden/>
+              </w:rPr>
+              <w:fldChar w:fldCharType="end"/>
+            </w:r>
+          </w:hyperlink>
+        </w:p>
+        <w:p>
+          <w:pPr>
+            <w:pStyle w:val="TM1"/>
+            <w:tabs>
+              <w:tab w:val="right" w:leader="dot" w:pos="9062"/>
+            </w:tabs>
+            <w:rPr>
+              <w:rFonts w:eastAsiaTheme="minorEastAsia"/>
+              <w:noProof/>
+              <w:lang w:eastAsia="fr-FR"/>
+            </w:rPr>
+          </w:pPr>
+          <w:hyperlink w:anchor="_Toc39593613" w:history="1">
+            <w:r>
+              <w:rPr>
+                <w:rStyle w:val="Lienhypertexte"/>
+                <w:noProof/>
+              </w:rPr>
+              <w:t>Annexes</w:t>
+            </w:r>
+            <w:r>
+              <w:rPr>
+                <w:noProof/>
+                <w:webHidden/>
+              </w:rPr>
+              <w:tab/>
+            </w:r>
+            <w:r>
+              <w:rPr>
+                <w:noProof/>
+                <w:webHidden/>
+              </w:rPr>
+              <w:fldChar w:fldCharType="begin"/>
+            </w:r>
+            <w:r>
+              <w:rPr>
+                <w:noProof/>
+                <w:webHidden/>
+              </w:rPr>
+              <w:instrText xml:space="preserve"> PAGEREF _Toc39593613 \h </w:instrText>
+            </w:r>
+            <w:r>
+              <w:rPr>
+                <w:noProof/>
+                <w:webHidden/>
+              </w:rPr>
+            </w:r>
+            <w:r>
+              <w:rPr>
+                <w:noProof/>
+                <w:webHidden/>
+              </w:rPr>
+              <w:fldChar w:fldCharType="separate"/>
+            </w:r>
+            <w:r>
+              <w:rPr>
+                <w:noProof/>
+                <w:webHidden/>
+              </w:rPr>
+              <w:t>15</w:t>
             </w:r>
             <w:r>
               <w:rPr>
@@ -3290,13 +3723,13 @@
               <w:lang w:eastAsia="fr-FR"/>
             </w:rPr>
           </w:pPr>
-          <w:hyperlink w:anchor="_Toc38706482" w:history="1">
+          <w:hyperlink w:anchor="_Toc39593614" w:history="1">
             <w:r>
               <w:rPr>
                 <w:rStyle w:val="Lienhypertexte"/>
                 <w:noProof/>
               </w:rPr>
-              <w:t>Budget final</w:t>
+              <w:t>Rendu final</w:t>
             </w:r>
             <w:r>
               <w:rPr>
@@ -3317,7 +3750,7 @@
                 <w:noProof/>
                 <w:webHidden/>
               </w:rPr>
-              <w:instrText xml:space="preserve"> PAGEREF _Toc38706482 \h </w:instrText>
+              <w:instrText xml:space="preserve"> PAGEREF _Toc39593614 \h </w:instrText>
             </w:r>
             <w:r>
               <w:rPr>
@@ -3337,7 +3770,7 @@
                 <w:noProof/>
                 <w:webHidden/>
               </w:rPr>
-              <w:t>12</w:t>
+              <w:t>15</w:t>
             </w:r>
             <w:r>
               <w:rPr>
@@ -3360,13 +3793,13 @@
               <w:lang w:eastAsia="fr-FR"/>
             </w:rPr>
           </w:pPr>
-          <w:hyperlink w:anchor="_Toc38706483" w:history="1">
+          <w:hyperlink w:anchor="_Toc39593615" w:history="1">
             <w:r>
               <w:rPr>
                 <w:rStyle w:val="Lienhypertexte"/>
                 <w:noProof/>
               </w:rPr>
-              <w:t>Planning final</w:t>
+              <w:t>Procédure de déploiement</w:t>
             </w:r>
             <w:r>
               <w:rPr>
@@ -3387,7 +3820,7 @@
                 <w:noProof/>
                 <w:webHidden/>
               </w:rPr>
-              <w:instrText xml:space="preserve"> PAGEREF _Toc38706483 \h </w:instrText>
+              <w:instrText xml:space="preserve"> PAGEREF _Toc39593615 \h </w:instrText>
             </w:r>
             <w:r>
               <w:rPr>
@@ -3407,427 +3840,7 @@
                 <w:noProof/>
                 <w:webHidden/>
               </w:rPr>
-              <w:t>12</w:t>
-            </w:r>
-            <w:r>
-              <w:rPr>
-                <w:noProof/>
-                <w:webHidden/>
-              </w:rPr>
-              <w:fldChar w:fldCharType="end"/>
-            </w:r>
-          </w:hyperlink>
-        </w:p>
-        <w:p>
-          <w:pPr>
-            <w:pStyle w:val="TM2"/>
-            <w:tabs>
-              <w:tab w:val="right" w:leader="dot" w:pos="9062"/>
-            </w:tabs>
-            <w:rPr>
-              <w:rFonts w:eastAsiaTheme="minorEastAsia"/>
-              <w:noProof/>
-              <w:lang w:eastAsia="fr-FR"/>
-            </w:rPr>
-          </w:pPr>
-          <w:hyperlink w:anchor="_Toc38706484" w:history="1">
-            <w:r>
-              <w:rPr>
-                <w:rStyle w:val="Lienhypertexte"/>
-                <w:noProof/>
-              </w:rPr>
-              <w:t>Gestion des risques</w:t>
-            </w:r>
-            <w:r>
-              <w:rPr>
-                <w:noProof/>
-                <w:webHidden/>
-              </w:rPr>
-              <w:tab/>
-            </w:r>
-            <w:r>
-              <w:rPr>
-                <w:noProof/>
-                <w:webHidden/>
-              </w:rPr>
-              <w:fldChar w:fldCharType="begin"/>
-            </w:r>
-            <w:r>
-              <w:rPr>
-                <w:noProof/>
-                <w:webHidden/>
-              </w:rPr>
-              <w:instrText xml:space="preserve"> PAGEREF _Toc38706484 \h </w:instrText>
-            </w:r>
-            <w:r>
-              <w:rPr>
-                <w:noProof/>
-                <w:webHidden/>
-              </w:rPr>
-            </w:r>
-            <w:r>
-              <w:rPr>
-                <w:noProof/>
-                <w:webHidden/>
-              </w:rPr>
-              <w:fldChar w:fldCharType="separate"/>
-            </w:r>
-            <w:r>
-              <w:rPr>
-                <w:noProof/>
-                <w:webHidden/>
-              </w:rPr>
-              <w:t>12</w:t>
-            </w:r>
-            <w:r>
-              <w:rPr>
-                <w:noProof/>
-                <w:webHidden/>
-              </w:rPr>
-              <w:fldChar w:fldCharType="end"/>
-            </w:r>
-          </w:hyperlink>
-        </w:p>
-        <w:p>
-          <w:pPr>
-            <w:pStyle w:val="TM2"/>
-            <w:tabs>
-              <w:tab w:val="right" w:leader="dot" w:pos="9062"/>
-            </w:tabs>
-            <w:rPr>
-              <w:rFonts w:eastAsiaTheme="minorEastAsia"/>
-              <w:noProof/>
-              <w:lang w:eastAsia="fr-FR"/>
-            </w:rPr>
-          </w:pPr>
-          <w:hyperlink w:anchor="_Toc38706485" w:history="1">
-            <w:r>
-              <w:rPr>
-                <w:rStyle w:val="Lienhypertexte"/>
-                <w:noProof/>
-              </w:rPr>
-              <w:t>Retour d’expérience (REX)</w:t>
-            </w:r>
-            <w:r>
-              <w:rPr>
-                <w:noProof/>
-                <w:webHidden/>
-              </w:rPr>
-              <w:tab/>
-            </w:r>
-            <w:r>
-              <w:rPr>
-                <w:noProof/>
-                <w:webHidden/>
-              </w:rPr>
-              <w:fldChar w:fldCharType="begin"/>
-            </w:r>
-            <w:r>
-              <w:rPr>
-                <w:noProof/>
-                <w:webHidden/>
-              </w:rPr>
-              <w:instrText xml:space="preserve"> PAGEREF _Toc38706485 \h </w:instrText>
-            </w:r>
-            <w:r>
-              <w:rPr>
-                <w:noProof/>
-                <w:webHidden/>
-              </w:rPr>
-            </w:r>
-            <w:r>
-              <w:rPr>
-                <w:noProof/>
-                <w:webHidden/>
-              </w:rPr>
-              <w:fldChar w:fldCharType="separate"/>
-            </w:r>
-            <w:r>
-              <w:rPr>
-                <w:noProof/>
-                <w:webHidden/>
-              </w:rPr>
-              <w:t>12</w:t>
-            </w:r>
-            <w:r>
-              <w:rPr>
-                <w:noProof/>
-                <w:webHidden/>
-              </w:rPr>
-              <w:fldChar w:fldCharType="end"/>
-            </w:r>
-          </w:hyperlink>
-        </w:p>
-        <w:p>
-          <w:pPr>
-            <w:pStyle w:val="TM1"/>
-            <w:tabs>
-              <w:tab w:val="right" w:leader="dot" w:pos="9062"/>
-            </w:tabs>
-            <w:rPr>
-              <w:rFonts w:eastAsiaTheme="minorEastAsia"/>
-              <w:noProof/>
-              <w:lang w:eastAsia="fr-FR"/>
-            </w:rPr>
-          </w:pPr>
-          <w:hyperlink w:anchor="_Toc38706486" w:history="1">
-            <w:r>
-              <w:rPr>
-                <w:rStyle w:val="Lienhypertexte"/>
-                <w:noProof/>
-              </w:rPr>
-              <w:t>Glossaire</w:t>
-            </w:r>
-            <w:r>
-              <w:rPr>
-                <w:noProof/>
-                <w:webHidden/>
-              </w:rPr>
-              <w:tab/>
-            </w:r>
-            <w:r>
-              <w:rPr>
-                <w:noProof/>
-                <w:webHidden/>
-              </w:rPr>
-              <w:fldChar w:fldCharType="begin"/>
-            </w:r>
-            <w:r>
-              <w:rPr>
-                <w:noProof/>
-                <w:webHidden/>
-              </w:rPr>
-              <w:instrText xml:space="preserve"> PAGEREF _Toc38706486 \h </w:instrText>
-            </w:r>
-            <w:r>
-              <w:rPr>
-                <w:noProof/>
-                <w:webHidden/>
-              </w:rPr>
-            </w:r>
-            <w:r>
-              <w:rPr>
-                <w:noProof/>
-                <w:webHidden/>
-              </w:rPr>
-              <w:fldChar w:fldCharType="separate"/>
-            </w:r>
-            <w:r>
-              <w:rPr>
-                <w:noProof/>
-                <w:webHidden/>
-              </w:rPr>
-              <w:t>12</w:t>
-            </w:r>
-            <w:r>
-              <w:rPr>
-                <w:noProof/>
-                <w:webHidden/>
-              </w:rPr>
-              <w:fldChar w:fldCharType="end"/>
-            </w:r>
-          </w:hyperlink>
-        </w:p>
-        <w:p>
-          <w:pPr>
-            <w:pStyle w:val="TM1"/>
-            <w:tabs>
-              <w:tab w:val="right" w:leader="dot" w:pos="9062"/>
-            </w:tabs>
-            <w:rPr>
-              <w:rFonts w:eastAsiaTheme="minorEastAsia"/>
-              <w:noProof/>
-              <w:lang w:eastAsia="fr-FR"/>
-            </w:rPr>
-          </w:pPr>
-          <w:hyperlink w:anchor="_Toc38706487" w:history="1">
-            <w:r>
-              <w:rPr>
-                <w:rStyle w:val="Lienhypertexte"/>
-                <w:noProof/>
-              </w:rPr>
-              <w:t>Annexes</w:t>
-            </w:r>
-            <w:r>
-              <w:rPr>
-                <w:noProof/>
-                <w:webHidden/>
-              </w:rPr>
-              <w:tab/>
-            </w:r>
-            <w:r>
-              <w:rPr>
-                <w:noProof/>
-                <w:webHidden/>
-              </w:rPr>
-              <w:fldChar w:fldCharType="begin"/>
-            </w:r>
-            <w:r>
-              <w:rPr>
-                <w:noProof/>
-                <w:webHidden/>
-              </w:rPr>
-              <w:instrText xml:space="preserve"> PAGEREF _Toc38706487 \h </w:instrText>
-            </w:r>
-            <w:r>
-              <w:rPr>
-                <w:noProof/>
-                <w:webHidden/>
-              </w:rPr>
-            </w:r>
-            <w:r>
-              <w:rPr>
-                <w:noProof/>
-                <w:webHidden/>
-              </w:rPr>
-              <w:fldChar w:fldCharType="separate"/>
-            </w:r>
-            <w:r>
-              <w:rPr>
-                <w:noProof/>
-                <w:webHidden/>
-              </w:rPr>
-              <w:t>12</w:t>
-            </w:r>
-            <w:r>
-              <w:rPr>
-                <w:noProof/>
-                <w:webHidden/>
-              </w:rPr>
-              <w:fldChar w:fldCharType="end"/>
-            </w:r>
-          </w:hyperlink>
-        </w:p>
-        <w:p>
-          <w:pPr>
-            <w:pStyle w:val="TM2"/>
-            <w:tabs>
-              <w:tab w:val="right" w:leader="dot" w:pos="9062"/>
-            </w:tabs>
-            <w:rPr>
-              <w:rFonts w:eastAsiaTheme="minorEastAsia"/>
-              <w:noProof/>
-              <w:lang w:eastAsia="fr-FR"/>
-            </w:rPr>
-          </w:pPr>
-          <w:hyperlink w:anchor="_Toc38706488" w:history="1">
-            <w:r>
-              <w:rPr>
-                <w:rStyle w:val="Lienhypertexte"/>
-                <w:noProof/>
-              </w:rPr>
-              <w:t>Rendu final</w:t>
-            </w:r>
-            <w:r>
-              <w:rPr>
-                <w:noProof/>
-                <w:webHidden/>
-              </w:rPr>
-              <w:tab/>
-            </w:r>
-            <w:r>
-              <w:rPr>
-                <w:noProof/>
-                <w:webHidden/>
-              </w:rPr>
-              <w:fldChar w:fldCharType="begin"/>
-            </w:r>
-            <w:r>
-              <w:rPr>
-                <w:noProof/>
-                <w:webHidden/>
-              </w:rPr>
-              <w:instrText xml:space="preserve"> PAGEREF _Toc38706488 \h </w:instrText>
-            </w:r>
-            <w:r>
-              <w:rPr>
-                <w:noProof/>
-                <w:webHidden/>
-              </w:rPr>
-            </w:r>
-            <w:r>
-              <w:rPr>
-                <w:noProof/>
-                <w:webHidden/>
-              </w:rPr>
-              <w:fldChar w:fldCharType="separate"/>
-            </w:r>
-            <w:r>
-              <w:rPr>
-                <w:noProof/>
-                <w:webHidden/>
-              </w:rPr>
-              <w:t>12</w:t>
-            </w:r>
-            <w:r>
-              <w:rPr>
-                <w:noProof/>
-                <w:webHidden/>
-              </w:rPr>
-              <w:fldChar w:fldCharType="end"/>
-            </w:r>
-          </w:hyperlink>
-        </w:p>
-        <w:p>
-          <w:pPr>
-            <w:pStyle w:val="TM2"/>
-            <w:tabs>
-              <w:tab w:val="right" w:leader="dot" w:pos="9062"/>
-            </w:tabs>
-            <w:rPr>
-              <w:rFonts w:eastAsiaTheme="minorEastAsia"/>
-              <w:noProof/>
-              <w:lang w:eastAsia="fr-FR"/>
-            </w:rPr>
-          </w:pPr>
-          <w:hyperlink w:anchor="_Toc38706489" w:history="1">
-            <w:r>
-              <w:rPr>
-                <w:rStyle w:val="Lienhypertexte"/>
-                <w:noProof/>
-              </w:rPr>
-              <w:t>Procédure de déploiement</w:t>
-            </w:r>
-            <w:r>
-              <w:rPr>
-                <w:noProof/>
-                <w:webHidden/>
-              </w:rPr>
-              <w:tab/>
-            </w:r>
-            <w:r>
-              <w:rPr>
-                <w:noProof/>
-                <w:webHidden/>
-              </w:rPr>
-              <w:fldChar w:fldCharType="begin"/>
-            </w:r>
-            <w:r>
-              <w:rPr>
-                <w:noProof/>
-                <w:webHidden/>
-              </w:rPr>
-              <w:instrText xml:space="preserve"> PAGEREF _Toc38706489 \h </w:instrText>
-            </w:r>
-            <w:r>
-              <w:rPr>
-                <w:noProof/>
-                <w:webHidden/>
-              </w:rPr>
-            </w:r>
-            <w:r>
-              <w:rPr>
-                <w:noProof/>
-                <w:webHidden/>
-              </w:rPr>
-              <w:fldChar w:fldCharType="separate"/>
-            </w:r>
-            <w:r>
-              <w:rPr>
-                <w:noProof/>
-                <w:webHidden/>
-              </w:rPr>
-              <w:t>12</w:t>
+              <w:t>15</w:t>
             </w:r>
             <w:r>
               <w:rPr>
@@ -3868,7 +3881,7 @@
       <w:pPr>
         <w:pStyle w:val="Titre1"/>
       </w:pPr>
-      <w:bookmarkStart w:id="1" w:name="_Toc38706447"/>
+      <w:bookmarkStart w:id="1" w:name="_Toc39593573"/>
       <w:r>
         <w:lastRenderedPageBreak/>
         <w:t>Projet</w:t>
@@ -3879,7 +3892,7 @@
       <w:pPr>
         <w:pStyle w:val="Titre2"/>
       </w:pPr>
-      <w:bookmarkStart w:id="2" w:name="_Toc38706448"/>
+      <w:bookmarkStart w:id="2" w:name="_Toc39593574"/>
       <w:r>
         <w:t>Introduction</w:t>
       </w:r>
@@ -3906,7 +3919,7 @@
       <w:pPr>
         <w:pStyle w:val="Titre2"/>
       </w:pPr>
-      <w:bookmarkStart w:id="3" w:name="_Toc38706449"/>
+      <w:bookmarkStart w:id="3" w:name="_Toc39593575"/>
       <w:r>
         <w:t>Contexte</w:t>
       </w:r>
@@ -3933,6 +3946,7 @@
         </w:rPr>
         <w:t>Le Groupe </w:t>
       </w:r>
+      <w:proofErr w:type="spellStart"/>
       <w:r>
         <w:rPr>
           <w:rStyle w:val="spellingerror"/>
@@ -3942,6 +3956,7 @@
         </w:rPr>
         <w:t>Madera</w:t>
       </w:r>
+      <w:proofErr w:type="spellEnd"/>
       <w:r>
         <w:rPr>
           <w:rStyle w:val="normaltextrun"/>
@@ -4216,7 +4231,7 @@
       <w:pPr>
         <w:pStyle w:val="Titre2"/>
       </w:pPr>
-      <w:bookmarkStart w:id="4" w:name="_Toc38706450"/>
+      <w:bookmarkStart w:id="4" w:name="_Toc39593576"/>
       <w:r>
         <w:lastRenderedPageBreak/>
         <w:t>Besoin</w:t>
@@ -4273,7 +4288,23 @@
         <w:jc w:val="both"/>
       </w:pPr>
       <w:r>
-        <w:t>Le groupe Madera est une société spécialisée dans la réalisation en bois, maison terrasse, abri etc … Le but de notre projet est ciblé sur des maisons modulaires en bois de plein pied. Le logiciel actuel ne répond plus aux exigences de l’entreprise. Il y a de nouvelles règles de modélisation que nous définirons plus loin dans ce document.</w:t>
+        <w:t xml:space="preserve">Le groupe </w:t>
+      </w:r>
+      <w:proofErr w:type="spellStart"/>
+      <w:r>
+        <w:t>Madera</w:t>
+      </w:r>
+      <w:proofErr w:type="spellEnd"/>
+      <w:r>
+        <w:t xml:space="preserve"> est une société spécialisée dans la réalisation en bois, maison terrasse, abri </w:t>
+      </w:r>
+      <w:proofErr w:type="spellStart"/>
+      <w:r>
+        <w:t>etc</w:t>
+      </w:r>
+      <w:proofErr w:type="spellEnd"/>
+      <w:r>
+        <w:t xml:space="preserve"> … Le but de notre projet est ciblé sur des maisons modulaires en bois de plein pied. Le logiciel actuel ne répond plus aux exigences de l’entreprise. Il y a de nouvelles règles de modélisation que nous définirons plus loin dans ce document.</w:t>
       </w:r>
     </w:p>
     <w:p>
@@ -4282,7 +4313,15 @@
       </w:pPr>
       <w:r>
         <w:tab/>
-        <w:t>Le groupe Madera souhaite, avec cette application, promouvoir la nouvelle gamme de maison modulaire en bois, et ce pour permettre la multiplication par trois du nombre de commande.</w:t>
+        <w:t xml:space="preserve">Le groupe </w:t>
+      </w:r>
+      <w:proofErr w:type="spellStart"/>
+      <w:r>
+        <w:t>Madera</w:t>
+      </w:r>
+      <w:proofErr w:type="spellEnd"/>
+      <w:r>
+        <w:t xml:space="preserve"> souhaite, avec cette application, promouvoir la nouvelle gamme de maison modulaire en bois, et ce pour permettre la multiplication par trois du nombre de commande.</w:t>
       </w:r>
     </w:p>
     <w:p>
@@ -4475,7 +4514,7 @@
       <w:pPr>
         <w:pStyle w:val="Titre2"/>
       </w:pPr>
-      <w:bookmarkStart w:id="5" w:name="_Toc38706451"/>
+      <w:bookmarkStart w:id="5" w:name="_Toc39593577"/>
       <w:r>
         <w:lastRenderedPageBreak/>
         <w:t>Objectif du projet</w:t>
@@ -4662,7 +4701,7 @@
       <w:pPr>
         <w:pStyle w:val="Titre2"/>
       </w:pPr>
-      <w:bookmarkStart w:id="6" w:name="_Toc38706452"/>
+      <w:bookmarkStart w:id="6" w:name="_Toc39593578"/>
       <w:r>
         <w:t>Agilité</w:t>
       </w:r>
@@ -4729,7 +4768,23 @@
           <w:rFonts w:cstheme="minorHAnsi"/>
           <w:color w:val="000000"/>
         </w:rPr>
-        <w:t>Le Scrum Master a pour rôle de faire respecter les choix et suivre l’équipe de développement. C’est un facilitateur dans l’équipe. Il est l’interlocuteur principal et le porte-parole des développeurs. Il va aider à la collaboration entre le Product Owner et l’équipe de développement.</w:t>
+        <w:t xml:space="preserve">Le Scrum Master a pour rôle de faire respecter les choix et suivre l’équipe de développement. C’est un facilitateur dans l’équipe. Il est l’interlocuteur principal et le porte-parole des développeurs. Il va aider à la collaboration entre le Product </w:t>
+      </w:r>
+      <w:proofErr w:type="spellStart"/>
+      <w:r>
+        <w:rPr>
+          <w:rFonts w:cstheme="minorHAnsi"/>
+          <w:color w:val="000000"/>
+        </w:rPr>
+        <w:t>Owner</w:t>
+      </w:r>
+      <w:proofErr w:type="spellEnd"/>
+      <w:r>
+        <w:rPr>
+          <w:rFonts w:cstheme="minorHAnsi"/>
+          <w:color w:val="000000"/>
+        </w:rPr>
+        <w:t xml:space="preserve"> et l’équipe de développement.</w:t>
       </w:r>
     </w:p>
     <w:p>
@@ -4744,7 +4799,23 @@
           <w:rFonts w:cstheme="minorHAnsi"/>
           <w:b/>
         </w:rPr>
-        <w:t>Product Owner :</w:t>
+        <w:t xml:space="preserve">Product </w:t>
+      </w:r>
+      <w:proofErr w:type="spellStart"/>
+      <w:r>
+        <w:rPr>
+          <w:rFonts w:cstheme="minorHAnsi"/>
+          <w:b/>
+        </w:rPr>
+        <w:t>Owner</w:t>
+      </w:r>
+      <w:proofErr w:type="spellEnd"/>
+      <w:r>
+        <w:rPr>
+          <w:rFonts w:cstheme="minorHAnsi"/>
+          <w:b/>
+        </w:rPr>
+        <w:t xml:space="preserve"> :</w:t>
       </w:r>
     </w:p>
     <w:p>
@@ -4759,7 +4830,23 @@
           <w:rFonts w:cstheme="minorHAnsi"/>
           <w:color w:val="000000"/>
         </w:rPr>
-        <w:t xml:space="preserve">Le Product Owner est le représentant du produit. Il porte le message et les besoins essentiels provenant du métier. Il connaît les fonctionnalités requises et pourra moduler la solution en fonction de la philosophie du client. Il aura pour rôle de prioriser les fonctionnalités ou évolutions les plus importantes pour la réponse aux besoins. C’est donc lui qui est en charge d’orienter vers la direction à prendre et d’amener un maximum de valeur ajoutée. </w:t>
+        <w:t xml:space="preserve">Le Product </w:t>
+      </w:r>
+      <w:proofErr w:type="spellStart"/>
+      <w:r>
+        <w:rPr>
+          <w:rFonts w:cstheme="minorHAnsi"/>
+          <w:color w:val="000000"/>
+        </w:rPr>
+        <w:t>Owner</w:t>
+      </w:r>
+      <w:proofErr w:type="spellEnd"/>
+      <w:r>
+        <w:rPr>
+          <w:rFonts w:cstheme="minorHAnsi"/>
+          <w:color w:val="000000"/>
+        </w:rPr>
+        <w:t xml:space="preserve"> est le représentant du produit. Il porte le message et les besoins essentiels provenant du métier. Il connaît les fonctionnalités requises et pourra moduler la solution en fonction de la philosophie du client. Il aura pour rôle de prioriser les fonctionnalités ou évolutions les plus importantes pour la réponse aux besoins. C’est donc lui qui est en charge d’orienter vers la direction à prendre et d’amener un maximum de valeur ajoutée. </w:t>
       </w:r>
     </w:p>
     <w:p>
@@ -4803,7 +4890,7 @@
       <w:pPr>
         <w:pStyle w:val="Titre2"/>
       </w:pPr>
-      <w:bookmarkStart w:id="7" w:name="_Toc38706453"/>
+      <w:bookmarkStart w:id="7" w:name="_Toc39593579"/>
       <w:r>
         <w:t>Equipe projet</w:t>
       </w:r>
@@ -4827,7 +4914,23 @@
           <w:b/>
           <w:bCs/>
         </w:rPr>
-        <w:t>Product Owner :</w:t>
+        <w:t xml:space="preserve">Product </w:t>
+      </w:r>
+      <w:proofErr w:type="spellStart"/>
+      <w:r>
+        <w:rPr>
+          <w:b/>
+          <w:bCs/>
+        </w:rPr>
+        <w:t>Owner</w:t>
+      </w:r>
+      <w:proofErr w:type="spellEnd"/>
+      <w:r>
+        <w:rPr>
+          <w:b/>
+          <w:bCs/>
+        </w:rPr>
+        <w:t> :</w:t>
       </w:r>
       <w:r>
         <w:t xml:space="preserve"> Romain CHRETIEN</w:t>
@@ -4880,7 +4983,7 @@
       <w:pPr>
         <w:pStyle w:val="Titre2"/>
       </w:pPr>
-      <w:bookmarkStart w:id="8" w:name="_Toc38706454"/>
+      <w:bookmarkStart w:id="8" w:name="_Toc39593580"/>
       <w:r>
         <w:lastRenderedPageBreak/>
         <w:t>Planning</w:t>
@@ -4894,7 +4997,7 @@
       <w:pPr>
         <w:pStyle w:val="Titre2"/>
       </w:pPr>
-      <w:bookmarkStart w:id="9" w:name="_Toc38706455"/>
+      <w:bookmarkStart w:id="9" w:name="_Toc39593581"/>
       <w:r>
         <w:t>Budget</w:t>
       </w:r>
@@ -4907,7 +5010,7 @@
       <w:pPr>
         <w:pStyle w:val="Titre2"/>
       </w:pPr>
-      <w:bookmarkStart w:id="10" w:name="_Toc38706456"/>
+      <w:bookmarkStart w:id="10" w:name="_Toc39593582"/>
       <w:r>
         <w:t>Analyses des risques</w:t>
       </w:r>
@@ -4917,7 +5020,7 @@
       <w:pPr>
         <w:pStyle w:val="Titre3"/>
       </w:pPr>
-      <w:bookmarkStart w:id="11" w:name="_Toc38706457"/>
+      <w:bookmarkStart w:id="11" w:name="_Toc39593583"/>
       <w:r>
         <w:rPr>
           <w:noProof/>
@@ -4996,7 +5099,7 @@
       <w:pPr>
         <w:pStyle w:val="Titre3"/>
       </w:pPr>
-      <w:bookmarkStart w:id="12" w:name="_Toc38706458"/>
+      <w:bookmarkStart w:id="12" w:name="_Toc39593584"/>
       <w:r>
         <w:t>Tableau des risques</w:t>
       </w:r>
@@ -5156,7 +5259,7 @@
       <w:pPr>
         <w:pStyle w:val="Titre2"/>
       </w:pPr>
-      <w:bookmarkStart w:id="16" w:name="_Toc38706459"/>
+      <w:bookmarkStart w:id="16" w:name="_Toc39593585"/>
       <w:r>
         <w:t>Indicateurs</w:t>
       </w:r>
@@ -5166,7 +5269,7 @@
       <w:pPr>
         <w:pStyle w:val="Titre2"/>
       </w:pPr>
-      <w:bookmarkStart w:id="17" w:name="_Toc38706460"/>
+      <w:bookmarkStart w:id="17" w:name="_Toc39593586"/>
       <w:r>
         <w:t>Réunions</w:t>
       </w:r>
@@ -5176,7 +5279,7 @@
       <w:pPr>
         <w:pStyle w:val="Titre2"/>
       </w:pPr>
-      <w:bookmarkStart w:id="18" w:name="_Toc38706461"/>
+      <w:bookmarkStart w:id="18" w:name="_Toc39593587"/>
       <w:r>
         <w:t>Communications</w:t>
       </w:r>
@@ -5186,7 +5289,7 @@
       <w:pPr>
         <w:pStyle w:val="Titre2"/>
       </w:pPr>
-      <w:bookmarkStart w:id="19" w:name="_Toc38706462"/>
+      <w:bookmarkStart w:id="19" w:name="_Toc39593588"/>
       <w:r>
         <w:t>Gestion du système documentaire</w:t>
       </w:r>
@@ -5202,7 +5305,7 @@
         <w:pStyle w:val="Titre3"/>
       </w:pPr>
       <w:bookmarkStart w:id="20" w:name="_Toc5979648"/>
-      <w:bookmarkStart w:id="21" w:name="_Toc38706463"/>
+      <w:bookmarkStart w:id="21" w:name="_Toc39593589"/>
       <w:r>
         <w:t>Versioning</w:t>
       </w:r>
@@ -5211,19 +5314,42 @@
     </w:p>
     <w:p>
       <w:r>
-        <w:t>Dans le cadre du projet Madera nous avons décidé d’utiliser GitHub pour la gestion des versions et le stockage. Nous couplons l’utilisation de GitHub avec GitKraken qui permet d’avoir une meilleure vision de l’avancée du projet ainsi que les branches allouées pour chacun. Il permettra d’avoir le partage du code lors de la phase de développement du Livrable 3 et une gestion des modifications et des versions du code.</w:t>
+        <w:t xml:space="preserve">Dans le cadre du projet </w:t>
+      </w:r>
+      <w:proofErr w:type="spellStart"/>
+      <w:r>
+        <w:t>Madera</w:t>
+      </w:r>
+      <w:proofErr w:type="spellEnd"/>
+      <w:r>
+        <w:t xml:space="preserve"> nous avons décidé d’utiliser GitHub pour la gestion des versions et le stockage. Nous couplons l’utilisation de GitHub avec </w:t>
+      </w:r>
+      <w:proofErr w:type="spellStart"/>
+      <w:r>
+        <w:t>GitKraken</w:t>
+      </w:r>
+      <w:proofErr w:type="spellEnd"/>
+      <w:r>
+        <w:t xml:space="preserve"> qui permet d’avoir une meilleure vision de l’avancée du projet ainsi que les branches allouées pour chacun. Il permettra d’avoir le partage du code lors de la phase de développement du Livrable 3 et une gestion des modifications et des versions du code.</w:t>
       </w:r>
     </w:p>
     <w:p/>
     <w:p/>
     <w:p/>
+    <w:p/>
+    <w:p/>
+    <w:p/>
+    <w:p/>
+    <w:p/>
+    <w:p/>
     <w:p>
       <w:pPr>
         <w:pStyle w:val="Titre3"/>
       </w:pPr>
       <w:bookmarkStart w:id="22" w:name="_Toc5979649"/>
-      <w:bookmarkStart w:id="23" w:name="_Toc38706464"/>
-      <w:r>
+      <w:bookmarkStart w:id="23" w:name="_Toc39593590"/>
+      <w:r>
+        <w:lastRenderedPageBreak/>
         <w:t>Gestion des fichiers</w:t>
       </w:r>
       <w:bookmarkEnd w:id="22"/>
@@ -5239,7 +5365,6 @@
         <w:rPr>
           <w:noProof/>
         </w:rPr>
-        <w:lastRenderedPageBreak/>
         <w:drawing>
           <wp:inline distT="0" distB="0" distL="0" distR="0" wp14:anchorId="15517697" wp14:editId="713F4237">
             <wp:extent cx="5760720" cy="3245485"/>
@@ -5287,7 +5412,7 @@
       <w:pPr>
         <w:pStyle w:val="Titre2"/>
       </w:pPr>
-      <w:bookmarkStart w:id="24" w:name="_Toc38706465"/>
+      <w:bookmarkStart w:id="24" w:name="_Toc39593591"/>
       <w:r>
         <w:t>Sécurité</w:t>
       </w:r>
@@ -5310,7 +5435,7 @@
       <w:pPr>
         <w:pStyle w:val="Titre1"/>
       </w:pPr>
-      <w:bookmarkStart w:id="25" w:name="_Toc38706466"/>
+      <w:bookmarkStart w:id="25" w:name="_Toc39593592"/>
       <w:r>
         <w:lastRenderedPageBreak/>
         <w:t>Technique</w:t>
@@ -5321,7 +5446,7 @@
       <w:pPr>
         <w:pStyle w:val="Titre2"/>
       </w:pPr>
-      <w:bookmarkStart w:id="26" w:name="_Toc38706468"/>
+      <w:bookmarkStart w:id="26" w:name="_Toc39593593"/>
       <w:r>
         <w:t>Langage</w:t>
       </w:r>
@@ -5437,7 +5562,7 @@
       <w:pPr>
         <w:pStyle w:val="Titre2"/>
       </w:pPr>
-      <w:bookmarkStart w:id="27" w:name="_Toc38706469"/>
+      <w:bookmarkStart w:id="27" w:name="_Toc39593594"/>
       <w:r>
         <w:t>Outils</w:t>
       </w:r>
@@ -5451,8 +5576,13 @@
           <w:numId w:val="6"/>
         </w:numPr>
       </w:pPr>
-      <w:r>
-        <w:t>PHPStorm sera utilisé comme IDE afin de réaliser ce projet, c’est un logiciel très performant dans ce domaine et il possède une communauté très élevée ce qui nous a permis de choisir cet outil</w:t>
+      <w:proofErr w:type="spellStart"/>
+      <w:r>
+        <w:t>PHPStorm</w:t>
+      </w:r>
+      <w:proofErr w:type="spellEnd"/>
+      <w:r>
+        <w:t xml:space="preserve"> sera utilisé comme IDE afin de réaliser ce projet, c’est un logiciel très performant dans ce domaine et il possède une communauté très élevée ce qui nous a permis de choisir cet outil</w:t>
       </w:r>
     </w:p>
     <w:p>
@@ -5464,7 +5594,15 @@
         </w:numPr>
       </w:pPr>
       <w:r>
-        <w:t>Visual studio Code a été choisi pour la partie Front-End afin de réaliser notre interface, elle sera développée en HTML/CSS/JS</w:t>
+        <w:t xml:space="preserve">Visual studio Code a été choisi pour la partie </w:t>
+      </w:r>
+      <w:proofErr w:type="spellStart"/>
+      <w:r>
+        <w:t>Front-End</w:t>
+      </w:r>
+      <w:proofErr w:type="spellEnd"/>
+      <w:r>
+        <w:t xml:space="preserve"> afin de réaliser notre interface, elle sera développée en HTML/CSS/JS</w:t>
       </w:r>
     </w:p>
     <w:p>
@@ -5610,6 +5748,7 @@
         </w:rPr>
       </w:pPr>
       <w:bookmarkStart w:id="28" w:name="_Toc17992433"/>
+      <w:bookmarkStart w:id="29" w:name="_Toc39593595"/>
       <w:r>
         <w:rPr>
           <w:rStyle w:val="normaltextrun"/>
@@ -5630,6 +5769,7 @@
         <w:t xml:space="preserve"> de base de données relationnelle</w:t>
       </w:r>
       <w:bookmarkEnd w:id="28"/>
+      <w:bookmarkEnd w:id="29"/>
       <w:r>
         <w:rPr>
           <w:rStyle w:val="eop"/>
@@ -5794,8 +5934,13 @@
       <w:pPr>
         <w:pStyle w:val="Titre2"/>
       </w:pPr>
-      <w:r>
-        <w:t xml:space="preserve">Architecture </w:t>
+      <w:bookmarkStart w:id="30" w:name="_Toc39593596"/>
+      <w:r>
+        <w:t>Architecture</w:t>
+      </w:r>
+      <w:bookmarkEnd w:id="30"/>
+      <w:r>
+        <w:t xml:space="preserve"> </w:t>
       </w:r>
     </w:p>
     <w:p>
@@ -5818,19 +5963,19 @@
       <w:pPr>
         <w:pStyle w:val="Titre2"/>
       </w:pPr>
-      <w:bookmarkStart w:id="29" w:name="_Toc38706470"/>
+      <w:bookmarkStart w:id="31" w:name="_Toc39593597"/>
       <w:r>
         <w:lastRenderedPageBreak/>
         <w:t>UML</w:t>
       </w:r>
-      <w:bookmarkEnd w:id="29"/>
+      <w:bookmarkEnd w:id="31"/>
     </w:p>
     <w:p>
       <w:pPr>
         <w:pStyle w:val="Titre3"/>
       </w:pPr>
-      <w:bookmarkStart w:id="30" w:name="_Toc5979653"/>
-      <w:bookmarkStart w:id="31" w:name="_Toc38706471"/>
+      <w:bookmarkStart w:id="32" w:name="_Toc5979653"/>
+      <w:bookmarkStart w:id="33" w:name="_Toc39593598"/>
       <w:r>
         <w:rPr>
           <w:noProof/>
@@ -5909,59 +6054,59 @@
       <w:r>
         <w:t>Diagramme de cas d’utilisations</w:t>
       </w:r>
-      <w:bookmarkEnd w:id="30"/>
-      <w:bookmarkEnd w:id="31"/>
+      <w:bookmarkEnd w:id="32"/>
+      <w:bookmarkEnd w:id="33"/>
     </w:p>
     <w:p/>
     <w:p>
       <w:pPr>
         <w:pStyle w:val="Titre2"/>
       </w:pPr>
-      <w:bookmarkStart w:id="32" w:name="_Toc38706472"/>
+      <w:bookmarkStart w:id="34" w:name="_Toc39593599"/>
       <w:r>
         <w:t>IHM</w:t>
       </w:r>
-      <w:bookmarkEnd w:id="32"/>
+      <w:bookmarkEnd w:id="34"/>
     </w:p>
     <w:p>
       <w:pPr>
         <w:pStyle w:val="Titre2"/>
       </w:pPr>
-      <w:bookmarkStart w:id="33" w:name="_Toc38706473"/>
+      <w:bookmarkStart w:id="35" w:name="_Toc39593600"/>
       <w:r>
         <w:t>MCD</w:t>
       </w:r>
-      <w:bookmarkEnd w:id="33"/>
+      <w:bookmarkEnd w:id="35"/>
     </w:p>
     <w:p>
       <w:pPr>
         <w:pStyle w:val="Titre2"/>
       </w:pPr>
-      <w:bookmarkStart w:id="34" w:name="_Toc38706474"/>
+      <w:bookmarkStart w:id="36" w:name="_Toc39593601"/>
       <w:r>
         <w:t>Tests</w:t>
       </w:r>
-      <w:bookmarkEnd w:id="34"/>
+      <w:bookmarkEnd w:id="36"/>
     </w:p>
     <w:p>
       <w:pPr>
         <w:pStyle w:val="Titre2"/>
       </w:pPr>
-      <w:bookmarkStart w:id="35" w:name="_Toc38706475"/>
+      <w:bookmarkStart w:id="37" w:name="_Toc39593602"/>
       <w:r>
         <w:t>Déploiement</w:t>
       </w:r>
-      <w:bookmarkEnd w:id="35"/>
+      <w:bookmarkEnd w:id="37"/>
     </w:p>
     <w:p>
       <w:pPr>
         <w:pStyle w:val="Titre1"/>
       </w:pPr>
-      <w:bookmarkStart w:id="36" w:name="_Toc38706476"/>
+      <w:bookmarkStart w:id="38" w:name="_Toc39593603"/>
       <w:r>
         <w:t>Maintenance</w:t>
       </w:r>
-      <w:bookmarkEnd w:id="36"/>
+      <w:bookmarkEnd w:id="38"/>
     </w:p>
     <w:p>
       <w:r>
@@ -5972,95 +6117,233 @@
       <w:pPr>
         <w:pStyle w:val="Titre2"/>
       </w:pPr>
-      <w:bookmarkStart w:id="37" w:name="_Toc38706478"/>
+      <w:bookmarkStart w:id="39" w:name="_Toc39593604"/>
       <w:r>
         <w:t>Support</w:t>
       </w:r>
-      <w:bookmarkEnd w:id="37"/>
       <w:r>
         <w:t>/Demande d’évolution</w:t>
       </w:r>
-    </w:p>
-    <w:p>
-      <w:r>
-        <w:t>Afin de réaliser une meilleure expérience utilisateur pour notre support nous allons utiliser l’outil « EasyVista » qui est une solution IT proposant un système de « Ticketing » afin que l’utilisateur puisse exposer son problème et ainsi l’envoyer directement chez le développeur.</w:t>
+      <w:bookmarkEnd w:id="39"/>
+    </w:p>
+    <w:p>
+      <w:r>
+        <w:t>Afin de réaliser une meilleure expérience utilisateur pour notre support nous allons utiliser l’outil « EasyVista » qui est une solution IT proposant un système de « </w:t>
+      </w:r>
+      <w:proofErr w:type="spellStart"/>
+      <w:r>
+        <w:t>Ticketing</w:t>
+      </w:r>
+      <w:proofErr w:type="spellEnd"/>
+      <w:r>
+        <w:t> » afin que l’utilisateur puisse exposer son problème et ainsi l’envoyer directement chez le développeur.</w:t>
       </w:r>
     </w:p>
     <w:p>
       <w:r>
         <w:lastRenderedPageBreak/>
-        <w:t>Sur ce qui s’agit des demandes d’évolutions, EasyVista semble être l’outil idéal, en effet un utilisateur ciblé fera une demande d’évolution sur l’outil et notre équipe projet étudiera cette proposition afin de l’intégrer ou non par la suite dans une RoadMap qui sera ensuite communiquer aux clients.</w:t>
+        <w:t xml:space="preserve">Sur ce qui s’agit des demandes d’évolutions, EasyVista semble être l’outil idéal, en effet un utilisateur ciblé fera une demande d’évolution sur l’outil et notre équipe projet étudiera cette proposition afin de l’intégrer ou non par la suite dans une </w:t>
+      </w:r>
+      <w:proofErr w:type="spellStart"/>
+      <w:r>
+        <w:t>RoadMap</w:t>
+      </w:r>
+      <w:proofErr w:type="spellEnd"/>
+      <w:r>
+        <w:t xml:space="preserve"> qui sera ensuite communiquer aux clients.</w:t>
       </w:r>
     </w:p>
     <w:p>
       <w:pPr>
         <w:pStyle w:val="Titre2"/>
       </w:pPr>
-      <w:bookmarkStart w:id="38" w:name="_Toc38706480"/>
+      <w:bookmarkStart w:id="40" w:name="_Toc39593605"/>
       <w:r>
         <w:t>Formation</w:t>
       </w:r>
       <w:r>
         <w:t>s</w:t>
       </w:r>
-      <w:bookmarkEnd w:id="38"/>
+      <w:bookmarkEnd w:id="40"/>
+    </w:p>
+    <w:p>
+      <w:pPr>
+        <w:rPr>
+          <w:rFonts w:asciiTheme="majorHAnsi" w:eastAsiaTheme="majorEastAsia" w:hAnsiTheme="majorHAnsi" w:cstheme="majorBidi"/>
+          <w:color w:val="2F5496" w:themeColor="accent1" w:themeShade="BF"/>
+          <w:sz w:val="26"/>
+          <w:szCs w:val="26"/>
+        </w:rPr>
+      </w:pPr>
+      <w:r>
+        <w:br w:type="page"/>
+      </w:r>
     </w:p>
     <w:p>
       <w:pPr>
         <w:pStyle w:val="Titre1"/>
       </w:pPr>
-      <w:bookmarkStart w:id="39" w:name="_Toc38706481"/>
-      <w:r>
+      <w:bookmarkStart w:id="41" w:name="_Toc39593606"/>
+      <w:r>
+        <w:lastRenderedPageBreak/>
         <w:t>Clôture de projet</w:t>
       </w:r>
-      <w:bookmarkEnd w:id="39"/>
+      <w:bookmarkEnd w:id="41"/>
     </w:p>
     <w:p>
       <w:pPr>
         <w:pStyle w:val="Titre2"/>
       </w:pPr>
-      <w:bookmarkStart w:id="40" w:name="_Toc38706482"/>
+      <w:bookmarkStart w:id="42" w:name="_Toc39593607"/>
       <w:r>
         <w:t>Budget final</w:t>
       </w:r>
-      <w:bookmarkEnd w:id="40"/>
+      <w:bookmarkEnd w:id="42"/>
       <w:r>
         <w:t xml:space="preserve"> </w:t>
       </w:r>
     </w:p>
+    <w:p/>
+    <w:p>
+      <w:r>
+        <w:drawing>
+          <wp:inline distT="0" distB="0" distL="0" distR="0" wp14:anchorId="20503E32" wp14:editId="4503B729">
+            <wp:extent cx="4600575" cy="7006219"/>
+            <wp:effectExtent l="0" t="0" r="0" b="4445"/>
+            <wp:docPr id="13" name="Image 13"/>
+            <wp:cNvGraphicFramePr>
+              <a:graphicFrameLocks xmlns:a="http://schemas.openxmlformats.org/drawingml/2006/main" noChangeAspect="1"/>
+            </wp:cNvGraphicFramePr>
+            <a:graphic xmlns:a="http://schemas.openxmlformats.org/drawingml/2006/main">
+              <a:graphicData uri="http://schemas.openxmlformats.org/drawingml/2006/picture">
+                <pic:pic xmlns:pic="http://schemas.openxmlformats.org/drawingml/2006/picture">
+                  <pic:nvPicPr>
+                    <pic:cNvPr id="1" name=""/>
+                    <pic:cNvPicPr/>
+                  </pic:nvPicPr>
+                  <pic:blipFill>
+                    <a:blip r:embed="rId20"/>
+                    <a:stretch>
+                      <a:fillRect/>
+                    </a:stretch>
+                  </pic:blipFill>
+                  <pic:spPr>
+                    <a:xfrm>
+                      <a:off x="0" y="0"/>
+                      <a:ext cx="4608664" cy="7018538"/>
+                    </a:xfrm>
+                    <a:prstGeom prst="rect">
+                      <a:avLst/>
+                    </a:prstGeom>
+                  </pic:spPr>
+                </pic:pic>
+              </a:graphicData>
+            </a:graphic>
+          </wp:inline>
+        </w:drawing>
+      </w:r>
+    </w:p>
+    <w:p>
+      <w:r>
+        <w:t xml:space="preserve">En suivant le budget final et en le comparant au budget initial, on observe une marge de 2637€ non dépensés. </w:t>
+      </w:r>
+    </w:p>
+    <w:p/>
     <w:p>
       <w:pPr>
         <w:pStyle w:val="Titre2"/>
       </w:pPr>
-      <w:bookmarkStart w:id="41" w:name="_Toc38706483"/>
-      <w:r>
+      <w:bookmarkStart w:id="43" w:name="_Toc39593608"/>
+      <w:r>
+        <w:lastRenderedPageBreak/>
         <w:t>Planning final</w:t>
       </w:r>
-      <w:bookmarkEnd w:id="41"/>
+      <w:bookmarkEnd w:id="43"/>
     </w:p>
     <w:p>
       <w:pPr>
         <w:pStyle w:val="Titre2"/>
       </w:pPr>
-      <w:bookmarkStart w:id="42" w:name="_Toc38706484"/>
+      <w:bookmarkStart w:id="44" w:name="_Toc39593609"/>
       <w:r>
         <w:t>Gestion des risques</w:t>
       </w:r>
-      <w:bookmarkEnd w:id="42"/>
+      <w:bookmarkEnd w:id="44"/>
     </w:p>
     <w:p/>
     <w:p>
+      <w:r>
+        <w:drawing>
+          <wp:inline distT="0" distB="0" distL="0" distR="0" wp14:anchorId="272F2955" wp14:editId="7955C682">
+            <wp:extent cx="6305550" cy="2352070"/>
+            <wp:effectExtent l="0" t="0" r="0" b="0"/>
+            <wp:docPr id="12" name="Image 12"/>
+            <wp:cNvGraphicFramePr>
+              <a:graphicFrameLocks xmlns:a="http://schemas.openxmlformats.org/drawingml/2006/main" noChangeAspect="1"/>
+            </wp:cNvGraphicFramePr>
+            <a:graphic xmlns:a="http://schemas.openxmlformats.org/drawingml/2006/main">
+              <a:graphicData uri="http://schemas.openxmlformats.org/drawingml/2006/picture">
+                <pic:pic xmlns:pic="http://schemas.openxmlformats.org/drawingml/2006/picture">
+                  <pic:nvPicPr>
+                    <pic:cNvPr id="1" name=""/>
+                    <pic:cNvPicPr/>
+                  </pic:nvPicPr>
+                  <pic:blipFill>
+                    <a:blip r:embed="rId21"/>
+                    <a:stretch>
+                      <a:fillRect/>
+                    </a:stretch>
+                  </pic:blipFill>
+                  <pic:spPr>
+                    <a:xfrm>
+                      <a:off x="0" y="0"/>
+                      <a:ext cx="6330021" cy="2361198"/>
+                    </a:xfrm>
+                    <a:prstGeom prst="rect">
+                      <a:avLst/>
+                    </a:prstGeom>
+                  </pic:spPr>
+                </pic:pic>
+              </a:graphicData>
+            </a:graphic>
+          </wp:inline>
+        </w:drawing>
+      </w:r>
+    </w:p>
+    <w:p/>
+    <w:p>
+      <w:r>
+        <w:t xml:space="preserve">Parmi les risques que nous avions pris en compte, nous avons réussi à trouver des solutions pour chacun d’entre eux. La seule exception est un risque que nous ne pouvions pas prévoir. </w:t>
+      </w:r>
+    </w:p>
+    <w:p>
       <w:pPr>
         <w:pStyle w:val="Titre3"/>
       </w:pPr>
+      <w:bookmarkStart w:id="45" w:name="_Toc39593610"/>
       <w:r>
         <w:t>Risque exceptionnel COVID-19</w:t>
       </w:r>
+      <w:bookmarkEnd w:id="45"/>
     </w:p>
     <w:p/>
     <w:p>
       <w:r>
-        <w:t xml:space="preserve">Nous rencontrons ces derniers temps, une pandémie a l’échelle mondiale que nous ne pouvions prendre en compte dans notre gestion des risques prévisionnelle. En effet, cette crise sanitaire nous oblige à changer certaines choses sur le projet Madera. </w:t>
+        <w:t xml:space="preserve">Nous rencontrons ces derniers temps, une pandémie </w:t>
+      </w:r>
+      <w:r>
+        <w:t>à</w:t>
+      </w:r>
+      <w:r>
+        <w:t xml:space="preserve"> l’échelle mondiale que nous ne pouvions prendre en compte dans notre gestion des risques prévisionnelle. En effet, cette crise sanitaire nous oblige à changer certaines choses sur le projet </w:t>
+      </w:r>
+      <w:proofErr w:type="spellStart"/>
+      <w:r>
+        <w:t>Madera</w:t>
+      </w:r>
+      <w:proofErr w:type="spellEnd"/>
+      <w:r>
+        <w:t xml:space="preserve">. </w:t>
       </w:r>
     </w:p>
     <w:p>
@@ -6075,7 +6358,15 @@
     </w:p>
     <w:p>
       <w:r>
-        <w:t xml:space="preserve">Le point d’interrogation principal arrive sur la formation des utilisateurs, comment se fera-t-elle, a distance ou sur place avec la mise en place de différents gestes barrières. L’attente d’information gouvernementale sur ses possibilités sont obligatoires afin de sélectionner la solution la plus viable pour notre client, nos équipes et la sécurité de chacun d’entre eux.  </w:t>
+        <w:t xml:space="preserve">Le point d’interrogation principal arrive sur la formation des utilisateurs, comment se fera-t-elle, </w:t>
+      </w:r>
+      <w:proofErr w:type="spellStart"/>
+      <w:r>
+        <w:t>a</w:t>
+      </w:r>
+      <w:proofErr w:type="spellEnd"/>
+      <w:r>
+        <w:t xml:space="preserve"> distance ou sur place avec la mise en place de différents gestes barrières. L’attente d’information gouvernementale sur ses possibilités sont obligatoires afin de sélectionner la solution la plus viable pour notre client, nos équipes et la sécurité de chacun d’entre eux.  </w:t>
       </w:r>
     </w:p>
     <w:p/>
@@ -6083,30 +6374,32 @@
       <w:pPr>
         <w:pStyle w:val="Titre2"/>
       </w:pPr>
-      <w:bookmarkStart w:id="43" w:name="_Toc38706485"/>
+      <w:bookmarkStart w:id="46" w:name="_Toc39593611"/>
       <w:r>
         <w:t>Retour d’expérience</w:t>
       </w:r>
       <w:r>
         <w:t xml:space="preserve"> (REX)</w:t>
       </w:r>
-      <w:bookmarkEnd w:id="43"/>
+      <w:bookmarkEnd w:id="46"/>
     </w:p>
     <w:p/>
     <w:p>
       <w:pPr>
         <w:pStyle w:val="Titre1"/>
       </w:pPr>
-      <w:bookmarkStart w:id="44" w:name="_Toc38706486"/>
+      <w:bookmarkStart w:id="47" w:name="_Toc39593612"/>
       <w:r>
         <w:t>Glossaire</w:t>
       </w:r>
-      <w:bookmarkEnd w:id="44"/>
-    </w:p>
-    <w:p>
+      <w:bookmarkEnd w:id="47"/>
+    </w:p>
+    <w:p>
+      <w:proofErr w:type="spellStart"/>
       <w:r>
         <w:t>RoadMap</w:t>
       </w:r>
+      <w:proofErr w:type="spellEnd"/>
     </w:p>
     <w:p>
       <w:r>
@@ -6115,6 +6408,7 @@
     </w:p>
     <w:p>
       <w:r>
+        <w:lastRenderedPageBreak/>
         <w:t>MCD</w:t>
       </w:r>
     </w:p>
@@ -6127,31 +6421,31 @@
       <w:pPr>
         <w:pStyle w:val="Titre1"/>
       </w:pPr>
-      <w:bookmarkStart w:id="45" w:name="_Toc38706487"/>
+      <w:bookmarkStart w:id="48" w:name="_Toc39593613"/>
       <w:r>
         <w:t>Annexes</w:t>
       </w:r>
-      <w:bookmarkEnd w:id="45"/>
+      <w:bookmarkEnd w:id="48"/>
     </w:p>
     <w:p>
       <w:pPr>
         <w:pStyle w:val="Titre2"/>
       </w:pPr>
-      <w:bookmarkStart w:id="46" w:name="_Toc38706488"/>
+      <w:bookmarkStart w:id="49" w:name="_Toc39593614"/>
       <w:r>
         <w:t>Rendu final</w:t>
       </w:r>
-      <w:bookmarkEnd w:id="46"/>
+      <w:bookmarkEnd w:id="49"/>
     </w:p>
     <w:p>
       <w:pPr>
         <w:pStyle w:val="Titre2"/>
       </w:pPr>
-      <w:bookmarkStart w:id="47" w:name="_Toc38706489"/>
+      <w:bookmarkStart w:id="50" w:name="_Toc39593615"/>
       <w:r>
         <w:t>Procédure de déploiement</w:t>
       </w:r>
-      <w:bookmarkEnd w:id="47"/>
+      <w:bookmarkEnd w:id="50"/>
     </w:p>
     <w:p/>
     <w:sectPr>
@@ -7904,7 +8198,7 @@
 </file>
 
 <file path=customXml/itemProps1.xml><?xml version="1.0" encoding="utf-8"?>
-<ds:datastoreItem xmlns:ds="http://schemas.openxmlformats.org/officeDocument/2006/customXml" ds:itemID="{EC570801-2B06-4F55-AD65-2F23E4CB05E3}">
+<ds:datastoreItem xmlns:ds="http://schemas.openxmlformats.org/officeDocument/2006/customXml" ds:itemID="{3C8133ED-76DA-4247-9190-2F784D303565}">
   <ds:schemaRefs>
     <ds:schemaRef ds:uri="http://schemas.openxmlformats.org/officeDocument/2006/bibliography"/>
   </ds:schemaRefs>

</xml_diff>

<commit_message>
Evolution communications / IHM mockup / tableaux risques
</commit_message>
<xml_diff>
--- a/LIVRABLE-4/Livrable 4.docx
+++ b/LIVRABLE-4/Livrable 4.docx
@@ -840,7 +840,7 @@
             </w:rPr>
             <w:fldChar w:fldCharType="separate"/>
           </w:r>
-          <w:hyperlink w:anchor="_Toc39593573" w:history="1">
+          <w:hyperlink w:anchor="_Toc39832017" w:history="1">
             <w:r>
               <w:rPr>
                 <w:rStyle w:val="Lienhypertexte"/>
@@ -867,7 +867,7 @@
                 <w:noProof/>
                 <w:webHidden/>
               </w:rPr>
-              <w:instrText xml:space="preserve"> PAGEREF _Toc39593573 \h </w:instrText>
+              <w:instrText xml:space="preserve"> PAGEREF _Toc39832017 \h </w:instrText>
             </w:r>
             <w:r>
               <w:rPr>
@@ -910,7 +910,7 @@
               <w:lang w:eastAsia="fr-FR"/>
             </w:rPr>
           </w:pPr>
-          <w:hyperlink w:anchor="_Toc39593574" w:history="1">
+          <w:hyperlink w:anchor="_Toc39832018" w:history="1">
             <w:r>
               <w:rPr>
                 <w:rStyle w:val="Lienhypertexte"/>
@@ -937,7 +937,7 @@
                 <w:noProof/>
                 <w:webHidden/>
               </w:rPr>
-              <w:instrText xml:space="preserve"> PAGEREF _Toc39593574 \h </w:instrText>
+              <w:instrText xml:space="preserve"> PAGEREF _Toc39832018 \h </w:instrText>
             </w:r>
             <w:r>
               <w:rPr>
@@ -980,7 +980,7 @@
               <w:lang w:eastAsia="fr-FR"/>
             </w:rPr>
           </w:pPr>
-          <w:hyperlink w:anchor="_Toc39593575" w:history="1">
+          <w:hyperlink w:anchor="_Toc39832019" w:history="1">
             <w:r>
               <w:rPr>
                 <w:rStyle w:val="Lienhypertexte"/>
@@ -1007,7 +1007,7 @@
                 <w:noProof/>
                 <w:webHidden/>
               </w:rPr>
-              <w:instrText xml:space="preserve"> PAGEREF _Toc39593575 \h </w:instrText>
+              <w:instrText xml:space="preserve"> PAGEREF _Toc39832019 \h </w:instrText>
             </w:r>
             <w:r>
               <w:rPr>
@@ -1050,7 +1050,7 @@
               <w:lang w:eastAsia="fr-FR"/>
             </w:rPr>
           </w:pPr>
-          <w:hyperlink w:anchor="_Toc39593576" w:history="1">
+          <w:hyperlink w:anchor="_Toc39832020" w:history="1">
             <w:r>
               <w:rPr>
                 <w:rStyle w:val="Lienhypertexte"/>
@@ -1077,7 +1077,7 @@
                 <w:noProof/>
                 <w:webHidden/>
               </w:rPr>
-              <w:instrText xml:space="preserve"> PAGEREF _Toc39593576 \h </w:instrText>
+              <w:instrText xml:space="preserve"> PAGEREF _Toc39832020 \h </w:instrText>
             </w:r>
             <w:r>
               <w:rPr>
@@ -1120,7 +1120,7 @@
               <w:lang w:eastAsia="fr-FR"/>
             </w:rPr>
           </w:pPr>
-          <w:hyperlink w:anchor="_Toc39593577" w:history="1">
+          <w:hyperlink w:anchor="_Toc39832021" w:history="1">
             <w:r>
               <w:rPr>
                 <w:rStyle w:val="Lienhypertexte"/>
@@ -1147,7 +1147,7 @@
                 <w:noProof/>
                 <w:webHidden/>
               </w:rPr>
-              <w:instrText xml:space="preserve"> PAGEREF _Toc39593577 \h </w:instrText>
+              <w:instrText xml:space="preserve"> PAGEREF _Toc39832021 \h </w:instrText>
             </w:r>
             <w:r>
               <w:rPr>
@@ -1190,7 +1190,7 @@
               <w:lang w:eastAsia="fr-FR"/>
             </w:rPr>
           </w:pPr>
-          <w:hyperlink w:anchor="_Toc39593578" w:history="1">
+          <w:hyperlink w:anchor="_Toc39832022" w:history="1">
             <w:r>
               <w:rPr>
                 <w:rStyle w:val="Lienhypertexte"/>
@@ -1217,7 +1217,7 @@
                 <w:noProof/>
                 <w:webHidden/>
               </w:rPr>
-              <w:instrText xml:space="preserve"> PAGEREF _Toc39593578 \h </w:instrText>
+              <w:instrText xml:space="preserve"> PAGEREF _Toc39832022 \h </w:instrText>
             </w:r>
             <w:r>
               <w:rPr>
@@ -1260,7 +1260,7 @@
               <w:lang w:eastAsia="fr-FR"/>
             </w:rPr>
           </w:pPr>
-          <w:hyperlink w:anchor="_Toc39593579" w:history="1">
+          <w:hyperlink w:anchor="_Toc39832023" w:history="1">
             <w:r>
               <w:rPr>
                 <w:rStyle w:val="Lienhypertexte"/>
@@ -1287,7 +1287,7 @@
                 <w:noProof/>
                 <w:webHidden/>
               </w:rPr>
-              <w:instrText xml:space="preserve"> PAGEREF _Toc39593579 \h </w:instrText>
+              <w:instrText xml:space="preserve"> PAGEREF _Toc39832023 \h </w:instrText>
             </w:r>
             <w:r>
               <w:rPr>
@@ -1330,13 +1330,13 @@
               <w:lang w:eastAsia="fr-FR"/>
             </w:rPr>
           </w:pPr>
-          <w:hyperlink w:anchor="_Toc39593580" w:history="1">
+          <w:hyperlink w:anchor="_Toc39832024" w:history="1">
             <w:r>
               <w:rPr>
                 <w:rStyle w:val="Lienhypertexte"/>
                 <w:noProof/>
               </w:rPr>
-              <w:t>Planning prévisionnel</w:t>
+              <w:t>Planning prévisionnel (Gantt)</w:t>
             </w:r>
             <w:r>
               <w:rPr>
@@ -1357,7 +1357,7 @@
                 <w:noProof/>
                 <w:webHidden/>
               </w:rPr>
-              <w:instrText xml:space="preserve"> PAGEREF _Toc39593580 \h </w:instrText>
+              <w:instrText xml:space="preserve"> PAGEREF _Toc39832024 \h </w:instrText>
             </w:r>
             <w:r>
               <w:rPr>
@@ -1400,7 +1400,7 @@
               <w:lang w:eastAsia="fr-FR"/>
             </w:rPr>
           </w:pPr>
-          <w:hyperlink w:anchor="_Toc39593581" w:history="1">
+          <w:hyperlink w:anchor="_Toc39832025" w:history="1">
             <w:r>
               <w:rPr>
                 <w:rStyle w:val="Lienhypertexte"/>
@@ -1427,7 +1427,7 @@
                 <w:noProof/>
                 <w:webHidden/>
               </w:rPr>
-              <w:instrText xml:space="preserve"> PAGEREF _Toc39593581 \h </w:instrText>
+              <w:instrText xml:space="preserve"> PAGEREF _Toc39832025 \h </w:instrText>
             </w:r>
             <w:r>
               <w:rPr>
@@ -1447,7 +1447,7 @@
                 <w:noProof/>
                 <w:webHidden/>
               </w:rPr>
-              <w:t>8</w:t>
+              <w:t>9</w:t>
             </w:r>
             <w:r>
               <w:rPr>
@@ -1470,7 +1470,7 @@
               <w:lang w:eastAsia="fr-FR"/>
             </w:rPr>
           </w:pPr>
-          <w:hyperlink w:anchor="_Toc39593582" w:history="1">
+          <w:hyperlink w:anchor="_Toc39832026" w:history="1">
             <w:r>
               <w:rPr>
                 <w:rStyle w:val="Lienhypertexte"/>
@@ -1497,7 +1497,7 @@
                 <w:noProof/>
                 <w:webHidden/>
               </w:rPr>
-              <w:instrText xml:space="preserve"> PAGEREF _Toc39593582 \h </w:instrText>
+              <w:instrText xml:space="preserve"> PAGEREF _Toc39832026 \h </w:instrText>
             </w:r>
             <w:r>
               <w:rPr>
@@ -1517,7 +1517,7 @@
                 <w:noProof/>
                 <w:webHidden/>
               </w:rPr>
-              <w:t>8</w:t>
+              <w:t>10</w:t>
             </w:r>
             <w:r>
               <w:rPr>
@@ -1540,7 +1540,7 @@
               <w:lang w:eastAsia="fr-FR"/>
             </w:rPr>
           </w:pPr>
-          <w:hyperlink w:anchor="_Toc39593583" w:history="1">
+          <w:hyperlink w:anchor="_Toc39832027" w:history="1">
             <w:r>
               <w:rPr>
                 <w:rStyle w:val="Lienhypertexte"/>
@@ -1567,7 +1567,7 @@
                 <w:noProof/>
                 <w:webHidden/>
               </w:rPr>
-              <w:instrText xml:space="preserve"> PAGEREF _Toc39593583 \h </w:instrText>
+              <w:instrText xml:space="preserve"> PAGEREF _Toc39832027 \h </w:instrText>
             </w:r>
             <w:r>
               <w:rPr>
@@ -1587,7 +1587,7 @@
                 <w:noProof/>
                 <w:webHidden/>
               </w:rPr>
-              <w:t>8</w:t>
+              <w:t>10</w:t>
             </w:r>
             <w:r>
               <w:rPr>
@@ -1610,7 +1610,7 @@
               <w:lang w:eastAsia="fr-FR"/>
             </w:rPr>
           </w:pPr>
-          <w:hyperlink w:anchor="_Toc39593584" w:history="1">
+          <w:hyperlink w:anchor="_Toc39832028" w:history="1">
             <w:r>
               <w:rPr>
                 <w:rStyle w:val="Lienhypertexte"/>
@@ -1637,7 +1637,7 @@
                 <w:noProof/>
                 <w:webHidden/>
               </w:rPr>
-              <w:instrText xml:space="preserve"> PAGEREF _Toc39593584 \h </w:instrText>
+              <w:instrText xml:space="preserve"> PAGEREF _Toc39832028 \h </w:instrText>
             </w:r>
             <w:r>
               <w:rPr>
@@ -1657,7 +1657,7 @@
                 <w:noProof/>
                 <w:webHidden/>
               </w:rPr>
-              <w:t>8</w:t>
+              <w:t>10</w:t>
             </w:r>
             <w:r>
               <w:rPr>
@@ -1680,7 +1680,7 @@
               <w:lang w:eastAsia="fr-FR"/>
             </w:rPr>
           </w:pPr>
-          <w:hyperlink w:anchor="_Toc39593585" w:history="1">
+          <w:hyperlink w:anchor="_Toc39832029" w:history="1">
             <w:r>
               <w:rPr>
                 <w:rStyle w:val="Lienhypertexte"/>
@@ -1707,7 +1707,7 @@
                 <w:noProof/>
                 <w:webHidden/>
               </w:rPr>
-              <w:instrText xml:space="preserve"> PAGEREF _Toc39593585 \h </w:instrText>
+              <w:instrText xml:space="preserve"> PAGEREF _Toc39832029 \h </w:instrText>
             </w:r>
             <w:r>
               <w:rPr>
@@ -1727,7 +1727,7 @@
                 <w:noProof/>
                 <w:webHidden/>
               </w:rPr>
-              <w:t>9</w:t>
+              <w:t>12</w:t>
             </w:r>
             <w:r>
               <w:rPr>
@@ -1750,7 +1750,7 @@
               <w:lang w:eastAsia="fr-FR"/>
             </w:rPr>
           </w:pPr>
-          <w:hyperlink w:anchor="_Toc39593586" w:history="1">
+          <w:hyperlink w:anchor="_Toc39832030" w:history="1">
             <w:r>
               <w:rPr>
                 <w:rStyle w:val="Lienhypertexte"/>
@@ -1777,7 +1777,7 @@
                 <w:noProof/>
                 <w:webHidden/>
               </w:rPr>
-              <w:instrText xml:space="preserve"> PAGEREF _Toc39593586 \h </w:instrText>
+              <w:instrText xml:space="preserve"> PAGEREF _Toc39832030 \h </w:instrText>
             </w:r>
             <w:r>
               <w:rPr>
@@ -1797,7 +1797,7 @@
                 <w:noProof/>
                 <w:webHidden/>
               </w:rPr>
-              <w:t>9</w:t>
+              <w:t>13</w:t>
             </w:r>
             <w:r>
               <w:rPr>
@@ -1820,7 +1820,7 @@
               <w:lang w:eastAsia="fr-FR"/>
             </w:rPr>
           </w:pPr>
-          <w:hyperlink w:anchor="_Toc39593587" w:history="1">
+          <w:hyperlink w:anchor="_Toc39832031" w:history="1">
             <w:r>
               <w:rPr>
                 <w:rStyle w:val="Lienhypertexte"/>
@@ -1847,7 +1847,7 @@
                 <w:noProof/>
                 <w:webHidden/>
               </w:rPr>
-              <w:instrText xml:space="preserve"> PAGEREF _Toc39593587 \h </w:instrText>
+              <w:instrText xml:space="preserve"> PAGEREF _Toc39832031 \h </w:instrText>
             </w:r>
             <w:r>
               <w:rPr>
@@ -1867,7 +1867,7 @@
                 <w:noProof/>
                 <w:webHidden/>
               </w:rPr>
-              <w:t>9</w:t>
+              <w:t>13</w:t>
             </w:r>
             <w:r>
               <w:rPr>
@@ -1890,7 +1890,7 @@
               <w:lang w:eastAsia="fr-FR"/>
             </w:rPr>
           </w:pPr>
-          <w:hyperlink w:anchor="_Toc39593588" w:history="1">
+          <w:hyperlink w:anchor="_Toc39832032" w:history="1">
             <w:r>
               <w:rPr>
                 <w:rStyle w:val="Lienhypertexte"/>
@@ -1917,7 +1917,7 @@
                 <w:noProof/>
                 <w:webHidden/>
               </w:rPr>
-              <w:instrText xml:space="preserve"> PAGEREF _Toc39593588 \h </w:instrText>
+              <w:instrText xml:space="preserve"> PAGEREF _Toc39832032 \h </w:instrText>
             </w:r>
             <w:r>
               <w:rPr>
@@ -1937,7 +1937,7 @@
                 <w:noProof/>
                 <w:webHidden/>
               </w:rPr>
-              <w:t>9</w:t>
+              <w:t>13</w:t>
             </w:r>
             <w:r>
               <w:rPr>
@@ -1960,7 +1960,7 @@
               <w:lang w:eastAsia="fr-FR"/>
             </w:rPr>
           </w:pPr>
-          <w:hyperlink w:anchor="_Toc39593589" w:history="1">
+          <w:hyperlink w:anchor="_Toc39832033" w:history="1">
             <w:r>
               <w:rPr>
                 <w:rStyle w:val="Lienhypertexte"/>
@@ -1987,7 +1987,7 @@
                 <w:noProof/>
                 <w:webHidden/>
               </w:rPr>
-              <w:instrText xml:space="preserve"> PAGEREF _Toc39593589 \h </w:instrText>
+              <w:instrText xml:space="preserve"> PAGEREF _Toc39832033 \h </w:instrText>
             </w:r>
             <w:r>
               <w:rPr>
@@ -2007,7 +2007,7 @@
                 <w:noProof/>
                 <w:webHidden/>
               </w:rPr>
-              <w:t>9</w:t>
+              <w:t>13</w:t>
             </w:r>
             <w:r>
               <w:rPr>
@@ -2030,7 +2030,7 @@
               <w:lang w:eastAsia="fr-FR"/>
             </w:rPr>
           </w:pPr>
-          <w:hyperlink w:anchor="_Toc39593590" w:history="1">
+          <w:hyperlink w:anchor="_Toc39832034" w:history="1">
             <w:r>
               <w:rPr>
                 <w:rStyle w:val="Lienhypertexte"/>
@@ -2057,7 +2057,7 @@
                 <w:noProof/>
                 <w:webHidden/>
               </w:rPr>
-              <w:instrText xml:space="preserve"> PAGEREF _Toc39593590 \h </w:instrText>
+              <w:instrText xml:space="preserve"> PAGEREF _Toc39832034 \h </w:instrText>
             </w:r>
             <w:r>
               <w:rPr>
@@ -2077,7 +2077,7 @@
                 <w:noProof/>
                 <w:webHidden/>
               </w:rPr>
-              <w:t>10</w:t>
+              <w:t>13</w:t>
             </w:r>
             <w:r>
               <w:rPr>
@@ -2100,7 +2100,7 @@
               <w:lang w:eastAsia="fr-FR"/>
             </w:rPr>
           </w:pPr>
-          <w:hyperlink w:anchor="_Toc39593591" w:history="1">
+          <w:hyperlink w:anchor="_Toc39832035" w:history="1">
             <w:r>
               <w:rPr>
                 <w:rStyle w:val="Lienhypertexte"/>
@@ -2127,7 +2127,7 @@
                 <w:noProof/>
                 <w:webHidden/>
               </w:rPr>
-              <w:instrText xml:space="preserve"> PAGEREF _Toc39593591 \h </w:instrText>
+              <w:instrText xml:space="preserve"> PAGEREF _Toc39832035 \h </w:instrText>
             </w:r>
             <w:r>
               <w:rPr>
@@ -2147,7 +2147,7 @@
                 <w:noProof/>
                 <w:webHidden/>
               </w:rPr>
-              <w:t>10</w:t>
+              <w:t>14</w:t>
             </w:r>
             <w:r>
               <w:rPr>
@@ -2170,7 +2170,7 @@
               <w:lang w:eastAsia="fr-FR"/>
             </w:rPr>
           </w:pPr>
-          <w:hyperlink w:anchor="_Toc39593592" w:history="1">
+          <w:hyperlink w:anchor="_Toc39832036" w:history="1">
             <w:r>
               <w:rPr>
                 <w:rStyle w:val="Lienhypertexte"/>
@@ -2197,7 +2197,7 @@
                 <w:noProof/>
                 <w:webHidden/>
               </w:rPr>
-              <w:instrText xml:space="preserve"> PAGEREF _Toc39593592 \h </w:instrText>
+              <w:instrText xml:space="preserve"> PAGEREF _Toc39832036 \h </w:instrText>
             </w:r>
             <w:r>
               <w:rPr>
@@ -2217,7 +2217,7 @@
                 <w:noProof/>
                 <w:webHidden/>
               </w:rPr>
-              <w:t>11</w:t>
+              <w:t>17</w:t>
             </w:r>
             <w:r>
               <w:rPr>
@@ -2240,7 +2240,7 @@
               <w:lang w:eastAsia="fr-FR"/>
             </w:rPr>
           </w:pPr>
-          <w:hyperlink w:anchor="_Toc39593593" w:history="1">
+          <w:hyperlink w:anchor="_Toc39832037" w:history="1">
             <w:r>
               <w:rPr>
                 <w:rStyle w:val="Lienhypertexte"/>
@@ -2267,7 +2267,7 @@
                 <w:noProof/>
                 <w:webHidden/>
               </w:rPr>
-              <w:instrText xml:space="preserve"> PAGEREF _Toc39593593 \h </w:instrText>
+              <w:instrText xml:space="preserve"> PAGEREF _Toc39832037 \h </w:instrText>
             </w:r>
             <w:r>
               <w:rPr>
@@ -2287,7 +2287,7 @@
                 <w:noProof/>
                 <w:webHidden/>
               </w:rPr>
-              <w:t>11</w:t>
+              <w:t>17</w:t>
             </w:r>
             <w:r>
               <w:rPr>
@@ -2310,7 +2310,7 @@
               <w:lang w:eastAsia="fr-FR"/>
             </w:rPr>
           </w:pPr>
-          <w:hyperlink w:anchor="_Toc39593594" w:history="1">
+          <w:hyperlink w:anchor="_Toc39832038" w:history="1">
             <w:r>
               <w:rPr>
                 <w:rStyle w:val="Lienhypertexte"/>
@@ -2337,7 +2337,7 @@
                 <w:noProof/>
                 <w:webHidden/>
               </w:rPr>
-              <w:instrText xml:space="preserve"> PAGEREF _Toc39593594 \h </w:instrText>
+              <w:instrText xml:space="preserve"> PAGEREF _Toc39832038 \h </w:instrText>
             </w:r>
             <w:r>
               <w:rPr>
@@ -2357,7 +2357,7 @@
                 <w:noProof/>
                 <w:webHidden/>
               </w:rPr>
-              <w:t>11</w:t>
+              <w:t>17</w:t>
             </w:r>
             <w:r>
               <w:rPr>
@@ -2380,7 +2380,7 @@
               <w:lang w:eastAsia="fr-FR"/>
             </w:rPr>
           </w:pPr>
-          <w:hyperlink w:anchor="_Toc39593595" w:history="1">
+          <w:hyperlink w:anchor="_Toc39832039" w:history="1">
             <w:r>
               <w:rPr>
                 <w:rStyle w:val="Lienhypertexte"/>
@@ -2407,7 +2407,7 @@
                 <w:noProof/>
                 <w:webHidden/>
               </w:rPr>
-              <w:instrText xml:space="preserve"> PAGEREF _Toc39593595 \h </w:instrText>
+              <w:instrText xml:space="preserve"> PAGEREF _Toc39832039 \h </w:instrText>
             </w:r>
             <w:r>
               <w:rPr>
@@ -2427,7 +2427,7 @@
                 <w:noProof/>
                 <w:webHidden/>
               </w:rPr>
-              <w:t>12</w:t>
+              <w:t>18</w:t>
             </w:r>
             <w:r>
               <w:rPr>
@@ -2450,7 +2450,7 @@
               <w:lang w:eastAsia="fr-FR"/>
             </w:rPr>
           </w:pPr>
-          <w:hyperlink w:anchor="_Toc39593596" w:history="1">
+          <w:hyperlink w:anchor="_Toc39832040" w:history="1">
             <w:r>
               <w:rPr>
                 <w:rStyle w:val="Lienhypertexte"/>
@@ -2477,7 +2477,7 @@
                 <w:noProof/>
                 <w:webHidden/>
               </w:rPr>
-              <w:instrText xml:space="preserve"> PAGEREF _Toc39593596 \h </w:instrText>
+              <w:instrText xml:space="preserve"> PAGEREF _Toc39832040 \h </w:instrText>
             </w:r>
             <w:r>
               <w:rPr>
@@ -2497,7 +2497,7 @@
                 <w:noProof/>
                 <w:webHidden/>
               </w:rPr>
-              <w:t>12</w:t>
+              <w:t>18</w:t>
             </w:r>
             <w:r>
               <w:rPr>
@@ -2520,7 +2520,7 @@
               <w:lang w:eastAsia="fr-FR"/>
             </w:rPr>
           </w:pPr>
-          <w:hyperlink w:anchor="_Toc39593597" w:history="1">
+          <w:hyperlink w:anchor="_Toc39832041" w:history="1">
             <w:r>
               <w:rPr>
                 <w:rStyle w:val="Lienhypertexte"/>
@@ -2547,7 +2547,7 @@
                 <w:noProof/>
                 <w:webHidden/>
               </w:rPr>
-              <w:instrText xml:space="preserve"> PAGEREF _Toc39593597 \h </w:instrText>
+              <w:instrText xml:space="preserve"> PAGEREF _Toc39832041 \h </w:instrText>
             </w:r>
             <w:r>
               <w:rPr>
@@ -2567,7 +2567,7 @@
                 <w:noProof/>
                 <w:webHidden/>
               </w:rPr>
-              <w:t>13</w:t>
+              <w:t>19</w:t>
             </w:r>
             <w:r>
               <w:rPr>
@@ -2590,7 +2590,7 @@
               <w:lang w:eastAsia="fr-FR"/>
             </w:rPr>
           </w:pPr>
-          <w:hyperlink w:anchor="_Toc39593598" w:history="1">
+          <w:hyperlink w:anchor="_Toc39832042" w:history="1">
             <w:r>
               <w:rPr>
                 <w:rStyle w:val="Lienhypertexte"/>
@@ -2617,7 +2617,7 @@
                 <w:noProof/>
                 <w:webHidden/>
               </w:rPr>
-              <w:instrText xml:space="preserve"> PAGEREF _Toc39593598 \h </w:instrText>
+              <w:instrText xml:space="preserve"> PAGEREF _Toc39832042 \h </w:instrText>
             </w:r>
             <w:r>
               <w:rPr>
@@ -2637,7 +2637,7 @@
                 <w:noProof/>
                 <w:webHidden/>
               </w:rPr>
-              <w:t>13</w:t>
+              <w:t>19</w:t>
             </w:r>
             <w:r>
               <w:rPr>
@@ -2660,7 +2660,7 @@
               <w:lang w:eastAsia="fr-FR"/>
             </w:rPr>
           </w:pPr>
-          <w:hyperlink w:anchor="_Toc39593599" w:history="1">
+          <w:hyperlink w:anchor="_Toc39832043" w:history="1">
             <w:r>
               <w:rPr>
                 <w:rStyle w:val="Lienhypertexte"/>
@@ -2687,7 +2687,7 @@
                 <w:noProof/>
                 <w:webHidden/>
               </w:rPr>
-              <w:instrText xml:space="preserve"> PAGEREF _Toc39593599 \h </w:instrText>
+              <w:instrText xml:space="preserve"> PAGEREF _Toc39832043 \h </w:instrText>
             </w:r>
             <w:r>
               <w:rPr>
@@ -2707,7 +2707,7 @@
                 <w:noProof/>
                 <w:webHidden/>
               </w:rPr>
-              <w:t>13</w:t>
+              <w:t>20</w:t>
             </w:r>
             <w:r>
               <w:rPr>
@@ -2730,7 +2730,7 @@
               <w:lang w:eastAsia="fr-FR"/>
             </w:rPr>
           </w:pPr>
-          <w:hyperlink w:anchor="_Toc39593600" w:history="1">
+          <w:hyperlink w:anchor="_Toc39832044" w:history="1">
             <w:r>
               <w:rPr>
                 <w:rStyle w:val="Lienhypertexte"/>
@@ -2757,7 +2757,7 @@
                 <w:noProof/>
                 <w:webHidden/>
               </w:rPr>
-              <w:instrText xml:space="preserve"> PAGEREF _Toc39593600 \h </w:instrText>
+              <w:instrText xml:space="preserve"> PAGEREF _Toc39832044 \h </w:instrText>
             </w:r>
             <w:r>
               <w:rPr>
@@ -2777,7 +2777,7 @@
                 <w:noProof/>
                 <w:webHidden/>
               </w:rPr>
-              <w:t>13</w:t>
+              <w:t>20</w:t>
             </w:r>
             <w:r>
               <w:rPr>
@@ -2800,13 +2800,13 @@
               <w:lang w:eastAsia="fr-FR"/>
             </w:rPr>
           </w:pPr>
-          <w:hyperlink w:anchor="_Toc39593601" w:history="1">
+          <w:hyperlink w:anchor="_Toc39832045" w:history="1">
             <w:r>
               <w:rPr>
                 <w:rStyle w:val="Lienhypertexte"/>
                 <w:noProof/>
               </w:rPr>
-              <w:t>Tests</w:t>
+              <w:t>Scénario de tests</w:t>
             </w:r>
             <w:r>
               <w:rPr>
@@ -2827,7 +2827,7 @@
                 <w:noProof/>
                 <w:webHidden/>
               </w:rPr>
-              <w:instrText xml:space="preserve"> PAGEREF _Toc39593601 \h </w:instrText>
+              <w:instrText xml:space="preserve"> PAGEREF _Toc39832045 \h </w:instrText>
             </w:r>
             <w:r>
               <w:rPr>
@@ -2847,7 +2847,7 @@
                 <w:noProof/>
                 <w:webHidden/>
               </w:rPr>
-              <w:t>13</w:t>
+              <w:t>21</w:t>
             </w:r>
             <w:r>
               <w:rPr>
@@ -2870,7 +2870,7 @@
               <w:lang w:eastAsia="fr-FR"/>
             </w:rPr>
           </w:pPr>
-          <w:hyperlink w:anchor="_Toc39593602" w:history="1">
+          <w:hyperlink w:anchor="_Toc39832046" w:history="1">
             <w:r>
               <w:rPr>
                 <w:rStyle w:val="Lienhypertexte"/>
@@ -2897,7 +2897,7 @@
                 <w:noProof/>
                 <w:webHidden/>
               </w:rPr>
-              <w:instrText xml:space="preserve"> PAGEREF _Toc39593602 \h </w:instrText>
+              <w:instrText xml:space="preserve"> PAGEREF _Toc39832046 \h </w:instrText>
             </w:r>
             <w:r>
               <w:rPr>
@@ -2917,7 +2917,7 @@
                 <w:noProof/>
                 <w:webHidden/>
               </w:rPr>
-              <w:t>13</w:t>
+              <w:t>21</w:t>
             </w:r>
             <w:r>
               <w:rPr>
@@ -2940,7 +2940,7 @@
               <w:lang w:eastAsia="fr-FR"/>
             </w:rPr>
           </w:pPr>
-          <w:hyperlink w:anchor="_Toc39593603" w:history="1">
+          <w:hyperlink w:anchor="_Toc39832047" w:history="1">
             <w:r>
               <w:rPr>
                 <w:rStyle w:val="Lienhypertexte"/>
@@ -2967,7 +2967,7 @@
                 <w:noProof/>
                 <w:webHidden/>
               </w:rPr>
-              <w:instrText xml:space="preserve"> PAGEREF _Toc39593603 \h </w:instrText>
+              <w:instrText xml:space="preserve"> PAGEREF _Toc39832047 \h </w:instrText>
             </w:r>
             <w:r>
               <w:rPr>
@@ -2987,7 +2987,7 @@
                 <w:noProof/>
                 <w:webHidden/>
               </w:rPr>
-              <w:t>13</w:t>
+              <w:t>21</w:t>
             </w:r>
             <w:r>
               <w:rPr>
@@ -3010,7 +3010,7 @@
               <w:lang w:eastAsia="fr-FR"/>
             </w:rPr>
           </w:pPr>
-          <w:hyperlink w:anchor="_Toc39593604" w:history="1">
+          <w:hyperlink w:anchor="_Toc39832048" w:history="1">
             <w:r>
               <w:rPr>
                 <w:rStyle w:val="Lienhypertexte"/>
@@ -3037,7 +3037,7 @@
                 <w:noProof/>
                 <w:webHidden/>
               </w:rPr>
-              <w:instrText xml:space="preserve"> PAGEREF _Toc39593604 \h </w:instrText>
+              <w:instrText xml:space="preserve"> PAGEREF _Toc39832048 \h </w:instrText>
             </w:r>
             <w:r>
               <w:rPr>
@@ -3057,7 +3057,7 @@
                 <w:noProof/>
                 <w:webHidden/>
               </w:rPr>
-              <w:t>13</w:t>
+              <w:t>21</w:t>
             </w:r>
             <w:r>
               <w:rPr>
@@ -3080,7 +3080,7 @@
               <w:lang w:eastAsia="fr-FR"/>
             </w:rPr>
           </w:pPr>
-          <w:hyperlink w:anchor="_Toc39593605" w:history="1">
+          <w:hyperlink w:anchor="_Toc39832049" w:history="1">
             <w:r>
               <w:rPr>
                 <w:rStyle w:val="Lienhypertexte"/>
@@ -3107,7 +3107,7 @@
                 <w:noProof/>
                 <w:webHidden/>
               </w:rPr>
-              <w:instrText xml:space="preserve"> PAGEREF _Toc39593605 \h </w:instrText>
+              <w:instrText xml:space="preserve"> PAGEREF _Toc39832049 \h </w:instrText>
             </w:r>
             <w:r>
               <w:rPr>
@@ -3127,7 +3127,7 @@
                 <w:noProof/>
                 <w:webHidden/>
               </w:rPr>
-              <w:t>14</w:t>
+              <w:t>21</w:t>
             </w:r>
             <w:r>
               <w:rPr>
@@ -3150,7 +3150,7 @@
               <w:lang w:eastAsia="fr-FR"/>
             </w:rPr>
           </w:pPr>
-          <w:hyperlink w:anchor="_Toc39593606" w:history="1">
+          <w:hyperlink w:anchor="_Toc39832050" w:history="1">
             <w:r>
               <w:rPr>
                 <w:rStyle w:val="Lienhypertexte"/>
@@ -3177,7 +3177,7 @@
                 <w:noProof/>
                 <w:webHidden/>
               </w:rPr>
-              <w:instrText xml:space="preserve"> PAGEREF _Toc39593606 \h </w:instrText>
+              <w:instrText xml:space="preserve"> PAGEREF _Toc39832050 \h </w:instrText>
             </w:r>
             <w:r>
               <w:rPr>
@@ -3197,7 +3197,7 @@
                 <w:noProof/>
                 <w:webHidden/>
               </w:rPr>
-              <w:t>14</w:t>
+              <w:t>22</w:t>
             </w:r>
             <w:r>
               <w:rPr>
@@ -3220,7 +3220,7 @@
               <w:lang w:eastAsia="fr-FR"/>
             </w:rPr>
           </w:pPr>
-          <w:hyperlink w:anchor="_Toc39593607" w:history="1">
+          <w:hyperlink w:anchor="_Toc39832051" w:history="1">
             <w:r>
               <w:rPr>
                 <w:rStyle w:val="Lienhypertexte"/>
@@ -3247,7 +3247,7 @@
                 <w:noProof/>
                 <w:webHidden/>
               </w:rPr>
-              <w:instrText xml:space="preserve"> PAGEREF _Toc39593607 \h </w:instrText>
+              <w:instrText xml:space="preserve"> PAGEREF _Toc39832051 \h </w:instrText>
             </w:r>
             <w:r>
               <w:rPr>
@@ -3267,7 +3267,7 @@
                 <w:noProof/>
                 <w:webHidden/>
               </w:rPr>
-              <w:t>14</w:t>
+              <w:t>22</w:t>
             </w:r>
             <w:r>
               <w:rPr>
@@ -3290,7 +3290,7 @@
               <w:lang w:eastAsia="fr-FR"/>
             </w:rPr>
           </w:pPr>
-          <w:hyperlink w:anchor="_Toc39593608" w:history="1">
+          <w:hyperlink w:anchor="_Toc39832052" w:history="1">
             <w:r>
               <w:rPr>
                 <w:rStyle w:val="Lienhypertexte"/>
@@ -3317,7 +3317,7 @@
                 <w:noProof/>
                 <w:webHidden/>
               </w:rPr>
-              <w:instrText xml:space="preserve"> PAGEREF _Toc39593608 \h </w:instrText>
+              <w:instrText xml:space="preserve"> PAGEREF _Toc39832052 \h </w:instrText>
             </w:r>
             <w:r>
               <w:rPr>
@@ -3337,7 +3337,7 @@
                 <w:noProof/>
                 <w:webHidden/>
               </w:rPr>
-              <w:t>14</w:t>
+              <w:t>23</w:t>
             </w:r>
             <w:r>
               <w:rPr>
@@ -3360,7 +3360,7 @@
               <w:lang w:eastAsia="fr-FR"/>
             </w:rPr>
           </w:pPr>
-          <w:hyperlink w:anchor="_Toc39593609" w:history="1">
+          <w:hyperlink w:anchor="_Toc39832053" w:history="1">
             <w:r>
               <w:rPr>
                 <w:rStyle w:val="Lienhypertexte"/>
@@ -3387,7 +3387,7 @@
                 <w:noProof/>
                 <w:webHidden/>
               </w:rPr>
-              <w:instrText xml:space="preserve"> PAGEREF _Toc39593609 \h </w:instrText>
+              <w:instrText xml:space="preserve"> PAGEREF _Toc39832053 \h </w:instrText>
             </w:r>
             <w:r>
               <w:rPr>
@@ -3407,7 +3407,7 @@
                 <w:noProof/>
                 <w:webHidden/>
               </w:rPr>
-              <w:t>14</w:t>
+              <w:t>23</w:t>
             </w:r>
             <w:r>
               <w:rPr>
@@ -3430,7 +3430,7 @@
               <w:lang w:eastAsia="fr-FR"/>
             </w:rPr>
           </w:pPr>
-          <w:hyperlink w:anchor="_Toc39593610" w:history="1">
+          <w:hyperlink w:anchor="_Toc39832054" w:history="1">
             <w:r>
               <w:rPr>
                 <w:rStyle w:val="Lienhypertexte"/>
@@ -3457,7 +3457,7 @@
                 <w:noProof/>
                 <w:webHidden/>
               </w:rPr>
-              <w:instrText xml:space="preserve"> PAGEREF _Toc39593610 \h </w:instrText>
+              <w:instrText xml:space="preserve"> PAGEREF _Toc39832054 \h </w:instrText>
             </w:r>
             <w:r>
               <w:rPr>
@@ -3477,7 +3477,7 @@
                 <w:noProof/>
                 <w:webHidden/>
               </w:rPr>
-              <w:t>14</w:t>
+              <w:t>23</w:t>
             </w:r>
             <w:r>
               <w:rPr>
@@ -3500,7 +3500,7 @@
               <w:lang w:eastAsia="fr-FR"/>
             </w:rPr>
           </w:pPr>
-          <w:hyperlink w:anchor="_Toc39593611" w:history="1">
+          <w:hyperlink w:anchor="_Toc39832055" w:history="1">
             <w:r>
               <w:rPr>
                 <w:rStyle w:val="Lienhypertexte"/>
@@ -3527,7 +3527,7 @@
                 <w:noProof/>
                 <w:webHidden/>
               </w:rPr>
-              <w:instrText xml:space="preserve"> PAGEREF _Toc39593611 \h </w:instrText>
+              <w:instrText xml:space="preserve"> PAGEREF _Toc39832055 \h </w:instrText>
             </w:r>
             <w:r>
               <w:rPr>
@@ -3547,7 +3547,7 @@
                 <w:noProof/>
                 <w:webHidden/>
               </w:rPr>
-              <w:t>15</w:t>
+              <w:t>24</w:t>
             </w:r>
             <w:r>
               <w:rPr>
@@ -3570,7 +3570,7 @@
               <w:lang w:eastAsia="fr-FR"/>
             </w:rPr>
           </w:pPr>
-          <w:hyperlink w:anchor="_Toc39593612" w:history="1">
+          <w:hyperlink w:anchor="_Toc39832056" w:history="1">
             <w:r>
               <w:rPr>
                 <w:rStyle w:val="Lienhypertexte"/>
@@ -3597,7 +3597,7 @@
                 <w:noProof/>
                 <w:webHidden/>
               </w:rPr>
-              <w:instrText xml:space="preserve"> PAGEREF _Toc39593612 \h </w:instrText>
+              <w:instrText xml:space="preserve"> PAGEREF _Toc39832056 \h </w:instrText>
             </w:r>
             <w:r>
               <w:rPr>
@@ -3617,7 +3617,7 @@
                 <w:noProof/>
                 <w:webHidden/>
               </w:rPr>
-              <w:t>15</w:t>
+              <w:t>24</w:t>
             </w:r>
             <w:r>
               <w:rPr>
@@ -3640,7 +3640,7 @@
               <w:lang w:eastAsia="fr-FR"/>
             </w:rPr>
           </w:pPr>
-          <w:hyperlink w:anchor="_Toc39593613" w:history="1">
+          <w:hyperlink w:anchor="_Toc39832057" w:history="1">
             <w:r>
               <w:rPr>
                 <w:rStyle w:val="Lienhypertexte"/>
@@ -3667,7 +3667,7 @@
                 <w:noProof/>
                 <w:webHidden/>
               </w:rPr>
-              <w:instrText xml:space="preserve"> PAGEREF _Toc39593613 \h </w:instrText>
+              <w:instrText xml:space="preserve"> PAGEREF _Toc39832057 \h </w:instrText>
             </w:r>
             <w:r>
               <w:rPr>
@@ -3687,7 +3687,7 @@
                 <w:noProof/>
                 <w:webHidden/>
               </w:rPr>
-              <w:t>15</w:t>
+              <w:t>24</w:t>
             </w:r>
             <w:r>
               <w:rPr>
@@ -3710,7 +3710,7 @@
               <w:lang w:eastAsia="fr-FR"/>
             </w:rPr>
           </w:pPr>
-          <w:hyperlink w:anchor="_Toc39593614" w:history="1">
+          <w:hyperlink w:anchor="_Toc39832058" w:history="1">
             <w:r>
               <w:rPr>
                 <w:rStyle w:val="Lienhypertexte"/>
@@ -3737,7 +3737,7 @@
                 <w:noProof/>
                 <w:webHidden/>
               </w:rPr>
-              <w:instrText xml:space="preserve"> PAGEREF _Toc39593614 \h </w:instrText>
+              <w:instrText xml:space="preserve"> PAGEREF _Toc39832058 \h </w:instrText>
             </w:r>
             <w:r>
               <w:rPr>
@@ -3757,7 +3757,7 @@
                 <w:noProof/>
                 <w:webHidden/>
               </w:rPr>
-              <w:t>15</w:t>
+              <w:t>30</w:t>
             </w:r>
             <w:r>
               <w:rPr>
@@ -3780,7 +3780,7 @@
               <w:lang w:eastAsia="fr-FR"/>
             </w:rPr>
           </w:pPr>
-          <w:hyperlink w:anchor="_Toc39593615" w:history="1">
+          <w:hyperlink w:anchor="_Toc39832059" w:history="1">
             <w:r>
               <w:rPr>
                 <w:rStyle w:val="Lienhypertexte"/>
@@ -3807,7 +3807,7 @@
                 <w:noProof/>
                 <w:webHidden/>
               </w:rPr>
-              <w:instrText xml:space="preserve"> PAGEREF _Toc39593615 \h </w:instrText>
+              <w:instrText xml:space="preserve"> PAGEREF _Toc39832059 \h </w:instrText>
             </w:r>
             <w:r>
               <w:rPr>
@@ -3827,7 +3827,7 @@
                 <w:noProof/>
                 <w:webHidden/>
               </w:rPr>
-              <w:t>15</w:t>
+              <w:t>30</w:t>
             </w:r>
             <w:r>
               <w:rPr>
@@ -3868,7 +3868,7 @@
       <w:pPr>
         <w:pStyle w:val="Titre1"/>
       </w:pPr>
-      <w:bookmarkStart w:id="1" w:name="_Toc39593573"/>
+      <w:bookmarkStart w:id="1" w:name="_Toc39832017"/>
       <w:r>
         <w:lastRenderedPageBreak/>
         <w:t>Projet</w:t>
@@ -3879,7 +3879,7 @@
       <w:pPr>
         <w:pStyle w:val="Titre2"/>
       </w:pPr>
-      <w:bookmarkStart w:id="2" w:name="_Toc39593574"/>
+      <w:bookmarkStart w:id="2" w:name="_Toc39832018"/>
       <w:r>
         <w:t>Introduction</w:t>
       </w:r>
@@ -3906,7 +3906,7 @@
       <w:pPr>
         <w:pStyle w:val="Titre2"/>
       </w:pPr>
-      <w:bookmarkStart w:id="3" w:name="_Toc39593575"/>
+      <w:bookmarkStart w:id="3" w:name="_Toc39832019"/>
       <w:r>
         <w:t>Contexte</w:t>
       </w:r>
@@ -4218,7 +4218,7 @@
       <w:pPr>
         <w:pStyle w:val="Titre2"/>
       </w:pPr>
-      <w:bookmarkStart w:id="4" w:name="_Toc39593576"/>
+      <w:bookmarkStart w:id="4" w:name="_Toc39832020"/>
       <w:r>
         <w:lastRenderedPageBreak/>
         <w:t>Besoin</w:t>
@@ -4501,7 +4501,7 @@
       <w:pPr>
         <w:pStyle w:val="Titre2"/>
       </w:pPr>
-      <w:bookmarkStart w:id="5" w:name="_Toc39593577"/>
+      <w:bookmarkStart w:id="5" w:name="_Toc39832021"/>
       <w:r>
         <w:lastRenderedPageBreak/>
         <w:t>Objectif du projet</w:t>
@@ -4688,7 +4688,7 @@
       <w:pPr>
         <w:pStyle w:val="Titre2"/>
       </w:pPr>
-      <w:bookmarkStart w:id="6" w:name="_Toc39593578"/>
+      <w:bookmarkStart w:id="6" w:name="_Toc39832022"/>
       <w:r>
         <w:t>Agilité</w:t>
       </w:r>
@@ -4833,7 +4833,23 @@
           <w:rFonts w:cstheme="minorHAnsi"/>
           <w:color w:val="000000"/>
         </w:rPr>
-        <w:t xml:space="preserve"> est le représentant du produit. Il porte le message et les besoins essentiels provenant du métier. Il connaît les fonctionnalités requises et pourra moduler la solution en fonction de la philosophie du client. Il aura pour rôle de prioriser les fonctionnalités ou évolutions les plus importantes pour la réponse aux besoins. C’est donc lui qui est en charge d’orienter vers la direction à prendre et d’amener un maximum de valeur ajoutée. </w:t>
+        <w:t xml:space="preserve"> est le représentant du produit. Il porte le message et les besoins essentiels provenant du métier. Il connaît les fonctionnalités requises et pourra moduler la solution en fonction de la philosophie du client. Il aura pour rôle de prioriser les fonctionnalités ou évolutions les plus importantes pour la réponse aux besoins. C’est donc lui qui </w:t>
+      </w:r>
+      <w:proofErr w:type="gramStart"/>
+      <w:r>
+        <w:rPr>
+          <w:rFonts w:cstheme="minorHAnsi"/>
+          <w:color w:val="000000"/>
+        </w:rPr>
+        <w:t>est en charge</w:t>
+      </w:r>
+      <w:proofErr w:type="gramEnd"/>
+      <w:r>
+        <w:rPr>
+          <w:rFonts w:cstheme="minorHAnsi"/>
+          <w:color w:val="000000"/>
+        </w:rPr>
+        <w:t xml:space="preserve"> d’orienter vers la direction à prendre et d’amener un maximum de valeur ajoutée. </w:t>
       </w:r>
     </w:p>
     <w:p>
@@ -4863,7 +4879,23 @@
           <w:rFonts w:cstheme="minorHAnsi"/>
           <w:color w:val="000000"/>
         </w:rPr>
-        <w:t>L’équipe de développement est l’atout technique dans un projet agile. Elle doit être autonome même si le Scrum master à un regard sur les méthodes appliquées. L’équipe de développement doit avoir une vision transverse pour respecter le concept d’agilité. Elle est souvent composée de 3 à 9 membres. Leurs métiers sont développeurs, testeurs ou analystes. L’équipe de développement est en charge de la conception du produit.</w:t>
+        <w:t xml:space="preserve">L’équipe de développement est l’atout technique dans un projet agile. Elle doit être autonome même si le Scrum master à un regard sur les méthodes appliquées. L’équipe de développement doit avoir une vision transverse pour respecter le concept d’agilité. Elle est souvent composée de 3 à 9 membres. Leurs métiers sont développeurs, testeurs ou analystes. L’équipe de développement </w:t>
+      </w:r>
+      <w:proofErr w:type="gramStart"/>
+      <w:r>
+        <w:rPr>
+          <w:rFonts w:cstheme="minorHAnsi"/>
+          <w:color w:val="000000"/>
+        </w:rPr>
+        <w:t>est en charge</w:t>
+      </w:r>
+      <w:proofErr w:type="gramEnd"/>
+      <w:r>
+        <w:rPr>
+          <w:rFonts w:cstheme="minorHAnsi"/>
+          <w:color w:val="000000"/>
+        </w:rPr>
+        <w:t xml:space="preserve"> de la conception du produit.</w:t>
       </w:r>
       <w:r>
         <w:rPr>
@@ -4877,7 +4909,7 @@
       <w:pPr>
         <w:pStyle w:val="Titre2"/>
       </w:pPr>
-      <w:bookmarkStart w:id="7" w:name="_Toc39593579"/>
+      <w:bookmarkStart w:id="7" w:name="_Toc39832023"/>
       <w:r>
         <w:t>Equipe projet</w:t>
       </w:r>
@@ -4976,12 +5008,12 @@
           <w:docGrid w:linePitch="360"/>
         </w:sectPr>
       </w:pPr>
-      <w:bookmarkStart w:id="8" w:name="_Toc39593580"/>
     </w:p>
     <w:p>
       <w:pPr>
         <w:pStyle w:val="Titre2"/>
       </w:pPr>
+      <w:bookmarkStart w:id="8" w:name="_Toc39832024"/>
       <w:r>
         <w:lastRenderedPageBreak/>
         <w:t>Planning</w:t>
@@ -4989,9 +5021,12 @@
       <w:r>
         <w:t xml:space="preserve"> </w:t>
       </w:r>
+      <w:r>
+        <w:t>prévisionnel (Gantt)</w:t>
+      </w:r>
       <w:bookmarkEnd w:id="8"/>
       <w:r>
-        <w:t xml:space="preserve">prévisionnel (Gantt) </w:t>
+        <w:t xml:space="preserve"> </w:t>
       </w:r>
     </w:p>
     <w:p>
@@ -5107,7 +5142,7 @@
       <w:pPr>
         <w:pStyle w:val="Titre2"/>
       </w:pPr>
-      <w:bookmarkStart w:id="9" w:name="_Toc39593581"/>
+      <w:bookmarkStart w:id="9" w:name="_Toc39832025"/>
       <w:r>
         <w:lastRenderedPageBreak/>
         <w:t>Budget</w:t>
@@ -5228,7 +5263,7 @@
       <w:pPr>
         <w:pStyle w:val="Titre2"/>
       </w:pPr>
-      <w:bookmarkStart w:id="10" w:name="_Toc39593582"/>
+      <w:bookmarkStart w:id="10" w:name="_Toc39832026"/>
       <w:r>
         <w:t>Analyses des risques</w:t>
       </w:r>
@@ -5238,7 +5273,7 @@
       <w:pPr>
         <w:pStyle w:val="Titre3"/>
       </w:pPr>
-      <w:bookmarkStart w:id="11" w:name="_Toc39593583"/>
+      <w:bookmarkStart w:id="11" w:name="_Toc39832027"/>
       <w:r>
         <w:rPr>
           <w:noProof/>
@@ -5317,7 +5352,7 @@
       <w:pPr>
         <w:pStyle w:val="Titre3"/>
       </w:pPr>
-      <w:bookmarkStart w:id="12" w:name="_Toc39593584"/>
+      <w:bookmarkStart w:id="12" w:name="_Toc39832028"/>
       <w:r>
         <w:t>Tableau des risques</w:t>
       </w:r>
@@ -5582,7 +5617,7 @@
       <w:pPr>
         <w:pStyle w:val="Titre2"/>
       </w:pPr>
-      <w:bookmarkStart w:id="16" w:name="_Toc39593585"/>
+      <w:bookmarkStart w:id="16" w:name="_Toc39832029"/>
       <w:r>
         <w:lastRenderedPageBreak/>
         <w:t>Indicateurs</w:t>
@@ -6250,7 +6285,29 @@
                 <w:szCs w:val="14"/>
                 <w:lang w:eastAsia="fr-FR"/>
               </w:rPr>
-              <w:t>Nous sommes satisfaits à 90% car il nous manque le module de connexion hors il est indispensable à l’utilisation de l’application</w:t>
+              <w:t xml:space="preserve">Nous sommes satisfaits à 90% car il nous manque le module de connexion </w:t>
+            </w:r>
+            <w:proofErr w:type="gramStart"/>
+            <w:r>
+              <w:rPr>
+                <w:rFonts w:ascii="Arial" w:eastAsia="Times New Roman" w:hAnsi="Arial" w:cs="Arial"/>
+                <w:color w:val="303030"/>
+                <w:sz w:val="14"/>
+                <w:szCs w:val="14"/>
+                <w:lang w:eastAsia="fr-FR"/>
+              </w:rPr>
+              <w:t>hors</w:t>
+            </w:r>
+            <w:proofErr w:type="gramEnd"/>
+            <w:r>
+              <w:rPr>
+                <w:rFonts w:ascii="Arial" w:eastAsia="Times New Roman" w:hAnsi="Arial" w:cs="Arial"/>
+                <w:color w:val="303030"/>
+                <w:sz w:val="14"/>
+                <w:szCs w:val="14"/>
+                <w:lang w:eastAsia="fr-FR"/>
+              </w:rPr>
+              <w:t xml:space="preserve"> il est indispensable à l’utilisation de l’application</w:t>
             </w:r>
           </w:p>
         </w:tc>
@@ -6713,7 +6770,7 @@
       <w:pPr>
         <w:pStyle w:val="Titre2"/>
       </w:pPr>
-      <w:bookmarkStart w:id="17" w:name="_Toc39593586"/>
+      <w:bookmarkStart w:id="17" w:name="_Toc39832030"/>
       <w:r>
         <w:lastRenderedPageBreak/>
         <w:t>Réunions</w:t>
@@ -6744,7 +6801,7 @@
       <w:pPr>
         <w:pStyle w:val="Titre2"/>
       </w:pPr>
-      <w:bookmarkStart w:id="18" w:name="_Toc39593587"/>
+      <w:bookmarkStart w:id="18" w:name="_Toc39832031"/>
       <w:r>
         <w:t>Communications</w:t>
       </w:r>
@@ -6752,23 +6809,15 @@
     </w:p>
     <w:p>
       <w:r>
-        <w:rPr>
-          <w:color w:val="FF0000"/>
-        </w:rPr>
-        <w:t>A FAIRE</w:t>
-      </w:r>
-      <w:r>
-        <w:rPr>
-          <w:color w:val="FF0000"/>
-        </w:rPr>
-        <w:t xml:space="preserve"> (Communications interne ? avec le client ? les deux ?) </w:t>
-      </w:r>
-    </w:p>
+        <w:t xml:space="preserve">La communication interne à l’équipe projet c’est fait majoritairement sur discord. Que ce soit à l’écrit ou a l’oral dans le cadre de réunion à distance. </w:t>
+      </w:r>
+    </w:p>
+    <w:p/>
     <w:p>
       <w:pPr>
         <w:pStyle w:val="Titre2"/>
       </w:pPr>
-      <w:bookmarkStart w:id="19" w:name="_Toc39593588"/>
+      <w:bookmarkStart w:id="19" w:name="_Toc39832032"/>
       <w:r>
         <w:t>Gestion du système documentaire</w:t>
       </w:r>
@@ -6784,7 +6833,7 @@
         <w:pStyle w:val="Titre3"/>
       </w:pPr>
       <w:bookmarkStart w:id="20" w:name="_Toc5979648"/>
-      <w:bookmarkStart w:id="21" w:name="_Toc39593589"/>
+      <w:bookmarkStart w:id="21" w:name="_Toc39832033"/>
       <w:r>
         <w:t>Versioning</w:t>
       </w:r>
@@ -6813,33 +6862,13 @@
       </w:r>
     </w:p>
     <w:p/>
-    <w:p/>
-    <w:p/>
-    <w:p/>
-    <w:p/>
-    <w:p/>
-    <w:p/>
-    <w:p/>
-    <w:p/>
-    <w:p/>
-    <w:p/>
-    <w:p/>
-    <w:p/>
-    <w:p/>
-    <w:p/>
-    <w:p/>
-    <w:p/>
-    <w:p/>
-    <w:p/>
-    <w:p/>
     <w:p>
       <w:pPr>
         <w:pStyle w:val="Titre3"/>
       </w:pPr>
       <w:bookmarkStart w:id="22" w:name="_Toc5979649"/>
-      <w:bookmarkStart w:id="23" w:name="_Toc39593590"/>
-      <w:r>
-        <w:lastRenderedPageBreak/>
+      <w:bookmarkStart w:id="23" w:name="_Toc39832034"/>
+      <w:r>
         <w:t>Gestion des fichiers</w:t>
       </w:r>
       <w:bookmarkEnd w:id="22"/>
@@ -6898,26 +6927,18 @@
       </w:r>
     </w:p>
     <w:p/>
+    <w:p>
+      <w:pPr>
+        <w:pStyle w:val="Titre2"/>
+      </w:pPr>
+    </w:p>
     <w:p/>
-    <w:p/>
-    <w:p/>
-    <w:p/>
-    <w:p/>
-    <w:p/>
-    <w:p/>
-    <w:p/>
-    <w:p/>
-    <w:p/>
-    <w:p/>
-    <w:p/>
-    <w:p/>
     <w:p>
       <w:pPr>
         <w:pStyle w:val="Titre2"/>
       </w:pPr>
-      <w:bookmarkStart w:id="24" w:name="_Toc39593591"/>
-      <w:r>
-        <w:lastRenderedPageBreak/>
+      <w:bookmarkStart w:id="24" w:name="_Toc39832035"/>
+      <w:r>
         <w:t>Sécurité</w:t>
       </w:r>
       <w:bookmarkEnd w:id="24"/>
@@ -7801,7 +7822,6 @@
           <w:color w:val="2F5496" w:themeColor="accent1" w:themeShade="BF"/>
           <w:u w:val="single" w:color="000000"/>
         </w:rPr>
-        <w:lastRenderedPageBreak/>
         <w:t>Travail en dehors des locaux</w:t>
       </w:r>
       <w:r>
@@ -8101,13 +8121,23 @@
         </w:rPr>
         <w:t>caractère spéciale</w:t>
       </w:r>
-      <w:r>
-        <w:rPr>
-          <w:rFonts w:cstheme="minorHAnsi"/>
-          <w:color w:val="000000"/>
-          <w:u w:color="000000"/>
-        </w:rPr>
-        <w:t>(,;@…)</w:t>
+      <w:proofErr w:type="gramStart"/>
+      <w:r>
+        <w:rPr>
+          <w:rFonts w:cstheme="minorHAnsi"/>
+          <w:color w:val="000000"/>
+          <w:u w:color="000000"/>
+        </w:rPr>
+        <w:t>(,;</w:t>
+      </w:r>
+      <w:proofErr w:type="gramEnd"/>
+      <w:r>
+        <w:rPr>
+          <w:rFonts w:cstheme="minorHAnsi"/>
+          <w:color w:val="000000"/>
+          <w:u w:color="000000"/>
+        </w:rPr>
+        <w:t>@…)</w:t>
       </w:r>
     </w:p>
     <w:p>
@@ -8536,13 +8566,23 @@
         </w:rPr>
         <w:t>spéciale</w:t>
       </w:r>
-      <w:r>
-        <w:rPr>
-          <w:rFonts w:cstheme="minorHAnsi"/>
-          <w:color w:val="000000"/>
-          <w:u w:color="000000"/>
-        </w:rPr>
-        <w:t>(,;@…).</w:t>
+      <w:proofErr w:type="gramStart"/>
+      <w:r>
+        <w:rPr>
+          <w:rFonts w:cstheme="minorHAnsi"/>
+          <w:color w:val="000000"/>
+          <w:u w:color="000000"/>
+        </w:rPr>
+        <w:t>(,;</w:t>
+      </w:r>
+      <w:proofErr w:type="gramEnd"/>
+      <w:r>
+        <w:rPr>
+          <w:rFonts w:cstheme="minorHAnsi"/>
+          <w:color w:val="000000"/>
+          <w:u w:color="000000"/>
+        </w:rPr>
+        <w:t>@…).</w:t>
       </w:r>
     </w:p>
     <w:p>
@@ -8997,48 +9037,6 @@
         <w:jc w:val="both"/>
         <w:rPr>
           <w:rFonts w:cstheme="minorHAnsi"/>
-          <w:color w:val="000000"/>
-          <w:u w:color="000000"/>
-        </w:rPr>
-      </w:pPr>
-    </w:p>
-    <w:p>
-      <w:pPr>
-        <w:autoSpaceDE w:val="0"/>
-        <w:autoSpaceDN w:val="0"/>
-        <w:adjustRightInd w:val="0"/>
-        <w:spacing w:after="0" w:line="240" w:lineRule="auto"/>
-        <w:jc w:val="both"/>
-        <w:rPr>
-          <w:rFonts w:cstheme="minorHAnsi"/>
-          <w:color w:val="000000"/>
-          <w:u w:color="000000"/>
-        </w:rPr>
-      </w:pPr>
-    </w:p>
-    <w:p>
-      <w:pPr>
-        <w:autoSpaceDE w:val="0"/>
-        <w:autoSpaceDN w:val="0"/>
-        <w:adjustRightInd w:val="0"/>
-        <w:spacing w:after="0" w:line="240" w:lineRule="auto"/>
-        <w:jc w:val="both"/>
-        <w:rPr>
-          <w:rFonts w:cstheme="minorHAnsi"/>
-          <w:color w:val="000000"/>
-          <w:u w:color="000000"/>
-        </w:rPr>
-      </w:pPr>
-    </w:p>
-    <w:p>
-      <w:pPr>
-        <w:autoSpaceDE w:val="0"/>
-        <w:autoSpaceDN w:val="0"/>
-        <w:adjustRightInd w:val="0"/>
-        <w:spacing w:after="0" w:line="240" w:lineRule="auto"/>
-        <w:jc w:val="both"/>
-        <w:rPr>
-          <w:rFonts w:cstheme="minorHAnsi"/>
           <w:color w:val="2F5496" w:themeColor="accent1" w:themeShade="BF"/>
           <w:u w:val="single" w:color="000000"/>
         </w:rPr>
@@ -9520,7 +9518,7 @@
       <w:pPr>
         <w:pStyle w:val="Titre1"/>
       </w:pPr>
-      <w:bookmarkStart w:id="25" w:name="_Toc39593592"/>
+      <w:bookmarkStart w:id="25" w:name="_Toc39832036"/>
       <w:r>
         <w:lastRenderedPageBreak/>
         <w:t>Technique</w:t>
@@ -9531,7 +9529,7 @@
       <w:pPr>
         <w:pStyle w:val="Titre2"/>
       </w:pPr>
-      <w:bookmarkStart w:id="26" w:name="_Toc39593593"/>
+      <w:bookmarkStart w:id="26" w:name="_Toc39832037"/>
       <w:r>
         <w:t>Langage</w:t>
       </w:r>
@@ -9647,7 +9645,7 @@
       <w:pPr>
         <w:pStyle w:val="Titre2"/>
       </w:pPr>
-      <w:bookmarkStart w:id="27" w:name="_Toc39593594"/>
+      <w:bookmarkStart w:id="27" w:name="_Toc39832038"/>
       <w:r>
         <w:t>Outils</w:t>
       </w:r>
@@ -9833,7 +9831,7 @@
         </w:rPr>
       </w:pPr>
       <w:bookmarkStart w:id="28" w:name="_Toc17992433"/>
-      <w:bookmarkStart w:id="29" w:name="_Toc39593595"/>
+      <w:bookmarkStart w:id="29" w:name="_Toc39832039"/>
       <w:r>
         <w:rPr>
           <w:rStyle w:val="normaltextrun"/>
@@ -9979,9 +9977,11 @@
       <w:pPr>
         <w:pStyle w:val="Titre4"/>
       </w:pPr>
+      <w:proofErr w:type="gramStart"/>
       <w:r>
         <w:t>API diverses</w:t>
       </w:r>
+      <w:proofErr w:type="gramEnd"/>
     </w:p>
     <w:p>
       <w:r>
@@ -10019,7 +10019,7 @@
       <w:pPr>
         <w:pStyle w:val="Titre2"/>
       </w:pPr>
-      <w:bookmarkStart w:id="30" w:name="_Toc39593596"/>
+      <w:bookmarkStart w:id="30" w:name="_Toc39832040"/>
       <w:r>
         <w:t>Architecture</w:t>
       </w:r>
@@ -10048,7 +10048,7 @@
       <w:pPr>
         <w:pStyle w:val="Titre2"/>
       </w:pPr>
-      <w:bookmarkStart w:id="31" w:name="_Toc39593597"/>
+      <w:bookmarkStart w:id="31" w:name="_Toc39832041"/>
       <w:r>
         <w:lastRenderedPageBreak/>
         <w:t>UML</w:t>
@@ -10060,13 +10060,13 @@
         <w:pStyle w:val="Titre3"/>
       </w:pPr>
       <w:bookmarkStart w:id="32" w:name="_Toc5979653"/>
-      <w:bookmarkStart w:id="33" w:name="_Toc39593598"/>
+      <w:bookmarkStart w:id="33" w:name="_Toc39832042"/>
       <w:r>
         <w:rPr>
           <w:noProof/>
         </w:rPr>
         <w:drawing>
-          <wp:anchor distT="0" distB="0" distL="114300" distR="114300" simplePos="0" relativeHeight="251676672" behindDoc="1" locked="0" layoutInCell="1" allowOverlap="1" wp14:anchorId="22DC1D23" wp14:editId="71568394">
+          <wp:anchor distT="0" distB="0" distL="114300" distR="114300" simplePos="0" relativeHeight="251676672" behindDoc="1" locked="0" layoutInCell="1" allowOverlap="1" wp14:anchorId="22DC1D23" wp14:editId="06A16E1D">
             <wp:simplePos x="0" y="0"/>
             <wp:positionH relativeFrom="margin">
               <wp:align>center</wp:align>
@@ -10143,63 +10143,142 @@
       <w:bookmarkEnd w:id="33"/>
     </w:p>
     <w:p/>
-    <w:p>
-      <w:pPr>
-        <w:pStyle w:val="Titre2"/>
-      </w:pPr>
-      <w:bookmarkStart w:id="34" w:name="_Toc39593599"/>
-      <w:r>
-        <w:t>IHM</w:t>
-      </w:r>
-      <w:bookmarkEnd w:id="34"/>
-    </w:p>
-    <w:p>
-      <w:r>
-        <w:rPr>
-          <w:color w:val="FF0000"/>
-        </w:rPr>
-        <w:t>A FAIRE AJOUTER</w:t>
-      </w:r>
-      <w:r>
-        <w:rPr>
-          <w:color w:val="FF0000"/>
-        </w:rPr>
-        <w:t xml:space="preserve"> MOCKUP (OU SCREEN DIRECT) PEUT ETRE LES METTRES EN ANNEXES POUR NE PAS METTRE TROP D’IMAGES ICI</w:t>
-      </w:r>
-    </w:p>
-    <w:p>
-      <w:pPr>
-        <w:pStyle w:val="Titre2"/>
-      </w:pPr>
-      <w:bookmarkStart w:id="35" w:name="_Toc39593600"/>
-      <w:r>
-        <w:t>MCD</w:t>
-      </w:r>
-      <w:bookmarkEnd w:id="35"/>
-    </w:p>
-    <w:p>
-      <w:r>
-        <w:rPr>
-          <w:color w:val="FF0000"/>
-        </w:rPr>
-        <w:t xml:space="preserve">A FAIRE AVEC LA BASE ACTUELLE </w:t>
-      </w:r>
-      <w:r>
-        <w:rPr>
-          <w:color w:val="FF0000"/>
-        </w:rPr>
-        <w:t xml:space="preserve">NE PAS REPRENDRE LE GRAPHIQUE LOT 1 ou 2 </w:t>
-      </w:r>
-    </w:p>
     <w:p/>
     <w:p/>
     <w:p/>
     <w:p/>
+    <w:p/>
+    <w:p/>
+    <w:p/>
+    <w:p/>
+    <w:p/>
     <w:p>
       <w:pPr>
         <w:pStyle w:val="Titre2"/>
       </w:pPr>
-      <w:bookmarkStart w:id="36" w:name="_Toc39593601"/>
+      <w:bookmarkStart w:id="34" w:name="_Toc39832043"/>
+      <w:r>
+        <w:lastRenderedPageBreak/>
+        <w:t>IHM</w:t>
+      </w:r>
+      <w:bookmarkEnd w:id="34"/>
+    </w:p>
+    <w:p/>
+    <w:p>
+      <w:r>
+        <w:rPr>
+          <w:noProof/>
+        </w:rPr>
+        <w:drawing>
+          <wp:anchor distT="0" distB="0" distL="114300" distR="114300" simplePos="0" relativeHeight="251684864" behindDoc="0" locked="0" layoutInCell="1" allowOverlap="1" wp14:anchorId="4A852CA0" wp14:editId="0F167BCA">
+            <wp:simplePos x="0" y="0"/>
+            <wp:positionH relativeFrom="margin">
+              <wp:align>right</wp:align>
+            </wp:positionH>
+            <wp:positionV relativeFrom="paragraph">
+              <wp:posOffset>238125</wp:posOffset>
+            </wp:positionV>
+            <wp:extent cx="5760720" cy="3240405"/>
+            <wp:effectExtent l="0" t="0" r="0" b="0"/>
+            <wp:wrapTopAndBottom/>
+            <wp:docPr id="23" name="Image 23"/>
+            <wp:cNvGraphicFramePr>
+              <a:graphicFrameLocks xmlns:a="http://schemas.openxmlformats.org/drawingml/2006/main" noChangeAspect="1"/>
+            </wp:cNvGraphicFramePr>
+            <a:graphic xmlns:a="http://schemas.openxmlformats.org/drawingml/2006/main">
+              <a:graphicData uri="http://schemas.openxmlformats.org/drawingml/2006/picture">
+                <pic:pic xmlns:pic="http://schemas.openxmlformats.org/drawingml/2006/picture">
+                  <pic:nvPicPr>
+                    <pic:cNvPr id="0" name="Picture 1"/>
+                    <pic:cNvPicPr>
+                      <a:picLocks noChangeAspect="1" noChangeArrowheads="1"/>
+                    </pic:cNvPicPr>
+                  </pic:nvPicPr>
+                  <pic:blipFill>
+                    <a:blip r:embed="rId23" cstate="print">
+                      <a:extLst>
+                        <a:ext uri="{28A0092B-C50C-407E-A947-70E740481C1C}">
+                          <a14:useLocalDpi xmlns:a14="http://schemas.microsoft.com/office/drawing/2010/main" val="0"/>
+                        </a:ext>
+                      </a:extLst>
+                    </a:blip>
+                    <a:srcRect/>
+                    <a:stretch>
+                      <a:fillRect/>
+                    </a:stretch>
+                  </pic:blipFill>
+                  <pic:spPr bwMode="auto">
+                    <a:xfrm>
+                      <a:off x="0" y="0"/>
+                      <a:ext cx="5760720" cy="3240405"/>
+                    </a:xfrm>
+                    <a:prstGeom prst="rect">
+                      <a:avLst/>
+                    </a:prstGeom>
+                    <a:noFill/>
+                    <a:ln>
+                      <a:noFill/>
+                    </a:ln>
+                  </pic:spPr>
+                </pic:pic>
+              </a:graphicData>
+            </a:graphic>
+            <wp14:sizeRelH relativeFrom="page">
+              <wp14:pctWidth>0</wp14:pctWidth>
+            </wp14:sizeRelH>
+            <wp14:sizeRelV relativeFrom="page">
+              <wp14:pctHeight>0</wp14:pctHeight>
+            </wp14:sizeRelV>
+          </wp:anchor>
+        </w:drawing>
+      </w:r>
+      <w:r>
+        <w:t>Interface page liste des clients.</w:t>
+      </w:r>
+    </w:p>
+    <w:p/>
+    <w:p>
+      <w:r>
+        <w:t xml:space="preserve">La suite des MOCKUPS se trouvent en annexes. </w:t>
+      </w:r>
+    </w:p>
+    <w:p/>
+    <w:p>
+      <w:pPr>
+        <w:pStyle w:val="Titre2"/>
+      </w:pPr>
+      <w:bookmarkStart w:id="35" w:name="_Toc39832044"/>
+      <w:r>
+        <w:t>MCD</w:t>
+      </w:r>
+      <w:bookmarkEnd w:id="35"/>
+    </w:p>
+    <w:p/>
+    <w:p>
+      <w:r>
+        <w:rPr>
+          <w:color w:val="FF0000"/>
+        </w:rPr>
+        <w:t xml:space="preserve">A FAIRE AVEC LA BASE ACTUELLE </w:t>
+      </w:r>
+      <w:r>
+        <w:rPr>
+          <w:color w:val="FF0000"/>
+        </w:rPr>
+        <w:t xml:space="preserve">NE PAS REPRENDRE LE GRAPHIQUE LOT 1 ou 2 </w:t>
+      </w:r>
+    </w:p>
+    <w:p/>
+    <w:p>
+      <w:r>
+        <w:br w:type="page"/>
+      </w:r>
+    </w:p>
+    <w:p>
+      <w:pPr>
+        <w:pStyle w:val="Titre2"/>
+      </w:pPr>
+      <w:bookmarkStart w:id="36" w:name="_Toc39832045"/>
       <w:r>
         <w:lastRenderedPageBreak/>
         <w:t>Scénario de t</w:t>
@@ -10616,6 +10695,7 @@
                 <w:lang w:eastAsia="fr-FR"/>
               </w:rPr>
             </w:pPr>
+            <w:proofErr w:type="gramStart"/>
             <w:r>
               <w:rPr>
                 <w:rFonts w:ascii="Arial" w:eastAsia="Times New Roman" w:hAnsi="Arial" w:cs="Arial"/>
@@ -10626,7 +10706,20 @@
                 <w:szCs w:val="16"/>
                 <w:lang w:eastAsia="fr-FR"/>
               </w:rPr>
-              <w:t>je veux pouvoir créer un devis</w:t>
+              <w:t>je</w:t>
+            </w:r>
+            <w:proofErr w:type="gramEnd"/>
+            <w:r>
+              <w:rPr>
+                <w:rFonts w:ascii="Arial" w:eastAsia="Times New Roman" w:hAnsi="Arial" w:cs="Arial"/>
+                <w:b/>
+                <w:bCs/>
+                <w:color w:val="000000"/>
+                <w:sz w:val="16"/>
+                <w:szCs w:val="16"/>
+                <w:lang w:eastAsia="fr-FR"/>
+              </w:rPr>
+              <w:t xml:space="preserve"> veux pouvoir créer un devis</w:t>
             </w:r>
           </w:p>
         </w:tc>
@@ -10850,6 +10943,7 @@
                 <w:lang w:eastAsia="fr-FR"/>
               </w:rPr>
             </w:pPr>
+            <w:proofErr w:type="gramStart"/>
             <w:r>
               <w:rPr>
                 <w:rFonts w:ascii="Arial" w:eastAsia="Times New Roman" w:hAnsi="Arial" w:cs="Arial"/>
@@ -10860,7 +10954,20 @@
                 <w:szCs w:val="16"/>
                 <w:lang w:eastAsia="fr-FR"/>
               </w:rPr>
-              <w:t>je veux pouvoir me connecter avec mon compte</w:t>
+              <w:t>je</w:t>
+            </w:r>
+            <w:proofErr w:type="gramEnd"/>
+            <w:r>
+              <w:rPr>
+                <w:rFonts w:ascii="Arial" w:eastAsia="Times New Roman" w:hAnsi="Arial" w:cs="Arial"/>
+                <w:b/>
+                <w:bCs/>
+                <w:color w:val="000000"/>
+                <w:sz w:val="16"/>
+                <w:szCs w:val="16"/>
+                <w:lang w:eastAsia="fr-FR"/>
+              </w:rPr>
+              <w:t xml:space="preserve"> veux pouvoir me connecter avec mon compte</w:t>
             </w:r>
           </w:p>
         </w:tc>
@@ -11075,6 +11182,7 @@
                 <w:lang w:eastAsia="fr-FR"/>
               </w:rPr>
             </w:pPr>
+            <w:proofErr w:type="gramStart"/>
             <w:r>
               <w:rPr>
                 <w:rFonts w:ascii="Arial" w:eastAsia="Times New Roman" w:hAnsi="Arial" w:cs="Arial"/>
@@ -11085,7 +11193,20 @@
                 <w:szCs w:val="16"/>
                 <w:lang w:eastAsia="fr-FR"/>
               </w:rPr>
-              <w:t>je veux pouvoir ajouter un client</w:t>
+              <w:t>je</w:t>
+            </w:r>
+            <w:proofErr w:type="gramEnd"/>
+            <w:r>
+              <w:rPr>
+                <w:rFonts w:ascii="Arial" w:eastAsia="Times New Roman" w:hAnsi="Arial" w:cs="Arial"/>
+                <w:b/>
+                <w:bCs/>
+                <w:color w:val="000000"/>
+                <w:sz w:val="16"/>
+                <w:szCs w:val="16"/>
+                <w:lang w:eastAsia="fr-FR"/>
+              </w:rPr>
+              <w:t xml:space="preserve"> veux pouvoir ajouter un client</w:t>
             </w:r>
           </w:p>
         </w:tc>
@@ -11310,6 +11431,7 @@
                 <w:lang w:eastAsia="fr-FR"/>
               </w:rPr>
             </w:pPr>
+            <w:proofErr w:type="gramStart"/>
             <w:r>
               <w:rPr>
                 <w:rFonts w:ascii="Arial" w:eastAsia="Times New Roman" w:hAnsi="Arial" w:cs="Arial"/>
@@ -11320,7 +11442,20 @@
                 <w:szCs w:val="16"/>
                 <w:lang w:eastAsia="fr-FR"/>
               </w:rPr>
-              <w:t>je veux pourvoir voir/gérer les projets d'un client</w:t>
+              <w:t>je</w:t>
+            </w:r>
+            <w:proofErr w:type="gramEnd"/>
+            <w:r>
+              <w:rPr>
+                <w:rFonts w:ascii="Arial" w:eastAsia="Times New Roman" w:hAnsi="Arial" w:cs="Arial"/>
+                <w:b/>
+                <w:bCs/>
+                <w:color w:val="000000"/>
+                <w:sz w:val="16"/>
+                <w:szCs w:val="16"/>
+                <w:lang w:eastAsia="fr-FR"/>
+              </w:rPr>
+              <w:t xml:space="preserve"> veux pourvoir voir/gérer les projets d'un client</w:t>
             </w:r>
           </w:p>
         </w:tc>
@@ -11545,6 +11680,7 @@
                 <w:lang w:eastAsia="fr-FR"/>
               </w:rPr>
             </w:pPr>
+            <w:proofErr w:type="gramStart"/>
             <w:r>
               <w:rPr>
                 <w:rFonts w:ascii="Arial" w:eastAsia="Times New Roman" w:hAnsi="Arial" w:cs="Arial"/>
@@ -11555,7 +11691,20 @@
                 <w:szCs w:val="16"/>
                 <w:lang w:eastAsia="fr-FR"/>
               </w:rPr>
-              <w:t>je veux pouvoir créer un projet</w:t>
+              <w:t>je</w:t>
+            </w:r>
+            <w:proofErr w:type="gramEnd"/>
+            <w:r>
+              <w:rPr>
+                <w:rFonts w:ascii="Arial" w:eastAsia="Times New Roman" w:hAnsi="Arial" w:cs="Arial"/>
+                <w:b/>
+                <w:bCs/>
+                <w:color w:val="000000"/>
+                <w:sz w:val="16"/>
+                <w:szCs w:val="16"/>
+                <w:lang w:eastAsia="fr-FR"/>
+              </w:rPr>
+              <w:t xml:space="preserve"> veux pouvoir créer un projet</w:t>
             </w:r>
           </w:p>
         </w:tc>
@@ -11780,6 +11929,7 @@
                 <w:lang w:eastAsia="fr-FR"/>
               </w:rPr>
             </w:pPr>
+            <w:proofErr w:type="gramStart"/>
             <w:r>
               <w:rPr>
                 <w:rFonts w:ascii="Arial" w:eastAsia="Times New Roman" w:hAnsi="Arial" w:cs="Arial"/>
@@ -11790,7 +11940,20 @@
                 <w:szCs w:val="16"/>
                 <w:lang w:eastAsia="fr-FR"/>
               </w:rPr>
-              <w:t>je veux pouvoir créer un plan</w:t>
+              <w:t>je</w:t>
+            </w:r>
+            <w:proofErr w:type="gramEnd"/>
+            <w:r>
+              <w:rPr>
+                <w:rFonts w:ascii="Arial" w:eastAsia="Times New Roman" w:hAnsi="Arial" w:cs="Arial"/>
+                <w:b/>
+                <w:bCs/>
+                <w:color w:val="000000"/>
+                <w:sz w:val="16"/>
+                <w:szCs w:val="16"/>
+                <w:lang w:eastAsia="fr-FR"/>
+              </w:rPr>
+              <w:t xml:space="preserve"> veux pouvoir créer un plan</w:t>
             </w:r>
           </w:p>
         </w:tc>
@@ -12015,6 +12178,7 @@
                 <w:lang w:eastAsia="fr-FR"/>
               </w:rPr>
             </w:pPr>
+            <w:proofErr w:type="gramStart"/>
             <w:r>
               <w:rPr>
                 <w:rFonts w:ascii="Arial" w:eastAsia="Times New Roman" w:hAnsi="Arial" w:cs="Arial"/>
@@ -12025,7 +12189,20 @@
                 <w:szCs w:val="16"/>
                 <w:lang w:eastAsia="fr-FR"/>
               </w:rPr>
-              <w:t>je veux pouvoir valider un plan</w:t>
+              <w:t>je</w:t>
+            </w:r>
+            <w:proofErr w:type="gramEnd"/>
+            <w:r>
+              <w:rPr>
+                <w:rFonts w:ascii="Arial" w:eastAsia="Times New Roman" w:hAnsi="Arial" w:cs="Arial"/>
+                <w:b/>
+                <w:bCs/>
+                <w:color w:val="000000"/>
+                <w:sz w:val="16"/>
+                <w:szCs w:val="16"/>
+                <w:lang w:eastAsia="fr-FR"/>
+              </w:rPr>
+              <w:t xml:space="preserve"> veux pouvoir valider un plan</w:t>
             </w:r>
           </w:p>
         </w:tc>
@@ -12250,6 +12427,7 @@
                 <w:lang w:eastAsia="fr-FR"/>
               </w:rPr>
             </w:pPr>
+            <w:proofErr w:type="gramStart"/>
             <w:r>
               <w:rPr>
                 <w:rFonts w:ascii="Arial" w:eastAsia="Times New Roman" w:hAnsi="Arial" w:cs="Arial"/>
@@ -12260,7 +12438,20 @@
                 <w:szCs w:val="16"/>
                 <w:lang w:eastAsia="fr-FR"/>
               </w:rPr>
-              <w:t>je veux pouvoir valider un projet</w:t>
+              <w:t>je</w:t>
+            </w:r>
+            <w:proofErr w:type="gramEnd"/>
+            <w:r>
+              <w:rPr>
+                <w:rFonts w:ascii="Arial" w:eastAsia="Times New Roman" w:hAnsi="Arial" w:cs="Arial"/>
+                <w:b/>
+                <w:bCs/>
+                <w:color w:val="000000"/>
+                <w:sz w:val="16"/>
+                <w:szCs w:val="16"/>
+                <w:lang w:eastAsia="fr-FR"/>
+              </w:rPr>
+              <w:t xml:space="preserve"> veux pouvoir valider un projet</w:t>
             </w:r>
           </w:p>
         </w:tc>
@@ -12396,7 +12587,7 @@
       <w:pPr>
         <w:pStyle w:val="Titre2"/>
       </w:pPr>
-      <w:bookmarkStart w:id="37" w:name="_Toc39593602"/>
+      <w:bookmarkStart w:id="37" w:name="_Toc39832046"/>
       <w:r>
         <w:t>Déploiement</w:t>
       </w:r>
@@ -12414,7 +12605,7 @@
       <w:pPr>
         <w:pStyle w:val="Titre1"/>
       </w:pPr>
-      <w:bookmarkStart w:id="38" w:name="_Toc39593603"/>
+      <w:bookmarkStart w:id="38" w:name="_Toc39832047"/>
       <w:r>
         <w:t>Maintenance</w:t>
       </w:r>
@@ -12429,7 +12620,7 @@
       <w:pPr>
         <w:pStyle w:val="Titre2"/>
       </w:pPr>
-      <w:bookmarkStart w:id="39" w:name="_Toc39593604"/>
+      <w:bookmarkStart w:id="39" w:name="_Toc39832048"/>
       <w:r>
         <w:t>Support</w:t>
       </w:r>
@@ -12468,7 +12659,7 @@
       <w:pPr>
         <w:pStyle w:val="Titre2"/>
       </w:pPr>
-      <w:bookmarkStart w:id="40" w:name="_Toc39593605"/>
+      <w:bookmarkStart w:id="40" w:name="_Toc39832049"/>
       <w:r>
         <w:t>Formation</w:t>
       </w:r>
@@ -12500,7 +12691,7 @@
       <w:pPr>
         <w:pStyle w:val="Titre1"/>
       </w:pPr>
-      <w:bookmarkStart w:id="41" w:name="_Toc39593606"/>
+      <w:bookmarkStart w:id="41" w:name="_Toc39832050"/>
       <w:r>
         <w:lastRenderedPageBreak/>
         <w:t>Clôture de projet</w:t>
@@ -12511,7 +12702,7 @@
       <w:pPr>
         <w:pStyle w:val="Titre2"/>
       </w:pPr>
-      <w:bookmarkStart w:id="42" w:name="_Toc39593607"/>
+      <w:bookmarkStart w:id="42" w:name="_Toc39832051"/>
       <w:r>
         <w:t>Budget final</w:t>
       </w:r>
@@ -12531,84 +12722,6 @@
             <wp:extent cx="4600575" cy="7006219"/>
             <wp:effectExtent l="0" t="0" r="0" b="4445"/>
             <wp:docPr id="13" name="Image 13"/>
-            <wp:cNvGraphicFramePr>
-              <a:graphicFrameLocks xmlns:a="http://schemas.openxmlformats.org/drawingml/2006/main" noChangeAspect="1"/>
-            </wp:cNvGraphicFramePr>
-            <a:graphic xmlns:a="http://schemas.openxmlformats.org/drawingml/2006/main">
-              <a:graphicData uri="http://schemas.openxmlformats.org/drawingml/2006/picture">
-                <pic:pic xmlns:pic="http://schemas.openxmlformats.org/drawingml/2006/picture">
-                  <pic:nvPicPr>
-                    <pic:cNvPr id="1" name=""/>
-                    <pic:cNvPicPr/>
-                  </pic:nvPicPr>
-                  <pic:blipFill>
-                    <a:blip r:embed="rId23"/>
-                    <a:stretch>
-                      <a:fillRect/>
-                    </a:stretch>
-                  </pic:blipFill>
-                  <pic:spPr>
-                    <a:xfrm>
-                      <a:off x="0" y="0"/>
-                      <a:ext cx="4608664" cy="7018538"/>
-                    </a:xfrm>
-                    <a:prstGeom prst="rect">
-                      <a:avLst/>
-                    </a:prstGeom>
-                  </pic:spPr>
-                </pic:pic>
-              </a:graphicData>
-            </a:graphic>
-          </wp:inline>
-        </w:drawing>
-      </w:r>
-    </w:p>
-    <w:p>
-      <w:r>
-        <w:t xml:space="preserve">En suivant le budget final et en le comparant au budget initial, on observe une marge de 2637€ non dépensés. </w:t>
-      </w:r>
-    </w:p>
-    <w:p/>
-    <w:p>
-      <w:pPr>
-        <w:pStyle w:val="Titre2"/>
-      </w:pPr>
-      <w:bookmarkStart w:id="43" w:name="_Toc39593608"/>
-      <w:r>
-        <w:lastRenderedPageBreak/>
-        <w:t>Planning final</w:t>
-      </w:r>
-      <w:bookmarkEnd w:id="43"/>
-    </w:p>
-    <w:p>
-      <w:r>
-        <w:rPr>
-          <w:color w:val="FF0000"/>
-        </w:rPr>
-        <w:t>A FAIRE (DEVRAIT CORRESPONDRE AU PLANNIG PREVISIONNEL CAR AUCUN RETARD CONSTATE)</w:t>
-      </w:r>
-    </w:p>
-    <w:p>
-      <w:pPr>
-        <w:pStyle w:val="Titre2"/>
-      </w:pPr>
-      <w:bookmarkStart w:id="44" w:name="_Toc39593609"/>
-      <w:r>
-        <w:t>Gestion des risques</w:t>
-      </w:r>
-      <w:bookmarkEnd w:id="44"/>
-    </w:p>
-    <w:p/>
-    <w:p>
-      <w:r>
-        <w:rPr>
-          <w:noProof/>
-        </w:rPr>
-        <w:drawing>
-          <wp:inline distT="0" distB="0" distL="0" distR="0" wp14:anchorId="272F2955" wp14:editId="7955C682">
-            <wp:extent cx="6305550" cy="2352070"/>
-            <wp:effectExtent l="0" t="0" r="0" b="0"/>
-            <wp:docPr id="12" name="Image 12"/>
             <wp:cNvGraphicFramePr>
               <a:graphicFrameLocks xmlns:a="http://schemas.openxmlformats.org/drawingml/2006/main" noChangeAspect="1"/>
             </wp:cNvGraphicFramePr>
@@ -12628,7 +12741,7 @@
                   <pic:spPr>
                     <a:xfrm>
                       <a:off x="0" y="0"/>
-                      <a:ext cx="6330021" cy="2361198"/>
+                      <a:ext cx="4608664" cy="7018538"/>
                     </a:xfrm>
                     <a:prstGeom prst="rect">
                       <a:avLst/>
@@ -12641,8 +12754,103 @@
         </w:drawing>
       </w:r>
     </w:p>
+    <w:p>
+      <w:r>
+        <w:t xml:space="preserve">En suivant le budget final et en le comparant au budget initial, on observe une marge de 2637€ non dépensés. </w:t>
+      </w:r>
+    </w:p>
     <w:p/>
     <w:p>
+      <w:pPr>
+        <w:pStyle w:val="Titre2"/>
+      </w:pPr>
+      <w:bookmarkStart w:id="43" w:name="_Toc39832052"/>
+      <w:r>
+        <w:lastRenderedPageBreak/>
+        <w:t>Planning final</w:t>
+      </w:r>
+      <w:bookmarkEnd w:id="43"/>
+    </w:p>
+    <w:p>
+      <w:r>
+        <w:rPr>
+          <w:color w:val="FF0000"/>
+        </w:rPr>
+        <w:t>A FAIRE (DEVRAIT CORRESPONDRE AU PLANNIG PREVISIONNEL CAR AUCUN RETARD CONSTATE)</w:t>
+      </w:r>
+    </w:p>
+    <w:p>
+      <w:pPr>
+        <w:pStyle w:val="Titre2"/>
+      </w:pPr>
+      <w:bookmarkStart w:id="44" w:name="_Toc39832053"/>
+      <w:r>
+        <w:t>Gestion des risques</w:t>
+      </w:r>
+      <w:bookmarkEnd w:id="44"/>
+    </w:p>
+    <w:p>
+      <w:r>
+        <w:drawing>
+          <wp:anchor distT="0" distB="0" distL="114300" distR="114300" simplePos="0" relativeHeight="251685888" behindDoc="0" locked="0" layoutInCell="1" allowOverlap="1" wp14:anchorId="3D4EF772" wp14:editId="7BE34D4E">
+            <wp:simplePos x="0" y="0"/>
+            <wp:positionH relativeFrom="page">
+              <wp:posOffset>205105</wp:posOffset>
+            </wp:positionH>
+            <wp:positionV relativeFrom="paragraph">
+              <wp:posOffset>208280</wp:posOffset>
+            </wp:positionV>
+            <wp:extent cx="7069528" cy="2733675"/>
+            <wp:effectExtent l="0" t="0" r="0" b="0"/>
+            <wp:wrapTopAndBottom/>
+            <wp:docPr id="34" name="Image 34"/>
+            <wp:cNvGraphicFramePr>
+              <a:graphicFrameLocks xmlns:a="http://schemas.openxmlformats.org/drawingml/2006/main" noChangeAspect="1"/>
+            </wp:cNvGraphicFramePr>
+            <a:graphic xmlns:a="http://schemas.openxmlformats.org/drawingml/2006/main">
+              <a:graphicData uri="http://schemas.openxmlformats.org/drawingml/2006/picture">
+                <pic:pic xmlns:pic="http://schemas.openxmlformats.org/drawingml/2006/picture">
+                  <pic:nvPicPr>
+                    <pic:cNvPr id="1" name=""/>
+                    <pic:cNvPicPr/>
+                  </pic:nvPicPr>
+                  <pic:blipFill>
+                    <a:blip r:embed="rId25">
+                      <a:extLst>
+                        <a:ext uri="{28A0092B-C50C-407E-A947-70E740481C1C}">
+                          <a14:useLocalDpi xmlns:a14="http://schemas.microsoft.com/office/drawing/2010/main" val="0"/>
+                        </a:ext>
+                      </a:extLst>
+                    </a:blip>
+                    <a:stretch>
+                      <a:fillRect/>
+                    </a:stretch>
+                  </pic:blipFill>
+                  <pic:spPr>
+                    <a:xfrm>
+                      <a:off x="0" y="0"/>
+                      <a:ext cx="7069528" cy="2733675"/>
+                    </a:xfrm>
+                    <a:prstGeom prst="rect">
+                      <a:avLst/>
+                    </a:prstGeom>
+                  </pic:spPr>
+                </pic:pic>
+              </a:graphicData>
+            </a:graphic>
+            <wp14:sizeRelH relativeFrom="page">
+              <wp14:pctWidth>0</wp14:pctWidth>
+            </wp14:sizeRelH>
+            <wp14:sizeRelV relativeFrom="page">
+              <wp14:pctHeight>0</wp14:pctHeight>
+            </wp14:sizeRelV>
+          </wp:anchor>
+        </w:drawing>
+      </w:r>
+    </w:p>
+    <w:p/>
+    <w:p/>
+    <w:p>
       <w:r>
         <w:t xml:space="preserve">Parmi les risques que nous avions pris en compte, nous avons réussi à trouver des solutions pour chacun d’entre eux. La seule exception est un risque que nous ne pouvions pas prévoir. </w:t>
       </w:r>
@@ -12651,7 +12859,7 @@
       <w:pPr>
         <w:pStyle w:val="Titre3"/>
       </w:pPr>
-      <w:bookmarkStart w:id="45" w:name="_Toc39593610"/>
+      <w:bookmarkStart w:id="45" w:name="_Toc39832054"/>
       <w:r>
         <w:t>Risque exceptionnel COVID-19</w:t>
       </w:r>
@@ -12709,9 +12917,8 @@
       <w:pPr>
         <w:pStyle w:val="Titre2"/>
       </w:pPr>
-      <w:bookmarkStart w:id="46" w:name="_Toc39593611"/>
-      <w:r>
-        <w:lastRenderedPageBreak/>
+      <w:bookmarkStart w:id="46" w:name="_Toc39832055"/>
+      <w:r>
         <w:t>Retour d’expérience</w:t>
       </w:r>
       <w:r>
@@ -12737,7 +12944,7 @@
       <w:pPr>
         <w:pStyle w:val="Titre1"/>
       </w:pPr>
-      <w:bookmarkStart w:id="47" w:name="_Toc39593612"/>
+      <w:bookmarkStart w:id="47" w:name="_Toc39832056"/>
       <w:r>
         <w:t>Glossaire</w:t>
       </w:r>
@@ -12783,7 +12990,7 @@
       <w:pPr>
         <w:pStyle w:val="Titre1"/>
       </w:pPr>
-      <w:bookmarkStart w:id="48" w:name="_Toc39593613"/>
+      <w:bookmarkStart w:id="48" w:name="_Toc39832057"/>
       <w:r>
         <w:t>Annexes</w:t>
       </w:r>
@@ -12802,6 +13009,1095 @@
         <w:t xml:space="preserve">A DISCUTER TOUS ENSEMBLE CE QUE L’ON MET DEDANS </w:t>
       </w:r>
     </w:p>
+    <w:p>
+      <w:r>
+        <w:t>Listes des MOCKUP IHM.</w:t>
+      </w:r>
+    </w:p>
+    <w:tbl>
+      <w:tblPr>
+        <w:tblStyle w:val="TableauGrille6Couleur-Accentuation6"/>
+        <w:tblW w:w="0" w:type="auto"/>
+        <w:tblLook w:val="04A0" w:firstRow="1" w:lastRow="0" w:firstColumn="1" w:lastColumn="0" w:noHBand="0" w:noVBand="1"/>
+      </w:tblPr>
+      <w:tblGrid>
+        <w:gridCol w:w="9062"/>
+      </w:tblGrid>
+      <w:tr>
+        <w:trPr>
+          <w:cnfStyle w:val="100000000000" w:firstRow="1" w:lastRow="0" w:firstColumn="0" w:lastColumn="0" w:oddVBand="0" w:evenVBand="0" w:oddHBand="0" w:evenHBand="0" w:firstRowFirstColumn="0" w:firstRowLastColumn="0" w:lastRowFirstColumn="0" w:lastRowLastColumn="0"/>
+        </w:trPr>
+        <w:tc>
+          <w:tcPr>
+            <w:cnfStyle w:val="001000000000" w:firstRow="0" w:lastRow="0" w:firstColumn="1" w:lastColumn="0" w:oddVBand="0" w:evenVBand="0" w:oddHBand="0" w:evenHBand="0" w:firstRowFirstColumn="0" w:firstRowLastColumn="0" w:lastRowFirstColumn="0" w:lastRowLastColumn="0"/>
+            <w:tcW w:w="9396" w:type="dxa"/>
+          </w:tcPr>
+          <w:p>
+            <w:r>
+              <w:t>Connexion</w:t>
+            </w:r>
+          </w:p>
+        </w:tc>
+      </w:tr>
+      <w:tr>
+        <w:trPr>
+          <w:cnfStyle w:val="000000100000" w:firstRow="0" w:lastRow="0" w:firstColumn="0" w:lastColumn="0" w:oddVBand="0" w:evenVBand="0" w:oddHBand="1" w:evenHBand="0" w:firstRowFirstColumn="0" w:firstRowLastColumn="0" w:lastRowFirstColumn="0" w:lastRowLastColumn="0"/>
+        </w:trPr>
+        <w:tc>
+          <w:tcPr>
+            <w:cnfStyle w:val="001000000000" w:firstRow="0" w:lastRow="0" w:firstColumn="1" w:lastColumn="0" w:oddVBand="0" w:evenVBand="0" w:oddHBand="0" w:evenHBand="0" w:firstRowFirstColumn="0" w:firstRowLastColumn="0" w:lastRowFirstColumn="0" w:lastRowLastColumn="0"/>
+            <w:tcW w:w="9396" w:type="dxa"/>
+          </w:tcPr>
+          <w:p>
+            <w:r>
+              <w:rPr>
+                <w:noProof/>
+              </w:rPr>
+              <w:drawing>
+                <wp:inline distT="0" distB="0" distL="0" distR="0" wp14:anchorId="323B71B4" wp14:editId="2D85CCC0">
+                  <wp:extent cx="5764954" cy="3242786"/>
+                  <wp:effectExtent l="0" t="0" r="7620" b="0"/>
+                  <wp:docPr id="24" name="Image 24"/>
+                  <wp:cNvGraphicFramePr>
+                    <a:graphicFrameLocks xmlns:a="http://schemas.openxmlformats.org/drawingml/2006/main" noChangeAspect="1"/>
+                  </wp:cNvGraphicFramePr>
+                  <a:graphic xmlns:a="http://schemas.openxmlformats.org/drawingml/2006/main">
+                    <a:graphicData uri="http://schemas.openxmlformats.org/drawingml/2006/picture">
+                      <pic:pic xmlns:pic="http://schemas.openxmlformats.org/drawingml/2006/picture">
+                        <pic:nvPicPr>
+                          <pic:cNvPr id="0" name="Picture 1"/>
+                          <pic:cNvPicPr>
+                            <a:picLocks noChangeAspect="1" noChangeArrowheads="1"/>
+                          </pic:cNvPicPr>
+                        </pic:nvPicPr>
+                        <pic:blipFill>
+                          <a:blip r:embed="rId26" cstate="print">
+                            <a:extLst>
+                              <a:ext uri="{28A0092B-C50C-407E-A947-70E740481C1C}">
+                                <a14:useLocalDpi xmlns:a14="http://schemas.microsoft.com/office/drawing/2010/main" val="0"/>
+                              </a:ext>
+                            </a:extLst>
+                          </a:blip>
+                          <a:srcRect/>
+                          <a:stretch>
+                            <a:fillRect/>
+                          </a:stretch>
+                        </pic:blipFill>
+                        <pic:spPr bwMode="auto">
+                          <a:xfrm>
+                            <a:off x="0" y="0"/>
+                            <a:ext cx="5784002" cy="3253501"/>
+                          </a:xfrm>
+                          <a:prstGeom prst="rect">
+                            <a:avLst/>
+                          </a:prstGeom>
+                          <a:noFill/>
+                          <a:ln>
+                            <a:noFill/>
+                          </a:ln>
+                        </pic:spPr>
+                      </pic:pic>
+                    </a:graphicData>
+                  </a:graphic>
+                </wp:inline>
+              </w:drawing>
+            </w:r>
+          </w:p>
+        </w:tc>
+      </w:tr>
+      <w:tr>
+        <w:tc>
+          <w:tcPr>
+            <w:cnfStyle w:val="001000000000" w:firstRow="0" w:lastRow="0" w:firstColumn="1" w:lastColumn="0" w:oddVBand="0" w:evenVBand="0" w:oddHBand="0" w:evenHBand="0" w:firstRowFirstColumn="0" w:firstRowLastColumn="0" w:lastRowFirstColumn="0" w:lastRowLastColumn="0"/>
+            <w:tcW w:w="9396" w:type="dxa"/>
+          </w:tcPr>
+          <w:p>
+            <w:r>
+              <w:t>Ajout client</w:t>
+            </w:r>
+          </w:p>
+        </w:tc>
+      </w:tr>
+      <w:tr>
+        <w:trPr>
+          <w:cnfStyle w:val="000000100000" w:firstRow="0" w:lastRow="0" w:firstColumn="0" w:lastColumn="0" w:oddVBand="0" w:evenVBand="0" w:oddHBand="1" w:evenHBand="0" w:firstRowFirstColumn="0" w:firstRowLastColumn="0" w:lastRowFirstColumn="0" w:lastRowLastColumn="0"/>
+        </w:trPr>
+        <w:tc>
+          <w:tcPr>
+            <w:cnfStyle w:val="001000000000" w:firstRow="0" w:lastRow="0" w:firstColumn="1" w:lastColumn="0" w:oddVBand="0" w:evenVBand="0" w:oddHBand="0" w:evenHBand="0" w:firstRowFirstColumn="0" w:firstRowLastColumn="0" w:lastRowFirstColumn="0" w:lastRowLastColumn="0"/>
+            <w:tcW w:w="9396" w:type="dxa"/>
+          </w:tcPr>
+          <w:p>
+            <w:pPr>
+              <w:rPr>
+                <w:b w:val="0"/>
+                <w:bCs w:val="0"/>
+              </w:rPr>
+            </w:pPr>
+            <w:r>
+              <w:rPr>
+                <w:noProof/>
+              </w:rPr>
+              <w:lastRenderedPageBreak/>
+              <w:drawing>
+                <wp:inline distT="0" distB="0" distL="0" distR="0" wp14:anchorId="010CAABC" wp14:editId="5DFE9EA0">
+                  <wp:extent cx="5781981" cy="3252364"/>
+                  <wp:effectExtent l="0" t="0" r="0" b="5715"/>
+                  <wp:docPr id="25" name="Image 25"/>
+                  <wp:cNvGraphicFramePr>
+                    <a:graphicFrameLocks xmlns:a="http://schemas.openxmlformats.org/drawingml/2006/main" noChangeAspect="1"/>
+                  </wp:cNvGraphicFramePr>
+                  <a:graphic xmlns:a="http://schemas.openxmlformats.org/drawingml/2006/main">
+                    <a:graphicData uri="http://schemas.openxmlformats.org/drawingml/2006/picture">
+                      <pic:pic xmlns:pic="http://schemas.openxmlformats.org/drawingml/2006/picture">
+                        <pic:nvPicPr>
+                          <pic:cNvPr id="0" name="Picture 3"/>
+                          <pic:cNvPicPr>
+                            <a:picLocks noChangeAspect="1" noChangeArrowheads="1"/>
+                          </pic:cNvPicPr>
+                        </pic:nvPicPr>
+                        <pic:blipFill>
+                          <a:blip r:embed="rId27" cstate="print">
+                            <a:extLst>
+                              <a:ext uri="{28A0092B-C50C-407E-A947-70E740481C1C}">
+                                <a14:useLocalDpi xmlns:a14="http://schemas.microsoft.com/office/drawing/2010/main" val="0"/>
+                              </a:ext>
+                            </a:extLst>
+                          </a:blip>
+                          <a:srcRect/>
+                          <a:stretch>
+                            <a:fillRect/>
+                          </a:stretch>
+                        </pic:blipFill>
+                        <pic:spPr bwMode="auto">
+                          <a:xfrm>
+                            <a:off x="0" y="0"/>
+                            <a:ext cx="5822103" cy="3274933"/>
+                          </a:xfrm>
+                          <a:prstGeom prst="rect">
+                            <a:avLst/>
+                          </a:prstGeom>
+                          <a:noFill/>
+                          <a:ln>
+                            <a:noFill/>
+                          </a:ln>
+                        </pic:spPr>
+                      </pic:pic>
+                    </a:graphicData>
+                  </a:graphic>
+                </wp:inline>
+              </w:drawing>
+            </w:r>
+          </w:p>
+          <w:p>
+            <w:pPr>
+              <w:rPr>
+                <w:b w:val="0"/>
+                <w:bCs w:val="0"/>
+              </w:rPr>
+            </w:pPr>
+          </w:p>
+          <w:p>
+            <w:pPr>
+              <w:rPr>
+                <w:b w:val="0"/>
+                <w:bCs w:val="0"/>
+              </w:rPr>
+            </w:pPr>
+          </w:p>
+          <w:p>
+            <w:pPr>
+              <w:rPr>
+                <w:b w:val="0"/>
+                <w:bCs w:val="0"/>
+              </w:rPr>
+            </w:pPr>
+          </w:p>
+          <w:p>
+            <w:pPr>
+              <w:rPr>
+                <w:b w:val="0"/>
+                <w:bCs w:val="0"/>
+              </w:rPr>
+            </w:pPr>
+          </w:p>
+          <w:p>
+            <w:pPr>
+              <w:rPr>
+                <w:b w:val="0"/>
+                <w:bCs w:val="0"/>
+              </w:rPr>
+            </w:pPr>
+          </w:p>
+          <w:p>
+            <w:pPr>
+              <w:rPr>
+                <w:b w:val="0"/>
+                <w:bCs w:val="0"/>
+              </w:rPr>
+            </w:pPr>
+          </w:p>
+          <w:p>
+            <w:pPr>
+              <w:rPr>
+                <w:b w:val="0"/>
+                <w:bCs w:val="0"/>
+              </w:rPr>
+            </w:pPr>
+          </w:p>
+          <w:p/>
+        </w:tc>
+      </w:tr>
+      <w:tr>
+        <w:tc>
+          <w:tcPr>
+            <w:cnfStyle w:val="001000000000" w:firstRow="0" w:lastRow="0" w:firstColumn="1" w:lastColumn="0" w:oddVBand="0" w:evenVBand="0" w:oddHBand="0" w:evenHBand="0" w:firstRowFirstColumn="0" w:firstRowLastColumn="0" w:lastRowFirstColumn="0" w:lastRowLastColumn="0"/>
+            <w:tcW w:w="9396" w:type="dxa"/>
+          </w:tcPr>
+          <w:p>
+            <w:r>
+              <w:t>Client</w:t>
+            </w:r>
+          </w:p>
+        </w:tc>
+      </w:tr>
+      <w:tr>
+        <w:trPr>
+          <w:cnfStyle w:val="000000100000" w:firstRow="0" w:lastRow="0" w:firstColumn="0" w:lastColumn="0" w:oddVBand="0" w:evenVBand="0" w:oddHBand="1" w:evenHBand="0" w:firstRowFirstColumn="0" w:firstRowLastColumn="0" w:lastRowFirstColumn="0" w:lastRowLastColumn="0"/>
+        </w:trPr>
+        <w:tc>
+          <w:tcPr>
+            <w:cnfStyle w:val="001000000000" w:firstRow="0" w:lastRow="0" w:firstColumn="1" w:lastColumn="0" w:oddVBand="0" w:evenVBand="0" w:oddHBand="0" w:evenHBand="0" w:firstRowFirstColumn="0" w:firstRowLastColumn="0" w:lastRowFirstColumn="0" w:lastRowLastColumn="0"/>
+            <w:tcW w:w="9396" w:type="dxa"/>
+          </w:tcPr>
+          <w:p>
+            <w:r>
+              <w:rPr>
+                <w:noProof/>
+              </w:rPr>
+              <w:drawing>
+                <wp:inline distT="0" distB="0" distL="0" distR="0" wp14:anchorId="0C18400A" wp14:editId="195D6B65">
+                  <wp:extent cx="5781042" cy="3251835"/>
+                  <wp:effectExtent l="0" t="0" r="0" b="5715"/>
+                  <wp:docPr id="26" name="Image 26"/>
+                  <wp:cNvGraphicFramePr>
+                    <a:graphicFrameLocks xmlns:a="http://schemas.openxmlformats.org/drawingml/2006/main" noChangeAspect="1"/>
+                  </wp:cNvGraphicFramePr>
+                  <a:graphic xmlns:a="http://schemas.openxmlformats.org/drawingml/2006/main">
+                    <a:graphicData uri="http://schemas.openxmlformats.org/drawingml/2006/picture">
+                      <pic:pic xmlns:pic="http://schemas.openxmlformats.org/drawingml/2006/picture">
+                        <pic:nvPicPr>
+                          <pic:cNvPr id="0" name="Picture 5"/>
+                          <pic:cNvPicPr>
+                            <a:picLocks noChangeAspect="1" noChangeArrowheads="1"/>
+                          </pic:cNvPicPr>
+                        </pic:nvPicPr>
+                        <pic:blipFill>
+                          <a:blip r:embed="rId28" cstate="print">
+                            <a:extLst>
+                              <a:ext uri="{28A0092B-C50C-407E-A947-70E740481C1C}">
+                                <a14:useLocalDpi xmlns:a14="http://schemas.microsoft.com/office/drawing/2010/main" val="0"/>
+                              </a:ext>
+                            </a:extLst>
+                          </a:blip>
+                          <a:srcRect/>
+                          <a:stretch>
+                            <a:fillRect/>
+                          </a:stretch>
+                        </pic:blipFill>
+                        <pic:spPr bwMode="auto">
+                          <a:xfrm>
+                            <a:off x="0" y="0"/>
+                            <a:ext cx="5800504" cy="3262782"/>
+                          </a:xfrm>
+                          <a:prstGeom prst="rect">
+                            <a:avLst/>
+                          </a:prstGeom>
+                          <a:noFill/>
+                          <a:ln>
+                            <a:noFill/>
+                          </a:ln>
+                        </pic:spPr>
+                      </pic:pic>
+                    </a:graphicData>
+                  </a:graphic>
+                </wp:inline>
+              </w:drawing>
+            </w:r>
+          </w:p>
+        </w:tc>
+      </w:tr>
+      <w:tr>
+        <w:tc>
+          <w:tcPr>
+            <w:cnfStyle w:val="001000000000" w:firstRow="0" w:lastRow="0" w:firstColumn="1" w:lastColumn="0" w:oddVBand="0" w:evenVBand="0" w:oddHBand="0" w:evenHBand="0" w:firstRowFirstColumn="0" w:firstRowLastColumn="0" w:lastRowFirstColumn="0" w:lastRowLastColumn="0"/>
+            <w:tcW w:w="9396" w:type="dxa"/>
+          </w:tcPr>
+          <w:p>
+            <w:r>
+              <w:t>Projets</w:t>
+            </w:r>
+          </w:p>
+        </w:tc>
+      </w:tr>
+      <w:tr>
+        <w:trPr>
+          <w:cnfStyle w:val="000000100000" w:firstRow="0" w:lastRow="0" w:firstColumn="0" w:lastColumn="0" w:oddVBand="0" w:evenVBand="0" w:oddHBand="1" w:evenHBand="0" w:firstRowFirstColumn="0" w:firstRowLastColumn="0" w:lastRowFirstColumn="0" w:lastRowLastColumn="0"/>
+        </w:trPr>
+        <w:tc>
+          <w:tcPr>
+            <w:cnfStyle w:val="001000000000" w:firstRow="0" w:lastRow="0" w:firstColumn="1" w:lastColumn="0" w:oddVBand="0" w:evenVBand="0" w:oddHBand="0" w:evenHBand="0" w:firstRowFirstColumn="0" w:firstRowLastColumn="0" w:lastRowFirstColumn="0" w:lastRowLastColumn="0"/>
+            <w:tcW w:w="9396" w:type="dxa"/>
+          </w:tcPr>
+          <w:p>
+            <w:pPr>
+              <w:rPr>
+                <w:b w:val="0"/>
+                <w:bCs w:val="0"/>
+              </w:rPr>
+            </w:pPr>
+            <w:r>
+              <w:rPr>
+                <w:noProof/>
+              </w:rPr>
+              <w:lastRenderedPageBreak/>
+              <w:drawing>
+                <wp:inline distT="0" distB="0" distL="0" distR="0" wp14:anchorId="2FEDB82A" wp14:editId="4DBEFF1F">
+                  <wp:extent cx="5782404" cy="3252602"/>
+                  <wp:effectExtent l="0" t="0" r="8890" b="5080"/>
+                  <wp:docPr id="27" name="Image 27"/>
+                  <wp:cNvGraphicFramePr>
+                    <a:graphicFrameLocks xmlns:a="http://schemas.openxmlformats.org/drawingml/2006/main" noChangeAspect="1"/>
+                  </wp:cNvGraphicFramePr>
+                  <a:graphic xmlns:a="http://schemas.openxmlformats.org/drawingml/2006/main">
+                    <a:graphicData uri="http://schemas.openxmlformats.org/drawingml/2006/picture">
+                      <pic:pic xmlns:pic="http://schemas.openxmlformats.org/drawingml/2006/picture">
+                        <pic:nvPicPr>
+                          <pic:cNvPr id="0" name="Picture 7"/>
+                          <pic:cNvPicPr>
+                            <a:picLocks noChangeAspect="1" noChangeArrowheads="1"/>
+                          </pic:cNvPicPr>
+                        </pic:nvPicPr>
+                        <pic:blipFill>
+                          <a:blip r:embed="rId29" cstate="print">
+                            <a:extLst>
+                              <a:ext uri="{28A0092B-C50C-407E-A947-70E740481C1C}">
+                                <a14:useLocalDpi xmlns:a14="http://schemas.microsoft.com/office/drawing/2010/main" val="0"/>
+                              </a:ext>
+                            </a:extLst>
+                          </a:blip>
+                          <a:srcRect/>
+                          <a:stretch>
+                            <a:fillRect/>
+                          </a:stretch>
+                        </pic:blipFill>
+                        <pic:spPr bwMode="auto">
+                          <a:xfrm>
+                            <a:off x="0" y="0"/>
+                            <a:ext cx="5813383" cy="3270028"/>
+                          </a:xfrm>
+                          <a:prstGeom prst="rect">
+                            <a:avLst/>
+                          </a:prstGeom>
+                          <a:noFill/>
+                          <a:ln>
+                            <a:noFill/>
+                          </a:ln>
+                        </pic:spPr>
+                      </pic:pic>
+                    </a:graphicData>
+                  </a:graphic>
+                </wp:inline>
+              </w:drawing>
+            </w:r>
+          </w:p>
+          <w:p>
+            <w:pPr>
+              <w:rPr>
+                <w:b w:val="0"/>
+                <w:bCs w:val="0"/>
+              </w:rPr>
+            </w:pPr>
+          </w:p>
+          <w:p>
+            <w:pPr>
+              <w:rPr>
+                <w:b w:val="0"/>
+                <w:bCs w:val="0"/>
+              </w:rPr>
+            </w:pPr>
+          </w:p>
+          <w:p>
+            <w:pPr>
+              <w:rPr>
+                <w:b w:val="0"/>
+                <w:bCs w:val="0"/>
+              </w:rPr>
+            </w:pPr>
+          </w:p>
+          <w:p>
+            <w:pPr>
+              <w:rPr>
+                <w:b w:val="0"/>
+                <w:bCs w:val="0"/>
+              </w:rPr>
+            </w:pPr>
+          </w:p>
+          <w:p>
+            <w:pPr>
+              <w:rPr>
+                <w:b w:val="0"/>
+                <w:bCs w:val="0"/>
+              </w:rPr>
+            </w:pPr>
+          </w:p>
+          <w:p>
+            <w:pPr>
+              <w:rPr>
+                <w:b w:val="0"/>
+                <w:bCs w:val="0"/>
+              </w:rPr>
+            </w:pPr>
+          </w:p>
+          <w:p>
+            <w:pPr>
+              <w:rPr>
+                <w:b w:val="0"/>
+                <w:bCs w:val="0"/>
+              </w:rPr>
+            </w:pPr>
+          </w:p>
+          <w:p/>
+        </w:tc>
+      </w:tr>
+      <w:tr>
+        <w:tc>
+          <w:tcPr>
+            <w:cnfStyle w:val="001000000000" w:firstRow="0" w:lastRow="0" w:firstColumn="1" w:lastColumn="0" w:oddVBand="0" w:evenVBand="0" w:oddHBand="0" w:evenHBand="0" w:firstRowFirstColumn="0" w:firstRowLastColumn="0" w:lastRowFirstColumn="0" w:lastRowLastColumn="0"/>
+            <w:tcW w:w="9396" w:type="dxa"/>
+          </w:tcPr>
+          <w:p>
+            <w:r>
+              <w:t>Projet ouvert</w:t>
+            </w:r>
+          </w:p>
+        </w:tc>
+      </w:tr>
+      <w:tr>
+        <w:trPr>
+          <w:cnfStyle w:val="000000100000" w:firstRow="0" w:lastRow="0" w:firstColumn="0" w:lastColumn="0" w:oddVBand="0" w:evenVBand="0" w:oddHBand="1" w:evenHBand="0" w:firstRowFirstColumn="0" w:firstRowLastColumn="0" w:lastRowFirstColumn="0" w:lastRowLastColumn="0"/>
+        </w:trPr>
+        <w:tc>
+          <w:tcPr>
+            <w:cnfStyle w:val="001000000000" w:firstRow="0" w:lastRow="0" w:firstColumn="1" w:lastColumn="0" w:oddVBand="0" w:evenVBand="0" w:oddHBand="0" w:evenHBand="0" w:firstRowFirstColumn="0" w:firstRowLastColumn="0" w:lastRowFirstColumn="0" w:lastRowLastColumn="0"/>
+            <w:tcW w:w="9396" w:type="dxa"/>
+          </w:tcPr>
+          <w:p>
+            <w:r>
+              <w:rPr>
+                <w:noProof/>
+              </w:rPr>
+              <w:drawing>
+                <wp:inline distT="0" distB="0" distL="0" distR="0" wp14:anchorId="334E1643" wp14:editId="55B8E58D">
+                  <wp:extent cx="5773420" cy="3247549"/>
+                  <wp:effectExtent l="0" t="0" r="0" b="0"/>
+                  <wp:docPr id="28" name="Image 28"/>
+                  <wp:cNvGraphicFramePr>
+                    <a:graphicFrameLocks xmlns:a="http://schemas.openxmlformats.org/drawingml/2006/main" noChangeAspect="1"/>
+                  </wp:cNvGraphicFramePr>
+                  <a:graphic xmlns:a="http://schemas.openxmlformats.org/drawingml/2006/main">
+                    <a:graphicData uri="http://schemas.openxmlformats.org/drawingml/2006/picture">
+                      <pic:pic xmlns:pic="http://schemas.openxmlformats.org/drawingml/2006/picture">
+                        <pic:nvPicPr>
+                          <pic:cNvPr id="0" name="Picture 9"/>
+                          <pic:cNvPicPr>
+                            <a:picLocks noChangeAspect="1" noChangeArrowheads="1"/>
+                          </pic:cNvPicPr>
+                        </pic:nvPicPr>
+                        <pic:blipFill>
+                          <a:blip r:embed="rId30" cstate="print">
+                            <a:extLst>
+                              <a:ext uri="{28A0092B-C50C-407E-A947-70E740481C1C}">
+                                <a14:useLocalDpi xmlns:a14="http://schemas.microsoft.com/office/drawing/2010/main" val="0"/>
+                              </a:ext>
+                            </a:extLst>
+                          </a:blip>
+                          <a:srcRect/>
+                          <a:stretch>
+                            <a:fillRect/>
+                          </a:stretch>
+                        </pic:blipFill>
+                        <pic:spPr bwMode="auto">
+                          <a:xfrm>
+                            <a:off x="0" y="0"/>
+                            <a:ext cx="5804184" cy="3264854"/>
+                          </a:xfrm>
+                          <a:prstGeom prst="rect">
+                            <a:avLst/>
+                          </a:prstGeom>
+                          <a:noFill/>
+                          <a:ln>
+                            <a:noFill/>
+                          </a:ln>
+                        </pic:spPr>
+                      </pic:pic>
+                    </a:graphicData>
+                  </a:graphic>
+                </wp:inline>
+              </w:drawing>
+            </w:r>
+          </w:p>
+        </w:tc>
+      </w:tr>
+      <w:tr>
+        <w:tc>
+          <w:tcPr>
+            <w:cnfStyle w:val="001000000000" w:firstRow="0" w:lastRow="0" w:firstColumn="1" w:lastColumn="0" w:oddVBand="0" w:evenVBand="0" w:oddHBand="0" w:evenHBand="0" w:firstRowFirstColumn="0" w:firstRowLastColumn="0" w:lastRowFirstColumn="0" w:lastRowLastColumn="0"/>
+            <w:tcW w:w="9396" w:type="dxa"/>
+          </w:tcPr>
+          <w:p>
+            <w:r>
+              <w:t>Plans</w:t>
+            </w:r>
+          </w:p>
+        </w:tc>
+      </w:tr>
+      <w:tr>
+        <w:trPr>
+          <w:cnfStyle w:val="000000100000" w:firstRow="0" w:lastRow="0" w:firstColumn="0" w:lastColumn="0" w:oddVBand="0" w:evenVBand="0" w:oddHBand="1" w:evenHBand="0" w:firstRowFirstColumn="0" w:firstRowLastColumn="0" w:lastRowFirstColumn="0" w:lastRowLastColumn="0"/>
+        </w:trPr>
+        <w:tc>
+          <w:tcPr>
+            <w:cnfStyle w:val="001000000000" w:firstRow="0" w:lastRow="0" w:firstColumn="1" w:lastColumn="0" w:oddVBand="0" w:evenVBand="0" w:oddHBand="0" w:evenHBand="0" w:firstRowFirstColumn="0" w:firstRowLastColumn="0" w:lastRowFirstColumn="0" w:lastRowLastColumn="0"/>
+            <w:tcW w:w="9396" w:type="dxa"/>
+          </w:tcPr>
+          <w:p>
+            <w:pPr>
+              <w:rPr>
+                <w:b w:val="0"/>
+                <w:bCs w:val="0"/>
+              </w:rPr>
+            </w:pPr>
+            <w:r>
+              <w:rPr>
+                <w:noProof/>
+              </w:rPr>
+              <w:lastRenderedPageBreak/>
+              <w:drawing>
+                <wp:inline distT="0" distB="0" distL="0" distR="0" wp14:anchorId="314B2A90" wp14:editId="2BACB613">
+                  <wp:extent cx="5743034" cy="3230456"/>
+                  <wp:effectExtent l="0" t="0" r="0" b="8255"/>
+                  <wp:docPr id="29" name="Image 29"/>
+                  <wp:cNvGraphicFramePr>
+                    <a:graphicFrameLocks xmlns:a="http://schemas.openxmlformats.org/drawingml/2006/main" noChangeAspect="1"/>
+                  </wp:cNvGraphicFramePr>
+                  <a:graphic xmlns:a="http://schemas.openxmlformats.org/drawingml/2006/main">
+                    <a:graphicData uri="http://schemas.openxmlformats.org/drawingml/2006/picture">
+                      <pic:pic xmlns:pic="http://schemas.openxmlformats.org/drawingml/2006/picture">
+                        <pic:nvPicPr>
+                          <pic:cNvPr id="0" name="Picture 11"/>
+                          <pic:cNvPicPr>
+                            <a:picLocks noChangeAspect="1" noChangeArrowheads="1"/>
+                          </pic:cNvPicPr>
+                        </pic:nvPicPr>
+                        <pic:blipFill>
+                          <a:blip r:embed="rId31" cstate="print">
+                            <a:extLst>
+                              <a:ext uri="{28A0092B-C50C-407E-A947-70E740481C1C}">
+                                <a14:useLocalDpi xmlns:a14="http://schemas.microsoft.com/office/drawing/2010/main" val="0"/>
+                              </a:ext>
+                            </a:extLst>
+                          </a:blip>
+                          <a:srcRect/>
+                          <a:stretch>
+                            <a:fillRect/>
+                          </a:stretch>
+                        </pic:blipFill>
+                        <pic:spPr bwMode="auto">
+                          <a:xfrm>
+                            <a:off x="0" y="0"/>
+                            <a:ext cx="5786607" cy="3254966"/>
+                          </a:xfrm>
+                          <a:prstGeom prst="rect">
+                            <a:avLst/>
+                          </a:prstGeom>
+                          <a:noFill/>
+                          <a:ln>
+                            <a:noFill/>
+                          </a:ln>
+                        </pic:spPr>
+                      </pic:pic>
+                    </a:graphicData>
+                  </a:graphic>
+                </wp:inline>
+              </w:drawing>
+            </w:r>
+          </w:p>
+          <w:p>
+            <w:pPr>
+              <w:rPr>
+                <w:b w:val="0"/>
+                <w:bCs w:val="0"/>
+              </w:rPr>
+            </w:pPr>
+          </w:p>
+          <w:p>
+            <w:pPr>
+              <w:rPr>
+                <w:b w:val="0"/>
+                <w:bCs w:val="0"/>
+              </w:rPr>
+            </w:pPr>
+          </w:p>
+          <w:p>
+            <w:pPr>
+              <w:rPr>
+                <w:b w:val="0"/>
+                <w:bCs w:val="0"/>
+              </w:rPr>
+            </w:pPr>
+          </w:p>
+          <w:p>
+            <w:pPr>
+              <w:rPr>
+                <w:b w:val="0"/>
+                <w:bCs w:val="0"/>
+              </w:rPr>
+            </w:pPr>
+          </w:p>
+          <w:p>
+            <w:pPr>
+              <w:rPr>
+                <w:b w:val="0"/>
+                <w:bCs w:val="0"/>
+              </w:rPr>
+            </w:pPr>
+          </w:p>
+          <w:p>
+            <w:pPr>
+              <w:rPr>
+                <w:b w:val="0"/>
+                <w:bCs w:val="0"/>
+              </w:rPr>
+            </w:pPr>
+          </w:p>
+          <w:p>
+            <w:pPr>
+              <w:rPr>
+                <w:b w:val="0"/>
+                <w:bCs w:val="0"/>
+              </w:rPr>
+            </w:pPr>
+          </w:p>
+          <w:p/>
+        </w:tc>
+      </w:tr>
+      <w:tr>
+        <w:tc>
+          <w:tcPr>
+            <w:cnfStyle w:val="001000000000" w:firstRow="0" w:lastRow="0" w:firstColumn="1" w:lastColumn="0" w:oddVBand="0" w:evenVBand="0" w:oddHBand="0" w:evenHBand="0" w:firstRowFirstColumn="0" w:firstRowLastColumn="0" w:lastRowFirstColumn="0" w:lastRowLastColumn="0"/>
+            <w:tcW w:w="9396" w:type="dxa"/>
+          </w:tcPr>
+          <w:p>
+            <w:r>
+              <w:t>Création de plan</w:t>
+            </w:r>
+          </w:p>
+        </w:tc>
+      </w:tr>
+      <w:tr>
+        <w:trPr>
+          <w:cnfStyle w:val="000000100000" w:firstRow="0" w:lastRow="0" w:firstColumn="0" w:lastColumn="0" w:oddVBand="0" w:evenVBand="0" w:oddHBand="1" w:evenHBand="0" w:firstRowFirstColumn="0" w:firstRowLastColumn="0" w:lastRowFirstColumn="0" w:lastRowLastColumn="0"/>
+        </w:trPr>
+        <w:tc>
+          <w:tcPr>
+            <w:cnfStyle w:val="001000000000" w:firstRow="0" w:lastRow="0" w:firstColumn="1" w:lastColumn="0" w:oddVBand="0" w:evenVBand="0" w:oddHBand="0" w:evenHBand="0" w:firstRowFirstColumn="0" w:firstRowLastColumn="0" w:lastRowFirstColumn="0" w:lastRowLastColumn="0"/>
+            <w:tcW w:w="9396" w:type="dxa"/>
+          </w:tcPr>
+          <w:p>
+            <w:r>
+              <w:rPr>
+                <w:noProof/>
+              </w:rPr>
+              <w:drawing>
+                <wp:inline distT="0" distB="0" distL="0" distR="0" wp14:anchorId="1BD1AFA0" wp14:editId="564B53DB">
+                  <wp:extent cx="5739765" cy="3228618"/>
+                  <wp:effectExtent l="0" t="0" r="0" b="0"/>
+                  <wp:docPr id="30" name="Image 30"/>
+                  <wp:cNvGraphicFramePr>
+                    <a:graphicFrameLocks xmlns:a="http://schemas.openxmlformats.org/drawingml/2006/main" noChangeAspect="1"/>
+                  </wp:cNvGraphicFramePr>
+                  <a:graphic xmlns:a="http://schemas.openxmlformats.org/drawingml/2006/main">
+                    <a:graphicData uri="http://schemas.openxmlformats.org/drawingml/2006/picture">
+                      <pic:pic xmlns:pic="http://schemas.openxmlformats.org/drawingml/2006/picture">
+                        <pic:nvPicPr>
+                          <pic:cNvPr id="0" name="Picture 13"/>
+                          <pic:cNvPicPr>
+                            <a:picLocks noChangeAspect="1" noChangeArrowheads="1"/>
+                          </pic:cNvPicPr>
+                        </pic:nvPicPr>
+                        <pic:blipFill>
+                          <a:blip r:embed="rId32" cstate="print">
+                            <a:extLst>
+                              <a:ext uri="{28A0092B-C50C-407E-A947-70E740481C1C}">
+                                <a14:useLocalDpi xmlns:a14="http://schemas.microsoft.com/office/drawing/2010/main" val="0"/>
+                              </a:ext>
+                            </a:extLst>
+                          </a:blip>
+                          <a:srcRect/>
+                          <a:stretch>
+                            <a:fillRect/>
+                          </a:stretch>
+                        </pic:blipFill>
+                        <pic:spPr bwMode="auto">
+                          <a:xfrm>
+                            <a:off x="0" y="0"/>
+                            <a:ext cx="5765799" cy="3243262"/>
+                          </a:xfrm>
+                          <a:prstGeom prst="rect">
+                            <a:avLst/>
+                          </a:prstGeom>
+                          <a:noFill/>
+                          <a:ln>
+                            <a:noFill/>
+                          </a:ln>
+                        </pic:spPr>
+                      </pic:pic>
+                    </a:graphicData>
+                  </a:graphic>
+                </wp:inline>
+              </w:drawing>
+            </w:r>
+          </w:p>
+        </w:tc>
+      </w:tr>
+      <w:tr>
+        <w:tc>
+          <w:tcPr>
+            <w:cnfStyle w:val="001000000000" w:firstRow="0" w:lastRow="0" w:firstColumn="1" w:lastColumn="0" w:oddVBand="0" w:evenVBand="0" w:oddHBand="0" w:evenHBand="0" w:firstRowFirstColumn="0" w:firstRowLastColumn="0" w:lastRowFirstColumn="0" w:lastRowLastColumn="0"/>
+            <w:tcW w:w="9396" w:type="dxa"/>
+          </w:tcPr>
+          <w:p>
+            <w:r>
+              <w:t>Modification de plan</w:t>
+            </w:r>
+          </w:p>
+        </w:tc>
+      </w:tr>
+      <w:tr>
+        <w:trPr>
+          <w:cnfStyle w:val="000000100000" w:firstRow="0" w:lastRow="0" w:firstColumn="0" w:lastColumn="0" w:oddVBand="0" w:evenVBand="0" w:oddHBand="1" w:evenHBand="0" w:firstRowFirstColumn="0" w:firstRowLastColumn="0" w:lastRowFirstColumn="0" w:lastRowLastColumn="0"/>
+        </w:trPr>
+        <w:tc>
+          <w:tcPr>
+            <w:cnfStyle w:val="001000000000" w:firstRow="0" w:lastRow="0" w:firstColumn="1" w:lastColumn="0" w:oddVBand="0" w:evenVBand="0" w:oddHBand="0" w:evenHBand="0" w:firstRowFirstColumn="0" w:firstRowLastColumn="0" w:lastRowFirstColumn="0" w:lastRowLastColumn="0"/>
+            <w:tcW w:w="9396" w:type="dxa"/>
+          </w:tcPr>
+          <w:p>
+            <w:pPr>
+              <w:tabs>
+                <w:tab w:val="left" w:pos="2133"/>
+              </w:tabs>
+              <w:rPr>
+                <w:b w:val="0"/>
+                <w:bCs w:val="0"/>
+              </w:rPr>
+            </w:pPr>
+            <w:r>
+              <w:lastRenderedPageBreak/>
+              <w:tab/>
+            </w:r>
+            <w:r>
+              <w:rPr>
+                <w:noProof/>
+              </w:rPr>
+              <w:drawing>
+                <wp:inline distT="0" distB="0" distL="0" distR="0" wp14:anchorId="22DCE462" wp14:editId="0F3245B1">
+                  <wp:extent cx="5704843" cy="3208973"/>
+                  <wp:effectExtent l="0" t="0" r="0" b="0"/>
+                  <wp:docPr id="31" name="Image 31"/>
+                  <wp:cNvGraphicFramePr>
+                    <a:graphicFrameLocks xmlns:a="http://schemas.openxmlformats.org/drawingml/2006/main" noChangeAspect="1"/>
+                  </wp:cNvGraphicFramePr>
+                  <a:graphic xmlns:a="http://schemas.openxmlformats.org/drawingml/2006/main">
+                    <a:graphicData uri="http://schemas.openxmlformats.org/drawingml/2006/picture">
+                      <pic:pic xmlns:pic="http://schemas.openxmlformats.org/drawingml/2006/picture">
+                        <pic:nvPicPr>
+                          <pic:cNvPr id="0" name="Picture 15"/>
+                          <pic:cNvPicPr>
+                            <a:picLocks noChangeAspect="1" noChangeArrowheads="1"/>
+                          </pic:cNvPicPr>
+                        </pic:nvPicPr>
+                        <pic:blipFill>
+                          <a:blip r:embed="rId33" cstate="print">
+                            <a:extLst>
+                              <a:ext uri="{28A0092B-C50C-407E-A947-70E740481C1C}">
+                                <a14:useLocalDpi xmlns:a14="http://schemas.microsoft.com/office/drawing/2010/main" val="0"/>
+                              </a:ext>
+                            </a:extLst>
+                          </a:blip>
+                          <a:srcRect/>
+                          <a:stretch>
+                            <a:fillRect/>
+                          </a:stretch>
+                        </pic:blipFill>
+                        <pic:spPr bwMode="auto">
+                          <a:xfrm>
+                            <a:off x="0" y="0"/>
+                            <a:ext cx="5716828" cy="3215715"/>
+                          </a:xfrm>
+                          <a:prstGeom prst="rect">
+                            <a:avLst/>
+                          </a:prstGeom>
+                          <a:noFill/>
+                          <a:ln>
+                            <a:noFill/>
+                          </a:ln>
+                        </pic:spPr>
+                      </pic:pic>
+                    </a:graphicData>
+                  </a:graphic>
+                </wp:inline>
+              </w:drawing>
+            </w:r>
+          </w:p>
+          <w:p>
+            <w:pPr>
+              <w:tabs>
+                <w:tab w:val="left" w:pos="2133"/>
+              </w:tabs>
+              <w:rPr>
+                <w:b w:val="0"/>
+                <w:bCs w:val="0"/>
+              </w:rPr>
+            </w:pPr>
+          </w:p>
+          <w:p>
+            <w:pPr>
+              <w:tabs>
+                <w:tab w:val="left" w:pos="2133"/>
+              </w:tabs>
+              <w:rPr>
+                <w:b w:val="0"/>
+                <w:bCs w:val="0"/>
+              </w:rPr>
+            </w:pPr>
+          </w:p>
+          <w:p>
+            <w:pPr>
+              <w:tabs>
+                <w:tab w:val="left" w:pos="2133"/>
+              </w:tabs>
+              <w:rPr>
+                <w:b w:val="0"/>
+                <w:bCs w:val="0"/>
+              </w:rPr>
+            </w:pPr>
+          </w:p>
+          <w:p>
+            <w:pPr>
+              <w:tabs>
+                <w:tab w:val="left" w:pos="2133"/>
+              </w:tabs>
+              <w:rPr>
+                <w:b w:val="0"/>
+                <w:bCs w:val="0"/>
+              </w:rPr>
+            </w:pPr>
+          </w:p>
+          <w:p>
+            <w:pPr>
+              <w:tabs>
+                <w:tab w:val="left" w:pos="2133"/>
+              </w:tabs>
+              <w:rPr>
+                <w:b w:val="0"/>
+                <w:bCs w:val="0"/>
+              </w:rPr>
+            </w:pPr>
+          </w:p>
+          <w:p>
+            <w:pPr>
+              <w:tabs>
+                <w:tab w:val="left" w:pos="2133"/>
+              </w:tabs>
+              <w:rPr>
+                <w:b w:val="0"/>
+                <w:bCs w:val="0"/>
+              </w:rPr>
+            </w:pPr>
+          </w:p>
+          <w:p>
+            <w:pPr>
+              <w:tabs>
+                <w:tab w:val="left" w:pos="2133"/>
+              </w:tabs>
+            </w:pPr>
+          </w:p>
+        </w:tc>
+      </w:tr>
+      <w:tr>
+        <w:tc>
+          <w:tcPr>
+            <w:cnfStyle w:val="001000000000" w:firstRow="0" w:lastRow="0" w:firstColumn="1" w:lastColumn="0" w:oddVBand="0" w:evenVBand="0" w:oddHBand="0" w:evenHBand="0" w:firstRowFirstColumn="0" w:firstRowLastColumn="0" w:lastRowFirstColumn="0" w:lastRowLastColumn="0"/>
+            <w:tcW w:w="9396" w:type="dxa"/>
+          </w:tcPr>
+          <w:p>
+            <w:r>
+              <w:t>Modélisation de module</w:t>
+            </w:r>
+          </w:p>
+        </w:tc>
+      </w:tr>
+      <w:tr>
+        <w:trPr>
+          <w:cnfStyle w:val="000000100000" w:firstRow="0" w:lastRow="0" w:firstColumn="0" w:lastColumn="0" w:oddVBand="0" w:evenVBand="0" w:oddHBand="1" w:evenHBand="0" w:firstRowFirstColumn="0" w:firstRowLastColumn="0" w:lastRowFirstColumn="0" w:lastRowLastColumn="0"/>
+        </w:trPr>
+        <w:tc>
+          <w:tcPr>
+            <w:cnfStyle w:val="001000000000" w:firstRow="0" w:lastRow="0" w:firstColumn="1" w:lastColumn="0" w:oddVBand="0" w:evenVBand="0" w:oddHBand="0" w:evenHBand="0" w:firstRowFirstColumn="0" w:firstRowLastColumn="0" w:lastRowFirstColumn="0" w:lastRowLastColumn="0"/>
+            <w:tcW w:w="9396" w:type="dxa"/>
+          </w:tcPr>
+          <w:p>
+            <w:r>
+              <w:rPr>
+                <w:noProof/>
+              </w:rPr>
+              <w:drawing>
+                <wp:inline distT="0" distB="0" distL="0" distR="0" wp14:anchorId="16A852B9" wp14:editId="527A3841">
+                  <wp:extent cx="5759520" cy="3239730"/>
+                  <wp:effectExtent l="0" t="0" r="0" b="0"/>
+                  <wp:docPr id="32" name="Image 32"/>
+                  <wp:cNvGraphicFramePr>
+                    <a:graphicFrameLocks xmlns:a="http://schemas.openxmlformats.org/drawingml/2006/main" noChangeAspect="1"/>
+                  </wp:cNvGraphicFramePr>
+                  <a:graphic xmlns:a="http://schemas.openxmlformats.org/drawingml/2006/main">
+                    <a:graphicData uri="http://schemas.openxmlformats.org/drawingml/2006/picture">
+                      <pic:pic xmlns:pic="http://schemas.openxmlformats.org/drawingml/2006/picture">
+                        <pic:nvPicPr>
+                          <pic:cNvPr id="0" name="Picture 17"/>
+                          <pic:cNvPicPr>
+                            <a:picLocks noChangeAspect="1" noChangeArrowheads="1"/>
+                          </pic:cNvPicPr>
+                        </pic:nvPicPr>
+                        <pic:blipFill>
+                          <a:blip r:embed="rId34" cstate="print">
+                            <a:extLst>
+                              <a:ext uri="{28A0092B-C50C-407E-A947-70E740481C1C}">
+                                <a14:useLocalDpi xmlns:a14="http://schemas.microsoft.com/office/drawing/2010/main" val="0"/>
+                              </a:ext>
+                            </a:extLst>
+                          </a:blip>
+                          <a:srcRect/>
+                          <a:stretch>
+                            <a:fillRect/>
+                          </a:stretch>
+                        </pic:blipFill>
+                        <pic:spPr bwMode="auto">
+                          <a:xfrm>
+                            <a:off x="0" y="0"/>
+                            <a:ext cx="5799803" cy="3262389"/>
+                          </a:xfrm>
+                          <a:prstGeom prst="rect">
+                            <a:avLst/>
+                          </a:prstGeom>
+                          <a:noFill/>
+                          <a:ln>
+                            <a:noFill/>
+                          </a:ln>
+                        </pic:spPr>
+                      </pic:pic>
+                    </a:graphicData>
+                  </a:graphic>
+                </wp:inline>
+              </w:drawing>
+            </w:r>
+          </w:p>
+        </w:tc>
+      </w:tr>
+      <w:tr>
+        <w:tc>
+          <w:tcPr>
+            <w:cnfStyle w:val="001000000000" w:firstRow="0" w:lastRow="0" w:firstColumn="1" w:lastColumn="0" w:oddVBand="0" w:evenVBand="0" w:oddHBand="0" w:evenHBand="0" w:firstRowFirstColumn="0" w:firstRowLastColumn="0" w:lastRowFirstColumn="0" w:lastRowLastColumn="0"/>
+            <w:tcW w:w="9396" w:type="dxa"/>
+          </w:tcPr>
+          <w:p>
+            <w:r>
+              <w:t>Création de devis</w:t>
+            </w:r>
+          </w:p>
+        </w:tc>
+      </w:tr>
+      <w:tr>
+        <w:trPr>
+          <w:cnfStyle w:val="000000100000" w:firstRow="0" w:lastRow="0" w:firstColumn="0" w:lastColumn="0" w:oddVBand="0" w:evenVBand="0" w:oddHBand="1" w:evenHBand="0" w:firstRowFirstColumn="0" w:firstRowLastColumn="0" w:lastRowFirstColumn="0" w:lastRowLastColumn="0"/>
+        </w:trPr>
+        <w:tc>
+          <w:tcPr>
+            <w:cnfStyle w:val="001000000000" w:firstRow="0" w:lastRow="0" w:firstColumn="1" w:lastColumn="0" w:oddVBand="0" w:evenVBand="0" w:oddHBand="0" w:evenHBand="0" w:firstRowFirstColumn="0" w:firstRowLastColumn="0" w:lastRowFirstColumn="0" w:lastRowLastColumn="0"/>
+            <w:tcW w:w="9396" w:type="dxa"/>
+          </w:tcPr>
+          <w:p>
+            <w:r>
+              <w:rPr>
+                <w:noProof/>
+              </w:rPr>
+              <w:lastRenderedPageBreak/>
+              <w:drawing>
+                <wp:inline distT="0" distB="0" distL="0" distR="0" wp14:anchorId="35CD0688" wp14:editId="15805EFC">
+                  <wp:extent cx="5781675" cy="3252192"/>
+                  <wp:effectExtent l="0" t="0" r="0" b="5715"/>
+                  <wp:docPr id="33" name="Image 33"/>
+                  <wp:cNvGraphicFramePr>
+                    <a:graphicFrameLocks xmlns:a="http://schemas.openxmlformats.org/drawingml/2006/main" noChangeAspect="1"/>
+                  </wp:cNvGraphicFramePr>
+                  <a:graphic xmlns:a="http://schemas.openxmlformats.org/drawingml/2006/main">
+                    <a:graphicData uri="http://schemas.openxmlformats.org/drawingml/2006/picture">
+                      <pic:pic xmlns:pic="http://schemas.openxmlformats.org/drawingml/2006/picture">
+                        <pic:nvPicPr>
+                          <pic:cNvPr id="0" name="Picture 19"/>
+                          <pic:cNvPicPr>
+                            <a:picLocks noChangeAspect="1" noChangeArrowheads="1"/>
+                          </pic:cNvPicPr>
+                        </pic:nvPicPr>
+                        <pic:blipFill>
+                          <a:blip r:embed="rId35" cstate="print">
+                            <a:extLst>
+                              <a:ext uri="{28A0092B-C50C-407E-A947-70E740481C1C}">
+                                <a14:useLocalDpi xmlns:a14="http://schemas.microsoft.com/office/drawing/2010/main" val="0"/>
+                              </a:ext>
+                            </a:extLst>
+                          </a:blip>
+                          <a:srcRect/>
+                          <a:stretch>
+                            <a:fillRect/>
+                          </a:stretch>
+                        </pic:blipFill>
+                        <pic:spPr bwMode="auto">
+                          <a:xfrm>
+                            <a:off x="0" y="0"/>
+                            <a:ext cx="5807070" cy="3266477"/>
+                          </a:xfrm>
+                          <a:prstGeom prst="rect">
+                            <a:avLst/>
+                          </a:prstGeom>
+                          <a:noFill/>
+                          <a:ln>
+                            <a:noFill/>
+                          </a:ln>
+                        </pic:spPr>
+                      </pic:pic>
+                    </a:graphicData>
+                  </a:graphic>
+                </wp:inline>
+              </w:drawing>
+            </w:r>
+          </w:p>
+        </w:tc>
+      </w:tr>
+    </w:tbl>
+    <w:p/>
+    <w:p/>
     <w:p>
       <w:pPr>
         <w:rPr>
@@ -12846,7 +14142,7 @@
                     <pic:cNvPicPr/>
                   </pic:nvPicPr>
                   <pic:blipFill>
-                    <a:blip r:embed="rId25">
+                    <a:blip r:embed="rId36">
                       <a:extLst>
                         <a:ext uri="{28A0092B-C50C-407E-A947-70E740481C1C}">
                           <a14:useLocalDpi xmlns:a14="http://schemas.microsoft.com/office/drawing/2010/main" val="0"/>
@@ -12884,7 +14180,7 @@
       <w:pPr>
         <w:pStyle w:val="Titre2"/>
       </w:pPr>
-      <w:bookmarkStart w:id="49" w:name="_Toc39593614"/>
+      <w:bookmarkStart w:id="49" w:name="_Toc39832058"/>
       <w:r>
         <w:t>Rendu final</w:t>
       </w:r>
@@ -12907,7 +14203,7 @@
       <w:pPr>
         <w:pStyle w:val="Titre2"/>
       </w:pPr>
-      <w:bookmarkStart w:id="50" w:name="_Toc39593615"/>
+      <w:bookmarkStart w:id="50" w:name="_Toc39832059"/>
       <w:r>
         <w:t>Procédure de déploiement</w:t>
       </w:r>
@@ -15156,6 +16452,78 @@
       <w:iCs/>
       <w:color w:val="2F5496" w:themeColor="accent1" w:themeShade="BF"/>
     </w:rPr>
+  </w:style>
+  <w:style w:type="table" w:styleId="TableauGrille6Couleur-Accentuation6">
+    <w:name w:val="Grid Table 6 Colorful Accent 6"/>
+    <w:basedOn w:val="TableauNormal"/>
+    <w:uiPriority w:val="51"/>
+    <w:rsid w:val="0033551B"/>
+    <w:pPr>
+      <w:spacing w:after="0" w:line="240" w:lineRule="auto"/>
+    </w:pPr>
+    <w:rPr>
+      <w:color w:val="538135" w:themeColor="accent6" w:themeShade="BF"/>
+    </w:rPr>
+    <w:tblPr>
+      <w:tblStyleRowBandSize w:val="1"/>
+      <w:tblStyleColBandSize w:val="1"/>
+      <w:tblBorders>
+        <w:top w:val="single" w:sz="4" w:space="0" w:color="A8D08D" w:themeColor="accent6" w:themeTint="99"/>
+        <w:left w:val="single" w:sz="4" w:space="0" w:color="A8D08D" w:themeColor="accent6" w:themeTint="99"/>
+        <w:bottom w:val="single" w:sz="4" w:space="0" w:color="A8D08D" w:themeColor="accent6" w:themeTint="99"/>
+        <w:right w:val="single" w:sz="4" w:space="0" w:color="A8D08D" w:themeColor="accent6" w:themeTint="99"/>
+        <w:insideH w:val="single" w:sz="4" w:space="0" w:color="A8D08D" w:themeColor="accent6" w:themeTint="99"/>
+        <w:insideV w:val="single" w:sz="4" w:space="0" w:color="A8D08D" w:themeColor="accent6" w:themeTint="99"/>
+      </w:tblBorders>
+    </w:tblPr>
+    <w:tblStylePr w:type="firstRow">
+      <w:rPr>
+        <w:b/>
+        <w:bCs/>
+      </w:rPr>
+      <w:tblPr/>
+      <w:tcPr>
+        <w:tcBorders>
+          <w:bottom w:val="single" w:sz="12" w:space="0" w:color="A8D08D" w:themeColor="accent6" w:themeTint="99"/>
+        </w:tcBorders>
+      </w:tcPr>
+    </w:tblStylePr>
+    <w:tblStylePr w:type="lastRow">
+      <w:rPr>
+        <w:b/>
+        <w:bCs/>
+      </w:rPr>
+      <w:tblPr/>
+      <w:tcPr>
+        <w:tcBorders>
+          <w:top w:val="double" w:sz="4" w:space="0" w:color="A8D08D" w:themeColor="accent6" w:themeTint="99"/>
+        </w:tcBorders>
+      </w:tcPr>
+    </w:tblStylePr>
+    <w:tblStylePr w:type="firstCol">
+      <w:rPr>
+        <w:b/>
+        <w:bCs/>
+      </w:rPr>
+    </w:tblStylePr>
+    <w:tblStylePr w:type="lastCol">
+      <w:rPr>
+        <w:b/>
+        <w:bCs/>
+      </w:rPr>
+    </w:tblStylePr>
+    <w:tblStylePr w:type="band1Vert">
+      <w:tblPr/>
+      <w:tcPr>
+        <w:shd w:val="clear" w:color="auto" w:fill="E2EFD9" w:themeFill="accent6" w:themeFillTint="33"/>
+      </w:tcPr>
+    </w:tblStylePr>
+    <w:tblStylePr w:type="band1Horz">
+      <w:tblPr/>
+      <w:tcPr>
+        <w:shd w:val="clear" w:color="auto" w:fill="E2EFD9" w:themeFill="accent6" w:themeFillTint="33"/>
+      </w:tcPr>
+    </w:tblStylePr>
   </w:style>
 </w:styles>
 </file>
@@ -16293,7 +17661,7 @@
 </file>
 
 <file path=customXml/itemProps1.xml><?xml version="1.0" encoding="utf-8"?>
-<ds:datastoreItem xmlns:ds="http://schemas.openxmlformats.org/officeDocument/2006/customXml" ds:itemID="{C970671B-A22D-4712-97D9-E5A14DC0F503}">
+<ds:datastoreItem xmlns:ds="http://schemas.openxmlformats.org/officeDocument/2006/customXml" ds:itemID="{1D0C26DA-E3F7-46F2-8DB3-74781BFB17A0}">
   <ds:schemaRefs>
     <ds:schemaRef ds:uri="http://schemas.openxmlformats.org/officeDocument/2006/bibliography"/>
   </ds:schemaRefs>

</xml_diff>

<commit_message>
Ajout Plan de communication
</commit_message>
<xml_diff>
--- a/LIVRABLE-4/Livrable 4.docx
+++ b/LIVRABLE-4/Livrable 4.docx
@@ -3933,7 +3933,6 @@
         </w:rPr>
         <w:t>Le Groupe </w:t>
       </w:r>
-      <w:proofErr w:type="spellStart"/>
       <w:r>
         <w:rPr>
           <w:rStyle w:val="spellingerror"/>
@@ -3943,7 +3942,6 @@
         </w:rPr>
         <w:t>Madera</w:t>
       </w:r>
-      <w:proofErr w:type="spellEnd"/>
       <w:r>
         <w:rPr>
           <w:rStyle w:val="normaltextrun"/>
@@ -4275,23 +4273,7 @@
         <w:jc w:val="both"/>
       </w:pPr>
       <w:r>
-        <w:t xml:space="preserve">Le groupe </w:t>
-      </w:r>
-      <w:proofErr w:type="spellStart"/>
-      <w:r>
-        <w:t>Madera</w:t>
-      </w:r>
-      <w:proofErr w:type="spellEnd"/>
-      <w:r>
-        <w:t xml:space="preserve"> est une société spécialisée dans la réalisation en bois, maison terrasse, abri </w:t>
-      </w:r>
-      <w:proofErr w:type="spellStart"/>
-      <w:r>
-        <w:t>etc</w:t>
-      </w:r>
-      <w:proofErr w:type="spellEnd"/>
-      <w:r>
-        <w:t xml:space="preserve"> … Le but de notre projet est ciblé sur des maisons modulaires en bois de plein pied. Le logiciel actuel ne répond plus aux exigences de l’entreprise. Il y a de nouvelles règles de modélisation que nous définirons plus loin dans ce document.</w:t>
+        <w:t>Le groupe Madera est une société spécialisée dans la réalisation en bois, maison terrasse, abri etc … Le but de notre projet est ciblé sur des maisons modulaires en bois de plein pied. Le logiciel actuel ne répond plus aux exigences de l’entreprise. Il y a de nouvelles règles de modélisation que nous définirons plus loin dans ce document.</w:t>
       </w:r>
     </w:p>
     <w:p>
@@ -4300,15 +4282,7 @@
       </w:pPr>
       <w:r>
         <w:tab/>
-        <w:t xml:space="preserve">Le groupe </w:t>
-      </w:r>
-      <w:proofErr w:type="spellStart"/>
-      <w:r>
-        <w:t>Madera</w:t>
-      </w:r>
-      <w:proofErr w:type="spellEnd"/>
-      <w:r>
-        <w:t xml:space="preserve"> souhaite, avec cette application, promouvoir la nouvelle gamme de maison modulaire en bois, et ce pour permettre la multiplication par trois du nombre de commande.</w:t>
+        <w:t>Le groupe Madera souhaite, avec cette application, promouvoir la nouvelle gamme de maison modulaire en bois, et ce pour permettre la multiplication par trois du nombre de commande.</w:t>
       </w:r>
     </w:p>
     <w:p>
@@ -4755,101 +4729,37 @@
           <w:rFonts w:cstheme="minorHAnsi"/>
           <w:color w:val="000000"/>
         </w:rPr>
-        <w:t xml:space="preserve">Le Scrum Master a pour rôle de faire respecter les choix et suivre l’équipe de développement. C’est un facilitateur dans l’équipe. Il est l’interlocuteur principal et le porte-parole des développeurs. Il va aider à la collaboration entre le Product </w:t>
-      </w:r>
-      <w:proofErr w:type="spellStart"/>
-      <w:r>
+        <w:t>Le Scrum Master a pour rôle de faire respecter les choix et suivre l’équipe de développement. C’est un facilitateur dans l’équipe. Il est l’interlocuteur principal et le porte-parole des développeurs. Il va aider à la collaboration entre le Product Owner et l’équipe de développement.</w:t>
+      </w:r>
+    </w:p>
+    <w:p>
+      <w:pPr>
+        <w:rPr>
+          <w:rFonts w:cstheme="minorHAnsi"/>
+          <w:b/>
+        </w:rPr>
+      </w:pPr>
+      <w:r>
+        <w:rPr>
+          <w:rFonts w:cstheme="minorHAnsi"/>
+          <w:b/>
+        </w:rPr>
+        <w:t>Product Owner :</w:t>
+      </w:r>
+    </w:p>
+    <w:p>
+      <w:pPr>
         <w:rPr>
           <w:rFonts w:cstheme="minorHAnsi"/>
           <w:color w:val="000000"/>
         </w:rPr>
-        <w:t>Owner</w:t>
-      </w:r>
-      <w:proofErr w:type="spellEnd"/>
+      </w:pPr>
       <w:r>
         <w:rPr>
           <w:rFonts w:cstheme="minorHAnsi"/>
           <w:color w:val="000000"/>
         </w:rPr>
-        <w:t xml:space="preserve"> et l’équipe de développement.</w:t>
-      </w:r>
-    </w:p>
-    <w:p>
-      <w:pPr>
-        <w:rPr>
-          <w:rFonts w:cstheme="minorHAnsi"/>
-          <w:b/>
-        </w:rPr>
-      </w:pPr>
-      <w:r>
-        <w:rPr>
-          <w:rFonts w:cstheme="minorHAnsi"/>
-          <w:b/>
-        </w:rPr>
-        <w:t xml:space="preserve">Product </w:t>
-      </w:r>
-      <w:proofErr w:type="spellStart"/>
-      <w:r>
-        <w:rPr>
-          <w:rFonts w:cstheme="minorHAnsi"/>
-          <w:b/>
-        </w:rPr>
-        <w:t>Owner</w:t>
-      </w:r>
-      <w:proofErr w:type="spellEnd"/>
-      <w:r>
-        <w:rPr>
-          <w:rFonts w:cstheme="minorHAnsi"/>
-          <w:b/>
-        </w:rPr>
-        <w:t xml:space="preserve"> :</w:t>
-      </w:r>
-    </w:p>
-    <w:p>
-      <w:pPr>
-        <w:rPr>
-          <w:rFonts w:cstheme="minorHAnsi"/>
-          <w:color w:val="000000"/>
-        </w:rPr>
-      </w:pPr>
-      <w:r>
-        <w:rPr>
-          <w:rFonts w:cstheme="minorHAnsi"/>
-          <w:color w:val="000000"/>
-        </w:rPr>
-        <w:t xml:space="preserve">Le Product </w:t>
-      </w:r>
-      <w:proofErr w:type="spellStart"/>
-      <w:r>
-        <w:rPr>
-          <w:rFonts w:cstheme="minorHAnsi"/>
-          <w:color w:val="000000"/>
-        </w:rPr>
-        <w:t>Owner</w:t>
-      </w:r>
-      <w:proofErr w:type="spellEnd"/>
-      <w:r>
-        <w:rPr>
-          <w:rFonts w:cstheme="minorHAnsi"/>
-          <w:color w:val="000000"/>
-        </w:rPr>
-        <w:t xml:space="preserve"> est le représentant du produit. Il porte le message et les besoins essentiels provenant du métier. Il connaît les fonctionnalités requises et pourra moduler la solution en fonction de la philosophie du client. Il aura pour rôle de prioriser les fonctionnalités ou évolutions les plus importantes pour la réponse aux besoins. C’est donc lui qui </w:t>
-      </w:r>
-      <w:proofErr w:type="gramStart"/>
-      <w:r>
-        <w:rPr>
-          <w:rFonts w:cstheme="minorHAnsi"/>
-          <w:color w:val="000000"/>
-        </w:rPr>
-        <w:t>est en charge</w:t>
-      </w:r>
-      <w:proofErr w:type="gramEnd"/>
-      <w:r>
-        <w:rPr>
-          <w:rFonts w:cstheme="minorHAnsi"/>
-          <w:color w:val="000000"/>
-        </w:rPr>
-        <w:t xml:space="preserve"> d’orienter vers la direction à prendre et d’amener un maximum de valeur ajoutée. </w:t>
+        <w:t xml:space="preserve">Le Product Owner est le représentant du produit. Il porte le message et les besoins essentiels provenant du métier. Il connaît les fonctionnalités requises et pourra moduler la solution en fonction de la philosophie du client. Il aura pour rôle de prioriser les fonctionnalités ou évolutions les plus importantes pour la réponse aux besoins. C’est donc lui qui est en charge d’orienter vers la direction à prendre et d’amener un maximum de valeur ajoutée. </w:t>
       </w:r>
     </w:p>
     <w:p>
@@ -4879,23 +4789,7 @@
           <w:rFonts w:cstheme="minorHAnsi"/>
           <w:color w:val="000000"/>
         </w:rPr>
-        <w:t xml:space="preserve">L’équipe de développement est l’atout technique dans un projet agile. Elle doit être autonome même si le Scrum master à un regard sur les méthodes appliquées. L’équipe de développement doit avoir une vision transverse pour respecter le concept d’agilité. Elle est souvent composée de 3 à 9 membres. Leurs métiers sont développeurs, testeurs ou analystes. L’équipe de développement </w:t>
-      </w:r>
-      <w:proofErr w:type="gramStart"/>
-      <w:r>
-        <w:rPr>
-          <w:rFonts w:cstheme="minorHAnsi"/>
-          <w:color w:val="000000"/>
-        </w:rPr>
-        <w:t>est en charge</w:t>
-      </w:r>
-      <w:proofErr w:type="gramEnd"/>
-      <w:r>
-        <w:rPr>
-          <w:rFonts w:cstheme="minorHAnsi"/>
-          <w:color w:val="000000"/>
-        </w:rPr>
-        <w:t xml:space="preserve"> de la conception du produit.</w:t>
+        <w:t>L’équipe de développement est l’atout technique dans un projet agile. Elle doit être autonome même si le Scrum master à un regard sur les méthodes appliquées. L’équipe de développement doit avoir une vision transverse pour respecter le concept d’agilité. Elle est souvent composée de 3 à 9 membres. Leurs métiers sont développeurs, testeurs ou analystes. L’équipe de développement est en charge de la conception du produit.</w:t>
       </w:r>
       <w:r>
         <w:rPr>
@@ -4933,23 +4827,7 @@
           <w:b/>
           <w:bCs/>
         </w:rPr>
-        <w:t xml:space="preserve">Product </w:t>
-      </w:r>
-      <w:proofErr w:type="spellStart"/>
-      <w:r>
-        <w:rPr>
-          <w:b/>
-          <w:bCs/>
-        </w:rPr>
-        <w:t>Owner</w:t>
-      </w:r>
-      <w:proofErr w:type="spellEnd"/>
-      <w:r>
-        <w:rPr>
-          <w:b/>
-          <w:bCs/>
-        </w:rPr>
-        <w:t> :</w:t>
+        <w:t>Product Owner :</w:t>
       </w:r>
       <w:r>
         <w:t xml:space="preserve"> Romain CHRETIEN</w:t>
@@ -5234,15 +5112,7 @@
     </w:p>
     <w:p>
       <w:r>
-        <w:t xml:space="preserve">Le budget prévisionnel du projet </w:t>
-      </w:r>
-      <w:proofErr w:type="spellStart"/>
-      <w:r>
-        <w:t>Madera</w:t>
-      </w:r>
-      <w:proofErr w:type="spellEnd"/>
-      <w:r>
-        <w:t xml:space="preserve"> est de 110 000€. </w:t>
+        <w:t xml:space="preserve">Le budget prévisionnel du projet Madera est de 110 000€. </w:t>
       </w:r>
     </w:p>
     <w:p>
@@ -6285,29 +6155,7 @@
                 <w:szCs w:val="14"/>
                 <w:lang w:eastAsia="fr-FR"/>
               </w:rPr>
-              <w:t xml:space="preserve">Nous sommes satisfaits à 90% car il nous manque le module de connexion </w:t>
-            </w:r>
-            <w:proofErr w:type="gramStart"/>
-            <w:r>
-              <w:rPr>
-                <w:rFonts w:ascii="Arial" w:eastAsia="Times New Roman" w:hAnsi="Arial" w:cs="Arial"/>
-                <w:color w:val="303030"/>
-                <w:sz w:val="14"/>
-                <w:szCs w:val="14"/>
-                <w:lang w:eastAsia="fr-FR"/>
-              </w:rPr>
-              <w:t>hors</w:t>
-            </w:r>
-            <w:proofErr w:type="gramEnd"/>
-            <w:r>
-              <w:rPr>
-                <w:rFonts w:ascii="Arial" w:eastAsia="Times New Roman" w:hAnsi="Arial" w:cs="Arial"/>
-                <w:color w:val="303030"/>
-                <w:sz w:val="14"/>
-                <w:szCs w:val="14"/>
-                <w:lang w:eastAsia="fr-FR"/>
-              </w:rPr>
-              <w:t xml:space="preserve"> il est indispensable à l’utilisation de l’application</w:t>
+              <w:t>Nous sommes satisfaits à 90% car il nous manque le module de connexion hors il est indispensable à l’utilisation de l’application</w:t>
             </w:r>
           </w:p>
         </w:tc>
@@ -6807,17 +6655,1070 @@
       </w:r>
       <w:bookmarkEnd w:id="18"/>
     </w:p>
-    <w:p>
-      <w:r>
-        <w:t xml:space="preserve">La communication interne à l’équipe projet c’est fait majoritairement sur discord. Que ce soit à l’écrit ou a l’oral dans le cadre de réunion à distance. </w:t>
-      </w:r>
-    </w:p>
     <w:p/>
+    <w:tbl>
+      <w:tblPr>
+        <w:tblStyle w:val="Grilledutableau"/>
+        <w:tblW w:w="0" w:type="auto"/>
+        <w:tblLook w:val="04A0" w:firstRow="1" w:lastRow="0" w:firstColumn="1" w:lastColumn="0" w:noHBand="0" w:noVBand="1"/>
+      </w:tblPr>
+      <w:tblGrid>
+        <w:gridCol w:w="1812"/>
+        <w:gridCol w:w="1812"/>
+        <w:gridCol w:w="1812"/>
+        <w:gridCol w:w="1813"/>
+        <w:gridCol w:w="1813"/>
+      </w:tblGrid>
+      <w:tr>
+        <w:tc>
+          <w:tcPr>
+            <w:tcW w:w="1812" w:type="dxa"/>
+            <w:shd w:val="clear" w:color="auto" w:fill="D9E2F3" w:themeFill="accent1" w:themeFillTint="33"/>
+          </w:tcPr>
+          <w:p>
+            <w:pPr>
+              <w:rPr>
+                <w:rFonts w:cstheme="minorHAnsi"/>
+                <w:sz w:val="24"/>
+                <w:szCs w:val="22"/>
+              </w:rPr>
+            </w:pPr>
+            <w:r>
+              <w:rPr>
+                <w:rFonts w:cstheme="minorHAnsi"/>
+                <w:sz w:val="24"/>
+                <w:szCs w:val="22"/>
+              </w:rPr>
+              <w:t>Cible</w:t>
+            </w:r>
+          </w:p>
+        </w:tc>
+        <w:tc>
+          <w:tcPr>
+            <w:tcW w:w="1812" w:type="dxa"/>
+            <w:shd w:val="clear" w:color="auto" w:fill="D9E2F3" w:themeFill="accent1" w:themeFillTint="33"/>
+          </w:tcPr>
+          <w:p>
+            <w:pPr>
+              <w:rPr>
+                <w:rFonts w:cstheme="minorHAnsi"/>
+                <w:sz w:val="24"/>
+                <w:szCs w:val="22"/>
+              </w:rPr>
+            </w:pPr>
+            <w:r>
+              <w:rPr>
+                <w:rFonts w:cstheme="minorHAnsi"/>
+                <w:sz w:val="24"/>
+                <w:szCs w:val="22"/>
+              </w:rPr>
+              <w:t>Type de message</w:t>
+            </w:r>
+          </w:p>
+        </w:tc>
+        <w:tc>
+          <w:tcPr>
+            <w:tcW w:w="1812" w:type="dxa"/>
+            <w:shd w:val="clear" w:color="auto" w:fill="D9E2F3" w:themeFill="accent1" w:themeFillTint="33"/>
+          </w:tcPr>
+          <w:p>
+            <w:pPr>
+              <w:rPr>
+                <w:rFonts w:cstheme="minorHAnsi"/>
+                <w:sz w:val="24"/>
+                <w:szCs w:val="22"/>
+              </w:rPr>
+            </w:pPr>
+            <w:r>
+              <w:rPr>
+                <w:rFonts w:cstheme="minorHAnsi"/>
+                <w:sz w:val="24"/>
+                <w:szCs w:val="22"/>
+              </w:rPr>
+              <w:t>Support</w:t>
+            </w:r>
+          </w:p>
+        </w:tc>
+        <w:tc>
+          <w:tcPr>
+            <w:tcW w:w="1813" w:type="dxa"/>
+            <w:shd w:val="clear" w:color="auto" w:fill="D9E2F3" w:themeFill="accent1" w:themeFillTint="33"/>
+          </w:tcPr>
+          <w:p>
+            <w:pPr>
+              <w:rPr>
+                <w:rFonts w:cstheme="minorHAnsi"/>
+                <w:sz w:val="24"/>
+                <w:szCs w:val="22"/>
+              </w:rPr>
+            </w:pPr>
+            <w:r>
+              <w:rPr>
+                <w:rFonts w:cstheme="minorHAnsi"/>
+                <w:sz w:val="24"/>
+                <w:szCs w:val="22"/>
+              </w:rPr>
+              <w:t>Fréquence</w:t>
+            </w:r>
+          </w:p>
+        </w:tc>
+        <w:tc>
+          <w:tcPr>
+            <w:tcW w:w="1813" w:type="dxa"/>
+            <w:shd w:val="clear" w:color="auto" w:fill="D9E2F3" w:themeFill="accent1" w:themeFillTint="33"/>
+          </w:tcPr>
+          <w:p>
+            <w:pPr>
+              <w:rPr>
+                <w:rFonts w:cstheme="minorHAnsi"/>
+                <w:sz w:val="24"/>
+                <w:szCs w:val="22"/>
+              </w:rPr>
+            </w:pPr>
+            <w:r>
+              <w:rPr>
+                <w:rFonts w:cstheme="minorHAnsi"/>
+                <w:sz w:val="24"/>
+                <w:szCs w:val="22"/>
+              </w:rPr>
+              <w:t>Responsable</w:t>
+            </w:r>
+          </w:p>
+        </w:tc>
+      </w:tr>
+      <w:tr>
+        <w:tc>
+          <w:tcPr>
+            <w:tcW w:w="1812" w:type="dxa"/>
+          </w:tcPr>
+          <w:p>
+            <w:pPr>
+              <w:rPr>
+                <w:rFonts w:cstheme="minorHAnsi"/>
+                <w:sz w:val="22"/>
+                <w:szCs w:val="22"/>
+              </w:rPr>
+            </w:pPr>
+            <w:r>
+              <w:rPr>
+                <w:rFonts w:cstheme="minorHAnsi"/>
+                <w:sz w:val="22"/>
+                <w:szCs w:val="22"/>
+              </w:rPr>
+              <w:t>MOA</w:t>
+            </w:r>
+          </w:p>
+        </w:tc>
+        <w:tc>
+          <w:tcPr>
+            <w:tcW w:w="1812" w:type="dxa"/>
+          </w:tcPr>
+          <w:p>
+            <w:pPr>
+              <w:rPr>
+                <w:rFonts w:cstheme="minorHAnsi"/>
+                <w:sz w:val="22"/>
+                <w:szCs w:val="22"/>
+              </w:rPr>
+            </w:pPr>
+            <w:r>
+              <w:rPr>
+                <w:rFonts w:cstheme="minorHAnsi"/>
+                <w:sz w:val="22"/>
+                <w:szCs w:val="22"/>
+              </w:rPr>
+              <w:t>Justification de l’avancement du projet</w:t>
+            </w:r>
+          </w:p>
+          <w:p>
+            <w:pPr>
+              <w:rPr>
+                <w:rFonts w:cstheme="minorHAnsi"/>
+                <w:sz w:val="22"/>
+                <w:szCs w:val="22"/>
+              </w:rPr>
+            </w:pPr>
+            <w:r>
+              <w:rPr>
+                <w:rFonts w:cstheme="minorHAnsi"/>
+                <w:sz w:val="22"/>
+                <w:szCs w:val="22"/>
+              </w:rPr>
+              <w:t>(Remise de lot)</w:t>
+            </w:r>
+          </w:p>
+        </w:tc>
+        <w:tc>
+          <w:tcPr>
+            <w:tcW w:w="1812" w:type="dxa"/>
+          </w:tcPr>
+          <w:p>
+            <w:pPr>
+              <w:rPr>
+                <w:rFonts w:cstheme="minorHAnsi"/>
+                <w:sz w:val="22"/>
+                <w:szCs w:val="22"/>
+              </w:rPr>
+            </w:pPr>
+            <w:r>
+              <w:rPr>
+                <w:rFonts w:cstheme="minorHAnsi"/>
+                <w:sz w:val="22"/>
+                <w:szCs w:val="22"/>
+              </w:rPr>
+              <w:t xml:space="preserve">Indicateurs projet, </w:t>
+            </w:r>
+            <w:r>
+              <w:rPr>
+                <w:rFonts w:cstheme="minorHAnsi"/>
+                <w:sz w:val="22"/>
+                <w:szCs w:val="22"/>
+              </w:rPr>
+              <w:t xml:space="preserve">messages* </w:t>
+            </w:r>
+          </w:p>
+        </w:tc>
+        <w:tc>
+          <w:tcPr>
+            <w:tcW w:w="1813" w:type="dxa"/>
+          </w:tcPr>
+          <w:p>
+            <w:pPr>
+              <w:rPr>
+                <w:rFonts w:cstheme="minorHAnsi"/>
+                <w:sz w:val="22"/>
+                <w:szCs w:val="22"/>
+              </w:rPr>
+            </w:pPr>
+            <w:r>
+              <w:rPr>
+                <w:rFonts w:cstheme="minorHAnsi"/>
+                <w:sz w:val="22"/>
+                <w:szCs w:val="22"/>
+              </w:rPr>
+              <w:t>Tous les 3 mois</w:t>
+            </w:r>
+          </w:p>
+        </w:tc>
+        <w:tc>
+          <w:tcPr>
+            <w:tcW w:w="1813" w:type="dxa"/>
+          </w:tcPr>
+          <w:p>
+            <w:pPr>
+              <w:rPr>
+                <w:rFonts w:cstheme="minorHAnsi"/>
+                <w:sz w:val="22"/>
+                <w:szCs w:val="22"/>
+              </w:rPr>
+            </w:pPr>
+            <w:r>
+              <w:rPr>
+                <w:rFonts w:cstheme="minorHAnsi"/>
+                <w:sz w:val="22"/>
+                <w:szCs w:val="22"/>
+              </w:rPr>
+              <w:t>Chef de projet</w:t>
+            </w:r>
+          </w:p>
+        </w:tc>
+      </w:tr>
+      <w:tr>
+        <w:tc>
+          <w:tcPr>
+            <w:tcW w:w="1812" w:type="dxa"/>
+          </w:tcPr>
+          <w:p>
+            <w:pPr>
+              <w:rPr>
+                <w:rFonts w:cstheme="minorHAnsi"/>
+                <w:sz w:val="22"/>
+                <w:szCs w:val="22"/>
+              </w:rPr>
+            </w:pPr>
+            <w:r>
+              <w:rPr>
+                <w:rFonts w:cstheme="minorHAnsi"/>
+                <w:sz w:val="22"/>
+                <w:szCs w:val="22"/>
+              </w:rPr>
+              <w:t>MOE</w:t>
+            </w:r>
+          </w:p>
+        </w:tc>
+        <w:tc>
+          <w:tcPr>
+            <w:tcW w:w="1812" w:type="dxa"/>
+          </w:tcPr>
+          <w:p>
+            <w:pPr>
+              <w:rPr>
+                <w:rFonts w:cstheme="minorHAnsi"/>
+                <w:sz w:val="22"/>
+                <w:szCs w:val="22"/>
+              </w:rPr>
+            </w:pPr>
+            <w:r>
+              <w:rPr>
+                <w:rFonts w:cstheme="minorHAnsi"/>
+                <w:sz w:val="22"/>
+                <w:szCs w:val="22"/>
+              </w:rPr>
+              <w:t>Rapport d’avancement du projet</w:t>
+            </w:r>
+          </w:p>
+        </w:tc>
+        <w:tc>
+          <w:tcPr>
+            <w:tcW w:w="1812" w:type="dxa"/>
+          </w:tcPr>
+          <w:p>
+            <w:pPr>
+              <w:rPr>
+                <w:rFonts w:cstheme="minorHAnsi"/>
+                <w:sz w:val="22"/>
+                <w:szCs w:val="22"/>
+              </w:rPr>
+            </w:pPr>
+            <w:r>
+              <w:rPr>
+                <w:rFonts w:cstheme="minorHAnsi"/>
+                <w:sz w:val="22"/>
+                <w:szCs w:val="22"/>
+              </w:rPr>
+              <w:t xml:space="preserve">Indicateurs projet, </w:t>
+            </w:r>
+            <w:r>
+              <w:rPr>
+                <w:rFonts w:cstheme="minorHAnsi"/>
+                <w:sz w:val="22"/>
+                <w:szCs w:val="22"/>
+              </w:rPr>
+              <w:t>messages</w:t>
+            </w:r>
+            <w:r>
+              <w:rPr>
+                <w:rFonts w:cstheme="minorHAnsi"/>
+                <w:sz w:val="22"/>
+                <w:szCs w:val="22"/>
+              </w:rPr>
+              <w:t>*</w:t>
+            </w:r>
+          </w:p>
+        </w:tc>
+        <w:tc>
+          <w:tcPr>
+            <w:tcW w:w="1813" w:type="dxa"/>
+          </w:tcPr>
+          <w:p>
+            <w:pPr>
+              <w:rPr>
+                <w:rFonts w:cstheme="minorHAnsi"/>
+                <w:sz w:val="22"/>
+                <w:szCs w:val="22"/>
+              </w:rPr>
+            </w:pPr>
+            <w:r>
+              <w:rPr>
+                <w:rFonts w:cstheme="minorHAnsi"/>
+                <w:sz w:val="22"/>
+                <w:szCs w:val="22"/>
+              </w:rPr>
+              <w:t>Tous les mois</w:t>
+            </w:r>
+          </w:p>
+        </w:tc>
+        <w:tc>
+          <w:tcPr>
+            <w:tcW w:w="1813" w:type="dxa"/>
+          </w:tcPr>
+          <w:p>
+            <w:pPr>
+              <w:rPr>
+                <w:rFonts w:cstheme="minorHAnsi"/>
+                <w:sz w:val="22"/>
+                <w:szCs w:val="22"/>
+              </w:rPr>
+            </w:pPr>
+            <w:r>
+              <w:rPr>
+                <w:rFonts w:cstheme="minorHAnsi"/>
+                <w:sz w:val="22"/>
+                <w:szCs w:val="22"/>
+              </w:rPr>
+              <w:t>Chef de projet</w:t>
+            </w:r>
+          </w:p>
+        </w:tc>
+      </w:tr>
+      <w:tr>
+        <w:tc>
+          <w:tcPr>
+            <w:tcW w:w="1812" w:type="dxa"/>
+          </w:tcPr>
+          <w:p>
+            <w:pPr>
+              <w:rPr>
+                <w:rFonts w:cstheme="minorHAnsi"/>
+                <w:sz w:val="22"/>
+                <w:szCs w:val="22"/>
+              </w:rPr>
+            </w:pPr>
+            <w:r>
+              <w:rPr>
+                <w:rFonts w:cstheme="minorHAnsi"/>
+                <w:sz w:val="22"/>
+                <w:szCs w:val="22"/>
+              </w:rPr>
+              <w:t>Chef de projet</w:t>
+            </w:r>
+          </w:p>
+        </w:tc>
+        <w:tc>
+          <w:tcPr>
+            <w:tcW w:w="1812" w:type="dxa"/>
+          </w:tcPr>
+          <w:p>
+            <w:pPr>
+              <w:rPr>
+                <w:rFonts w:cstheme="minorHAnsi"/>
+                <w:sz w:val="22"/>
+                <w:szCs w:val="22"/>
+              </w:rPr>
+            </w:pPr>
+            <w:r>
+              <w:rPr>
+                <w:rFonts w:cstheme="minorHAnsi"/>
+                <w:sz w:val="22"/>
+                <w:szCs w:val="22"/>
+              </w:rPr>
+              <w:t>Avancement projet rapport de satisfaction</w:t>
+            </w:r>
+          </w:p>
+        </w:tc>
+        <w:tc>
+          <w:tcPr>
+            <w:tcW w:w="1812" w:type="dxa"/>
+          </w:tcPr>
+          <w:p>
+            <w:pPr>
+              <w:rPr>
+                <w:rFonts w:cstheme="minorHAnsi"/>
+                <w:sz w:val="22"/>
+                <w:szCs w:val="22"/>
+              </w:rPr>
+            </w:pPr>
+            <w:r>
+              <w:rPr>
+                <w:rFonts w:cstheme="minorHAnsi"/>
+                <w:sz w:val="22"/>
+                <w:szCs w:val="22"/>
+              </w:rPr>
+              <w:t>Indicateur</w:t>
+            </w:r>
+            <w:r>
+              <w:rPr>
+                <w:rFonts w:cstheme="minorHAnsi"/>
+                <w:sz w:val="22"/>
+                <w:szCs w:val="22"/>
+              </w:rPr>
+              <w:t>s</w:t>
+            </w:r>
+            <w:r>
+              <w:rPr>
+                <w:rFonts w:cstheme="minorHAnsi"/>
+                <w:sz w:val="22"/>
+                <w:szCs w:val="22"/>
+              </w:rPr>
+              <w:t xml:space="preserve"> projet</w:t>
+            </w:r>
+            <w:r>
+              <w:rPr>
+                <w:rFonts w:cstheme="minorHAnsi"/>
+                <w:sz w:val="22"/>
+                <w:szCs w:val="22"/>
+              </w:rPr>
+              <w:t xml:space="preserve">, </w:t>
+            </w:r>
+            <w:r>
+              <w:rPr>
+                <w:rFonts w:cstheme="minorHAnsi"/>
+                <w:sz w:val="22"/>
+                <w:szCs w:val="22"/>
+              </w:rPr>
+              <w:t>planning</w:t>
+            </w:r>
+            <w:r>
+              <w:rPr>
+                <w:rFonts w:cstheme="minorHAnsi"/>
+                <w:sz w:val="22"/>
+                <w:szCs w:val="22"/>
+              </w:rPr>
+              <w:t xml:space="preserve">, </w:t>
+            </w:r>
+            <w:r>
+              <w:rPr>
+                <w:rFonts w:cstheme="minorHAnsi"/>
+                <w:sz w:val="22"/>
+                <w:szCs w:val="22"/>
+              </w:rPr>
+              <w:t>messages*</w:t>
+            </w:r>
+          </w:p>
+        </w:tc>
+        <w:tc>
+          <w:tcPr>
+            <w:tcW w:w="1813" w:type="dxa"/>
+          </w:tcPr>
+          <w:p>
+            <w:pPr>
+              <w:rPr>
+                <w:rFonts w:cstheme="minorHAnsi"/>
+                <w:sz w:val="22"/>
+                <w:szCs w:val="22"/>
+              </w:rPr>
+            </w:pPr>
+            <w:r>
+              <w:rPr>
+                <w:rFonts w:cstheme="minorHAnsi"/>
+                <w:sz w:val="22"/>
+                <w:szCs w:val="22"/>
+              </w:rPr>
+              <w:t>Toute les semaines</w:t>
+            </w:r>
+          </w:p>
+        </w:tc>
+        <w:tc>
+          <w:tcPr>
+            <w:tcW w:w="1813" w:type="dxa"/>
+          </w:tcPr>
+          <w:p>
+            <w:pPr>
+              <w:rPr>
+                <w:rFonts w:cstheme="minorHAnsi"/>
+                <w:sz w:val="22"/>
+                <w:szCs w:val="22"/>
+              </w:rPr>
+            </w:pPr>
+            <w:r>
+              <w:rPr>
+                <w:rFonts w:cstheme="minorHAnsi"/>
+                <w:sz w:val="22"/>
+                <w:szCs w:val="22"/>
+              </w:rPr>
+              <w:t>Equipe projet</w:t>
+            </w:r>
+          </w:p>
+        </w:tc>
+      </w:tr>
+      <w:tr>
+        <w:tc>
+          <w:tcPr>
+            <w:tcW w:w="1812" w:type="dxa"/>
+          </w:tcPr>
+          <w:p>
+            <w:pPr>
+              <w:rPr>
+                <w:rFonts w:cstheme="minorHAnsi"/>
+                <w:sz w:val="22"/>
+                <w:szCs w:val="22"/>
+              </w:rPr>
+            </w:pPr>
+            <w:r>
+              <w:rPr>
+                <w:rFonts w:cstheme="minorHAnsi"/>
+                <w:sz w:val="22"/>
+                <w:szCs w:val="22"/>
+              </w:rPr>
+              <w:t>Développeur</w:t>
+            </w:r>
+          </w:p>
+        </w:tc>
+        <w:tc>
+          <w:tcPr>
+            <w:tcW w:w="1812" w:type="dxa"/>
+          </w:tcPr>
+          <w:p>
+            <w:pPr>
+              <w:rPr>
+                <w:rFonts w:cstheme="minorHAnsi"/>
+                <w:sz w:val="22"/>
+                <w:szCs w:val="22"/>
+              </w:rPr>
+            </w:pPr>
+            <w:r>
+              <w:rPr>
+                <w:rFonts w:cstheme="minorHAnsi"/>
+                <w:sz w:val="22"/>
+                <w:szCs w:val="22"/>
+              </w:rPr>
+              <w:t>Tache à réaliser et résultat obtenus</w:t>
+            </w:r>
+          </w:p>
+        </w:tc>
+        <w:tc>
+          <w:tcPr>
+            <w:tcW w:w="1812" w:type="dxa"/>
+          </w:tcPr>
+          <w:p>
+            <w:pPr>
+              <w:rPr>
+                <w:rFonts w:cstheme="minorHAnsi"/>
+                <w:sz w:val="22"/>
+                <w:szCs w:val="22"/>
+              </w:rPr>
+            </w:pPr>
+            <w:r>
+              <w:rPr>
+                <w:rFonts w:cstheme="minorHAnsi"/>
+                <w:sz w:val="22"/>
+                <w:szCs w:val="22"/>
+              </w:rPr>
+              <w:t xml:space="preserve">Planning, </w:t>
+            </w:r>
+            <w:r>
+              <w:rPr>
+                <w:rFonts w:cstheme="minorHAnsi"/>
+                <w:sz w:val="22"/>
+                <w:szCs w:val="22"/>
+              </w:rPr>
+              <w:t>messages*</w:t>
+            </w:r>
+          </w:p>
+        </w:tc>
+        <w:tc>
+          <w:tcPr>
+            <w:tcW w:w="1813" w:type="dxa"/>
+          </w:tcPr>
+          <w:p>
+            <w:pPr>
+              <w:rPr>
+                <w:rFonts w:cstheme="minorHAnsi"/>
+                <w:sz w:val="22"/>
+                <w:szCs w:val="22"/>
+              </w:rPr>
+            </w:pPr>
+            <w:r>
+              <w:rPr>
+                <w:rFonts w:cstheme="minorHAnsi"/>
+                <w:sz w:val="22"/>
+                <w:szCs w:val="22"/>
+              </w:rPr>
+              <w:t>Toute les semaines</w:t>
+            </w:r>
+          </w:p>
+        </w:tc>
+        <w:tc>
+          <w:tcPr>
+            <w:tcW w:w="1813" w:type="dxa"/>
+          </w:tcPr>
+          <w:p>
+            <w:pPr>
+              <w:rPr>
+                <w:rFonts w:cstheme="minorHAnsi"/>
+                <w:sz w:val="22"/>
+                <w:szCs w:val="22"/>
+              </w:rPr>
+            </w:pPr>
+            <w:r>
+              <w:rPr>
+                <w:rFonts w:cstheme="minorHAnsi"/>
+                <w:sz w:val="22"/>
+                <w:szCs w:val="22"/>
+              </w:rPr>
+              <w:t>Chef de projet</w:t>
+            </w:r>
+          </w:p>
+        </w:tc>
+      </w:tr>
+      <w:tr>
+        <w:tc>
+          <w:tcPr>
+            <w:tcW w:w="1812" w:type="dxa"/>
+          </w:tcPr>
+          <w:p>
+            <w:pPr>
+              <w:rPr>
+                <w:rFonts w:cstheme="minorHAnsi"/>
+                <w:sz w:val="22"/>
+                <w:szCs w:val="22"/>
+              </w:rPr>
+            </w:pPr>
+            <w:r>
+              <w:rPr>
+                <w:rFonts w:cstheme="minorHAnsi"/>
+                <w:sz w:val="22"/>
+                <w:szCs w:val="22"/>
+              </w:rPr>
+              <w:t>Equipe projet</w:t>
+            </w:r>
+          </w:p>
+        </w:tc>
+        <w:tc>
+          <w:tcPr>
+            <w:tcW w:w="1812" w:type="dxa"/>
+          </w:tcPr>
+          <w:p>
+            <w:pPr>
+              <w:rPr>
+                <w:rFonts w:cstheme="minorHAnsi"/>
+                <w:sz w:val="22"/>
+                <w:szCs w:val="22"/>
+              </w:rPr>
+            </w:pPr>
+            <w:r>
+              <w:rPr>
+                <w:rFonts w:cstheme="minorHAnsi"/>
+                <w:sz w:val="22"/>
+                <w:szCs w:val="22"/>
+              </w:rPr>
+              <w:t>Avancements et difficulté rencontré</w:t>
+            </w:r>
+          </w:p>
+        </w:tc>
+        <w:tc>
+          <w:tcPr>
+            <w:tcW w:w="1812" w:type="dxa"/>
+          </w:tcPr>
+          <w:p>
+            <w:pPr>
+              <w:rPr>
+                <w:rFonts w:cstheme="minorHAnsi"/>
+                <w:sz w:val="22"/>
+                <w:szCs w:val="22"/>
+              </w:rPr>
+            </w:pPr>
+            <w:r>
+              <w:rPr>
+                <w:rFonts w:cstheme="minorHAnsi"/>
+                <w:sz w:val="22"/>
+                <w:szCs w:val="22"/>
+              </w:rPr>
+              <w:t xml:space="preserve">Planning, </w:t>
+            </w:r>
+            <w:r>
+              <w:rPr>
+                <w:rFonts w:cstheme="minorHAnsi"/>
+                <w:sz w:val="22"/>
+                <w:szCs w:val="22"/>
+              </w:rPr>
+              <w:t>messages*</w:t>
+            </w:r>
+            <w:r>
+              <w:rPr>
+                <w:rFonts w:cstheme="minorHAnsi"/>
+                <w:sz w:val="22"/>
+                <w:szCs w:val="22"/>
+              </w:rPr>
+              <w:t>, appel</w:t>
+            </w:r>
+            <w:r>
+              <w:rPr>
+                <w:rFonts w:cstheme="minorHAnsi"/>
+                <w:sz w:val="22"/>
+                <w:szCs w:val="22"/>
+              </w:rPr>
+              <w:t>s</w:t>
+            </w:r>
+            <w:r>
+              <w:rPr>
+                <w:rFonts w:cstheme="minorHAnsi"/>
+                <w:sz w:val="22"/>
+                <w:szCs w:val="22"/>
+              </w:rPr>
+              <w:t xml:space="preserve"> groupé</w:t>
+            </w:r>
+            <w:r>
+              <w:rPr>
+                <w:rFonts w:cstheme="minorHAnsi"/>
+                <w:sz w:val="22"/>
+                <w:szCs w:val="22"/>
+              </w:rPr>
+              <w:t>s</w:t>
+            </w:r>
+          </w:p>
+        </w:tc>
+        <w:tc>
+          <w:tcPr>
+            <w:tcW w:w="1813" w:type="dxa"/>
+          </w:tcPr>
+          <w:p>
+            <w:pPr>
+              <w:rPr>
+                <w:rFonts w:cstheme="minorHAnsi"/>
+                <w:sz w:val="22"/>
+                <w:szCs w:val="22"/>
+              </w:rPr>
+            </w:pPr>
+            <w:r>
+              <w:rPr>
+                <w:rFonts w:cstheme="minorHAnsi"/>
+                <w:sz w:val="22"/>
+                <w:szCs w:val="22"/>
+              </w:rPr>
+              <w:t>Toutes les semaines</w:t>
+            </w:r>
+          </w:p>
+        </w:tc>
+        <w:tc>
+          <w:tcPr>
+            <w:tcW w:w="1813" w:type="dxa"/>
+          </w:tcPr>
+          <w:p>
+            <w:pPr>
+              <w:rPr>
+                <w:rFonts w:cstheme="minorHAnsi"/>
+                <w:sz w:val="22"/>
+                <w:szCs w:val="22"/>
+              </w:rPr>
+            </w:pPr>
+            <w:r>
+              <w:rPr>
+                <w:rFonts w:cstheme="minorHAnsi"/>
+                <w:sz w:val="22"/>
+                <w:szCs w:val="22"/>
+              </w:rPr>
+              <w:t>Equipe projet</w:t>
+            </w:r>
+          </w:p>
+        </w:tc>
+      </w:tr>
+      <w:tr>
+        <w:tc>
+          <w:tcPr>
+            <w:tcW w:w="1812" w:type="dxa"/>
+          </w:tcPr>
+          <w:p>
+            <w:pPr>
+              <w:rPr>
+                <w:rFonts w:cstheme="minorHAnsi"/>
+                <w:sz w:val="22"/>
+                <w:szCs w:val="22"/>
+              </w:rPr>
+            </w:pPr>
+            <w:r>
+              <w:rPr>
+                <w:rFonts w:cstheme="minorHAnsi"/>
+                <w:sz w:val="22"/>
+                <w:szCs w:val="22"/>
+              </w:rPr>
+              <w:t>Utilisateur</w:t>
+            </w:r>
+          </w:p>
+        </w:tc>
+        <w:tc>
+          <w:tcPr>
+            <w:tcW w:w="1812" w:type="dxa"/>
+          </w:tcPr>
+          <w:p>
+            <w:pPr>
+              <w:rPr>
+                <w:rFonts w:cstheme="minorHAnsi"/>
+                <w:sz w:val="22"/>
+                <w:szCs w:val="22"/>
+              </w:rPr>
+            </w:pPr>
+            <w:r>
+              <w:rPr>
+                <w:rFonts w:cstheme="minorHAnsi"/>
+                <w:sz w:val="22"/>
+                <w:szCs w:val="22"/>
+              </w:rPr>
+              <w:t>Étude de satisfaction</w:t>
+            </w:r>
+          </w:p>
+        </w:tc>
+        <w:tc>
+          <w:tcPr>
+            <w:tcW w:w="1812" w:type="dxa"/>
+          </w:tcPr>
+          <w:p>
+            <w:pPr>
+              <w:rPr>
+                <w:rFonts w:cstheme="minorHAnsi"/>
+                <w:sz w:val="22"/>
+                <w:szCs w:val="22"/>
+              </w:rPr>
+            </w:pPr>
+            <w:r>
+              <w:rPr>
+                <w:rFonts w:cstheme="minorHAnsi"/>
+                <w:sz w:val="22"/>
+                <w:szCs w:val="22"/>
+              </w:rPr>
+              <w:t xml:space="preserve">Questionnaire, </w:t>
+            </w:r>
+            <w:r>
+              <w:rPr>
+                <w:rFonts w:cstheme="minorHAnsi"/>
+                <w:sz w:val="22"/>
+                <w:szCs w:val="22"/>
+              </w:rPr>
+              <w:t>messages*</w:t>
+            </w:r>
+            <w:r>
+              <w:rPr>
+                <w:rFonts w:cstheme="minorHAnsi"/>
+                <w:sz w:val="22"/>
+                <w:szCs w:val="22"/>
+              </w:rPr>
+              <w:t xml:space="preserve">, </w:t>
+            </w:r>
+            <w:r>
+              <w:rPr>
+                <w:rFonts w:cstheme="minorHAnsi"/>
+                <w:sz w:val="22"/>
+                <w:szCs w:val="22"/>
+              </w:rPr>
+              <w:t>échanges vocaux**</w:t>
+            </w:r>
+          </w:p>
+        </w:tc>
+        <w:tc>
+          <w:tcPr>
+            <w:tcW w:w="1813" w:type="dxa"/>
+          </w:tcPr>
+          <w:p>
+            <w:pPr>
+              <w:rPr>
+                <w:rFonts w:cstheme="minorHAnsi"/>
+                <w:sz w:val="22"/>
+                <w:szCs w:val="22"/>
+              </w:rPr>
+            </w:pPr>
+            <w:r>
+              <w:rPr>
+                <w:rFonts w:cstheme="minorHAnsi"/>
+                <w:sz w:val="22"/>
+                <w:szCs w:val="22"/>
+              </w:rPr>
+              <w:t>Tous les 6 mois</w:t>
+            </w:r>
+          </w:p>
+        </w:tc>
+        <w:tc>
+          <w:tcPr>
+            <w:tcW w:w="1813" w:type="dxa"/>
+          </w:tcPr>
+          <w:p>
+            <w:pPr>
+              <w:rPr>
+                <w:rFonts w:cstheme="minorHAnsi"/>
+                <w:sz w:val="22"/>
+                <w:szCs w:val="22"/>
+              </w:rPr>
+            </w:pPr>
+            <w:r>
+              <w:rPr>
+                <w:rFonts w:cstheme="minorHAnsi"/>
+                <w:sz w:val="22"/>
+                <w:szCs w:val="22"/>
+              </w:rPr>
+              <w:t>Chef de projet</w:t>
+            </w:r>
+          </w:p>
+        </w:tc>
+      </w:tr>
+    </w:tbl>
+    <w:p/>
+    <w:p>
+      <w:r>
+        <w:t>*mail</w:t>
+      </w:r>
+      <w:r>
+        <w:t>s</w:t>
+      </w:r>
+      <w:r>
+        <w:t xml:space="preserve"> et discussions instantanée</w:t>
+      </w:r>
+      <w:r>
+        <w:t xml:space="preserve">s. Ces derniers ne respectent pas forcément les fréquences établies dû à leur caractère spontanée (en particulier les discussions </w:t>
+      </w:r>
+      <w:r>
+        <w:t>instantanées</w:t>
+      </w:r>
+      <w:r>
+        <w:t>)</w:t>
+      </w:r>
+    </w:p>
+    <w:p>
+      <w:r>
+        <w:t>**appel</w:t>
+      </w:r>
+      <w:r>
+        <w:t xml:space="preserve">s </w:t>
+      </w:r>
+      <w:r>
+        <w:t xml:space="preserve">et face au client </w:t>
+      </w:r>
+    </w:p>
+    <w:p>
+      <w:r>
+        <w:t>La communication interne à l’équipe projet c’est fait majoritairement sur discord. Que ce soit à l’écrit ou a l’oral dans le cadre de réunion à distance.</w:t>
+      </w:r>
+    </w:p>
+    <w:p>
+      <w:r>
+        <w:t>Nous nous sommes appuyés sur l’utilisation de discord pour plusieurs raisons :</w:t>
+      </w:r>
+    </w:p>
+    <w:p>
+      <w:pPr>
+        <w:pStyle w:val="Paragraphedeliste"/>
+        <w:numPr>
+          <w:ilvl w:val="0"/>
+          <w:numId w:val="2"/>
+        </w:numPr>
+      </w:pPr>
+      <w:r>
+        <w:t>La maitrise du logiciel par la totalité de l’équipe.</w:t>
+      </w:r>
+    </w:p>
+    <w:p>
+      <w:pPr>
+        <w:pStyle w:val="Paragraphedeliste"/>
+        <w:numPr>
+          <w:ilvl w:val="0"/>
+          <w:numId w:val="2"/>
+        </w:numPr>
+      </w:pPr>
+      <w:r>
+        <w:t>La facilité à échanger du code pour les développeurs grâce à une fonctionnalité déjà intégré.</w:t>
+      </w:r>
+    </w:p>
+    <w:p>
+      <w:pPr>
+        <w:pStyle w:val="Paragraphedeliste"/>
+        <w:numPr>
+          <w:ilvl w:val="0"/>
+          <w:numId w:val="2"/>
+        </w:numPr>
+      </w:pPr>
+      <w:r>
+        <w:t>La possibilité d’envoyer des fichiers jusqu’à 8 MB directement dans l’espace de discussion</w:t>
+      </w:r>
+      <w:r>
+        <w:t xml:space="preserve"> ce qui est largement suffisant pour les parties développement et documentation.</w:t>
+      </w:r>
+      <w:bookmarkStart w:id="19" w:name="_Toc39832032"/>
+    </w:p>
+    <w:p>
+      <w:r>
+        <w:t>Ce plan nous a permis d’organiser et de contrôler l’avancement du projet quand bien même il y aurait pu y avoir un nombre</w:t>
+      </w:r>
+      <w:r>
+        <w:t xml:space="preserve"> important d’échanges par message.</w:t>
+      </w:r>
+    </w:p>
     <w:p>
       <w:pPr>
         <w:pStyle w:val="Titre2"/>
       </w:pPr>
-      <w:bookmarkStart w:id="19" w:name="_Toc39832032"/>
+    </w:p>
+    <w:p>
+      <w:pPr>
+        <w:pStyle w:val="Titre2"/>
+      </w:pPr>
       <w:r>
         <w:t>Gestion du système documentaire</w:t>
       </w:r>
@@ -6835,6 +7736,7 @@
       <w:bookmarkStart w:id="20" w:name="_Toc5979648"/>
       <w:bookmarkStart w:id="21" w:name="_Toc39832033"/>
       <w:r>
+        <w:lastRenderedPageBreak/>
         <w:t>Versioning</w:t>
       </w:r>
       <w:bookmarkEnd w:id="20"/>
@@ -6842,23 +7744,7 @@
     </w:p>
     <w:p>
       <w:r>
-        <w:t xml:space="preserve">Dans le cadre du projet </w:t>
-      </w:r>
-      <w:proofErr w:type="spellStart"/>
-      <w:r>
-        <w:t>Madera</w:t>
-      </w:r>
-      <w:proofErr w:type="spellEnd"/>
-      <w:r>
-        <w:t xml:space="preserve"> nous avons décidé d’utiliser GitHub pour la gestion des versions et le stockage. Nous couplons l’utilisation de GitHub avec </w:t>
-      </w:r>
-      <w:proofErr w:type="spellStart"/>
-      <w:r>
-        <w:t>GitKraken</w:t>
-      </w:r>
-      <w:proofErr w:type="spellEnd"/>
-      <w:r>
-        <w:t xml:space="preserve"> qui permet d’avoir une meilleure vision de l’avancée du projet ainsi que les branches allouées pour chacun. Il permettra d’avoir le partage du code lors de la phase de développement du Livrable 3 et une gestion des modifications et des versions du code.</w:t>
+        <w:t>Dans le cadre du projet Madera nous avons décidé d’utiliser GitHub pour la gestion des versions et le stockage. Nous couplons l’utilisation de GitHub avec GitKraken qui permet d’avoir une meilleure vision de l’avancée du projet ainsi que les branches allouées pour chacun. Il permettra d’avoir le partage du code lors de la phase de développement du Livrable 3 et une gestion des modifications et des versions du code.</w:t>
       </w:r>
     </w:p>
     <w:p/>
@@ -7024,6 +7910,7 @@
           <w:color w:val="000000"/>
           <w:u w:color="000000"/>
         </w:rPr>
+        <w:lastRenderedPageBreak/>
         <w:t xml:space="preserve">L’application sera fournie pour des appareils prévus uniquement à une utilisation professionnelle </w:t>
       </w:r>
       <w:r>
@@ -7632,39 +8519,7 @@
           <w:rFonts w:cstheme="minorHAnsi"/>
           <w:u w:color="000000"/>
         </w:rPr>
-        <w:t xml:space="preserve">Mettre en place des règles concernant la création des mots de passes (respecter certains critères de frappes ; est-il possible d’avoir un </w:t>
-      </w:r>
-      <w:proofErr w:type="spellStart"/>
-      <w:r>
-        <w:rPr>
-          <w:rFonts w:cstheme="minorHAnsi"/>
-          <w:u w:color="000000"/>
-        </w:rPr>
-        <w:t>mdp</w:t>
-      </w:r>
-      <w:proofErr w:type="spellEnd"/>
-      <w:r>
-        <w:rPr>
-          <w:rFonts w:cstheme="minorHAnsi"/>
-          <w:u w:color="000000"/>
-        </w:rPr>
-        <w:t xml:space="preserve"> générique pour un type de compte ? ; possibilité de laisser un </w:t>
-      </w:r>
-      <w:proofErr w:type="spellStart"/>
-      <w:r>
-        <w:rPr>
-          <w:rFonts w:cstheme="minorHAnsi"/>
-          <w:u w:color="000000"/>
-        </w:rPr>
-        <w:t>mdp</w:t>
-      </w:r>
-      <w:proofErr w:type="spellEnd"/>
-      <w:r>
-        <w:rPr>
-          <w:rFonts w:cstheme="minorHAnsi"/>
-          <w:u w:color="000000"/>
-        </w:rPr>
-        <w:t xml:space="preserve"> vide ? Dans quel cas ?).</w:t>
+        <w:t>Mettre en place des règles concernant la création des mots de passes (respecter certains critères de frappes ; est-il possible d’avoir un mdp générique pour un type de compte ? ; possibilité de laisser un mdp vide ? Dans quel cas ?).</w:t>
       </w:r>
     </w:p>
     <w:p>
@@ -8037,6 +8892,7 @@
           <w:color w:val="000000"/>
           <w:u w:color="000000"/>
         </w:rPr>
+        <w:lastRenderedPageBreak/>
         <w:t xml:space="preserve">Contenir </w:t>
       </w:r>
       <w:r>
@@ -8121,23 +8977,13 @@
         </w:rPr>
         <w:t>caractère spéciale</w:t>
       </w:r>
-      <w:proofErr w:type="gramStart"/>
       <w:r>
         <w:rPr>
           <w:rFonts w:cstheme="minorHAnsi"/>
           <w:color w:val="000000"/>
           <w:u w:color="000000"/>
         </w:rPr>
-        <w:t>(,;</w:t>
-      </w:r>
-      <w:proofErr w:type="gramEnd"/>
-      <w:r>
-        <w:rPr>
-          <w:rFonts w:cstheme="minorHAnsi"/>
-          <w:color w:val="000000"/>
-          <w:u w:color="000000"/>
-        </w:rPr>
-        <w:t>@…)</w:t>
+        <w:t>(,;@…)</w:t>
       </w:r>
     </w:p>
     <w:p>
@@ -8566,23 +9412,13 @@
         </w:rPr>
         <w:t>spéciale</w:t>
       </w:r>
-      <w:proofErr w:type="gramStart"/>
       <w:r>
         <w:rPr>
           <w:rFonts w:cstheme="minorHAnsi"/>
           <w:color w:val="000000"/>
           <w:u w:color="000000"/>
         </w:rPr>
-        <w:t>(,;</w:t>
-      </w:r>
-      <w:proofErr w:type="gramEnd"/>
-      <w:r>
-        <w:rPr>
-          <w:rFonts w:cstheme="minorHAnsi"/>
-          <w:color w:val="000000"/>
-          <w:u w:color="000000"/>
-        </w:rPr>
-        <w:t>@…).</w:t>
+        <w:t>(,;@…).</w:t>
       </w:r>
     </w:p>
     <w:p>
@@ -8753,25 +9589,7 @@
           <w:color w:val="000000"/>
           <w:u w:color="000000"/>
         </w:rPr>
-        <w:t xml:space="preserve"> que </w:t>
-      </w:r>
-      <w:proofErr w:type="spellStart"/>
-      <w:r>
-        <w:rPr>
-          <w:rFonts w:cstheme="minorHAnsi"/>
-          <w:color w:val="000000"/>
-          <w:u w:color="000000"/>
-        </w:rPr>
-        <w:t>Madera</w:t>
-      </w:r>
-      <w:proofErr w:type="spellEnd"/>
-      <w:r>
-        <w:rPr>
-          <w:rFonts w:cstheme="minorHAnsi"/>
-          <w:color w:val="000000"/>
-          <w:u w:color="000000"/>
-        </w:rPr>
-        <w:t>, l’utilisation de données pouvant être confidentiel</w:t>
+        <w:t xml:space="preserve"> que Madera, l’utilisation de données pouvant être confidentiel</w:t>
       </w:r>
       <w:r>
         <w:rPr>
@@ -9047,7 +9865,6 @@
           <w:color w:val="2F5496" w:themeColor="accent1" w:themeShade="BF"/>
           <w:u w:val="single" w:color="000000"/>
         </w:rPr>
-        <w:lastRenderedPageBreak/>
         <w:t>Développement de l’application</w:t>
       </w:r>
       <w:r>
@@ -9189,6 +10006,7 @@
           <w:color w:val="000000"/>
           <w:u w:color="000000"/>
         </w:rPr>
+        <w:lastRenderedPageBreak/>
         <w:t>Identifications et sécurisation des ajouts tiers</w:t>
       </w:r>
       <w:r>
@@ -9520,43 +10338,43 @@
       </w:pPr>
       <w:bookmarkStart w:id="25" w:name="_Toc39832036"/>
       <w:r>
+        <w:t>Technique</w:t>
+      </w:r>
+      <w:bookmarkEnd w:id="25"/>
+    </w:p>
+    <w:p>
+      <w:pPr>
+        <w:pStyle w:val="Titre2"/>
+      </w:pPr>
+      <w:bookmarkStart w:id="26" w:name="_Toc39832037"/>
+      <w:r>
+        <w:t>Langage</w:t>
+      </w:r>
+      <w:bookmarkEnd w:id="26"/>
+    </w:p>
+    <w:p/>
+    <w:p>
+      <w:r>
+        <w:t>Nous avions d’un premier temps fait le choix d’un client lourd orienté C#</w:t>
+      </w:r>
+      <w:r>
+        <w:t xml:space="preserve">, il répondait parfaitement au besoin de notre client en plus d’être formateur pour l’équipe de développement. </w:t>
+      </w:r>
+    </w:p>
+    <w:p>
+      <w:r>
+        <w:t xml:space="preserve">Mais le souci c’est justement porté sur ce point, où nous nous sommes retrouvés dans l’incapacité de nous former assez rapidement pour répondre aux délais et fournir un </w:t>
+      </w:r>
+      <w:r>
+        <w:t>produit</w:t>
+      </w:r>
+      <w:r>
+        <w:t xml:space="preserve"> de qualité.</w:t>
+      </w:r>
+    </w:p>
+    <w:p>
+      <w:r>
         <w:lastRenderedPageBreak/>
-        <w:t>Technique</w:t>
-      </w:r>
-      <w:bookmarkEnd w:id="25"/>
-    </w:p>
-    <w:p>
-      <w:pPr>
-        <w:pStyle w:val="Titre2"/>
-      </w:pPr>
-      <w:bookmarkStart w:id="26" w:name="_Toc39832037"/>
-      <w:r>
-        <w:t>Langage</w:t>
-      </w:r>
-      <w:bookmarkEnd w:id="26"/>
-    </w:p>
-    <w:p/>
-    <w:p>
-      <w:r>
-        <w:t>Nous avions d’un premier temps fait le choix d’un client lourd orienté C#</w:t>
-      </w:r>
-      <w:r>
-        <w:t xml:space="preserve">, il répondait parfaitement au besoin de notre client en plus d’être formateur pour l’équipe de développement. </w:t>
-      </w:r>
-    </w:p>
-    <w:p>
-      <w:r>
-        <w:t xml:space="preserve">Mais le souci c’est justement porté sur ce point, où nous nous sommes retrouvés dans l’incapacité de nous former assez rapidement pour répondre aux délais et fournir un </w:t>
-      </w:r>
-      <w:r>
-        <w:t>produit</w:t>
-      </w:r>
-      <w:r>
-        <w:t xml:space="preserve"> de qualité.</w:t>
-      </w:r>
-    </w:p>
-    <w:p>
-      <w:r>
         <w:t xml:space="preserve"> C’est dans ce cadre, que notre gestion agile du projet nous est très utile. Nous avons mis en place une démarche de conduite du changement. </w:t>
       </w:r>
     </w:p>
@@ -9659,13 +10477,8 @@
           <w:numId w:val="6"/>
         </w:numPr>
       </w:pPr>
-      <w:proofErr w:type="spellStart"/>
-      <w:r>
-        <w:t>PHPStorm</w:t>
-      </w:r>
-      <w:proofErr w:type="spellEnd"/>
-      <w:r>
-        <w:t xml:space="preserve"> sera utilisé comme IDE afin de réaliser ce projet, c’est un logiciel très performant dans ce domaine et il possède une communauté très élevée ce qui nous a permis de choisir cet outil</w:t>
+      <w:r>
+        <w:t>PHPStorm sera utilisé comme IDE afin de réaliser ce projet, c’est un logiciel très performant dans ce domaine et il possède une communauté très élevée ce qui nous a permis de choisir cet outil</w:t>
       </w:r>
     </w:p>
     <w:p>
@@ -9677,15 +10490,7 @@
         </w:numPr>
       </w:pPr>
       <w:r>
-        <w:t xml:space="preserve">Visual studio Code a été choisi pour la partie </w:t>
-      </w:r>
-      <w:proofErr w:type="spellStart"/>
-      <w:r>
-        <w:t>Front-End</w:t>
-      </w:r>
-      <w:proofErr w:type="spellEnd"/>
-      <w:r>
-        <w:t xml:space="preserve"> afin de réaliser notre interface, elle sera développée en HTML/CSS/JS</w:t>
+        <w:t>Visual studio Code a été choisi pour la partie Front-End afin de réaliser notre interface, elle sera développée en HTML/CSS/JS</w:t>
       </w:r>
     </w:p>
     <w:p>
@@ -9977,11 +10782,9 @@
       <w:pPr>
         <w:pStyle w:val="Titre4"/>
       </w:pPr>
-      <w:proofErr w:type="gramStart"/>
       <w:r>
         <w:t>API diverses</w:t>
       </w:r>
-      <w:proofErr w:type="gramEnd"/>
     </w:p>
     <w:p>
       <w:r>
@@ -10359,19 +11162,8 @@
                 <w:lang w:eastAsia="fr-FR"/>
               </w:rPr>
               <w:br/>
-            </w:r>
-            <w:proofErr w:type="spellStart"/>
-            <w:r>
-              <w:rPr>
-                <w:rFonts w:ascii="Arial" w:eastAsia="Times New Roman" w:hAnsi="Arial" w:cs="Arial"/>
-                <w:color w:val="FFFFFF"/>
-                <w:sz w:val="16"/>
-                <w:szCs w:val="16"/>
-                <w:lang w:eastAsia="fr-FR"/>
-              </w:rPr>
               <w:t>UserStory</w:t>
             </w:r>
-            <w:proofErr w:type="spellEnd"/>
           </w:p>
         </w:tc>
         <w:tc>
@@ -10448,7 +11240,6 @@
                 <w:lang w:eastAsia="fr-FR"/>
               </w:rPr>
             </w:pPr>
-            <w:proofErr w:type="spellStart"/>
             <w:r>
               <w:rPr>
                 <w:rFonts w:ascii="Arial" w:eastAsia="Times New Roman" w:hAnsi="Arial" w:cs="Arial"/>
@@ -10457,18 +11248,7 @@
                 <w:szCs w:val="16"/>
                 <w:lang w:eastAsia="fr-FR"/>
               </w:rPr>
-              <w:t>UserStory</w:t>
-            </w:r>
-            <w:proofErr w:type="spellEnd"/>
-            <w:r>
-              <w:rPr>
-                <w:rFonts w:ascii="Arial" w:eastAsia="Times New Roman" w:hAnsi="Arial" w:cs="Arial"/>
-                <w:color w:val="FFFFFF"/>
-                <w:sz w:val="16"/>
-                <w:szCs w:val="16"/>
-                <w:lang w:eastAsia="fr-FR"/>
-              </w:rPr>
-              <w:t xml:space="preserve"> description</w:t>
+              <w:t>UserStory description</w:t>
             </w:r>
           </w:p>
         </w:tc>
@@ -10695,7 +11475,6 @@
                 <w:lang w:eastAsia="fr-FR"/>
               </w:rPr>
             </w:pPr>
-            <w:proofErr w:type="gramStart"/>
             <w:r>
               <w:rPr>
                 <w:rFonts w:ascii="Arial" w:eastAsia="Times New Roman" w:hAnsi="Arial" w:cs="Arial"/>
@@ -10706,20 +11485,7 @@
                 <w:szCs w:val="16"/>
                 <w:lang w:eastAsia="fr-FR"/>
               </w:rPr>
-              <w:t>je</w:t>
-            </w:r>
-            <w:proofErr w:type="gramEnd"/>
-            <w:r>
-              <w:rPr>
-                <w:rFonts w:ascii="Arial" w:eastAsia="Times New Roman" w:hAnsi="Arial" w:cs="Arial"/>
-                <w:b/>
-                <w:bCs/>
-                <w:color w:val="000000"/>
-                <w:sz w:val="16"/>
-                <w:szCs w:val="16"/>
-                <w:lang w:eastAsia="fr-FR"/>
-              </w:rPr>
-              <w:t xml:space="preserve"> veux pouvoir créer un devis</w:t>
+              <w:t>je veux pouvoir créer un devis</w:t>
             </w:r>
           </w:p>
         </w:tc>
@@ -10943,7 +11709,6 @@
                 <w:lang w:eastAsia="fr-FR"/>
               </w:rPr>
             </w:pPr>
-            <w:proofErr w:type="gramStart"/>
             <w:r>
               <w:rPr>
                 <w:rFonts w:ascii="Arial" w:eastAsia="Times New Roman" w:hAnsi="Arial" w:cs="Arial"/>
@@ -10954,20 +11719,7 @@
                 <w:szCs w:val="16"/>
                 <w:lang w:eastAsia="fr-FR"/>
               </w:rPr>
-              <w:t>je</w:t>
-            </w:r>
-            <w:proofErr w:type="gramEnd"/>
-            <w:r>
-              <w:rPr>
-                <w:rFonts w:ascii="Arial" w:eastAsia="Times New Roman" w:hAnsi="Arial" w:cs="Arial"/>
-                <w:b/>
-                <w:bCs/>
-                <w:color w:val="000000"/>
-                <w:sz w:val="16"/>
-                <w:szCs w:val="16"/>
-                <w:lang w:eastAsia="fr-FR"/>
-              </w:rPr>
-              <w:t xml:space="preserve"> veux pouvoir me connecter avec mon compte</w:t>
+              <w:t>je veux pouvoir me connecter avec mon compte</w:t>
             </w:r>
           </w:p>
         </w:tc>
@@ -11182,7 +11934,6 @@
                 <w:lang w:eastAsia="fr-FR"/>
               </w:rPr>
             </w:pPr>
-            <w:proofErr w:type="gramStart"/>
             <w:r>
               <w:rPr>
                 <w:rFonts w:ascii="Arial" w:eastAsia="Times New Roman" w:hAnsi="Arial" w:cs="Arial"/>
@@ -11193,20 +11944,7 @@
                 <w:szCs w:val="16"/>
                 <w:lang w:eastAsia="fr-FR"/>
               </w:rPr>
-              <w:t>je</w:t>
-            </w:r>
-            <w:proofErr w:type="gramEnd"/>
-            <w:r>
-              <w:rPr>
-                <w:rFonts w:ascii="Arial" w:eastAsia="Times New Roman" w:hAnsi="Arial" w:cs="Arial"/>
-                <w:b/>
-                <w:bCs/>
-                <w:color w:val="000000"/>
-                <w:sz w:val="16"/>
-                <w:szCs w:val="16"/>
-                <w:lang w:eastAsia="fr-FR"/>
-              </w:rPr>
-              <w:t xml:space="preserve"> veux pouvoir ajouter un client</w:t>
+              <w:t>je veux pouvoir ajouter un client</w:t>
             </w:r>
           </w:p>
         </w:tc>
@@ -11431,7 +12169,6 @@
                 <w:lang w:eastAsia="fr-FR"/>
               </w:rPr>
             </w:pPr>
-            <w:proofErr w:type="gramStart"/>
             <w:r>
               <w:rPr>
                 <w:rFonts w:ascii="Arial" w:eastAsia="Times New Roman" w:hAnsi="Arial" w:cs="Arial"/>
@@ -11442,20 +12179,7 @@
                 <w:szCs w:val="16"/>
                 <w:lang w:eastAsia="fr-FR"/>
               </w:rPr>
-              <w:t>je</w:t>
-            </w:r>
-            <w:proofErr w:type="gramEnd"/>
-            <w:r>
-              <w:rPr>
-                <w:rFonts w:ascii="Arial" w:eastAsia="Times New Roman" w:hAnsi="Arial" w:cs="Arial"/>
-                <w:b/>
-                <w:bCs/>
-                <w:color w:val="000000"/>
-                <w:sz w:val="16"/>
-                <w:szCs w:val="16"/>
-                <w:lang w:eastAsia="fr-FR"/>
-              </w:rPr>
-              <w:t xml:space="preserve"> veux pourvoir voir/gérer les projets d'un client</w:t>
+              <w:t>je veux pourvoir voir/gérer les projets d'un client</w:t>
             </w:r>
           </w:p>
         </w:tc>
@@ -11680,7 +12404,6 @@
                 <w:lang w:eastAsia="fr-FR"/>
               </w:rPr>
             </w:pPr>
-            <w:proofErr w:type="gramStart"/>
             <w:r>
               <w:rPr>
                 <w:rFonts w:ascii="Arial" w:eastAsia="Times New Roman" w:hAnsi="Arial" w:cs="Arial"/>
@@ -11691,20 +12414,7 @@
                 <w:szCs w:val="16"/>
                 <w:lang w:eastAsia="fr-FR"/>
               </w:rPr>
-              <w:t>je</w:t>
-            </w:r>
-            <w:proofErr w:type="gramEnd"/>
-            <w:r>
-              <w:rPr>
-                <w:rFonts w:ascii="Arial" w:eastAsia="Times New Roman" w:hAnsi="Arial" w:cs="Arial"/>
-                <w:b/>
-                <w:bCs/>
-                <w:color w:val="000000"/>
-                <w:sz w:val="16"/>
-                <w:szCs w:val="16"/>
-                <w:lang w:eastAsia="fr-FR"/>
-              </w:rPr>
-              <w:t xml:space="preserve"> veux pouvoir créer un projet</w:t>
+              <w:t>je veux pouvoir créer un projet</w:t>
             </w:r>
           </w:p>
         </w:tc>
@@ -11929,7 +12639,6 @@
                 <w:lang w:eastAsia="fr-FR"/>
               </w:rPr>
             </w:pPr>
-            <w:proofErr w:type="gramStart"/>
             <w:r>
               <w:rPr>
                 <w:rFonts w:ascii="Arial" w:eastAsia="Times New Roman" w:hAnsi="Arial" w:cs="Arial"/>
@@ -11940,20 +12649,7 @@
                 <w:szCs w:val="16"/>
                 <w:lang w:eastAsia="fr-FR"/>
               </w:rPr>
-              <w:t>je</w:t>
-            </w:r>
-            <w:proofErr w:type="gramEnd"/>
-            <w:r>
-              <w:rPr>
-                <w:rFonts w:ascii="Arial" w:eastAsia="Times New Roman" w:hAnsi="Arial" w:cs="Arial"/>
-                <w:b/>
-                <w:bCs/>
-                <w:color w:val="000000"/>
-                <w:sz w:val="16"/>
-                <w:szCs w:val="16"/>
-                <w:lang w:eastAsia="fr-FR"/>
-              </w:rPr>
-              <w:t xml:space="preserve"> veux pouvoir créer un plan</w:t>
+              <w:t>je veux pouvoir créer un plan</w:t>
             </w:r>
           </w:p>
         </w:tc>
@@ -12178,7 +12874,6 @@
                 <w:lang w:eastAsia="fr-FR"/>
               </w:rPr>
             </w:pPr>
-            <w:proofErr w:type="gramStart"/>
             <w:r>
               <w:rPr>
                 <w:rFonts w:ascii="Arial" w:eastAsia="Times New Roman" w:hAnsi="Arial" w:cs="Arial"/>
@@ -12189,20 +12884,7 @@
                 <w:szCs w:val="16"/>
                 <w:lang w:eastAsia="fr-FR"/>
               </w:rPr>
-              <w:t>je</w:t>
-            </w:r>
-            <w:proofErr w:type="gramEnd"/>
-            <w:r>
-              <w:rPr>
-                <w:rFonts w:ascii="Arial" w:eastAsia="Times New Roman" w:hAnsi="Arial" w:cs="Arial"/>
-                <w:b/>
-                <w:bCs/>
-                <w:color w:val="000000"/>
-                <w:sz w:val="16"/>
-                <w:szCs w:val="16"/>
-                <w:lang w:eastAsia="fr-FR"/>
-              </w:rPr>
-              <w:t xml:space="preserve"> veux pouvoir valider un plan</w:t>
+              <w:t>je veux pouvoir valider un plan</w:t>
             </w:r>
           </w:p>
         </w:tc>
@@ -12427,7 +13109,6 @@
                 <w:lang w:eastAsia="fr-FR"/>
               </w:rPr>
             </w:pPr>
-            <w:proofErr w:type="gramStart"/>
             <w:r>
               <w:rPr>
                 <w:rFonts w:ascii="Arial" w:eastAsia="Times New Roman" w:hAnsi="Arial" w:cs="Arial"/>
@@ -12438,20 +13119,7 @@
                 <w:szCs w:val="16"/>
                 <w:lang w:eastAsia="fr-FR"/>
               </w:rPr>
-              <w:t>je</w:t>
-            </w:r>
-            <w:proofErr w:type="gramEnd"/>
-            <w:r>
-              <w:rPr>
-                <w:rFonts w:ascii="Arial" w:eastAsia="Times New Roman" w:hAnsi="Arial" w:cs="Arial"/>
-                <w:b/>
-                <w:bCs/>
-                <w:color w:val="000000"/>
-                <w:sz w:val="16"/>
-                <w:szCs w:val="16"/>
-                <w:lang w:eastAsia="fr-FR"/>
-              </w:rPr>
-              <w:t xml:space="preserve"> veux pouvoir valider un projet</w:t>
+              <w:t>je veux pouvoir valider un projet</w:t>
             </w:r>
           </w:p>
         </w:tc>
@@ -12631,28 +13299,12 @@
     </w:p>
     <w:p>
       <w:r>
-        <w:t>Afin de réaliser une meilleure expérience utilisateur pour notre support nous allons utiliser l’outil « EasyVista » qui est une solution IT proposant un système de « </w:t>
-      </w:r>
-      <w:proofErr w:type="spellStart"/>
-      <w:r>
-        <w:t>Ticketing</w:t>
-      </w:r>
-      <w:proofErr w:type="spellEnd"/>
-      <w:r>
-        <w:t> » afin que l’utilisateur puisse exposer son problème et ainsi l’envoyer directement chez le développeur.</w:t>
-      </w:r>
-    </w:p>
-    <w:p>
-      <w:r>
-        <w:t xml:space="preserve">Sur ce qui s’agit des demandes d’évolutions, EasyVista semble être l’outil idéal, en effet un utilisateur ciblé fera une demande d’évolution sur l’outil et notre équipe projet étudiera cette proposition afin de l’intégrer ou non par la suite dans une </w:t>
-      </w:r>
-      <w:proofErr w:type="spellStart"/>
-      <w:r>
-        <w:t>RoadMap</w:t>
-      </w:r>
-      <w:proofErr w:type="spellEnd"/>
-      <w:r>
-        <w:t xml:space="preserve"> qui sera ensuite communiquer aux clients.</w:t>
+        <w:t>Afin de réaliser une meilleure expérience utilisateur pour notre support nous allons utiliser l’outil « EasyVista » qui est une solution IT proposant un système de « Ticketing » afin que l’utilisateur puisse exposer son problème et ainsi l’envoyer directement chez le développeur.</w:t>
+      </w:r>
+    </w:p>
+    <w:p>
+      <w:r>
+        <w:t>Sur ce qui s’agit des demandes d’évolutions, EasyVista semble être l’outil idéal, en effet un utilisateur ciblé fera une demande d’évolution sur l’outil et notre équipe projet étudiera cette proposition afin de l’intégrer ou non par la suite dans une RoadMap qui sera ensuite communiquer aux clients.</w:t>
       </w:r>
     </w:p>
     <w:p>
@@ -12791,6 +13443,9 @@
     </w:p>
     <w:p>
       <w:r>
+        <w:rPr>
+          <w:noProof/>
+        </w:rPr>
         <w:drawing>
           <wp:anchor distT="0" distB="0" distL="114300" distR="114300" simplePos="0" relativeHeight="251685888" behindDoc="0" locked="0" layoutInCell="1" allowOverlap="1" wp14:anchorId="3D4EF772" wp14:editId="7BE34D4E">
             <wp:simplePos x="0" y="0"/>
@@ -12874,15 +13529,7 @@
         <w:t>à</w:t>
       </w:r>
       <w:r>
-        <w:t xml:space="preserve"> l’échelle mondiale que nous ne pouvions prendre en compte dans notre gestion des risques prévisionnelle. En effet, cette crise sanitaire nous oblige à changer certaines choses sur le projet </w:t>
-      </w:r>
-      <w:proofErr w:type="spellStart"/>
-      <w:r>
-        <w:t>Madera</w:t>
-      </w:r>
-      <w:proofErr w:type="spellEnd"/>
-      <w:r>
-        <w:t xml:space="preserve">. </w:t>
+        <w:t xml:space="preserve"> l’échelle mondiale que nous ne pouvions prendre en compte dans notre gestion des risques prévisionnelle. En effet, cette crise sanitaire nous oblige à changer certaines choses sur le projet Madera. </w:t>
       </w:r>
     </w:p>
     <w:p>
@@ -12897,15 +13544,7 @@
     </w:p>
     <w:p>
       <w:r>
-        <w:t xml:space="preserve">Le point d’interrogation principal arrive sur la formation des utilisateurs, comment se fera-t-elle, </w:t>
-      </w:r>
-      <w:proofErr w:type="spellStart"/>
-      <w:r>
-        <w:t>a</w:t>
-      </w:r>
-      <w:proofErr w:type="spellEnd"/>
-      <w:r>
-        <w:t xml:space="preserve"> distance ou sur place avec la mise en place de différents gestes barrières. L’attente d’information gouvernementale sur ses possibilités sont obligatoires afin de sélectionner la solution la plus viable pour notre client, nos équipes et la sécurité de chacun d’entre eux.  </w:t>
+        <w:t xml:space="preserve">Le point d’interrogation principal arrive sur la formation des utilisateurs, comment se fera-t-elle, a distance ou sur place avec la mise en place de différents gestes barrières. L’attente d’information gouvernementale sur ses possibilités sont obligatoires afin de sélectionner la solution la plus viable pour notre client, nos équipes et la sécurité de chacun d’entre eux.  </w:t>
       </w:r>
     </w:p>
     <w:p/>
@@ -12965,11 +13604,9 @@
     </w:p>
     <w:p/>
     <w:p>
-      <w:proofErr w:type="spellStart"/>
       <w:r>
         <w:t>RoadMap</w:t>
       </w:r>
-      <w:proofErr w:type="spellEnd"/>
     </w:p>
     <w:p>
       <w:r>
@@ -16524,6 +17161,30 @@
         <w:shd w:val="clear" w:color="auto" w:fill="E2EFD9" w:themeFill="accent6" w:themeFillTint="33"/>
       </w:tcPr>
     </w:tblStylePr>
+  </w:style>
+  <w:style w:type="table" w:styleId="Grilledutableau">
+    <w:name w:val="Table Grid"/>
+    <w:basedOn w:val="TableauNormal"/>
+    <w:uiPriority w:val="39"/>
+    <w:rsid w:val="006C1EAE"/>
+    <w:pPr>
+      <w:spacing w:after="0" w:line="240" w:lineRule="auto"/>
+    </w:pPr>
+    <w:rPr>
+      <w:rFonts w:eastAsiaTheme="minorEastAsia"/>
+      <w:sz w:val="21"/>
+      <w:szCs w:val="21"/>
+    </w:rPr>
+    <w:tblPr>
+      <w:tblBorders>
+        <w:top w:val="single" w:sz="4" w:space="0" w:color="auto"/>
+        <w:left w:val="single" w:sz="4" w:space="0" w:color="auto"/>
+        <w:bottom w:val="single" w:sz="4" w:space="0" w:color="auto"/>
+        <w:right w:val="single" w:sz="4" w:space="0" w:color="auto"/>
+        <w:insideH w:val="single" w:sz="4" w:space="0" w:color="auto"/>
+        <w:insideV w:val="single" w:sz="4" w:space="0" w:color="auto"/>
+      </w:tblBorders>
+    </w:tblPr>
   </w:style>
 </w:styles>
 </file>
@@ -17661,7 +18322,7 @@
 </file>
 
 <file path=customXml/itemProps1.xml><?xml version="1.0" encoding="utf-8"?>
-<ds:datastoreItem xmlns:ds="http://schemas.openxmlformats.org/officeDocument/2006/customXml" ds:itemID="{1D0C26DA-E3F7-46F2-8DB3-74781BFB17A0}">
+<ds:datastoreItem xmlns:ds="http://schemas.openxmlformats.org/officeDocument/2006/customXml" ds:itemID="{40E1DFA2-EA29-402C-9CB9-62C526D32246}">
   <ds:schemaRefs>
     <ds:schemaRef ds:uri="http://schemas.openxmlformats.org/officeDocument/2006/bibliography"/>
   </ds:schemaRefs>

</xml_diff>

<commit_message>
ajout de doc de déploiement
</commit_message>
<xml_diff>
--- a/LIVRABLE-4/Livrable 4.docx
+++ b/LIVRABLE-4/Livrable 4.docx
@@ -1,6 +1,6 @@
 
 <file path=word/document.xml><?xml version="1.0" encoding="utf-8"?>
-<w:document xmlns:wpc="http://schemas.microsoft.com/office/word/2010/wordprocessingCanvas" xmlns:cx="http://schemas.microsoft.com/office/drawing/2014/chartex" xmlns:cx1="http://schemas.microsoft.com/office/drawing/2015/9/8/chartex" xmlns:cx2="http://schemas.microsoft.com/office/drawing/2015/10/21/chartex" xmlns:cx3="http://schemas.microsoft.com/office/drawing/2016/5/9/chartex" xmlns:cx4="http://schemas.microsoft.com/office/drawing/2016/5/10/chartex" xmlns:cx5="http://schemas.microsoft.com/office/drawing/2016/5/11/chartex" xmlns:cx6="http://schemas.microsoft.com/office/drawing/2016/5/12/chartex" xmlns:cx7="http://schemas.microsoft.com/office/drawing/2016/5/13/chartex" xmlns:cx8="http://schemas.microsoft.com/office/drawing/2016/5/14/chartex" xmlns:mc="http://schemas.openxmlformats.org/markup-compatibility/2006" xmlns:aink="http://schemas.microsoft.com/office/drawing/2016/ink" xmlns:am3d="http://schemas.microsoft.com/office/drawing/2017/model3d" xmlns:o="urn:schemas-microsoft-com:office:office" xmlns:r="http://schemas.openxmlformats.org/officeDocument/2006/relationships" xmlns:m="http://schemas.openxmlformats.org/officeDocument/2006/math" xmlns:v="urn:schemas-microsoft-com:vml" xmlns:wp14="http://schemas.microsoft.com/office/word/2010/wordprocessingDrawing" xmlns:wp="http://schemas.openxmlformats.org/drawingml/2006/wordprocessingDrawing" xmlns:w10="urn:schemas-microsoft-com:office:word" xmlns:w="http://schemas.openxmlformats.org/wordprocessingml/2006/main" xmlns:w14="http://schemas.microsoft.com/office/word/2010/wordml" xmlns:w15="http://schemas.microsoft.com/office/word/2012/wordml" xmlns:w16cex="http://schemas.microsoft.com/office/word/2018/wordml/cex" xmlns:w16cid="http://schemas.microsoft.com/office/word/2016/wordml/cid" xmlns:w16="http://schemas.microsoft.com/office/word/2018/wordml" xmlns:w16se="http://schemas.microsoft.com/office/word/2015/wordml/symex" xmlns:wpg="http://schemas.microsoft.com/office/word/2010/wordprocessingGroup" xmlns:wpi="http://schemas.microsoft.com/office/word/2010/wordprocessingInk" xmlns:wne="http://schemas.microsoft.com/office/word/2006/wordml" xmlns:wps="http://schemas.microsoft.com/office/word/2010/wordprocessingShape" mc:Ignorable="w14 w15 w16se w16cid w16 w16cex wp14">
+<w:document xmlns:wpc="http://schemas.microsoft.com/office/word/2010/wordprocessingCanvas" xmlns:cx="http://schemas.microsoft.com/office/drawing/2014/chartex" xmlns:cx1="http://schemas.microsoft.com/office/drawing/2015/9/8/chartex" xmlns:cx2="http://schemas.microsoft.com/office/drawing/2015/10/21/chartex" xmlns:cx3="http://schemas.microsoft.com/office/drawing/2016/5/9/chartex" xmlns:cx4="http://schemas.microsoft.com/office/drawing/2016/5/10/chartex" xmlns:cx5="http://schemas.microsoft.com/office/drawing/2016/5/11/chartex" xmlns:cx6="http://schemas.microsoft.com/office/drawing/2016/5/12/chartex" xmlns:cx7="http://schemas.microsoft.com/office/drawing/2016/5/13/chartex" xmlns:cx8="http://schemas.microsoft.com/office/drawing/2016/5/14/chartex" xmlns:mc="http://schemas.openxmlformats.org/markup-compatibility/2006" xmlns:aink="http://schemas.microsoft.com/office/drawing/2016/ink" xmlns:am3d="http://schemas.microsoft.com/office/drawing/2017/model3d" xmlns:o="urn:schemas-microsoft-com:office:office" xmlns:r="http://schemas.openxmlformats.org/officeDocument/2006/relationships" xmlns:m="http://schemas.openxmlformats.org/officeDocument/2006/math" xmlns:v="urn:schemas-microsoft-com:vml" xmlns:wp14="http://schemas.microsoft.com/office/word/2010/wordprocessingDrawing" xmlns:wp="http://schemas.openxmlformats.org/drawingml/2006/wordprocessingDrawing" xmlns:w10="urn:schemas-microsoft-com:office:word" xmlns:w="http://schemas.openxmlformats.org/wordprocessingml/2006/main" xmlns:w14="http://schemas.microsoft.com/office/word/2010/wordml" xmlns:w15="http://schemas.microsoft.com/office/word/2012/wordml" xmlns:w16cid="http://schemas.microsoft.com/office/word/2016/wordml/cid" xmlns:w16se="http://schemas.microsoft.com/office/word/2015/wordml/symex" xmlns:wpg="http://schemas.microsoft.com/office/word/2010/wordprocessingGroup" xmlns:wpi="http://schemas.microsoft.com/office/word/2010/wordprocessingInk" xmlns:wne="http://schemas.microsoft.com/office/word/2006/wordml" xmlns:wps="http://schemas.microsoft.com/office/word/2010/wordprocessingShape" mc:Ignorable="w14 w15 w16se w16cid wp14">
   <w:body>
     <w:bookmarkStart w:id="0" w:name="_Hlk38974188"/>
     <w:bookmarkEnd w:id="0"/>
@@ -108,7 +108,7 @@
               </wp:anchor>
             </w:drawing>
           </mc:Choice>
-          <mc:Fallback>
+          <mc:Fallback xmlns:w16="http://schemas.microsoft.com/office/word/2018/wordml" xmlns:w16cex="http://schemas.microsoft.com/office/word/2018/wordml/cex">
             <w:pict>
               <v:shapetype w14:anchorId="2615EDE3" id="_x0000_t202" coordsize="21600,21600" o:spt="202" path="m,l,21600r21600,l21600,xe">
                 <v:stroke joinstyle="miter"/>
@@ -279,7 +279,7 @@
               </wp:anchor>
             </w:drawing>
           </mc:Choice>
-          <mc:Fallback>
+          <mc:Fallback xmlns:w16="http://schemas.microsoft.com/office/word/2018/wordml" xmlns:w16cex="http://schemas.microsoft.com/office/word/2018/wordml/cex">
             <w:pict>
               <v:shape w14:anchorId="54CE3BDC" id="_x0000_s1027" type="#_x0000_t202" style="position:absolute;margin-left:0;margin-top:382.4pt;width:442pt;height:117.5pt;z-index:251667456;visibility:visible;mso-wrap-style:square;mso-height-percent:0;mso-wrap-distance-left:12pt;mso-wrap-distance-top:12pt;mso-wrap-distance-right:12pt;mso-wrap-distance-bottom:12pt;mso-position-horizontal:left;mso-position-horizontal-relative:margin;mso-position-vertical:absolute;mso-position-vertical-relative:page;mso-height-percent:0;mso-height-relative:margin;v-text-anchor:top" o:gfxdata="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" filled="f" stroked="f" strokeweight="1pt">
                 <v:stroke miterlimit="4"/>
@@ -524,7 +524,7 @@
               </wp:anchor>
             </w:drawing>
           </mc:Choice>
-          <mc:Fallback>
+          <mc:Fallback xmlns:w16="http://schemas.microsoft.com/office/word/2018/wordml" xmlns:w16cex="http://schemas.microsoft.com/office/word/2018/wordml/cex">
             <w:pict>
               <v:shape w14:anchorId="256FBD95" id="_x0000_s1028" type="#_x0000_t202" style="position:absolute;margin-left:52.2pt;margin-top:647.25pt;width:269.65pt;height:176.35pt;z-index:251665408;visibility:visible;mso-wrap-style:square;mso-width-percent:0;mso-height-percent:0;mso-wrap-distance-left:12pt;mso-wrap-distance-top:12pt;mso-wrap-distance-right:12pt;mso-wrap-distance-bottom:12pt;mso-position-horizontal:absolute;mso-position-horizontal-relative:page;mso-position-vertical:absolute;mso-position-vertical-relative:page;mso-width-percent:0;mso-height-percent:0;mso-width-relative:margin;mso-height-relative:margin;v-text-anchor:top" wrapcoords="0 -6 21600 -6 21600 21594 0 21594 0 -6" o:gfxdata="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" filled="f" stroked="f" strokeweight="1pt">
                 <v:stroke miterlimit="4"/>
@@ -4956,19 +4956,14 @@
       </w:r>
     </w:p>
     <w:p>
-      <w:pPr>
-        <w:rPr>
-          <w:lang w:val="en-US"/>
-        </w:rPr>
-      </w:pPr>
       <w:r>
         <w:rPr>
           <w:b/>
           <w:bCs/>
-          <w:lang w:val="en-US"/>
         </w:rPr>
         <w:t xml:space="preserve">Team de </w:t>
       </w:r>
+      <w:proofErr w:type="gramStart"/>
       <w:r>
         <w:rPr>
           <w:b/>
@@ -4980,21 +4975,12 @@
         <w:rPr>
           <w:b/>
           <w:bCs/>
-          <w:lang w:val="en-US"/>
         </w:rPr>
         <w:t>:</w:t>
       </w:r>
-      <w:r>
-        <w:rPr>
-          <w:lang w:val="en-US"/>
-        </w:rPr>
-        <w:t xml:space="preserve"> Valentin HALLAY, U</w:t>
-      </w:r>
-      <w:r>
-        <w:rPr>
-          <w:lang w:val="en-US"/>
-        </w:rPr>
-        <w:t>lrich HASSED</w:t>
+      <w:proofErr w:type="gramEnd"/>
+      <w:r>
+        <w:t xml:space="preserve"> Valentin HALLAY, Ulrich HASSED</w:t>
       </w:r>
     </w:p>
     <w:p/>
@@ -13679,21 +13665,309 @@
       <w:r>
         <w:t>Déploiement</w:t>
       </w:r>
+      <w:bookmarkStart w:id="38" w:name="_Toc39832047"/>
       <w:bookmarkEnd w:id="37"/>
     </w:p>
     <w:p>
       <w:r>
-        <w:rPr>
-          <w:color w:val="FF0000"/>
-        </w:rPr>
-        <w:t>A FAIRE ALLAN (DOC DEJA FAITE NORMALEMENT POUR LE LOT 3 MAIS NON REMISE DEDANS)</w:t>
+        <w:t>Tous les acteurs internes concernés par le projet, sont invités à participer à la réunion planifiée une semaine avant la date de mise en production, afin de définir une stratégie de déploiement.</w:t>
+      </w:r>
+    </w:p>
+    <w:p>
+      <w:r>
+        <w:t>Les acteurs en charge du déploiement sont l’équipe projet, soit les deux techniciens ainsi que le chef de projet.</w:t>
+      </w:r>
+    </w:p>
+    <w:p>
+      <w:pPr>
+        <w:pStyle w:val="Paragraphedeliste"/>
+        <w:numPr>
+          <w:ilvl w:val="0"/>
+          <w:numId w:val="2"/>
+        </w:numPr>
+      </w:pPr>
+      <w:r>
+        <w:t xml:space="preserve">Installer </w:t>
+      </w:r>
+      <w:proofErr w:type="spellStart"/>
+      <w:r>
+        <w:t>php</w:t>
+      </w:r>
+      <w:proofErr w:type="spellEnd"/>
+      <w:r>
+        <w:t xml:space="preserve"> 7.4.2.</w:t>
+      </w:r>
+    </w:p>
+    <w:p>
+      <w:pPr>
+        <w:pStyle w:val="Paragraphedeliste"/>
+        <w:numPr>
+          <w:ilvl w:val="0"/>
+          <w:numId w:val="2"/>
+        </w:numPr>
+      </w:pPr>
+      <w:r>
+        <w:t xml:space="preserve">Installer </w:t>
+      </w:r>
+      <w:proofErr w:type="spellStart"/>
+      <w:r>
+        <w:t>symfony</w:t>
+      </w:r>
+      <w:proofErr w:type="spellEnd"/>
+      <w:r>
+        <w:t xml:space="preserve"> 4.4.3.</w:t>
+      </w:r>
+    </w:p>
+    <w:p>
+      <w:pPr>
+        <w:pStyle w:val="Paragraphedeliste"/>
+        <w:numPr>
+          <w:ilvl w:val="0"/>
+          <w:numId w:val="2"/>
+        </w:numPr>
+      </w:pPr>
+      <w:r>
+        <w:t>Installer composer.</w:t>
+      </w:r>
+    </w:p>
+    <w:p>
+      <w:pPr>
+        <w:pStyle w:val="Paragraphedeliste"/>
+        <w:numPr>
+          <w:ilvl w:val="0"/>
+          <w:numId w:val="2"/>
+        </w:numPr>
+      </w:pPr>
+      <w:proofErr w:type="spellStart"/>
+      <w:r>
+        <w:t>Recupérer</w:t>
+      </w:r>
+      <w:proofErr w:type="spellEnd"/>
+      <w:r>
+        <w:t xml:space="preserve"> le projet depuis le repository GIT.</w:t>
+      </w:r>
+    </w:p>
+    <w:p>
+      <w:pPr>
+        <w:pStyle w:val="Paragraphedeliste"/>
+        <w:numPr>
+          <w:ilvl w:val="0"/>
+          <w:numId w:val="2"/>
+        </w:numPr>
+      </w:pPr>
+      <w:r>
+        <w:t>Créer une base de données nommée `</w:t>
+      </w:r>
+      <w:proofErr w:type="spellStart"/>
+      <w:r>
+        <w:t>madera</w:t>
+      </w:r>
+      <w:proofErr w:type="spellEnd"/>
+      <w:r>
+        <w:t>`</w:t>
+      </w:r>
+    </w:p>
+    <w:p>
+      <w:pPr>
+        <w:pStyle w:val="Paragraphedeliste"/>
+        <w:numPr>
+          <w:ilvl w:val="0"/>
+          <w:numId w:val="2"/>
+        </w:numPr>
+      </w:pPr>
+      <w:r>
+        <w:t xml:space="preserve">Modifier le </w:t>
+      </w:r>
+      <w:proofErr w:type="spellStart"/>
+      <w:r>
+        <w:t>fichier.env</w:t>
+      </w:r>
+      <w:proofErr w:type="spellEnd"/>
+      <w:r>
+        <w:t xml:space="preserve"> pour y paramétrer l’utilisateur de votre base.</w:t>
+      </w:r>
+    </w:p>
+    <w:p>
+      <w:pPr>
+        <w:pStyle w:val="Paragraphedeliste"/>
+        <w:numPr>
+          <w:ilvl w:val="1"/>
+          <w:numId w:val="2"/>
+        </w:numPr>
+      </w:pPr>
+      <w:r>
+        <w:t>Modifier la variable d’environnement :</w:t>
+      </w:r>
+    </w:p>
+    <w:p>
+      <w:pPr>
+        <w:pStyle w:val="Paragraphedeliste"/>
+        <w:ind w:left="1440"/>
+      </w:pPr>
+      <w:r>
+        <w:t>DATABASE_URL : mysql:/</w:t>
+      </w:r>
+      <w:proofErr w:type="gramStart"/>
+      <w:r>
+        <w:t>/{</w:t>
+      </w:r>
+      <w:proofErr w:type="gramEnd"/>
+      <w:r>
+        <w:t xml:space="preserve">Nom utilisateur} :{Mot de passe </w:t>
+      </w:r>
+      <w:hyperlink r:id="rId25" w:history="1">
+        <w:r>
+          <w:rPr>
+            <w:rStyle w:val="Lienhypertexte"/>
+          </w:rPr>
+          <w:t>utilisateur}@127.0.0.1</w:t>
+        </w:r>
+      </w:hyperlink>
+      <w:r>
+        <w:t>...</w:t>
+      </w:r>
+    </w:p>
+    <w:p>
+      <w:pPr>
+        <w:pStyle w:val="Paragraphedeliste"/>
+        <w:numPr>
+          <w:ilvl w:val="0"/>
+          <w:numId w:val="2"/>
+        </w:numPr>
+      </w:pPr>
+      <w:r>
+        <w:t>Ouvrir un invité de commande à la racine du projet</w:t>
+      </w:r>
+    </w:p>
+    <w:p>
+      <w:pPr>
+        <w:pStyle w:val="Paragraphedeliste"/>
+        <w:numPr>
+          <w:ilvl w:val="1"/>
+          <w:numId w:val="2"/>
+        </w:numPr>
+      </w:pPr>
+      <w:r>
+        <w:t>Faire :</w:t>
+      </w:r>
+    </w:p>
+    <w:p>
+      <w:pPr>
+        <w:pStyle w:val="Paragraphedeliste"/>
+        <w:numPr>
+          <w:ilvl w:val="2"/>
+          <w:numId w:val="2"/>
+        </w:numPr>
+      </w:pPr>
+      <w:r>
+        <w:t xml:space="preserve">`composer </w:t>
+      </w:r>
+      <w:proofErr w:type="spellStart"/>
+      <w:r>
+        <w:t>install</w:t>
+      </w:r>
+      <w:proofErr w:type="spellEnd"/>
+      <w:r>
+        <w:t>`</w:t>
+      </w:r>
+    </w:p>
+    <w:p>
+      <w:pPr>
+        <w:pStyle w:val="Paragraphedeliste"/>
+        <w:numPr>
+          <w:ilvl w:val="2"/>
+          <w:numId w:val="2"/>
+        </w:numPr>
+      </w:pPr>
+      <w:r>
+        <w:t>`</w:t>
+      </w:r>
+      <w:proofErr w:type="spellStart"/>
+      <w:r>
+        <w:t>php</w:t>
+      </w:r>
+      <w:proofErr w:type="spellEnd"/>
+      <w:r>
+        <w:t xml:space="preserve"> bin/console </w:t>
+      </w:r>
+      <w:proofErr w:type="spellStart"/>
+      <w:proofErr w:type="gramStart"/>
+      <w:r>
+        <w:t>doctrine:schema</w:t>
+      </w:r>
+      <w:proofErr w:type="gramEnd"/>
+      <w:r>
+        <w:t>:update</w:t>
+      </w:r>
+      <w:proofErr w:type="spellEnd"/>
+      <w:r>
+        <w:t xml:space="preserve"> –dump-</w:t>
+      </w:r>
+      <w:proofErr w:type="spellStart"/>
+      <w:r>
+        <w:t>sql</w:t>
+      </w:r>
+      <w:proofErr w:type="spellEnd"/>
+      <w:r>
+        <w:t xml:space="preserve"> –force`</w:t>
+      </w:r>
+    </w:p>
+    <w:p>
+      <w:r>
+        <w:t xml:space="preserve">Une fois les dépendances installer et la base paramétrée le serveur peut être lancé. </w:t>
+      </w:r>
+    </w:p>
+    <w:p>
+      <w:pPr>
+        <w:pStyle w:val="Paragraphedeliste"/>
+        <w:numPr>
+          <w:ilvl w:val="0"/>
+          <w:numId w:val="2"/>
+        </w:numPr>
+      </w:pPr>
+      <w:r>
+        <w:t xml:space="preserve">Lancer un </w:t>
+      </w:r>
+      <w:proofErr w:type="spellStart"/>
+      <w:r>
+        <w:t>xampp</w:t>
+      </w:r>
+      <w:proofErr w:type="spellEnd"/>
+    </w:p>
+    <w:p>
+      <w:pPr>
+        <w:pStyle w:val="Paragraphedeliste"/>
+        <w:numPr>
+          <w:ilvl w:val="0"/>
+          <w:numId w:val="2"/>
+        </w:numPr>
+      </w:pPr>
+      <w:r>
+        <w:t>Lancer la commande `</w:t>
+      </w:r>
+      <w:proofErr w:type="spellStart"/>
+      <w:r>
+        <w:t>php</w:t>
+      </w:r>
+      <w:proofErr w:type="spellEnd"/>
+      <w:r>
+        <w:t xml:space="preserve"> bin/console </w:t>
+      </w:r>
+      <w:proofErr w:type="spellStart"/>
+      <w:proofErr w:type="gramStart"/>
+      <w:r>
+        <w:t>server:run</w:t>
+      </w:r>
+      <w:proofErr w:type="spellEnd"/>
+      <w:proofErr w:type="gramEnd"/>
+      <w:r>
+        <w:t>`</w:t>
       </w:r>
     </w:p>
     <w:p>
       <w:pPr>
         <w:pStyle w:val="Titre1"/>
       </w:pPr>
-      <w:bookmarkStart w:id="38" w:name="_Toc39832047"/>
       <w:r>
         <w:t>Maintenance</w:t>
       </w:r>
@@ -13732,6 +14006,7 @@
     </w:p>
     <w:p>
       <w:r>
+        <w:lastRenderedPageBreak/>
         <w:t xml:space="preserve">Sur ce qui s’agit des demandes d’évolutions, EasyVista semble être l’outil idéal, en effet un utilisateur ciblé fera une demande d’évolution sur l’outil et notre équipe projet étudiera cette proposition afin de l’intégrer ou non par la suite dans une </w:t>
       </w:r>
       <w:proofErr w:type="spellStart"/>
@@ -13821,7 +14096,7 @@
                     <pic:cNvPicPr/>
                   </pic:nvPicPr>
                   <pic:blipFill>
-                    <a:blip r:embed="rId25"/>
+                    <a:blip r:embed="rId26"/>
                     <a:stretch>
                       <a:fillRect/>
                     </a:stretch>
@@ -13906,7 +14181,7 @@
                     <pic:cNvPicPr/>
                   </pic:nvPicPr>
                   <pic:blipFill>
-                    <a:blip r:embed="rId26">
+                    <a:blip r:embed="rId27">
                       <a:extLst>
                         <a:ext uri="{28A0092B-C50C-407E-A947-70E740481C1C}">
                           <a14:useLocalDpi xmlns:a14="http://schemas.microsoft.com/office/drawing/2010/main" val="0"/>
@@ -14055,34 +14330,80 @@
     </w:p>
     <w:p/>
     <w:p>
-      <w:proofErr w:type="spellStart"/>
-      <w:r>
+      <w:pPr>
+        <w:rPr>
+          <w:lang w:val="en-US"/>
+        </w:rPr>
+      </w:pPr>
+      <w:r>
+        <w:rPr>
+          <w:lang w:val="en-US"/>
+        </w:rPr>
         <w:t>RoadMap</w:t>
       </w:r>
-      <w:proofErr w:type="spellEnd"/>
-    </w:p>
-    <w:p>
-      <w:r>
+    </w:p>
+    <w:p>
+      <w:pPr>
+        <w:rPr>
+          <w:lang w:val="en-US"/>
+        </w:rPr>
+      </w:pPr>
+      <w:r>
+        <w:rPr>
+          <w:lang w:val="en-US"/>
+        </w:rPr>
         <w:t>IHM</w:t>
       </w:r>
     </w:p>
     <w:p>
-      <w:r>
+      <w:pPr>
+        <w:rPr>
+          <w:lang w:val="en-US"/>
+        </w:rPr>
+      </w:pPr>
+      <w:r>
+        <w:rPr>
+          <w:lang w:val="en-US"/>
+        </w:rPr>
         <w:t>MCD</w:t>
       </w:r>
     </w:p>
     <w:p>
-      <w:r>
+      <w:pPr>
+        <w:rPr>
+          <w:lang w:val="en-US"/>
+        </w:rPr>
+      </w:pPr>
+      <w:r>
+        <w:rPr>
+          <w:lang w:val="en-US"/>
+        </w:rPr>
         <w:t>UML</w:t>
       </w:r>
     </w:p>
     <w:p>
-      <w:r>
+      <w:pPr>
+        <w:rPr>
+          <w:lang w:val="en-US"/>
+        </w:rPr>
+      </w:pPr>
+      <w:r>
+        <w:rPr>
+          <w:lang w:val="en-US"/>
+        </w:rPr>
         <w:t xml:space="preserve">MOA </w:t>
       </w:r>
     </w:p>
     <w:p>
-      <w:r>
+      <w:pPr>
+        <w:rPr>
+          <w:lang w:val="en-US"/>
+        </w:rPr>
+      </w:pPr>
+      <w:r>
+        <w:rPr>
+          <w:lang w:val="en-US"/>
+        </w:rPr>
         <w:t>MOE</w:t>
       </w:r>
     </w:p>
@@ -14171,7 +14492,7 @@
                           </pic:cNvPicPr>
                         </pic:nvPicPr>
                         <pic:blipFill>
-                          <a:blip r:embed="rId27" cstate="print">
+                          <a:blip r:embed="rId28" cstate="print">
                             <a:extLst>
                               <a:ext uri="{28A0092B-C50C-407E-A947-70E740481C1C}">
                                 <a14:useLocalDpi xmlns:a14="http://schemas.microsoft.com/office/drawing/2010/main" val="0"/>
@@ -14257,7 +14578,7 @@
                           </pic:cNvPicPr>
                         </pic:nvPicPr>
                         <pic:blipFill>
-                          <a:blip r:embed="rId28" cstate="print">
+                          <a:blip r:embed="rId29" cstate="print">
                             <a:extLst>
                               <a:ext uri="{28A0092B-C50C-407E-A947-70E740481C1C}">
                                 <a14:useLocalDpi xmlns:a14="http://schemas.microsoft.com/office/drawing/2010/main" val="0"/>
@@ -14393,7 +14714,7 @@
                           </pic:cNvPicPr>
                         </pic:nvPicPr>
                         <pic:blipFill>
-                          <a:blip r:embed="rId29" cstate="print">
+                          <a:blip r:embed="rId30" cstate="print">
                             <a:extLst>
                               <a:ext uri="{28A0092B-C50C-407E-A947-70E740481C1C}">
                                 <a14:useLocalDpi xmlns:a14="http://schemas.microsoft.com/office/drawing/2010/main" val="0"/>
@@ -14479,7 +14800,7 @@
                           </pic:cNvPicPr>
                         </pic:nvPicPr>
                         <pic:blipFill>
-                          <a:blip r:embed="rId30" cstate="print">
+                          <a:blip r:embed="rId31" cstate="print">
                             <a:extLst>
                               <a:ext uri="{28A0092B-C50C-407E-A947-70E740481C1C}">
                                 <a14:useLocalDpi xmlns:a14="http://schemas.microsoft.com/office/drawing/2010/main" val="0"/>
@@ -14615,7 +14936,7 @@
                           </pic:cNvPicPr>
                         </pic:nvPicPr>
                         <pic:blipFill>
-                          <a:blip r:embed="rId31" cstate="print">
+                          <a:blip r:embed="rId32" cstate="print">
                             <a:extLst>
                               <a:ext uri="{28A0092B-C50C-407E-A947-70E740481C1C}">
                                 <a14:useLocalDpi xmlns:a14="http://schemas.microsoft.com/office/drawing/2010/main" val="0"/>
@@ -14701,7 +15022,7 @@
                           </pic:cNvPicPr>
                         </pic:nvPicPr>
                         <pic:blipFill>
-                          <a:blip r:embed="rId32" cstate="print">
+                          <a:blip r:embed="rId33" cstate="print">
                             <a:extLst>
                               <a:ext uri="{28A0092B-C50C-407E-A947-70E740481C1C}">
                                 <a14:useLocalDpi xmlns:a14="http://schemas.microsoft.com/office/drawing/2010/main" val="0"/>
@@ -14837,7 +15158,7 @@
                           </pic:cNvPicPr>
                         </pic:nvPicPr>
                         <pic:blipFill>
-                          <a:blip r:embed="rId33" cstate="print">
+                          <a:blip r:embed="rId34" cstate="print">
                             <a:extLst>
                               <a:ext uri="{28A0092B-C50C-407E-A947-70E740481C1C}">
                                 <a14:useLocalDpi xmlns:a14="http://schemas.microsoft.com/office/drawing/2010/main" val="0"/>
@@ -14929,7 +15250,7 @@
                           </pic:cNvPicPr>
                         </pic:nvPicPr>
                         <pic:blipFill>
-                          <a:blip r:embed="rId34" cstate="print">
+                          <a:blip r:embed="rId35" cstate="print">
                             <a:extLst>
                               <a:ext uri="{28A0092B-C50C-407E-A947-70E740481C1C}">
                                 <a14:useLocalDpi xmlns:a14="http://schemas.microsoft.com/office/drawing/2010/main" val="0"/>
@@ -15081,7 +15402,7 @@
                           </pic:cNvPicPr>
                         </pic:nvPicPr>
                         <pic:blipFill>
-                          <a:blip r:embed="rId35" cstate="print">
+                          <a:blip r:embed="rId36" cstate="print">
                             <a:extLst>
                               <a:ext uri="{28A0092B-C50C-407E-A947-70E740481C1C}">
                                 <a14:useLocalDpi xmlns:a14="http://schemas.microsoft.com/office/drawing/2010/main" val="0"/>
@@ -15161,7 +15482,7 @@
                           </pic:cNvPicPr>
                         </pic:nvPicPr>
                         <pic:blipFill>
-                          <a:blip r:embed="rId36" cstate="print">
+                          <a:blip r:embed="rId37" cstate="print">
                             <a:extLst>
                               <a:ext uri="{28A0092B-C50C-407E-A947-70E740481C1C}">
                                 <a14:useLocalDpi xmlns:a14="http://schemas.microsoft.com/office/drawing/2010/main" val="0"/>
@@ -15242,7 +15563,7 @@
                     <pic:cNvPicPr/>
                   </pic:nvPicPr>
                   <pic:blipFill>
-                    <a:blip r:embed="rId37">
+                    <a:blip r:embed="rId38">
                       <a:extLst>
                         <a:ext uri="{28A0092B-C50C-407E-A947-70E740481C1C}">
                           <a14:useLocalDpi xmlns:a14="http://schemas.microsoft.com/office/drawing/2010/main" val="0"/>
@@ -15324,20 +15645,314 @@
       </w:r>
       <w:bookmarkEnd w:id="50"/>
     </w:p>
-    <w:p>
-      <w:pPr>
-        <w:rPr>
-          <w:color w:val="FF0000"/>
-        </w:rPr>
-      </w:pPr>
-      <w:r>
-        <w:rPr>
-          <w:color w:val="FF0000"/>
-        </w:rPr>
-        <w:t>A FAIRE ALLAN</w:t>
-      </w:r>
-    </w:p>
     <w:p/>
+    <w:p>
+      <w:pPr>
+        <w:pStyle w:val="Paragraphedeliste"/>
+        <w:numPr>
+          <w:ilvl w:val="0"/>
+          <w:numId w:val="2"/>
+        </w:numPr>
+      </w:pPr>
+      <w:r>
+        <w:t xml:space="preserve">Installer </w:t>
+      </w:r>
+      <w:proofErr w:type="spellStart"/>
+      <w:r>
+        <w:t>php</w:t>
+      </w:r>
+      <w:proofErr w:type="spellEnd"/>
+      <w:r>
+        <w:t xml:space="preserve"> 7.4.2.</w:t>
+      </w:r>
+    </w:p>
+    <w:p>
+      <w:pPr>
+        <w:pStyle w:val="Paragraphedeliste"/>
+        <w:numPr>
+          <w:ilvl w:val="0"/>
+          <w:numId w:val="2"/>
+        </w:numPr>
+      </w:pPr>
+      <w:r>
+        <w:t xml:space="preserve">Installer </w:t>
+      </w:r>
+      <w:proofErr w:type="spellStart"/>
+      <w:r>
+        <w:t>symfony</w:t>
+      </w:r>
+      <w:proofErr w:type="spellEnd"/>
+      <w:r>
+        <w:t xml:space="preserve"> 4.4.3.</w:t>
+      </w:r>
+    </w:p>
+    <w:p>
+      <w:pPr>
+        <w:pStyle w:val="Paragraphedeliste"/>
+        <w:numPr>
+          <w:ilvl w:val="0"/>
+          <w:numId w:val="2"/>
+        </w:numPr>
+      </w:pPr>
+      <w:r>
+        <w:t>Installer composer.</w:t>
+      </w:r>
+    </w:p>
+    <w:p>
+      <w:pPr>
+        <w:pStyle w:val="Paragraphedeliste"/>
+        <w:numPr>
+          <w:ilvl w:val="0"/>
+          <w:numId w:val="2"/>
+        </w:numPr>
+      </w:pPr>
+      <w:proofErr w:type="spellStart"/>
+      <w:r>
+        <w:t>Recupérer</w:t>
+      </w:r>
+      <w:proofErr w:type="spellEnd"/>
+      <w:r>
+        <w:t xml:space="preserve"> le projet </w:t>
+      </w:r>
+      <w:r>
+        <w:t>depuis le repository GIT</w:t>
+      </w:r>
+      <w:r>
+        <w:t>.</w:t>
+      </w:r>
+    </w:p>
+    <w:p>
+      <w:pPr>
+        <w:pStyle w:val="Paragraphedeliste"/>
+        <w:numPr>
+          <w:ilvl w:val="0"/>
+          <w:numId w:val="2"/>
+        </w:numPr>
+      </w:pPr>
+      <w:r>
+        <w:t xml:space="preserve">Créer une base de </w:t>
+      </w:r>
+      <w:r>
+        <w:t>données nommée</w:t>
+      </w:r>
+      <w:r>
+        <w:t xml:space="preserve"> `</w:t>
+      </w:r>
+      <w:proofErr w:type="spellStart"/>
+      <w:r>
+        <w:t>madera</w:t>
+      </w:r>
+      <w:proofErr w:type="spellEnd"/>
+      <w:r>
+        <w:t>`</w:t>
+      </w:r>
+    </w:p>
+    <w:p>
+      <w:pPr>
+        <w:pStyle w:val="Paragraphedeliste"/>
+        <w:numPr>
+          <w:ilvl w:val="0"/>
+          <w:numId w:val="2"/>
+        </w:numPr>
+      </w:pPr>
+      <w:r>
+        <w:t xml:space="preserve">Modifier le </w:t>
+      </w:r>
+      <w:proofErr w:type="spellStart"/>
+      <w:r>
+        <w:t>fichier.env</w:t>
+      </w:r>
+      <w:proofErr w:type="spellEnd"/>
+      <w:r>
+        <w:t xml:space="preserve"> pour y paramétrer l’utilisateur de votre base.</w:t>
+      </w:r>
+    </w:p>
+    <w:p>
+      <w:pPr>
+        <w:pStyle w:val="Paragraphedeliste"/>
+        <w:numPr>
+          <w:ilvl w:val="1"/>
+          <w:numId w:val="2"/>
+        </w:numPr>
+      </w:pPr>
+      <w:r>
+        <w:t>Modifier la variable</w:t>
+      </w:r>
+      <w:r>
+        <w:t xml:space="preserve"> d’environnement :</w:t>
+      </w:r>
+    </w:p>
+    <w:p>
+      <w:pPr>
+        <w:pStyle w:val="Paragraphedeliste"/>
+        <w:ind w:left="1440"/>
+      </w:pPr>
+      <w:r>
+        <w:t>DATABASE_URL :</w:t>
+      </w:r>
+      <w:r>
+        <w:t xml:space="preserve"> </w:t>
+      </w:r>
+      <w:r>
+        <w:t>mysql:/</w:t>
+      </w:r>
+      <w:proofErr w:type="gramStart"/>
+      <w:r>
+        <w:t>/{</w:t>
+      </w:r>
+      <w:proofErr w:type="gramEnd"/>
+      <w:r>
+        <w:t xml:space="preserve">Nom utilisateur} :{Mot de passe </w:t>
+      </w:r>
+      <w:hyperlink r:id="rId39" w:history="1">
+        <w:r>
+          <w:rPr>
+            <w:rStyle w:val="Lienhypertexte"/>
+          </w:rPr>
+          <w:t>utilisateur}@127.0.0.1</w:t>
+        </w:r>
+      </w:hyperlink>
+      <w:r>
+        <w:t>...</w:t>
+      </w:r>
+    </w:p>
+    <w:p>
+      <w:pPr>
+        <w:pStyle w:val="Paragraphedeliste"/>
+        <w:numPr>
+          <w:ilvl w:val="0"/>
+          <w:numId w:val="2"/>
+        </w:numPr>
+      </w:pPr>
+      <w:r>
+        <w:t>Ouvrir un invité de commande à la racine du projet</w:t>
+      </w:r>
+    </w:p>
+    <w:p>
+      <w:pPr>
+        <w:pStyle w:val="Paragraphedeliste"/>
+        <w:numPr>
+          <w:ilvl w:val="1"/>
+          <w:numId w:val="2"/>
+        </w:numPr>
+      </w:pPr>
+      <w:r>
+        <w:t>Faire :</w:t>
+      </w:r>
+    </w:p>
+    <w:p>
+      <w:pPr>
+        <w:pStyle w:val="Paragraphedeliste"/>
+        <w:numPr>
+          <w:ilvl w:val="2"/>
+          <w:numId w:val="2"/>
+        </w:numPr>
+      </w:pPr>
+      <w:r>
+        <w:t xml:space="preserve">`composer </w:t>
+      </w:r>
+      <w:proofErr w:type="spellStart"/>
+      <w:r>
+        <w:t>install</w:t>
+      </w:r>
+      <w:proofErr w:type="spellEnd"/>
+      <w:r>
+        <w:t>`</w:t>
+      </w:r>
+    </w:p>
+    <w:p>
+      <w:pPr>
+        <w:pStyle w:val="Paragraphedeliste"/>
+        <w:numPr>
+          <w:ilvl w:val="2"/>
+          <w:numId w:val="2"/>
+        </w:numPr>
+      </w:pPr>
+      <w:r>
+        <w:t>`</w:t>
+      </w:r>
+      <w:proofErr w:type="spellStart"/>
+      <w:r>
+        <w:t>php</w:t>
+      </w:r>
+      <w:proofErr w:type="spellEnd"/>
+      <w:r>
+        <w:t xml:space="preserve"> bin/console </w:t>
+      </w:r>
+      <w:proofErr w:type="spellStart"/>
+      <w:proofErr w:type="gramStart"/>
+      <w:r>
+        <w:t>doctrine:schema</w:t>
+      </w:r>
+      <w:proofErr w:type="gramEnd"/>
+      <w:r>
+        <w:t>:update</w:t>
+      </w:r>
+      <w:proofErr w:type="spellEnd"/>
+      <w:r>
+        <w:t xml:space="preserve"> –dump-</w:t>
+      </w:r>
+      <w:proofErr w:type="spellStart"/>
+      <w:r>
+        <w:t>sql</w:t>
+      </w:r>
+      <w:proofErr w:type="spellEnd"/>
+      <w:r>
+        <w:t xml:space="preserve"> –force`</w:t>
+      </w:r>
+    </w:p>
+    <w:p>
+      <w:r>
+        <w:t xml:space="preserve">Une fois les dépendances installer et la base paramétrée le serveur peut être lancé. </w:t>
+      </w:r>
+    </w:p>
+    <w:p>
+      <w:pPr>
+        <w:pStyle w:val="Paragraphedeliste"/>
+        <w:numPr>
+          <w:ilvl w:val="0"/>
+          <w:numId w:val="2"/>
+        </w:numPr>
+      </w:pPr>
+      <w:r>
+        <w:t xml:space="preserve">Lancer un </w:t>
+      </w:r>
+      <w:proofErr w:type="spellStart"/>
+      <w:r>
+        <w:t>xampp</w:t>
+      </w:r>
+      <w:proofErr w:type="spellEnd"/>
+    </w:p>
+    <w:p>
+      <w:pPr>
+        <w:pStyle w:val="Paragraphedeliste"/>
+        <w:numPr>
+          <w:ilvl w:val="0"/>
+          <w:numId w:val="2"/>
+        </w:numPr>
+      </w:pPr>
+      <w:r>
+        <w:t>Lancer la commande `</w:t>
+      </w:r>
+      <w:proofErr w:type="spellStart"/>
+      <w:r>
+        <w:t>php</w:t>
+      </w:r>
+      <w:proofErr w:type="spellEnd"/>
+      <w:r>
+        <w:t xml:space="preserve"> bin/console </w:t>
+      </w:r>
+      <w:proofErr w:type="spellStart"/>
+      <w:proofErr w:type="gramStart"/>
+      <w:r>
+        <w:t>server:run</w:t>
+      </w:r>
+      <w:proofErr w:type="spellEnd"/>
+      <w:proofErr w:type="gramEnd"/>
+      <w:r>
+        <w:t>`</w:t>
+      </w:r>
+    </w:p>
     <w:p/>
     <w:sectPr>
       <w:pgSz w:w="11906" w:h="16838"/>
@@ -15350,7 +15965,7 @@
 </file>
 
 <file path=word/numbering.xml><?xml version="1.0" encoding="utf-8"?>
-<w:numbering xmlns:wpc="http://schemas.microsoft.com/office/word/2010/wordprocessingCanvas" xmlns:cx="http://schemas.microsoft.com/office/drawing/2014/chartex" xmlns:cx1="http://schemas.microsoft.com/office/drawing/2015/9/8/chartex" xmlns:cx2="http://schemas.microsoft.com/office/drawing/2015/10/21/chartex" xmlns:cx3="http://schemas.microsoft.com/office/drawing/2016/5/9/chartex" xmlns:cx4="http://schemas.microsoft.com/office/drawing/2016/5/10/chartex" xmlns:cx5="http://schemas.microsoft.com/office/drawing/2016/5/11/chartex" xmlns:cx6="http://schemas.microsoft.com/office/drawing/2016/5/12/chartex" xmlns:cx7="http://schemas.microsoft.com/office/drawing/2016/5/13/chartex" xmlns:cx8="http://schemas.microsoft.com/office/drawing/2016/5/14/chartex" xmlns:mc="http://schemas.openxmlformats.org/markup-compatibility/2006" xmlns:aink="http://schemas.microsoft.com/office/drawing/2016/ink" xmlns:am3d="http://schemas.microsoft.com/office/drawing/2017/model3d" xmlns:o="urn:schemas-microsoft-com:office:office" xmlns:r="http://schemas.openxmlformats.org/officeDocument/2006/relationships" xmlns:m="http://schemas.openxmlformats.org/officeDocument/2006/math" xmlns:v="urn:schemas-microsoft-com:vml" xmlns:wp14="http://schemas.microsoft.com/office/word/2010/wordprocessingDrawing" xmlns:wp="http://schemas.openxmlformats.org/drawingml/2006/wordprocessingDrawing" xmlns:w10="urn:schemas-microsoft-com:office:word" xmlns:w="http://schemas.openxmlformats.org/wordprocessingml/2006/main" xmlns:w14="http://schemas.microsoft.com/office/word/2010/wordml" xmlns:w15="http://schemas.microsoft.com/office/word/2012/wordml" xmlns:w16cex="http://schemas.microsoft.com/office/word/2018/wordml/cex" xmlns:w16cid="http://schemas.microsoft.com/office/word/2016/wordml/cid" xmlns:w16="http://schemas.microsoft.com/office/word/2018/wordml" xmlns:w16se="http://schemas.microsoft.com/office/word/2015/wordml/symex" xmlns:wpg="http://schemas.microsoft.com/office/word/2010/wordprocessingGroup" xmlns:wpi="http://schemas.microsoft.com/office/word/2010/wordprocessingInk" xmlns:wne="http://schemas.microsoft.com/office/word/2006/wordml" xmlns:wps="http://schemas.microsoft.com/office/word/2010/wordprocessingShape" mc:Ignorable="w14 w15 w16se w16cid w16 w16cex wp14">
+<w:numbering xmlns:wpc="http://schemas.microsoft.com/office/word/2010/wordprocessingCanvas" xmlns:cx="http://schemas.microsoft.com/office/drawing/2014/chartex" xmlns:cx1="http://schemas.microsoft.com/office/drawing/2015/9/8/chartex" xmlns:cx2="http://schemas.microsoft.com/office/drawing/2015/10/21/chartex" xmlns:cx3="http://schemas.microsoft.com/office/drawing/2016/5/9/chartex" xmlns:cx4="http://schemas.microsoft.com/office/drawing/2016/5/10/chartex" xmlns:cx5="http://schemas.microsoft.com/office/drawing/2016/5/11/chartex" xmlns:cx6="http://schemas.microsoft.com/office/drawing/2016/5/12/chartex" xmlns:cx7="http://schemas.microsoft.com/office/drawing/2016/5/13/chartex" xmlns:cx8="http://schemas.microsoft.com/office/drawing/2016/5/14/chartex" xmlns:mc="http://schemas.openxmlformats.org/markup-compatibility/2006" xmlns:aink="http://schemas.microsoft.com/office/drawing/2016/ink" xmlns:am3d="http://schemas.microsoft.com/office/drawing/2017/model3d" xmlns:o="urn:schemas-microsoft-com:office:office" xmlns:r="http://schemas.openxmlformats.org/officeDocument/2006/relationships" xmlns:m="http://schemas.openxmlformats.org/officeDocument/2006/math" xmlns:v="urn:schemas-microsoft-com:vml" xmlns:wp14="http://schemas.microsoft.com/office/word/2010/wordprocessingDrawing" xmlns:wp="http://schemas.openxmlformats.org/drawingml/2006/wordprocessingDrawing" xmlns:w10="urn:schemas-microsoft-com:office:word" xmlns:w="http://schemas.openxmlformats.org/wordprocessingml/2006/main" xmlns:w14="http://schemas.microsoft.com/office/word/2010/wordml" xmlns:w15="http://schemas.microsoft.com/office/word/2012/wordml" xmlns:w16cid="http://schemas.microsoft.com/office/word/2016/wordml/cid" xmlns:w16se="http://schemas.microsoft.com/office/word/2015/wordml/symex" xmlns:wpg="http://schemas.microsoft.com/office/word/2010/wordprocessingGroup" xmlns:wpi="http://schemas.microsoft.com/office/word/2010/wordprocessingInk" xmlns:wne="http://schemas.microsoft.com/office/word/2006/wordml" xmlns:wps="http://schemas.microsoft.com/office/word/2010/wordprocessingShape" mc:Ignorable="w14 w15 w16se w16cid wp14">
   <w:abstractNum w:abstractNumId="0" w15:restartNumberingAfterBreak="0">
     <w:nsid w:val="00000001"/>
     <w:multiLevelType w:val="hybridMultilevel"/>
@@ -16611,7 +17226,7 @@
         <w:rFonts w:ascii="Calibri" w:eastAsiaTheme="minorHAnsi" w:hAnsi="Calibri" w:cs="Calibri" w:hint="default"/>
       </w:rPr>
     </w:lvl>
-    <w:lvl w:ilvl="1" w:tplc="040C0003" w:tentative="1">
+    <w:lvl w:ilvl="1" w:tplc="040C0003">
       <w:start w:val="1"/>
       <w:numFmt w:val="bullet"/>
       <w:lvlText w:val="o"/>
@@ -16623,7 +17238,7 @@
         <w:rFonts w:ascii="Courier New" w:hAnsi="Courier New" w:cs="Courier New" w:hint="default"/>
       </w:rPr>
     </w:lvl>
-    <w:lvl w:ilvl="2" w:tplc="040C0005" w:tentative="1">
+    <w:lvl w:ilvl="2" w:tplc="040C0005">
       <w:start w:val="1"/>
       <w:numFmt w:val="bullet"/>
       <w:lvlText w:val=""/>
@@ -16876,7 +17491,7 @@
 </file>
 
 <file path=word/styles.xml><?xml version="1.0" encoding="utf-8"?>
-<w:styles xmlns:mc="http://schemas.openxmlformats.org/markup-compatibility/2006" xmlns:r="http://schemas.openxmlformats.org/officeDocument/2006/relationships" xmlns:w="http://schemas.openxmlformats.org/wordprocessingml/2006/main" xmlns:w14="http://schemas.microsoft.com/office/word/2010/wordml" xmlns:w15="http://schemas.microsoft.com/office/word/2012/wordml" xmlns:w16cex="http://schemas.microsoft.com/office/word/2018/wordml/cex" xmlns:w16cid="http://schemas.microsoft.com/office/word/2016/wordml/cid" xmlns:w16="http://schemas.microsoft.com/office/word/2018/wordml" xmlns:w16se="http://schemas.microsoft.com/office/word/2015/wordml/symex" mc:Ignorable="w14 w15 w16se w16cid w16 w16cex">
+<w:styles xmlns:mc="http://schemas.openxmlformats.org/markup-compatibility/2006" xmlns:r="http://schemas.openxmlformats.org/officeDocument/2006/relationships" xmlns:w="http://schemas.openxmlformats.org/wordprocessingml/2006/main" xmlns:w14="http://schemas.microsoft.com/office/word/2010/wordml" xmlns:w15="http://schemas.microsoft.com/office/word/2012/wordml" xmlns:w16cid="http://schemas.microsoft.com/office/word/2016/wordml/cid" xmlns:w16se="http://schemas.microsoft.com/office/word/2015/wordml/symex" mc:Ignorable="w14 w15 w16se w16cid">
   <w:docDefaults>
     <w:rPrDefault>
       <w:rPr>
@@ -17663,6 +18278,18 @@
         <w:insideV w:val="single" w:sz="4" w:space="0" w:color="auto"/>
       </w:tblBorders>
     </w:tblPr>
+  </w:style>
+  <w:style w:type="character" w:styleId="Mentionnonrsolue">
+    <w:name w:val="Unresolved Mention"/>
+    <w:basedOn w:val="Policepardfaut"/>
+    <w:uiPriority w:val="99"/>
+    <w:semiHidden/>
+    <w:unhideWhenUsed/>
+    <w:rsid w:val="00BD27CB"/>
+    <w:rPr>
+      <w:color w:val="605E5C"/>
+      <w:shd w:val="clear" w:color="auto" w:fill="E1DFDD"/>
+    </w:rPr>
   </w:style>
 </w:styles>
 </file>
@@ -18800,7 +19427,7 @@
 </file>
 
 <file path=customXml/itemProps1.xml><?xml version="1.0" encoding="utf-8"?>
-<ds:datastoreItem xmlns:ds="http://schemas.openxmlformats.org/officeDocument/2006/customXml" ds:itemID="{3E9CD22C-63C2-4035-A432-3BF96E9D5D66}">
+<ds:datastoreItem xmlns:ds="http://schemas.openxmlformats.org/officeDocument/2006/customXml" ds:itemID="{5DD94E02-AEA0-45FE-B96E-CBCCB0E90AA4}">
   <ds:schemaRefs>
     <ds:schemaRef ds:uri="http://schemas.openxmlformats.org/officeDocument/2006/bibliography"/>
   </ds:schemaRefs>

</xml_diff>

<commit_message>
Ajout de cas de tests unitaires.
</commit_message>
<xml_diff>
--- a/LIVRABLE-4/Livrable 4.docx
+++ b/LIVRABLE-4/Livrable 4.docx
@@ -1,10 +1,10 @@
 
 <file path=word/document.xml><?xml version="1.0" encoding="utf-8"?>
-<w:document xmlns:wpc="http://schemas.microsoft.com/office/word/2010/wordprocessingCanvas" xmlns:cx="http://schemas.microsoft.com/office/drawing/2014/chartex" xmlns:cx1="http://schemas.microsoft.com/office/drawing/2015/9/8/chartex" xmlns:cx2="http://schemas.microsoft.com/office/drawing/2015/10/21/chartex" xmlns:cx3="http://schemas.microsoft.com/office/drawing/2016/5/9/chartex" xmlns:cx4="http://schemas.microsoft.com/office/drawing/2016/5/10/chartex" xmlns:cx5="http://schemas.microsoft.com/office/drawing/2016/5/11/chartex" xmlns:cx6="http://schemas.microsoft.com/office/drawing/2016/5/12/chartex" xmlns:cx7="http://schemas.microsoft.com/office/drawing/2016/5/13/chartex" xmlns:cx8="http://schemas.microsoft.com/office/drawing/2016/5/14/chartex" xmlns:mc="http://schemas.openxmlformats.org/markup-compatibility/2006" xmlns:aink="http://schemas.microsoft.com/office/drawing/2016/ink" xmlns:am3d="http://schemas.microsoft.com/office/drawing/2017/model3d" xmlns:o="urn:schemas-microsoft-com:office:office" xmlns:r="http://schemas.openxmlformats.org/officeDocument/2006/relationships" xmlns:m="http://schemas.openxmlformats.org/officeDocument/2006/math" xmlns:v="urn:schemas-microsoft-com:vml" xmlns:wp14="http://schemas.microsoft.com/office/word/2010/wordprocessingDrawing" xmlns:wp="http://schemas.openxmlformats.org/drawingml/2006/wordprocessingDrawing" xmlns:w10="urn:schemas-microsoft-com:office:word" xmlns:w="http://schemas.openxmlformats.org/wordprocessingml/2006/main" xmlns:w14="http://schemas.microsoft.com/office/word/2010/wordml" xmlns:w15="http://schemas.microsoft.com/office/word/2012/wordml" xmlns:w16cid="http://schemas.microsoft.com/office/word/2016/wordml/cid" xmlns:w16se="http://schemas.microsoft.com/office/word/2015/wordml/symex" xmlns:wpg="http://schemas.microsoft.com/office/word/2010/wordprocessingGroup" xmlns:wpi="http://schemas.microsoft.com/office/word/2010/wordprocessingInk" xmlns:wne="http://schemas.microsoft.com/office/word/2006/wordml" xmlns:wps="http://schemas.microsoft.com/office/word/2010/wordprocessingShape" mc:Ignorable="w14 w15 w16se w16cid wp14">
+<w:document xmlns:wpc="http://schemas.microsoft.com/office/word/2010/wordprocessingCanvas" xmlns:cx="http://schemas.microsoft.com/office/drawing/2014/chartex" xmlns:cx1="http://schemas.microsoft.com/office/drawing/2015/9/8/chartex" xmlns:cx2="http://schemas.microsoft.com/office/drawing/2015/10/21/chartex" xmlns:cx3="http://schemas.microsoft.com/office/drawing/2016/5/9/chartex" xmlns:cx4="http://schemas.microsoft.com/office/drawing/2016/5/10/chartex" xmlns:cx5="http://schemas.microsoft.com/office/drawing/2016/5/11/chartex" xmlns:cx6="http://schemas.microsoft.com/office/drawing/2016/5/12/chartex" xmlns:cx7="http://schemas.microsoft.com/office/drawing/2016/5/13/chartex" xmlns:cx8="http://schemas.microsoft.com/office/drawing/2016/5/14/chartex" xmlns:mc="http://schemas.openxmlformats.org/markup-compatibility/2006" xmlns:aink="http://schemas.microsoft.com/office/drawing/2016/ink" xmlns:am3d="http://schemas.microsoft.com/office/drawing/2017/model3d" xmlns:o="urn:schemas-microsoft-com:office:office" xmlns:r="http://schemas.openxmlformats.org/officeDocument/2006/relationships" xmlns:m="http://schemas.openxmlformats.org/officeDocument/2006/math" xmlns:v="urn:schemas-microsoft-com:vml" xmlns:wp14="http://schemas.microsoft.com/office/word/2010/wordprocessingDrawing" xmlns:wp="http://schemas.openxmlformats.org/drawingml/2006/wordprocessingDrawing" xmlns:w10="urn:schemas-microsoft-com:office:word" xmlns:w="http://schemas.openxmlformats.org/wordprocessingml/2006/main" xmlns:w14="http://schemas.microsoft.com/office/word/2010/wordml" xmlns:w15="http://schemas.microsoft.com/office/word/2012/wordml" xmlns:w16cex="http://schemas.microsoft.com/office/word/2018/wordml/cex" xmlns:w16cid="http://schemas.microsoft.com/office/word/2016/wordml/cid" xmlns:w16="http://schemas.microsoft.com/office/word/2018/wordml" xmlns:w16se="http://schemas.microsoft.com/office/word/2015/wordml/symex" xmlns:wpg="http://schemas.microsoft.com/office/word/2010/wordprocessingGroup" xmlns:wpi="http://schemas.microsoft.com/office/word/2010/wordprocessingInk" xmlns:wne="http://schemas.microsoft.com/office/word/2006/wordml" xmlns:wps="http://schemas.microsoft.com/office/word/2010/wordprocessingShape" mc:Ignorable="w14 w15 w16se w16cid w16 w16cex wp14">
   <w:body>
-    <w:bookmarkStart w:id="0" w:name="_Hlk38974188"/>
-    <w:bookmarkEnd w:id="0"/>
-    <w:p>
+    <w:p>
+      <w:bookmarkStart w:id="0" w:name="_Hlk38974188"/>
+      <w:bookmarkEnd w:id="0"/>
       <w:r>
         <w:rPr>
           <w:rFonts w:ascii="Arial" w:hAnsi="Arial" w:cs="Arial"/>
@@ -3933,6 +3933,7 @@
         </w:rPr>
         <w:t>Le Groupe </w:t>
       </w:r>
+      <w:proofErr w:type="spellStart"/>
       <w:r>
         <w:rPr>
           <w:rStyle w:val="spellingerror"/>
@@ -3942,6 +3943,7 @@
         </w:rPr>
         <w:t>Madera</w:t>
       </w:r>
+      <w:proofErr w:type="spellEnd"/>
       <w:r>
         <w:rPr>
           <w:rStyle w:val="normaltextrun"/>
@@ -4273,7 +4275,23 @@
         <w:jc w:val="both"/>
       </w:pPr>
       <w:r>
-        <w:t>Le groupe Madera est une société spécialisée dans la réalisation en bois, maison terrasse, abri etc … Le but de notre projet est ciblé sur des maisons modulaires en bois de plein pied. Le logiciel actuel ne répond plus aux exigences de l’entreprise. Il y a de nouvelles règles de modélisation que nous définirons plus loin dans ce document.</w:t>
+        <w:t xml:space="preserve">Le groupe </w:t>
+      </w:r>
+      <w:proofErr w:type="spellStart"/>
+      <w:r>
+        <w:t>Madera</w:t>
+      </w:r>
+      <w:proofErr w:type="spellEnd"/>
+      <w:r>
+        <w:t xml:space="preserve"> est une société spécialisée dans la réalisation en bois, maison terrasse, abri </w:t>
+      </w:r>
+      <w:proofErr w:type="spellStart"/>
+      <w:r>
+        <w:t>etc</w:t>
+      </w:r>
+      <w:proofErr w:type="spellEnd"/>
+      <w:r>
+        <w:t xml:space="preserve"> … Le but de notre projet est ciblé sur des maisons modulaires en bois de plein pied. Le logiciel actuel ne répond plus aux exigences de l’entreprise. Il y a de nouvelles règles de modélisation que nous définirons plus loin dans ce document.</w:t>
       </w:r>
     </w:p>
     <w:p>
@@ -4282,7 +4300,15 @@
       </w:pPr>
       <w:r>
         <w:tab/>
-        <w:t>Le groupe Madera souhaite, avec cette application, promouvoir la nouvelle gamme de maison modulaire en bois, et ce pour permettre la multiplication par trois du nombre de commande.</w:t>
+        <w:t xml:space="preserve">Le groupe </w:t>
+      </w:r>
+      <w:proofErr w:type="spellStart"/>
+      <w:r>
+        <w:t>Madera</w:t>
+      </w:r>
+      <w:proofErr w:type="spellEnd"/>
+      <w:r>
+        <w:t xml:space="preserve"> souhaite, avec cette application, promouvoir la nouvelle gamme de maison modulaire en bois, et ce pour permettre la multiplication par trois du nombre de commande.</w:t>
       </w:r>
     </w:p>
     <w:p>
@@ -4796,10 +4822,26 @@
         <w:t xml:space="preserve">du projet </w:t>
       </w:r>
       <w:r>
-        <w:t>sont présentes au préalable dans un « BackLog »</w:t>
-      </w:r>
-      <w:r>
-        <w:t xml:space="preserve"> qui lui aura été rempli par le Product Owner en fonction du besoin du client</w:t>
+        <w:t>sont présentes au préalable dans un « </w:t>
+      </w:r>
+      <w:proofErr w:type="spellStart"/>
+      <w:r>
+        <w:t>BackLog</w:t>
+      </w:r>
+      <w:proofErr w:type="spellEnd"/>
+      <w:r>
+        <w:t> »</w:t>
+      </w:r>
+      <w:r>
+        <w:t xml:space="preserve"> qui lui aura été rempli par le Product </w:t>
+      </w:r>
+      <w:proofErr w:type="spellStart"/>
+      <w:r>
+        <w:t>Owner</w:t>
+      </w:r>
+      <w:proofErr w:type="spellEnd"/>
+      <w:r>
+        <w:t xml:space="preserve"> en fonction du besoin du client</w:t>
       </w:r>
       <w:r>
         <w:t>.</w:t>
@@ -4854,6 +4896,7 @@
         </w:rPr>
         <w:t>« </w:t>
       </w:r>
+      <w:proofErr w:type="spellStart"/>
       <w:r>
         <w:rPr>
           <w:b/>
@@ -4861,6 +4904,7 @@
         </w:rPr>
         <w:t>BackLog</w:t>
       </w:r>
+      <w:proofErr w:type="spellEnd"/>
       <w:r>
         <w:rPr>
           <w:b/>
@@ -4878,10 +4922,34 @@
     </w:p>
     <w:p>
       <w:r>
-        <w:t>Un Backlog est un endroit où l’on vient stocker toutes les tâches du projet</w:t>
-      </w:r>
-      <w:r>
-        <w:t xml:space="preserve">, il permet en cas d’ajout ou de modification d’un besoin du client de venir y ajouter directement cette tâche. Ces tâches sont continuellement mises à jour par le Product Owner ainsi que par le Scrum Master. Mais ces tâches ne restent pas là indéfiniment, en effet elles sont en attente d’être transférer vers ce l’on appelle le « Sprint Backlog »  </w:t>
+        <w:t xml:space="preserve">Un </w:t>
+      </w:r>
+      <w:proofErr w:type="spellStart"/>
+      <w:r>
+        <w:t>Backlog</w:t>
+      </w:r>
+      <w:proofErr w:type="spellEnd"/>
+      <w:r>
+        <w:t xml:space="preserve"> est un endroit où l’on vient stocker toutes les tâches du projet</w:t>
+      </w:r>
+      <w:r>
+        <w:t xml:space="preserve">, il permet en cas d’ajout ou de modification d’un besoin du client de venir y ajouter directement cette tâche. Ces tâches sont continuellement mises à jour par le Product </w:t>
+      </w:r>
+      <w:proofErr w:type="spellStart"/>
+      <w:r>
+        <w:t>Owner</w:t>
+      </w:r>
+      <w:proofErr w:type="spellEnd"/>
+      <w:r>
+        <w:t xml:space="preserve"> ainsi que par le Scrum Master. Mais ces tâches ne restent pas là indéfiniment, en effet elles sont en attente d’être transférer vers ce l’on appelle le « Sprint </w:t>
+      </w:r>
+      <w:proofErr w:type="spellStart"/>
+      <w:r>
+        <w:t>Backlog</w:t>
+      </w:r>
+      <w:proofErr w:type="spellEnd"/>
+      <w:r>
+        <w:t xml:space="preserve"> »  </w:t>
       </w:r>
     </w:p>
     <w:p>
@@ -4896,45 +4964,74 @@
           <w:b/>
           <w:bCs/>
         </w:rPr>
-        <w:t>Mais Qu’est-ce qu’un « Sprint Backlog » ?</w:t>
-      </w:r>
-    </w:p>
-    <w:p>
-      <w:r>
-        <w:t>En amont du commencement d’un Sprint, le Product Owner vient définir ce qu’il va être réaliser durant le prochain sprint, il insère donc toutes</w:t>
-      </w:r>
-      <w:r>
-        <w:t xml:space="preserve"> les</w:t>
-      </w:r>
-      <w:r>
-        <w:t xml:space="preserve"> tâches nécessaires dans ce sprint backlog</w:t>
-      </w:r>
-      <w:r>
-        <w:t>. Toutes ces tâches seront revues lors d’une réunion par l’équipe projet ainsi que par le client.</w:t>
-      </w:r>
-    </w:p>
-    <w:p>
-      <w:pPr>
-        <w:rPr>
-          <w:rFonts w:cstheme="minorHAnsi"/>
+        <w:t xml:space="preserve">Mais Qu’est-ce qu’un « Sprint </w:t>
+      </w:r>
+      <w:proofErr w:type="spellStart"/>
+      <w:r>
+        <w:rPr>
           <w:b/>
           <w:bCs/>
         </w:rPr>
-      </w:pPr>
-      <w:r>
-        <w:rPr>
-          <w:rFonts w:cstheme="minorHAnsi"/>
+        <w:t>Backlog</w:t>
+      </w:r>
+      <w:proofErr w:type="spellEnd"/>
+      <w:r>
+        <w:rPr>
           <w:b/>
           <w:bCs/>
         </w:rPr>
-        <w:t>La composition de l’équipe sera organisée en trois parties distinctes</w:t>
-      </w:r>
-      <w:r>
+        <w:t> » ?</w:t>
+      </w:r>
+    </w:p>
+    <w:p>
+      <w:r>
+        <w:t xml:space="preserve">En amont du commencement d’un Sprint, le Product </w:t>
+      </w:r>
+      <w:proofErr w:type="spellStart"/>
+      <w:r>
+        <w:t>Owner</w:t>
+      </w:r>
+      <w:proofErr w:type="spellEnd"/>
+      <w:r>
+        <w:t xml:space="preserve"> vient définir ce qu’il va être réaliser durant le prochain sprint, il insère donc toutes</w:t>
+      </w:r>
+      <w:r>
+        <w:t xml:space="preserve"> les</w:t>
+      </w:r>
+      <w:r>
+        <w:t xml:space="preserve"> tâches nécessaires dans ce sprint </w:t>
+      </w:r>
+      <w:proofErr w:type="spellStart"/>
+      <w:r>
+        <w:t>backlog</w:t>
+      </w:r>
+      <w:proofErr w:type="spellEnd"/>
+      <w:r>
+        <w:t>. Toutes ces tâches seront revues lors d’une réunion par l’équipe projet ainsi que par le client.</w:t>
+      </w:r>
+    </w:p>
+    <w:p>
+      <w:pPr>
         <w:rPr>
           <w:rFonts w:cstheme="minorHAnsi"/>
           <w:b/>
           <w:bCs/>
         </w:rPr>
+      </w:pPr>
+      <w:r>
+        <w:rPr>
+          <w:rFonts w:cstheme="minorHAnsi"/>
+          <w:b/>
+          <w:bCs/>
+        </w:rPr>
+        <w:t>La composition de l’équipe sera organisée en trois parties distinctes</w:t>
+      </w:r>
+      <w:r>
+        <w:rPr>
+          <w:rFonts w:cstheme="minorHAnsi"/>
+          <w:b/>
+          <w:bCs/>
+        </w:rPr>
         <w:t> :</w:t>
       </w:r>
     </w:p>
@@ -4972,7 +5069,23 @@
           <w:rFonts w:cstheme="minorHAnsi"/>
           <w:color w:val="000000"/>
         </w:rPr>
-        <w:t>Le Scrum Master a pour rôle de faire respecter les choix et suivre l’équipe de développement. C’est un facilitateur dans l’équipe. Il est l’interlocuteur principal et le porte-parole des développeurs. Il va aider à la collaboration entre le Product Owner et l’équipe de développement.</w:t>
+        <w:t xml:space="preserve">Le Scrum Master a pour rôle de faire respecter les choix et suivre l’équipe de développement. C’est un facilitateur dans l’équipe. Il est l’interlocuteur principal et le porte-parole des développeurs. Il va aider à la collaboration entre le Product </w:t>
+      </w:r>
+      <w:proofErr w:type="spellStart"/>
+      <w:r>
+        <w:rPr>
+          <w:rFonts w:cstheme="minorHAnsi"/>
+          <w:color w:val="000000"/>
+        </w:rPr>
+        <w:t>Owner</w:t>
+      </w:r>
+      <w:proofErr w:type="spellEnd"/>
+      <w:r>
+        <w:rPr>
+          <w:rFonts w:cstheme="minorHAnsi"/>
+          <w:color w:val="000000"/>
+        </w:rPr>
+        <w:t xml:space="preserve"> et l’équipe de développement.</w:t>
       </w:r>
     </w:p>
     <w:p>
@@ -4994,7 +5107,23 @@
           <w:rFonts w:cstheme="minorHAnsi"/>
           <w:b/>
         </w:rPr>
-        <w:t>Product Owner :</w:t>
+        <w:t xml:space="preserve">Product </w:t>
+      </w:r>
+      <w:proofErr w:type="spellStart"/>
+      <w:r>
+        <w:rPr>
+          <w:rFonts w:cstheme="minorHAnsi"/>
+          <w:b/>
+        </w:rPr>
+        <w:t>Owner</w:t>
+      </w:r>
+      <w:proofErr w:type="spellEnd"/>
+      <w:r>
+        <w:rPr>
+          <w:rFonts w:cstheme="minorHAnsi"/>
+          <w:b/>
+        </w:rPr>
+        <w:t xml:space="preserve"> :</w:t>
       </w:r>
     </w:p>
     <w:p>
@@ -5009,7 +5138,39 @@
           <w:rFonts w:cstheme="minorHAnsi"/>
           <w:color w:val="000000"/>
         </w:rPr>
-        <w:t xml:space="preserve">Le Product Owner est le représentant du produit. Il porte le message et les besoins essentiels provenant du métier. Il connaît les fonctionnalités requises et pourra moduler la solution en fonction de la philosophie du client. Il aura pour rôle de prioriser les fonctionnalités ou évolutions les plus importantes pour la réponse aux besoins. C’est donc lui qui est en charge d’orienter vers la direction à prendre et d’amener un maximum de valeur ajoutée. </w:t>
+        <w:t xml:space="preserve">Le Product </w:t>
+      </w:r>
+      <w:proofErr w:type="spellStart"/>
+      <w:r>
+        <w:rPr>
+          <w:rFonts w:cstheme="minorHAnsi"/>
+          <w:color w:val="000000"/>
+        </w:rPr>
+        <w:t>Owner</w:t>
+      </w:r>
+      <w:proofErr w:type="spellEnd"/>
+      <w:r>
+        <w:rPr>
+          <w:rFonts w:cstheme="minorHAnsi"/>
+          <w:color w:val="000000"/>
+        </w:rPr>
+        <w:t xml:space="preserve"> est le représentant du produit. Il porte le message et les besoins essentiels provenant du métier. Il connaît les fonctionnalités requises et pourra moduler la solution en fonction de la philosophie du client. Il aura pour rôle de prioriser les fonctionnalités ou évolutions les plus importantes pour la réponse aux besoins. C’est donc lui qui </w:t>
+      </w:r>
+      <w:proofErr w:type="gramStart"/>
+      <w:r>
+        <w:rPr>
+          <w:rFonts w:cstheme="minorHAnsi"/>
+          <w:color w:val="000000"/>
+        </w:rPr>
+        <w:t>est en charge</w:t>
+      </w:r>
+      <w:proofErr w:type="gramEnd"/>
+      <w:r>
+        <w:rPr>
+          <w:rFonts w:cstheme="minorHAnsi"/>
+          <w:color w:val="000000"/>
+        </w:rPr>
+        <w:t xml:space="preserve"> d’orienter vers la direction à prendre et d’amener un maximum de valeur ajoutée. </w:t>
       </w:r>
     </w:p>
     <w:p>
@@ -5076,7 +5237,23 @@
           <w:rFonts w:cstheme="minorHAnsi"/>
           <w:color w:val="000000"/>
         </w:rPr>
-        <w:t>L’équipe de développement est l’atout technique dans un projet agile. Elle doit être autonome même si le Scrum master à un regard sur les méthodes appliquées. L’équipe de développement doit avoir une vision transverse pour respecter le concept d’agilité. Elle est souvent composée de 3 à 9 membres. Leurs métiers sont développeurs, testeurs ou analystes. L’équipe de développement est en charge de la conception du produit.</w:t>
+        <w:t xml:space="preserve">L’équipe de développement est l’atout technique dans un projet agile. Elle doit être autonome même si le Scrum master à un regard sur les méthodes appliquées. L’équipe de développement doit avoir une vision transverse pour respecter le concept d’agilité. Elle est souvent composée de 3 à 9 membres. Leurs métiers sont développeurs, testeurs ou analystes. L’équipe de développement </w:t>
+      </w:r>
+      <w:proofErr w:type="gramStart"/>
+      <w:r>
+        <w:rPr>
+          <w:rFonts w:cstheme="minorHAnsi"/>
+          <w:color w:val="000000"/>
+        </w:rPr>
+        <w:t>est en charge</w:t>
+      </w:r>
+      <w:proofErr w:type="gramEnd"/>
+      <w:r>
+        <w:rPr>
+          <w:rFonts w:cstheme="minorHAnsi"/>
+          <w:color w:val="000000"/>
+        </w:rPr>
+        <w:t xml:space="preserve"> de la conception du produit.</w:t>
       </w:r>
       <w:r>
         <w:rPr>
@@ -5201,7 +5378,23 @@
         <w:t>Un planning</w:t>
       </w:r>
       <w:r>
-        <w:t xml:space="preserve"> poker à lieu en amont de chacun des sprints, l’équipe projet ainsi que le client y sont présents. Cette réunion à pour but de présenter les tâches au préalable sélectionnées par le Product Owner afin d’évaluer leur taux de complexité de réalisation. Nous évaluons ces tâches grâce à un jeu de carte suivant la suite de </w:t>
+        <w:t xml:space="preserve"> poker à lieu en amont de chacun des sprints, l’équipe projet ainsi que le client y sont présents. Cette réunion </w:t>
+      </w:r>
+      <w:proofErr w:type="spellStart"/>
+      <w:r>
+        <w:t>à</w:t>
+      </w:r>
+      <w:proofErr w:type="spellEnd"/>
+      <w:r>
+        <w:t xml:space="preserve"> pour but de présenter les tâches au préalable sélectionnées par le Product </w:t>
+      </w:r>
+      <w:proofErr w:type="spellStart"/>
+      <w:r>
+        <w:t>Owner</w:t>
+      </w:r>
+      <w:proofErr w:type="spellEnd"/>
+      <w:r>
+        <w:t xml:space="preserve"> afin d’évaluer leur taux de complexité de réalisation. Nous évaluons ces tâches grâce à un jeu de carte suivant la suite de </w:t>
       </w:r>
       <w:r>
         <w:t>Fibonacci</w:t>
@@ -5222,63 +5415,127 @@
           <w:b/>
           <w:bCs/>
         </w:rPr>
-        <w:t>Sprint Review :</w:t>
-      </w:r>
-    </w:p>
-    <w:p>
-      <w:r>
-        <w:t xml:space="preserve">La Sprint Review à lieu à chaque fin de sprint, elle a pour but d’être une présentation réalisée au client ainsi qu’à toute l’équipe projet de ce qui a été fait lors de ce sprint. Dans cette réunion le client peut venir modifier un choix qui à été fait ou encore il peut venir emmètre un souhait d’ajout dans le projet. </w:t>
-      </w:r>
-    </w:p>
-    <w:p>
-      <w:pPr>
+        <w:t xml:space="preserve">Sprint </w:t>
+      </w:r>
+      <w:proofErr w:type="spellStart"/>
+      <w:r>
         <w:rPr>
           <w:b/>
           <w:bCs/>
         </w:rPr>
-      </w:pPr>
+        <w:t>Review</w:t>
+      </w:r>
+      <w:proofErr w:type="spellEnd"/>
       <w:r>
         <w:rPr>
           <w:b/>
           <w:bCs/>
         </w:rPr>
-        <w:t>Phase de recette :</w:t>
-      </w:r>
-    </w:p>
-    <w:p>
-      <w:r>
-        <w:t>De manière ponctuelle des phases de recette peuvent être réalisées. Ces phases de recette sont pour le client, en effet le client à pour but de tester l’application que l’on lui fournit tout en remplissant un cahier de tests fournit par le Product Owner.</w:t>
-      </w:r>
-    </w:p>
-    <w:p>
-      <w:pPr>
-        <w:pStyle w:val="Titre3"/>
-      </w:pPr>
-      <w:bookmarkStart w:id="8" w:name="_Toc39914477"/>
-      <w:r>
-        <w:t>Equipe projet</w:t>
-      </w:r>
-      <w:bookmarkEnd w:id="8"/>
-    </w:p>
-    <w:p>
-      <w:r>
+        <w:t> :</w:t>
+      </w:r>
+    </w:p>
+    <w:p>
+      <w:r>
+        <w:t xml:space="preserve">La Sprint </w:t>
+      </w:r>
+      <w:proofErr w:type="spellStart"/>
+      <w:r>
+        <w:t>Review</w:t>
+      </w:r>
+      <w:proofErr w:type="spellEnd"/>
+      <w:r>
+        <w:t xml:space="preserve"> à lieu à chaque fin de sprint, elle a pour but d’être une présentation réalisée au client ainsi qu’à toute l’équipe projet de ce qui a été fait lors de ce sprint. Dans cette réunion le client peut venir modifier un choix qui </w:t>
+      </w:r>
+      <w:proofErr w:type="spellStart"/>
+      <w:r>
+        <w:t>à</w:t>
+      </w:r>
+      <w:proofErr w:type="spellEnd"/>
+      <w:r>
+        <w:t xml:space="preserve"> été fait ou encore il peut venir emmètre un souhait d’ajout dans le projet. </w:t>
+      </w:r>
+    </w:p>
+    <w:p>
+      <w:pPr>
         <w:rPr>
           <w:b/>
           <w:bCs/>
         </w:rPr>
-        <w:t>Scrum Master :</w:t>
-      </w:r>
-      <w:r>
-        <w:t xml:space="preserve"> Allan BROCHARD </w:t>
-      </w:r>
-    </w:p>
-    <w:p>
+      </w:pPr>
       <w:r>
         <w:rPr>
           <w:b/>
           <w:bCs/>
         </w:rPr>
-        <w:t>Product Owner :</w:t>
+        <w:t>Phase de recette :</w:t>
+      </w:r>
+    </w:p>
+    <w:p>
+      <w:r>
+        <w:t xml:space="preserve">De manière ponctuelle des phases de recette peuvent être réalisées. Ces phases de recette sont pour le client, en effet le client </w:t>
+      </w:r>
+      <w:proofErr w:type="spellStart"/>
+      <w:r>
+        <w:t>à</w:t>
+      </w:r>
+      <w:proofErr w:type="spellEnd"/>
+      <w:r>
+        <w:t xml:space="preserve"> pour but de tester l’application que l’on lui fournit tout en remplissant un cahier de tests fournit par le Product </w:t>
+      </w:r>
+      <w:proofErr w:type="spellStart"/>
+      <w:r>
+        <w:t>Owner</w:t>
+      </w:r>
+      <w:proofErr w:type="spellEnd"/>
+      <w:r>
+        <w:t>.</w:t>
+      </w:r>
+    </w:p>
+    <w:p>
+      <w:pPr>
+        <w:pStyle w:val="Titre3"/>
+      </w:pPr>
+      <w:bookmarkStart w:id="8" w:name="_Toc39914477"/>
+      <w:r>
+        <w:t>Equipe projet</w:t>
+      </w:r>
+      <w:bookmarkEnd w:id="8"/>
+    </w:p>
+    <w:p>
+      <w:r>
+        <w:rPr>
+          <w:b/>
+          <w:bCs/>
+        </w:rPr>
+        <w:t>Scrum Master :</w:t>
+      </w:r>
+      <w:r>
+        <w:t xml:space="preserve"> Allan BROCHARD </w:t>
+      </w:r>
+    </w:p>
+    <w:p>
+      <w:r>
+        <w:rPr>
+          <w:b/>
+          <w:bCs/>
+        </w:rPr>
+        <w:t xml:space="preserve">Product </w:t>
+      </w:r>
+      <w:proofErr w:type="spellStart"/>
+      <w:r>
+        <w:rPr>
+          <w:b/>
+          <w:bCs/>
+        </w:rPr>
+        <w:t>Owner</w:t>
+      </w:r>
+      <w:proofErr w:type="spellEnd"/>
+      <w:r>
+        <w:rPr>
+          <w:b/>
+          <w:bCs/>
+        </w:rPr>
+        <w:t> :</w:t>
       </w:r>
       <w:r>
         <w:t xml:space="preserve"> Romain CHRETIEN</w:t>
@@ -5547,7 +5804,15 @@
     </w:p>
     <w:p>
       <w:r>
-        <w:t xml:space="preserve">Le budget prévisionnel du projet Madera est de 110 000€. </w:t>
+        <w:t xml:space="preserve">Le budget prévisionnel du projet </w:t>
+      </w:r>
+      <w:proofErr w:type="spellStart"/>
+      <w:r>
+        <w:t>Madera</w:t>
+      </w:r>
+      <w:proofErr w:type="spellEnd"/>
+      <w:r>
+        <w:t xml:space="preserve"> est de 110 000€. </w:t>
       </w:r>
     </w:p>
     <w:p>
@@ -6344,7 +6609,119 @@
                 <w:szCs w:val="14"/>
                 <w:lang w:eastAsia="fr-FR"/>
               </w:rPr>
-              <w:t>2 Sprints lors de se projet on été réalisé, cependant nous avons du faire face à l’imprévu qui ce nomme COVID-19 en effet celui-ci nous à mit à l’épreuve sur notre communication ainsi qu’a notre adaptation sur de nouvelles habitudes de travail</w:t>
+              <w:t xml:space="preserve">2 Sprints lors de </w:t>
+            </w:r>
+            <w:proofErr w:type="spellStart"/>
+            <w:r>
+              <w:rPr>
+                <w:rFonts w:ascii="Arial" w:eastAsia="Times New Roman" w:hAnsi="Arial" w:cs="Arial"/>
+                <w:color w:val="303030"/>
+                <w:sz w:val="14"/>
+                <w:szCs w:val="14"/>
+                <w:lang w:eastAsia="fr-FR"/>
+              </w:rPr>
+              <w:t>se</w:t>
+            </w:r>
+            <w:proofErr w:type="spellEnd"/>
+            <w:r>
+              <w:rPr>
+                <w:rFonts w:ascii="Arial" w:eastAsia="Times New Roman" w:hAnsi="Arial" w:cs="Arial"/>
+                <w:color w:val="303030"/>
+                <w:sz w:val="14"/>
+                <w:szCs w:val="14"/>
+                <w:lang w:eastAsia="fr-FR"/>
+              </w:rPr>
+              <w:t xml:space="preserve"> projet </w:t>
+            </w:r>
+            <w:proofErr w:type="spellStart"/>
+            <w:proofErr w:type="gramStart"/>
+            <w:r>
+              <w:rPr>
+                <w:rFonts w:ascii="Arial" w:eastAsia="Times New Roman" w:hAnsi="Arial" w:cs="Arial"/>
+                <w:color w:val="303030"/>
+                <w:sz w:val="14"/>
+                <w:szCs w:val="14"/>
+                <w:lang w:eastAsia="fr-FR"/>
+              </w:rPr>
+              <w:t>on</w:t>
+            </w:r>
+            <w:proofErr w:type="spellEnd"/>
+            <w:proofErr w:type="gramEnd"/>
+            <w:r>
+              <w:rPr>
+                <w:rFonts w:ascii="Arial" w:eastAsia="Times New Roman" w:hAnsi="Arial" w:cs="Arial"/>
+                <w:color w:val="303030"/>
+                <w:sz w:val="14"/>
+                <w:szCs w:val="14"/>
+                <w:lang w:eastAsia="fr-FR"/>
+              </w:rPr>
+              <w:t xml:space="preserve"> été réalisé, cependant nous avons </w:t>
+            </w:r>
+            <w:proofErr w:type="spellStart"/>
+            <w:r>
+              <w:rPr>
+                <w:rFonts w:ascii="Arial" w:eastAsia="Times New Roman" w:hAnsi="Arial" w:cs="Arial"/>
+                <w:color w:val="303030"/>
+                <w:sz w:val="14"/>
+                <w:szCs w:val="14"/>
+                <w:lang w:eastAsia="fr-FR"/>
+              </w:rPr>
+              <w:t>du</w:t>
+            </w:r>
+            <w:proofErr w:type="spellEnd"/>
+            <w:r>
+              <w:rPr>
+                <w:rFonts w:ascii="Arial" w:eastAsia="Times New Roman" w:hAnsi="Arial" w:cs="Arial"/>
+                <w:color w:val="303030"/>
+                <w:sz w:val="14"/>
+                <w:szCs w:val="14"/>
+                <w:lang w:eastAsia="fr-FR"/>
+              </w:rPr>
+              <w:t xml:space="preserve"> faire face à l’imprévu qui </w:t>
+            </w:r>
+            <w:proofErr w:type="spellStart"/>
+            <w:r>
+              <w:rPr>
+                <w:rFonts w:ascii="Arial" w:eastAsia="Times New Roman" w:hAnsi="Arial" w:cs="Arial"/>
+                <w:color w:val="303030"/>
+                <w:sz w:val="14"/>
+                <w:szCs w:val="14"/>
+                <w:lang w:eastAsia="fr-FR"/>
+              </w:rPr>
+              <w:t>ce</w:t>
+            </w:r>
+            <w:proofErr w:type="spellEnd"/>
+            <w:r>
+              <w:rPr>
+                <w:rFonts w:ascii="Arial" w:eastAsia="Times New Roman" w:hAnsi="Arial" w:cs="Arial"/>
+                <w:color w:val="303030"/>
+                <w:sz w:val="14"/>
+                <w:szCs w:val="14"/>
+                <w:lang w:eastAsia="fr-FR"/>
+              </w:rPr>
+              <w:t xml:space="preserve"> nomme COVID-19 en effet celui-ci nous à mit à l’épreuve sur notre communication ainsi qu’</w:t>
+            </w:r>
+            <w:proofErr w:type="spellStart"/>
+            <w:r>
+              <w:rPr>
+                <w:rFonts w:ascii="Arial" w:eastAsia="Times New Roman" w:hAnsi="Arial" w:cs="Arial"/>
+                <w:color w:val="303030"/>
+                <w:sz w:val="14"/>
+                <w:szCs w:val="14"/>
+                <w:lang w:eastAsia="fr-FR"/>
+              </w:rPr>
+              <w:t>a</w:t>
+            </w:r>
+            <w:proofErr w:type="spellEnd"/>
+            <w:r>
+              <w:rPr>
+                <w:rFonts w:ascii="Arial" w:eastAsia="Times New Roman" w:hAnsi="Arial" w:cs="Arial"/>
+                <w:color w:val="303030"/>
+                <w:sz w:val="14"/>
+                <w:szCs w:val="14"/>
+                <w:lang w:eastAsia="fr-FR"/>
+              </w:rPr>
+              <w:t xml:space="preserve"> notre adaptation sur de nouvelles habitudes de travail</w:t>
             </w:r>
           </w:p>
         </w:tc>
@@ -6848,7 +7225,51 @@
                 <w:szCs w:val="14"/>
                 <w:lang w:eastAsia="fr-FR"/>
               </w:rPr>
-              <w:t>allons communiquer un Google Form afin de recueillir un maximum d’avis d’avis sur notre application</w:t>
+              <w:t xml:space="preserve">allons communiquer un Google </w:t>
+            </w:r>
+            <w:proofErr w:type="spellStart"/>
+            <w:r>
+              <w:rPr>
+                <w:rFonts w:ascii="Arial" w:eastAsia="Times New Roman" w:hAnsi="Arial" w:cs="Arial"/>
+                <w:color w:val="303030"/>
+                <w:sz w:val="14"/>
+                <w:szCs w:val="14"/>
+                <w:lang w:eastAsia="fr-FR"/>
+              </w:rPr>
+              <w:t>Form</w:t>
+            </w:r>
+            <w:proofErr w:type="spellEnd"/>
+            <w:r>
+              <w:rPr>
+                <w:rFonts w:ascii="Arial" w:eastAsia="Times New Roman" w:hAnsi="Arial" w:cs="Arial"/>
+                <w:color w:val="303030"/>
+                <w:sz w:val="14"/>
+                <w:szCs w:val="14"/>
+                <w:lang w:eastAsia="fr-FR"/>
+              </w:rPr>
+              <w:t xml:space="preserve"> afin de recueillir un maximum d’avis </w:t>
+            </w:r>
+            <w:proofErr w:type="spellStart"/>
+            <w:r>
+              <w:rPr>
+                <w:rFonts w:ascii="Arial" w:eastAsia="Times New Roman" w:hAnsi="Arial" w:cs="Arial"/>
+                <w:color w:val="303030"/>
+                <w:sz w:val="14"/>
+                <w:szCs w:val="14"/>
+                <w:lang w:eastAsia="fr-FR"/>
+              </w:rPr>
+              <w:t>d’avis</w:t>
+            </w:r>
+            <w:proofErr w:type="spellEnd"/>
+            <w:r>
+              <w:rPr>
+                <w:rFonts w:ascii="Arial" w:eastAsia="Times New Roman" w:hAnsi="Arial" w:cs="Arial"/>
+                <w:color w:val="303030"/>
+                <w:sz w:val="14"/>
+                <w:szCs w:val="14"/>
+                <w:lang w:eastAsia="fr-FR"/>
+              </w:rPr>
+              <w:t xml:space="preserve"> sur notre application</w:t>
             </w:r>
           </w:p>
         </w:tc>
@@ -8474,7 +8895,23 @@
     </w:p>
     <w:p>
       <w:r>
-        <w:t>Dans le cadre du projet Madera nous avons décidé d’utiliser GitHub pour la gestion des versions et le stockage. Nous couplons l’utilisation de GitHub avec GitKraken qui permet d’avoir une meilleure vision de l’avancée du projet ainsi que les branches allouées pour chacun. Il permettra d’avoir le partage du code lors de la phase de développement du Livrable 3 et une gestion des modifications et des versions du code.</w:t>
+        <w:t xml:space="preserve">Dans le cadre du projet </w:t>
+      </w:r>
+      <w:proofErr w:type="spellStart"/>
+      <w:r>
+        <w:t>Madera</w:t>
+      </w:r>
+      <w:proofErr w:type="spellEnd"/>
+      <w:r>
+        <w:t xml:space="preserve"> nous avons décidé d’utiliser GitHub pour la gestion des versions et le stockage. Nous couplons l’utilisation de GitHub avec </w:t>
+      </w:r>
+      <w:proofErr w:type="spellStart"/>
+      <w:r>
+        <w:t>GitKraken</w:t>
+      </w:r>
+      <w:proofErr w:type="spellEnd"/>
+      <w:r>
+        <w:t xml:space="preserve"> qui permet d’avoir une meilleure vision de l’avancée du projet ainsi que les branches allouées pour chacun. Il permettra d’avoir le partage du code lors de la phase de développement du Livrable 3 et une gestion des modifications et des versions du code.</w:t>
       </w:r>
     </w:p>
     <w:p/>
@@ -9256,7 +9693,39 @@
           <w:rFonts w:cstheme="minorHAnsi"/>
           <w:u w:color="000000"/>
         </w:rPr>
-        <w:t>Mettre en place des règles concernant la création des mots de passes (respecter certains critères de frappes ; est-il possible d’avoir un mdp générique pour un type de compte ? ; possibilité de laisser un mdp vide ? Dans quel cas ?).</w:t>
+        <w:t xml:space="preserve">Mettre en place des règles concernant la création des mots de passes (respecter certains critères de frappes ; est-il possible d’avoir un </w:t>
+      </w:r>
+      <w:proofErr w:type="spellStart"/>
+      <w:r>
+        <w:rPr>
+          <w:rFonts w:cstheme="minorHAnsi"/>
+          <w:u w:color="000000"/>
+        </w:rPr>
+        <w:t>mdp</w:t>
+      </w:r>
+      <w:proofErr w:type="spellEnd"/>
+      <w:r>
+        <w:rPr>
+          <w:rFonts w:cstheme="minorHAnsi"/>
+          <w:u w:color="000000"/>
+        </w:rPr>
+        <w:t xml:space="preserve"> générique pour un type de compte ? ; possibilité de laisser un </w:t>
+      </w:r>
+      <w:proofErr w:type="spellStart"/>
+      <w:r>
+        <w:rPr>
+          <w:rFonts w:cstheme="minorHAnsi"/>
+          <w:u w:color="000000"/>
+        </w:rPr>
+        <w:t>mdp</w:t>
+      </w:r>
+      <w:proofErr w:type="spellEnd"/>
+      <w:r>
+        <w:rPr>
+          <w:rFonts w:cstheme="minorHAnsi"/>
+          <w:u w:color="000000"/>
+        </w:rPr>
+        <w:t xml:space="preserve"> vide ? Dans quel cas ?).</w:t>
       </w:r>
     </w:p>
     <w:p>
@@ -9714,13 +10183,23 @@
         </w:rPr>
         <w:t>caractère spéciale</w:t>
       </w:r>
+      <w:proofErr w:type="gramStart"/>
       <w:r>
         <w:rPr>
           <w:rFonts w:cstheme="minorHAnsi"/>
           <w:color w:val="000000"/>
           <w:u w:color="000000"/>
         </w:rPr>
-        <w:t>(,;@…)</w:t>
+        <w:t>(,;</w:t>
+      </w:r>
+      <w:proofErr w:type="gramEnd"/>
+      <w:r>
+        <w:rPr>
+          <w:rFonts w:cstheme="minorHAnsi"/>
+          <w:color w:val="000000"/>
+          <w:u w:color="000000"/>
+        </w:rPr>
+        <w:t>@…)</w:t>
       </w:r>
     </w:p>
     <w:p>
@@ -10149,13 +10628,23 @@
         </w:rPr>
         <w:t>spéciale</w:t>
       </w:r>
+      <w:proofErr w:type="gramStart"/>
       <w:r>
         <w:rPr>
           <w:rFonts w:cstheme="minorHAnsi"/>
           <w:color w:val="000000"/>
           <w:u w:color="000000"/>
         </w:rPr>
-        <w:t>(,;@…).</w:t>
+        <w:t>(,;</w:t>
+      </w:r>
+      <w:proofErr w:type="gramEnd"/>
+      <w:r>
+        <w:rPr>
+          <w:rFonts w:cstheme="minorHAnsi"/>
+          <w:color w:val="000000"/>
+          <w:u w:color="000000"/>
+        </w:rPr>
+        <w:t>@…).</w:t>
       </w:r>
     </w:p>
     <w:p>
@@ -10326,7 +10815,25 @@
           <w:color w:val="000000"/>
           <w:u w:color="000000"/>
         </w:rPr>
-        <w:t xml:space="preserve"> que Madera, l’utilisation de données pouvant être confidentiel</w:t>
+        <w:t xml:space="preserve"> que </w:t>
+      </w:r>
+      <w:proofErr w:type="spellStart"/>
+      <w:r>
+        <w:rPr>
+          <w:rFonts w:cstheme="minorHAnsi"/>
+          <w:color w:val="000000"/>
+          <w:u w:color="000000"/>
+        </w:rPr>
+        <w:t>Madera</w:t>
+      </w:r>
+      <w:proofErr w:type="spellEnd"/>
+      <w:r>
+        <w:rPr>
+          <w:rFonts w:cstheme="minorHAnsi"/>
+          <w:color w:val="000000"/>
+          <w:u w:color="000000"/>
+        </w:rPr>
+        <w:t>, l’utilisation de données pouvant être confidentiel</w:t>
       </w:r>
       <w:r>
         <w:rPr>
@@ -10592,25 +11099,10 @@
         <w:jc w:val="both"/>
         <w:rPr>
           <w:rFonts w:cstheme="minorHAnsi"/>
-          <w:color w:val="2F5496" w:themeColor="accent1" w:themeShade="BF"/>
-          <w:u w:val="single" w:color="000000"/>
-        </w:rPr>
-      </w:pPr>
-      <w:r>
-        <w:rPr>
-          <w:rFonts w:cstheme="minorHAnsi"/>
-          <w:color w:val="2F5496" w:themeColor="accent1" w:themeShade="BF"/>
-          <w:u w:val="single" w:color="000000"/>
-        </w:rPr>
-        <w:t>Développement de l’application</w:t>
-      </w:r>
-      <w:r>
-        <w:rPr>
-          <w:rFonts w:cstheme="minorHAnsi"/>
-          <w:color w:val="2F5496" w:themeColor="accent1" w:themeShade="BF"/>
-        </w:rPr>
-        <w:t xml:space="preserve"> :</w:t>
-      </w:r>
+          <w:color w:val="000000"/>
+          <w:u w:color="000000"/>
+        </w:rPr>
+      </w:pPr>
     </w:p>
     <w:p>
       <w:pPr>
@@ -10625,13 +11117,70 @@
           <w:u w:color="000000"/>
         </w:rPr>
       </w:pPr>
-      <w:r>
+    </w:p>
+    <w:p>
+      <w:pPr>
+        <w:autoSpaceDE w:val="0"/>
+        <w:autoSpaceDN w:val="0"/>
+        <w:adjustRightInd w:val="0"/>
+        <w:spacing w:after="0" w:line="240" w:lineRule="auto"/>
+        <w:jc w:val="both"/>
         <w:rPr>
           <w:rFonts w:cstheme="minorHAnsi"/>
           <w:color w:val="000000"/>
           <w:u w:color="000000"/>
         </w:rPr>
+      </w:pPr>
+    </w:p>
+    <w:p>
+      <w:pPr>
+        <w:autoSpaceDE w:val="0"/>
+        <w:autoSpaceDN w:val="0"/>
+        <w:adjustRightInd w:val="0"/>
+        <w:spacing w:after="0" w:line="240" w:lineRule="auto"/>
+        <w:jc w:val="both"/>
+        <w:rPr>
+          <w:rFonts w:cstheme="minorHAnsi"/>
+          <w:color w:val="2F5496" w:themeColor="accent1" w:themeShade="BF"/>
+          <w:u w:val="single" w:color="000000"/>
+        </w:rPr>
+      </w:pPr>
+      <w:r>
+        <w:rPr>
+          <w:rFonts w:cstheme="minorHAnsi"/>
+          <w:color w:val="2F5496" w:themeColor="accent1" w:themeShade="BF"/>
+          <w:u w:val="single" w:color="000000"/>
+        </w:rPr>
         <w:lastRenderedPageBreak/>
+        <w:t>Développement de l’application</w:t>
+      </w:r>
+      <w:r>
+        <w:rPr>
+          <w:rFonts w:cstheme="minorHAnsi"/>
+          <w:color w:val="2F5496" w:themeColor="accent1" w:themeShade="BF"/>
+        </w:rPr>
+        <w:t xml:space="preserve"> :</w:t>
+      </w:r>
+    </w:p>
+    <w:p>
+      <w:pPr>
+        <w:autoSpaceDE w:val="0"/>
+        <w:autoSpaceDN w:val="0"/>
+        <w:adjustRightInd w:val="0"/>
+        <w:spacing w:after="0" w:line="240" w:lineRule="auto"/>
+        <w:jc w:val="both"/>
+        <w:rPr>
+          <w:rFonts w:cstheme="minorHAnsi"/>
+          <w:color w:val="000000"/>
+          <w:u w:color="000000"/>
+        </w:rPr>
+      </w:pPr>
+      <w:r>
+        <w:rPr>
+          <w:rFonts w:cstheme="minorHAnsi"/>
+          <w:color w:val="000000"/>
+          <w:u w:color="000000"/>
+        </w:rPr>
         <w:t>Côté développement, il faudra favoriser la communication ainsi que la mise en place de procédure de développements au sein de l’équipe. Ceci ayant pour but d’améliorer la qualité du travail fourni et, de ce fait, la sécurisation des données :</w:t>
       </w:r>
     </w:p>
@@ -11214,8 +11763,13 @@
           <w:numId w:val="6"/>
         </w:numPr>
       </w:pPr>
-      <w:r>
-        <w:t>PHPStorm sera utilisé comme IDE afin de réaliser ce projet, c’est un logiciel très performant dans ce domaine et il possède une communauté très élevée ce qui nous a permis de choisir cet outil</w:t>
+      <w:proofErr w:type="spellStart"/>
+      <w:r>
+        <w:t>PHPStorm</w:t>
+      </w:r>
+      <w:proofErr w:type="spellEnd"/>
+      <w:r>
+        <w:t xml:space="preserve"> sera utilisé comme IDE afin de réaliser ce projet, c’est un logiciel très performant dans ce domaine et il possède une communauté très élevée ce qui nous a permis de choisir cet outil</w:t>
       </w:r>
     </w:p>
     <w:p>
@@ -11227,7 +11781,15 @@
         </w:numPr>
       </w:pPr>
       <w:r>
-        <w:t>Visual studio Code a été choisi pour la partie Front-End afin de réaliser notre interface, elle sera développée en HTML/CSS/JS</w:t>
+        <w:t xml:space="preserve">Visual studio Code a été choisi pour la partie </w:t>
+      </w:r>
+      <w:proofErr w:type="spellStart"/>
+      <w:r>
+        <w:t>Front-End</w:t>
+      </w:r>
+      <w:proofErr w:type="spellEnd"/>
+      <w:r>
+        <w:t xml:space="preserve"> afin de réaliser notre interface, elle sera développée en HTML/CSS/JS</w:t>
       </w:r>
     </w:p>
     <w:p>
@@ -11519,9 +12081,11 @@
       <w:pPr>
         <w:pStyle w:val="Titre4"/>
       </w:pPr>
+      <w:proofErr w:type="gramStart"/>
       <w:r>
         <w:t>API diverses</w:t>
       </w:r>
+      <w:proofErr w:type="gramEnd"/>
     </w:p>
     <w:p>
       <w:r>
@@ -12020,8 +12584,19 @@
                 <w:lang w:eastAsia="fr-FR"/>
               </w:rPr>
               <w:br/>
+            </w:r>
+            <w:proofErr w:type="spellStart"/>
+            <w:r>
+              <w:rPr>
+                <w:rFonts w:ascii="Arial" w:eastAsia="Times New Roman" w:hAnsi="Arial" w:cs="Arial"/>
+                <w:color w:val="FFFFFF"/>
+                <w:sz w:val="16"/>
+                <w:szCs w:val="16"/>
+                <w:lang w:eastAsia="fr-FR"/>
+              </w:rPr>
               <w:t>UserStory</w:t>
             </w:r>
+            <w:proofErr w:type="spellEnd"/>
           </w:p>
         </w:tc>
         <w:tc>
@@ -12098,6 +12673,7 @@
                 <w:lang w:eastAsia="fr-FR"/>
               </w:rPr>
             </w:pPr>
+            <w:proofErr w:type="spellStart"/>
             <w:r>
               <w:rPr>
                 <w:rFonts w:ascii="Arial" w:eastAsia="Times New Roman" w:hAnsi="Arial" w:cs="Arial"/>
@@ -12106,7 +12682,18 @@
                 <w:szCs w:val="16"/>
                 <w:lang w:eastAsia="fr-FR"/>
               </w:rPr>
-              <w:t>UserStory description</w:t>
+              <w:t>UserStory</w:t>
+            </w:r>
+            <w:proofErr w:type="spellEnd"/>
+            <w:r>
+              <w:rPr>
+                <w:rFonts w:ascii="Arial" w:eastAsia="Times New Roman" w:hAnsi="Arial" w:cs="Arial"/>
+                <w:color w:val="FFFFFF"/>
+                <w:sz w:val="16"/>
+                <w:szCs w:val="16"/>
+                <w:lang w:eastAsia="fr-FR"/>
+              </w:rPr>
+              <w:t xml:space="preserve"> description</w:t>
             </w:r>
           </w:p>
         </w:tc>
@@ -12343,7 +12930,19 @@
                 <w:szCs w:val="16"/>
                 <w:lang w:eastAsia="fr-FR"/>
               </w:rPr>
-              <w:t>je veux pouvoir créer un devis</w:t>
+              <w:t>J</w:t>
+            </w:r>
+            <w:r>
+              <w:rPr>
+                <w:rFonts w:ascii="Arial" w:eastAsia="Times New Roman" w:hAnsi="Arial" w:cs="Arial"/>
+                <w:b/>
+                <w:bCs/>
+                <w:color w:val="000000"/>
+                <w:sz w:val="16"/>
+                <w:szCs w:val="16"/>
+                <w:lang w:eastAsia="fr-FR"/>
+              </w:rPr>
+              <w:t>e veux pouvoir créer un devis</w:t>
             </w:r>
           </w:p>
         </w:tc>
@@ -12577,7 +13176,19 @@
                 <w:szCs w:val="16"/>
                 <w:lang w:eastAsia="fr-FR"/>
               </w:rPr>
-              <w:t>je veux pouvoir me connecter avec mon compte</w:t>
+              <w:t>J</w:t>
+            </w:r>
+            <w:r>
+              <w:rPr>
+                <w:rFonts w:ascii="Arial" w:eastAsia="Times New Roman" w:hAnsi="Arial" w:cs="Arial"/>
+                <w:b/>
+                <w:bCs/>
+                <w:color w:val="000000"/>
+                <w:sz w:val="16"/>
+                <w:szCs w:val="16"/>
+                <w:lang w:eastAsia="fr-FR"/>
+              </w:rPr>
+              <w:t>e veux pouvoir me connecter avec mon compte</w:t>
             </w:r>
           </w:p>
         </w:tc>
@@ -12802,7 +13413,19 @@
                 <w:szCs w:val="16"/>
                 <w:lang w:eastAsia="fr-FR"/>
               </w:rPr>
-              <w:t>je veux pouvoir ajouter un client</w:t>
+              <w:t>J</w:t>
+            </w:r>
+            <w:r>
+              <w:rPr>
+                <w:rFonts w:ascii="Arial" w:eastAsia="Times New Roman" w:hAnsi="Arial" w:cs="Arial"/>
+                <w:b/>
+                <w:bCs/>
+                <w:color w:val="000000"/>
+                <w:sz w:val="16"/>
+                <w:szCs w:val="16"/>
+                <w:lang w:eastAsia="fr-FR"/>
+              </w:rPr>
+              <w:t>e veux pouvoir ajouter un client</w:t>
             </w:r>
           </w:p>
         </w:tc>
@@ -13037,7 +13660,19 @@
                 <w:szCs w:val="16"/>
                 <w:lang w:eastAsia="fr-FR"/>
               </w:rPr>
-              <w:t>je veux pourvoir voir/gérer les projets d'un client</w:t>
+              <w:t>J</w:t>
+            </w:r>
+            <w:r>
+              <w:rPr>
+                <w:rFonts w:ascii="Arial" w:eastAsia="Times New Roman" w:hAnsi="Arial" w:cs="Arial"/>
+                <w:b/>
+                <w:bCs/>
+                <w:color w:val="000000"/>
+                <w:sz w:val="16"/>
+                <w:szCs w:val="16"/>
+                <w:lang w:eastAsia="fr-FR"/>
+              </w:rPr>
+              <w:t>e veux pourvoir voir/gérer les projets d'un client</w:t>
             </w:r>
           </w:p>
         </w:tc>
@@ -13272,7 +13907,19 @@
                 <w:szCs w:val="16"/>
                 <w:lang w:eastAsia="fr-FR"/>
               </w:rPr>
-              <w:t>je veux pouvoir créer un projet</w:t>
+              <w:t>J</w:t>
+            </w:r>
+            <w:r>
+              <w:rPr>
+                <w:rFonts w:ascii="Arial" w:eastAsia="Times New Roman" w:hAnsi="Arial" w:cs="Arial"/>
+                <w:b/>
+                <w:bCs/>
+                <w:color w:val="000000"/>
+                <w:sz w:val="16"/>
+                <w:szCs w:val="16"/>
+                <w:lang w:eastAsia="fr-FR"/>
+              </w:rPr>
+              <w:t>e veux pouvoir créer un projet</w:t>
             </w:r>
           </w:p>
         </w:tc>
@@ -13507,7 +14154,19 @@
                 <w:szCs w:val="16"/>
                 <w:lang w:eastAsia="fr-FR"/>
               </w:rPr>
-              <w:t>je veux pouvoir créer un plan</w:t>
+              <w:t>J</w:t>
+            </w:r>
+            <w:r>
+              <w:rPr>
+                <w:rFonts w:ascii="Arial" w:eastAsia="Times New Roman" w:hAnsi="Arial" w:cs="Arial"/>
+                <w:b/>
+                <w:bCs/>
+                <w:color w:val="000000"/>
+                <w:sz w:val="16"/>
+                <w:szCs w:val="16"/>
+                <w:lang w:eastAsia="fr-FR"/>
+              </w:rPr>
+              <w:t>e veux pouvoir créer un plan</w:t>
             </w:r>
           </w:p>
         </w:tc>
@@ -13742,7 +14401,19 @@
                 <w:szCs w:val="16"/>
                 <w:lang w:eastAsia="fr-FR"/>
               </w:rPr>
-              <w:t>je veux pouvoir valider un plan</w:t>
+              <w:t>J</w:t>
+            </w:r>
+            <w:r>
+              <w:rPr>
+                <w:rFonts w:ascii="Arial" w:eastAsia="Times New Roman" w:hAnsi="Arial" w:cs="Arial"/>
+                <w:b/>
+                <w:bCs/>
+                <w:color w:val="000000"/>
+                <w:sz w:val="16"/>
+                <w:szCs w:val="16"/>
+                <w:lang w:eastAsia="fr-FR"/>
+              </w:rPr>
+              <w:t>e veux pouvoir valider un plan</w:t>
             </w:r>
           </w:p>
         </w:tc>
@@ -13977,7 +14648,19 @@
                 <w:szCs w:val="16"/>
                 <w:lang w:eastAsia="fr-FR"/>
               </w:rPr>
-              <w:t>je veux pouvoir valider un projet</w:t>
+              <w:t>Je</w:t>
+            </w:r>
+            <w:r>
+              <w:rPr>
+                <w:rFonts w:ascii="Arial" w:eastAsia="Times New Roman" w:hAnsi="Arial" w:cs="Arial"/>
+                <w:b/>
+                <w:bCs/>
+                <w:color w:val="000000"/>
+                <w:sz w:val="16"/>
+                <w:szCs w:val="16"/>
+                <w:lang w:eastAsia="fr-FR"/>
+              </w:rPr>
+              <w:t xml:space="preserve"> veux pouvoir valider un projet</w:t>
             </w:r>
           </w:p>
         </w:tc>
@@ -14094,6 +14777,1412 @@
           </w:p>
         </w:tc>
       </w:tr>
+      <w:tr>
+        <w:trPr>
+          <w:trHeight w:val="255"/>
+        </w:trPr>
+        <w:tc>
+          <w:tcPr>
+            <w:tcW w:w="852" w:type="dxa"/>
+            <w:tcBorders>
+              <w:top w:val="single" w:sz="4" w:space="0" w:color="auto"/>
+              <w:left w:val="single" w:sz="4" w:space="0" w:color="auto"/>
+              <w:bottom w:val="single" w:sz="4" w:space="0" w:color="auto"/>
+              <w:right w:val="single" w:sz="4" w:space="0" w:color="auto"/>
+            </w:tcBorders>
+            <w:shd w:val="clear" w:color="auto" w:fill="auto"/>
+            <w:noWrap/>
+            <w:vAlign w:val="center"/>
+          </w:tcPr>
+          <w:p>
+            <w:pPr>
+              <w:spacing w:after="0" w:line="240" w:lineRule="auto"/>
+              <w:jc w:val="center"/>
+              <w:rPr>
+                <w:rFonts w:ascii="Arial" w:eastAsia="Times New Roman" w:hAnsi="Arial" w:cs="Arial"/>
+                <w:color w:val="4472C4"/>
+                <w:sz w:val="16"/>
+                <w:szCs w:val="16"/>
+                <w:lang w:eastAsia="fr-FR"/>
+              </w:rPr>
+            </w:pPr>
+            <w:r>
+              <w:rPr>
+                <w:rFonts w:ascii="Arial" w:eastAsia="Times New Roman" w:hAnsi="Arial" w:cs="Arial"/>
+                <w:color w:val="4472C4"/>
+                <w:sz w:val="16"/>
+                <w:szCs w:val="16"/>
+                <w:lang w:eastAsia="fr-FR"/>
+              </w:rPr>
+              <w:t>US015</w:t>
+            </w:r>
+          </w:p>
+        </w:tc>
+        <w:tc>
+          <w:tcPr>
+            <w:tcW w:w="994" w:type="dxa"/>
+            <w:tcBorders>
+              <w:top w:val="single" w:sz="4" w:space="0" w:color="auto"/>
+              <w:left w:val="nil"/>
+              <w:bottom w:val="single" w:sz="4" w:space="0" w:color="auto"/>
+              <w:right w:val="nil"/>
+            </w:tcBorders>
+            <w:shd w:val="clear" w:color="auto" w:fill="auto"/>
+            <w:noWrap/>
+            <w:vAlign w:val="center"/>
+          </w:tcPr>
+          <w:p>
+            <w:pPr>
+              <w:spacing w:after="0" w:line="240" w:lineRule="auto"/>
+              <w:jc w:val="center"/>
+              <w:rPr>
+                <w:rFonts w:ascii="Arial" w:eastAsia="Times New Roman" w:hAnsi="Arial" w:cs="Arial"/>
+                <w:color w:val="000000"/>
+                <w:sz w:val="16"/>
+                <w:szCs w:val="16"/>
+                <w:lang w:eastAsia="fr-FR"/>
+              </w:rPr>
+            </w:pPr>
+            <w:r>
+              <w:rPr>
+                <w:rFonts w:ascii="Arial" w:eastAsia="Times New Roman" w:hAnsi="Arial" w:cs="Arial"/>
+                <w:color w:val="000000"/>
+                <w:sz w:val="16"/>
+                <w:szCs w:val="16"/>
+                <w:lang w:eastAsia="fr-FR"/>
+              </w:rPr>
+              <w:t>Commercial</w:t>
+            </w:r>
+          </w:p>
+        </w:tc>
+        <w:tc>
+          <w:tcPr>
+            <w:tcW w:w="3712" w:type="dxa"/>
+            <w:tcBorders>
+              <w:top w:val="single" w:sz="4" w:space="0" w:color="auto"/>
+              <w:left w:val="single" w:sz="4" w:space="0" w:color="auto"/>
+              <w:bottom w:val="single" w:sz="4" w:space="0" w:color="auto"/>
+              <w:right w:val="single" w:sz="4" w:space="0" w:color="auto"/>
+            </w:tcBorders>
+            <w:shd w:val="clear" w:color="auto" w:fill="auto"/>
+            <w:noWrap/>
+            <w:vAlign w:val="center"/>
+          </w:tcPr>
+          <w:p>
+            <w:pPr>
+              <w:spacing w:after="0" w:line="240" w:lineRule="auto"/>
+              <w:jc w:val="center"/>
+              <w:rPr>
+                <w:rFonts w:ascii="Arial" w:eastAsia="Times New Roman" w:hAnsi="Arial" w:cs="Arial"/>
+                <w:b/>
+                <w:bCs/>
+                <w:color w:val="000000"/>
+                <w:sz w:val="16"/>
+                <w:szCs w:val="16"/>
+                <w:lang w:eastAsia="fr-FR"/>
+              </w:rPr>
+            </w:pPr>
+            <w:r>
+              <w:rPr>
+                <w:rFonts w:ascii="Arial" w:eastAsia="Times New Roman" w:hAnsi="Arial" w:cs="Arial"/>
+                <w:b/>
+                <w:bCs/>
+                <w:color w:val="000000"/>
+                <w:sz w:val="16"/>
+                <w:szCs w:val="16"/>
+                <w:lang w:eastAsia="fr-FR"/>
+              </w:rPr>
+              <w:t>Je veux pouvoir supprimer un devis</w:t>
+            </w:r>
+          </w:p>
+        </w:tc>
+        <w:tc>
+          <w:tcPr>
+            <w:tcW w:w="2640" w:type="dxa"/>
+            <w:tcBorders>
+              <w:top w:val="single" w:sz="4" w:space="0" w:color="auto"/>
+              <w:left w:val="nil"/>
+              <w:bottom w:val="single" w:sz="4" w:space="0" w:color="auto"/>
+              <w:right w:val="single" w:sz="4" w:space="0" w:color="auto"/>
+            </w:tcBorders>
+            <w:shd w:val="clear" w:color="auto" w:fill="auto"/>
+            <w:noWrap/>
+            <w:vAlign w:val="bottom"/>
+          </w:tcPr>
+          <w:p>
+            <w:pPr>
+              <w:spacing w:after="0" w:line="240" w:lineRule="auto"/>
+              <w:rPr>
+                <w:rFonts w:ascii="Arial" w:eastAsia="Times New Roman" w:hAnsi="Arial" w:cs="Arial"/>
+                <w:color w:val="000000"/>
+                <w:sz w:val="16"/>
+                <w:szCs w:val="16"/>
+                <w:lang w:eastAsia="fr-FR"/>
+              </w:rPr>
+            </w:pPr>
+            <w:r>
+              <w:rPr>
+                <w:rFonts w:ascii="Arial" w:eastAsia="Times New Roman" w:hAnsi="Arial" w:cs="Arial"/>
+                <w:color w:val="000000"/>
+                <w:sz w:val="16"/>
+                <w:szCs w:val="16"/>
+                <w:lang w:eastAsia="fr-FR"/>
+              </w:rPr>
+              <w:t>Supprimer un devis</w:t>
+            </w:r>
+          </w:p>
+        </w:tc>
+        <w:tc>
+          <w:tcPr>
+            <w:tcW w:w="510" w:type="dxa"/>
+            <w:tcBorders>
+              <w:top w:val="single" w:sz="4" w:space="0" w:color="auto"/>
+              <w:left w:val="single" w:sz="4" w:space="0" w:color="auto"/>
+              <w:bottom w:val="single" w:sz="4" w:space="0" w:color="auto"/>
+              <w:right w:val="single" w:sz="4" w:space="0" w:color="auto"/>
+            </w:tcBorders>
+            <w:shd w:val="clear" w:color="000000" w:fill="70AD47"/>
+            <w:noWrap/>
+            <w:vAlign w:val="center"/>
+          </w:tcPr>
+          <w:p>
+            <w:pPr>
+              <w:spacing w:after="0" w:line="240" w:lineRule="auto"/>
+              <w:jc w:val="center"/>
+              <w:rPr>
+                <w:rFonts w:ascii="Arial" w:eastAsia="Times New Roman" w:hAnsi="Arial" w:cs="Arial"/>
+                <w:color w:val="FFFFFF"/>
+                <w:sz w:val="16"/>
+                <w:szCs w:val="16"/>
+                <w:lang w:eastAsia="fr-FR"/>
+              </w:rPr>
+            </w:pPr>
+            <w:r>
+              <w:rPr>
+                <w:rFonts w:ascii="Arial" w:eastAsia="Times New Roman" w:hAnsi="Arial" w:cs="Arial"/>
+                <w:color w:val="FFFFFF"/>
+                <w:sz w:val="16"/>
+                <w:szCs w:val="16"/>
+                <w:lang w:eastAsia="fr-FR"/>
+              </w:rPr>
+              <w:t>OK</w:t>
+            </w:r>
+          </w:p>
+        </w:tc>
+        <w:tc>
+          <w:tcPr>
+            <w:tcW w:w="2522" w:type="dxa"/>
+            <w:tcBorders>
+              <w:top w:val="single" w:sz="4" w:space="0" w:color="auto"/>
+              <w:left w:val="nil"/>
+              <w:bottom w:val="single" w:sz="4" w:space="0" w:color="auto"/>
+              <w:right w:val="single" w:sz="4" w:space="0" w:color="auto"/>
+            </w:tcBorders>
+            <w:shd w:val="clear" w:color="auto" w:fill="auto"/>
+            <w:noWrap/>
+            <w:vAlign w:val="bottom"/>
+          </w:tcPr>
+          <w:p>
+            <w:pPr>
+              <w:spacing w:after="0" w:line="240" w:lineRule="auto"/>
+              <w:rPr>
+                <w:rFonts w:ascii="Arial" w:eastAsia="Times New Roman" w:hAnsi="Arial" w:cs="Arial"/>
+                <w:color w:val="000000"/>
+                <w:sz w:val="16"/>
+                <w:szCs w:val="16"/>
+                <w:lang w:eastAsia="fr-FR"/>
+              </w:rPr>
+            </w:pPr>
+          </w:p>
+        </w:tc>
+      </w:tr>
+      <w:tr>
+        <w:trPr>
+          <w:trHeight w:val="255"/>
+        </w:trPr>
+        <w:tc>
+          <w:tcPr>
+            <w:tcW w:w="852" w:type="dxa"/>
+            <w:tcBorders>
+              <w:top w:val="single" w:sz="4" w:space="0" w:color="auto"/>
+              <w:left w:val="single" w:sz="4" w:space="0" w:color="auto"/>
+              <w:bottom w:val="single" w:sz="4" w:space="0" w:color="auto"/>
+              <w:right w:val="single" w:sz="4" w:space="0" w:color="auto"/>
+            </w:tcBorders>
+            <w:shd w:val="clear" w:color="auto" w:fill="auto"/>
+            <w:noWrap/>
+            <w:vAlign w:val="center"/>
+          </w:tcPr>
+          <w:p>
+            <w:pPr>
+              <w:spacing w:after="0" w:line="240" w:lineRule="auto"/>
+              <w:jc w:val="center"/>
+              <w:rPr>
+                <w:rFonts w:ascii="Arial" w:eastAsia="Times New Roman" w:hAnsi="Arial" w:cs="Arial"/>
+                <w:color w:val="4472C4"/>
+                <w:sz w:val="16"/>
+                <w:szCs w:val="16"/>
+                <w:lang w:eastAsia="fr-FR"/>
+              </w:rPr>
+            </w:pPr>
+            <w:r>
+              <w:rPr>
+                <w:rFonts w:ascii="Arial" w:eastAsia="Times New Roman" w:hAnsi="Arial" w:cs="Arial"/>
+                <w:color w:val="4472C4"/>
+                <w:sz w:val="16"/>
+                <w:szCs w:val="16"/>
+                <w:lang w:eastAsia="fr-FR"/>
+              </w:rPr>
+              <w:t>US016</w:t>
+            </w:r>
+          </w:p>
+        </w:tc>
+        <w:tc>
+          <w:tcPr>
+            <w:tcW w:w="994" w:type="dxa"/>
+            <w:tcBorders>
+              <w:top w:val="single" w:sz="4" w:space="0" w:color="auto"/>
+              <w:left w:val="nil"/>
+              <w:bottom w:val="single" w:sz="4" w:space="0" w:color="auto"/>
+              <w:right w:val="nil"/>
+            </w:tcBorders>
+            <w:shd w:val="clear" w:color="auto" w:fill="auto"/>
+            <w:noWrap/>
+            <w:vAlign w:val="center"/>
+          </w:tcPr>
+          <w:p>
+            <w:pPr>
+              <w:spacing w:after="0" w:line="240" w:lineRule="auto"/>
+              <w:jc w:val="center"/>
+              <w:rPr>
+                <w:rFonts w:ascii="Arial" w:eastAsia="Times New Roman" w:hAnsi="Arial" w:cs="Arial"/>
+                <w:color w:val="000000"/>
+                <w:sz w:val="16"/>
+                <w:szCs w:val="16"/>
+                <w:lang w:eastAsia="fr-FR"/>
+              </w:rPr>
+            </w:pPr>
+            <w:r>
+              <w:rPr>
+                <w:rFonts w:ascii="Arial" w:eastAsia="Times New Roman" w:hAnsi="Arial" w:cs="Arial"/>
+                <w:color w:val="000000"/>
+                <w:sz w:val="16"/>
+                <w:szCs w:val="16"/>
+                <w:lang w:eastAsia="fr-FR"/>
+              </w:rPr>
+              <w:t>Commercial</w:t>
+            </w:r>
+          </w:p>
+        </w:tc>
+        <w:tc>
+          <w:tcPr>
+            <w:tcW w:w="3712" w:type="dxa"/>
+            <w:tcBorders>
+              <w:top w:val="single" w:sz="4" w:space="0" w:color="auto"/>
+              <w:left w:val="single" w:sz="4" w:space="0" w:color="auto"/>
+              <w:bottom w:val="single" w:sz="4" w:space="0" w:color="auto"/>
+              <w:right w:val="single" w:sz="4" w:space="0" w:color="auto"/>
+            </w:tcBorders>
+            <w:shd w:val="clear" w:color="auto" w:fill="auto"/>
+            <w:noWrap/>
+            <w:vAlign w:val="center"/>
+          </w:tcPr>
+          <w:p>
+            <w:pPr>
+              <w:spacing w:after="0" w:line="240" w:lineRule="auto"/>
+              <w:jc w:val="center"/>
+              <w:rPr>
+                <w:rFonts w:ascii="Arial" w:eastAsia="Times New Roman" w:hAnsi="Arial" w:cs="Arial"/>
+                <w:b/>
+                <w:bCs/>
+                <w:color w:val="000000"/>
+                <w:sz w:val="16"/>
+                <w:szCs w:val="16"/>
+                <w:lang w:eastAsia="fr-FR"/>
+              </w:rPr>
+            </w:pPr>
+            <w:r>
+              <w:rPr>
+                <w:rFonts w:ascii="Arial" w:eastAsia="Times New Roman" w:hAnsi="Arial" w:cs="Arial"/>
+                <w:b/>
+                <w:bCs/>
+                <w:color w:val="000000"/>
+                <w:sz w:val="16"/>
+                <w:szCs w:val="16"/>
+                <w:lang w:eastAsia="fr-FR"/>
+              </w:rPr>
+              <w:t xml:space="preserve">Je veux pouvoir supprimer un plan </w:t>
+            </w:r>
+          </w:p>
+        </w:tc>
+        <w:tc>
+          <w:tcPr>
+            <w:tcW w:w="2640" w:type="dxa"/>
+            <w:tcBorders>
+              <w:top w:val="single" w:sz="4" w:space="0" w:color="auto"/>
+              <w:left w:val="nil"/>
+              <w:bottom w:val="single" w:sz="4" w:space="0" w:color="auto"/>
+              <w:right w:val="single" w:sz="4" w:space="0" w:color="auto"/>
+            </w:tcBorders>
+            <w:shd w:val="clear" w:color="auto" w:fill="auto"/>
+            <w:noWrap/>
+            <w:vAlign w:val="bottom"/>
+          </w:tcPr>
+          <w:p>
+            <w:pPr>
+              <w:spacing w:after="0" w:line="240" w:lineRule="auto"/>
+              <w:rPr>
+                <w:rFonts w:ascii="Arial" w:eastAsia="Times New Roman" w:hAnsi="Arial" w:cs="Arial"/>
+                <w:color w:val="000000"/>
+                <w:sz w:val="16"/>
+                <w:szCs w:val="16"/>
+                <w:lang w:eastAsia="fr-FR"/>
+              </w:rPr>
+            </w:pPr>
+            <w:r>
+              <w:rPr>
+                <w:rFonts w:ascii="Arial" w:eastAsia="Times New Roman" w:hAnsi="Arial" w:cs="Arial"/>
+                <w:color w:val="000000"/>
+                <w:sz w:val="16"/>
+                <w:szCs w:val="16"/>
+                <w:lang w:eastAsia="fr-FR"/>
+              </w:rPr>
+              <w:t>Supprimer un plan</w:t>
+            </w:r>
+          </w:p>
+        </w:tc>
+        <w:tc>
+          <w:tcPr>
+            <w:tcW w:w="510" w:type="dxa"/>
+            <w:tcBorders>
+              <w:top w:val="single" w:sz="4" w:space="0" w:color="auto"/>
+              <w:left w:val="single" w:sz="4" w:space="0" w:color="auto"/>
+              <w:bottom w:val="single" w:sz="4" w:space="0" w:color="auto"/>
+              <w:right w:val="single" w:sz="4" w:space="0" w:color="auto"/>
+            </w:tcBorders>
+            <w:shd w:val="clear" w:color="000000" w:fill="70AD47"/>
+            <w:noWrap/>
+            <w:vAlign w:val="center"/>
+          </w:tcPr>
+          <w:p>
+            <w:pPr>
+              <w:spacing w:after="0" w:line="240" w:lineRule="auto"/>
+              <w:jc w:val="center"/>
+              <w:rPr>
+                <w:rFonts w:ascii="Arial" w:eastAsia="Times New Roman" w:hAnsi="Arial" w:cs="Arial"/>
+                <w:color w:val="FFFFFF"/>
+                <w:sz w:val="16"/>
+                <w:szCs w:val="16"/>
+                <w:lang w:eastAsia="fr-FR"/>
+              </w:rPr>
+            </w:pPr>
+            <w:r>
+              <w:rPr>
+                <w:rFonts w:ascii="Arial" w:eastAsia="Times New Roman" w:hAnsi="Arial" w:cs="Arial"/>
+                <w:color w:val="FFFFFF"/>
+                <w:sz w:val="16"/>
+                <w:szCs w:val="16"/>
+                <w:lang w:eastAsia="fr-FR"/>
+              </w:rPr>
+              <w:t>OK</w:t>
+            </w:r>
+          </w:p>
+        </w:tc>
+        <w:tc>
+          <w:tcPr>
+            <w:tcW w:w="2522" w:type="dxa"/>
+            <w:tcBorders>
+              <w:top w:val="single" w:sz="4" w:space="0" w:color="auto"/>
+              <w:left w:val="nil"/>
+              <w:bottom w:val="single" w:sz="4" w:space="0" w:color="auto"/>
+              <w:right w:val="single" w:sz="4" w:space="0" w:color="auto"/>
+            </w:tcBorders>
+            <w:shd w:val="clear" w:color="auto" w:fill="auto"/>
+            <w:noWrap/>
+            <w:vAlign w:val="bottom"/>
+          </w:tcPr>
+          <w:p>
+            <w:pPr>
+              <w:spacing w:after="0" w:line="240" w:lineRule="auto"/>
+              <w:rPr>
+                <w:rFonts w:ascii="Arial" w:eastAsia="Times New Roman" w:hAnsi="Arial" w:cs="Arial"/>
+                <w:color w:val="000000"/>
+                <w:sz w:val="16"/>
+                <w:szCs w:val="16"/>
+                <w:lang w:eastAsia="fr-FR"/>
+              </w:rPr>
+            </w:pPr>
+          </w:p>
+        </w:tc>
+      </w:tr>
+      <w:tr>
+        <w:trPr>
+          <w:trHeight w:val="255"/>
+        </w:trPr>
+        <w:tc>
+          <w:tcPr>
+            <w:tcW w:w="852" w:type="dxa"/>
+            <w:tcBorders>
+              <w:top w:val="single" w:sz="4" w:space="0" w:color="auto"/>
+              <w:left w:val="single" w:sz="4" w:space="0" w:color="auto"/>
+              <w:bottom w:val="single" w:sz="4" w:space="0" w:color="auto"/>
+              <w:right w:val="single" w:sz="4" w:space="0" w:color="auto"/>
+            </w:tcBorders>
+            <w:shd w:val="clear" w:color="auto" w:fill="auto"/>
+            <w:noWrap/>
+            <w:vAlign w:val="center"/>
+          </w:tcPr>
+          <w:p>
+            <w:pPr>
+              <w:spacing w:after="0" w:line="240" w:lineRule="auto"/>
+              <w:jc w:val="center"/>
+              <w:rPr>
+                <w:rFonts w:ascii="Arial" w:eastAsia="Times New Roman" w:hAnsi="Arial" w:cs="Arial"/>
+                <w:color w:val="4472C4"/>
+                <w:sz w:val="16"/>
+                <w:szCs w:val="16"/>
+                <w:lang w:eastAsia="fr-FR"/>
+              </w:rPr>
+            </w:pPr>
+            <w:r>
+              <w:rPr>
+                <w:rFonts w:ascii="Arial" w:eastAsia="Times New Roman" w:hAnsi="Arial" w:cs="Arial"/>
+                <w:color w:val="4472C4"/>
+                <w:sz w:val="16"/>
+                <w:szCs w:val="16"/>
+                <w:lang w:eastAsia="fr-FR"/>
+              </w:rPr>
+              <w:t>US017</w:t>
+            </w:r>
+          </w:p>
+        </w:tc>
+        <w:tc>
+          <w:tcPr>
+            <w:tcW w:w="994" w:type="dxa"/>
+            <w:tcBorders>
+              <w:top w:val="single" w:sz="4" w:space="0" w:color="auto"/>
+              <w:left w:val="nil"/>
+              <w:bottom w:val="single" w:sz="4" w:space="0" w:color="auto"/>
+              <w:right w:val="nil"/>
+            </w:tcBorders>
+            <w:shd w:val="clear" w:color="auto" w:fill="auto"/>
+            <w:noWrap/>
+            <w:vAlign w:val="center"/>
+          </w:tcPr>
+          <w:p>
+            <w:pPr>
+              <w:spacing w:after="0" w:line="240" w:lineRule="auto"/>
+              <w:jc w:val="center"/>
+              <w:rPr>
+                <w:rFonts w:ascii="Arial" w:eastAsia="Times New Roman" w:hAnsi="Arial" w:cs="Arial"/>
+                <w:color w:val="000000"/>
+                <w:sz w:val="16"/>
+                <w:szCs w:val="16"/>
+                <w:lang w:eastAsia="fr-FR"/>
+              </w:rPr>
+            </w:pPr>
+            <w:r>
+              <w:rPr>
+                <w:rFonts w:ascii="Arial" w:eastAsia="Times New Roman" w:hAnsi="Arial" w:cs="Arial"/>
+                <w:color w:val="000000"/>
+                <w:sz w:val="16"/>
+                <w:szCs w:val="16"/>
+                <w:lang w:eastAsia="fr-FR"/>
+              </w:rPr>
+              <w:t>Commercial</w:t>
+            </w:r>
+          </w:p>
+        </w:tc>
+        <w:tc>
+          <w:tcPr>
+            <w:tcW w:w="3712" w:type="dxa"/>
+            <w:tcBorders>
+              <w:top w:val="single" w:sz="4" w:space="0" w:color="auto"/>
+              <w:left w:val="single" w:sz="4" w:space="0" w:color="auto"/>
+              <w:bottom w:val="single" w:sz="4" w:space="0" w:color="auto"/>
+              <w:right w:val="single" w:sz="4" w:space="0" w:color="auto"/>
+            </w:tcBorders>
+            <w:shd w:val="clear" w:color="auto" w:fill="auto"/>
+            <w:noWrap/>
+            <w:vAlign w:val="center"/>
+          </w:tcPr>
+          <w:p>
+            <w:pPr>
+              <w:spacing w:after="0" w:line="240" w:lineRule="auto"/>
+              <w:jc w:val="center"/>
+              <w:rPr>
+                <w:rFonts w:ascii="Arial" w:eastAsia="Times New Roman" w:hAnsi="Arial" w:cs="Arial"/>
+                <w:b/>
+                <w:bCs/>
+                <w:color w:val="000000"/>
+                <w:sz w:val="16"/>
+                <w:szCs w:val="16"/>
+                <w:lang w:eastAsia="fr-FR"/>
+              </w:rPr>
+            </w:pPr>
+            <w:r>
+              <w:rPr>
+                <w:rFonts w:ascii="Arial" w:eastAsia="Times New Roman" w:hAnsi="Arial" w:cs="Arial"/>
+                <w:b/>
+                <w:bCs/>
+                <w:color w:val="000000"/>
+                <w:sz w:val="16"/>
+                <w:szCs w:val="16"/>
+                <w:lang w:eastAsia="fr-FR"/>
+              </w:rPr>
+              <w:t xml:space="preserve">Je veux pouvoir supprimer un </w:t>
+            </w:r>
+            <w:r>
+              <w:rPr>
+                <w:rFonts w:ascii="Arial" w:eastAsia="Times New Roman" w:hAnsi="Arial" w:cs="Arial"/>
+                <w:b/>
+                <w:bCs/>
+                <w:color w:val="000000"/>
+                <w:sz w:val="16"/>
+                <w:szCs w:val="16"/>
+                <w:lang w:eastAsia="fr-FR"/>
+              </w:rPr>
+              <w:t>client</w:t>
+            </w:r>
+            <w:r>
+              <w:rPr>
+                <w:rFonts w:ascii="Arial" w:eastAsia="Times New Roman" w:hAnsi="Arial" w:cs="Arial"/>
+                <w:b/>
+                <w:bCs/>
+                <w:color w:val="000000"/>
+                <w:sz w:val="16"/>
+                <w:szCs w:val="16"/>
+                <w:lang w:eastAsia="fr-FR"/>
+              </w:rPr>
+              <w:t xml:space="preserve"> </w:t>
+            </w:r>
+          </w:p>
+        </w:tc>
+        <w:tc>
+          <w:tcPr>
+            <w:tcW w:w="2640" w:type="dxa"/>
+            <w:tcBorders>
+              <w:top w:val="single" w:sz="4" w:space="0" w:color="auto"/>
+              <w:left w:val="nil"/>
+              <w:bottom w:val="single" w:sz="4" w:space="0" w:color="auto"/>
+              <w:right w:val="single" w:sz="4" w:space="0" w:color="auto"/>
+            </w:tcBorders>
+            <w:shd w:val="clear" w:color="auto" w:fill="auto"/>
+            <w:noWrap/>
+            <w:vAlign w:val="bottom"/>
+          </w:tcPr>
+          <w:p>
+            <w:pPr>
+              <w:spacing w:after="0" w:line="240" w:lineRule="auto"/>
+              <w:rPr>
+                <w:rFonts w:ascii="Arial" w:eastAsia="Times New Roman" w:hAnsi="Arial" w:cs="Arial"/>
+                <w:color w:val="000000"/>
+                <w:sz w:val="16"/>
+                <w:szCs w:val="16"/>
+                <w:lang w:eastAsia="fr-FR"/>
+              </w:rPr>
+            </w:pPr>
+            <w:r>
+              <w:rPr>
+                <w:rFonts w:ascii="Arial" w:eastAsia="Times New Roman" w:hAnsi="Arial" w:cs="Arial"/>
+                <w:color w:val="000000"/>
+                <w:sz w:val="16"/>
+                <w:szCs w:val="16"/>
+                <w:lang w:eastAsia="fr-FR"/>
+              </w:rPr>
+              <w:t>Supprimer un client</w:t>
+            </w:r>
+          </w:p>
+        </w:tc>
+        <w:tc>
+          <w:tcPr>
+            <w:tcW w:w="510" w:type="dxa"/>
+            <w:tcBorders>
+              <w:top w:val="single" w:sz="4" w:space="0" w:color="auto"/>
+              <w:left w:val="single" w:sz="4" w:space="0" w:color="auto"/>
+              <w:bottom w:val="single" w:sz="4" w:space="0" w:color="auto"/>
+              <w:right w:val="single" w:sz="4" w:space="0" w:color="auto"/>
+            </w:tcBorders>
+            <w:shd w:val="clear" w:color="000000" w:fill="70AD47"/>
+            <w:noWrap/>
+            <w:vAlign w:val="center"/>
+          </w:tcPr>
+          <w:p>
+            <w:pPr>
+              <w:spacing w:after="0" w:line="240" w:lineRule="auto"/>
+              <w:jc w:val="center"/>
+              <w:rPr>
+                <w:rFonts w:ascii="Arial" w:eastAsia="Times New Roman" w:hAnsi="Arial" w:cs="Arial"/>
+                <w:color w:val="FFFFFF"/>
+                <w:sz w:val="16"/>
+                <w:szCs w:val="16"/>
+                <w:lang w:eastAsia="fr-FR"/>
+              </w:rPr>
+            </w:pPr>
+            <w:r>
+              <w:rPr>
+                <w:rFonts w:ascii="Arial" w:eastAsia="Times New Roman" w:hAnsi="Arial" w:cs="Arial"/>
+                <w:color w:val="FFFFFF"/>
+                <w:sz w:val="16"/>
+                <w:szCs w:val="16"/>
+                <w:lang w:eastAsia="fr-FR"/>
+              </w:rPr>
+              <w:t>OK</w:t>
+            </w:r>
+          </w:p>
+        </w:tc>
+        <w:tc>
+          <w:tcPr>
+            <w:tcW w:w="2522" w:type="dxa"/>
+            <w:tcBorders>
+              <w:top w:val="single" w:sz="4" w:space="0" w:color="auto"/>
+              <w:left w:val="nil"/>
+              <w:bottom w:val="single" w:sz="4" w:space="0" w:color="auto"/>
+              <w:right w:val="single" w:sz="4" w:space="0" w:color="auto"/>
+            </w:tcBorders>
+            <w:shd w:val="clear" w:color="auto" w:fill="auto"/>
+            <w:noWrap/>
+            <w:vAlign w:val="bottom"/>
+          </w:tcPr>
+          <w:p>
+            <w:pPr>
+              <w:spacing w:after="0" w:line="240" w:lineRule="auto"/>
+              <w:rPr>
+                <w:rFonts w:ascii="Arial" w:eastAsia="Times New Roman" w:hAnsi="Arial" w:cs="Arial"/>
+                <w:color w:val="000000"/>
+                <w:sz w:val="16"/>
+                <w:szCs w:val="16"/>
+                <w:lang w:eastAsia="fr-FR"/>
+              </w:rPr>
+            </w:pPr>
+          </w:p>
+        </w:tc>
+      </w:tr>
+      <w:tr>
+        <w:trPr>
+          <w:trHeight w:val="255"/>
+        </w:trPr>
+        <w:tc>
+          <w:tcPr>
+            <w:tcW w:w="852" w:type="dxa"/>
+            <w:tcBorders>
+              <w:top w:val="single" w:sz="4" w:space="0" w:color="auto"/>
+              <w:left w:val="single" w:sz="4" w:space="0" w:color="auto"/>
+              <w:bottom w:val="single" w:sz="4" w:space="0" w:color="auto"/>
+              <w:right w:val="single" w:sz="4" w:space="0" w:color="auto"/>
+            </w:tcBorders>
+            <w:shd w:val="clear" w:color="auto" w:fill="auto"/>
+            <w:noWrap/>
+            <w:vAlign w:val="center"/>
+          </w:tcPr>
+          <w:p>
+            <w:pPr>
+              <w:spacing w:after="0" w:line="240" w:lineRule="auto"/>
+              <w:jc w:val="center"/>
+              <w:rPr>
+                <w:rFonts w:ascii="Arial" w:eastAsia="Times New Roman" w:hAnsi="Arial" w:cs="Arial"/>
+                <w:color w:val="4472C4"/>
+                <w:sz w:val="16"/>
+                <w:szCs w:val="16"/>
+                <w:lang w:eastAsia="fr-FR"/>
+              </w:rPr>
+            </w:pPr>
+            <w:r>
+              <w:rPr>
+                <w:rFonts w:ascii="Arial" w:eastAsia="Times New Roman" w:hAnsi="Arial" w:cs="Arial"/>
+                <w:color w:val="4472C4"/>
+                <w:sz w:val="16"/>
+                <w:szCs w:val="16"/>
+                <w:lang w:eastAsia="fr-FR"/>
+              </w:rPr>
+              <w:t>US018</w:t>
+            </w:r>
+          </w:p>
+        </w:tc>
+        <w:tc>
+          <w:tcPr>
+            <w:tcW w:w="994" w:type="dxa"/>
+            <w:tcBorders>
+              <w:top w:val="single" w:sz="4" w:space="0" w:color="auto"/>
+              <w:left w:val="nil"/>
+              <w:bottom w:val="single" w:sz="4" w:space="0" w:color="auto"/>
+              <w:right w:val="nil"/>
+            </w:tcBorders>
+            <w:shd w:val="clear" w:color="auto" w:fill="auto"/>
+            <w:noWrap/>
+            <w:vAlign w:val="center"/>
+          </w:tcPr>
+          <w:p>
+            <w:pPr>
+              <w:spacing w:after="0" w:line="240" w:lineRule="auto"/>
+              <w:jc w:val="center"/>
+              <w:rPr>
+                <w:rFonts w:ascii="Arial" w:eastAsia="Times New Roman" w:hAnsi="Arial" w:cs="Arial"/>
+                <w:color w:val="000000"/>
+                <w:sz w:val="16"/>
+                <w:szCs w:val="16"/>
+                <w:lang w:eastAsia="fr-FR"/>
+              </w:rPr>
+            </w:pPr>
+            <w:r>
+              <w:rPr>
+                <w:rFonts w:ascii="Arial" w:eastAsia="Times New Roman" w:hAnsi="Arial" w:cs="Arial"/>
+                <w:color w:val="000000"/>
+                <w:sz w:val="16"/>
+                <w:szCs w:val="16"/>
+                <w:lang w:eastAsia="fr-FR"/>
+              </w:rPr>
+              <w:t>Commercial</w:t>
+            </w:r>
+          </w:p>
+        </w:tc>
+        <w:tc>
+          <w:tcPr>
+            <w:tcW w:w="3712" w:type="dxa"/>
+            <w:tcBorders>
+              <w:top w:val="single" w:sz="4" w:space="0" w:color="auto"/>
+              <w:left w:val="single" w:sz="4" w:space="0" w:color="auto"/>
+              <w:bottom w:val="single" w:sz="4" w:space="0" w:color="auto"/>
+              <w:right w:val="single" w:sz="4" w:space="0" w:color="auto"/>
+            </w:tcBorders>
+            <w:shd w:val="clear" w:color="auto" w:fill="auto"/>
+            <w:noWrap/>
+            <w:vAlign w:val="center"/>
+          </w:tcPr>
+          <w:p>
+            <w:pPr>
+              <w:spacing w:after="0" w:line="240" w:lineRule="auto"/>
+              <w:jc w:val="center"/>
+              <w:rPr>
+                <w:rFonts w:ascii="Arial" w:eastAsia="Times New Roman" w:hAnsi="Arial" w:cs="Arial"/>
+                <w:b/>
+                <w:bCs/>
+                <w:color w:val="000000"/>
+                <w:sz w:val="16"/>
+                <w:szCs w:val="16"/>
+                <w:lang w:eastAsia="fr-FR"/>
+              </w:rPr>
+            </w:pPr>
+            <w:r>
+              <w:rPr>
+                <w:rFonts w:ascii="Arial" w:eastAsia="Times New Roman" w:hAnsi="Arial" w:cs="Arial"/>
+                <w:b/>
+                <w:bCs/>
+                <w:color w:val="000000"/>
+                <w:sz w:val="16"/>
+                <w:szCs w:val="16"/>
+                <w:lang w:eastAsia="fr-FR"/>
+              </w:rPr>
+              <w:t xml:space="preserve">Je veux pouvoir supprimer un </w:t>
+            </w:r>
+            <w:r>
+              <w:rPr>
+                <w:rFonts w:ascii="Arial" w:eastAsia="Times New Roman" w:hAnsi="Arial" w:cs="Arial"/>
+                <w:b/>
+                <w:bCs/>
+                <w:color w:val="000000"/>
+                <w:sz w:val="16"/>
+                <w:szCs w:val="16"/>
+                <w:lang w:eastAsia="fr-FR"/>
+              </w:rPr>
+              <w:t>projet</w:t>
+            </w:r>
+          </w:p>
+        </w:tc>
+        <w:tc>
+          <w:tcPr>
+            <w:tcW w:w="2640" w:type="dxa"/>
+            <w:tcBorders>
+              <w:top w:val="single" w:sz="4" w:space="0" w:color="auto"/>
+              <w:left w:val="nil"/>
+              <w:bottom w:val="single" w:sz="4" w:space="0" w:color="auto"/>
+              <w:right w:val="single" w:sz="4" w:space="0" w:color="auto"/>
+            </w:tcBorders>
+            <w:shd w:val="clear" w:color="auto" w:fill="auto"/>
+            <w:noWrap/>
+            <w:vAlign w:val="bottom"/>
+          </w:tcPr>
+          <w:p>
+            <w:pPr>
+              <w:spacing w:after="0" w:line="240" w:lineRule="auto"/>
+              <w:rPr>
+                <w:rFonts w:ascii="Arial" w:eastAsia="Times New Roman" w:hAnsi="Arial" w:cs="Arial"/>
+                <w:color w:val="000000"/>
+                <w:sz w:val="16"/>
+                <w:szCs w:val="16"/>
+                <w:lang w:eastAsia="fr-FR"/>
+              </w:rPr>
+            </w:pPr>
+            <w:r>
+              <w:rPr>
+                <w:rFonts w:ascii="Arial" w:eastAsia="Times New Roman" w:hAnsi="Arial" w:cs="Arial"/>
+                <w:color w:val="000000"/>
+                <w:sz w:val="16"/>
+                <w:szCs w:val="16"/>
+                <w:lang w:eastAsia="fr-FR"/>
+              </w:rPr>
+              <w:t>Supprimer un projet</w:t>
+            </w:r>
+          </w:p>
+        </w:tc>
+        <w:tc>
+          <w:tcPr>
+            <w:tcW w:w="510" w:type="dxa"/>
+            <w:tcBorders>
+              <w:top w:val="single" w:sz="4" w:space="0" w:color="auto"/>
+              <w:left w:val="single" w:sz="4" w:space="0" w:color="auto"/>
+              <w:bottom w:val="single" w:sz="4" w:space="0" w:color="auto"/>
+              <w:right w:val="single" w:sz="4" w:space="0" w:color="auto"/>
+            </w:tcBorders>
+            <w:shd w:val="clear" w:color="000000" w:fill="70AD47"/>
+            <w:noWrap/>
+            <w:vAlign w:val="center"/>
+          </w:tcPr>
+          <w:p>
+            <w:pPr>
+              <w:spacing w:after="0" w:line="240" w:lineRule="auto"/>
+              <w:jc w:val="center"/>
+              <w:rPr>
+                <w:rFonts w:ascii="Arial" w:eastAsia="Times New Roman" w:hAnsi="Arial" w:cs="Arial"/>
+                <w:color w:val="FFFFFF"/>
+                <w:sz w:val="16"/>
+                <w:szCs w:val="16"/>
+                <w:lang w:eastAsia="fr-FR"/>
+              </w:rPr>
+            </w:pPr>
+            <w:r>
+              <w:rPr>
+                <w:rFonts w:ascii="Arial" w:eastAsia="Times New Roman" w:hAnsi="Arial" w:cs="Arial"/>
+                <w:color w:val="FFFFFF"/>
+                <w:sz w:val="16"/>
+                <w:szCs w:val="16"/>
+                <w:lang w:eastAsia="fr-FR"/>
+              </w:rPr>
+              <w:t>OK</w:t>
+            </w:r>
+          </w:p>
+        </w:tc>
+        <w:tc>
+          <w:tcPr>
+            <w:tcW w:w="2522" w:type="dxa"/>
+            <w:tcBorders>
+              <w:top w:val="single" w:sz="4" w:space="0" w:color="auto"/>
+              <w:left w:val="nil"/>
+              <w:bottom w:val="single" w:sz="4" w:space="0" w:color="auto"/>
+              <w:right w:val="single" w:sz="4" w:space="0" w:color="auto"/>
+            </w:tcBorders>
+            <w:shd w:val="clear" w:color="auto" w:fill="auto"/>
+            <w:noWrap/>
+            <w:vAlign w:val="bottom"/>
+          </w:tcPr>
+          <w:p>
+            <w:pPr>
+              <w:spacing w:after="0" w:line="240" w:lineRule="auto"/>
+              <w:rPr>
+                <w:rFonts w:ascii="Arial" w:eastAsia="Times New Roman" w:hAnsi="Arial" w:cs="Arial"/>
+                <w:color w:val="000000"/>
+                <w:sz w:val="16"/>
+                <w:szCs w:val="16"/>
+                <w:lang w:eastAsia="fr-FR"/>
+              </w:rPr>
+            </w:pPr>
+          </w:p>
+        </w:tc>
+      </w:tr>
+      <w:tr>
+        <w:trPr>
+          <w:trHeight w:val="255"/>
+        </w:trPr>
+        <w:tc>
+          <w:tcPr>
+            <w:tcW w:w="852" w:type="dxa"/>
+            <w:tcBorders>
+              <w:top w:val="single" w:sz="4" w:space="0" w:color="auto"/>
+              <w:left w:val="single" w:sz="4" w:space="0" w:color="auto"/>
+              <w:bottom w:val="single" w:sz="4" w:space="0" w:color="auto"/>
+              <w:right w:val="single" w:sz="4" w:space="0" w:color="auto"/>
+            </w:tcBorders>
+            <w:shd w:val="clear" w:color="auto" w:fill="auto"/>
+            <w:noWrap/>
+            <w:vAlign w:val="center"/>
+          </w:tcPr>
+          <w:p>
+            <w:pPr>
+              <w:spacing w:after="0" w:line="240" w:lineRule="auto"/>
+              <w:jc w:val="center"/>
+              <w:rPr>
+                <w:rFonts w:ascii="Arial" w:eastAsia="Times New Roman" w:hAnsi="Arial" w:cs="Arial"/>
+                <w:color w:val="4472C4"/>
+                <w:sz w:val="16"/>
+                <w:szCs w:val="16"/>
+                <w:lang w:eastAsia="fr-FR"/>
+              </w:rPr>
+            </w:pPr>
+            <w:r>
+              <w:rPr>
+                <w:rFonts w:ascii="Arial" w:eastAsia="Times New Roman" w:hAnsi="Arial" w:cs="Arial"/>
+                <w:color w:val="4472C4"/>
+                <w:sz w:val="16"/>
+                <w:szCs w:val="16"/>
+                <w:lang w:eastAsia="fr-FR"/>
+              </w:rPr>
+              <w:t>US019</w:t>
+            </w:r>
+          </w:p>
+        </w:tc>
+        <w:tc>
+          <w:tcPr>
+            <w:tcW w:w="994" w:type="dxa"/>
+            <w:tcBorders>
+              <w:top w:val="single" w:sz="4" w:space="0" w:color="auto"/>
+              <w:left w:val="nil"/>
+              <w:bottom w:val="single" w:sz="4" w:space="0" w:color="auto"/>
+              <w:right w:val="nil"/>
+            </w:tcBorders>
+            <w:shd w:val="clear" w:color="auto" w:fill="auto"/>
+            <w:noWrap/>
+            <w:vAlign w:val="center"/>
+          </w:tcPr>
+          <w:p>
+            <w:pPr>
+              <w:spacing w:after="0" w:line="240" w:lineRule="auto"/>
+              <w:jc w:val="center"/>
+              <w:rPr>
+                <w:rFonts w:ascii="Arial" w:eastAsia="Times New Roman" w:hAnsi="Arial" w:cs="Arial"/>
+                <w:color w:val="000000"/>
+                <w:sz w:val="16"/>
+                <w:szCs w:val="16"/>
+                <w:lang w:eastAsia="fr-FR"/>
+              </w:rPr>
+            </w:pPr>
+            <w:r>
+              <w:rPr>
+                <w:rFonts w:ascii="Arial" w:eastAsia="Times New Roman" w:hAnsi="Arial" w:cs="Arial"/>
+                <w:color w:val="000000"/>
+                <w:sz w:val="16"/>
+                <w:szCs w:val="16"/>
+                <w:lang w:eastAsia="fr-FR"/>
+              </w:rPr>
+              <w:t>Commercial</w:t>
+            </w:r>
+          </w:p>
+        </w:tc>
+        <w:tc>
+          <w:tcPr>
+            <w:tcW w:w="3712" w:type="dxa"/>
+            <w:tcBorders>
+              <w:top w:val="single" w:sz="4" w:space="0" w:color="auto"/>
+              <w:left w:val="single" w:sz="4" w:space="0" w:color="auto"/>
+              <w:bottom w:val="single" w:sz="4" w:space="0" w:color="auto"/>
+              <w:right w:val="single" w:sz="4" w:space="0" w:color="auto"/>
+            </w:tcBorders>
+            <w:shd w:val="clear" w:color="auto" w:fill="auto"/>
+            <w:noWrap/>
+            <w:vAlign w:val="center"/>
+          </w:tcPr>
+          <w:p>
+            <w:pPr>
+              <w:spacing w:after="0" w:line="240" w:lineRule="auto"/>
+              <w:jc w:val="center"/>
+              <w:rPr>
+                <w:rFonts w:ascii="Arial" w:eastAsia="Times New Roman" w:hAnsi="Arial" w:cs="Arial"/>
+                <w:b/>
+                <w:bCs/>
+                <w:color w:val="000000"/>
+                <w:sz w:val="16"/>
+                <w:szCs w:val="16"/>
+                <w:lang w:eastAsia="fr-FR"/>
+              </w:rPr>
+            </w:pPr>
+            <w:r>
+              <w:rPr>
+                <w:rFonts w:ascii="Arial" w:eastAsia="Times New Roman" w:hAnsi="Arial" w:cs="Arial"/>
+                <w:b/>
+                <w:bCs/>
+                <w:color w:val="000000"/>
+                <w:sz w:val="16"/>
+                <w:szCs w:val="16"/>
+                <w:lang w:eastAsia="fr-FR"/>
+              </w:rPr>
+              <w:t xml:space="preserve">Je veux pouvoir </w:t>
+            </w:r>
+            <w:r>
+              <w:rPr>
+                <w:rFonts w:ascii="Arial" w:eastAsia="Times New Roman" w:hAnsi="Arial" w:cs="Arial"/>
+                <w:b/>
+                <w:bCs/>
+                <w:color w:val="000000"/>
+                <w:sz w:val="16"/>
+                <w:szCs w:val="16"/>
+                <w:lang w:eastAsia="fr-FR"/>
+              </w:rPr>
+              <w:t>imprimer un devis</w:t>
+            </w:r>
+          </w:p>
+        </w:tc>
+        <w:tc>
+          <w:tcPr>
+            <w:tcW w:w="2640" w:type="dxa"/>
+            <w:tcBorders>
+              <w:top w:val="single" w:sz="4" w:space="0" w:color="auto"/>
+              <w:left w:val="nil"/>
+              <w:bottom w:val="single" w:sz="4" w:space="0" w:color="auto"/>
+              <w:right w:val="single" w:sz="4" w:space="0" w:color="auto"/>
+            </w:tcBorders>
+            <w:shd w:val="clear" w:color="auto" w:fill="auto"/>
+            <w:noWrap/>
+            <w:vAlign w:val="bottom"/>
+          </w:tcPr>
+          <w:p>
+            <w:pPr>
+              <w:spacing w:after="0" w:line="240" w:lineRule="auto"/>
+              <w:rPr>
+                <w:rFonts w:ascii="Arial" w:eastAsia="Times New Roman" w:hAnsi="Arial" w:cs="Arial"/>
+                <w:color w:val="000000"/>
+                <w:sz w:val="16"/>
+                <w:szCs w:val="16"/>
+                <w:lang w:eastAsia="fr-FR"/>
+              </w:rPr>
+            </w:pPr>
+            <w:r>
+              <w:rPr>
+                <w:rFonts w:ascii="Arial" w:eastAsia="Times New Roman" w:hAnsi="Arial" w:cs="Arial"/>
+                <w:color w:val="000000"/>
+                <w:sz w:val="16"/>
+                <w:szCs w:val="16"/>
+                <w:lang w:eastAsia="fr-FR"/>
+              </w:rPr>
+              <w:t>Imprimer un devis</w:t>
+            </w:r>
+          </w:p>
+        </w:tc>
+        <w:tc>
+          <w:tcPr>
+            <w:tcW w:w="510" w:type="dxa"/>
+            <w:tcBorders>
+              <w:top w:val="single" w:sz="4" w:space="0" w:color="auto"/>
+              <w:left w:val="single" w:sz="4" w:space="0" w:color="auto"/>
+              <w:bottom w:val="single" w:sz="4" w:space="0" w:color="auto"/>
+              <w:right w:val="single" w:sz="4" w:space="0" w:color="auto"/>
+            </w:tcBorders>
+            <w:shd w:val="clear" w:color="000000" w:fill="70AD47"/>
+            <w:noWrap/>
+            <w:vAlign w:val="center"/>
+          </w:tcPr>
+          <w:p>
+            <w:pPr>
+              <w:spacing w:after="0" w:line="240" w:lineRule="auto"/>
+              <w:jc w:val="center"/>
+              <w:rPr>
+                <w:rFonts w:ascii="Arial" w:eastAsia="Times New Roman" w:hAnsi="Arial" w:cs="Arial"/>
+                <w:color w:val="FFFFFF"/>
+                <w:sz w:val="16"/>
+                <w:szCs w:val="16"/>
+                <w:lang w:eastAsia="fr-FR"/>
+              </w:rPr>
+            </w:pPr>
+            <w:r>
+              <w:rPr>
+                <w:rFonts w:ascii="Arial" w:eastAsia="Times New Roman" w:hAnsi="Arial" w:cs="Arial"/>
+                <w:color w:val="FFFFFF"/>
+                <w:sz w:val="16"/>
+                <w:szCs w:val="16"/>
+                <w:lang w:eastAsia="fr-FR"/>
+              </w:rPr>
+              <w:t>OK</w:t>
+            </w:r>
+          </w:p>
+        </w:tc>
+        <w:tc>
+          <w:tcPr>
+            <w:tcW w:w="2522" w:type="dxa"/>
+            <w:tcBorders>
+              <w:top w:val="single" w:sz="4" w:space="0" w:color="auto"/>
+              <w:left w:val="nil"/>
+              <w:bottom w:val="single" w:sz="4" w:space="0" w:color="auto"/>
+              <w:right w:val="single" w:sz="4" w:space="0" w:color="auto"/>
+            </w:tcBorders>
+            <w:shd w:val="clear" w:color="auto" w:fill="auto"/>
+            <w:noWrap/>
+            <w:vAlign w:val="bottom"/>
+          </w:tcPr>
+          <w:p>
+            <w:pPr>
+              <w:spacing w:after="0" w:line="240" w:lineRule="auto"/>
+              <w:rPr>
+                <w:rFonts w:ascii="Arial" w:eastAsia="Times New Roman" w:hAnsi="Arial" w:cs="Arial"/>
+                <w:color w:val="000000"/>
+                <w:sz w:val="16"/>
+                <w:szCs w:val="16"/>
+                <w:lang w:eastAsia="fr-FR"/>
+              </w:rPr>
+            </w:pPr>
+          </w:p>
+        </w:tc>
+      </w:tr>
+      <w:tr>
+        <w:trPr>
+          <w:trHeight w:val="255"/>
+        </w:trPr>
+        <w:tc>
+          <w:tcPr>
+            <w:tcW w:w="852" w:type="dxa"/>
+            <w:tcBorders>
+              <w:top w:val="single" w:sz="4" w:space="0" w:color="auto"/>
+              <w:left w:val="single" w:sz="4" w:space="0" w:color="auto"/>
+              <w:bottom w:val="single" w:sz="4" w:space="0" w:color="auto"/>
+              <w:right w:val="single" w:sz="4" w:space="0" w:color="auto"/>
+            </w:tcBorders>
+            <w:shd w:val="clear" w:color="auto" w:fill="auto"/>
+            <w:noWrap/>
+            <w:vAlign w:val="center"/>
+          </w:tcPr>
+          <w:p>
+            <w:pPr>
+              <w:spacing w:after="0" w:line="240" w:lineRule="auto"/>
+              <w:jc w:val="center"/>
+              <w:rPr>
+                <w:rFonts w:ascii="Arial" w:eastAsia="Times New Roman" w:hAnsi="Arial" w:cs="Arial"/>
+                <w:color w:val="4472C4"/>
+                <w:sz w:val="16"/>
+                <w:szCs w:val="16"/>
+                <w:lang w:eastAsia="fr-FR"/>
+              </w:rPr>
+            </w:pPr>
+            <w:r>
+              <w:rPr>
+                <w:rFonts w:ascii="Arial" w:eastAsia="Times New Roman" w:hAnsi="Arial" w:cs="Arial"/>
+                <w:color w:val="4472C4"/>
+                <w:sz w:val="16"/>
+                <w:szCs w:val="16"/>
+                <w:lang w:eastAsia="fr-FR"/>
+              </w:rPr>
+              <w:t>US020</w:t>
+            </w:r>
+          </w:p>
+        </w:tc>
+        <w:tc>
+          <w:tcPr>
+            <w:tcW w:w="994" w:type="dxa"/>
+            <w:tcBorders>
+              <w:top w:val="single" w:sz="4" w:space="0" w:color="auto"/>
+              <w:left w:val="nil"/>
+              <w:bottom w:val="single" w:sz="4" w:space="0" w:color="auto"/>
+              <w:right w:val="nil"/>
+            </w:tcBorders>
+            <w:shd w:val="clear" w:color="auto" w:fill="auto"/>
+            <w:noWrap/>
+            <w:vAlign w:val="center"/>
+          </w:tcPr>
+          <w:p>
+            <w:pPr>
+              <w:spacing w:after="0" w:line="240" w:lineRule="auto"/>
+              <w:jc w:val="center"/>
+              <w:rPr>
+                <w:rFonts w:ascii="Arial" w:eastAsia="Times New Roman" w:hAnsi="Arial" w:cs="Arial"/>
+                <w:color w:val="000000"/>
+                <w:sz w:val="16"/>
+                <w:szCs w:val="16"/>
+                <w:lang w:eastAsia="fr-FR"/>
+              </w:rPr>
+            </w:pPr>
+            <w:r>
+              <w:rPr>
+                <w:rFonts w:ascii="Arial" w:eastAsia="Times New Roman" w:hAnsi="Arial" w:cs="Arial"/>
+                <w:color w:val="000000"/>
+                <w:sz w:val="16"/>
+                <w:szCs w:val="16"/>
+                <w:lang w:eastAsia="fr-FR"/>
+              </w:rPr>
+              <w:t>Commercial</w:t>
+            </w:r>
+          </w:p>
+        </w:tc>
+        <w:tc>
+          <w:tcPr>
+            <w:tcW w:w="3712" w:type="dxa"/>
+            <w:tcBorders>
+              <w:top w:val="single" w:sz="4" w:space="0" w:color="auto"/>
+              <w:left w:val="single" w:sz="4" w:space="0" w:color="auto"/>
+              <w:bottom w:val="single" w:sz="4" w:space="0" w:color="auto"/>
+              <w:right w:val="single" w:sz="4" w:space="0" w:color="auto"/>
+            </w:tcBorders>
+            <w:shd w:val="clear" w:color="auto" w:fill="auto"/>
+            <w:noWrap/>
+            <w:vAlign w:val="center"/>
+          </w:tcPr>
+          <w:p>
+            <w:pPr>
+              <w:spacing w:after="0" w:line="240" w:lineRule="auto"/>
+              <w:jc w:val="center"/>
+              <w:rPr>
+                <w:rFonts w:ascii="Arial" w:eastAsia="Times New Roman" w:hAnsi="Arial" w:cs="Arial"/>
+                <w:b/>
+                <w:bCs/>
+                <w:color w:val="000000"/>
+                <w:sz w:val="16"/>
+                <w:szCs w:val="16"/>
+                <w:lang w:eastAsia="fr-FR"/>
+              </w:rPr>
+            </w:pPr>
+            <w:r>
+              <w:rPr>
+                <w:rFonts w:ascii="Arial" w:eastAsia="Times New Roman" w:hAnsi="Arial" w:cs="Arial"/>
+                <w:b/>
+                <w:bCs/>
+                <w:color w:val="000000"/>
+                <w:sz w:val="16"/>
+                <w:szCs w:val="16"/>
+                <w:lang w:eastAsia="fr-FR"/>
+              </w:rPr>
+              <w:t>Je veux pouvoir me connecter</w:t>
+            </w:r>
+          </w:p>
+        </w:tc>
+        <w:tc>
+          <w:tcPr>
+            <w:tcW w:w="2640" w:type="dxa"/>
+            <w:tcBorders>
+              <w:top w:val="single" w:sz="4" w:space="0" w:color="auto"/>
+              <w:left w:val="nil"/>
+              <w:bottom w:val="single" w:sz="4" w:space="0" w:color="auto"/>
+              <w:right w:val="single" w:sz="4" w:space="0" w:color="auto"/>
+            </w:tcBorders>
+            <w:shd w:val="clear" w:color="auto" w:fill="auto"/>
+            <w:noWrap/>
+            <w:vAlign w:val="bottom"/>
+          </w:tcPr>
+          <w:p>
+            <w:pPr>
+              <w:spacing w:after="0" w:line="240" w:lineRule="auto"/>
+              <w:rPr>
+                <w:rFonts w:ascii="Arial" w:eastAsia="Times New Roman" w:hAnsi="Arial" w:cs="Arial"/>
+                <w:color w:val="000000"/>
+                <w:sz w:val="16"/>
+                <w:szCs w:val="16"/>
+                <w:lang w:eastAsia="fr-FR"/>
+              </w:rPr>
+            </w:pPr>
+            <w:r>
+              <w:rPr>
+                <w:rFonts w:ascii="Arial" w:eastAsia="Times New Roman" w:hAnsi="Arial" w:cs="Arial"/>
+                <w:color w:val="000000"/>
+                <w:sz w:val="16"/>
+                <w:szCs w:val="16"/>
+                <w:lang w:eastAsia="fr-FR"/>
+              </w:rPr>
+              <w:t>Connexion commercial</w:t>
+            </w:r>
+          </w:p>
+        </w:tc>
+        <w:tc>
+          <w:tcPr>
+            <w:tcW w:w="510" w:type="dxa"/>
+            <w:tcBorders>
+              <w:top w:val="single" w:sz="4" w:space="0" w:color="auto"/>
+              <w:left w:val="single" w:sz="4" w:space="0" w:color="auto"/>
+              <w:bottom w:val="single" w:sz="4" w:space="0" w:color="auto"/>
+              <w:right w:val="single" w:sz="4" w:space="0" w:color="auto"/>
+            </w:tcBorders>
+            <w:shd w:val="clear" w:color="auto" w:fill="FF0000"/>
+            <w:noWrap/>
+            <w:vAlign w:val="center"/>
+          </w:tcPr>
+          <w:p>
+            <w:pPr>
+              <w:spacing w:after="0" w:line="240" w:lineRule="auto"/>
+              <w:jc w:val="center"/>
+              <w:rPr>
+                <w:rFonts w:ascii="Arial" w:eastAsia="Times New Roman" w:hAnsi="Arial" w:cs="Arial"/>
+                <w:color w:val="FFFFFF"/>
+                <w:sz w:val="16"/>
+                <w:szCs w:val="16"/>
+                <w:lang w:eastAsia="fr-FR"/>
+              </w:rPr>
+            </w:pPr>
+            <w:r>
+              <w:rPr>
+                <w:rFonts w:ascii="Arial" w:eastAsia="Times New Roman" w:hAnsi="Arial" w:cs="Arial"/>
+                <w:color w:val="FFFFFF"/>
+                <w:sz w:val="16"/>
+                <w:szCs w:val="16"/>
+                <w:lang w:eastAsia="fr-FR"/>
+              </w:rPr>
+              <w:t>NOK</w:t>
+            </w:r>
+          </w:p>
+        </w:tc>
+        <w:tc>
+          <w:tcPr>
+            <w:tcW w:w="2522" w:type="dxa"/>
+            <w:tcBorders>
+              <w:top w:val="single" w:sz="4" w:space="0" w:color="auto"/>
+              <w:left w:val="nil"/>
+              <w:bottom w:val="single" w:sz="4" w:space="0" w:color="auto"/>
+              <w:right w:val="single" w:sz="4" w:space="0" w:color="auto"/>
+            </w:tcBorders>
+            <w:shd w:val="clear" w:color="auto" w:fill="auto"/>
+            <w:noWrap/>
+            <w:vAlign w:val="bottom"/>
+          </w:tcPr>
+          <w:p>
+            <w:pPr>
+              <w:spacing w:after="0" w:line="240" w:lineRule="auto"/>
+              <w:rPr>
+                <w:rFonts w:ascii="Arial" w:eastAsia="Times New Roman" w:hAnsi="Arial" w:cs="Arial"/>
+                <w:color w:val="000000"/>
+                <w:sz w:val="16"/>
+                <w:szCs w:val="16"/>
+                <w:lang w:eastAsia="fr-FR"/>
+              </w:rPr>
+            </w:pPr>
+            <w:r>
+              <w:rPr>
+                <w:rFonts w:ascii="Arial" w:eastAsia="Times New Roman" w:hAnsi="Arial" w:cs="Arial"/>
+                <w:color w:val="000000"/>
+                <w:sz w:val="16"/>
+                <w:szCs w:val="16"/>
+                <w:lang w:eastAsia="fr-FR"/>
+              </w:rPr>
+              <w:t>A corriger asap hein </w:t>
+            </w:r>
+            <w:r>
+              <w:rPr>
+                <mc:AlternateContent>
+                  <mc:Choice Requires="w16se">
+                    <w:rFonts w:ascii="Arial" w:eastAsia="Times New Roman" w:hAnsi="Arial" w:cs="Arial"/>
+                  </mc:Choice>
+                  <mc:Fallback>
+                    <w:rFonts w:ascii="Segoe UI Emoji" w:eastAsia="Segoe UI Emoji" w:hAnsi="Segoe UI Emoji" w:cs="Segoe UI Emoji"/>
+                  </mc:Fallback>
+                </mc:AlternateContent>
+                <w:color w:val="000000"/>
+                <w:sz w:val="16"/>
+                <w:szCs w:val="16"/>
+                <w:lang w:eastAsia="fr-FR"/>
+              </w:rPr>
+              <mc:AlternateContent>
+                <mc:Choice Requires="w16se">
+                  <w16se:symEx w16se:font="Segoe UI Emoji" w16se:char="1F60A"/>
+                </mc:Choice>
+                <mc:Fallback>
+                  <w:t>😊</w:t>
+                </mc:Fallback>
+              </mc:AlternateContent>
+            </w:r>
+            <w:r>
+              <w:rPr>
+                <w:rFonts w:ascii="Arial" w:eastAsia="Times New Roman" w:hAnsi="Arial" w:cs="Arial"/>
+                <w:color w:val="000000"/>
+                <w:sz w:val="16"/>
+                <w:szCs w:val="16"/>
+                <w:lang w:eastAsia="fr-FR"/>
+              </w:rPr>
+              <w:t xml:space="preserve"> </w:t>
+            </w:r>
+          </w:p>
+        </w:tc>
+      </w:tr>
     </w:tbl>
     <w:p>
       <w:pPr>
@@ -14101,12 +16190,6 @@
           <w:color w:val="FF0000"/>
         </w:rPr>
       </w:pPr>
-      <w:r>
-        <w:rPr>
-          <w:color w:val="FF0000"/>
-        </w:rPr>
-        <w:t>VOIR S’IL N’Y EN A PAS A RAJOUTER</w:t>
-      </w:r>
     </w:p>
     <w:p/>
     <w:p>
@@ -14138,7 +16221,15 @@
         </w:numPr>
       </w:pPr>
       <w:r>
-        <w:t>Installer php 7.4.2.</w:t>
+        <w:t xml:space="preserve">Installer </w:t>
+      </w:r>
+      <w:proofErr w:type="spellStart"/>
+      <w:r>
+        <w:t>php</w:t>
+      </w:r>
+      <w:proofErr w:type="spellEnd"/>
+      <w:r>
+        <w:t xml:space="preserve"> 7.4.2.</w:t>
       </w:r>
     </w:p>
     <w:p>
@@ -14150,7 +16241,15 @@
         </w:numPr>
       </w:pPr>
       <w:r>
-        <w:t>Installer symfony 4.4.3.</w:t>
+        <w:t xml:space="preserve">Installer </w:t>
+      </w:r>
+      <w:proofErr w:type="spellStart"/>
+      <w:r>
+        <w:t>symfony</w:t>
+      </w:r>
+      <w:proofErr w:type="spellEnd"/>
+      <w:r>
+        <w:t xml:space="preserve"> 4.4.3.</w:t>
       </w:r>
     </w:p>
     <w:p>
@@ -14173,8 +16272,13 @@
           <w:numId w:val="2"/>
         </w:numPr>
       </w:pPr>
-      <w:r>
-        <w:t>Recupérer le projet depuis le repository GIT.</w:t>
+      <w:proofErr w:type="spellStart"/>
+      <w:r>
+        <w:t>Recupérer</w:t>
+      </w:r>
+      <w:proofErr w:type="spellEnd"/>
+      <w:r>
+        <w:t xml:space="preserve"> le projet depuis le repository GIT.</w:t>
       </w:r>
     </w:p>
     <w:p>
@@ -14186,7 +16290,15 @@
         </w:numPr>
       </w:pPr>
       <w:r>
-        <w:t>Créer une base de données nommée `madera`</w:t>
+        <w:t>Créer une base de données nommée `</w:t>
+      </w:r>
+      <w:proofErr w:type="spellStart"/>
+      <w:r>
+        <w:t>madera</w:t>
+      </w:r>
+      <w:proofErr w:type="spellEnd"/>
+      <w:r>
+        <w:t>`</w:t>
       </w:r>
     </w:p>
     <w:p>
@@ -14198,7 +16310,15 @@
         </w:numPr>
       </w:pPr>
       <w:r>
-        <w:t>Modifier le fichier.env pour y paramétrer l’utilisateur de votre base.</w:t>
+        <w:t xml:space="preserve">Modifier le </w:t>
+      </w:r>
+      <w:proofErr w:type="spellStart"/>
+      <w:r>
+        <w:t>fichier.env</w:t>
+      </w:r>
+      <w:proofErr w:type="spellEnd"/>
+      <w:r>
+        <w:t xml:space="preserve"> pour y paramétrer l’utilisateur de votre base.</w:t>
       </w:r>
     </w:p>
     <w:p>
@@ -14219,7 +16339,15 @@
         <w:ind w:left="1440"/>
       </w:pPr>
       <w:r>
-        <w:t xml:space="preserve">DATABASE_URL : mysql://{Nom utilisateur} :{Mot de passe </w:t>
+        <w:t>DATABASE_URL : mysql:/</w:t>
+      </w:r>
+      <w:proofErr w:type="gramStart"/>
+      <w:r>
+        <w:t>/{</w:t>
+      </w:r>
+      <w:proofErr w:type="gramEnd"/>
+      <w:r>
+        <w:t xml:space="preserve">Nom utilisateur} :{Mot de passe </w:t>
       </w:r>
       <w:hyperlink r:id="rId27" w:history="1">
         <w:r>
@@ -14266,7 +16394,15 @@
         </w:numPr>
       </w:pPr>
       <w:r>
-        <w:t>`composer install`</w:t>
+        <w:t xml:space="preserve">`composer </w:t>
+      </w:r>
+      <w:proofErr w:type="spellStart"/>
+      <w:r>
+        <w:t>install</w:t>
+      </w:r>
+      <w:proofErr w:type="spellEnd"/>
+      <w:r>
+        <w:t>`</w:t>
       </w:r>
     </w:p>
     <w:p>
@@ -14278,7 +16414,36 @@
         </w:numPr>
       </w:pPr>
       <w:r>
-        <w:t>`php bin/console doctrine:schema:update –dump-sql –force`</w:t>
+        <w:t>`</w:t>
+      </w:r>
+      <w:proofErr w:type="spellStart"/>
+      <w:r>
+        <w:t>php</w:t>
+      </w:r>
+      <w:proofErr w:type="spellEnd"/>
+      <w:r>
+        <w:t xml:space="preserve"> bin/console </w:t>
+      </w:r>
+      <w:proofErr w:type="spellStart"/>
+      <w:proofErr w:type="gramStart"/>
+      <w:r>
+        <w:t>doctrine:schema</w:t>
+      </w:r>
+      <w:proofErr w:type="gramEnd"/>
+      <w:r>
+        <w:t>:update</w:t>
+      </w:r>
+      <w:proofErr w:type="spellEnd"/>
+      <w:r>
+        <w:t xml:space="preserve"> –dump-</w:t>
+      </w:r>
+      <w:proofErr w:type="spellStart"/>
+      <w:r>
+        <w:t>sql</w:t>
+      </w:r>
+      <w:proofErr w:type="spellEnd"/>
+      <w:r>
+        <w:t xml:space="preserve"> –force`</w:t>
       </w:r>
     </w:p>
     <w:p>
@@ -14295,8 +16460,13 @@
         </w:numPr>
       </w:pPr>
       <w:r>
-        <w:t>Lancer un xampp</w:t>
-      </w:r>
+        <w:t xml:space="preserve">Lancer un </w:t>
+      </w:r>
+      <w:proofErr w:type="spellStart"/>
+      <w:r>
+        <w:t>xampp</w:t>
+      </w:r>
+      <w:proofErr w:type="spellEnd"/>
     </w:p>
     <w:p>
       <w:pPr>
@@ -14307,7 +16477,25 @@
         </w:numPr>
       </w:pPr>
       <w:r>
-        <w:t>Lancer la commande `php bin/console server:run`</w:t>
+        <w:t>Lancer la commande `</w:t>
+      </w:r>
+      <w:proofErr w:type="spellStart"/>
+      <w:r>
+        <w:t>php</w:t>
+      </w:r>
+      <w:proofErr w:type="spellEnd"/>
+      <w:r>
+        <w:t xml:space="preserve"> bin/console </w:t>
+      </w:r>
+      <w:proofErr w:type="spellStart"/>
+      <w:proofErr w:type="gramStart"/>
+      <w:r>
+        <w:t>server:run</w:t>
+      </w:r>
+      <w:proofErr w:type="spellEnd"/>
+      <w:proofErr w:type="gramEnd"/>
+      <w:r>
+        <w:t>`</w:t>
       </w:r>
     </w:p>
     <w:p>
@@ -14316,6 +16504,7 @@
       </w:pPr>
       <w:bookmarkStart w:id="38" w:name="_Toc39914500"/>
       <w:r>
+        <w:lastRenderedPageBreak/>
         <w:t>Maintenance</w:t>
       </w:r>
       <w:bookmarkEnd w:id="38"/>
@@ -14340,13 +16529,28 @@
     </w:p>
     <w:p>
       <w:r>
-        <w:t>Afin de réaliser une meilleure expérience utilisateur pour notre support nous allons utiliser l’outil « EasyVista » qui est une solution IT proposant un système de « Ticketing » afin que l’utilisateur puisse exposer son problème et ainsi l’envoyer directement chez le développeur.</w:t>
-      </w:r>
-    </w:p>
-    <w:p>
-      <w:r>
-        <w:lastRenderedPageBreak/>
-        <w:t>Sur ce qui s’agit des demandes d’évolutions, EasyVista semble être l’outil idéal, en effet un utilisateur ciblé fera une demande d’évolution sur l’outil et notre équipe projet étudiera cette proposition afin de l’intégrer ou non par la suite dans une RoadMap qui sera ensuite communiquer aux clients.</w:t>
+        <w:t>Afin de réaliser une meilleure expérience utilisateur pour notre support nous allons utiliser l’outil « EasyVista » qui est une solution IT proposant un système de « </w:t>
+      </w:r>
+      <w:proofErr w:type="spellStart"/>
+      <w:r>
+        <w:t>Ticketing</w:t>
+      </w:r>
+      <w:proofErr w:type="spellEnd"/>
+      <w:r>
+        <w:t> » afin que l’utilisateur puisse exposer son problème et ainsi l’envoyer directement chez le développeur.</w:t>
+      </w:r>
+    </w:p>
+    <w:p>
+      <w:r>
+        <w:t xml:space="preserve">Sur ce qui s’agit des demandes d’évolutions, EasyVista semble être l’outil idéal, en effet un utilisateur ciblé fera une demande d’évolution sur l’outil et notre équipe projet étudiera cette proposition afin de l’intégrer ou non par la suite dans une </w:t>
+      </w:r>
+      <w:proofErr w:type="spellStart"/>
+      <w:r>
+        <w:t>RoadMap</w:t>
+      </w:r>
+      <w:proofErr w:type="spellEnd"/>
+      <w:r>
+        <w:t xml:space="preserve"> qui sera ensuite communiquer aux clients.</w:t>
       </w:r>
     </w:p>
     <w:p>
@@ -14540,8 +16744,6 @@
       <w:r>
         <w:t>le planning</w:t>
       </w:r>
-      <w:bookmarkStart w:id="44" w:name="_GoBack"/>
-      <w:bookmarkEnd w:id="44"/>
       <w:r>
         <w:t xml:space="preserve"> final, celui ici aura été mis à jour durant toute la durée du projet </w:t>
       </w:r>
@@ -14555,12 +16757,12 @@
       <w:pPr>
         <w:pStyle w:val="Titre2"/>
       </w:pPr>
-      <w:bookmarkStart w:id="45" w:name="_Toc39914506"/>
+      <w:bookmarkStart w:id="44" w:name="_Toc39914506"/>
       <w:r>
         <w:lastRenderedPageBreak/>
         <w:t>Gestion des risques</w:t>
       </w:r>
-      <w:bookmarkEnd w:id="45"/>
+      <w:bookmarkEnd w:id="44"/>
     </w:p>
     <w:p>
       <w:r>
@@ -14635,11 +16837,11 @@
       <w:pPr>
         <w:pStyle w:val="Titre3"/>
       </w:pPr>
-      <w:bookmarkStart w:id="46" w:name="_Toc39914507"/>
+      <w:bookmarkStart w:id="45" w:name="_Toc39914507"/>
       <w:r>
         <w:t>Risque exceptionnel COVID-19</w:t>
       </w:r>
-      <w:bookmarkEnd w:id="46"/>
+      <w:bookmarkEnd w:id="45"/>
     </w:p>
     <w:p/>
     <w:p>
@@ -14650,7 +16852,15 @@
         <w:t>à</w:t>
       </w:r>
       <w:r>
-        <w:t xml:space="preserve"> l’échelle mondiale que nous ne pouvions prendre en compte dans notre gestion des risques prévisionnelle. En effet, cette crise sanitaire nous oblige à changer certaines choses sur le projet Madera. </w:t>
+        <w:t xml:space="preserve"> l’échelle mondiale que nous ne pouvions prendre en compte dans notre gestion des risques prévisionnelle. En effet, cette crise sanitaire nous oblige à changer certaines choses sur le projet </w:t>
+      </w:r>
+      <w:proofErr w:type="spellStart"/>
+      <w:r>
+        <w:t>Madera</w:t>
+      </w:r>
+      <w:proofErr w:type="spellEnd"/>
+      <w:r>
+        <w:t xml:space="preserve">. </w:t>
       </w:r>
     </w:p>
     <w:p>
@@ -14665,7 +16875,15 @@
     </w:p>
     <w:p>
       <w:r>
-        <w:t xml:space="preserve">Le point d’interrogation principal arrive sur la formation des utilisateurs, comment se fera-t-elle, a distance ou sur place avec la mise en place de différents gestes barrières. L’attente d’information gouvernementale sur ses possibilités sont obligatoires afin de sélectionner la solution la plus viable pour notre client, nos équipes et la sécurité de chacun d’entre eux.  </w:t>
+        <w:t xml:space="preserve">Le point d’interrogation principal arrive sur la formation des utilisateurs, comment se fera-t-elle, </w:t>
+      </w:r>
+      <w:proofErr w:type="spellStart"/>
+      <w:r>
+        <w:t>a</w:t>
+      </w:r>
+      <w:proofErr w:type="spellEnd"/>
+      <w:r>
+        <w:t xml:space="preserve"> distance ou sur place avec la mise en place de différents gestes barrières. L’attente d’information gouvernementale sur ses possibilités sont obligatoires afin de sélectionner la solution la plus viable pour notre client, nos équipes et la sécurité de chacun d’entre eux.  </w:t>
       </w:r>
     </w:p>
     <w:p/>
@@ -14675,14 +16893,14 @@
       <w:pPr>
         <w:pStyle w:val="Titre2"/>
       </w:pPr>
-      <w:bookmarkStart w:id="47" w:name="_Toc39914508"/>
+      <w:bookmarkStart w:id="46" w:name="_Toc39914508"/>
       <w:r>
         <w:t>Retour d’expérience</w:t>
       </w:r>
       <w:r>
         <w:t xml:space="preserve"> (REX)</w:t>
       </w:r>
-      <w:bookmarkEnd w:id="47"/>
+      <w:bookmarkEnd w:id="46"/>
     </w:p>
     <w:p>
       <w:pPr>
@@ -14702,114 +16920,114 @@
       <w:pPr>
         <w:pStyle w:val="Titre1"/>
       </w:pPr>
-      <w:bookmarkStart w:id="48" w:name="_Toc39914509"/>
+      <w:bookmarkStart w:id="47" w:name="_Toc39914509"/>
       <w:r>
         <w:lastRenderedPageBreak/>
         <w:t>Glossaire</w:t>
       </w:r>
+      <w:bookmarkEnd w:id="47"/>
+    </w:p>
+    <w:p>
+      <w:pPr>
+        <w:rPr>
+          <w:color w:val="FF0000"/>
+        </w:rPr>
+      </w:pPr>
+      <w:r>
+        <w:rPr>
+          <w:color w:val="FF0000"/>
+        </w:rPr>
+        <w:t xml:space="preserve">A COMPLETER + EXPLICATIONS DES TERMES. </w:t>
+      </w:r>
+    </w:p>
+    <w:p/>
+    <w:p>
+      <w:pPr>
+        <w:rPr>
+          <w:lang w:val="en-US"/>
+        </w:rPr>
+      </w:pPr>
+      <w:r>
+        <w:rPr>
+          <w:lang w:val="en-US"/>
+        </w:rPr>
+        <w:t>RoadMap</w:t>
+      </w:r>
+    </w:p>
+    <w:p>
+      <w:pPr>
+        <w:rPr>
+          <w:lang w:val="en-US"/>
+        </w:rPr>
+      </w:pPr>
+      <w:r>
+        <w:rPr>
+          <w:lang w:val="en-US"/>
+        </w:rPr>
+        <w:t>IHM</w:t>
+      </w:r>
+    </w:p>
+    <w:p>
+      <w:pPr>
+        <w:rPr>
+          <w:lang w:val="en-US"/>
+        </w:rPr>
+      </w:pPr>
+      <w:r>
+        <w:rPr>
+          <w:lang w:val="en-US"/>
+        </w:rPr>
+        <w:t>MCD</w:t>
+      </w:r>
+    </w:p>
+    <w:p>
+      <w:pPr>
+        <w:rPr>
+          <w:lang w:val="en-US"/>
+        </w:rPr>
+      </w:pPr>
+      <w:r>
+        <w:rPr>
+          <w:lang w:val="en-US"/>
+        </w:rPr>
+        <w:t>UML</w:t>
+      </w:r>
+    </w:p>
+    <w:p>
+      <w:pPr>
+        <w:rPr>
+          <w:lang w:val="en-US"/>
+        </w:rPr>
+      </w:pPr>
+      <w:r>
+        <w:rPr>
+          <w:lang w:val="en-US"/>
+        </w:rPr>
+        <w:t xml:space="preserve">MOA </w:t>
+      </w:r>
+    </w:p>
+    <w:p>
+      <w:pPr>
+        <w:rPr>
+          <w:lang w:val="en-US"/>
+        </w:rPr>
+      </w:pPr>
+      <w:r>
+        <w:rPr>
+          <w:lang w:val="en-US"/>
+        </w:rPr>
+        <w:t>MOE</w:t>
+      </w:r>
+    </w:p>
+    <w:p>
+      <w:pPr>
+        <w:pStyle w:val="Titre1"/>
+      </w:pPr>
+      <w:bookmarkStart w:id="48" w:name="_Toc39914510"/>
+      <w:r>
+        <w:t>Annexes</w:t>
+      </w:r>
       <w:bookmarkEnd w:id="48"/>
-    </w:p>
-    <w:p>
-      <w:pPr>
-        <w:rPr>
-          <w:color w:val="FF0000"/>
-        </w:rPr>
-      </w:pPr>
-      <w:r>
-        <w:rPr>
-          <w:color w:val="FF0000"/>
-        </w:rPr>
-        <w:t xml:space="preserve">A COMPLETER + EXPLICATIONS DES TERMES. </w:t>
-      </w:r>
-    </w:p>
-    <w:p/>
-    <w:p>
-      <w:pPr>
-        <w:rPr>
-          <w:lang w:val="en-US"/>
-        </w:rPr>
-      </w:pPr>
-      <w:r>
-        <w:rPr>
-          <w:lang w:val="en-US"/>
-        </w:rPr>
-        <w:t>RoadMap</w:t>
-      </w:r>
-    </w:p>
-    <w:p>
-      <w:pPr>
-        <w:rPr>
-          <w:lang w:val="en-US"/>
-        </w:rPr>
-      </w:pPr>
-      <w:r>
-        <w:rPr>
-          <w:lang w:val="en-US"/>
-        </w:rPr>
-        <w:t>IHM</w:t>
-      </w:r>
-    </w:p>
-    <w:p>
-      <w:pPr>
-        <w:rPr>
-          <w:lang w:val="en-US"/>
-        </w:rPr>
-      </w:pPr>
-      <w:r>
-        <w:rPr>
-          <w:lang w:val="en-US"/>
-        </w:rPr>
-        <w:t>MCD</w:t>
-      </w:r>
-    </w:p>
-    <w:p>
-      <w:pPr>
-        <w:rPr>
-          <w:lang w:val="en-US"/>
-        </w:rPr>
-      </w:pPr>
-      <w:r>
-        <w:rPr>
-          <w:lang w:val="en-US"/>
-        </w:rPr>
-        <w:t>UML</w:t>
-      </w:r>
-    </w:p>
-    <w:p>
-      <w:pPr>
-        <w:rPr>
-          <w:lang w:val="en-US"/>
-        </w:rPr>
-      </w:pPr>
-      <w:r>
-        <w:rPr>
-          <w:lang w:val="en-US"/>
-        </w:rPr>
-        <w:t xml:space="preserve">MOA </w:t>
-      </w:r>
-    </w:p>
-    <w:p>
-      <w:pPr>
-        <w:rPr>
-          <w:lang w:val="en-US"/>
-        </w:rPr>
-      </w:pPr>
-      <w:r>
-        <w:rPr>
-          <w:lang w:val="en-US"/>
-        </w:rPr>
-        <w:t>MOE</w:t>
-      </w:r>
-    </w:p>
-    <w:p>
-      <w:pPr>
-        <w:pStyle w:val="Titre1"/>
-      </w:pPr>
-      <w:bookmarkStart w:id="49" w:name="_Toc39914510"/>
-      <w:r>
-        <w:t>Annexes</w:t>
-      </w:r>
-      <w:bookmarkEnd w:id="49"/>
     </w:p>
     <w:p>
       <w:pPr>
@@ -15995,11 +18213,11 @@
       <w:pPr>
         <w:pStyle w:val="Titre2"/>
       </w:pPr>
-      <w:bookmarkStart w:id="50" w:name="_Toc39914511"/>
+      <w:bookmarkStart w:id="49" w:name="_Toc39914511"/>
       <w:r>
         <w:t>Rendu final</w:t>
       </w:r>
-      <w:bookmarkEnd w:id="50"/>
+      <w:bookmarkEnd w:id="49"/>
     </w:p>
     <w:p>
       <w:pPr>
@@ -16032,12 +18250,12 @@
       <w:pPr>
         <w:pStyle w:val="Titre2"/>
       </w:pPr>
-      <w:bookmarkStart w:id="51" w:name="_Toc39914512"/>
+      <w:bookmarkStart w:id="50" w:name="_Toc39914512"/>
       <w:r>
         <w:lastRenderedPageBreak/>
         <w:t>Procédure de déploiement</w:t>
       </w:r>
-      <w:bookmarkEnd w:id="51"/>
+      <w:bookmarkEnd w:id="50"/>
     </w:p>
     <w:p/>
     <w:p>
@@ -16049,7 +18267,15 @@
         </w:numPr>
       </w:pPr>
       <w:r>
-        <w:t>Installer php 7.4.2.</w:t>
+        <w:t xml:space="preserve">Installer </w:t>
+      </w:r>
+      <w:proofErr w:type="spellStart"/>
+      <w:r>
+        <w:t>php</w:t>
+      </w:r>
+      <w:proofErr w:type="spellEnd"/>
+      <w:r>
+        <w:t xml:space="preserve"> 7.4.2.</w:t>
       </w:r>
     </w:p>
     <w:p>
@@ -16061,7 +18287,15 @@
         </w:numPr>
       </w:pPr>
       <w:r>
-        <w:t>Installer symfony 4.4.3.</w:t>
+        <w:t xml:space="preserve">Installer </w:t>
+      </w:r>
+      <w:proofErr w:type="spellStart"/>
+      <w:r>
+        <w:t>symfony</w:t>
+      </w:r>
+      <w:proofErr w:type="spellEnd"/>
+      <w:r>
+        <w:t xml:space="preserve"> 4.4.3.</w:t>
       </w:r>
     </w:p>
     <w:p>
@@ -16084,8 +18318,13 @@
           <w:numId w:val="2"/>
         </w:numPr>
       </w:pPr>
-      <w:r>
-        <w:t xml:space="preserve">Recupérer le projet </w:t>
+      <w:proofErr w:type="spellStart"/>
+      <w:r>
+        <w:t>Recupérer</w:t>
+      </w:r>
+      <w:proofErr w:type="spellEnd"/>
+      <w:r>
+        <w:t xml:space="preserve"> le projet </w:t>
       </w:r>
       <w:r>
         <w:t>depuis le repository GIT</w:t>
@@ -16109,7 +18348,15 @@
         <w:t>données nommée</w:t>
       </w:r>
       <w:r>
-        <w:t xml:space="preserve"> `madera`</w:t>
+        <w:t xml:space="preserve"> `</w:t>
+      </w:r>
+      <w:proofErr w:type="spellStart"/>
+      <w:r>
+        <w:t>madera</w:t>
+      </w:r>
+      <w:proofErr w:type="spellEnd"/>
+      <w:r>
+        <w:t>`</w:t>
       </w:r>
     </w:p>
     <w:p>
@@ -16123,9 +18370,11 @@
       <w:r>
         <w:t xml:space="preserve">Modifier le </w:t>
       </w:r>
+      <w:proofErr w:type="spellStart"/>
       <w:r>
         <w:t>fichier.env</w:t>
       </w:r>
+      <w:proofErr w:type="spellEnd"/>
       <w:r>
         <w:t xml:space="preserve"> pour y paramétrer l’utilisateur de votre base.</w:t>
       </w:r>
@@ -16157,7 +18406,15 @@
         <w:t xml:space="preserve"> </w:t>
       </w:r>
       <w:r>
-        <w:t xml:space="preserve">mysql://{Nom utilisateur} :{Mot de passe </w:t>
+        <w:t>mysql:/</w:t>
+      </w:r>
+      <w:proofErr w:type="gramStart"/>
+      <w:r>
+        <w:t>/{</w:t>
+      </w:r>
+      <w:proofErr w:type="gramEnd"/>
+      <w:r>
+        <w:t xml:space="preserve">Nom utilisateur} :{Mot de passe </w:t>
       </w:r>
       <w:hyperlink r:id="rId42" w:history="1">
         <w:r>
@@ -16204,7 +18461,15 @@
         </w:numPr>
       </w:pPr>
       <w:r>
-        <w:t>`composer install`</w:t>
+        <w:t xml:space="preserve">`composer </w:t>
+      </w:r>
+      <w:proofErr w:type="spellStart"/>
+      <w:r>
+        <w:t>install</w:t>
+      </w:r>
+      <w:proofErr w:type="spellEnd"/>
+      <w:r>
+        <w:t>`</w:t>
       </w:r>
     </w:p>
     <w:p>
@@ -16216,7 +18481,36 @@
         </w:numPr>
       </w:pPr>
       <w:r>
-        <w:t>`php bin/console doctrine:schema:update –dump-sql –force`</w:t>
+        <w:t>`</w:t>
+      </w:r>
+      <w:proofErr w:type="spellStart"/>
+      <w:r>
+        <w:t>php</w:t>
+      </w:r>
+      <w:proofErr w:type="spellEnd"/>
+      <w:r>
+        <w:t xml:space="preserve"> bin/console </w:t>
+      </w:r>
+      <w:proofErr w:type="spellStart"/>
+      <w:proofErr w:type="gramStart"/>
+      <w:r>
+        <w:t>doctrine:schema</w:t>
+      </w:r>
+      <w:proofErr w:type="gramEnd"/>
+      <w:r>
+        <w:t>:update</w:t>
+      </w:r>
+      <w:proofErr w:type="spellEnd"/>
+      <w:r>
+        <w:t xml:space="preserve"> –dump-</w:t>
+      </w:r>
+      <w:proofErr w:type="spellStart"/>
+      <w:r>
+        <w:t>sql</w:t>
+      </w:r>
+      <w:proofErr w:type="spellEnd"/>
+      <w:r>
+        <w:t xml:space="preserve"> –force`</w:t>
       </w:r>
     </w:p>
     <w:p>
@@ -16233,8 +18527,13 @@
         </w:numPr>
       </w:pPr>
       <w:r>
-        <w:t>Lancer un xampp</w:t>
-      </w:r>
+        <w:t xml:space="preserve">Lancer un </w:t>
+      </w:r>
+      <w:proofErr w:type="spellStart"/>
+      <w:r>
+        <w:t>xampp</w:t>
+      </w:r>
+      <w:proofErr w:type="spellEnd"/>
     </w:p>
     <w:p>
       <w:pPr>
@@ -16245,7 +18544,25 @@
         </w:numPr>
       </w:pPr>
       <w:r>
-        <w:t>Lancer la commande `php bin/console server:run`</w:t>
+        <w:t>Lancer la commande `</w:t>
+      </w:r>
+      <w:proofErr w:type="spellStart"/>
+      <w:r>
+        <w:t>php</w:t>
+      </w:r>
+      <w:proofErr w:type="spellEnd"/>
+      <w:r>
+        <w:t xml:space="preserve"> bin/console </w:t>
+      </w:r>
+      <w:proofErr w:type="spellStart"/>
+      <w:proofErr w:type="gramStart"/>
+      <w:r>
+        <w:t>server:run</w:t>
+      </w:r>
+      <w:proofErr w:type="spellEnd"/>
+      <w:proofErr w:type="gramEnd"/>
+      <w:r>
+        <w:t>`</w:t>
       </w:r>
     </w:p>
     <w:p/>
@@ -16260,7 +18577,7 @@
 </file>
 
 <file path=word/numbering.xml><?xml version="1.0" encoding="utf-8"?>
-<w:numbering xmlns:wpc="http://schemas.microsoft.com/office/word/2010/wordprocessingCanvas" xmlns:cx="http://schemas.microsoft.com/office/drawing/2014/chartex" xmlns:cx1="http://schemas.microsoft.com/office/drawing/2015/9/8/chartex" xmlns:cx2="http://schemas.microsoft.com/office/drawing/2015/10/21/chartex" xmlns:cx3="http://schemas.microsoft.com/office/drawing/2016/5/9/chartex" xmlns:cx4="http://schemas.microsoft.com/office/drawing/2016/5/10/chartex" xmlns:cx5="http://schemas.microsoft.com/office/drawing/2016/5/11/chartex" xmlns:cx6="http://schemas.microsoft.com/office/drawing/2016/5/12/chartex" xmlns:cx7="http://schemas.microsoft.com/office/drawing/2016/5/13/chartex" xmlns:cx8="http://schemas.microsoft.com/office/drawing/2016/5/14/chartex" xmlns:mc="http://schemas.openxmlformats.org/markup-compatibility/2006" xmlns:aink="http://schemas.microsoft.com/office/drawing/2016/ink" xmlns:am3d="http://schemas.microsoft.com/office/drawing/2017/model3d" xmlns:o="urn:schemas-microsoft-com:office:office" xmlns:r="http://schemas.openxmlformats.org/officeDocument/2006/relationships" xmlns:m="http://schemas.openxmlformats.org/officeDocument/2006/math" xmlns:v="urn:schemas-microsoft-com:vml" xmlns:wp14="http://schemas.microsoft.com/office/word/2010/wordprocessingDrawing" xmlns:wp="http://schemas.openxmlformats.org/drawingml/2006/wordprocessingDrawing" xmlns:w10="urn:schemas-microsoft-com:office:word" xmlns:w="http://schemas.openxmlformats.org/wordprocessingml/2006/main" xmlns:w14="http://schemas.microsoft.com/office/word/2010/wordml" xmlns:w15="http://schemas.microsoft.com/office/word/2012/wordml" xmlns:w16cid="http://schemas.microsoft.com/office/word/2016/wordml/cid" xmlns:w16se="http://schemas.microsoft.com/office/word/2015/wordml/symex" xmlns:wpg="http://schemas.microsoft.com/office/word/2010/wordprocessingGroup" xmlns:wpi="http://schemas.microsoft.com/office/word/2010/wordprocessingInk" xmlns:wne="http://schemas.microsoft.com/office/word/2006/wordml" xmlns:wps="http://schemas.microsoft.com/office/word/2010/wordprocessingShape" mc:Ignorable="w14 w15 w16se w16cid wp14">
+<w:numbering xmlns:wpc="http://schemas.microsoft.com/office/word/2010/wordprocessingCanvas" xmlns:cx="http://schemas.microsoft.com/office/drawing/2014/chartex" xmlns:cx1="http://schemas.microsoft.com/office/drawing/2015/9/8/chartex" xmlns:cx2="http://schemas.microsoft.com/office/drawing/2015/10/21/chartex" xmlns:cx3="http://schemas.microsoft.com/office/drawing/2016/5/9/chartex" xmlns:cx4="http://schemas.microsoft.com/office/drawing/2016/5/10/chartex" xmlns:cx5="http://schemas.microsoft.com/office/drawing/2016/5/11/chartex" xmlns:cx6="http://schemas.microsoft.com/office/drawing/2016/5/12/chartex" xmlns:cx7="http://schemas.microsoft.com/office/drawing/2016/5/13/chartex" xmlns:cx8="http://schemas.microsoft.com/office/drawing/2016/5/14/chartex" xmlns:mc="http://schemas.openxmlformats.org/markup-compatibility/2006" xmlns:aink="http://schemas.microsoft.com/office/drawing/2016/ink" xmlns:am3d="http://schemas.microsoft.com/office/drawing/2017/model3d" xmlns:o="urn:schemas-microsoft-com:office:office" xmlns:r="http://schemas.openxmlformats.org/officeDocument/2006/relationships" xmlns:m="http://schemas.openxmlformats.org/officeDocument/2006/math" xmlns:v="urn:schemas-microsoft-com:vml" xmlns:wp14="http://schemas.microsoft.com/office/word/2010/wordprocessingDrawing" xmlns:wp="http://schemas.openxmlformats.org/drawingml/2006/wordprocessingDrawing" xmlns:w10="urn:schemas-microsoft-com:office:word" xmlns:w="http://schemas.openxmlformats.org/wordprocessingml/2006/main" xmlns:w14="http://schemas.microsoft.com/office/word/2010/wordml" xmlns:w15="http://schemas.microsoft.com/office/word/2012/wordml" xmlns:w16cex="http://schemas.microsoft.com/office/word/2018/wordml/cex" xmlns:w16cid="http://schemas.microsoft.com/office/word/2016/wordml/cid" xmlns:w16="http://schemas.microsoft.com/office/word/2018/wordml" xmlns:w16se="http://schemas.microsoft.com/office/word/2015/wordml/symex" xmlns:wpg="http://schemas.microsoft.com/office/word/2010/wordprocessingGroup" xmlns:wpi="http://schemas.microsoft.com/office/word/2010/wordprocessingInk" xmlns:wne="http://schemas.microsoft.com/office/word/2006/wordml" xmlns:wps="http://schemas.microsoft.com/office/word/2010/wordprocessingShape" mc:Ignorable="w14 w15 w16se w16cid w16 w16cex wp14">
   <w:abstractNum w:abstractNumId="0" w15:restartNumberingAfterBreak="0">
     <w:nsid w:val="00000001"/>
     <w:multiLevelType w:val="hybridMultilevel"/>
@@ -17786,7 +20103,7 @@
 </file>
 
 <file path=word/styles.xml><?xml version="1.0" encoding="utf-8"?>
-<w:styles xmlns:mc="http://schemas.openxmlformats.org/markup-compatibility/2006" xmlns:r="http://schemas.openxmlformats.org/officeDocument/2006/relationships" xmlns:w="http://schemas.openxmlformats.org/wordprocessingml/2006/main" xmlns:w14="http://schemas.microsoft.com/office/word/2010/wordml" xmlns:w15="http://schemas.microsoft.com/office/word/2012/wordml" xmlns:w16cid="http://schemas.microsoft.com/office/word/2016/wordml/cid" xmlns:w16se="http://schemas.microsoft.com/office/word/2015/wordml/symex" mc:Ignorable="w14 w15 w16se w16cid">
+<w:styles xmlns:mc="http://schemas.openxmlformats.org/markup-compatibility/2006" xmlns:r="http://schemas.openxmlformats.org/officeDocument/2006/relationships" xmlns:w="http://schemas.openxmlformats.org/wordprocessingml/2006/main" xmlns:w14="http://schemas.microsoft.com/office/word/2010/wordml" xmlns:w15="http://schemas.microsoft.com/office/word/2012/wordml" xmlns:w16cex="http://schemas.microsoft.com/office/word/2018/wordml/cex" xmlns:w16cid="http://schemas.microsoft.com/office/word/2016/wordml/cid" xmlns:w16="http://schemas.microsoft.com/office/word/2018/wordml" xmlns:w16se="http://schemas.microsoft.com/office/word/2015/wordml/symex" mc:Ignorable="w14 w15 w16se w16cid w16 w16cex">
   <w:docDefaults>
     <w:rPrDefault>
       <w:rPr>
@@ -17802,7 +20119,7 @@
       </w:pPr>
     </w:pPrDefault>
   </w:docDefaults>
-  <w:latentStyles w:defLockedState="0" w:defUIPriority="99" w:defSemiHidden="0" w:defUnhideWhenUsed="0" w:defQFormat="0" w:count="377">
+  <w:latentStyles w:defLockedState="0" w:defUIPriority="99" w:defSemiHidden="0" w:defUnhideWhenUsed="0" w:defQFormat="0" w:count="376">
     <w:lsdException w:name="Normal" w:uiPriority="0" w:qFormat="1"/>
     <w:lsdException w:name="heading 1" w:uiPriority="9" w:qFormat="1"/>
     <w:lsdException w:name="heading 2" w:semiHidden="1" w:uiPriority="9" w:unhideWhenUsed="1" w:qFormat="1"/>
@@ -18179,7 +20496,6 @@
     <w:lsdException w:name="Hashtag" w:semiHidden="1" w:unhideWhenUsed="1"/>
     <w:lsdException w:name="Unresolved Mention" w:semiHidden="1" w:unhideWhenUsed="1"/>
     <w:lsdException w:name="Smart Link" w:semiHidden="1" w:unhideWhenUsed="1"/>
-    <w:lsdException w:name="Smart Link Error" w:semiHidden="1" w:unhideWhenUsed="1"/>
   </w:latentStyles>
   <w:style w:type="paragraph" w:default="1" w:styleId="Normal">
     <w:name w:val="Normal"/>
@@ -19770,7 +22086,7 @@
 </file>
 
 <file path=customXml/itemProps1.xml><?xml version="1.0" encoding="utf-8"?>
-<ds:datastoreItem xmlns:ds="http://schemas.openxmlformats.org/officeDocument/2006/customXml" ds:itemID="{5E7F216D-49A5-48B3-A25F-463178863D8D}">
+<ds:datastoreItem xmlns:ds="http://schemas.openxmlformats.org/officeDocument/2006/customXml" ds:itemID="{5FEB4C02-C4E4-44B2-9A2C-82BB1F4FFDA8}">
   <ds:schemaRefs>
     <ds:schemaRef ds:uri="http://schemas.openxmlformats.org/officeDocument/2006/bibliography"/>
   </ds:schemaRefs>

</xml_diff>

<commit_message>
Ajout Plan de formation
</commit_message>
<xml_diff>
--- a/LIVRABLE-4/Livrable 4.docx
+++ b/LIVRABLE-4/Livrable 4.docx
@@ -15330,31 +15330,7 @@
                 <w:szCs w:val="16"/>
                 <w:lang w:eastAsia="fr-FR"/>
               </w:rPr>
-              <w:t xml:space="preserve">Je veux pouvoir supprimer un </w:t>
-            </w:r>
-            <w:r>
-              <w:rPr>
-                <w:rFonts w:ascii="Arial" w:eastAsia="Times New Roman" w:hAnsi="Arial" w:cs="Arial"/>
-                <w:b/>
-                <w:bCs/>
-                <w:color w:val="000000"/>
-                <w:sz w:val="16"/>
-                <w:szCs w:val="16"/>
-                <w:lang w:eastAsia="fr-FR"/>
-              </w:rPr>
-              <w:t>client</w:t>
-            </w:r>
-            <w:r>
-              <w:rPr>
-                <w:rFonts w:ascii="Arial" w:eastAsia="Times New Roman" w:hAnsi="Arial" w:cs="Arial"/>
-                <w:b/>
-                <w:bCs/>
-                <w:color w:val="000000"/>
-                <w:sz w:val="16"/>
-                <w:szCs w:val="16"/>
-                <w:lang w:eastAsia="fr-FR"/>
-              </w:rPr>
-              <w:t xml:space="preserve"> </w:t>
+              <w:t xml:space="preserve">Je veux pouvoir supprimer un client </w:t>
             </w:r>
           </w:p>
         </w:tc>
@@ -15573,19 +15549,7 @@
                 <w:szCs w:val="16"/>
                 <w:lang w:eastAsia="fr-FR"/>
               </w:rPr>
-              <w:t xml:space="preserve">Je veux pouvoir supprimer un </w:t>
-            </w:r>
-            <w:r>
-              <w:rPr>
-                <w:rFonts w:ascii="Arial" w:eastAsia="Times New Roman" w:hAnsi="Arial" w:cs="Arial"/>
-                <w:b/>
-                <w:bCs/>
-                <w:color w:val="000000"/>
-                <w:sz w:val="16"/>
-                <w:szCs w:val="16"/>
-                <w:lang w:eastAsia="fr-FR"/>
-              </w:rPr>
-              <w:t>projet</w:t>
+              <w:t>Je veux pouvoir supprimer un projet</w:t>
             </w:r>
           </w:p>
         </w:tc>
@@ -15804,19 +15768,7 @@
                 <w:szCs w:val="16"/>
                 <w:lang w:eastAsia="fr-FR"/>
               </w:rPr>
-              <w:t xml:space="preserve">Je veux pouvoir </w:t>
-            </w:r>
-            <w:r>
-              <w:rPr>
-                <w:rFonts w:ascii="Arial" w:eastAsia="Times New Roman" w:hAnsi="Arial" w:cs="Arial"/>
-                <w:b/>
-                <w:bCs/>
-                <w:color w:val="000000"/>
-                <w:sz w:val="16"/>
-                <w:szCs w:val="16"/>
-                <w:lang w:eastAsia="fr-FR"/>
-              </w:rPr>
-              <w:t>imprimer un devis</w:t>
+              <w:t>Je veux pouvoir imprimer un devis</w:t>
             </w:r>
           </w:p>
         </w:tc>
@@ -16567,6 +16519,1489 @@
       <w:bookmarkEnd w:id="40"/>
     </w:p>
     <w:p>
+      <w:r>
+        <w:t xml:space="preserve">Afin de garantir une utilisation optimale des différentes solutions proposés au client, il est important de mettre en place un plan de formation des utilisateurs concernées. Cette formation sera aussi l’occasion d’avoir des retours directs et à chaud de l’application </w:t>
+      </w:r>
+      <w:proofErr w:type="spellStart"/>
+      <w:r>
+        <w:t>Madera</w:t>
+      </w:r>
+      <w:proofErr w:type="spellEnd"/>
+      <w:r>
+        <w:t>.</w:t>
+      </w:r>
+    </w:p>
+    <w:p/>
+    <w:tbl>
+      <w:tblPr>
+        <w:tblpPr w:leftFromText="141" w:rightFromText="141" w:vertAnchor="text" w:horzAnchor="margin" w:tblpXSpec="center" w:tblpY="64"/>
+        <w:tblOverlap w:val="never"/>
+        <w:tblW w:w="5780" w:type="dxa"/>
+        <w:tblCellMar>
+          <w:left w:w="70" w:type="dxa"/>
+          <w:right w:w="70" w:type="dxa"/>
+        </w:tblCellMar>
+        <w:tblLook w:val="04A0" w:firstRow="1" w:lastRow="0" w:firstColumn="1" w:lastColumn="0" w:noHBand="0" w:noVBand="1"/>
+      </w:tblPr>
+      <w:tblGrid>
+        <w:gridCol w:w="2160"/>
+        <w:gridCol w:w="3620"/>
+      </w:tblGrid>
+      <w:tr>
+        <w:trPr>
+          <w:trHeight w:val="525"/>
+        </w:trPr>
+        <w:tc>
+          <w:tcPr>
+            <w:tcW w:w="5780" w:type="dxa"/>
+            <w:gridSpan w:val="2"/>
+            <w:tcBorders>
+              <w:top w:val="single" w:sz="4" w:space="0" w:color="auto"/>
+              <w:left w:val="single" w:sz="4" w:space="0" w:color="auto"/>
+              <w:bottom w:val="single" w:sz="4" w:space="0" w:color="auto"/>
+              <w:right w:val="single" w:sz="4" w:space="0" w:color="000000"/>
+            </w:tcBorders>
+            <w:shd w:val="clear" w:color="000000" w:fill="8EA9DB"/>
+            <w:vAlign w:val="bottom"/>
+            <w:hideMark/>
+          </w:tcPr>
+          <w:p>
+            <w:pPr>
+              <w:spacing w:after="0" w:line="240" w:lineRule="auto"/>
+              <w:jc w:val="center"/>
+              <w:rPr>
+                <w:rFonts w:ascii="Calibri" w:eastAsia="Times New Roman" w:hAnsi="Calibri" w:cs="Calibri"/>
+                <w:b/>
+                <w:bCs/>
+                <w:color w:val="262626"/>
+                <w:sz w:val="40"/>
+                <w:szCs w:val="40"/>
+                <w:lang w:eastAsia="fr-FR"/>
+              </w:rPr>
+            </w:pPr>
+            <w:r>
+              <w:rPr>
+                <w:rFonts w:ascii="Calibri" w:eastAsia="Times New Roman" w:hAnsi="Calibri" w:cs="Calibri"/>
+                <w:b/>
+                <w:bCs/>
+                <w:color w:val="262626"/>
+                <w:sz w:val="40"/>
+                <w:szCs w:val="40"/>
+                <w:lang w:eastAsia="fr-FR"/>
+              </w:rPr>
+              <w:t>Plan de formation</w:t>
+            </w:r>
+          </w:p>
+        </w:tc>
+      </w:tr>
+      <w:tr>
+        <w:trPr>
+          <w:trHeight w:val="300"/>
+        </w:trPr>
+        <w:tc>
+          <w:tcPr>
+            <w:tcW w:w="2160" w:type="dxa"/>
+            <w:tcBorders>
+              <w:top w:val="nil"/>
+              <w:left w:val="single" w:sz="4" w:space="0" w:color="auto"/>
+              <w:bottom w:val="nil"/>
+              <w:right w:val="single" w:sz="4" w:space="0" w:color="auto"/>
+            </w:tcBorders>
+            <w:shd w:val="clear" w:color="auto" w:fill="auto"/>
+            <w:hideMark/>
+          </w:tcPr>
+          <w:p>
+            <w:pPr>
+              <w:spacing w:after="0" w:line="240" w:lineRule="auto"/>
+              <w:rPr>
+                <w:rFonts w:ascii="Calibri" w:eastAsia="Times New Roman" w:hAnsi="Calibri" w:cs="Calibri"/>
+                <w:b/>
+                <w:bCs/>
+                <w:color w:val="000000"/>
+                <w:lang w:eastAsia="fr-FR"/>
+              </w:rPr>
+            </w:pPr>
+            <w:r>
+              <w:rPr>
+                <w:rFonts w:ascii="Calibri" w:eastAsia="Times New Roman" w:hAnsi="Calibri" w:cs="Calibri"/>
+                <w:b/>
+                <w:bCs/>
+                <w:color w:val="000000"/>
+                <w:lang w:eastAsia="fr-FR"/>
+              </w:rPr>
+              <w:t>Population(s) visée(s)</w:t>
+            </w:r>
+          </w:p>
+        </w:tc>
+        <w:tc>
+          <w:tcPr>
+            <w:tcW w:w="3620" w:type="dxa"/>
+            <w:tcBorders>
+              <w:top w:val="nil"/>
+              <w:left w:val="nil"/>
+              <w:bottom w:val="nil"/>
+              <w:right w:val="single" w:sz="4" w:space="0" w:color="auto"/>
+            </w:tcBorders>
+            <w:shd w:val="clear" w:color="auto" w:fill="auto"/>
+            <w:vAlign w:val="bottom"/>
+            <w:hideMark/>
+          </w:tcPr>
+          <w:p>
+            <w:pPr>
+              <w:spacing w:after="0" w:line="240" w:lineRule="auto"/>
+              <w:rPr>
+                <w:rFonts w:ascii="Calibri" w:eastAsia="Times New Roman" w:hAnsi="Calibri" w:cs="Calibri"/>
+                <w:color w:val="000000"/>
+                <w:lang w:eastAsia="fr-FR"/>
+              </w:rPr>
+            </w:pPr>
+            <w:r>
+              <w:rPr>
+                <w:rFonts w:ascii="Calibri" w:eastAsia="Times New Roman" w:hAnsi="Calibri" w:cs="Calibri"/>
+                <w:color w:val="000000"/>
+                <w:lang w:eastAsia="fr-FR"/>
+              </w:rPr>
+              <w:t>Équipe commercial</w:t>
+            </w:r>
+          </w:p>
+        </w:tc>
+      </w:tr>
+      <w:tr>
+        <w:trPr>
+          <w:trHeight w:val="300"/>
+        </w:trPr>
+        <w:tc>
+          <w:tcPr>
+            <w:tcW w:w="2160" w:type="dxa"/>
+            <w:tcBorders>
+              <w:top w:val="nil"/>
+              <w:left w:val="single" w:sz="4" w:space="0" w:color="auto"/>
+              <w:bottom w:val="single" w:sz="4" w:space="0" w:color="auto"/>
+              <w:right w:val="single" w:sz="4" w:space="0" w:color="auto"/>
+            </w:tcBorders>
+            <w:shd w:val="clear" w:color="auto" w:fill="auto"/>
+            <w:hideMark/>
+          </w:tcPr>
+          <w:p>
+            <w:pPr>
+              <w:spacing w:after="0" w:line="240" w:lineRule="auto"/>
+              <w:rPr>
+                <w:rFonts w:ascii="Calibri" w:eastAsia="Times New Roman" w:hAnsi="Calibri" w:cs="Calibri"/>
+                <w:color w:val="000000"/>
+                <w:lang w:eastAsia="fr-FR"/>
+              </w:rPr>
+            </w:pPr>
+            <w:r>
+              <w:rPr>
+                <w:rFonts w:ascii="Calibri" w:eastAsia="Times New Roman" w:hAnsi="Calibri" w:cs="Calibri"/>
+                <w:color w:val="000000"/>
+                <w:lang w:eastAsia="fr-FR"/>
+              </w:rPr>
+              <w:t> </w:t>
+            </w:r>
+          </w:p>
+        </w:tc>
+        <w:tc>
+          <w:tcPr>
+            <w:tcW w:w="3620" w:type="dxa"/>
+            <w:tcBorders>
+              <w:top w:val="nil"/>
+              <w:left w:val="nil"/>
+              <w:bottom w:val="single" w:sz="4" w:space="0" w:color="auto"/>
+              <w:right w:val="single" w:sz="4" w:space="0" w:color="auto"/>
+            </w:tcBorders>
+            <w:shd w:val="clear" w:color="auto" w:fill="auto"/>
+            <w:vAlign w:val="bottom"/>
+            <w:hideMark/>
+          </w:tcPr>
+          <w:p>
+            <w:pPr>
+              <w:spacing w:after="0" w:line="240" w:lineRule="auto"/>
+              <w:rPr>
+                <w:rFonts w:ascii="Calibri" w:eastAsia="Times New Roman" w:hAnsi="Calibri" w:cs="Calibri"/>
+                <w:color w:val="000000"/>
+                <w:lang w:eastAsia="fr-FR"/>
+              </w:rPr>
+            </w:pPr>
+            <w:r>
+              <w:rPr>
+                <w:rFonts w:ascii="Calibri" w:eastAsia="Times New Roman" w:hAnsi="Calibri" w:cs="Calibri"/>
+                <w:color w:val="000000"/>
+                <w:lang w:eastAsia="fr-FR"/>
+              </w:rPr>
+              <w:t>Équipe administratif</w:t>
+            </w:r>
+          </w:p>
+        </w:tc>
+      </w:tr>
+      <w:tr>
+        <w:trPr>
+          <w:trHeight w:val="900"/>
+        </w:trPr>
+        <w:tc>
+          <w:tcPr>
+            <w:tcW w:w="2160" w:type="dxa"/>
+            <w:tcBorders>
+              <w:top w:val="nil"/>
+              <w:left w:val="single" w:sz="4" w:space="0" w:color="auto"/>
+              <w:bottom w:val="single" w:sz="4" w:space="0" w:color="auto"/>
+              <w:right w:val="single" w:sz="4" w:space="0" w:color="auto"/>
+            </w:tcBorders>
+            <w:shd w:val="clear" w:color="auto" w:fill="auto"/>
+            <w:hideMark/>
+          </w:tcPr>
+          <w:p>
+            <w:pPr>
+              <w:spacing w:after="0" w:line="240" w:lineRule="auto"/>
+              <w:rPr>
+                <w:rFonts w:ascii="Calibri" w:eastAsia="Times New Roman" w:hAnsi="Calibri" w:cs="Calibri"/>
+                <w:b/>
+                <w:bCs/>
+                <w:color w:val="000000"/>
+                <w:lang w:eastAsia="fr-FR"/>
+              </w:rPr>
+            </w:pPr>
+            <w:r>
+              <w:rPr>
+                <w:rFonts w:ascii="Calibri" w:eastAsia="Times New Roman" w:hAnsi="Calibri" w:cs="Calibri"/>
+                <w:b/>
+                <w:bCs/>
+                <w:color w:val="000000"/>
+                <w:lang w:eastAsia="fr-FR"/>
+              </w:rPr>
+              <w:t>Stratégie</w:t>
+            </w:r>
+          </w:p>
+        </w:tc>
+        <w:tc>
+          <w:tcPr>
+            <w:tcW w:w="3620" w:type="dxa"/>
+            <w:tcBorders>
+              <w:top w:val="nil"/>
+              <w:left w:val="nil"/>
+              <w:bottom w:val="single" w:sz="4" w:space="0" w:color="auto"/>
+              <w:right w:val="single" w:sz="4" w:space="0" w:color="auto"/>
+            </w:tcBorders>
+            <w:shd w:val="clear" w:color="auto" w:fill="auto"/>
+            <w:vAlign w:val="bottom"/>
+            <w:hideMark/>
+          </w:tcPr>
+          <w:p>
+            <w:pPr>
+              <w:spacing w:after="0" w:line="240" w:lineRule="auto"/>
+              <w:rPr>
+                <w:rFonts w:ascii="Calibri" w:eastAsia="Times New Roman" w:hAnsi="Calibri" w:cs="Calibri"/>
+                <w:color w:val="000000"/>
+                <w:lang w:eastAsia="fr-FR"/>
+              </w:rPr>
+            </w:pPr>
+            <w:r>
+              <w:rPr>
+                <w:rFonts w:ascii="Calibri" w:eastAsia="Times New Roman" w:hAnsi="Calibri" w:cs="Calibri"/>
+                <w:color w:val="000000"/>
+                <w:lang w:eastAsia="fr-FR"/>
+              </w:rPr>
+              <w:t xml:space="preserve">Formez les équipes concernées par l'utilisation du logiciel et de l'outils de </w:t>
+            </w:r>
+            <w:proofErr w:type="spellStart"/>
+            <w:r>
+              <w:rPr>
+                <w:rFonts w:ascii="Calibri" w:eastAsia="Times New Roman" w:hAnsi="Calibri" w:cs="Calibri"/>
+                <w:color w:val="000000"/>
+                <w:lang w:eastAsia="fr-FR"/>
+              </w:rPr>
+              <w:t>ticketing</w:t>
+            </w:r>
+            <w:proofErr w:type="spellEnd"/>
+            <w:r>
+              <w:rPr>
+                <w:rFonts w:ascii="Calibri" w:eastAsia="Times New Roman" w:hAnsi="Calibri" w:cs="Calibri"/>
+                <w:color w:val="000000"/>
+                <w:lang w:eastAsia="fr-FR"/>
+              </w:rPr>
+              <w:t>.</w:t>
+            </w:r>
+          </w:p>
+        </w:tc>
+      </w:tr>
+      <w:tr>
+        <w:trPr>
+          <w:trHeight w:val="600"/>
+        </w:trPr>
+        <w:tc>
+          <w:tcPr>
+            <w:tcW w:w="2160" w:type="dxa"/>
+            <w:tcBorders>
+              <w:top w:val="nil"/>
+              <w:left w:val="single" w:sz="4" w:space="0" w:color="auto"/>
+              <w:bottom w:val="single" w:sz="4" w:space="0" w:color="auto"/>
+              <w:right w:val="single" w:sz="4" w:space="0" w:color="auto"/>
+            </w:tcBorders>
+            <w:shd w:val="clear" w:color="auto" w:fill="auto"/>
+            <w:hideMark/>
+          </w:tcPr>
+          <w:p>
+            <w:pPr>
+              <w:spacing w:after="0" w:line="240" w:lineRule="auto"/>
+              <w:rPr>
+                <w:rFonts w:ascii="Calibri" w:eastAsia="Times New Roman" w:hAnsi="Calibri" w:cs="Calibri"/>
+                <w:b/>
+                <w:bCs/>
+                <w:color w:val="000000"/>
+                <w:lang w:eastAsia="fr-FR"/>
+              </w:rPr>
+            </w:pPr>
+            <w:r>
+              <w:rPr>
+                <w:rFonts w:ascii="Calibri" w:eastAsia="Times New Roman" w:hAnsi="Calibri" w:cs="Calibri"/>
+                <w:b/>
+                <w:bCs/>
+                <w:color w:val="000000"/>
+                <w:lang w:eastAsia="fr-FR"/>
+              </w:rPr>
+              <w:t>Moyens</w:t>
+            </w:r>
+          </w:p>
+        </w:tc>
+        <w:tc>
+          <w:tcPr>
+            <w:tcW w:w="3620" w:type="dxa"/>
+            <w:tcBorders>
+              <w:top w:val="nil"/>
+              <w:left w:val="nil"/>
+              <w:bottom w:val="single" w:sz="4" w:space="0" w:color="auto"/>
+              <w:right w:val="single" w:sz="4" w:space="0" w:color="auto"/>
+            </w:tcBorders>
+            <w:shd w:val="clear" w:color="auto" w:fill="auto"/>
+            <w:vAlign w:val="bottom"/>
+            <w:hideMark/>
+          </w:tcPr>
+          <w:p>
+            <w:pPr>
+              <w:spacing w:after="0" w:line="240" w:lineRule="auto"/>
+              <w:rPr>
+                <w:rFonts w:ascii="Calibri" w:eastAsia="Times New Roman" w:hAnsi="Calibri" w:cs="Calibri"/>
+                <w:color w:val="000000"/>
+                <w:lang w:eastAsia="fr-FR"/>
+              </w:rPr>
+            </w:pPr>
+            <w:r>
+              <w:rPr>
+                <w:rFonts w:ascii="Calibri" w:eastAsia="Times New Roman" w:hAnsi="Calibri" w:cs="Calibri"/>
+                <w:color w:val="000000"/>
+                <w:lang w:eastAsia="fr-FR"/>
+              </w:rPr>
+              <w:t>PC, Projecteur, formateur, salle de réunion.</w:t>
+            </w:r>
+          </w:p>
+        </w:tc>
+      </w:tr>
+      <w:tr>
+        <w:trPr>
+          <w:trHeight w:val="600"/>
+        </w:trPr>
+        <w:tc>
+          <w:tcPr>
+            <w:tcW w:w="2160" w:type="dxa"/>
+            <w:tcBorders>
+              <w:top w:val="nil"/>
+              <w:left w:val="single" w:sz="4" w:space="0" w:color="auto"/>
+              <w:bottom w:val="single" w:sz="4" w:space="0" w:color="auto"/>
+              <w:right w:val="single" w:sz="4" w:space="0" w:color="auto"/>
+            </w:tcBorders>
+            <w:shd w:val="clear" w:color="auto" w:fill="auto"/>
+            <w:hideMark/>
+          </w:tcPr>
+          <w:p>
+            <w:pPr>
+              <w:spacing w:after="0" w:line="240" w:lineRule="auto"/>
+              <w:rPr>
+                <w:rFonts w:ascii="Calibri" w:eastAsia="Times New Roman" w:hAnsi="Calibri" w:cs="Calibri"/>
+                <w:b/>
+                <w:bCs/>
+                <w:color w:val="000000"/>
+                <w:lang w:eastAsia="fr-FR"/>
+              </w:rPr>
+            </w:pPr>
+            <w:r>
+              <w:rPr>
+                <w:rFonts w:ascii="Calibri" w:eastAsia="Times New Roman" w:hAnsi="Calibri" w:cs="Calibri"/>
+                <w:b/>
+                <w:bCs/>
+                <w:color w:val="000000"/>
+                <w:lang w:eastAsia="fr-FR"/>
+              </w:rPr>
+              <w:t>Support(s)</w:t>
+            </w:r>
+          </w:p>
+        </w:tc>
+        <w:tc>
+          <w:tcPr>
+            <w:tcW w:w="3620" w:type="dxa"/>
+            <w:tcBorders>
+              <w:top w:val="nil"/>
+              <w:left w:val="nil"/>
+              <w:bottom w:val="single" w:sz="4" w:space="0" w:color="auto"/>
+              <w:right w:val="single" w:sz="4" w:space="0" w:color="auto"/>
+            </w:tcBorders>
+            <w:shd w:val="clear" w:color="auto" w:fill="auto"/>
+            <w:vAlign w:val="bottom"/>
+            <w:hideMark/>
+          </w:tcPr>
+          <w:p>
+            <w:pPr>
+              <w:spacing w:after="0" w:line="240" w:lineRule="auto"/>
+              <w:rPr>
+                <w:rFonts w:ascii="Calibri" w:eastAsia="Times New Roman" w:hAnsi="Calibri" w:cs="Calibri"/>
+                <w:color w:val="000000"/>
+                <w:lang w:eastAsia="fr-FR"/>
+              </w:rPr>
+            </w:pPr>
+            <w:r>
+              <w:rPr>
+                <w:rFonts w:ascii="Calibri" w:eastAsia="Times New Roman" w:hAnsi="Calibri" w:cs="Calibri"/>
+                <w:color w:val="000000"/>
+                <w:lang w:eastAsia="fr-FR"/>
+              </w:rPr>
+              <w:t xml:space="preserve">Logiciel + outil de </w:t>
+            </w:r>
+            <w:proofErr w:type="spellStart"/>
+            <w:r>
+              <w:rPr>
+                <w:rFonts w:ascii="Calibri" w:eastAsia="Times New Roman" w:hAnsi="Calibri" w:cs="Calibri"/>
+                <w:color w:val="000000"/>
+                <w:lang w:eastAsia="fr-FR"/>
+              </w:rPr>
+              <w:t>ticketing</w:t>
+            </w:r>
+            <w:proofErr w:type="spellEnd"/>
+            <w:r>
+              <w:rPr>
+                <w:rFonts w:ascii="Calibri" w:eastAsia="Times New Roman" w:hAnsi="Calibri" w:cs="Calibri"/>
+                <w:color w:val="000000"/>
+                <w:lang w:eastAsia="fr-FR"/>
+              </w:rPr>
+              <w:t xml:space="preserve">, manuel d'utilisation, </w:t>
+            </w:r>
+            <w:proofErr w:type="spellStart"/>
+            <w:r>
+              <w:rPr>
+                <w:rFonts w:ascii="Calibri" w:eastAsia="Times New Roman" w:hAnsi="Calibri" w:cs="Calibri"/>
+                <w:color w:val="000000"/>
+                <w:lang w:eastAsia="fr-FR"/>
+              </w:rPr>
+              <w:t>powerpoint</w:t>
+            </w:r>
+            <w:proofErr w:type="spellEnd"/>
+            <w:r>
+              <w:rPr>
+                <w:rFonts w:ascii="Calibri" w:eastAsia="Times New Roman" w:hAnsi="Calibri" w:cs="Calibri"/>
+                <w:color w:val="000000"/>
+                <w:lang w:eastAsia="fr-FR"/>
+              </w:rPr>
+              <w:t>.</w:t>
+            </w:r>
+          </w:p>
+        </w:tc>
+      </w:tr>
+    </w:tbl>
+    <w:p>
+      <w:pPr>
+        <w:rPr>
+          <w:b/>
+          <w:bCs/>
+        </w:rPr>
+      </w:pPr>
+    </w:p>
+    <w:p>
+      <w:pPr>
+        <w:rPr>
+          <w:b/>
+          <w:bCs/>
+        </w:rPr>
+      </w:pPr>
+    </w:p>
+    <w:p>
+      <w:pPr>
+        <w:rPr>
+          <w:b/>
+          <w:bCs/>
+        </w:rPr>
+      </w:pPr>
+    </w:p>
+    <w:p>
+      <w:pPr>
+        <w:rPr>
+          <w:b/>
+          <w:bCs/>
+        </w:rPr>
+      </w:pPr>
+    </w:p>
+    <w:p>
+      <w:pPr>
+        <w:rPr>
+          <w:b/>
+          <w:bCs/>
+        </w:rPr>
+      </w:pPr>
+    </w:p>
+    <w:p>
+      <w:pPr>
+        <w:rPr>
+          <w:b/>
+          <w:bCs/>
+        </w:rPr>
+      </w:pPr>
+    </w:p>
+    <w:p>
+      <w:pPr>
+        <w:rPr>
+          <w:b/>
+          <w:bCs/>
+        </w:rPr>
+      </w:pPr>
+    </w:p>
+    <w:p>
+      <w:pPr>
+        <w:rPr>
+          <w:b/>
+          <w:bCs/>
+        </w:rPr>
+      </w:pPr>
+    </w:p>
+    <w:p>
+      <w:pPr>
+        <w:rPr>
+          <w:b/>
+          <w:bCs/>
+        </w:rPr>
+      </w:pPr>
+    </w:p>
+    <w:p>
+      <w:pPr>
+        <w:rPr>
+          <w:b/>
+          <w:bCs/>
+          <w:u w:val="single"/>
+        </w:rPr>
+      </w:pPr>
+      <w:r>
+        <w:rPr>
+          <w:b/>
+          <w:bCs/>
+          <w:u w:val="single"/>
+        </w:rPr>
+        <w:t xml:space="preserve">Détails de la formation : </w:t>
+      </w:r>
+    </w:p>
+    <w:p>
+      <w:pPr>
+        <w:pStyle w:val="Paragraphedeliste"/>
+        <w:numPr>
+          <w:ilvl w:val="0"/>
+          <w:numId w:val="18"/>
+        </w:numPr>
+        <w:rPr>
+          <w:b/>
+          <w:bCs/>
+          <w:u w:val="single"/>
+        </w:rPr>
+      </w:pPr>
+      <w:r>
+        <w:rPr>
+          <w:u w:val="single"/>
+        </w:rPr>
+        <w:t>Objectif :</w:t>
+      </w:r>
+    </w:p>
+    <w:p>
+      <w:pPr>
+        <w:pStyle w:val="Paragraphedeliste"/>
+        <w:numPr>
+          <w:ilvl w:val="1"/>
+          <w:numId w:val="18"/>
+        </w:numPr>
+        <w:rPr>
+          <w:b/>
+          <w:bCs/>
+          <w:u w:val="single"/>
+        </w:rPr>
+      </w:pPr>
+      <w:r>
+        <w:t>Former les populations visées à l’utilisation des solutions définis.</w:t>
+      </w:r>
+    </w:p>
+    <w:p>
+      <w:pPr>
+        <w:pStyle w:val="Paragraphedeliste"/>
+        <w:numPr>
+          <w:ilvl w:val="1"/>
+          <w:numId w:val="18"/>
+        </w:numPr>
+        <w:rPr>
+          <w:b/>
+          <w:bCs/>
+          <w:u w:val="single"/>
+        </w:rPr>
+      </w:pPr>
+      <w:r>
+        <w:t>Former l’équipe Commerciale grâce à une présentation du processus de création de devis jusqu’à sa validation finale.</w:t>
+      </w:r>
+    </w:p>
+    <w:p>
+      <w:pPr>
+        <w:pStyle w:val="Paragraphedeliste"/>
+        <w:numPr>
+          <w:ilvl w:val="1"/>
+          <w:numId w:val="18"/>
+        </w:numPr>
+        <w:rPr>
+          <w:b/>
+          <w:bCs/>
+          <w:u w:val="single"/>
+        </w:rPr>
+      </w:pPr>
+      <w:r>
+        <w:t>Former l’équipe Administrative à l’utilisation d’une BDD afin de gérer les profils utilisateurs de l’entreprise.</w:t>
+      </w:r>
+    </w:p>
+    <w:p>
+      <w:pPr>
+        <w:pStyle w:val="Paragraphedeliste"/>
+        <w:numPr>
+          <w:ilvl w:val="1"/>
+          <w:numId w:val="18"/>
+        </w:numPr>
+        <w:rPr>
+          <w:b/>
+          <w:bCs/>
+          <w:u w:val="single"/>
+        </w:rPr>
+      </w:pPr>
+      <w:r>
+        <w:t xml:space="preserve">Former l’ensemble de ces équipes à l’utilisation de l’outil de </w:t>
+      </w:r>
+      <w:proofErr w:type="spellStart"/>
+      <w:r>
+        <w:t>ticketing</w:t>
+      </w:r>
+      <w:proofErr w:type="spellEnd"/>
+      <w:r>
+        <w:t>.</w:t>
+      </w:r>
+    </w:p>
+    <w:p>
+      <w:pPr>
+        <w:rPr>
+          <w:b/>
+          <w:bCs/>
+          <w:u w:val="single"/>
+        </w:rPr>
+      </w:pPr>
+    </w:p>
+    <w:p>
+      <w:pPr>
+        <w:rPr>
+          <w:b/>
+          <w:bCs/>
+          <w:u w:val="single"/>
+        </w:rPr>
+      </w:pPr>
+    </w:p>
+    <w:p>
+      <w:pPr>
+        <w:rPr>
+          <w:b/>
+          <w:bCs/>
+          <w:u w:val="single"/>
+        </w:rPr>
+      </w:pPr>
+    </w:p>
+    <w:p>
+      <w:pPr>
+        <w:rPr>
+          <w:b/>
+          <w:bCs/>
+          <w:u w:val="single"/>
+        </w:rPr>
+      </w:pPr>
+    </w:p>
+    <w:p>
+      <w:pPr>
+        <w:rPr>
+          <w:b/>
+          <w:bCs/>
+          <w:u w:val="single"/>
+        </w:rPr>
+      </w:pPr>
+      <w:r>
+        <w:rPr>
+          <w:b/>
+          <w:bCs/>
+          <w:u w:val="single"/>
+        </w:rPr>
+        <w:lastRenderedPageBreak/>
+        <w:t>Descriptif formation :</w:t>
+      </w:r>
+    </w:p>
+    <w:p>
+      <w:r>
+        <w:t xml:space="preserve">La formation sera encadrée par l’équipe technique du projet </w:t>
+      </w:r>
+      <w:proofErr w:type="spellStart"/>
+      <w:r>
+        <w:t>Madera</w:t>
+      </w:r>
+      <w:proofErr w:type="spellEnd"/>
+      <w:r>
+        <w:t xml:space="preserve"> dû à sa connaissance de l’application.</w:t>
+      </w:r>
+    </w:p>
+    <w:p>
+      <w:r>
+        <w:t>Les différentes présentations (</w:t>
+      </w:r>
+      <w:proofErr w:type="spellStart"/>
+      <w:r>
+        <w:t>Madera</w:t>
+      </w:r>
+      <w:proofErr w:type="spellEnd"/>
+      <w:r>
+        <w:t xml:space="preserve">, BDD et outils de </w:t>
+      </w:r>
+      <w:proofErr w:type="spellStart"/>
+      <w:r>
+        <w:t>ticketings</w:t>
+      </w:r>
+      <w:proofErr w:type="spellEnd"/>
+      <w:r>
+        <w:t>) auront comme support un Powerpoint reprenant les points principaux. Durant ces présentations, l’équipe technique sera chargée de faire une démonstration des différentes étapes abordées sur le document support afin de faciliter la compréhension et l’utilisation des solutions.</w:t>
+      </w:r>
+    </w:p>
+    <w:p>
+      <w:r>
+        <w:t>Enfin, une mise en pratique des présentations sera organisée pour les équipes à former durant lesquels ils pourront appliquer les processus tout en ayant la possibilité de demander de l’aide et de poser des questions au(x) formateur(s).</w:t>
+      </w:r>
+    </w:p>
+    <w:p/>
+    <w:p>
+      <w:pPr>
+        <w:rPr>
+          <w:b/>
+          <w:bCs/>
+          <w:u w:val="single"/>
+        </w:rPr>
+      </w:pPr>
+      <w:r>
+        <w:rPr>
+          <w:b/>
+          <w:bCs/>
+          <w:u w:val="single"/>
+        </w:rPr>
+        <w:t>Évaluation de la formation :</w:t>
+      </w:r>
+    </w:p>
+    <w:p>
+      <w:r>
+        <w:t>Pendant la durée de cette formation, le ou les formateurs seront chargés d’évaluer le personnel formé sur les compétences à acquérir.</w:t>
+      </w:r>
+    </w:p>
+    <w:p>
+      <w:r>
+        <w:t xml:space="preserve">Les critères de validations seront [A VOIR AVEC L’EQUIPE] Reproduction d’un scénario / % de validation [A VOIR AVEC </w:t>
+      </w:r>
+      <w:proofErr w:type="gramStart"/>
+      <w:r>
+        <w:t>L’EQUIPE]…</w:t>
+      </w:r>
+      <w:proofErr w:type="gramEnd"/>
+    </w:p>
+    <w:p/>
+    <w:p>
+      <w:r>
+        <w:t xml:space="preserve">Afin de faciliter la mise en place de cette formations, [A VOIR AVEC L’EQUIPE] doc technique, application, outil de </w:t>
+      </w:r>
+      <w:proofErr w:type="spellStart"/>
+      <w:r>
+        <w:t>ticketing</w:t>
+      </w:r>
+      <w:proofErr w:type="spellEnd"/>
+      <w:r>
+        <w:t xml:space="preserve"> communiqué à distance avant la formation / Préparation des postes par l’équipe technique avec des profils de formation dans la salle prévue [A VOIR AVEC </w:t>
+      </w:r>
+      <w:proofErr w:type="gramStart"/>
+      <w:r>
+        <w:t>L’EQUIPE]…</w:t>
+      </w:r>
+      <w:proofErr w:type="gramEnd"/>
+    </w:p>
+    <w:p/>
+    <w:tbl>
+      <w:tblPr>
+        <w:tblW w:w="9880" w:type="dxa"/>
+        <w:tblCellMar>
+          <w:left w:w="70" w:type="dxa"/>
+          <w:right w:w="70" w:type="dxa"/>
+        </w:tblCellMar>
+        <w:tblLook w:val="04A0" w:firstRow="1" w:lastRow="0" w:firstColumn="1" w:lastColumn="0" w:noHBand="0" w:noVBand="1"/>
+      </w:tblPr>
+      <w:tblGrid>
+        <w:gridCol w:w="1202"/>
+        <w:gridCol w:w="2300"/>
+        <w:gridCol w:w="1620"/>
+        <w:gridCol w:w="1200"/>
+        <w:gridCol w:w="1300"/>
+        <w:gridCol w:w="2260"/>
+      </w:tblGrid>
+      <w:tr>
+        <w:trPr>
+          <w:trHeight w:val="300"/>
+        </w:trPr>
+        <w:tc>
+          <w:tcPr>
+            <w:tcW w:w="1200" w:type="dxa"/>
+            <w:tcBorders>
+              <w:top w:val="single" w:sz="4" w:space="0" w:color="auto"/>
+              <w:left w:val="single" w:sz="4" w:space="0" w:color="auto"/>
+              <w:bottom w:val="single" w:sz="4" w:space="0" w:color="auto"/>
+              <w:right w:val="single" w:sz="4" w:space="0" w:color="auto"/>
+            </w:tcBorders>
+            <w:shd w:val="clear" w:color="000000" w:fill="540000"/>
+            <w:noWrap/>
+            <w:vAlign w:val="bottom"/>
+            <w:hideMark/>
+          </w:tcPr>
+          <w:p>
+            <w:pPr>
+              <w:spacing w:after="0" w:line="240" w:lineRule="auto"/>
+              <w:rPr>
+                <w:rFonts w:ascii="Calibri" w:eastAsia="Times New Roman" w:hAnsi="Calibri" w:cs="Calibri"/>
+                <w:b/>
+                <w:bCs/>
+                <w:color w:val="FFFFFF"/>
+                <w:lang w:eastAsia="fr-FR"/>
+              </w:rPr>
+            </w:pPr>
+            <w:r>
+              <w:rPr>
+                <w:rFonts w:ascii="Calibri" w:eastAsia="Times New Roman" w:hAnsi="Calibri" w:cs="Calibri"/>
+                <w:b/>
+                <w:bCs/>
+                <w:color w:val="FFFFFF"/>
+                <w:lang w:eastAsia="fr-FR"/>
+              </w:rPr>
+              <w:t>Date</w:t>
+            </w:r>
+          </w:p>
+        </w:tc>
+        <w:tc>
+          <w:tcPr>
+            <w:tcW w:w="2300" w:type="dxa"/>
+            <w:tcBorders>
+              <w:top w:val="single" w:sz="4" w:space="0" w:color="auto"/>
+              <w:left w:val="nil"/>
+              <w:bottom w:val="single" w:sz="4" w:space="0" w:color="auto"/>
+              <w:right w:val="single" w:sz="4" w:space="0" w:color="auto"/>
+            </w:tcBorders>
+            <w:shd w:val="clear" w:color="000000" w:fill="540000"/>
+            <w:noWrap/>
+            <w:vAlign w:val="bottom"/>
+            <w:hideMark/>
+          </w:tcPr>
+          <w:p>
+            <w:pPr>
+              <w:spacing w:after="0" w:line="240" w:lineRule="auto"/>
+              <w:rPr>
+                <w:rFonts w:ascii="Calibri" w:eastAsia="Times New Roman" w:hAnsi="Calibri" w:cs="Calibri"/>
+                <w:b/>
+                <w:bCs/>
+                <w:color w:val="FFFFFF"/>
+                <w:lang w:eastAsia="fr-FR"/>
+              </w:rPr>
+            </w:pPr>
+            <w:r>
+              <w:rPr>
+                <w:rFonts w:ascii="Calibri" w:eastAsia="Times New Roman" w:hAnsi="Calibri" w:cs="Calibri"/>
+                <w:b/>
+                <w:bCs/>
+                <w:color w:val="FFFFFF"/>
+                <w:lang w:eastAsia="fr-FR"/>
+              </w:rPr>
+              <w:t>Intitulé de la formation</w:t>
+            </w:r>
+          </w:p>
+        </w:tc>
+        <w:tc>
+          <w:tcPr>
+            <w:tcW w:w="1620" w:type="dxa"/>
+            <w:tcBorders>
+              <w:top w:val="single" w:sz="4" w:space="0" w:color="auto"/>
+              <w:left w:val="nil"/>
+              <w:bottom w:val="single" w:sz="4" w:space="0" w:color="auto"/>
+              <w:right w:val="single" w:sz="4" w:space="0" w:color="auto"/>
+            </w:tcBorders>
+            <w:shd w:val="clear" w:color="000000" w:fill="540000"/>
+            <w:noWrap/>
+            <w:vAlign w:val="bottom"/>
+            <w:hideMark/>
+          </w:tcPr>
+          <w:p>
+            <w:pPr>
+              <w:spacing w:after="0" w:line="240" w:lineRule="auto"/>
+              <w:rPr>
+                <w:rFonts w:ascii="Calibri" w:eastAsia="Times New Roman" w:hAnsi="Calibri" w:cs="Calibri"/>
+                <w:b/>
+                <w:bCs/>
+                <w:color w:val="FFFFFF"/>
+                <w:lang w:eastAsia="fr-FR"/>
+              </w:rPr>
+            </w:pPr>
+            <w:r>
+              <w:rPr>
+                <w:rFonts w:ascii="Calibri" w:eastAsia="Times New Roman" w:hAnsi="Calibri" w:cs="Calibri"/>
+                <w:b/>
+                <w:bCs/>
+                <w:color w:val="FFFFFF"/>
+                <w:lang w:eastAsia="fr-FR"/>
+              </w:rPr>
+              <w:t>Responsables(s)</w:t>
+            </w:r>
+          </w:p>
+        </w:tc>
+        <w:tc>
+          <w:tcPr>
+            <w:tcW w:w="1200" w:type="dxa"/>
+            <w:tcBorders>
+              <w:top w:val="single" w:sz="4" w:space="0" w:color="auto"/>
+              <w:left w:val="nil"/>
+              <w:bottom w:val="single" w:sz="4" w:space="0" w:color="auto"/>
+              <w:right w:val="single" w:sz="4" w:space="0" w:color="auto"/>
+            </w:tcBorders>
+            <w:shd w:val="clear" w:color="000000" w:fill="540000"/>
+            <w:noWrap/>
+            <w:vAlign w:val="bottom"/>
+            <w:hideMark/>
+          </w:tcPr>
+          <w:p>
+            <w:pPr>
+              <w:spacing w:after="0" w:line="240" w:lineRule="auto"/>
+              <w:rPr>
+                <w:rFonts w:ascii="Calibri" w:eastAsia="Times New Roman" w:hAnsi="Calibri" w:cs="Calibri"/>
+                <w:b/>
+                <w:bCs/>
+                <w:color w:val="FFFFFF"/>
+                <w:lang w:eastAsia="fr-FR"/>
+              </w:rPr>
+            </w:pPr>
+            <w:r>
+              <w:rPr>
+                <w:rFonts w:ascii="Calibri" w:eastAsia="Times New Roman" w:hAnsi="Calibri" w:cs="Calibri"/>
+                <w:b/>
+                <w:bCs/>
+                <w:color w:val="FFFFFF"/>
+                <w:lang w:eastAsia="fr-FR"/>
+              </w:rPr>
+              <w:t>Durée</w:t>
+            </w:r>
+          </w:p>
+        </w:tc>
+        <w:tc>
+          <w:tcPr>
+            <w:tcW w:w="1300" w:type="dxa"/>
+            <w:tcBorders>
+              <w:top w:val="single" w:sz="4" w:space="0" w:color="auto"/>
+              <w:left w:val="nil"/>
+              <w:bottom w:val="single" w:sz="4" w:space="0" w:color="auto"/>
+              <w:right w:val="single" w:sz="4" w:space="0" w:color="auto"/>
+            </w:tcBorders>
+            <w:shd w:val="clear" w:color="000000" w:fill="540000"/>
+            <w:noWrap/>
+            <w:vAlign w:val="bottom"/>
+            <w:hideMark/>
+          </w:tcPr>
+          <w:p>
+            <w:pPr>
+              <w:spacing w:after="0" w:line="240" w:lineRule="auto"/>
+              <w:rPr>
+                <w:rFonts w:ascii="Calibri" w:eastAsia="Times New Roman" w:hAnsi="Calibri" w:cs="Calibri"/>
+                <w:b/>
+                <w:bCs/>
+                <w:color w:val="FFFFFF"/>
+                <w:lang w:eastAsia="fr-FR"/>
+              </w:rPr>
+            </w:pPr>
+            <w:r>
+              <w:rPr>
+                <w:rFonts w:ascii="Calibri" w:eastAsia="Times New Roman" w:hAnsi="Calibri" w:cs="Calibri"/>
+                <w:b/>
+                <w:bCs/>
+                <w:color w:val="FFFFFF"/>
+                <w:lang w:eastAsia="fr-FR"/>
+              </w:rPr>
+              <w:t>État</w:t>
+            </w:r>
+          </w:p>
+        </w:tc>
+        <w:tc>
+          <w:tcPr>
+            <w:tcW w:w="2260" w:type="dxa"/>
+            <w:tcBorders>
+              <w:top w:val="single" w:sz="4" w:space="0" w:color="auto"/>
+              <w:left w:val="nil"/>
+              <w:bottom w:val="single" w:sz="4" w:space="0" w:color="auto"/>
+              <w:right w:val="single" w:sz="4" w:space="0" w:color="auto"/>
+            </w:tcBorders>
+            <w:shd w:val="clear" w:color="000000" w:fill="540000"/>
+            <w:noWrap/>
+            <w:vAlign w:val="bottom"/>
+            <w:hideMark/>
+          </w:tcPr>
+          <w:p>
+            <w:pPr>
+              <w:spacing w:after="0" w:line="240" w:lineRule="auto"/>
+              <w:rPr>
+                <w:rFonts w:ascii="Calibri" w:eastAsia="Times New Roman" w:hAnsi="Calibri" w:cs="Calibri"/>
+                <w:b/>
+                <w:bCs/>
+                <w:color w:val="FFFFFF"/>
+                <w:lang w:eastAsia="fr-FR"/>
+              </w:rPr>
+            </w:pPr>
+            <w:r>
+              <w:rPr>
+                <w:rFonts w:ascii="Calibri" w:eastAsia="Times New Roman" w:hAnsi="Calibri" w:cs="Calibri"/>
+                <w:b/>
+                <w:bCs/>
+                <w:color w:val="FFFFFF"/>
+                <w:lang w:eastAsia="fr-FR"/>
+              </w:rPr>
+              <w:t>*Critère de validation*</w:t>
+            </w:r>
+          </w:p>
+        </w:tc>
+      </w:tr>
+      <w:tr>
+        <w:trPr>
+          <w:trHeight w:val="600"/>
+        </w:trPr>
+        <w:tc>
+          <w:tcPr>
+            <w:tcW w:w="1200" w:type="dxa"/>
+            <w:tcBorders>
+              <w:top w:val="nil"/>
+              <w:left w:val="single" w:sz="4" w:space="0" w:color="auto"/>
+              <w:bottom w:val="single" w:sz="4" w:space="0" w:color="auto"/>
+              <w:right w:val="single" w:sz="4" w:space="0" w:color="auto"/>
+            </w:tcBorders>
+            <w:shd w:val="clear" w:color="000000" w:fill="D9D9D9"/>
+            <w:noWrap/>
+            <w:vAlign w:val="center"/>
+            <w:hideMark/>
+          </w:tcPr>
+          <w:p>
+            <w:pPr>
+              <w:spacing w:after="0" w:line="240" w:lineRule="auto"/>
+              <w:jc w:val="center"/>
+              <w:rPr>
+                <w:rFonts w:ascii="Calibri" w:eastAsia="Times New Roman" w:hAnsi="Calibri" w:cs="Calibri"/>
+                <w:color w:val="000000"/>
+                <w:lang w:eastAsia="fr-FR"/>
+              </w:rPr>
+            </w:pPr>
+            <w:r>
+              <w:rPr>
+                <w:rFonts w:ascii="Calibri" w:eastAsia="Times New Roman" w:hAnsi="Calibri" w:cs="Calibri"/>
+                <w:color w:val="000000"/>
+                <w:lang w:eastAsia="fr-FR"/>
+              </w:rPr>
+              <w:t>18/05/2020</w:t>
+            </w:r>
+          </w:p>
+        </w:tc>
+        <w:tc>
+          <w:tcPr>
+            <w:tcW w:w="2300" w:type="dxa"/>
+            <w:tcBorders>
+              <w:top w:val="nil"/>
+              <w:left w:val="nil"/>
+              <w:bottom w:val="single" w:sz="4" w:space="0" w:color="auto"/>
+              <w:right w:val="single" w:sz="4" w:space="0" w:color="auto"/>
+            </w:tcBorders>
+            <w:shd w:val="clear" w:color="000000" w:fill="D9D9D9"/>
+            <w:hideMark/>
+          </w:tcPr>
+          <w:p>
+            <w:pPr>
+              <w:spacing w:after="0" w:line="240" w:lineRule="auto"/>
+              <w:jc w:val="center"/>
+              <w:rPr>
+                <w:rFonts w:ascii="Calibri" w:eastAsia="Times New Roman" w:hAnsi="Calibri" w:cs="Calibri"/>
+                <w:color w:val="000000"/>
+                <w:lang w:eastAsia="fr-FR"/>
+              </w:rPr>
+            </w:pPr>
+            <w:r>
+              <w:rPr>
+                <w:rFonts w:ascii="Calibri" w:eastAsia="Times New Roman" w:hAnsi="Calibri" w:cs="Calibri"/>
+                <w:color w:val="000000"/>
+                <w:lang w:eastAsia="fr-FR"/>
+              </w:rPr>
+              <w:t xml:space="preserve">Utilisation de </w:t>
+            </w:r>
+            <w:proofErr w:type="spellStart"/>
+            <w:r>
+              <w:rPr>
+                <w:rFonts w:ascii="Calibri" w:eastAsia="Times New Roman" w:hAnsi="Calibri" w:cs="Calibri"/>
+                <w:color w:val="000000"/>
+                <w:lang w:eastAsia="fr-FR"/>
+              </w:rPr>
+              <w:t>Madera</w:t>
+            </w:r>
+            <w:proofErr w:type="spellEnd"/>
+            <w:r>
+              <w:rPr>
+                <w:rFonts w:ascii="Calibri" w:eastAsia="Times New Roman" w:hAnsi="Calibri" w:cs="Calibri"/>
+                <w:color w:val="000000"/>
+                <w:lang w:eastAsia="fr-FR"/>
+              </w:rPr>
+              <w:t xml:space="preserve"> + Gestion Utilisateur</w:t>
+            </w:r>
+          </w:p>
+        </w:tc>
+        <w:tc>
+          <w:tcPr>
+            <w:tcW w:w="1620" w:type="dxa"/>
+            <w:tcBorders>
+              <w:top w:val="nil"/>
+              <w:left w:val="nil"/>
+              <w:bottom w:val="single" w:sz="4" w:space="0" w:color="auto"/>
+              <w:right w:val="single" w:sz="4" w:space="0" w:color="auto"/>
+            </w:tcBorders>
+            <w:shd w:val="clear" w:color="000000" w:fill="D9D9D9"/>
+            <w:hideMark/>
+          </w:tcPr>
+          <w:p>
+            <w:pPr>
+              <w:spacing w:after="0" w:line="240" w:lineRule="auto"/>
+              <w:jc w:val="center"/>
+              <w:rPr>
+                <w:rFonts w:ascii="Calibri" w:eastAsia="Times New Roman" w:hAnsi="Calibri" w:cs="Calibri"/>
+                <w:color w:val="000000"/>
+                <w:lang w:eastAsia="fr-FR"/>
+              </w:rPr>
+            </w:pPr>
+            <w:r>
+              <w:rPr>
+                <w:rFonts w:ascii="Calibri" w:eastAsia="Times New Roman" w:hAnsi="Calibri" w:cs="Calibri"/>
+                <w:color w:val="000000"/>
+                <w:lang w:eastAsia="fr-FR"/>
+              </w:rPr>
+              <w:t>Formateur 1 + Formateur 2</w:t>
+            </w:r>
+          </w:p>
+        </w:tc>
+        <w:tc>
+          <w:tcPr>
+            <w:tcW w:w="1200" w:type="dxa"/>
+            <w:tcBorders>
+              <w:top w:val="nil"/>
+              <w:left w:val="nil"/>
+              <w:bottom w:val="single" w:sz="4" w:space="0" w:color="auto"/>
+              <w:right w:val="single" w:sz="4" w:space="0" w:color="auto"/>
+            </w:tcBorders>
+            <w:shd w:val="clear" w:color="000000" w:fill="D9D9D9"/>
+            <w:vAlign w:val="center"/>
+            <w:hideMark/>
+          </w:tcPr>
+          <w:p>
+            <w:pPr>
+              <w:spacing w:after="0" w:line="240" w:lineRule="auto"/>
+              <w:jc w:val="center"/>
+              <w:rPr>
+                <w:rFonts w:ascii="Calibri" w:eastAsia="Times New Roman" w:hAnsi="Calibri" w:cs="Calibri"/>
+                <w:color w:val="000000"/>
+                <w:lang w:eastAsia="fr-FR"/>
+              </w:rPr>
+            </w:pPr>
+            <w:r>
+              <w:rPr>
+                <w:rFonts w:ascii="Calibri" w:eastAsia="Times New Roman" w:hAnsi="Calibri" w:cs="Calibri"/>
+                <w:color w:val="000000"/>
+                <w:lang w:eastAsia="fr-FR"/>
+              </w:rPr>
+              <w:t>8h</w:t>
+            </w:r>
+          </w:p>
+        </w:tc>
+        <w:tc>
+          <w:tcPr>
+            <w:tcW w:w="1300" w:type="dxa"/>
+            <w:tcBorders>
+              <w:top w:val="nil"/>
+              <w:left w:val="nil"/>
+              <w:bottom w:val="single" w:sz="4" w:space="0" w:color="auto"/>
+              <w:right w:val="single" w:sz="4" w:space="0" w:color="auto"/>
+            </w:tcBorders>
+            <w:shd w:val="clear" w:color="000000" w:fill="D9D9D9"/>
+            <w:hideMark/>
+          </w:tcPr>
+          <w:p>
+            <w:pPr>
+              <w:spacing w:after="0" w:line="240" w:lineRule="auto"/>
+              <w:jc w:val="center"/>
+              <w:rPr>
+                <w:rFonts w:ascii="Calibri" w:eastAsia="Times New Roman" w:hAnsi="Calibri" w:cs="Calibri"/>
+                <w:color w:val="000000"/>
+                <w:lang w:eastAsia="fr-FR"/>
+              </w:rPr>
+            </w:pPr>
+            <w:r>
+              <w:rPr>
+                <w:rFonts w:ascii="Calibri" w:eastAsia="Times New Roman" w:hAnsi="Calibri" w:cs="Calibri"/>
+                <w:color w:val="000000"/>
+                <w:lang w:eastAsia="fr-FR"/>
+              </w:rPr>
+              <w:t>Pas commencée</w:t>
+            </w:r>
+          </w:p>
+        </w:tc>
+        <w:tc>
+          <w:tcPr>
+            <w:tcW w:w="2260" w:type="dxa"/>
+            <w:tcBorders>
+              <w:top w:val="nil"/>
+              <w:left w:val="nil"/>
+              <w:bottom w:val="single" w:sz="4" w:space="0" w:color="auto"/>
+              <w:right w:val="single" w:sz="4" w:space="0" w:color="auto"/>
+            </w:tcBorders>
+            <w:shd w:val="clear" w:color="000000" w:fill="D9D9D9"/>
+            <w:hideMark/>
+          </w:tcPr>
+          <w:p>
+            <w:pPr>
+              <w:spacing w:after="0" w:line="240" w:lineRule="auto"/>
+              <w:jc w:val="center"/>
+              <w:rPr>
+                <w:rFonts w:ascii="Calibri" w:eastAsia="Times New Roman" w:hAnsi="Calibri" w:cs="Calibri"/>
+                <w:color w:val="000000"/>
+                <w:lang w:eastAsia="fr-FR"/>
+              </w:rPr>
+            </w:pPr>
+            <w:r>
+              <w:rPr>
+                <w:rFonts w:ascii="Calibri" w:eastAsia="Times New Roman" w:hAnsi="Calibri" w:cs="Calibri"/>
+                <w:color w:val="000000"/>
+                <w:lang w:eastAsia="fr-FR"/>
+              </w:rPr>
+              <w:t>XX% ou Liste contrôle étape scénario</w:t>
+            </w:r>
+          </w:p>
+        </w:tc>
+      </w:tr>
+      <w:tr>
+        <w:trPr>
+          <w:trHeight w:val="600"/>
+        </w:trPr>
+        <w:tc>
+          <w:tcPr>
+            <w:tcW w:w="1200" w:type="dxa"/>
+            <w:tcBorders>
+              <w:top w:val="nil"/>
+              <w:left w:val="single" w:sz="4" w:space="0" w:color="auto"/>
+              <w:bottom w:val="single" w:sz="4" w:space="0" w:color="auto"/>
+              <w:right w:val="single" w:sz="4" w:space="0" w:color="auto"/>
+            </w:tcBorders>
+            <w:shd w:val="clear" w:color="000000" w:fill="D9D9D9"/>
+            <w:noWrap/>
+            <w:vAlign w:val="center"/>
+            <w:hideMark/>
+          </w:tcPr>
+          <w:p>
+            <w:pPr>
+              <w:spacing w:after="0" w:line="240" w:lineRule="auto"/>
+              <w:jc w:val="center"/>
+              <w:rPr>
+                <w:rFonts w:ascii="Calibri" w:eastAsia="Times New Roman" w:hAnsi="Calibri" w:cs="Calibri"/>
+                <w:color w:val="000000"/>
+                <w:lang w:eastAsia="fr-FR"/>
+              </w:rPr>
+            </w:pPr>
+            <w:r>
+              <w:rPr>
+                <w:rFonts w:ascii="Calibri" w:eastAsia="Times New Roman" w:hAnsi="Calibri" w:cs="Calibri"/>
+                <w:color w:val="000000"/>
+                <w:lang w:eastAsia="fr-FR"/>
+              </w:rPr>
+              <w:t>19/05/2020</w:t>
+            </w:r>
+          </w:p>
+        </w:tc>
+        <w:tc>
+          <w:tcPr>
+            <w:tcW w:w="2300" w:type="dxa"/>
+            <w:tcBorders>
+              <w:top w:val="nil"/>
+              <w:left w:val="nil"/>
+              <w:bottom w:val="single" w:sz="4" w:space="0" w:color="auto"/>
+              <w:right w:val="single" w:sz="4" w:space="0" w:color="auto"/>
+            </w:tcBorders>
+            <w:shd w:val="clear" w:color="000000" w:fill="D9D9D9"/>
+            <w:vAlign w:val="center"/>
+            <w:hideMark/>
+          </w:tcPr>
+          <w:p>
+            <w:pPr>
+              <w:spacing w:after="0" w:line="240" w:lineRule="auto"/>
+              <w:jc w:val="center"/>
+              <w:rPr>
+                <w:rFonts w:ascii="Calibri" w:eastAsia="Times New Roman" w:hAnsi="Calibri" w:cs="Calibri"/>
+                <w:color w:val="000000"/>
+                <w:lang w:eastAsia="fr-FR"/>
+              </w:rPr>
+            </w:pPr>
+            <w:r>
+              <w:rPr>
+                <w:rFonts w:ascii="Calibri" w:eastAsia="Times New Roman" w:hAnsi="Calibri" w:cs="Calibri"/>
+                <w:color w:val="000000"/>
+                <w:lang w:eastAsia="fr-FR"/>
+              </w:rPr>
+              <w:t>Prise en main EasyVista</w:t>
+            </w:r>
+          </w:p>
+        </w:tc>
+        <w:tc>
+          <w:tcPr>
+            <w:tcW w:w="1620" w:type="dxa"/>
+            <w:tcBorders>
+              <w:top w:val="nil"/>
+              <w:left w:val="nil"/>
+              <w:bottom w:val="single" w:sz="4" w:space="0" w:color="auto"/>
+              <w:right w:val="single" w:sz="4" w:space="0" w:color="auto"/>
+            </w:tcBorders>
+            <w:shd w:val="clear" w:color="000000" w:fill="D9D9D9"/>
+            <w:hideMark/>
+          </w:tcPr>
+          <w:p>
+            <w:pPr>
+              <w:spacing w:after="0" w:line="240" w:lineRule="auto"/>
+              <w:jc w:val="center"/>
+              <w:rPr>
+                <w:rFonts w:ascii="Calibri" w:eastAsia="Times New Roman" w:hAnsi="Calibri" w:cs="Calibri"/>
+                <w:color w:val="000000"/>
+                <w:lang w:eastAsia="fr-FR"/>
+              </w:rPr>
+            </w:pPr>
+            <w:r>
+              <w:rPr>
+                <w:rFonts w:ascii="Calibri" w:eastAsia="Times New Roman" w:hAnsi="Calibri" w:cs="Calibri"/>
+                <w:color w:val="000000"/>
+                <w:lang w:eastAsia="fr-FR"/>
+              </w:rPr>
+              <w:t>Formateur 3 + Formateur 4</w:t>
+            </w:r>
+          </w:p>
+        </w:tc>
+        <w:tc>
+          <w:tcPr>
+            <w:tcW w:w="1200" w:type="dxa"/>
+            <w:tcBorders>
+              <w:top w:val="nil"/>
+              <w:left w:val="nil"/>
+              <w:bottom w:val="single" w:sz="4" w:space="0" w:color="auto"/>
+              <w:right w:val="single" w:sz="4" w:space="0" w:color="auto"/>
+            </w:tcBorders>
+            <w:shd w:val="clear" w:color="000000" w:fill="D9D9D9"/>
+            <w:vAlign w:val="center"/>
+            <w:hideMark/>
+          </w:tcPr>
+          <w:p>
+            <w:pPr>
+              <w:spacing w:after="0" w:line="240" w:lineRule="auto"/>
+              <w:jc w:val="center"/>
+              <w:rPr>
+                <w:rFonts w:ascii="Calibri" w:eastAsia="Times New Roman" w:hAnsi="Calibri" w:cs="Calibri"/>
+                <w:color w:val="000000"/>
+                <w:lang w:eastAsia="fr-FR"/>
+              </w:rPr>
+            </w:pPr>
+            <w:r>
+              <w:rPr>
+                <w:rFonts w:ascii="Calibri" w:eastAsia="Times New Roman" w:hAnsi="Calibri" w:cs="Calibri"/>
+                <w:color w:val="000000"/>
+                <w:lang w:eastAsia="fr-FR"/>
+              </w:rPr>
+              <w:t>6h</w:t>
+            </w:r>
+          </w:p>
+        </w:tc>
+        <w:tc>
+          <w:tcPr>
+            <w:tcW w:w="1300" w:type="dxa"/>
+            <w:tcBorders>
+              <w:top w:val="nil"/>
+              <w:left w:val="nil"/>
+              <w:bottom w:val="single" w:sz="4" w:space="0" w:color="auto"/>
+              <w:right w:val="single" w:sz="4" w:space="0" w:color="auto"/>
+            </w:tcBorders>
+            <w:shd w:val="clear" w:color="000000" w:fill="D9D9D9"/>
+            <w:hideMark/>
+          </w:tcPr>
+          <w:p>
+            <w:pPr>
+              <w:spacing w:after="0" w:line="240" w:lineRule="auto"/>
+              <w:jc w:val="center"/>
+              <w:rPr>
+                <w:rFonts w:ascii="Calibri" w:eastAsia="Times New Roman" w:hAnsi="Calibri" w:cs="Calibri"/>
+                <w:color w:val="000000"/>
+                <w:lang w:eastAsia="fr-FR"/>
+              </w:rPr>
+            </w:pPr>
+            <w:r>
+              <w:rPr>
+                <w:rFonts w:ascii="Calibri" w:eastAsia="Times New Roman" w:hAnsi="Calibri" w:cs="Calibri"/>
+                <w:color w:val="000000"/>
+                <w:lang w:eastAsia="fr-FR"/>
+              </w:rPr>
+              <w:t>Pas commencée</w:t>
+            </w:r>
+          </w:p>
+        </w:tc>
+        <w:tc>
+          <w:tcPr>
+            <w:tcW w:w="2260" w:type="dxa"/>
+            <w:tcBorders>
+              <w:top w:val="nil"/>
+              <w:left w:val="nil"/>
+              <w:bottom w:val="single" w:sz="4" w:space="0" w:color="auto"/>
+              <w:right w:val="single" w:sz="4" w:space="0" w:color="auto"/>
+            </w:tcBorders>
+            <w:shd w:val="clear" w:color="000000" w:fill="D9D9D9"/>
+            <w:hideMark/>
+          </w:tcPr>
+          <w:p>
+            <w:pPr>
+              <w:spacing w:after="0" w:line="240" w:lineRule="auto"/>
+              <w:jc w:val="center"/>
+              <w:rPr>
+                <w:rFonts w:ascii="Calibri" w:eastAsia="Times New Roman" w:hAnsi="Calibri" w:cs="Calibri"/>
+                <w:color w:val="000000"/>
+                <w:lang w:eastAsia="fr-FR"/>
+              </w:rPr>
+            </w:pPr>
+            <w:r>
+              <w:rPr>
+                <w:rFonts w:ascii="Calibri" w:eastAsia="Times New Roman" w:hAnsi="Calibri" w:cs="Calibri"/>
+                <w:color w:val="000000"/>
+                <w:lang w:eastAsia="fr-FR"/>
+              </w:rPr>
+              <w:t>XX% ou Liste contrôle étape scénario</w:t>
+            </w:r>
+          </w:p>
+        </w:tc>
+      </w:tr>
+    </w:tbl>
+    <w:p/>
+    <w:p>
       <w:pPr>
         <w:rPr>
           <w:rFonts w:asciiTheme="majorHAnsi" w:eastAsiaTheme="majorEastAsia" w:hAnsiTheme="majorHAnsi" w:cstheme="majorBidi"/>
@@ -16575,12 +18010,6 @@
           <w:szCs w:val="26"/>
         </w:rPr>
       </w:pPr>
-      <w:r>
-        <w:rPr>
-          <w:color w:val="FF0000"/>
-        </w:rPr>
-        <w:t xml:space="preserve">A FAIRE ULRICH  </w:t>
-      </w:r>
       <w:r>
         <w:br w:type="page"/>
       </w:r>
@@ -19823,11 +21252,10 @@
     </w:lvl>
   </w:abstractNum>
   <w:abstractNum w:abstractNumId="15" w15:restartNumberingAfterBreak="0">
-    <w:nsid w:val="6022469D"/>
+    <w:nsid w:val="4CF807F8"/>
     <w:multiLevelType w:val="hybridMultilevel"/>
-    <w:tmpl w:val="30B01F56"/>
-    <w:lvl w:ilvl="0" w:tplc="33E8DBA6">
-      <w:start w:val="3"/>
+    <w:tmpl w:val="BD9E0962"/>
+    <w:lvl w:ilvl="0" w:tplc="E228D6C4">
       <w:numFmt w:val="bullet"/>
       <w:lvlText w:val="-"/>
       <w:lvlJc w:val="left"/>
@@ -19850,7 +21278,7 @@
         <w:rFonts w:ascii="Courier New" w:hAnsi="Courier New" w:cs="Courier New" w:hint="default"/>
       </w:rPr>
     </w:lvl>
-    <w:lvl w:ilvl="2" w:tplc="040C0005">
+    <w:lvl w:ilvl="2" w:tplc="040C0005" w:tentative="1">
       <w:start w:val="1"/>
       <w:numFmt w:val="bullet"/>
       <w:lvlText w:val=""/>
@@ -19936,6 +21364,119 @@
     </w:lvl>
   </w:abstractNum>
   <w:abstractNum w:abstractNumId="16" w15:restartNumberingAfterBreak="0">
+    <w:nsid w:val="6022469D"/>
+    <w:multiLevelType w:val="hybridMultilevel"/>
+    <w:tmpl w:val="30B01F56"/>
+    <w:lvl w:ilvl="0" w:tplc="33E8DBA6">
+      <w:start w:val="3"/>
+      <w:numFmt w:val="bullet"/>
+      <w:lvlText w:val="-"/>
+      <w:lvlJc w:val="left"/>
+      <w:pPr>
+        <w:ind w:left="720" w:hanging="360"/>
+      </w:pPr>
+      <w:rPr>
+        <w:rFonts w:ascii="Calibri" w:eastAsiaTheme="minorHAnsi" w:hAnsi="Calibri" w:cs="Calibri" w:hint="default"/>
+      </w:rPr>
+    </w:lvl>
+    <w:lvl w:ilvl="1" w:tplc="040C0003">
+      <w:start w:val="1"/>
+      <w:numFmt w:val="bullet"/>
+      <w:lvlText w:val="o"/>
+      <w:lvlJc w:val="left"/>
+      <w:pPr>
+        <w:ind w:left="1440" w:hanging="360"/>
+      </w:pPr>
+      <w:rPr>
+        <w:rFonts w:ascii="Courier New" w:hAnsi="Courier New" w:cs="Courier New" w:hint="default"/>
+      </w:rPr>
+    </w:lvl>
+    <w:lvl w:ilvl="2" w:tplc="040C0005">
+      <w:start w:val="1"/>
+      <w:numFmt w:val="bullet"/>
+      <w:lvlText w:val=""/>
+      <w:lvlJc w:val="left"/>
+      <w:pPr>
+        <w:ind w:left="2160" w:hanging="360"/>
+      </w:pPr>
+      <w:rPr>
+        <w:rFonts w:ascii="Wingdings" w:hAnsi="Wingdings" w:hint="default"/>
+      </w:rPr>
+    </w:lvl>
+    <w:lvl w:ilvl="3" w:tplc="040C0001" w:tentative="1">
+      <w:start w:val="1"/>
+      <w:numFmt w:val="bullet"/>
+      <w:lvlText w:val=""/>
+      <w:lvlJc w:val="left"/>
+      <w:pPr>
+        <w:ind w:left="2880" w:hanging="360"/>
+      </w:pPr>
+      <w:rPr>
+        <w:rFonts w:ascii="Symbol" w:hAnsi="Symbol" w:hint="default"/>
+      </w:rPr>
+    </w:lvl>
+    <w:lvl w:ilvl="4" w:tplc="040C0003" w:tentative="1">
+      <w:start w:val="1"/>
+      <w:numFmt w:val="bullet"/>
+      <w:lvlText w:val="o"/>
+      <w:lvlJc w:val="left"/>
+      <w:pPr>
+        <w:ind w:left="3600" w:hanging="360"/>
+      </w:pPr>
+      <w:rPr>
+        <w:rFonts w:ascii="Courier New" w:hAnsi="Courier New" w:cs="Courier New" w:hint="default"/>
+      </w:rPr>
+    </w:lvl>
+    <w:lvl w:ilvl="5" w:tplc="040C0005" w:tentative="1">
+      <w:start w:val="1"/>
+      <w:numFmt w:val="bullet"/>
+      <w:lvlText w:val=""/>
+      <w:lvlJc w:val="left"/>
+      <w:pPr>
+        <w:ind w:left="4320" w:hanging="360"/>
+      </w:pPr>
+      <w:rPr>
+        <w:rFonts w:ascii="Wingdings" w:hAnsi="Wingdings" w:hint="default"/>
+      </w:rPr>
+    </w:lvl>
+    <w:lvl w:ilvl="6" w:tplc="040C0001" w:tentative="1">
+      <w:start w:val="1"/>
+      <w:numFmt w:val="bullet"/>
+      <w:lvlText w:val=""/>
+      <w:lvlJc w:val="left"/>
+      <w:pPr>
+        <w:ind w:left="5040" w:hanging="360"/>
+      </w:pPr>
+      <w:rPr>
+        <w:rFonts w:ascii="Symbol" w:hAnsi="Symbol" w:hint="default"/>
+      </w:rPr>
+    </w:lvl>
+    <w:lvl w:ilvl="7" w:tplc="040C0003" w:tentative="1">
+      <w:start w:val="1"/>
+      <w:numFmt w:val="bullet"/>
+      <w:lvlText w:val="o"/>
+      <w:lvlJc w:val="left"/>
+      <w:pPr>
+        <w:ind w:left="5760" w:hanging="360"/>
+      </w:pPr>
+      <w:rPr>
+        <w:rFonts w:ascii="Courier New" w:hAnsi="Courier New" w:cs="Courier New" w:hint="default"/>
+      </w:rPr>
+    </w:lvl>
+    <w:lvl w:ilvl="8" w:tplc="040C0005" w:tentative="1">
+      <w:start w:val="1"/>
+      <w:numFmt w:val="bullet"/>
+      <w:lvlText w:val=""/>
+      <w:lvlJc w:val="left"/>
+      <w:pPr>
+        <w:ind w:left="6480" w:hanging="360"/>
+      </w:pPr>
+      <w:rPr>
+        <w:rFonts w:ascii="Wingdings" w:hAnsi="Wingdings" w:hint="default"/>
+      </w:rPr>
+    </w:lvl>
+  </w:abstractNum>
+  <w:abstractNum w:abstractNumId="17" w15:restartNumberingAfterBreak="0">
     <w:nsid w:val="6EF04047"/>
     <w:multiLevelType w:val="hybridMultilevel"/>
     <w:tmpl w:val="6DCA4B26"/>
@@ -20052,7 +21593,7 @@
     <w:abstractNumId w:val="8"/>
   </w:num>
   <w:num w:numId="2">
-    <w:abstractNumId w:val="15"/>
+    <w:abstractNumId w:val="16"/>
   </w:num>
   <w:num w:numId="3">
     <w:abstractNumId w:val="11"/>
@@ -20061,7 +21602,7 @@
     <w:abstractNumId w:val="10"/>
   </w:num>
   <w:num w:numId="5">
-    <w:abstractNumId w:val="16"/>
+    <w:abstractNumId w:val="17"/>
   </w:num>
   <w:num w:numId="6">
     <w:abstractNumId w:val="12"/>
@@ -20098,6 +21639,9 @@
   </w:num>
   <w:num w:numId="17">
     <w:abstractNumId w:val="14"/>
+  </w:num>
+  <w:num w:numId="18">
+    <w:abstractNumId w:val="15"/>
   </w:num>
 </w:numbering>
 </file>
@@ -22086,7 +23630,7 @@
 </file>
 
 <file path=customXml/itemProps1.xml><?xml version="1.0" encoding="utf-8"?>
-<ds:datastoreItem xmlns:ds="http://schemas.openxmlformats.org/officeDocument/2006/customXml" ds:itemID="{5FEB4C02-C4E4-44B2-9A2C-82BB1F4FFDA8}">
+<ds:datastoreItem xmlns:ds="http://schemas.openxmlformats.org/officeDocument/2006/customXml" ds:itemID="{5268670B-3B2E-4506-AED0-9294CCF4BCCC}">
   <ds:schemaRefs>
     <ds:schemaRef ds:uri="http://schemas.openxmlformats.org/officeDocument/2006/bibliography"/>
   </ds:schemaRefs>

</xml_diff>

<commit_message>
Modification plan de formation
</commit_message>
<xml_diff>
--- a/LIVRABLE-4/Livrable 4.docx
+++ b/LIVRABLE-4/Livrable 4.docx
@@ -2,9 +2,9 @@
 <file path=word/document.xml><?xml version="1.0" encoding="utf-8"?>
 <w:document xmlns:wpc="http://schemas.microsoft.com/office/word/2010/wordprocessingCanvas" xmlns:cx="http://schemas.microsoft.com/office/drawing/2014/chartex" xmlns:cx1="http://schemas.microsoft.com/office/drawing/2015/9/8/chartex" xmlns:cx2="http://schemas.microsoft.com/office/drawing/2015/10/21/chartex" xmlns:cx3="http://schemas.microsoft.com/office/drawing/2016/5/9/chartex" xmlns:cx4="http://schemas.microsoft.com/office/drawing/2016/5/10/chartex" xmlns:cx5="http://schemas.microsoft.com/office/drawing/2016/5/11/chartex" xmlns:cx6="http://schemas.microsoft.com/office/drawing/2016/5/12/chartex" xmlns:cx7="http://schemas.microsoft.com/office/drawing/2016/5/13/chartex" xmlns:cx8="http://schemas.microsoft.com/office/drawing/2016/5/14/chartex" xmlns:mc="http://schemas.openxmlformats.org/markup-compatibility/2006" xmlns:aink="http://schemas.microsoft.com/office/drawing/2016/ink" xmlns:am3d="http://schemas.microsoft.com/office/drawing/2017/model3d" xmlns:o="urn:schemas-microsoft-com:office:office" xmlns:r="http://schemas.openxmlformats.org/officeDocument/2006/relationships" xmlns:m="http://schemas.openxmlformats.org/officeDocument/2006/math" xmlns:v="urn:schemas-microsoft-com:vml" xmlns:wp14="http://schemas.microsoft.com/office/word/2010/wordprocessingDrawing" xmlns:wp="http://schemas.openxmlformats.org/drawingml/2006/wordprocessingDrawing" xmlns:w10="urn:schemas-microsoft-com:office:word" xmlns:w="http://schemas.openxmlformats.org/wordprocessingml/2006/main" xmlns:w14="http://schemas.microsoft.com/office/word/2010/wordml" xmlns:w15="http://schemas.microsoft.com/office/word/2012/wordml" xmlns:w16cex="http://schemas.microsoft.com/office/word/2018/wordml/cex" xmlns:w16cid="http://schemas.microsoft.com/office/word/2016/wordml/cid" xmlns:w16="http://schemas.microsoft.com/office/word/2018/wordml" xmlns:w16se="http://schemas.microsoft.com/office/word/2015/wordml/symex" xmlns:wpg="http://schemas.microsoft.com/office/word/2010/wordprocessingGroup" xmlns:wpi="http://schemas.microsoft.com/office/word/2010/wordprocessingInk" xmlns:wne="http://schemas.microsoft.com/office/word/2006/wordml" xmlns:wps="http://schemas.microsoft.com/office/word/2010/wordprocessingShape" mc:Ignorable="w14 w15 w16se w16cid w16 w16cex wp14">
   <w:body>
-    <w:p>
-      <w:bookmarkStart w:id="0" w:name="_Hlk38974188"/>
-      <w:bookmarkEnd w:id="0"/>
+    <w:bookmarkStart w:id="0" w:name="_Hlk38974188"/>
+    <w:bookmarkEnd w:id="0"/>
+    <w:p>
       <w:r>
         <w:rPr>
           <w:rFonts w:ascii="Arial" w:hAnsi="Arial" w:cs="Arial"/>
@@ -5265,7 +5265,23 @@
           <w:rFonts w:cstheme="minorHAnsi"/>
           <w:color w:val="000000"/>
         </w:rPr>
-        <w:t xml:space="preserve">Le Product Owner est le représentant du produit. Il porte le message et les besoins essentiels provenant du métier. Il connaît les fonctionnalités requises et pourra moduler la solution en fonction de la philosophie du client. Il aura pour rôle de prioriser les fonctionnalités ou évolutions les plus importantes pour la réponse aux besoins. C’est donc lui qui est en charge d’orienter vers la direction à prendre et d’amener un maximum de valeur ajoutée. </w:t>
+        <w:t xml:space="preserve">Le Product Owner est le représentant du produit. Il porte le message et les besoins essentiels provenant du métier. Il connaît les fonctionnalités requises et pourra moduler la solution en fonction de la philosophie du client. Il aura pour rôle de prioriser les fonctionnalités ou évolutions les plus importantes pour la réponse aux besoins. C’est donc lui qui </w:t>
+      </w:r>
+      <w:proofErr w:type="gramStart"/>
+      <w:r>
+        <w:rPr>
+          <w:rFonts w:cstheme="minorHAnsi"/>
+          <w:color w:val="000000"/>
+        </w:rPr>
+        <w:t>est en charge</w:t>
+      </w:r>
+      <w:proofErr w:type="gramEnd"/>
+      <w:r>
+        <w:rPr>
+          <w:rFonts w:cstheme="minorHAnsi"/>
+          <w:color w:val="000000"/>
+        </w:rPr>
+        <w:t xml:space="preserve"> d’orienter vers la direction à prendre et d’amener un maximum de valeur ajoutée. </w:t>
       </w:r>
     </w:p>
     <w:p>
@@ -5332,7 +5348,23 @@
           <w:rFonts w:cstheme="minorHAnsi"/>
           <w:color w:val="000000"/>
         </w:rPr>
-        <w:t>L’équipe de développement est l’atout technique dans un projet agile. Elle doit être autonome même si le Scrum master à un regard sur les méthodes appliquées. L’équipe de développement doit avoir une vision transverse pour respecter le concept d’agilité. Elle est souvent composée de 3 à 9 membres. Leurs métiers sont développeurs, testeurs ou analystes. L’équipe de développement est en charge de la conception du produit.</w:t>
+        <w:t xml:space="preserve">L’équipe de développement est l’atout technique dans un projet agile. Elle doit être autonome même si le Scrum master à un regard sur les méthodes appliquées. L’équipe de développement doit avoir une vision transverse pour respecter le concept d’agilité. Elle est souvent composée de 3 à 9 membres. Leurs métiers sont développeurs, testeurs ou analystes. L’équipe de développement </w:t>
+      </w:r>
+      <w:proofErr w:type="gramStart"/>
+      <w:r>
+        <w:rPr>
+          <w:rFonts w:cstheme="minorHAnsi"/>
+          <w:color w:val="000000"/>
+        </w:rPr>
+        <w:t>est en charge</w:t>
+      </w:r>
+      <w:proofErr w:type="gramEnd"/>
+      <w:r>
+        <w:rPr>
+          <w:rFonts w:cstheme="minorHAnsi"/>
+          <w:color w:val="000000"/>
+        </w:rPr>
+        <w:t xml:space="preserve"> de la conception du produit.</w:t>
       </w:r>
       <w:r>
         <w:rPr>
@@ -9589,13 +9621,23 @@
         </w:rPr>
         <w:t>caractère spéciale</w:t>
       </w:r>
+      <w:proofErr w:type="gramStart"/>
       <w:r>
         <w:rPr>
           <w:rFonts w:cstheme="minorHAnsi"/>
           <w:color w:val="000000"/>
           <w:u w:color="000000"/>
         </w:rPr>
-        <w:t>(,;@…)</w:t>
+        <w:t>(,;</w:t>
+      </w:r>
+      <w:proofErr w:type="gramEnd"/>
+      <w:r>
+        <w:rPr>
+          <w:rFonts w:cstheme="minorHAnsi"/>
+          <w:color w:val="000000"/>
+          <w:u w:color="000000"/>
+        </w:rPr>
+        <w:t>@…)</w:t>
       </w:r>
     </w:p>
     <w:p>
@@ -10024,13 +10066,23 @@
         </w:rPr>
         <w:t>spéciale</w:t>
       </w:r>
+      <w:proofErr w:type="gramStart"/>
       <w:r>
         <w:rPr>
           <w:rFonts w:cstheme="minorHAnsi"/>
           <w:color w:val="000000"/>
           <w:u w:color="000000"/>
         </w:rPr>
-        <w:t>(,;@…).</w:t>
+        <w:t>(,;</w:t>
+      </w:r>
+      <w:proofErr w:type="gramEnd"/>
+      <w:r>
+        <w:rPr>
+          <w:rFonts w:cstheme="minorHAnsi"/>
+          <w:color w:val="000000"/>
+          <w:u w:color="000000"/>
+        </w:rPr>
+        <w:t>@…).</w:t>
       </w:r>
     </w:p>
     <w:p>
@@ -15652,7 +15704,15 @@
         <w:ind w:left="1440"/>
       </w:pPr>
       <w:r>
-        <w:t xml:space="preserve">DATABASE_URL : mysql://{Nom utilisateur} :{Mot de passe </w:t>
+        <w:t>DATABASE_URL : mysql:/</w:t>
+      </w:r>
+      <w:proofErr w:type="gramStart"/>
+      <w:r>
+        <w:t>/{</w:t>
+      </w:r>
+      <w:proofErr w:type="gramEnd"/>
+      <w:r>
+        <w:t xml:space="preserve">Nom utilisateur} :{Mot de passe </w:t>
       </w:r>
       <w:hyperlink r:id="rId26" w:history="1">
         <w:r>
@@ -15730,8 +15790,13 @@
         <w:t xml:space="preserve"> bin/console </w:t>
       </w:r>
       <w:proofErr w:type="spellStart"/>
-      <w:r>
-        <w:t>doctrine:schema:update</w:t>
+      <w:proofErr w:type="gramStart"/>
+      <w:r>
+        <w:t>doctrine:schema</w:t>
+      </w:r>
+      <w:proofErr w:type="gramEnd"/>
+      <w:r>
+        <w:t>:update</w:t>
       </w:r>
       <w:proofErr w:type="spellEnd"/>
       <w:r>
@@ -15788,10 +15853,12 @@
         <w:t xml:space="preserve"> bin/console </w:t>
       </w:r>
       <w:proofErr w:type="spellStart"/>
+      <w:proofErr w:type="gramStart"/>
       <w:r>
         <w:t>server:run</w:t>
       </w:r>
       <w:proofErr w:type="spellEnd"/>
+      <w:proofErr w:type="gramEnd"/>
       <w:r>
         <w:t>`</w:t>
       </w:r>
@@ -15966,8 +16033,17 @@
       <w:bookmarkEnd w:id="40"/>
     </w:p>
     <w:p>
-      <w:r>
-        <w:t>Afin de garantir une utilisation optimale des différentes solutions proposés au client, il est important de mettre en place un plan de formation des utilisateurs concernées. Cette formation sera aussi l’occasion d’avoir des retours directs et à chaud de l’application Madera.</w:t>
+      <w:bookmarkStart w:id="41" w:name="_Toc40080581"/>
+      <w:r>
+        <w:t xml:space="preserve">Afin de garantir une utilisation optimale des différentes solutions proposés au client, il est important de mettre en place un plan de formation des utilisateurs concernées. Cette formation sera aussi l’occasion d’avoir des retours directs et à chaud de l’application </w:t>
+      </w:r>
+      <w:proofErr w:type="spellStart"/>
+      <w:r>
+        <w:t>Madera</w:t>
+      </w:r>
+      <w:proofErr w:type="spellEnd"/>
+      <w:r>
+        <w:t>.</w:t>
       </w:r>
     </w:p>
     <w:p/>
@@ -16240,7 +16316,7 @@
                 <w:color w:val="000000"/>
                 <w:lang w:eastAsia="fr-FR"/>
               </w:rPr>
-              <w:t xml:space="preserve">Formez les équipes concernées par l'utilisation du logiciel et de l'outils de </w:t>
+              <w:t xml:space="preserve">Formez les équipes concernées par l'utilisation du logiciel </w:t>
             </w:r>
             <w:proofErr w:type="spellStart"/>
             <w:r>
@@ -16249,9 +16325,43 @@
                 <w:color w:val="000000"/>
                 <w:lang w:eastAsia="fr-FR"/>
               </w:rPr>
+              <w:t>Madera</w:t>
+            </w:r>
+            <w:proofErr w:type="spellEnd"/>
+            <w:r>
+              <w:rPr>
+                <w:rFonts w:ascii="Calibri" w:eastAsia="Times New Roman" w:hAnsi="Calibri" w:cs="Calibri"/>
+                <w:color w:val="000000"/>
+                <w:lang w:eastAsia="fr-FR"/>
+              </w:rPr>
+              <w:t xml:space="preserve"> </w:t>
+            </w:r>
+            <w:r>
+              <w:rPr>
+                <w:rFonts w:ascii="Calibri" w:eastAsia="Times New Roman" w:hAnsi="Calibri" w:cs="Calibri"/>
+                <w:color w:val="000000"/>
+                <w:lang w:eastAsia="fr-FR"/>
+              </w:rPr>
+              <w:t xml:space="preserve">et de l'outils de </w:t>
+            </w:r>
+            <w:proofErr w:type="spellStart"/>
+            <w:r>
+              <w:rPr>
+                <w:rFonts w:ascii="Calibri" w:eastAsia="Times New Roman" w:hAnsi="Calibri" w:cs="Calibri"/>
+                <w:color w:val="000000"/>
+                <w:lang w:eastAsia="fr-FR"/>
+              </w:rPr>
               <w:t>ticketing</w:t>
             </w:r>
             <w:proofErr w:type="spellEnd"/>
+            <w:r>
+              <w:rPr>
+                <w:rFonts w:ascii="Calibri" w:eastAsia="Times New Roman" w:hAnsi="Calibri" w:cs="Calibri"/>
+                <w:color w:val="000000"/>
+                <w:lang w:eastAsia="fr-FR"/>
+              </w:rPr>
+              <w:t xml:space="preserve"> EasyVista</w:t>
+            </w:r>
             <w:r>
               <w:rPr>
                 <w:rFonts w:ascii="Calibri" w:eastAsia="Times New Roman" w:hAnsi="Calibri" w:cs="Calibri"/>
@@ -16584,7 +16694,15 @@
         </w:rPr>
       </w:pPr>
       <w:r>
-        <w:t>Former l’équipe Commerciale grâce à une présentation du processus de création de devis jusqu’à sa validation finale.</w:t>
+        <w:t xml:space="preserve">Former l’équipe Commerciale à l’utilisation de l’application </w:t>
+      </w:r>
+      <w:proofErr w:type="spellStart"/>
+      <w:r>
+        <w:t>Madera</w:t>
+      </w:r>
+      <w:proofErr w:type="spellEnd"/>
+      <w:r>
+        <w:t xml:space="preserve"> grâce à une présentation du processus de création de devis jusqu’à sa validation finale.</w:t>
       </w:r>
     </w:p>
     <w:p>
@@ -16646,16 +16764,68 @@
           <w:u w:val="single"/>
         </w:rPr>
       </w:pPr>
-    </w:p>
-    <w:p>
-      <w:pPr>
+      <w:r>
         <w:rPr>
           <w:b/>
           <w:bCs/>
           <w:u w:val="single"/>
         </w:rPr>
-      </w:pPr>
-    </w:p>
+        <w:t>Descriptif formation :</w:t>
+      </w:r>
+    </w:p>
+    <w:p>
+      <w:pPr>
+        <w:jc w:val="both"/>
+      </w:pPr>
+      <w:r>
+        <w:t xml:space="preserve">La formation qui se déroulera à la fin de la période établie dans le planning prévisionnel sera encadrée par l’équipe technique du projet </w:t>
+      </w:r>
+      <w:proofErr w:type="spellStart"/>
+      <w:r>
+        <w:t>Madera</w:t>
+      </w:r>
+      <w:proofErr w:type="spellEnd"/>
+      <w:r>
+        <w:t xml:space="preserve"> dû à sa connaissance de l’application.</w:t>
+      </w:r>
+    </w:p>
+    <w:p>
+      <w:pPr>
+        <w:jc w:val="both"/>
+      </w:pPr>
+      <w:r>
+        <w:t>Les différentes présentations (</w:t>
+      </w:r>
+      <w:proofErr w:type="spellStart"/>
+      <w:r>
+        <w:t>Madera</w:t>
+      </w:r>
+      <w:proofErr w:type="spellEnd"/>
+      <w:r>
+        <w:t xml:space="preserve">, BDD et outils de </w:t>
+      </w:r>
+      <w:proofErr w:type="spellStart"/>
+      <w:r>
+        <w:t>ticketings</w:t>
+      </w:r>
+      <w:proofErr w:type="spellEnd"/>
+      <w:r>
+        <w:t xml:space="preserve">) auront comme support un Powerpoint reprenant les points principaux. Durant ces présentations, l’équipe technique sera chargée </w:t>
+      </w:r>
+      <w:r>
+        <w:lastRenderedPageBreak/>
+        <w:t>de faire une démonstration des différentes étapes abordées sur le document support afin de faciliter la compréhension et l’utilisation des solutions.</w:t>
+      </w:r>
+    </w:p>
+    <w:p>
+      <w:pPr>
+        <w:jc w:val="both"/>
+      </w:pPr>
+      <w:r>
+        <w:t>Enfin, une mise en pratique des présentations sera organisée pour les équipes à former durant lesquels ils pourront appliquer les processus tout en ayant la possibilité de demander de l’aide et de poser des questions au(x) formateur(s).</w:t>
+      </w:r>
+    </w:p>
+    <w:p/>
     <w:p>
       <w:pPr>
         <w:rPr>
@@ -16664,88 +16834,37 @@
           <w:u w:val="single"/>
         </w:rPr>
       </w:pPr>
-    </w:p>
-    <w:p>
-      <w:pPr>
+      <w:r>
         <w:rPr>
           <w:b/>
           <w:bCs/>
           <w:u w:val="single"/>
         </w:rPr>
-      </w:pPr>
-      <w:r>
-        <w:rPr>
-          <w:b/>
-          <w:bCs/>
-          <w:u w:val="single"/>
-        </w:rPr>
-        <w:t>Descriptif formation :</w:t>
-      </w:r>
-    </w:p>
-    <w:p>
-      <w:r>
-        <w:lastRenderedPageBreak/>
-        <w:t>La formation sera encadrée par l’équipe technique du projet Madera dû à sa connaissance de l’application.</w:t>
-      </w:r>
-    </w:p>
-    <w:p>
-      <w:r>
-        <w:t xml:space="preserve">Les différentes présentations (Madera, BDD et outils de </w:t>
-      </w:r>
-      <w:proofErr w:type="spellStart"/>
-      <w:r>
-        <w:t>ticketings</w:t>
-      </w:r>
-      <w:proofErr w:type="spellEnd"/>
-      <w:r>
-        <w:t>) auront comme support un Powerpoint reprenant les points principaux. Durant ces présentations, l’équipe technique sera chargée de faire une démonstration des différentes étapes abordées sur le document support afin de faciliter la compréhension et l’utilisation des solutions.</w:t>
-      </w:r>
-    </w:p>
-    <w:p>
-      <w:r>
-        <w:t>Enfin, une mise en pratique des présentations sera organisée pour les équipes à former durant lesquels ils pourront appliquer les processus tout en ayant la possibilité de demander de l’aide et de poser des questions au(x) formateur(s).</w:t>
-      </w:r>
-    </w:p>
-    <w:p/>
-    <w:p>
-      <w:pPr>
-        <w:rPr>
-          <w:b/>
-          <w:bCs/>
-          <w:u w:val="single"/>
-        </w:rPr>
-      </w:pPr>
-      <w:r>
-        <w:rPr>
-          <w:b/>
-          <w:bCs/>
-          <w:u w:val="single"/>
-        </w:rPr>
         <w:t>Évaluation de la formation :</w:t>
       </w:r>
     </w:p>
     <w:p>
-      <w:r>
-        <w:t>Pendant la durée de cette formation, le ou les formateurs seront chargés d’évaluer le personnel formé sur les compétences à acquérir.</w:t>
-      </w:r>
-    </w:p>
-    <w:p>
-      <w:r>
-        <w:t>Les critères de validations seront [A VOIR AVEC L’EQUIPE] Reproduction d’un scénario / % de validation [A VOIR AVEC L’EQUIPE]…</w:t>
-      </w:r>
-    </w:p>
-    <w:p/>
-    <w:p>
-      <w:r>
-        <w:t xml:space="preserve">Afin de faciliter la mise en place de cette formations, [A VOIR AVEC L’EQUIPE] doc technique, application, outil de </w:t>
-      </w:r>
-      <w:proofErr w:type="spellStart"/>
-      <w:r>
-        <w:t>ticketing</w:t>
-      </w:r>
-      <w:proofErr w:type="spellEnd"/>
-      <w:r>
-        <w:t xml:space="preserve"> communiqué à distance avant la formation / Préparation des postes par l’équipe technique avec des profils de formation dans la salle prévue [A VOIR AVEC L’EQUIPE]…</w:t>
+      <w:pPr>
+        <w:jc w:val="both"/>
+      </w:pPr>
+      <w:r>
+        <w:t>Pendant la durée de cette formation, les formateurs seront chargés d’évaluer le personnel formé sur les compétences à acquérir. Si certaines personnes des équipes à former n’obtiennent pas les compétences nécessaires, il sera possible de mettre en place des formations supplémentaires à définir avec le client.</w:t>
+      </w:r>
+    </w:p>
+    <w:p>
+      <w:pPr>
+        <w:jc w:val="both"/>
+      </w:pPr>
+      <w:r>
+        <w:t>Les critères de validations des compétences seront basés sur la maitrise de chaque participant à reproduire les étapes d’un scénario.</w:t>
+      </w:r>
+    </w:p>
+    <w:p>
+      <w:pPr>
+        <w:jc w:val="both"/>
+      </w:pPr>
+      <w:r>
+        <w:t>Afin de faciliter la mise en place de cette formation, les postes seront préparés au préalable par l’équipe technique du projet afin de garantir un environnement de formation identique pour chaque participant.</w:t>
       </w:r>
     </w:p>
     <w:p/>
@@ -16988,7 +17107,7 @@
                 <w:color w:val="FFFFFF"/>
                 <w:lang w:eastAsia="fr-FR"/>
               </w:rPr>
-              <w:t>*Critère de validation*</w:t>
+              <w:t>Critère de validation</w:t>
             </w:r>
           </w:p>
         </w:tc>
@@ -17059,7 +17178,25 @@
                 <w:color w:val="000000"/>
                 <w:lang w:eastAsia="fr-FR"/>
               </w:rPr>
-              <w:t>Utilisation de Madera + Gestion Utilisateur</w:t>
+              <w:t xml:space="preserve">Utilisation de </w:t>
+            </w:r>
+            <w:proofErr w:type="spellStart"/>
+            <w:r>
+              <w:rPr>
+                <w:rFonts w:ascii="Calibri" w:eastAsia="Times New Roman" w:hAnsi="Calibri" w:cs="Calibri"/>
+                <w:color w:val="000000"/>
+                <w:lang w:eastAsia="fr-FR"/>
+              </w:rPr>
+              <w:t>Madera</w:t>
+            </w:r>
+            <w:proofErr w:type="spellEnd"/>
+            <w:r>
+              <w:rPr>
+                <w:rFonts w:ascii="Calibri" w:eastAsia="Times New Roman" w:hAnsi="Calibri" w:cs="Calibri"/>
+                <w:color w:val="000000"/>
+                <w:lang w:eastAsia="fr-FR"/>
+              </w:rPr>
+              <w:t xml:space="preserve"> + Gestion Utilisateur</w:t>
             </w:r>
           </w:p>
         </w:tc>
@@ -17091,7 +17228,23 @@
                 <w:color w:val="000000"/>
                 <w:lang w:eastAsia="fr-FR"/>
               </w:rPr>
-              <w:t>Formateur 1 + Formateur 2</w:t>
+              <w:t>BROCHARD Allan</w:t>
+            </w:r>
+            <w:r>
+              <w:rPr>
+                <w:rFonts w:ascii="Calibri" w:eastAsia="Times New Roman" w:hAnsi="Calibri" w:cs="Calibri"/>
+                <w:color w:val="000000"/>
+                <w:lang w:eastAsia="fr-FR"/>
+              </w:rPr>
+              <w:t xml:space="preserve"> + </w:t>
+            </w:r>
+            <w:r>
+              <w:rPr>
+                <w:rFonts w:ascii="Calibri" w:eastAsia="Times New Roman" w:hAnsi="Calibri" w:cs="Calibri"/>
+                <w:color w:val="000000"/>
+                <w:lang w:eastAsia="fr-FR"/>
+              </w:rPr>
+              <w:t>HALLAY Valentin</w:t>
             </w:r>
           </w:p>
         </w:tc>
@@ -17188,7 +17341,23 @@
                 <w:color w:val="000000"/>
                 <w:lang w:eastAsia="fr-FR"/>
               </w:rPr>
-              <w:t>XX% ou Liste contrôle étape scénario</w:t>
+              <w:t>Contrôle étape</w:t>
+            </w:r>
+            <w:r>
+              <w:rPr>
+                <w:rFonts w:ascii="Calibri" w:eastAsia="Times New Roman" w:hAnsi="Calibri" w:cs="Calibri"/>
+                <w:color w:val="000000"/>
+                <w:lang w:eastAsia="fr-FR"/>
+              </w:rPr>
+              <w:t>s</w:t>
+            </w:r>
+            <w:r>
+              <w:rPr>
+                <w:rFonts w:ascii="Calibri" w:eastAsia="Times New Roman" w:hAnsi="Calibri" w:cs="Calibri"/>
+                <w:color w:val="000000"/>
+                <w:lang w:eastAsia="fr-FR"/>
+              </w:rPr>
+              <w:t xml:space="preserve"> scénario</w:t>
             </w:r>
           </w:p>
         </w:tc>
@@ -17292,7 +17461,23 @@
                 <w:color w:val="000000"/>
                 <w:lang w:eastAsia="fr-FR"/>
               </w:rPr>
-              <w:t>Formateur 3 + Formateur 4</w:t>
+              <w:t>CHRETIEN Romain</w:t>
+            </w:r>
+            <w:r>
+              <w:rPr>
+                <w:rFonts w:ascii="Calibri" w:eastAsia="Times New Roman" w:hAnsi="Calibri" w:cs="Calibri"/>
+                <w:color w:val="000000"/>
+                <w:lang w:eastAsia="fr-FR"/>
+              </w:rPr>
+              <w:t xml:space="preserve"> + </w:t>
+            </w:r>
+            <w:r>
+              <w:rPr>
+                <w:rFonts w:ascii="Calibri" w:eastAsia="Times New Roman" w:hAnsi="Calibri" w:cs="Calibri"/>
+                <w:color w:val="000000"/>
+                <w:lang w:eastAsia="fr-FR"/>
+              </w:rPr>
+              <w:t>HASSED Ulrich</w:t>
             </w:r>
           </w:p>
         </w:tc>
@@ -17389,33 +17574,38 @@
                 <w:color w:val="000000"/>
                 <w:lang w:eastAsia="fr-FR"/>
               </w:rPr>
-              <w:t>XX% ou Liste contrôle étape scénario</w:t>
+              <w:t>Contrôle étape</w:t>
+            </w:r>
+            <w:r>
+              <w:rPr>
+                <w:rFonts w:ascii="Calibri" w:eastAsia="Times New Roman" w:hAnsi="Calibri" w:cs="Calibri"/>
+                <w:color w:val="000000"/>
+                <w:lang w:eastAsia="fr-FR"/>
+              </w:rPr>
+              <w:t>s</w:t>
+            </w:r>
+            <w:r>
+              <w:rPr>
+                <w:rFonts w:ascii="Calibri" w:eastAsia="Times New Roman" w:hAnsi="Calibri" w:cs="Calibri"/>
+                <w:color w:val="000000"/>
+                <w:lang w:eastAsia="fr-FR"/>
+              </w:rPr>
+              <w:t xml:space="preserve"> scénario</w:t>
             </w:r>
           </w:p>
         </w:tc>
       </w:tr>
     </w:tbl>
-    <w:p/>
-    <w:p>
-      <w:pPr>
-        <w:rPr>
-          <w:rFonts w:asciiTheme="majorHAnsi" w:eastAsiaTheme="majorEastAsia" w:hAnsiTheme="majorHAnsi" w:cstheme="majorBidi"/>
-          <w:color w:val="2F5496" w:themeColor="accent1" w:themeShade="BF"/>
-          <w:sz w:val="26"/>
-          <w:szCs w:val="26"/>
-        </w:rPr>
-      </w:pPr>
-      <w:r>
-        <w:br w:type="page"/>
-      </w:r>
-    </w:p>
     <w:p>
       <w:pPr>
         <w:pStyle w:val="Titre1"/>
       </w:pPr>
-      <w:bookmarkStart w:id="41" w:name="_Toc40080581"/>
-      <w:r>
-        <w:lastRenderedPageBreak/>
+    </w:p>
+    <w:p>
+      <w:pPr>
+        <w:pStyle w:val="Titre1"/>
+      </w:pPr>
+      <w:r>
         <w:t>Clôture de projet</w:t>
       </w:r>
       <w:bookmarkEnd w:id="41"/>
@@ -17433,7 +17623,6 @@
         <w:t xml:space="preserve"> </w:t>
       </w:r>
     </w:p>
-    <w:p/>
     <w:p>
       <w:r>
         <w:rPr>
@@ -20739,7 +20928,15 @@
         <w:t xml:space="preserve"> </w:t>
       </w:r>
       <w:r>
-        <w:t xml:space="preserve">mysql://{Nom utilisateur} :{Mot de passe </w:t>
+        <w:t>mysql:/</w:t>
+      </w:r>
+      <w:proofErr w:type="gramStart"/>
+      <w:r>
+        <w:t>/{</w:t>
+      </w:r>
+      <w:proofErr w:type="gramEnd"/>
+      <w:r>
+        <w:t xml:space="preserve">Nom utilisateur} :{Mot de passe </w:t>
       </w:r>
       <w:hyperlink r:id="rId45" w:history="1">
         <w:r>
@@ -20817,8 +21014,13 @@
         <w:t xml:space="preserve"> bin/console </w:t>
       </w:r>
       <w:proofErr w:type="spellStart"/>
-      <w:r>
-        <w:t>doctrine:schema:update</w:t>
+      <w:proofErr w:type="gramStart"/>
+      <w:r>
+        <w:t>doctrine:schema</w:t>
+      </w:r>
+      <w:proofErr w:type="gramEnd"/>
+      <w:r>
+        <w:t>:update</w:t>
       </w:r>
       <w:proofErr w:type="spellEnd"/>
       <w:r>
@@ -20875,10 +21077,12 @@
         <w:t xml:space="preserve"> bin/console </w:t>
       </w:r>
       <w:proofErr w:type="spellStart"/>
+      <w:proofErr w:type="gramStart"/>
       <w:r>
         <w:t>server:run</w:t>
       </w:r>
       <w:proofErr w:type="spellEnd"/>
+      <w:proofErr w:type="gramEnd"/>
       <w:r>
         <w:t>`</w:t>
       </w:r>
@@ -24519,7 +24723,7 @@
 </file>
 
 <file path=customXml/itemProps1.xml><?xml version="1.0" encoding="utf-8"?>
-<ds:datastoreItem xmlns:ds="http://schemas.openxmlformats.org/officeDocument/2006/customXml" ds:itemID="{8C084A37-5932-4569-9D02-CB48FCE6A07D}">
+<ds:datastoreItem xmlns:ds="http://schemas.openxmlformats.org/officeDocument/2006/customXml" ds:itemID="{612AC8C8-FDAA-4F0F-B290-E2229B6D33E6}">
   <ds:schemaRefs>
     <ds:schemaRef ds:uri="http://schemas.openxmlformats.org/officeDocument/2006/bibliography"/>
   </ds:schemaRefs>

</xml_diff>

<commit_message>
Ajout rendu final appli
</commit_message>
<xml_diff>
--- a/LIVRABLE-4/Livrable 4.docx
+++ b/LIVRABLE-4/Livrable 4.docx
@@ -1,10 +1,10 @@
 
 <file path=word/document.xml><?xml version="1.0" encoding="utf-8"?>
-<w:document xmlns:wpc="http://schemas.microsoft.com/office/word/2010/wordprocessingCanvas" xmlns:cx="http://schemas.microsoft.com/office/drawing/2014/chartex" xmlns:cx1="http://schemas.microsoft.com/office/drawing/2015/9/8/chartex" xmlns:cx2="http://schemas.microsoft.com/office/drawing/2015/10/21/chartex" xmlns:cx3="http://schemas.microsoft.com/office/drawing/2016/5/9/chartex" xmlns:cx4="http://schemas.microsoft.com/office/drawing/2016/5/10/chartex" xmlns:cx5="http://schemas.microsoft.com/office/drawing/2016/5/11/chartex" xmlns:cx6="http://schemas.microsoft.com/office/drawing/2016/5/12/chartex" xmlns:cx7="http://schemas.microsoft.com/office/drawing/2016/5/13/chartex" xmlns:cx8="http://schemas.microsoft.com/office/drawing/2016/5/14/chartex" xmlns:mc="http://schemas.openxmlformats.org/markup-compatibility/2006" xmlns:aink="http://schemas.microsoft.com/office/drawing/2016/ink" xmlns:am3d="http://schemas.microsoft.com/office/drawing/2017/model3d" xmlns:o="urn:schemas-microsoft-com:office:office" xmlns:r="http://schemas.openxmlformats.org/officeDocument/2006/relationships" xmlns:m="http://schemas.openxmlformats.org/officeDocument/2006/math" xmlns:v="urn:schemas-microsoft-com:vml" xmlns:wp14="http://schemas.microsoft.com/office/word/2010/wordprocessingDrawing" xmlns:wp="http://schemas.openxmlformats.org/drawingml/2006/wordprocessingDrawing" xmlns:w10="urn:schemas-microsoft-com:office:word" xmlns:w="http://schemas.openxmlformats.org/wordprocessingml/2006/main" xmlns:w14="http://schemas.microsoft.com/office/word/2010/wordml" xmlns:w15="http://schemas.microsoft.com/office/word/2012/wordml" xmlns:w16cid="http://schemas.microsoft.com/office/word/2016/wordml/cid" xmlns:w16se="http://schemas.microsoft.com/office/word/2015/wordml/symex" xmlns:wpg="http://schemas.microsoft.com/office/word/2010/wordprocessingGroup" xmlns:wpi="http://schemas.microsoft.com/office/word/2010/wordprocessingInk" xmlns:wne="http://schemas.microsoft.com/office/word/2006/wordml" xmlns:wps="http://schemas.microsoft.com/office/word/2010/wordprocessingShape" mc:Ignorable="w14 w15 w16se w16cid wp14">
+<w:document xmlns:wpc="http://schemas.microsoft.com/office/word/2010/wordprocessingCanvas" xmlns:cx="http://schemas.microsoft.com/office/drawing/2014/chartex" xmlns:cx1="http://schemas.microsoft.com/office/drawing/2015/9/8/chartex" xmlns:cx2="http://schemas.microsoft.com/office/drawing/2015/10/21/chartex" xmlns:cx3="http://schemas.microsoft.com/office/drawing/2016/5/9/chartex" xmlns:cx4="http://schemas.microsoft.com/office/drawing/2016/5/10/chartex" xmlns:cx5="http://schemas.microsoft.com/office/drawing/2016/5/11/chartex" xmlns:cx6="http://schemas.microsoft.com/office/drawing/2016/5/12/chartex" xmlns:cx7="http://schemas.microsoft.com/office/drawing/2016/5/13/chartex" xmlns:cx8="http://schemas.microsoft.com/office/drawing/2016/5/14/chartex" xmlns:mc="http://schemas.openxmlformats.org/markup-compatibility/2006" xmlns:aink="http://schemas.microsoft.com/office/drawing/2016/ink" xmlns:am3d="http://schemas.microsoft.com/office/drawing/2017/model3d" xmlns:o="urn:schemas-microsoft-com:office:office" xmlns:r="http://schemas.openxmlformats.org/officeDocument/2006/relationships" xmlns:m="http://schemas.openxmlformats.org/officeDocument/2006/math" xmlns:v="urn:schemas-microsoft-com:vml" xmlns:wp14="http://schemas.microsoft.com/office/word/2010/wordprocessingDrawing" xmlns:wp="http://schemas.openxmlformats.org/drawingml/2006/wordprocessingDrawing" xmlns:w10="urn:schemas-microsoft-com:office:word" xmlns:w="http://schemas.openxmlformats.org/wordprocessingml/2006/main" xmlns:w14="http://schemas.microsoft.com/office/word/2010/wordml" xmlns:w15="http://schemas.microsoft.com/office/word/2012/wordml" xmlns:w16cex="http://schemas.microsoft.com/office/word/2018/wordml/cex" xmlns:w16cid="http://schemas.microsoft.com/office/word/2016/wordml/cid" xmlns:w16="http://schemas.microsoft.com/office/word/2018/wordml" xmlns:w16se="http://schemas.microsoft.com/office/word/2015/wordml/symex" xmlns:wpg="http://schemas.microsoft.com/office/word/2010/wordprocessingGroup" xmlns:wpi="http://schemas.microsoft.com/office/word/2010/wordprocessingInk" xmlns:wne="http://schemas.microsoft.com/office/word/2006/wordml" xmlns:wps="http://schemas.microsoft.com/office/word/2010/wordprocessingShape" mc:Ignorable="w14 w15 w16se w16cid w16 w16cex wp14">
   <w:body>
-    <w:bookmarkStart w:id="0" w:name="_Hlk38974188"/>
-    <w:bookmarkEnd w:id="0"/>
-    <w:p>
+    <w:p>
+      <w:bookmarkStart w:id="0" w:name="_Hlk38974188"/>
+      <w:bookmarkEnd w:id="0"/>
       <w:r>
         <w:rPr>
           <w:rFonts w:ascii="Arial" w:hAnsi="Arial" w:cs="Arial"/>
@@ -108,7 +108,7 @@
               </wp:anchor>
             </w:drawing>
           </mc:Choice>
-          <mc:Fallback xmlns:w16cex="http://schemas.microsoft.com/office/word/2018/wordml/cex" xmlns:w16="http://schemas.microsoft.com/office/word/2018/wordml">
+          <mc:Fallback>
             <w:pict>
               <v:shapetype w14:anchorId="2615EDE3" id="_x0000_t202" coordsize="21600,21600" o:spt="202" path="m,l,21600r21600,l21600,xe">
                 <v:stroke joinstyle="miter"/>
@@ -279,7 +279,7 @@
               </wp:anchor>
             </w:drawing>
           </mc:Choice>
-          <mc:Fallback xmlns:w16cex="http://schemas.microsoft.com/office/word/2018/wordml/cex" xmlns:w16="http://schemas.microsoft.com/office/word/2018/wordml">
+          <mc:Fallback>
             <w:pict>
               <v:shape w14:anchorId="54CE3BDC" id="_x0000_s1027" type="#_x0000_t202" style="position:absolute;margin-left:0;margin-top:382.4pt;width:442pt;height:117.5pt;z-index:251667456;visibility:visible;mso-wrap-style:square;mso-height-percent:0;mso-wrap-distance-left:12pt;mso-wrap-distance-top:12pt;mso-wrap-distance-right:12pt;mso-wrap-distance-bottom:12pt;mso-position-horizontal:left;mso-position-horizontal-relative:margin;mso-position-vertical:absolute;mso-position-vertical-relative:page;mso-height-percent:0;mso-height-relative:margin;v-text-anchor:top" o:gfxdata="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" filled="f" stroked="f" strokeweight="1pt">
                 <v:stroke miterlimit="4"/>
@@ -524,7 +524,7 @@
               </wp:anchor>
             </w:drawing>
           </mc:Choice>
-          <mc:Fallback xmlns:w16cex="http://schemas.microsoft.com/office/word/2018/wordml/cex" xmlns:w16="http://schemas.microsoft.com/office/word/2018/wordml">
+          <mc:Fallback>
             <w:pict>
               <v:shape w14:anchorId="256FBD95" id="_x0000_s1028" type="#_x0000_t202" style="position:absolute;margin-left:52.2pt;margin-top:647.25pt;width:269.65pt;height:176.35pt;z-index:251665408;visibility:visible;mso-wrap-style:square;mso-width-percent:0;mso-height-percent:0;mso-wrap-distance-left:12pt;mso-wrap-distance-top:12pt;mso-wrap-distance-right:12pt;mso-wrap-distance-bottom:12pt;mso-position-horizontal:absolute;mso-position-horizontal-relative:page;mso-position-vertical:absolute;mso-position-vertical-relative:page;mso-width-percent:0;mso-height-percent:0;mso-width-relative:margin;mso-height-relative:margin;v-text-anchor:top" wrapcoords="0 -6 21600 -6 21600 21594 0 21594 0 -6" o:gfxdata="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" filled="f" stroked="f" strokeweight="1pt">
                 <v:stroke miterlimit="4"/>
@@ -765,6 +765,11 @@
           </wp:anchor>
         </w:drawing>
       </w:r>
+      <w:proofErr w:type="gramStart"/>
+      <w:r>
+        <w:t>w</w:t>
+      </w:r>
+      <w:proofErr w:type="gramEnd"/>
       <w:r>
         <w:br w:type="page"/>
       </w:r>
@@ -11746,9 +11751,9 @@
           <w:noProof/>
         </w:rPr>
         <w:drawing>
-          <wp:inline distT="0" distB="0" distL="0" distR="0" wp14:anchorId="61F8B058" wp14:editId="6465AC5C">
-            <wp:extent cx="4171950" cy="3498239"/>
-            <wp:effectExtent l="0" t="0" r="0" b="6985"/>
+          <wp:inline distT="0" distB="0" distL="0" distR="0" wp14:anchorId="61F8B058" wp14:editId="48751F80">
+            <wp:extent cx="6000750" cy="5031714"/>
+            <wp:effectExtent l="0" t="0" r="0" b="0"/>
             <wp:docPr id="35" name="Image 35"/>
             <wp:cNvGraphicFramePr>
               <a:graphicFrameLocks xmlns:a="http://schemas.openxmlformats.org/drawingml/2006/main" noChangeAspect="1"/>
@@ -11778,7 +11783,7 @@
                   <pic:spPr bwMode="auto">
                     <a:xfrm>
                       <a:off x="0" y="0"/>
-                      <a:ext cx="4179480" cy="3504553"/>
+                      <a:ext cx="6050671" cy="5073573"/>
                     </a:xfrm>
                     <a:prstGeom prst="rect">
                       <a:avLst/>
@@ -11796,7 +11801,24 @@
       </w:r>
     </w:p>
     <w:p/>
-    <w:p/>
+    <w:p>
+      <w:r>
+        <w:t xml:space="preserve">Les commerciaux de </w:t>
+      </w:r>
+      <w:proofErr w:type="spellStart"/>
+      <w:r>
+        <w:t>Madera</w:t>
+      </w:r>
+      <w:proofErr w:type="spellEnd"/>
+      <w:r>
+        <w:t xml:space="preserve"> pourront accéder à l’application depuis leurs différents postes, ils leurs sera simplement nécessaire d’avoir une connexion internet. </w:t>
+      </w:r>
+    </w:p>
+    <w:p>
+      <w:r>
+        <w:t xml:space="preserve">Ils n’auront plus qu’a se rendre sur l’application depuis n’importe quel navigateur. </w:t>
+      </w:r>
+    </w:p>
     <w:p>
       <w:pPr>
         <w:pStyle w:val="Titre2"/>
@@ -12123,7 +12145,7 @@
     </w:p>
     <w:tbl>
       <w:tblPr>
-        <w:tblW w:w="11230" w:type="dxa"/>
+        <w:tblW w:w="10835" w:type="dxa"/>
         <w:tblInd w:w="-770" w:type="dxa"/>
         <w:tblCellMar>
           <w:left w:w="70" w:type="dxa"/>
@@ -12137,7 +12159,7 @@
         <w:gridCol w:w="3712"/>
         <w:gridCol w:w="2640"/>
         <w:gridCol w:w="510"/>
-        <w:gridCol w:w="2522"/>
+        <w:gridCol w:w="2127"/>
       </w:tblGrid>
       <w:tr>
         <w:trPr>
@@ -12378,7 +12400,7 @@
         </w:tc>
         <w:tc>
           <w:tcPr>
-            <w:tcW w:w="2522" w:type="dxa"/>
+            <w:tcW w:w="2127" w:type="dxa"/>
             <w:tcBorders>
               <w:top w:val="single" w:sz="4" w:space="0" w:color="auto"/>
               <w:left w:val="nil"/>
@@ -12625,7 +12647,7 @@
         </w:tc>
         <w:tc>
           <w:tcPr>
-            <w:tcW w:w="2522" w:type="dxa"/>
+            <w:tcW w:w="2127" w:type="dxa"/>
             <w:tcBorders>
               <w:top w:val="nil"/>
               <w:left w:val="nil"/>
@@ -12872,7 +12894,7 @@
         </w:tc>
         <w:tc>
           <w:tcPr>
-            <w:tcW w:w="2522" w:type="dxa"/>
+            <w:tcW w:w="2127" w:type="dxa"/>
             <w:tcBorders>
               <w:top w:val="nil"/>
               <w:left w:val="nil"/>
@@ -13109,7 +13131,7 @@
         </w:tc>
         <w:tc>
           <w:tcPr>
-            <w:tcW w:w="2522" w:type="dxa"/>
+            <w:tcW w:w="2127" w:type="dxa"/>
             <w:tcBorders>
               <w:top w:val="nil"/>
               <w:left w:val="nil"/>
@@ -13356,7 +13378,7 @@
         </w:tc>
         <w:tc>
           <w:tcPr>
-            <w:tcW w:w="2522" w:type="dxa"/>
+            <w:tcW w:w="2127" w:type="dxa"/>
             <w:tcBorders>
               <w:top w:val="nil"/>
               <w:left w:val="nil"/>
@@ -13603,7 +13625,7 @@
         </w:tc>
         <w:tc>
           <w:tcPr>
-            <w:tcW w:w="2522" w:type="dxa"/>
+            <w:tcW w:w="2127" w:type="dxa"/>
             <w:tcBorders>
               <w:top w:val="nil"/>
               <w:left w:val="nil"/>
@@ -13850,7 +13872,7 @@
         </w:tc>
         <w:tc>
           <w:tcPr>
-            <w:tcW w:w="2522" w:type="dxa"/>
+            <w:tcW w:w="2127" w:type="dxa"/>
             <w:tcBorders>
               <w:top w:val="nil"/>
               <w:left w:val="nil"/>
@@ -14097,7 +14119,7 @@
         </w:tc>
         <w:tc>
           <w:tcPr>
-            <w:tcW w:w="2522" w:type="dxa"/>
+            <w:tcW w:w="2127" w:type="dxa"/>
             <w:tcBorders>
               <w:top w:val="nil"/>
               <w:left w:val="nil"/>
@@ -14344,7 +14366,7 @@
         </w:tc>
         <w:tc>
           <w:tcPr>
-            <w:tcW w:w="2522" w:type="dxa"/>
+            <w:tcW w:w="2127" w:type="dxa"/>
             <w:tcBorders>
               <w:top w:val="nil"/>
               <w:left w:val="nil"/>
@@ -14574,7 +14596,7 @@
         </w:tc>
         <w:tc>
           <w:tcPr>
-            <w:tcW w:w="2522" w:type="dxa"/>
+            <w:tcW w:w="2127" w:type="dxa"/>
             <w:tcBorders>
               <w:top w:val="single" w:sz="4" w:space="0" w:color="auto"/>
               <w:left w:val="nil"/>
@@ -14793,7 +14815,7 @@
         </w:tc>
         <w:tc>
           <w:tcPr>
-            <w:tcW w:w="2522" w:type="dxa"/>
+            <w:tcW w:w="2127" w:type="dxa"/>
             <w:tcBorders>
               <w:top w:val="single" w:sz="4" w:space="0" w:color="auto"/>
               <w:left w:val="nil"/>
@@ -15012,7 +15034,7 @@
         </w:tc>
         <w:tc>
           <w:tcPr>
-            <w:tcW w:w="2522" w:type="dxa"/>
+            <w:tcW w:w="2127" w:type="dxa"/>
             <w:tcBorders>
               <w:top w:val="single" w:sz="4" w:space="0" w:color="auto"/>
               <w:left w:val="nil"/>
@@ -15231,7 +15253,7 @@
         </w:tc>
         <w:tc>
           <w:tcPr>
-            <w:tcW w:w="2522" w:type="dxa"/>
+            <w:tcW w:w="2127" w:type="dxa"/>
             <w:tcBorders>
               <w:top w:val="single" w:sz="4" w:space="0" w:color="auto"/>
               <w:left w:val="nil"/>
@@ -15450,7 +15472,7 @@
         </w:tc>
         <w:tc>
           <w:tcPr>
-            <w:tcW w:w="2522" w:type="dxa"/>
+            <w:tcW w:w="2127" w:type="dxa"/>
             <w:tcBorders>
               <w:top w:val="single" w:sz="4" w:space="0" w:color="auto"/>
               <w:left w:val="nil"/>
@@ -15639,9 +15661,8 @@
               <w:bottom w:val="single" w:sz="4" w:space="0" w:color="auto"/>
               <w:right w:val="single" w:sz="4" w:space="0" w:color="auto"/>
             </w:tcBorders>
-            <w:shd w:val="clear" w:color="auto" w:fill="FF0000"/>
+            <w:shd w:val="clear" w:color="auto" w:fill="70AD47" w:themeFill="accent6"/>
             <w:noWrap/>
-            <w:vAlign w:val="center"/>
           </w:tcPr>
           <w:p>
             <w:pPr>
@@ -15663,13 +15684,13 @@
                 <w:szCs w:val="16"/>
                 <w:lang w:eastAsia="fr-FR"/>
               </w:rPr>
-              <w:t>NOK</w:t>
+              <w:t>OK</w:t>
             </w:r>
           </w:p>
         </w:tc>
         <w:tc>
           <w:tcPr>
-            <w:tcW w:w="2522" w:type="dxa"/>
+            <w:tcW w:w="2127" w:type="dxa"/>
             <w:tcBorders>
               <w:top w:val="single" w:sz="4" w:space="0" w:color="auto"/>
               <w:left w:val="nil"/>
@@ -15678,7 +15699,6 @@
             </w:tcBorders>
             <w:shd w:val="clear" w:color="auto" w:fill="auto"/>
             <w:noWrap/>
-            <w:vAlign w:val="bottom"/>
           </w:tcPr>
           <w:p>
             <w:pPr>
@@ -15691,50 +15711,6 @@
                 <w:lang w:eastAsia="fr-FR"/>
               </w:rPr>
             </w:pPr>
-            <w:r>
-              <w:rPr>
-                <w:rFonts w:ascii="Arial" w:eastAsia="Times New Roman" w:hAnsi="Arial" w:cs="Arial"/>
-                <w:color w:val="000000"/>
-                <w:sz w:val="16"/>
-                <w:szCs w:val="16"/>
-                <w:lang w:eastAsia="fr-FR"/>
-              </w:rPr>
-              <w:t>A corriger asap hein </w:t>
-            </w:r>
-            <w:r>
-              <w:rPr>
-                <mc:AlternateContent>
-                  <mc:Choice Requires="w16se">
-                    <w:rFonts w:ascii="Arial" w:eastAsia="Times New Roman" w:hAnsi="Arial" w:cs="Arial"/>
-                  </mc:Choice>
-                  <mc:Fallback>
-                    <w:rFonts w:ascii="Segoe UI Emoji" w:eastAsia="Segoe UI Emoji" w:hAnsi="Segoe UI Emoji" w:cs="Segoe UI Emoji"/>
-                  </mc:Fallback>
-                </mc:AlternateContent>
-                <w:color w:val="000000"/>
-                <w:sz w:val="16"/>
-                <w:szCs w:val="16"/>
-                <w:lang w:eastAsia="fr-FR"/>
-              </w:rPr>
-              <mc:AlternateContent>
-                <mc:Choice Requires="w16se">
-                  <w16se:symEx w16se:font="Segoe UI Emoji" w16se:char="1F60A"/>
-                </mc:Choice>
-                <mc:Fallback>
-                  <w:t>😊</w:t>
-                </mc:Fallback>
-              </mc:AlternateContent>
-            </w:r>
-            <w:r>
-              <w:rPr>
-                <w:rFonts w:ascii="Arial" w:eastAsia="Times New Roman" w:hAnsi="Arial" w:cs="Arial"/>
-                <w:color w:val="000000"/>
-                <w:sz w:val="16"/>
-                <w:szCs w:val="16"/>
-                <w:lang w:eastAsia="fr-FR"/>
-              </w:rPr>
-              <w:t xml:space="preserve"> </w:t>
-            </w:r>
           </w:p>
         </w:tc>
       </w:tr>
@@ -17727,81 +17703,6 @@
         </w:tc>
       </w:tr>
     </w:tbl>
-    <w:p>
-      <w:pPr>
-        <w:pStyle w:val="Titre1"/>
-      </w:pPr>
-    </w:p>
-    <w:p>
-      <w:pPr>
-        <w:pStyle w:val="Titre1"/>
-      </w:pPr>
-      <w:bookmarkStart w:id="42" w:name="_Toc40085698"/>
-      <w:r>
-        <w:t>Clôture de projet</w:t>
-      </w:r>
-      <w:bookmarkEnd w:id="42"/>
-    </w:p>
-    <w:p>
-      <w:pPr>
-        <w:pStyle w:val="Titre2"/>
-      </w:pPr>
-      <w:bookmarkStart w:id="43" w:name="_Toc40085699"/>
-      <w:r>
-        <w:t>Budget final</w:t>
-      </w:r>
-      <w:bookmarkEnd w:id="43"/>
-      <w:r>
-        <w:t xml:space="preserve"> </w:t>
-      </w:r>
-    </w:p>
-    <w:p>
-      <w:r>
-        <w:rPr>
-          <w:noProof/>
-        </w:rPr>
-        <w:drawing>
-          <wp:inline distT="0" distB="0" distL="0" distR="0" wp14:anchorId="20503E32" wp14:editId="4503B729">
-            <wp:extent cx="4600575" cy="7006219"/>
-            <wp:effectExtent l="0" t="0" r="0" b="4445"/>
-            <wp:docPr id="13" name="Image 13"/>
-            <wp:cNvGraphicFramePr>
-              <a:graphicFrameLocks xmlns:a="http://schemas.openxmlformats.org/drawingml/2006/main" noChangeAspect="1"/>
-            </wp:cNvGraphicFramePr>
-            <a:graphic xmlns:a="http://schemas.openxmlformats.org/drawingml/2006/main">
-              <a:graphicData uri="http://schemas.openxmlformats.org/drawingml/2006/picture">
-                <pic:pic xmlns:pic="http://schemas.openxmlformats.org/drawingml/2006/picture">
-                  <pic:nvPicPr>
-                    <pic:cNvPr id="1" name=""/>
-                    <pic:cNvPicPr/>
-                  </pic:nvPicPr>
-                  <pic:blipFill>
-                    <a:blip r:embed="rId29"/>
-                    <a:stretch>
-                      <a:fillRect/>
-                    </a:stretch>
-                  </pic:blipFill>
-                  <pic:spPr>
-                    <a:xfrm>
-                      <a:off x="0" y="0"/>
-                      <a:ext cx="4608664" cy="7018538"/>
-                    </a:xfrm>
-                    <a:prstGeom prst="rect">
-                      <a:avLst/>
-                    </a:prstGeom>
-                  </pic:spPr>
-                </pic:pic>
-              </a:graphicData>
-            </a:graphic>
-          </wp:inline>
-        </w:drawing>
-      </w:r>
-    </w:p>
-    <w:p>
-      <w:r>
-        <w:t xml:space="preserve">En suivant le budget final et en le comparant au budget initial, on observe une marge de 2637€ non dépensés. </w:t>
-      </w:r>
-    </w:p>
     <w:p/>
     <w:p>
       <w:pPr>
@@ -17816,14 +17717,24 @@
     </w:p>
     <w:p>
       <w:pPr>
+        <w:pStyle w:val="Titre1"/>
+      </w:pPr>
+      <w:bookmarkStart w:id="42" w:name="_Toc40085700"/>
+      <w:bookmarkStart w:id="43" w:name="_Toc40085698"/>
+      <w:r>
+        <w:lastRenderedPageBreak/>
+        <w:t>Clôture de projet</w:t>
+      </w:r>
+      <w:bookmarkEnd w:id="43"/>
+    </w:p>
+    <w:p>
+      <w:pPr>
         <w:pStyle w:val="Titre2"/>
       </w:pPr>
-      <w:bookmarkStart w:id="44" w:name="_Toc40085700"/>
       <w:r>
         <w:rPr>
           <w:noProof/>
         </w:rPr>
-        <w:lastRenderedPageBreak/>
         <w:drawing>
           <wp:anchor distT="0" distB="0" distL="114300" distR="114300" simplePos="0" relativeHeight="251687936" behindDoc="1" locked="0" layoutInCell="1" allowOverlap="1" wp14:anchorId="62F93F21" wp14:editId="3F71D6BF">
             <wp:simplePos x="0" y="0"/>
@@ -17856,7 +17767,7 @@
                     <pic:cNvPicPr/>
                   </pic:nvPicPr>
                   <pic:blipFill>
-                    <a:blip r:embed="rId30" cstate="print">
+                    <a:blip r:embed="rId29" cstate="print">
                       <a:extLst>
                         <a:ext uri="{28A0092B-C50C-407E-A947-70E740481C1C}">
                           <a14:useLocalDpi xmlns:a14="http://schemas.microsoft.com/office/drawing/2010/main" val="0"/>
@@ -17891,7 +17802,21 @@
       <w:r>
         <w:t>Planning final</w:t>
       </w:r>
-      <w:bookmarkEnd w:id="44"/>
+      <w:bookmarkEnd w:id="42"/>
+    </w:p>
+    <w:p>
+      <w:r>
+        <w:t xml:space="preserve">Voici </w:t>
+      </w:r>
+      <w:r>
+        <w:t>le planning</w:t>
+      </w:r>
+      <w:r>
+        <w:t xml:space="preserve"> final, celui ici aura été mis à jour durant toute la durée du projet</w:t>
+      </w:r>
+      <w:r>
+        <w:t xml:space="preserve"> (Planning détaillé en Annexe)</w:t>
+      </w:r>
     </w:p>
     <w:p>
       <w:pPr>
@@ -17902,29 +17827,91 @@
           <w:docGrid w:linePitch="360"/>
         </w:sectPr>
       </w:pPr>
-      <w:r>
-        <w:t xml:space="preserve">Voici </w:t>
-      </w:r>
-      <w:r>
-        <w:t>le planning</w:t>
-      </w:r>
-      <w:r>
-        <w:t xml:space="preserve"> final, celui ici aura été mis à jour durant toute la durée du projet</w:t>
-      </w:r>
-      <w:r>
-        <w:t xml:space="preserve"> (Planning détaillé en Annexe)</w:t>
-      </w:r>
     </w:p>
     <w:p>
       <w:pPr>
         <w:pStyle w:val="Titre2"/>
       </w:pPr>
-      <w:bookmarkStart w:id="45" w:name="_Toc40085701"/>
+      <w:bookmarkStart w:id="44" w:name="_Toc40085701"/>
+      <w:bookmarkStart w:id="45" w:name="_Toc40085699"/>
+      <w:r>
+        <w:lastRenderedPageBreak/>
+        <w:t>Budget final</w:t>
+      </w:r>
+      <w:bookmarkEnd w:id="45"/>
+      <w:r>
+        <w:t xml:space="preserve"> </w:t>
+      </w:r>
+    </w:p>
+    <w:p>
+      <w:r>
+        <w:rPr>
+          <w:noProof/>
+        </w:rPr>
+        <w:drawing>
+          <wp:inline distT="0" distB="0" distL="0" distR="0" wp14:anchorId="5B56974D" wp14:editId="23F74542">
+            <wp:extent cx="4600575" cy="7006219"/>
+            <wp:effectExtent l="0" t="0" r="0" b="4445"/>
+            <wp:docPr id="13" name="Image 13"/>
+            <wp:cNvGraphicFramePr>
+              <a:graphicFrameLocks xmlns:a="http://schemas.openxmlformats.org/drawingml/2006/main" noChangeAspect="1"/>
+            </wp:cNvGraphicFramePr>
+            <a:graphic xmlns:a="http://schemas.openxmlformats.org/drawingml/2006/main">
+              <a:graphicData uri="http://schemas.openxmlformats.org/drawingml/2006/picture">
+                <pic:pic xmlns:pic="http://schemas.openxmlformats.org/drawingml/2006/picture">
+                  <pic:nvPicPr>
+                    <pic:cNvPr id="1" name=""/>
+                    <pic:cNvPicPr/>
+                  </pic:nvPicPr>
+                  <pic:blipFill>
+                    <a:blip r:embed="rId30"/>
+                    <a:stretch>
+                      <a:fillRect/>
+                    </a:stretch>
+                  </pic:blipFill>
+                  <pic:spPr>
+                    <a:xfrm>
+                      <a:off x="0" y="0"/>
+                      <a:ext cx="4608664" cy="7018538"/>
+                    </a:xfrm>
+                    <a:prstGeom prst="rect">
+                      <a:avLst/>
+                    </a:prstGeom>
+                  </pic:spPr>
+                </pic:pic>
+              </a:graphicData>
+            </a:graphic>
+          </wp:inline>
+        </w:drawing>
+      </w:r>
+    </w:p>
+    <w:p>
+      <w:r>
+        <w:t xml:space="preserve">En suivant le budget final et en le comparant au budget initial, on observe une marge de 2637€ non dépensés. </w:t>
+      </w:r>
+    </w:p>
+    <w:p>
+      <w:pPr>
+        <w:rPr>
+          <w:rFonts w:asciiTheme="majorHAnsi" w:eastAsiaTheme="majorEastAsia" w:hAnsiTheme="majorHAnsi" w:cstheme="majorBidi"/>
+          <w:color w:val="2F5496" w:themeColor="accent1" w:themeShade="BF"/>
+          <w:sz w:val="26"/>
+          <w:szCs w:val="26"/>
+        </w:rPr>
+      </w:pPr>
+      <w:r>
+        <w:br w:type="page"/>
+      </w:r>
+    </w:p>
+    <w:p>
+      <w:pPr>
+        <w:pStyle w:val="Titre2"/>
+      </w:pPr>
       <w:r>
         <w:lastRenderedPageBreak/>
         <w:t>Indicateurs</w:t>
       </w:r>
-      <w:bookmarkEnd w:id="45"/>
+      <w:bookmarkEnd w:id="44"/>
     </w:p>
     <w:p/>
     <w:tbl>
@@ -20654,13 +20641,284 @@
       </w:pPr>
     </w:p>
     <w:p>
+      <w:pPr>
+        <w:rPr>
+          <w:rFonts w:asciiTheme="majorHAnsi" w:eastAsiaTheme="majorEastAsia" w:hAnsiTheme="majorHAnsi" w:cstheme="majorBidi"/>
+          <w:color w:val="2F5496" w:themeColor="accent1" w:themeShade="BF"/>
+          <w:sz w:val="26"/>
+          <w:szCs w:val="26"/>
+        </w:rPr>
+      </w:pPr>
+      <w:bookmarkStart w:id="51" w:name="_Toc40085707"/>
+      <w:r>
+        <w:br w:type="page"/>
+      </w:r>
+    </w:p>
+    <w:p>
+      <w:pPr>
+        <w:pStyle w:val="Titre2"/>
+      </w:pPr>
+      <w:r>
+        <w:lastRenderedPageBreak/>
+        <w:t>Rendu final</w:t>
+      </w:r>
+      <w:bookmarkEnd w:id="51"/>
+    </w:p>
+    <w:p>
+      <w:r>
+        <w:rPr>
+          <w:noProof/>
+        </w:rPr>
+        <w:drawing>
+          <wp:anchor distT="0" distB="0" distL="114300" distR="114300" simplePos="0" relativeHeight="251697152" behindDoc="0" locked="0" layoutInCell="1" allowOverlap="1" wp14:anchorId="5731DE80" wp14:editId="6C5D313C">
+            <wp:simplePos x="0" y="0"/>
+            <wp:positionH relativeFrom="margin">
+              <wp:align>right</wp:align>
+            </wp:positionH>
+            <wp:positionV relativeFrom="paragraph">
+              <wp:posOffset>410210</wp:posOffset>
+            </wp:positionV>
+            <wp:extent cx="5760720" cy="2549525"/>
+            <wp:effectExtent l="0" t="0" r="0" b="3175"/>
+            <wp:wrapTopAndBottom/>
+            <wp:docPr id="45" name="Image 45" descr="Une image contenant capture d’écran&#10;&#10;Description générée automatiquement"/>
+            <wp:cNvGraphicFramePr>
+              <a:graphicFrameLocks xmlns:a="http://schemas.openxmlformats.org/drawingml/2006/main" noChangeAspect="1"/>
+            </wp:cNvGraphicFramePr>
+            <a:graphic xmlns:a="http://schemas.openxmlformats.org/drawingml/2006/main">
+              <a:graphicData uri="http://schemas.openxmlformats.org/drawingml/2006/picture">
+                <pic:pic xmlns:pic="http://schemas.openxmlformats.org/drawingml/2006/picture">
+                  <pic:nvPicPr>
+                    <pic:cNvPr id="45" name="CreaClient.png"/>
+                    <pic:cNvPicPr/>
+                  </pic:nvPicPr>
+                  <pic:blipFill>
+                    <a:blip r:embed="rId43" cstate="print">
+                      <a:extLst>
+                        <a:ext uri="{28A0092B-C50C-407E-A947-70E740481C1C}">
+                          <a14:useLocalDpi xmlns:a14="http://schemas.microsoft.com/office/drawing/2010/main" val="0"/>
+                        </a:ext>
+                      </a:extLst>
+                    </a:blip>
+                    <a:stretch>
+                      <a:fillRect/>
+                    </a:stretch>
+                  </pic:blipFill>
+                  <pic:spPr>
+                    <a:xfrm>
+                      <a:off x="0" y="0"/>
+                      <a:ext cx="5760720" cy="2549525"/>
+                    </a:xfrm>
+                    <a:prstGeom prst="rect">
+                      <a:avLst/>
+                    </a:prstGeom>
+                  </pic:spPr>
+                </pic:pic>
+              </a:graphicData>
+            </a:graphic>
+          </wp:anchor>
+        </w:drawing>
+      </w:r>
+    </w:p>
+    <w:p/>
+    <w:p>
+      <w:r>
+        <w:rPr>
+          <w:noProof/>
+        </w:rPr>
+        <w:drawing>
+          <wp:anchor distT="0" distB="0" distL="114300" distR="114300" simplePos="0" relativeHeight="251696128" behindDoc="0" locked="0" layoutInCell="1" allowOverlap="1" wp14:anchorId="31DD5FB0" wp14:editId="752C90D5">
+            <wp:simplePos x="0" y="0"/>
+            <wp:positionH relativeFrom="margin">
+              <wp:align>right</wp:align>
+            </wp:positionH>
+            <wp:positionV relativeFrom="paragraph">
+              <wp:posOffset>378460</wp:posOffset>
+            </wp:positionV>
+            <wp:extent cx="5760720" cy="2628900"/>
+            <wp:effectExtent l="0" t="0" r="0" b="0"/>
+            <wp:wrapTopAndBottom/>
+            <wp:docPr id="46" name="Image 46" descr="Une image contenant capture d’écran, moniteur, noir, assis&#10;&#10;Description générée automatiquement"/>
+            <wp:cNvGraphicFramePr>
+              <a:graphicFrameLocks xmlns:a="http://schemas.openxmlformats.org/drawingml/2006/main" noChangeAspect="1"/>
+            </wp:cNvGraphicFramePr>
+            <a:graphic xmlns:a="http://schemas.openxmlformats.org/drawingml/2006/main">
+              <a:graphicData uri="http://schemas.openxmlformats.org/drawingml/2006/picture">
+                <pic:pic xmlns:pic="http://schemas.openxmlformats.org/drawingml/2006/picture">
+                  <pic:nvPicPr>
+                    <pic:cNvPr id="46" name="listeclient.png"/>
+                    <pic:cNvPicPr/>
+                  </pic:nvPicPr>
+                  <pic:blipFill>
+                    <a:blip r:embed="rId44" cstate="print">
+                      <a:extLst>
+                        <a:ext uri="{28A0092B-C50C-407E-A947-70E740481C1C}">
+                          <a14:useLocalDpi xmlns:a14="http://schemas.microsoft.com/office/drawing/2010/main" val="0"/>
+                        </a:ext>
+                      </a:extLst>
+                    </a:blip>
+                    <a:stretch>
+                      <a:fillRect/>
+                    </a:stretch>
+                  </pic:blipFill>
+                  <pic:spPr>
+                    <a:xfrm>
+                      <a:off x="0" y="0"/>
+                      <a:ext cx="5760720" cy="2628900"/>
+                    </a:xfrm>
+                    <a:prstGeom prst="rect">
+                      <a:avLst/>
+                    </a:prstGeom>
+                  </pic:spPr>
+                </pic:pic>
+              </a:graphicData>
+            </a:graphic>
+            <wp14:sizeRelV relativeFrom="margin">
+              <wp14:pctHeight>0</wp14:pctHeight>
+            </wp14:sizeRelV>
+          </wp:anchor>
+        </w:drawing>
+      </w:r>
+      <w:r>
+        <w:t xml:space="preserve">IHM de création d’un nouveau client. </w:t>
+      </w:r>
+    </w:p>
+    <w:p>
+      <w:r>
+        <w:t xml:space="preserve">IHM de la liste des clients. </w:t>
+      </w:r>
+    </w:p>
+    <w:p>
       <w:r>
         <w:rPr>
           <w:noProof/>
         </w:rPr>
         <w:lastRenderedPageBreak/>
         <w:drawing>
-          <wp:anchor distT="0" distB="0" distL="114300" distR="114300" simplePos="0" relativeHeight="251683840" behindDoc="0" locked="0" layoutInCell="1" allowOverlap="1" wp14:anchorId="2C249343" wp14:editId="6FD160AF">
+          <wp:anchor distT="0" distB="0" distL="114300" distR="114300" simplePos="0" relativeHeight="251698176" behindDoc="0" locked="0" layoutInCell="1" allowOverlap="1" wp14:anchorId="16010558" wp14:editId="600B73E1">
+            <wp:simplePos x="0" y="0"/>
+            <wp:positionH relativeFrom="margin">
+              <wp:align>right</wp:align>
+            </wp:positionH>
+            <wp:positionV relativeFrom="paragraph">
+              <wp:posOffset>104775</wp:posOffset>
+            </wp:positionV>
+            <wp:extent cx="5760720" cy="2003425"/>
+            <wp:effectExtent l="0" t="0" r="0" b="0"/>
+            <wp:wrapTopAndBottom/>
+            <wp:docPr id="44" name="Image 44" descr="Une image contenant capture d’écran&#10;&#10;Description générée automatiquement"/>
+            <wp:cNvGraphicFramePr>
+              <a:graphicFrameLocks xmlns:a="http://schemas.openxmlformats.org/drawingml/2006/main" noChangeAspect="1"/>
+            </wp:cNvGraphicFramePr>
+            <a:graphic xmlns:a="http://schemas.openxmlformats.org/drawingml/2006/main">
+              <a:graphicData uri="http://schemas.openxmlformats.org/drawingml/2006/picture">
+                <pic:pic xmlns:pic="http://schemas.openxmlformats.org/drawingml/2006/picture">
+                  <pic:nvPicPr>
+                    <pic:cNvPr id="44" name="Connexion.png"/>
+                    <pic:cNvPicPr/>
+                  </pic:nvPicPr>
+                  <pic:blipFill>
+                    <a:blip r:embed="rId45" cstate="print">
+                      <a:extLst>
+                        <a:ext uri="{28A0092B-C50C-407E-A947-70E740481C1C}">
+                          <a14:useLocalDpi xmlns:a14="http://schemas.microsoft.com/office/drawing/2010/main" val="0"/>
+                        </a:ext>
+                      </a:extLst>
+                    </a:blip>
+                    <a:stretch>
+                      <a:fillRect/>
+                    </a:stretch>
+                  </pic:blipFill>
+                  <pic:spPr>
+                    <a:xfrm>
+                      <a:off x="0" y="0"/>
+                      <a:ext cx="5760720" cy="2003425"/>
+                    </a:xfrm>
+                    <a:prstGeom prst="rect">
+                      <a:avLst/>
+                    </a:prstGeom>
+                  </pic:spPr>
+                </pic:pic>
+              </a:graphicData>
+            </a:graphic>
+          </wp:anchor>
+        </w:drawing>
+      </w:r>
+      <w:r>
+        <w:t>IHM de connexion (Entrée de l’application).</w:t>
+      </w:r>
+    </w:p>
+    <w:p>
+      <w:r>
+        <w:rPr>
+          <w:noProof/>
+        </w:rPr>
+        <w:drawing>
+          <wp:anchor distT="0" distB="0" distL="114300" distR="114300" simplePos="0" relativeHeight="251699200" behindDoc="1" locked="0" layoutInCell="1" allowOverlap="1" wp14:anchorId="7465B8CB" wp14:editId="21EAB3B4">
+            <wp:simplePos x="0" y="0"/>
+            <wp:positionH relativeFrom="margin">
+              <wp:align>right</wp:align>
+            </wp:positionH>
+            <wp:positionV relativeFrom="paragraph">
+              <wp:posOffset>358140</wp:posOffset>
+            </wp:positionV>
+            <wp:extent cx="5760720" cy="2143125"/>
+            <wp:effectExtent l="0" t="0" r="0" b="9525"/>
+            <wp:wrapTopAndBottom/>
+            <wp:docPr id="42" name="Image 42" descr="Une image contenant capture d’écran&#10;&#10;Description générée automatiquement"/>
+            <wp:cNvGraphicFramePr>
+              <a:graphicFrameLocks xmlns:a="http://schemas.openxmlformats.org/drawingml/2006/main" noChangeAspect="1"/>
+            </wp:cNvGraphicFramePr>
+            <a:graphic xmlns:a="http://schemas.openxmlformats.org/drawingml/2006/main">
+              <a:graphicData uri="http://schemas.openxmlformats.org/drawingml/2006/picture">
+                <pic:pic xmlns:pic="http://schemas.openxmlformats.org/drawingml/2006/picture">
+                  <pic:nvPicPr>
+                    <pic:cNvPr id="42" name="Inscription.png"/>
+                    <pic:cNvPicPr/>
+                  </pic:nvPicPr>
+                  <pic:blipFill>
+                    <a:blip r:embed="rId46" cstate="print">
+                      <a:extLst>
+                        <a:ext uri="{28A0092B-C50C-407E-A947-70E740481C1C}">
+                          <a14:useLocalDpi xmlns:a14="http://schemas.microsoft.com/office/drawing/2010/main" val="0"/>
+                        </a:ext>
+                      </a:extLst>
+                    </a:blip>
+                    <a:stretch>
+                      <a:fillRect/>
+                    </a:stretch>
+                  </pic:blipFill>
+                  <pic:spPr>
+                    <a:xfrm>
+                      <a:off x="0" y="0"/>
+                      <a:ext cx="5760720" cy="2143125"/>
+                    </a:xfrm>
+                    <a:prstGeom prst="rect">
+                      <a:avLst/>
+                    </a:prstGeom>
+                  </pic:spPr>
+                </pic:pic>
+              </a:graphicData>
+            </a:graphic>
+          </wp:anchor>
+        </w:drawing>
+      </w:r>
+    </w:p>
+    <w:p/>
+    <w:p>
+      <w:r>
+        <w:t xml:space="preserve">IHM d’inscription, création d’un nouvel utilisateur. </w:t>
+      </w:r>
+    </w:p>
+    <w:p/>
+    <w:p>
+      <w:r>
+        <w:rPr>
+          <w:noProof/>
+        </w:rPr>
+        <w:lastRenderedPageBreak/>
+        <w:drawing>
+          <wp:anchor distT="0" distB="0" distL="114300" distR="114300" simplePos="0" relativeHeight="251695104" behindDoc="0" locked="0" layoutInCell="1" allowOverlap="1" wp14:anchorId="5513C634" wp14:editId="72A7A935">
             <wp:simplePos x="0" y="0"/>
             <wp:positionH relativeFrom="margin">
               <wp:align>center</wp:align>
@@ -20683,7 +20941,7 @@
                     <pic:cNvPicPr/>
                   </pic:nvPicPr>
                   <pic:blipFill>
-                    <a:blip r:embed="rId43">
+                    <a:blip r:embed="rId47">
                       <a:extLst>
                         <a:ext uri="{28A0092B-C50C-407E-A947-70E740481C1C}">
                           <a14:useLocalDpi xmlns:a14="http://schemas.microsoft.com/office/drawing/2010/main" val="0"/>
@@ -20716,66 +20974,39 @@
     <w:p>
       <w:pPr>
         <w:rPr>
-          <w:rFonts w:asciiTheme="majorHAnsi" w:eastAsiaTheme="majorEastAsia" w:hAnsiTheme="majorHAnsi" w:cstheme="majorBidi"/>
-          <w:color w:val="2F5496" w:themeColor="accent1" w:themeShade="BF"/>
-          <w:sz w:val="26"/>
-          <w:szCs w:val="26"/>
-        </w:rPr>
-      </w:pPr>
-      <w:bookmarkStart w:id="51" w:name="_Toc40085707"/>
-      <w:r>
+          <w:color w:val="FF0000"/>
+        </w:rPr>
+      </w:pPr>
+      <w:r>
+        <w:rPr>
+          <w:color w:val="FF0000"/>
+        </w:rPr>
         <w:br w:type="page"/>
       </w:r>
     </w:p>
     <w:p>
       <w:pPr>
+        <w:rPr>
+          <w:color w:val="FF0000"/>
+        </w:rPr>
+      </w:pPr>
+    </w:p>
+    <w:p>
+      <w:pPr>
+        <w:rPr>
+          <w:color w:val="FF0000"/>
+        </w:rPr>
+      </w:pPr>
+    </w:p>
+    <w:p>
+      <w:pPr>
         <w:pStyle w:val="Titre2"/>
       </w:pPr>
-      <w:bookmarkStart w:id="52" w:name="_GoBack"/>
-      <w:bookmarkEnd w:id="52"/>
-      <w:r>
-        <w:lastRenderedPageBreak/>
-        <w:t>Rendu final</w:t>
-      </w:r>
-      <w:bookmarkEnd w:id="51"/>
-    </w:p>
-    <w:p>
-      <w:pPr>
-        <w:rPr>
-          <w:color w:val="FF0000"/>
-        </w:rPr>
-      </w:pPr>
-      <w:r>
-        <w:rPr>
-          <w:color w:val="FF0000"/>
-        </w:rPr>
-        <w:t>A FAIRE VALENTIN</w:t>
-      </w:r>
-    </w:p>
-    <w:p>
-      <w:pPr>
-        <w:rPr>
-          <w:color w:val="FF0000"/>
-        </w:rPr>
-      </w:pPr>
-    </w:p>
-    <w:p>
-      <w:pPr>
-        <w:rPr>
-          <w:color w:val="FF0000"/>
-        </w:rPr>
-      </w:pPr>
-    </w:p>
-    <w:p>
-      <w:pPr>
-        <w:pStyle w:val="Titre2"/>
-      </w:pPr>
-      <w:bookmarkStart w:id="53" w:name="_Toc40085708"/>
+      <w:bookmarkStart w:id="52" w:name="_Toc40085708"/>
       <w:r>
         <w:rPr>
           <w:noProof/>
         </w:rPr>
-        <w:lastRenderedPageBreak/>
         <w:drawing>
           <wp:anchor distT="0" distB="0" distL="114300" distR="114300" simplePos="0" relativeHeight="251691008" behindDoc="1" locked="0" layoutInCell="1" allowOverlap="1" wp14:anchorId="0445B067" wp14:editId="73B3B611">
             <wp:simplePos x="0" y="0"/>
@@ -20808,7 +21039,7 @@
                     <pic:cNvPicPr/>
                   </pic:nvPicPr>
                   <pic:blipFill>
-                    <a:blip r:embed="rId44" cstate="print">
+                    <a:blip r:embed="rId48" cstate="print">
                       <a:extLst>
                         <a:ext uri="{28A0092B-C50C-407E-A947-70E740481C1C}">
                           <a14:useLocalDpi xmlns:a14="http://schemas.microsoft.com/office/drawing/2010/main" val="0"/>
@@ -20876,7 +21107,7 @@
                     <pic:cNvPicPr/>
                   </pic:nvPicPr>
                   <pic:blipFill>
-                    <a:blip r:embed="rId45">
+                    <a:blip r:embed="rId49">
                       <a:extLst>
                         <a:ext uri="{28A0092B-C50C-407E-A947-70E740481C1C}">
                           <a14:useLocalDpi xmlns:a14="http://schemas.microsoft.com/office/drawing/2010/main" val="0"/>
@@ -20911,11 +21142,12 @@
       <w:r>
         <w:t>Planning final détaillé</w:t>
       </w:r>
-      <w:bookmarkEnd w:id="53"/>
+      <w:bookmarkEnd w:id="52"/>
     </w:p>
     <w:p/>
     <w:p>
       <w:r>
+        <w:lastRenderedPageBreak/>
         <w:br w:type="page"/>
       </w:r>
     </w:p>
@@ -20923,12 +21155,12 @@
       <w:pPr>
         <w:pStyle w:val="Titre2"/>
       </w:pPr>
-      <w:bookmarkStart w:id="54" w:name="_Toc40085709"/>
+      <w:bookmarkStart w:id="53" w:name="_Toc40085709"/>
       <w:r>
         <w:lastRenderedPageBreak/>
         <w:t>Procédure de déploiement</w:t>
       </w:r>
-      <w:bookmarkEnd w:id="54"/>
+      <w:bookmarkEnd w:id="53"/>
     </w:p>
     <w:p/>
     <w:p>
@@ -21089,7 +21321,7 @@
       <w:r>
         <w:t xml:space="preserve">Nom utilisateur} :{Mot de passe </w:t>
       </w:r>
-      <w:hyperlink r:id="rId46" w:history="1">
+      <w:hyperlink r:id="rId50" w:history="1">
         <w:r>
           <w:rPr>
             <w:rStyle w:val="Lienhypertexte"/>
@@ -21250,7 +21482,7 @@
 </file>
 
 <file path=word/numbering.xml><?xml version="1.0" encoding="utf-8"?>
-<w:numbering xmlns:wpc="http://schemas.microsoft.com/office/word/2010/wordprocessingCanvas" xmlns:cx="http://schemas.microsoft.com/office/drawing/2014/chartex" xmlns:cx1="http://schemas.microsoft.com/office/drawing/2015/9/8/chartex" xmlns:cx2="http://schemas.microsoft.com/office/drawing/2015/10/21/chartex" xmlns:cx3="http://schemas.microsoft.com/office/drawing/2016/5/9/chartex" xmlns:cx4="http://schemas.microsoft.com/office/drawing/2016/5/10/chartex" xmlns:cx5="http://schemas.microsoft.com/office/drawing/2016/5/11/chartex" xmlns:cx6="http://schemas.microsoft.com/office/drawing/2016/5/12/chartex" xmlns:cx7="http://schemas.microsoft.com/office/drawing/2016/5/13/chartex" xmlns:cx8="http://schemas.microsoft.com/office/drawing/2016/5/14/chartex" xmlns:mc="http://schemas.openxmlformats.org/markup-compatibility/2006" xmlns:aink="http://schemas.microsoft.com/office/drawing/2016/ink" xmlns:am3d="http://schemas.microsoft.com/office/drawing/2017/model3d" xmlns:o="urn:schemas-microsoft-com:office:office" xmlns:r="http://schemas.openxmlformats.org/officeDocument/2006/relationships" xmlns:m="http://schemas.openxmlformats.org/officeDocument/2006/math" xmlns:v="urn:schemas-microsoft-com:vml" xmlns:wp14="http://schemas.microsoft.com/office/word/2010/wordprocessingDrawing" xmlns:wp="http://schemas.openxmlformats.org/drawingml/2006/wordprocessingDrawing" xmlns:w10="urn:schemas-microsoft-com:office:word" xmlns:w="http://schemas.openxmlformats.org/wordprocessingml/2006/main" xmlns:w14="http://schemas.microsoft.com/office/word/2010/wordml" xmlns:w15="http://schemas.microsoft.com/office/word/2012/wordml" xmlns:w16cid="http://schemas.microsoft.com/office/word/2016/wordml/cid" xmlns:w16se="http://schemas.microsoft.com/office/word/2015/wordml/symex" xmlns:wpg="http://schemas.microsoft.com/office/word/2010/wordprocessingGroup" xmlns:wpi="http://schemas.microsoft.com/office/word/2010/wordprocessingInk" xmlns:wne="http://schemas.microsoft.com/office/word/2006/wordml" xmlns:wps="http://schemas.microsoft.com/office/word/2010/wordprocessingShape" mc:Ignorable="w14 w15 w16se w16cid wp14">
+<w:numbering xmlns:wpc="http://schemas.microsoft.com/office/word/2010/wordprocessingCanvas" xmlns:cx="http://schemas.microsoft.com/office/drawing/2014/chartex" xmlns:cx1="http://schemas.microsoft.com/office/drawing/2015/9/8/chartex" xmlns:cx2="http://schemas.microsoft.com/office/drawing/2015/10/21/chartex" xmlns:cx3="http://schemas.microsoft.com/office/drawing/2016/5/9/chartex" xmlns:cx4="http://schemas.microsoft.com/office/drawing/2016/5/10/chartex" xmlns:cx5="http://schemas.microsoft.com/office/drawing/2016/5/11/chartex" xmlns:cx6="http://schemas.microsoft.com/office/drawing/2016/5/12/chartex" xmlns:cx7="http://schemas.microsoft.com/office/drawing/2016/5/13/chartex" xmlns:cx8="http://schemas.microsoft.com/office/drawing/2016/5/14/chartex" xmlns:mc="http://schemas.openxmlformats.org/markup-compatibility/2006" xmlns:aink="http://schemas.microsoft.com/office/drawing/2016/ink" xmlns:am3d="http://schemas.microsoft.com/office/drawing/2017/model3d" xmlns:o="urn:schemas-microsoft-com:office:office" xmlns:r="http://schemas.openxmlformats.org/officeDocument/2006/relationships" xmlns:m="http://schemas.openxmlformats.org/officeDocument/2006/math" xmlns:v="urn:schemas-microsoft-com:vml" xmlns:wp14="http://schemas.microsoft.com/office/word/2010/wordprocessingDrawing" xmlns:wp="http://schemas.openxmlformats.org/drawingml/2006/wordprocessingDrawing" xmlns:w10="urn:schemas-microsoft-com:office:word" xmlns:w="http://schemas.openxmlformats.org/wordprocessingml/2006/main" xmlns:w14="http://schemas.microsoft.com/office/word/2010/wordml" xmlns:w15="http://schemas.microsoft.com/office/word/2012/wordml" xmlns:w16cex="http://schemas.microsoft.com/office/word/2018/wordml/cex" xmlns:w16cid="http://schemas.microsoft.com/office/word/2016/wordml/cid" xmlns:w16="http://schemas.microsoft.com/office/word/2018/wordml" xmlns:w16se="http://schemas.microsoft.com/office/word/2015/wordml/symex" xmlns:wpg="http://schemas.microsoft.com/office/word/2010/wordprocessingGroup" xmlns:wpi="http://schemas.microsoft.com/office/word/2010/wordprocessingInk" xmlns:wne="http://schemas.microsoft.com/office/word/2006/wordml" xmlns:wps="http://schemas.microsoft.com/office/word/2010/wordprocessingShape" mc:Ignorable="w14 w15 w16se w16cid w16 w16cex wp14">
   <w:abstractNum w:abstractNumId="0" w15:restartNumberingAfterBreak="0">
     <w:nsid w:val="00000001"/>
     <w:multiLevelType w:val="hybridMultilevel"/>
@@ -22891,7 +23123,7 @@
 </file>
 
 <file path=word/styles.xml><?xml version="1.0" encoding="utf-8"?>
-<w:styles xmlns:mc="http://schemas.openxmlformats.org/markup-compatibility/2006" xmlns:r="http://schemas.openxmlformats.org/officeDocument/2006/relationships" xmlns:w="http://schemas.openxmlformats.org/wordprocessingml/2006/main" xmlns:w14="http://schemas.microsoft.com/office/word/2010/wordml" xmlns:w15="http://schemas.microsoft.com/office/word/2012/wordml" xmlns:w16cid="http://schemas.microsoft.com/office/word/2016/wordml/cid" xmlns:w16se="http://schemas.microsoft.com/office/word/2015/wordml/symex" mc:Ignorable="w14 w15 w16se w16cid">
+<w:styles xmlns:mc="http://schemas.openxmlformats.org/markup-compatibility/2006" xmlns:r="http://schemas.openxmlformats.org/officeDocument/2006/relationships" xmlns:w="http://schemas.openxmlformats.org/wordprocessingml/2006/main" xmlns:w14="http://schemas.microsoft.com/office/word/2010/wordml" xmlns:w15="http://schemas.microsoft.com/office/word/2012/wordml" xmlns:w16cex="http://schemas.microsoft.com/office/word/2018/wordml/cex" xmlns:w16cid="http://schemas.microsoft.com/office/word/2016/wordml/cid" xmlns:w16="http://schemas.microsoft.com/office/word/2018/wordml" xmlns:w16se="http://schemas.microsoft.com/office/word/2015/wordml/symex" mc:Ignorable="w14 w15 w16se w16cid w16 w16cex">
   <w:docDefaults>
     <w:rPrDefault>
       <w:rPr>
@@ -22907,7 +23139,7 @@
       </w:pPr>
     </w:pPrDefault>
   </w:docDefaults>
-  <w:latentStyles w:defLockedState="0" w:defUIPriority="99" w:defSemiHidden="0" w:defUnhideWhenUsed="0" w:defQFormat="0" w:count="377">
+  <w:latentStyles w:defLockedState="0" w:defUIPriority="99" w:defSemiHidden="0" w:defUnhideWhenUsed="0" w:defQFormat="0" w:count="376">
     <w:lsdException w:name="Normal" w:uiPriority="0" w:qFormat="1"/>
     <w:lsdException w:name="heading 1" w:uiPriority="9" w:qFormat="1"/>
     <w:lsdException w:name="heading 2" w:semiHidden="1" w:uiPriority="9" w:unhideWhenUsed="1" w:qFormat="1"/>
@@ -23284,7 +23516,6 @@
     <w:lsdException w:name="Hashtag" w:semiHidden="1" w:unhideWhenUsed="1"/>
     <w:lsdException w:name="Unresolved Mention" w:semiHidden="1" w:unhideWhenUsed="1"/>
     <w:lsdException w:name="Smart Link" w:semiHidden="1" w:unhideWhenUsed="1"/>
-    <w:lsdException w:name="Smart Link Error" w:semiHidden="1" w:unhideWhenUsed="1"/>
   </w:latentStyles>
   <w:style w:type="paragraph" w:default="1" w:styleId="Normal">
     <w:name w:val="Normal"/>
@@ -24875,7 +25106,7 @@
 </file>
 
 <file path=customXml/itemProps1.xml><?xml version="1.0" encoding="utf-8"?>
-<ds:datastoreItem xmlns:ds="http://schemas.openxmlformats.org/officeDocument/2006/customXml" ds:itemID="{D0E41065-89B6-426A-A1E1-C848FAAFACCF}">
+<ds:datastoreItem xmlns:ds="http://schemas.openxmlformats.org/officeDocument/2006/customXml" ds:itemID="{A09140F1-3483-46CB-82D7-8A5FD146177A}">
   <ds:schemaRefs>
     <ds:schemaRef ds:uri="http://schemas.openxmlformats.org/officeDocument/2006/bibliography"/>
   </ds:schemaRefs>

</xml_diff>

<commit_message>
modification procédure de déploiement
</commit_message>
<xml_diff>
--- a/LIVRABLE-4/Livrable 4.docx
+++ b/LIVRABLE-4/Livrable 4.docx
@@ -21432,6 +21432,11 @@
     </w:p>
     <w:p/>
     <w:p>
+      <w:r>
+        <w:t>Prérequis :</w:t>
+      </w:r>
+    </w:p>
+    <w:p>
       <w:pPr>
         <w:pStyle w:val="Paragraphedeliste"/>
         <w:numPr>
@@ -21484,6 +21489,11 @@
       </w:r>
     </w:p>
     <w:p>
+      <w:r>
+        <w:t>Déploiement / installation</w:t>
+      </w:r>
+    </w:p>
+    <w:p>
       <w:pPr>
         <w:pStyle w:val="Paragraphedeliste"/>
         <w:numPr>
@@ -21491,11 +21501,9 @@
           <w:numId w:val="2"/>
         </w:numPr>
       </w:pPr>
-      <w:proofErr w:type="spellStart"/>
-      <w:r>
-        <w:t>Recupérer</w:t>
-      </w:r>
-      <w:proofErr w:type="spellEnd"/>
+      <w:r>
+        <w:t>Récupérer</w:t>
+      </w:r>
       <w:r>
         <w:t xml:space="preserve"> le projet </w:t>
       </w:r>
@@ -25617,7 +25625,7 @@
 </file>
 
 <file path=customXml/itemProps1.xml><?xml version="1.0" encoding="utf-8"?>
-<ds:datastoreItem xmlns:ds="http://schemas.openxmlformats.org/officeDocument/2006/customXml" ds:itemID="{9AF108A5-005F-4AC2-B396-F4E75B663197}">
+<ds:datastoreItem xmlns:ds="http://schemas.openxmlformats.org/officeDocument/2006/customXml" ds:itemID="{C9E78869-5F12-467A-95CF-0E474272C5D3}">
   <ds:schemaRefs>
     <ds:schemaRef ds:uri="http://schemas.openxmlformats.org/officeDocument/2006/bibliography"/>
   </ds:schemaRefs>

</xml_diff>

<commit_message>
pieuvre (reste a faire tableau)
</commit_message>
<xml_diff>
--- a/LIVRABLE-4/Livrable 4.docx
+++ b/LIVRABLE-4/Livrable 4.docx
@@ -1,10 +1,10 @@
 
 <file path=word/document.xml><?xml version="1.0" encoding="utf-8"?>
-<w:document xmlns:wpc="http://schemas.microsoft.com/office/word/2010/wordprocessingCanvas" xmlns:cx="http://schemas.microsoft.com/office/drawing/2014/chartex" xmlns:cx1="http://schemas.microsoft.com/office/drawing/2015/9/8/chartex" xmlns:cx2="http://schemas.microsoft.com/office/drawing/2015/10/21/chartex" xmlns:cx3="http://schemas.microsoft.com/office/drawing/2016/5/9/chartex" xmlns:cx4="http://schemas.microsoft.com/office/drawing/2016/5/10/chartex" xmlns:cx5="http://schemas.microsoft.com/office/drawing/2016/5/11/chartex" xmlns:cx6="http://schemas.microsoft.com/office/drawing/2016/5/12/chartex" xmlns:cx7="http://schemas.microsoft.com/office/drawing/2016/5/13/chartex" xmlns:cx8="http://schemas.microsoft.com/office/drawing/2016/5/14/chartex" xmlns:mc="http://schemas.openxmlformats.org/markup-compatibility/2006" xmlns:aink="http://schemas.microsoft.com/office/drawing/2016/ink" xmlns:am3d="http://schemas.microsoft.com/office/drawing/2017/model3d" xmlns:o="urn:schemas-microsoft-com:office:office" xmlns:r="http://schemas.openxmlformats.org/officeDocument/2006/relationships" xmlns:m="http://schemas.openxmlformats.org/officeDocument/2006/math" xmlns:v="urn:schemas-microsoft-com:vml" xmlns:wp14="http://schemas.microsoft.com/office/word/2010/wordprocessingDrawing" xmlns:wp="http://schemas.openxmlformats.org/drawingml/2006/wordprocessingDrawing" xmlns:w10="urn:schemas-microsoft-com:office:word" xmlns:w="http://schemas.openxmlformats.org/wordprocessingml/2006/main" xmlns:w14="http://schemas.microsoft.com/office/word/2010/wordml" xmlns:w15="http://schemas.microsoft.com/office/word/2012/wordml" xmlns:w16cid="http://schemas.microsoft.com/office/word/2016/wordml/cid" xmlns:w16se="http://schemas.microsoft.com/office/word/2015/wordml/symex" xmlns:wpg="http://schemas.microsoft.com/office/word/2010/wordprocessingGroup" xmlns:wpi="http://schemas.microsoft.com/office/word/2010/wordprocessingInk" xmlns:wne="http://schemas.microsoft.com/office/word/2006/wordml" xmlns:wps="http://schemas.microsoft.com/office/word/2010/wordprocessingShape" mc:Ignorable="w14 w15 w16se w16cid wp14">
+<w:document xmlns:wpc="http://schemas.microsoft.com/office/word/2010/wordprocessingCanvas" xmlns:cx="http://schemas.microsoft.com/office/drawing/2014/chartex" xmlns:cx1="http://schemas.microsoft.com/office/drawing/2015/9/8/chartex" xmlns:cx2="http://schemas.microsoft.com/office/drawing/2015/10/21/chartex" xmlns:cx3="http://schemas.microsoft.com/office/drawing/2016/5/9/chartex" xmlns:cx4="http://schemas.microsoft.com/office/drawing/2016/5/10/chartex" xmlns:cx5="http://schemas.microsoft.com/office/drawing/2016/5/11/chartex" xmlns:cx6="http://schemas.microsoft.com/office/drawing/2016/5/12/chartex" xmlns:cx7="http://schemas.microsoft.com/office/drawing/2016/5/13/chartex" xmlns:cx8="http://schemas.microsoft.com/office/drawing/2016/5/14/chartex" xmlns:mc="http://schemas.openxmlformats.org/markup-compatibility/2006" xmlns:aink="http://schemas.microsoft.com/office/drawing/2016/ink" xmlns:am3d="http://schemas.microsoft.com/office/drawing/2017/model3d" xmlns:o="urn:schemas-microsoft-com:office:office" xmlns:r="http://schemas.openxmlformats.org/officeDocument/2006/relationships" xmlns:m="http://schemas.openxmlformats.org/officeDocument/2006/math" xmlns:v="urn:schemas-microsoft-com:vml" xmlns:wp14="http://schemas.microsoft.com/office/word/2010/wordprocessingDrawing" xmlns:wp="http://schemas.openxmlformats.org/drawingml/2006/wordprocessingDrawing" xmlns:w10="urn:schemas-microsoft-com:office:word" xmlns:w="http://schemas.openxmlformats.org/wordprocessingml/2006/main" xmlns:w14="http://schemas.microsoft.com/office/word/2010/wordml" xmlns:w15="http://schemas.microsoft.com/office/word/2012/wordml" xmlns:w16cex="http://schemas.microsoft.com/office/word/2018/wordml/cex" xmlns:w16cid="http://schemas.microsoft.com/office/word/2016/wordml/cid" xmlns:w16="http://schemas.microsoft.com/office/word/2018/wordml" xmlns:w16se="http://schemas.microsoft.com/office/word/2015/wordml/symex" xmlns:wpg="http://schemas.microsoft.com/office/word/2010/wordprocessingGroup" xmlns:wpi="http://schemas.microsoft.com/office/word/2010/wordprocessingInk" xmlns:wne="http://schemas.microsoft.com/office/word/2006/wordml" xmlns:wps="http://schemas.microsoft.com/office/word/2010/wordprocessingShape" mc:Ignorable="w14 w15 w16se w16cid w16 w16cex wp14">
   <w:body>
-    <w:p>
-      <w:bookmarkStart w:id="0" w:name="_Hlk38974188"/>
-      <w:bookmarkEnd w:id="0"/>
+    <w:bookmarkStart w:id="0" w:name="_Hlk38974188"/>
+    <w:bookmarkEnd w:id="0"/>
+    <w:p>
       <w:r>
         <w:rPr>
           <w:rFonts w:ascii="Arial" w:hAnsi="Arial" w:cs="Arial"/>
@@ -791,9 +791,11 @@
           </wp:anchor>
         </w:drawing>
       </w:r>
+      <w:proofErr w:type="gramStart"/>
       <w:r>
         <w:t>w</w:t>
       </w:r>
+      <w:proofErr w:type="gramEnd"/>
       <w:r>
         <w:br w:type="page"/>
       </w:r>
@@ -4716,15 +4718,38 @@
       <w:pPr>
         <w:jc w:val="center"/>
       </w:pPr>
+    </w:p>
+    <w:p>
+      <w:pPr>
+        <w:jc w:val="center"/>
+      </w:pPr>
+    </w:p>
+    <w:p>
+      <w:pPr>
+        <w:pStyle w:val="Titre3"/>
+      </w:pPr>
+      <w:r>
+        <w:t>Pieuvre</w:t>
+      </w:r>
+    </w:p>
+    <w:p>
+      <w:pPr>
+        <w:pStyle w:val="Titre3"/>
+      </w:pPr>
+    </w:p>
+    <w:p>
+      <w:pPr>
+        <w:pStyle w:val="Titre3"/>
+      </w:pPr>
       <w:r>
         <w:rPr>
           <w:noProof/>
         </w:rPr>
         <w:drawing>
-          <wp:inline distT="0" distB="0" distL="0" distR="0" wp14:anchorId="7D1D9B6E" wp14:editId="73E0C3E4">
-            <wp:extent cx="4613910" cy="2531110"/>
-            <wp:effectExtent l="0" t="0" r="0" b="2540"/>
-            <wp:docPr id="10" name="Image 10"/>
+          <wp:inline distT="0" distB="0" distL="0" distR="0" wp14:anchorId="77FB7A49" wp14:editId="4DA1A07B">
+            <wp:extent cx="5760720" cy="4322445"/>
+            <wp:effectExtent l="0" t="0" r="0" b="1905"/>
+            <wp:docPr id="47" name="Image 47"/>
             <wp:cNvGraphicFramePr>
               <a:graphicFrameLocks xmlns:a="http://schemas.openxmlformats.org/drawingml/2006/main" noChangeAspect="1"/>
             </wp:cNvGraphicFramePr>
@@ -4732,8 +4757,10 @@
               <a:graphicData uri="http://schemas.openxmlformats.org/drawingml/2006/picture">
                 <pic:pic xmlns:pic="http://schemas.openxmlformats.org/drawingml/2006/picture">
                   <pic:nvPicPr>
-                    <pic:cNvPr id="1" name=""/>
-                    <pic:cNvPicPr/>
+                    <pic:cNvPr id="0" name="Picture 1"/>
+                    <pic:cNvPicPr>
+                      <a:picLocks noChangeAspect="1" noChangeArrowheads="1"/>
+                    </pic:cNvPicPr>
                   </pic:nvPicPr>
                   <pic:blipFill>
                     <a:blip r:embed="rId9">
@@ -4743,18 +4770,23 @@
                         </a:ext>
                       </a:extLst>
                     </a:blip>
+                    <a:srcRect/>
                     <a:stretch>
                       <a:fillRect/>
                     </a:stretch>
                   </pic:blipFill>
-                  <pic:spPr>
+                  <pic:spPr bwMode="auto">
                     <a:xfrm>
                       <a:off x="0" y="0"/>
-                      <a:ext cx="4613910" cy="2531110"/>
+                      <a:ext cx="5760720" cy="4322445"/>
                     </a:xfrm>
                     <a:prstGeom prst="rect">
                       <a:avLst/>
                     </a:prstGeom>
+                    <a:noFill/>
+                    <a:ln>
+                      <a:noFill/>
+                    </a:ln>
                   </pic:spPr>
                 </pic:pic>
               </a:graphicData>
@@ -4765,58 +4797,18 @@
     </w:p>
     <w:p>
       <w:pPr>
-        <w:jc w:val="center"/>
-      </w:pPr>
-      <w:r>
-        <w:rPr>
-          <w:noProof/>
-        </w:rPr>
-        <w:drawing>
-          <wp:inline distT="0" distB="0" distL="0" distR="0" wp14:anchorId="10C808A1" wp14:editId="64FFB345">
-            <wp:extent cx="5760720" cy="2467610"/>
-            <wp:effectExtent l="0" t="0" r="0" b="8890"/>
-            <wp:docPr id="4" name="Image 4"/>
-            <wp:cNvGraphicFramePr>
-              <a:graphicFrameLocks xmlns:a="http://schemas.openxmlformats.org/drawingml/2006/main" noChangeAspect="1"/>
-            </wp:cNvGraphicFramePr>
-            <a:graphic xmlns:a="http://schemas.openxmlformats.org/drawingml/2006/main">
-              <a:graphicData uri="http://schemas.openxmlformats.org/drawingml/2006/picture">
-                <pic:pic xmlns:pic="http://schemas.openxmlformats.org/drawingml/2006/picture">
-                  <pic:nvPicPr>
-                    <pic:cNvPr id="1" name=""/>
-                    <pic:cNvPicPr/>
-                  </pic:nvPicPr>
-                  <pic:blipFill>
-                    <a:blip r:embed="rId10"/>
-                    <a:stretch>
-                      <a:fillRect/>
-                    </a:stretch>
-                  </pic:blipFill>
-                  <pic:spPr>
-                    <a:xfrm>
-                      <a:off x="0" y="0"/>
-                      <a:ext cx="5760720" cy="2467610"/>
-                    </a:xfrm>
-                    <a:prstGeom prst="rect">
-                      <a:avLst/>
-                    </a:prstGeom>
-                  </pic:spPr>
-                </pic:pic>
-              </a:graphicData>
-            </a:graphic>
-          </wp:inline>
-        </w:drawing>
-      </w:r>
-    </w:p>
-    <w:p>
-      <w:pPr>
-        <w:rPr>
-          <w:rFonts w:asciiTheme="majorHAnsi" w:eastAsiaTheme="majorEastAsia" w:hAnsiTheme="majorHAnsi" w:cstheme="majorBidi"/>
-          <w:color w:val="2F5496" w:themeColor="accent1" w:themeShade="BF"/>
-          <w:sz w:val="26"/>
-          <w:szCs w:val="26"/>
-        </w:rPr>
-      </w:pPr>
+        <w:pStyle w:val="Titre3"/>
+      </w:pPr>
+    </w:p>
+    <w:p>
+      <w:r>
+        <w:t xml:space="preserve">FP = Fonction principale. </w:t>
+      </w:r>
+    </w:p>
+    <w:p>
+      <w:r>
+        <w:t xml:space="preserve">FC = Fonction complémentaire. </w:t>
+      </w:r>
       <w:r>
         <w:br w:type="page"/>
       </w:r>
@@ -5566,7 +5558,23 @@
           <w:rFonts w:cstheme="minorHAnsi"/>
           <w:color w:val="000000"/>
         </w:rPr>
-        <w:t xml:space="preserve"> est le représentant du produit. Il porte le message et les besoins essentiels provenant du métier. Il connaît les fonctionnalités requises et pourra moduler la solution en fonction de la philosophie du client. Il aura pour rôle de prioriser les fonctionnalités ou évolutions les plus importantes pour la réponse aux besoins. C’est donc lui qui est en charge d’orienter vers la direction à prendre et d’amener un maximum de valeur ajoutée. </w:t>
+        <w:t xml:space="preserve"> est le représentant du produit. Il porte le message et les besoins essentiels provenant du métier. Il connaît les fonctionnalités requises et pourra moduler la solution en fonction de la philosophie du client. Il aura pour rôle de prioriser les fonctionnalités ou évolutions les plus importantes pour la réponse aux besoins. C’est donc lui qui </w:t>
+      </w:r>
+      <w:proofErr w:type="gramStart"/>
+      <w:r>
+        <w:rPr>
+          <w:rFonts w:cstheme="minorHAnsi"/>
+          <w:color w:val="000000"/>
+        </w:rPr>
+        <w:t>est en charge</w:t>
+      </w:r>
+      <w:proofErr w:type="gramEnd"/>
+      <w:r>
+        <w:rPr>
+          <w:rFonts w:cstheme="minorHAnsi"/>
+          <w:color w:val="000000"/>
+        </w:rPr>
+        <w:t xml:space="preserve"> d’orienter vers la direction à prendre et d’amener un maximum de valeur ajoutée. </w:t>
       </w:r>
     </w:p>
     <w:p>
@@ -5617,7 +5625,23 @@
           <w:rFonts w:cstheme="minorHAnsi"/>
           <w:color w:val="000000"/>
         </w:rPr>
-        <w:t>L’équipe de développement est l’atout technique dans un projet agile. Elle doit être autonome même si le Scrum master à un regard sur les méthodes appliquées. L’équipe de développement doit avoir une vision transverse pour respecter le concept d’agilité. Elle est souvent composée de 3 à 9 membres. Leurs métiers sont développeurs, testeurs ou analystes. L’équipe de développement est en charge de la conception du produit.</w:t>
+        <w:t xml:space="preserve">L’équipe de développement est l’atout technique dans un projet agile. Elle doit être autonome même si le Scrum master à un regard sur les méthodes appliquées. L’équipe de développement doit avoir une vision transverse pour respecter le concept d’agilité. Elle est souvent composée de 3 à 9 membres. Leurs métiers sont développeurs, testeurs ou analystes. L’équipe de développement </w:t>
+      </w:r>
+      <w:proofErr w:type="gramStart"/>
+      <w:r>
+        <w:rPr>
+          <w:rFonts w:cstheme="minorHAnsi"/>
+          <w:color w:val="000000"/>
+        </w:rPr>
+        <w:t>est en charge</w:t>
+      </w:r>
+      <w:proofErr w:type="gramEnd"/>
+      <w:r>
+        <w:rPr>
+          <w:rFonts w:cstheme="minorHAnsi"/>
+          <w:color w:val="000000"/>
+        </w:rPr>
+        <w:t xml:space="preserve"> de la conception du produit.</w:t>
       </w:r>
       <w:r>
         <w:rPr>
@@ -5692,7 +5716,7 @@
                     </pic:cNvPicPr>
                   </pic:nvPicPr>
                   <pic:blipFill>
-                    <a:blip r:embed="rId11" cstate="print">
+                    <a:blip r:embed="rId10" cstate="print">
                       <a:extLst>
                         <a:ext uri="{28A0092B-C50C-407E-A947-70E740481C1C}">
                           <a14:useLocalDpi xmlns:a14="http://schemas.microsoft.com/office/drawing/2010/main" val="0"/>
@@ -5911,35 +5935,55 @@
           <w:bCs/>
           <w:lang w:val="en-US"/>
         </w:rPr>
-        <w:t>Scrum Master :</w:t>
-      </w:r>
-      <w:r>
-        <w:rPr>
-          <w:lang w:val="en-US"/>
-        </w:rPr>
-        <w:t xml:space="preserve"> </w:t>
-      </w:r>
-      <w:r>
-        <w:rPr>
-          <w:lang w:val="en-US"/>
-        </w:rPr>
-        <w:t>Ulrich HASSED</w:t>
-      </w:r>
-    </w:p>
-    <w:p>
-      <w:pPr>
-        <w:rPr>
-          <w:lang w:val="en-US"/>
-        </w:rPr>
-      </w:pPr>
+        <w:t xml:space="preserve">Scrum </w:t>
+      </w:r>
+      <w:proofErr w:type="gramStart"/>
       <w:r>
         <w:rPr>
           <w:b/>
           <w:bCs/>
           <w:lang w:val="en-US"/>
         </w:rPr>
-        <w:t>Product Owner :</w:t>
-      </w:r>
+        <w:t>Master :</w:t>
+      </w:r>
+      <w:proofErr w:type="gramEnd"/>
+      <w:r>
+        <w:rPr>
+          <w:lang w:val="en-US"/>
+        </w:rPr>
+        <w:t xml:space="preserve"> </w:t>
+      </w:r>
+      <w:r>
+        <w:rPr>
+          <w:lang w:val="en-US"/>
+        </w:rPr>
+        <w:t>Ulrich HASSED</w:t>
+      </w:r>
+    </w:p>
+    <w:p>
+      <w:pPr>
+        <w:rPr>
+          <w:lang w:val="en-US"/>
+        </w:rPr>
+      </w:pPr>
+      <w:r>
+        <w:rPr>
+          <w:b/>
+          <w:bCs/>
+          <w:lang w:val="en-US"/>
+        </w:rPr>
+        <w:t xml:space="preserve">Product </w:t>
+      </w:r>
+      <w:proofErr w:type="gramStart"/>
+      <w:r>
+        <w:rPr>
+          <w:b/>
+          <w:bCs/>
+          <w:lang w:val="en-US"/>
+        </w:rPr>
+        <w:t>Owner :</w:t>
+      </w:r>
+      <w:proofErr w:type="gramEnd"/>
       <w:r>
         <w:rPr>
           <w:lang w:val="en-US"/>
@@ -6052,7 +6096,7 @@
                     <pic:cNvPicPr/>
                   </pic:nvPicPr>
                   <pic:blipFill rotWithShape="1">
-                    <a:blip r:embed="rId12">
+                    <a:blip r:embed="rId11">
                       <a:extLst>
                         <a:ext uri="{28A0092B-C50C-407E-A947-70E740481C1C}">
                           <a14:useLocalDpi xmlns:a14="http://schemas.microsoft.com/office/drawing/2010/main" val="0"/>
@@ -6170,7 +6214,7 @@
                     </pic:cNvPicPr>
                   </pic:nvPicPr>
                   <pic:blipFill rotWithShape="1">
-                    <a:blip r:embed="rId13">
+                    <a:blip r:embed="rId12">
                       <a:extLst>
                         <a:ext uri="{28A0092B-C50C-407E-A947-70E740481C1C}">
                           <a14:useLocalDpi xmlns:a14="http://schemas.microsoft.com/office/drawing/2010/main" val="0"/>
@@ -6289,7 +6333,7 @@
                     <pic:cNvPicPr/>
                   </pic:nvPicPr>
                   <pic:blipFill>
-                    <a:blip r:embed="rId14">
+                    <a:blip r:embed="rId13">
                       <a:extLst>
                         <a:ext uri="{28A0092B-C50C-407E-A947-70E740481C1C}">
                           <a14:useLocalDpi xmlns:a14="http://schemas.microsoft.com/office/drawing/2010/main" val="0"/>
@@ -6380,7 +6424,7 @@
                     <pic:cNvPicPr/>
                   </pic:nvPicPr>
                   <pic:blipFill>
-                    <a:blip r:embed="rId15">
+                    <a:blip r:embed="rId14">
                       <a:extLst>
                         <a:ext uri="{28A0092B-C50C-407E-A947-70E740481C1C}">
                           <a14:useLocalDpi xmlns:a14="http://schemas.microsoft.com/office/drawing/2010/main" val="0"/>
@@ -6461,7 +6505,7 @@
                     <pic:cNvPicPr/>
                   </pic:nvPicPr>
                   <pic:blipFill>
-                    <a:blip r:embed="rId16">
+                    <a:blip r:embed="rId15">
                       <a:extLst>
                         <a:ext uri="{28A0092B-C50C-407E-A947-70E740481C1C}">
                           <a14:useLocalDpi xmlns:a14="http://schemas.microsoft.com/office/drawing/2010/main" val="0"/>
@@ -8759,7 +8803,7 @@
                     <pic:cNvPicPr/>
                   </pic:nvPicPr>
                   <pic:blipFill>
-                    <a:blip r:embed="rId17"/>
+                    <a:blip r:embed="rId16"/>
                     <a:stretch>
                       <a:fillRect/>
                     </a:stretch>
@@ -9989,13 +10033,23 @@
         </w:rPr>
         <w:t>caractère spéciale</w:t>
       </w:r>
+      <w:proofErr w:type="gramStart"/>
       <w:r>
         <w:rPr>
           <w:rFonts w:cstheme="minorHAnsi"/>
           <w:color w:val="000000"/>
           <w:u w:color="000000"/>
         </w:rPr>
-        <w:t>(,;@…)</w:t>
+        <w:t>(,;</w:t>
+      </w:r>
+      <w:proofErr w:type="gramEnd"/>
+      <w:r>
+        <w:rPr>
+          <w:rFonts w:cstheme="minorHAnsi"/>
+          <w:color w:val="000000"/>
+          <w:u w:color="000000"/>
+        </w:rPr>
+        <w:t>@…)</w:t>
       </w:r>
     </w:p>
     <w:p>
@@ -10424,13 +10478,23 @@
         </w:rPr>
         <w:t>spéciale</w:t>
       </w:r>
+      <w:proofErr w:type="gramStart"/>
       <w:r>
         <w:rPr>
           <w:rFonts w:cstheme="minorHAnsi"/>
           <w:color w:val="000000"/>
           <w:u w:color="000000"/>
         </w:rPr>
-        <w:t>(,;@…).</w:t>
+        <w:t>(,;</w:t>
+      </w:r>
+      <w:proofErr w:type="gramEnd"/>
+      <w:r>
+        <w:rPr>
+          <w:rFonts w:cstheme="minorHAnsi"/>
+          <w:color w:val="000000"/>
+          <w:u w:color="000000"/>
+        </w:rPr>
+        <w:t>@…).</w:t>
       </w:r>
     </w:p>
     <w:p>
@@ -10774,37 +10838,7 @@
         <w:t xml:space="preserve"> </w:t>
       </w:r>
       <w:r>
-        <w:t>Afin de prévenir le risque de suppression des données</w:t>
-      </w:r>
-      <w:r>
-        <w:t>,</w:t>
-      </w:r>
-      <w:r>
-        <w:t xml:space="preserve"> </w:t>
-      </w:r>
-      <w:r>
-        <w:t>une sauvegarde</w:t>
-      </w:r>
-      <w:r>
-        <w:t xml:space="preserve"> des données anonymisé</w:t>
-      </w:r>
-      <w:r>
-        <w:t>es</w:t>
-      </w:r>
-      <w:r>
-        <w:t xml:space="preserve"> sera effectué par une entreprise </w:t>
-      </w:r>
-      <w:r>
-        <w:t xml:space="preserve">de confiance </w:t>
-      </w:r>
-      <w:r>
-        <w:t>extérieure, et les données permettant de désanonymis</w:t>
-      </w:r>
-      <w:r>
-        <w:t>er</w:t>
-      </w:r>
-      <w:r>
-        <w:t xml:space="preserve"> sera stocké chez une autre entreprise de confiance. Et Toute ces sauvegardes seront effectuées toutes les semaines.  </w:t>
+        <w:t xml:space="preserve">Afin de prévenir le risque de suppression des données, une sauvegarde des données anonymisées sera effectué par une entreprise de confiance extérieure, et les données permettant de désanonymiser sera stocké chez une autre entreprise de confiance. Et Toute ces sauvegardes seront effectuées toutes les semaines.  </w:t>
       </w:r>
     </w:p>
     <w:p>
@@ -11544,7 +11578,7 @@
                     </pic:cNvPicPr>
                   </pic:nvPicPr>
                   <pic:blipFill>
-                    <a:blip r:embed="rId18">
+                    <a:blip r:embed="rId17">
                       <a:extLst>
                         <a:ext uri="{28A0092B-C50C-407E-A947-70E740481C1C}">
                           <a14:useLocalDpi xmlns:a14="http://schemas.microsoft.com/office/drawing/2010/main" val="0"/>
@@ -11663,7 +11697,7 @@
                     </pic:cNvPicPr>
                   </pic:nvPicPr>
                   <pic:blipFill>
-                    <a:blip r:embed="rId19" cstate="print">
+                    <a:blip r:embed="rId18" cstate="print">
                       <a:extLst>
                         <a:ext uri="{28A0092B-C50C-407E-A947-70E740481C1C}">
                           <a14:useLocalDpi xmlns:a14="http://schemas.microsoft.com/office/drawing/2010/main" val="0"/>
@@ -11842,7 +11876,7 @@
                     </pic:cNvPicPr>
                   </pic:nvPicPr>
                   <pic:blipFill>
-                    <a:blip r:embed="rId20">
+                    <a:blip r:embed="rId19">
                       <a:extLst>
                         <a:ext uri="{28A0092B-C50C-407E-A947-70E740481C1C}">
                           <a14:useLocalDpi xmlns:a14="http://schemas.microsoft.com/office/drawing/2010/main" val="0"/>
@@ -11895,7 +11929,7 @@
                     </pic:cNvPicPr>
                   </pic:nvPicPr>
                   <pic:blipFill>
-                    <a:blip r:embed="rId21">
+                    <a:blip r:embed="rId20">
                       <a:extLst>
                         <a:ext uri="{28A0092B-C50C-407E-A947-70E740481C1C}">
                           <a14:useLocalDpi xmlns:a14="http://schemas.microsoft.com/office/drawing/2010/main" val="0"/>
@@ -12011,7 +12045,7 @@
                     </pic:cNvPicPr>
                   </pic:nvPicPr>
                   <pic:blipFill>
-                    <a:blip r:embed="rId22" cstate="print">
+                    <a:blip r:embed="rId21" cstate="print">
                       <a:extLst>
                         <a:ext uri="{28A0092B-C50C-407E-A947-70E740481C1C}">
                           <a14:useLocalDpi xmlns:a14="http://schemas.microsoft.com/office/drawing/2010/main" val="0"/>
@@ -12152,7 +12186,7 @@
                     </pic:cNvPicPr>
                   </pic:nvPicPr>
                   <pic:blipFill>
-                    <a:blip r:embed="rId23" cstate="print">
+                    <a:blip r:embed="rId22" cstate="print">
                       <a:extLst>
                         <a:ext uri="{28A0092B-C50C-407E-A947-70E740481C1C}">
                           <a14:useLocalDpi xmlns:a14="http://schemas.microsoft.com/office/drawing/2010/main" val="0"/>
@@ -12342,7 +12376,7 @@
                     </pic:cNvPicPr>
                   </pic:nvPicPr>
                   <pic:blipFill>
-                    <a:blip r:embed="rId24">
+                    <a:blip r:embed="rId23">
                       <a:extLst>
                         <a:ext uri="{28A0092B-C50C-407E-A947-70E740481C1C}">
                           <a14:useLocalDpi xmlns:a14="http://schemas.microsoft.com/office/drawing/2010/main" val="0"/>
@@ -12437,7 +12471,7 @@
                     </pic:cNvPicPr>
                   </pic:nvPicPr>
                   <pic:blipFill>
-                    <a:blip r:embed="rId25" cstate="print">
+                    <a:blip r:embed="rId24" cstate="print">
                       <a:extLst>
                         <a:ext uri="{28A0092B-C50C-407E-A947-70E740481C1C}">
                           <a14:useLocalDpi xmlns:a14="http://schemas.microsoft.com/office/drawing/2010/main" val="0"/>
@@ -12546,7 +12580,7 @@
                     <pic:cNvPicPr/>
                   </pic:nvPicPr>
                   <pic:blipFill rotWithShape="1">
-                    <a:blip r:embed="rId26">
+                    <a:blip r:embed="rId25">
                       <a:extLst>
                         <a:ext uri="{28A0092B-C50C-407E-A947-70E740481C1C}">
                           <a14:useLocalDpi xmlns:a14="http://schemas.microsoft.com/office/drawing/2010/main" val="0"/>
@@ -16217,13 +16251,7 @@
     </w:p>
     <w:p>
       <w:r>
-        <w:t xml:space="preserve">Ce job est simple d’utilisation et évite le facteur humain sur les différents processus et donc permet d’éviter au mieux les erreurs possibles. </w:t>
-      </w:r>
-      <w:r>
-        <w:t>Toutefois</w:t>
-      </w:r>
-      <w:r>
-        <w:t xml:space="preserve"> il faut donc le paramétrer au mieux avant l’utilisation. Et l’environnement de développement permet d’initialiser un job au mieux en le testant dessus. </w:t>
+        <w:t xml:space="preserve">Ce job est simple d’utilisation et évite le facteur humain sur les différents processus et donc permet d’éviter au mieux les erreurs possibles. Toutefois il faut donc le paramétrer au mieux avant l’utilisation. Et l’environnement de développement permet d’initialiser un job au mieux en le testant dessus. </w:t>
       </w:r>
     </w:p>
     <w:p>
@@ -16328,7 +16356,7 @@
                     </pic:cNvPicPr>
                   </pic:nvPicPr>
                   <pic:blipFill>
-                    <a:blip r:embed="rId27">
+                    <a:blip r:embed="rId26">
                       <a:extLst>
                         <a:ext uri="{28A0092B-C50C-407E-A947-70E740481C1C}">
                           <a14:useLocalDpi xmlns:a14="http://schemas.microsoft.com/office/drawing/2010/main" val="0"/>
@@ -18027,7 +18055,7 @@
                     <pic:cNvPicPr/>
                   </pic:nvPicPr>
                   <pic:blipFill>
-                    <a:blip r:embed="rId28" cstate="print">
+                    <a:blip r:embed="rId27" cstate="print">
                       <a:extLst>
                         <a:ext uri="{28A0092B-C50C-407E-A947-70E740481C1C}">
                           <a14:useLocalDpi xmlns:a14="http://schemas.microsoft.com/office/drawing/2010/main" val="0"/>
@@ -18123,7 +18151,7 @@
                     <pic:cNvPicPr/>
                   </pic:nvPicPr>
                   <pic:blipFill>
-                    <a:blip r:embed="rId29"/>
+                    <a:blip r:embed="rId28"/>
                     <a:stretch>
                       <a:fillRect/>
                     </a:stretch>
@@ -19467,7 +19495,7 @@
                   <wp:cNvGraphicFramePr/>
                   <a:graphic xmlns:a="http://schemas.openxmlformats.org/drawingml/2006/main">
                     <a:graphicData uri="http://schemas.openxmlformats.org/drawingml/2006/chart">
-                      <c:chart xmlns:c="http://schemas.openxmlformats.org/drawingml/2006/chart" xmlns:r="http://schemas.openxmlformats.org/officeDocument/2006/relationships" r:id="rId30"/>
+                      <c:chart xmlns:c="http://schemas.openxmlformats.org/drawingml/2006/chart" xmlns:r="http://schemas.openxmlformats.org/officeDocument/2006/relationships" r:id="rId29"/>
                     </a:graphicData>
                   </a:graphic>
                 </wp:inline>
@@ -19553,7 +19581,7 @@
                     <pic:cNvPicPr/>
                   </pic:nvPicPr>
                   <pic:blipFill>
-                    <a:blip r:embed="rId31">
+                    <a:blip r:embed="rId30">
                       <a:extLst>
                         <a:ext uri="{28A0092B-C50C-407E-A947-70E740481C1C}">
                           <a14:useLocalDpi xmlns:a14="http://schemas.microsoft.com/office/drawing/2010/main" val="0"/>
@@ -19867,7 +19895,7 @@
                           </pic:cNvPicPr>
                         </pic:nvPicPr>
                         <pic:blipFill>
-                          <a:blip r:embed="rId32" cstate="print">
+                          <a:blip r:embed="rId31" cstate="print">
                             <a:extLst>
                               <a:ext uri="{28A0092B-C50C-407E-A947-70E740481C1C}">
                                 <a14:useLocalDpi xmlns:a14="http://schemas.microsoft.com/office/drawing/2010/main" val="0"/>
@@ -19953,7 +19981,7 @@
                           </pic:cNvPicPr>
                         </pic:nvPicPr>
                         <pic:blipFill>
-                          <a:blip r:embed="rId33" cstate="print">
+                          <a:blip r:embed="rId32" cstate="print">
                             <a:extLst>
                               <a:ext uri="{28A0092B-C50C-407E-A947-70E740481C1C}">
                                 <a14:useLocalDpi xmlns:a14="http://schemas.microsoft.com/office/drawing/2010/main" val="0"/>
@@ -20089,7 +20117,7 @@
                           </pic:cNvPicPr>
                         </pic:nvPicPr>
                         <pic:blipFill>
-                          <a:blip r:embed="rId34" cstate="print">
+                          <a:blip r:embed="rId33" cstate="print">
                             <a:extLst>
                               <a:ext uri="{28A0092B-C50C-407E-A947-70E740481C1C}">
                                 <a14:useLocalDpi xmlns:a14="http://schemas.microsoft.com/office/drawing/2010/main" val="0"/>
@@ -20175,7 +20203,7 @@
                           </pic:cNvPicPr>
                         </pic:nvPicPr>
                         <pic:blipFill>
-                          <a:blip r:embed="rId35" cstate="print">
+                          <a:blip r:embed="rId34" cstate="print">
                             <a:extLst>
                               <a:ext uri="{28A0092B-C50C-407E-A947-70E740481C1C}">
                                 <a14:useLocalDpi xmlns:a14="http://schemas.microsoft.com/office/drawing/2010/main" val="0"/>
@@ -20311,7 +20339,7 @@
                           </pic:cNvPicPr>
                         </pic:nvPicPr>
                         <pic:blipFill>
-                          <a:blip r:embed="rId36" cstate="print">
+                          <a:blip r:embed="rId35" cstate="print">
                             <a:extLst>
                               <a:ext uri="{28A0092B-C50C-407E-A947-70E740481C1C}">
                                 <a14:useLocalDpi xmlns:a14="http://schemas.microsoft.com/office/drawing/2010/main" val="0"/>
@@ -20397,7 +20425,7 @@
                           </pic:cNvPicPr>
                         </pic:nvPicPr>
                         <pic:blipFill>
-                          <a:blip r:embed="rId37" cstate="print">
+                          <a:blip r:embed="rId36" cstate="print">
                             <a:extLst>
                               <a:ext uri="{28A0092B-C50C-407E-A947-70E740481C1C}">
                                 <a14:useLocalDpi xmlns:a14="http://schemas.microsoft.com/office/drawing/2010/main" val="0"/>
@@ -20533,7 +20561,7 @@
                           </pic:cNvPicPr>
                         </pic:nvPicPr>
                         <pic:blipFill>
-                          <a:blip r:embed="rId38" cstate="print">
+                          <a:blip r:embed="rId37" cstate="print">
                             <a:extLst>
                               <a:ext uri="{28A0092B-C50C-407E-A947-70E740481C1C}">
                                 <a14:useLocalDpi xmlns:a14="http://schemas.microsoft.com/office/drawing/2010/main" val="0"/>
@@ -20625,7 +20653,7 @@
                           </pic:cNvPicPr>
                         </pic:nvPicPr>
                         <pic:blipFill>
-                          <a:blip r:embed="rId39" cstate="print">
+                          <a:blip r:embed="rId38" cstate="print">
                             <a:extLst>
                               <a:ext uri="{28A0092B-C50C-407E-A947-70E740481C1C}">
                                 <a14:useLocalDpi xmlns:a14="http://schemas.microsoft.com/office/drawing/2010/main" val="0"/>
@@ -20777,7 +20805,7 @@
                           </pic:cNvPicPr>
                         </pic:nvPicPr>
                         <pic:blipFill>
-                          <a:blip r:embed="rId40" cstate="print">
+                          <a:blip r:embed="rId39" cstate="print">
                             <a:extLst>
                               <a:ext uri="{28A0092B-C50C-407E-A947-70E740481C1C}">
                                 <a14:useLocalDpi xmlns:a14="http://schemas.microsoft.com/office/drawing/2010/main" val="0"/>
@@ -20857,7 +20885,7 @@
                           </pic:cNvPicPr>
                         </pic:nvPicPr>
                         <pic:blipFill>
-                          <a:blip r:embed="rId41" cstate="print">
+                          <a:blip r:embed="rId40" cstate="print">
                             <a:extLst>
                               <a:ext uri="{28A0092B-C50C-407E-A947-70E740481C1C}">
                                 <a14:useLocalDpi xmlns:a14="http://schemas.microsoft.com/office/drawing/2010/main" val="0"/>
@@ -20961,7 +20989,7 @@
                     <pic:cNvPicPr/>
                   </pic:nvPicPr>
                   <pic:blipFill>
-                    <a:blip r:embed="rId42" cstate="print">
+                    <a:blip r:embed="rId41" cstate="print">
                       <a:extLst>
                         <a:ext uri="{28A0092B-C50C-407E-A947-70E740481C1C}">
                           <a14:useLocalDpi xmlns:a14="http://schemas.microsoft.com/office/drawing/2010/main" val="0"/>
@@ -21018,7 +21046,7 @@
                     <pic:cNvPicPr/>
                   </pic:nvPicPr>
                   <pic:blipFill>
-                    <a:blip r:embed="rId43" cstate="print">
+                    <a:blip r:embed="rId42" cstate="print">
                       <a:extLst>
                         <a:ext uri="{28A0092B-C50C-407E-A947-70E740481C1C}">
                           <a14:useLocalDpi xmlns:a14="http://schemas.microsoft.com/office/drawing/2010/main" val="0"/>
@@ -21086,7 +21114,7 @@
                     <pic:cNvPicPr/>
                   </pic:nvPicPr>
                   <pic:blipFill>
-                    <a:blip r:embed="rId44" cstate="print">
+                    <a:blip r:embed="rId43" cstate="print">
                       <a:extLst>
                         <a:ext uri="{28A0092B-C50C-407E-A947-70E740481C1C}">
                           <a14:useLocalDpi xmlns:a14="http://schemas.microsoft.com/office/drawing/2010/main" val="0"/>
@@ -21145,7 +21173,7 @@
                     <pic:cNvPicPr/>
                   </pic:nvPicPr>
                   <pic:blipFill>
-                    <a:blip r:embed="rId45" cstate="print">
+                    <a:blip r:embed="rId44" cstate="print">
                       <a:extLst>
                         <a:ext uri="{28A0092B-C50C-407E-A947-70E740481C1C}">
                           <a14:useLocalDpi xmlns:a14="http://schemas.microsoft.com/office/drawing/2010/main" val="0"/>
@@ -21209,7 +21237,7 @@
                     <pic:cNvPicPr/>
                   </pic:nvPicPr>
                   <pic:blipFill>
-                    <a:blip r:embed="rId46">
+                    <a:blip r:embed="rId45">
                       <a:extLst>
                         <a:ext uri="{28A0092B-C50C-407E-A947-70E740481C1C}">
                           <a14:useLocalDpi xmlns:a14="http://schemas.microsoft.com/office/drawing/2010/main" val="0"/>
@@ -21307,7 +21335,7 @@
                     <pic:cNvPicPr/>
                   </pic:nvPicPr>
                   <pic:blipFill>
-                    <a:blip r:embed="rId47" cstate="print">
+                    <a:blip r:embed="rId46" cstate="print">
                       <a:extLst>
                         <a:ext uri="{28A0092B-C50C-407E-A947-70E740481C1C}">
                           <a14:useLocalDpi xmlns:a14="http://schemas.microsoft.com/office/drawing/2010/main" val="0"/>
@@ -21375,7 +21403,7 @@
                     <pic:cNvPicPr/>
                   </pic:nvPicPr>
                   <pic:blipFill>
-                    <a:blip r:embed="rId48">
+                    <a:blip r:embed="rId47">
                       <a:extLst>
                         <a:ext uri="{28A0092B-C50C-407E-A947-70E740481C1C}">
                           <a14:useLocalDpi xmlns:a14="http://schemas.microsoft.com/office/drawing/2010/main" val="0"/>
@@ -21587,9 +21615,17 @@
         <w:t xml:space="preserve"> </w:t>
       </w:r>
       <w:r>
-        <w:t xml:space="preserve">mysql://{Nom utilisateur} :{Mot de passe </w:t>
-      </w:r>
-      <w:hyperlink r:id="rId49" w:history="1">
+        <w:t>mysql:/</w:t>
+      </w:r>
+      <w:proofErr w:type="gramStart"/>
+      <w:r>
+        <w:t>/{</w:t>
+      </w:r>
+      <w:proofErr w:type="gramEnd"/>
+      <w:r>
+        <w:t xml:space="preserve">Nom utilisateur} :{Mot de passe </w:t>
+      </w:r>
+      <w:hyperlink r:id="rId48" w:history="1">
         <w:r>
           <w:rPr>
             <w:rStyle w:val="Lienhypertexte"/>
@@ -21665,8 +21701,13 @@
         <w:t xml:space="preserve"> bin/console </w:t>
       </w:r>
       <w:proofErr w:type="spellStart"/>
-      <w:r>
-        <w:t>doctrine:schema:update</w:t>
+      <w:proofErr w:type="gramStart"/>
+      <w:r>
+        <w:t>doctrine:schema</w:t>
+      </w:r>
+      <w:proofErr w:type="gramEnd"/>
+      <w:r>
+        <w:t>:update</w:t>
       </w:r>
       <w:proofErr w:type="spellEnd"/>
       <w:r>
@@ -21723,10 +21764,12 @@
         <w:t xml:space="preserve"> bin/console </w:t>
       </w:r>
       <w:proofErr w:type="spellStart"/>
+      <w:proofErr w:type="gramStart"/>
       <w:r>
         <w:t>server:run</w:t>
       </w:r>
       <w:proofErr w:type="spellEnd"/>
+      <w:proofErr w:type="gramEnd"/>
       <w:r>
         <w:t>`</w:t>
       </w:r>
@@ -21743,7 +21786,7 @@
 </file>
 
 <file path=word/numbering.xml><?xml version="1.0" encoding="utf-8"?>
-<w:numbering xmlns:wpc="http://schemas.microsoft.com/office/word/2010/wordprocessingCanvas" xmlns:cx="http://schemas.microsoft.com/office/drawing/2014/chartex" xmlns:cx1="http://schemas.microsoft.com/office/drawing/2015/9/8/chartex" xmlns:cx2="http://schemas.microsoft.com/office/drawing/2015/10/21/chartex" xmlns:cx3="http://schemas.microsoft.com/office/drawing/2016/5/9/chartex" xmlns:cx4="http://schemas.microsoft.com/office/drawing/2016/5/10/chartex" xmlns:cx5="http://schemas.microsoft.com/office/drawing/2016/5/11/chartex" xmlns:cx6="http://schemas.microsoft.com/office/drawing/2016/5/12/chartex" xmlns:cx7="http://schemas.microsoft.com/office/drawing/2016/5/13/chartex" xmlns:cx8="http://schemas.microsoft.com/office/drawing/2016/5/14/chartex" xmlns:mc="http://schemas.openxmlformats.org/markup-compatibility/2006" xmlns:aink="http://schemas.microsoft.com/office/drawing/2016/ink" xmlns:am3d="http://schemas.microsoft.com/office/drawing/2017/model3d" xmlns:o="urn:schemas-microsoft-com:office:office" xmlns:r="http://schemas.openxmlformats.org/officeDocument/2006/relationships" xmlns:m="http://schemas.openxmlformats.org/officeDocument/2006/math" xmlns:v="urn:schemas-microsoft-com:vml" xmlns:wp14="http://schemas.microsoft.com/office/word/2010/wordprocessingDrawing" xmlns:wp="http://schemas.openxmlformats.org/drawingml/2006/wordprocessingDrawing" xmlns:w10="urn:schemas-microsoft-com:office:word" xmlns:w="http://schemas.openxmlformats.org/wordprocessingml/2006/main" xmlns:w14="http://schemas.microsoft.com/office/word/2010/wordml" xmlns:w15="http://schemas.microsoft.com/office/word/2012/wordml" xmlns:w16cid="http://schemas.microsoft.com/office/word/2016/wordml/cid" xmlns:w16se="http://schemas.microsoft.com/office/word/2015/wordml/symex" xmlns:wpg="http://schemas.microsoft.com/office/word/2010/wordprocessingGroup" xmlns:wpi="http://schemas.microsoft.com/office/word/2010/wordprocessingInk" xmlns:wne="http://schemas.microsoft.com/office/word/2006/wordml" xmlns:wps="http://schemas.microsoft.com/office/word/2010/wordprocessingShape" mc:Ignorable="w14 w15 w16se w16cid wp14">
+<w:numbering xmlns:wpc="http://schemas.microsoft.com/office/word/2010/wordprocessingCanvas" xmlns:cx="http://schemas.microsoft.com/office/drawing/2014/chartex" xmlns:cx1="http://schemas.microsoft.com/office/drawing/2015/9/8/chartex" xmlns:cx2="http://schemas.microsoft.com/office/drawing/2015/10/21/chartex" xmlns:cx3="http://schemas.microsoft.com/office/drawing/2016/5/9/chartex" xmlns:cx4="http://schemas.microsoft.com/office/drawing/2016/5/10/chartex" xmlns:cx5="http://schemas.microsoft.com/office/drawing/2016/5/11/chartex" xmlns:cx6="http://schemas.microsoft.com/office/drawing/2016/5/12/chartex" xmlns:cx7="http://schemas.microsoft.com/office/drawing/2016/5/13/chartex" xmlns:cx8="http://schemas.microsoft.com/office/drawing/2016/5/14/chartex" xmlns:mc="http://schemas.openxmlformats.org/markup-compatibility/2006" xmlns:aink="http://schemas.microsoft.com/office/drawing/2016/ink" xmlns:am3d="http://schemas.microsoft.com/office/drawing/2017/model3d" xmlns:o="urn:schemas-microsoft-com:office:office" xmlns:r="http://schemas.openxmlformats.org/officeDocument/2006/relationships" xmlns:m="http://schemas.openxmlformats.org/officeDocument/2006/math" xmlns:v="urn:schemas-microsoft-com:vml" xmlns:wp14="http://schemas.microsoft.com/office/word/2010/wordprocessingDrawing" xmlns:wp="http://schemas.openxmlformats.org/drawingml/2006/wordprocessingDrawing" xmlns:w10="urn:schemas-microsoft-com:office:word" xmlns:w="http://schemas.openxmlformats.org/wordprocessingml/2006/main" xmlns:w14="http://schemas.microsoft.com/office/word/2010/wordml" xmlns:w15="http://schemas.microsoft.com/office/word/2012/wordml" xmlns:w16cex="http://schemas.microsoft.com/office/word/2018/wordml/cex" xmlns:w16cid="http://schemas.microsoft.com/office/word/2016/wordml/cid" xmlns:w16="http://schemas.microsoft.com/office/word/2018/wordml" xmlns:w16se="http://schemas.microsoft.com/office/word/2015/wordml/symex" xmlns:wpg="http://schemas.microsoft.com/office/word/2010/wordprocessingGroup" xmlns:wpi="http://schemas.microsoft.com/office/word/2010/wordprocessingInk" xmlns:wne="http://schemas.microsoft.com/office/word/2006/wordml" xmlns:wps="http://schemas.microsoft.com/office/word/2010/wordprocessingShape" mc:Ignorable="w14 w15 w16se w16cid w16 w16cex wp14">
   <w:abstractNum w:abstractNumId="0" w15:restartNumberingAfterBreak="0">
     <w:nsid w:val="00000001"/>
     <w:multiLevelType w:val="hybridMultilevel"/>
@@ -23642,7 +23685,7 @@
 </file>
 
 <file path=word/styles.xml><?xml version="1.0" encoding="utf-8"?>
-<w:styles xmlns:mc="http://schemas.openxmlformats.org/markup-compatibility/2006" xmlns:r="http://schemas.openxmlformats.org/officeDocument/2006/relationships" xmlns:w="http://schemas.openxmlformats.org/wordprocessingml/2006/main" xmlns:w14="http://schemas.microsoft.com/office/word/2010/wordml" xmlns:w15="http://schemas.microsoft.com/office/word/2012/wordml" xmlns:w16cid="http://schemas.microsoft.com/office/word/2016/wordml/cid" xmlns:w16se="http://schemas.microsoft.com/office/word/2015/wordml/symex" mc:Ignorable="w14 w15 w16se w16cid">
+<w:styles xmlns:mc="http://schemas.openxmlformats.org/markup-compatibility/2006" xmlns:r="http://schemas.openxmlformats.org/officeDocument/2006/relationships" xmlns:w="http://schemas.openxmlformats.org/wordprocessingml/2006/main" xmlns:w14="http://schemas.microsoft.com/office/word/2010/wordml" xmlns:w15="http://schemas.microsoft.com/office/word/2012/wordml" xmlns:w16cex="http://schemas.microsoft.com/office/word/2018/wordml/cex" xmlns:w16cid="http://schemas.microsoft.com/office/word/2016/wordml/cid" xmlns:w16="http://schemas.microsoft.com/office/word/2018/wordml" xmlns:w16se="http://schemas.microsoft.com/office/word/2015/wordml/symex" mc:Ignorable="w14 w15 w16se w16cid w16 w16cex">
   <w:docDefaults>
     <w:rPrDefault>
       <w:rPr>
@@ -25625,7 +25668,7 @@
 </file>
 
 <file path=customXml/itemProps1.xml><?xml version="1.0" encoding="utf-8"?>
-<ds:datastoreItem xmlns:ds="http://schemas.openxmlformats.org/officeDocument/2006/customXml" ds:itemID="{C9E78869-5F12-467A-95CF-0E474272C5D3}">
+<ds:datastoreItem xmlns:ds="http://schemas.openxmlformats.org/officeDocument/2006/customXml" ds:itemID="{E5FC472D-A310-4BA3-8E6C-9F8E9C4B0622}">
   <ds:schemaRefs>
     <ds:schemaRef ds:uri="http://schemas.openxmlformats.org/officeDocument/2006/bibliography"/>
   </ds:schemaRefs>

</xml_diff>

<commit_message>
Ajout tableaux fonctions + nouveau mcd
</commit_message>
<xml_diff>
--- a/LIVRABLE-4/Livrable 4.docx
+++ b/LIVRABLE-4/Livrable 4.docx
@@ -1,6 +1,6 @@
 
 <file path=word/document.xml><?xml version="1.0" encoding="utf-8"?>
-<w:document xmlns:wpc="http://schemas.microsoft.com/office/word/2010/wordprocessingCanvas" xmlns:cx="http://schemas.microsoft.com/office/drawing/2014/chartex" xmlns:cx1="http://schemas.microsoft.com/office/drawing/2015/9/8/chartex" xmlns:cx2="http://schemas.microsoft.com/office/drawing/2015/10/21/chartex" xmlns:cx3="http://schemas.microsoft.com/office/drawing/2016/5/9/chartex" xmlns:cx4="http://schemas.microsoft.com/office/drawing/2016/5/10/chartex" xmlns:cx5="http://schemas.microsoft.com/office/drawing/2016/5/11/chartex" xmlns:cx6="http://schemas.microsoft.com/office/drawing/2016/5/12/chartex" xmlns:cx7="http://schemas.microsoft.com/office/drawing/2016/5/13/chartex" xmlns:cx8="http://schemas.microsoft.com/office/drawing/2016/5/14/chartex" xmlns:mc="http://schemas.openxmlformats.org/markup-compatibility/2006" xmlns:aink="http://schemas.microsoft.com/office/drawing/2016/ink" xmlns:am3d="http://schemas.microsoft.com/office/drawing/2017/model3d" xmlns:o="urn:schemas-microsoft-com:office:office" xmlns:r="http://schemas.openxmlformats.org/officeDocument/2006/relationships" xmlns:m="http://schemas.openxmlformats.org/officeDocument/2006/math" xmlns:v="urn:schemas-microsoft-com:vml" xmlns:wp14="http://schemas.microsoft.com/office/word/2010/wordprocessingDrawing" xmlns:wp="http://schemas.openxmlformats.org/drawingml/2006/wordprocessingDrawing" xmlns:w10="urn:schemas-microsoft-com:office:word" xmlns:w="http://schemas.openxmlformats.org/wordprocessingml/2006/main" xmlns:w14="http://schemas.microsoft.com/office/word/2010/wordml" xmlns:w15="http://schemas.microsoft.com/office/word/2012/wordml" xmlns:w16cid="http://schemas.microsoft.com/office/word/2016/wordml/cid" xmlns:w16se="http://schemas.microsoft.com/office/word/2015/wordml/symex" xmlns:wpg="http://schemas.microsoft.com/office/word/2010/wordprocessingGroup" xmlns:wpi="http://schemas.microsoft.com/office/word/2010/wordprocessingInk" xmlns:wne="http://schemas.microsoft.com/office/word/2006/wordml" xmlns:wps="http://schemas.microsoft.com/office/word/2010/wordprocessingShape" mc:Ignorable="w14 w15 w16se w16cid wp14">
+<w:document xmlns:wpc="http://schemas.microsoft.com/office/word/2010/wordprocessingCanvas" xmlns:cx="http://schemas.microsoft.com/office/drawing/2014/chartex" xmlns:cx1="http://schemas.microsoft.com/office/drawing/2015/9/8/chartex" xmlns:cx2="http://schemas.microsoft.com/office/drawing/2015/10/21/chartex" xmlns:cx3="http://schemas.microsoft.com/office/drawing/2016/5/9/chartex" xmlns:cx4="http://schemas.microsoft.com/office/drawing/2016/5/10/chartex" xmlns:cx5="http://schemas.microsoft.com/office/drawing/2016/5/11/chartex" xmlns:cx6="http://schemas.microsoft.com/office/drawing/2016/5/12/chartex" xmlns:cx7="http://schemas.microsoft.com/office/drawing/2016/5/13/chartex" xmlns:cx8="http://schemas.microsoft.com/office/drawing/2016/5/14/chartex" xmlns:mc="http://schemas.openxmlformats.org/markup-compatibility/2006" xmlns:aink="http://schemas.microsoft.com/office/drawing/2016/ink" xmlns:am3d="http://schemas.microsoft.com/office/drawing/2017/model3d" xmlns:o="urn:schemas-microsoft-com:office:office" xmlns:r="http://schemas.openxmlformats.org/officeDocument/2006/relationships" xmlns:m="http://schemas.openxmlformats.org/officeDocument/2006/math" xmlns:v="urn:schemas-microsoft-com:vml" xmlns:wp14="http://schemas.microsoft.com/office/word/2010/wordprocessingDrawing" xmlns:wp="http://schemas.openxmlformats.org/drawingml/2006/wordprocessingDrawing" xmlns:w10="urn:schemas-microsoft-com:office:word" xmlns:w="http://schemas.openxmlformats.org/wordprocessingml/2006/main" xmlns:w14="http://schemas.microsoft.com/office/word/2010/wordml" xmlns:w15="http://schemas.microsoft.com/office/word/2012/wordml" xmlns:w16cex="http://schemas.microsoft.com/office/word/2018/wordml/cex" xmlns:w16cid="http://schemas.microsoft.com/office/word/2016/wordml/cid" xmlns:w16="http://schemas.microsoft.com/office/word/2018/wordml" xmlns:w16se="http://schemas.microsoft.com/office/word/2015/wordml/symex" xmlns:wpg="http://schemas.microsoft.com/office/word/2010/wordprocessingGroup" xmlns:wpi="http://schemas.microsoft.com/office/word/2010/wordprocessingInk" xmlns:wne="http://schemas.microsoft.com/office/word/2006/wordml" xmlns:wps="http://schemas.microsoft.com/office/word/2010/wordprocessingShape" mc:Ignorable="w14 w15 w16se w16cid w16 w16cex wp14">
   <w:body>
     <w:p>
       <w:bookmarkStart w:id="0" w:name="_Hlk38974188"/>
@@ -791,9 +791,11 @@
           </wp:anchor>
         </w:drawing>
       </w:r>
+      <w:proofErr w:type="gramStart"/>
       <w:r>
         <w:t>w</w:t>
       </w:r>
+      <w:proofErr w:type="gramEnd"/>
       <w:r>
         <w:br w:type="page"/>
       </w:r>
@@ -4716,15 +4718,28 @@
       <w:pPr>
         <w:jc w:val="center"/>
       </w:pPr>
+    </w:p>
+    <w:p>
+      <w:pPr>
+        <w:jc w:val="center"/>
+      </w:pPr>
+    </w:p>
+    <w:p>
+      <w:pPr>
+        <w:pStyle w:val="Titre3"/>
+      </w:pPr>
+      <w:r>
+        <w:t>Pieuvre</w:t>
+      </w:r>
       <w:r>
         <w:rPr>
           <w:noProof/>
         </w:rPr>
         <w:drawing>
-          <wp:inline distT="0" distB="0" distL="0" distR="0" wp14:anchorId="7D1D9B6E" wp14:editId="73E0C3E4">
-            <wp:extent cx="4613910" cy="2531110"/>
-            <wp:effectExtent l="0" t="0" r="0" b="2540"/>
-            <wp:docPr id="10" name="Image 10"/>
+          <wp:inline distT="0" distB="0" distL="0" distR="0" wp14:anchorId="5FC2A0E3" wp14:editId="57FBFEAD">
+            <wp:extent cx="5760720" cy="4327525"/>
+            <wp:effectExtent l="0" t="0" r="0" b="0"/>
+            <wp:docPr id="47" name="Image 47"/>
             <wp:cNvGraphicFramePr>
               <a:graphicFrameLocks xmlns:a="http://schemas.openxmlformats.org/drawingml/2006/main" noChangeAspect="1"/>
             </wp:cNvGraphicFramePr>
@@ -4732,8 +4747,10 @@
               <a:graphicData uri="http://schemas.openxmlformats.org/drawingml/2006/picture">
                 <pic:pic xmlns:pic="http://schemas.openxmlformats.org/drawingml/2006/picture">
                   <pic:nvPicPr>
-                    <pic:cNvPr id="1" name=""/>
-                    <pic:cNvPicPr/>
+                    <pic:cNvPr id="0" name="Picture 1"/>
+                    <pic:cNvPicPr>
+                      <a:picLocks noChangeAspect="1" noChangeArrowheads="1"/>
+                    </pic:cNvPicPr>
                   </pic:nvPicPr>
                   <pic:blipFill>
                     <a:blip r:embed="rId9">
@@ -4743,18 +4760,23 @@
                         </a:ext>
                       </a:extLst>
                     </a:blip>
+                    <a:srcRect/>
                     <a:stretch>
                       <a:fillRect/>
                     </a:stretch>
                   </pic:blipFill>
-                  <pic:spPr>
+                  <pic:spPr bwMode="auto">
                     <a:xfrm>
                       <a:off x="0" y="0"/>
-                      <a:ext cx="4613910" cy="2531110"/>
+                      <a:ext cx="5760720" cy="4327525"/>
                     </a:xfrm>
                     <a:prstGeom prst="rect">
                       <a:avLst/>
                     </a:prstGeom>
+                    <a:noFill/>
+                    <a:ln>
+                      <a:noFill/>
+                    </a:ln>
                   </pic:spPr>
                 </pic:pic>
               </a:graphicData>
@@ -4763,55 +4785,2119 @@
         </w:drawing>
       </w:r>
     </w:p>
-    <w:p>
-      <w:pPr>
-        <w:jc w:val="center"/>
-      </w:pPr>
-      <w:r>
-        <w:rPr>
-          <w:noProof/>
-        </w:rPr>
-        <w:drawing>
-          <wp:inline distT="0" distB="0" distL="0" distR="0" wp14:anchorId="10C808A1" wp14:editId="64FFB345">
-            <wp:extent cx="5760720" cy="2467610"/>
-            <wp:effectExtent l="0" t="0" r="0" b="8890"/>
-            <wp:docPr id="4" name="Image 4"/>
-            <wp:cNvGraphicFramePr>
-              <a:graphicFrameLocks xmlns:a="http://schemas.openxmlformats.org/drawingml/2006/main" noChangeAspect="1"/>
-            </wp:cNvGraphicFramePr>
-            <a:graphic xmlns:a="http://schemas.openxmlformats.org/drawingml/2006/main">
-              <a:graphicData uri="http://schemas.openxmlformats.org/drawingml/2006/picture">
-                <pic:pic xmlns:pic="http://schemas.openxmlformats.org/drawingml/2006/picture">
-                  <pic:nvPicPr>
-                    <pic:cNvPr id="1" name=""/>
-                    <pic:cNvPicPr/>
-                  </pic:nvPicPr>
-                  <pic:blipFill>
-                    <a:blip r:embed="rId10"/>
-                    <a:stretch>
-                      <a:fillRect/>
-                    </a:stretch>
-                  </pic:blipFill>
-                  <pic:spPr>
-                    <a:xfrm>
-                      <a:off x="0" y="0"/>
-                      <a:ext cx="5760720" cy="2467610"/>
-                    </a:xfrm>
-                    <a:prstGeom prst="rect">
-                      <a:avLst/>
-                    </a:prstGeom>
-                  </pic:spPr>
-                </pic:pic>
-              </a:graphicData>
-            </a:graphic>
-          </wp:inline>
-        </w:drawing>
-      </w:r>
-    </w:p>
-    <w:p>
-      <w:pPr>
-        <w:rPr>
-          <w:rFonts w:asciiTheme="majorHAnsi" w:eastAsiaTheme="majorEastAsia" w:hAnsiTheme="majorHAnsi" w:cstheme="majorBidi"/>
+    <w:p/>
+    <w:p/>
+    <w:p/>
+    <w:p>
+      <w:r>
+        <w:t xml:space="preserve">FP = Fonction principale. </w:t>
+      </w:r>
+    </w:p>
+    <w:p>
+      <w:r>
+        <w:t xml:space="preserve">FC = Fonction complémentaire. </w:t>
+      </w:r>
+    </w:p>
+    <w:p>
+      <w:r>
+        <w:br w:type="page"/>
+      </w:r>
+    </w:p>
+    <w:p>
+      <w:pPr>
+        <w:sectPr>
+          <w:pgSz w:w="11906" w:h="16838"/>
+          <w:pgMar w:top="1417" w:right="1417" w:bottom="1417" w:left="1417" w:header="708" w:footer="708" w:gutter="0"/>
+          <w:cols w:space="708"/>
+          <w:docGrid w:linePitch="360"/>
+        </w:sectPr>
+      </w:pPr>
+    </w:p>
+    <w:tbl>
+      <w:tblPr>
+        <w:tblpPr w:leftFromText="141" w:rightFromText="141" w:vertAnchor="page" w:horzAnchor="margin" w:tblpXSpec="center" w:tblpY="2101"/>
+        <w:tblW w:w="11330" w:type="dxa"/>
+        <w:tblBorders>
+          <w:top w:val="single" w:sz="6" w:space="0" w:color="000000"/>
+          <w:left w:val="single" w:sz="6" w:space="0" w:color="000000"/>
+          <w:bottom w:val="single" w:sz="6" w:space="0" w:color="000000"/>
+          <w:right w:val="single" w:sz="6" w:space="0" w:color="000000"/>
+          <w:insideH w:val="single" w:sz="6" w:space="0" w:color="000000"/>
+          <w:insideV w:val="single" w:sz="6" w:space="0" w:color="000000"/>
+        </w:tblBorders>
+        <w:tblLayout w:type="fixed"/>
+        <w:tblLook w:val="04A0" w:firstRow="1" w:lastRow="0" w:firstColumn="1" w:lastColumn="0" w:noHBand="0" w:noVBand="1"/>
+      </w:tblPr>
+      <w:tblGrid>
+        <w:gridCol w:w="699"/>
+        <w:gridCol w:w="4536"/>
+        <w:gridCol w:w="3969"/>
+        <w:gridCol w:w="2126"/>
+      </w:tblGrid>
+      <w:tr>
+        <w:trPr>
+          <w:trHeight w:val="313"/>
+        </w:trPr>
+        <w:tc>
+          <w:tcPr>
+            <w:tcW w:w="699" w:type="dxa"/>
+            <w:tcBorders>
+              <w:top w:val="single" w:sz="8" w:space="0" w:color="FFFFFF"/>
+              <w:left w:val="single" w:sz="8" w:space="0" w:color="FFFFFF"/>
+              <w:bottom w:val="single" w:sz="4" w:space="0" w:color="auto"/>
+              <w:right w:val="single" w:sz="4" w:space="0" w:color="FFFFFF" w:themeColor="background1"/>
+            </w:tcBorders>
+            <w:shd w:val="clear" w:color="auto" w:fill="D9E2F3" w:themeFill="accent1" w:themeFillTint="33"/>
+            <w:tcMar>
+              <w:top w:w="100" w:type="dxa"/>
+              <w:left w:w="100" w:type="dxa"/>
+              <w:bottom w:w="100" w:type="dxa"/>
+              <w:right w:w="100" w:type="dxa"/>
+            </w:tcMar>
+          </w:tcPr>
+          <w:p>
+            <w:pPr>
+              <w:spacing w:after="0"/>
+              <w:jc w:val="center"/>
+              <w:rPr>
+                <w:rFonts w:cstheme="minorHAnsi"/>
+                <w:b/>
+                <w:sz w:val="18"/>
+                <w:szCs w:val="18"/>
+              </w:rPr>
+            </w:pPr>
+          </w:p>
+        </w:tc>
+        <w:tc>
+          <w:tcPr>
+            <w:tcW w:w="4536" w:type="dxa"/>
+            <w:tcBorders>
+              <w:top w:val="single" w:sz="8" w:space="0" w:color="FFFFFF"/>
+              <w:left w:val="single" w:sz="4" w:space="0" w:color="FFFFFF" w:themeColor="background1"/>
+              <w:bottom w:val="single" w:sz="4" w:space="0" w:color="auto"/>
+              <w:right w:val="single" w:sz="4" w:space="0" w:color="FFFFFF" w:themeColor="background1"/>
+            </w:tcBorders>
+            <w:shd w:val="clear" w:color="auto" w:fill="D9E2F3" w:themeFill="accent1" w:themeFillTint="33"/>
+            <w:tcMar>
+              <w:top w:w="100" w:type="dxa"/>
+              <w:left w:w="100" w:type="dxa"/>
+              <w:bottom w:w="100" w:type="dxa"/>
+              <w:right w:w="100" w:type="dxa"/>
+            </w:tcMar>
+            <w:hideMark/>
+          </w:tcPr>
+          <w:p>
+            <w:pPr>
+              <w:spacing w:after="0"/>
+              <w:jc w:val="center"/>
+              <w:rPr>
+                <w:rFonts w:cstheme="minorHAnsi"/>
+                <w:b/>
+                <w:sz w:val="20"/>
+                <w:szCs w:val="18"/>
+              </w:rPr>
+            </w:pPr>
+            <w:r>
+              <w:rPr>
+                <w:rFonts w:cstheme="minorHAnsi"/>
+                <w:b/>
+                <w:sz w:val="20"/>
+                <w:szCs w:val="18"/>
+              </w:rPr>
+              <w:t>Fonction</w:t>
+            </w:r>
+          </w:p>
+        </w:tc>
+        <w:tc>
+          <w:tcPr>
+            <w:tcW w:w="3969" w:type="dxa"/>
+            <w:tcBorders>
+              <w:top w:val="single" w:sz="8" w:space="0" w:color="FFFFFF"/>
+              <w:left w:val="single" w:sz="4" w:space="0" w:color="FFFFFF" w:themeColor="background1"/>
+              <w:bottom w:val="single" w:sz="4" w:space="0" w:color="auto"/>
+              <w:right w:val="single" w:sz="4" w:space="0" w:color="FFFFFF" w:themeColor="background1"/>
+            </w:tcBorders>
+            <w:shd w:val="clear" w:color="auto" w:fill="D9E2F3" w:themeFill="accent1" w:themeFillTint="33"/>
+            <w:tcMar>
+              <w:top w:w="100" w:type="dxa"/>
+              <w:left w:w="100" w:type="dxa"/>
+              <w:bottom w:w="100" w:type="dxa"/>
+              <w:right w:w="100" w:type="dxa"/>
+            </w:tcMar>
+            <w:hideMark/>
+          </w:tcPr>
+          <w:p>
+            <w:pPr>
+              <w:spacing w:after="0"/>
+              <w:jc w:val="center"/>
+              <w:rPr>
+                <w:rFonts w:cstheme="minorHAnsi"/>
+                <w:b/>
+                <w:sz w:val="20"/>
+                <w:szCs w:val="18"/>
+              </w:rPr>
+            </w:pPr>
+            <w:r>
+              <w:rPr>
+                <w:rFonts w:cstheme="minorHAnsi"/>
+                <w:b/>
+                <w:sz w:val="20"/>
+                <w:szCs w:val="18"/>
+              </w:rPr>
+              <w:t>Critère</w:t>
+            </w:r>
+          </w:p>
+        </w:tc>
+        <w:tc>
+          <w:tcPr>
+            <w:tcW w:w="2126" w:type="dxa"/>
+            <w:tcBorders>
+              <w:top w:val="single" w:sz="8" w:space="0" w:color="FFFFFF"/>
+              <w:left w:val="single" w:sz="4" w:space="0" w:color="FFFFFF" w:themeColor="background1"/>
+              <w:bottom w:val="single" w:sz="4" w:space="0" w:color="auto"/>
+              <w:right w:val="single" w:sz="8" w:space="0" w:color="FFFFFF"/>
+            </w:tcBorders>
+            <w:shd w:val="clear" w:color="auto" w:fill="D9E2F3" w:themeFill="accent1" w:themeFillTint="33"/>
+            <w:tcMar>
+              <w:top w:w="100" w:type="dxa"/>
+              <w:left w:w="100" w:type="dxa"/>
+              <w:bottom w:w="100" w:type="dxa"/>
+              <w:right w:w="100" w:type="dxa"/>
+            </w:tcMar>
+            <w:hideMark/>
+          </w:tcPr>
+          <w:p>
+            <w:pPr>
+              <w:spacing w:after="0"/>
+              <w:jc w:val="center"/>
+              <w:rPr>
+                <w:rFonts w:cstheme="minorHAnsi"/>
+                <w:b/>
+                <w:sz w:val="20"/>
+                <w:szCs w:val="18"/>
+              </w:rPr>
+            </w:pPr>
+            <w:r>
+              <w:rPr>
+                <w:rFonts w:cstheme="minorHAnsi"/>
+                <w:b/>
+                <w:sz w:val="20"/>
+                <w:szCs w:val="18"/>
+              </w:rPr>
+              <w:t>Moyen de Vérification</w:t>
+            </w:r>
+          </w:p>
+        </w:tc>
+      </w:tr>
+      <w:tr>
+        <w:tc>
+          <w:tcPr>
+            <w:tcW w:w="699" w:type="dxa"/>
+            <w:tcBorders>
+              <w:top w:val="single" w:sz="4" w:space="0" w:color="auto"/>
+              <w:left w:val="single" w:sz="8" w:space="0" w:color="FFFFFF"/>
+              <w:bottom w:val="single" w:sz="8" w:space="0" w:color="FFFFFF"/>
+              <w:right w:val="single" w:sz="8" w:space="0" w:color="FFFFFF"/>
+            </w:tcBorders>
+            <w:shd w:val="clear" w:color="auto" w:fill="92D050"/>
+            <w:tcMar>
+              <w:top w:w="100" w:type="dxa"/>
+              <w:left w:w="100" w:type="dxa"/>
+              <w:bottom w:w="100" w:type="dxa"/>
+              <w:right w:w="100" w:type="dxa"/>
+            </w:tcMar>
+            <w:hideMark/>
+          </w:tcPr>
+          <w:p>
+            <w:pPr>
+              <w:spacing w:after="0"/>
+              <w:jc w:val="center"/>
+              <w:rPr>
+                <w:rFonts w:cstheme="minorHAnsi"/>
+                <w:b/>
+                <w:sz w:val="18"/>
+                <w:szCs w:val="18"/>
+              </w:rPr>
+            </w:pPr>
+            <w:r>
+              <w:rPr>
+                <w:rFonts w:cstheme="minorHAnsi"/>
+                <w:b/>
+                <w:sz w:val="18"/>
+                <w:szCs w:val="18"/>
+              </w:rPr>
+              <w:t>FP1</w:t>
+            </w:r>
+          </w:p>
+        </w:tc>
+        <w:tc>
+          <w:tcPr>
+            <w:tcW w:w="4536" w:type="dxa"/>
+            <w:tcBorders>
+              <w:top w:val="single" w:sz="4" w:space="0" w:color="auto"/>
+              <w:left w:val="single" w:sz="6" w:space="0" w:color="000000"/>
+              <w:bottom w:val="single" w:sz="8" w:space="0" w:color="FFFFFF"/>
+              <w:right w:val="single" w:sz="8" w:space="0" w:color="FFFFFF"/>
+            </w:tcBorders>
+            <w:shd w:val="clear" w:color="auto" w:fill="92D050"/>
+            <w:tcMar>
+              <w:top w:w="100" w:type="dxa"/>
+              <w:left w:w="100" w:type="dxa"/>
+              <w:bottom w:w="100" w:type="dxa"/>
+              <w:right w:w="100" w:type="dxa"/>
+            </w:tcMar>
+            <w:vAlign w:val="center"/>
+            <w:hideMark/>
+          </w:tcPr>
+          <w:p>
+            <w:pPr>
+              <w:spacing w:after="0"/>
+              <w:rPr>
+                <w:rFonts w:cstheme="minorHAnsi"/>
+                <w:sz w:val="18"/>
+                <w:szCs w:val="18"/>
+              </w:rPr>
+            </w:pPr>
+            <w:r>
+              <w:rPr>
+                <w:rFonts w:cstheme="minorHAnsi"/>
+                <w:sz w:val="18"/>
+                <w:szCs w:val="18"/>
+              </w:rPr>
+              <w:t xml:space="preserve">Augmenter </w:t>
+            </w:r>
+            <w:r>
+              <w:rPr>
+                <w:rFonts w:cstheme="minorHAnsi"/>
+                <w:sz w:val="18"/>
+                <w:szCs w:val="18"/>
+              </w:rPr>
+              <w:t>les ventes</w:t>
+            </w:r>
+          </w:p>
+        </w:tc>
+        <w:tc>
+          <w:tcPr>
+            <w:tcW w:w="3969" w:type="dxa"/>
+            <w:tcBorders>
+              <w:top w:val="single" w:sz="4" w:space="0" w:color="auto"/>
+              <w:left w:val="single" w:sz="6" w:space="0" w:color="000000"/>
+              <w:bottom w:val="single" w:sz="8" w:space="0" w:color="FFFFFF"/>
+              <w:right w:val="single" w:sz="8" w:space="0" w:color="FFFFFF"/>
+            </w:tcBorders>
+            <w:shd w:val="clear" w:color="auto" w:fill="92D050"/>
+            <w:tcMar>
+              <w:top w:w="100" w:type="dxa"/>
+              <w:left w:w="100" w:type="dxa"/>
+              <w:bottom w:w="100" w:type="dxa"/>
+              <w:right w:w="100" w:type="dxa"/>
+            </w:tcMar>
+            <w:vAlign w:val="center"/>
+            <w:hideMark/>
+          </w:tcPr>
+          <w:p>
+            <w:pPr>
+              <w:spacing w:after="0"/>
+              <w:jc w:val="center"/>
+              <w:rPr>
+                <w:rFonts w:cstheme="minorHAnsi"/>
+                <w:sz w:val="18"/>
+                <w:szCs w:val="18"/>
+              </w:rPr>
+            </w:pPr>
+          </w:p>
+        </w:tc>
+        <w:tc>
+          <w:tcPr>
+            <w:tcW w:w="2126" w:type="dxa"/>
+            <w:tcBorders>
+              <w:top w:val="single" w:sz="4" w:space="0" w:color="auto"/>
+              <w:left w:val="single" w:sz="6" w:space="0" w:color="000000"/>
+              <w:bottom w:val="single" w:sz="8" w:space="0" w:color="FFFFFF"/>
+              <w:right w:val="single" w:sz="8" w:space="0" w:color="FFFFFF"/>
+            </w:tcBorders>
+            <w:shd w:val="clear" w:color="auto" w:fill="92D050"/>
+            <w:tcMar>
+              <w:top w:w="100" w:type="dxa"/>
+              <w:left w:w="100" w:type="dxa"/>
+              <w:bottom w:w="100" w:type="dxa"/>
+              <w:right w:w="100" w:type="dxa"/>
+            </w:tcMar>
+            <w:vAlign w:val="center"/>
+            <w:hideMark/>
+          </w:tcPr>
+          <w:p>
+            <w:pPr>
+              <w:spacing w:after="0"/>
+              <w:jc w:val="center"/>
+              <w:rPr>
+                <w:rFonts w:cstheme="minorHAnsi"/>
+                <w:sz w:val="18"/>
+                <w:szCs w:val="18"/>
+              </w:rPr>
+            </w:pPr>
+          </w:p>
+        </w:tc>
+      </w:tr>
+      <w:tr>
+        <w:tc>
+          <w:tcPr>
+            <w:tcW w:w="699" w:type="dxa"/>
+            <w:tcBorders>
+              <w:top w:val="single" w:sz="6" w:space="0" w:color="000000"/>
+              <w:left w:val="single" w:sz="8" w:space="0" w:color="FFFFFF"/>
+              <w:bottom w:val="single" w:sz="8" w:space="0" w:color="FFFFFF"/>
+              <w:right w:val="single" w:sz="8" w:space="0" w:color="FFFFFF"/>
+            </w:tcBorders>
+            <w:shd w:val="clear" w:color="auto" w:fill="92D050"/>
+            <w:tcMar>
+              <w:top w:w="100" w:type="dxa"/>
+              <w:left w:w="100" w:type="dxa"/>
+              <w:bottom w:w="100" w:type="dxa"/>
+              <w:right w:w="100" w:type="dxa"/>
+            </w:tcMar>
+            <w:hideMark/>
+          </w:tcPr>
+          <w:p>
+            <w:pPr>
+              <w:spacing w:after="0"/>
+              <w:jc w:val="center"/>
+              <w:rPr>
+                <w:rFonts w:cstheme="minorHAnsi"/>
+                <w:b/>
+                <w:sz w:val="18"/>
+                <w:szCs w:val="18"/>
+              </w:rPr>
+            </w:pPr>
+            <w:r>
+              <w:rPr>
+                <w:rFonts w:cstheme="minorHAnsi"/>
+                <w:b/>
+                <w:sz w:val="18"/>
+                <w:szCs w:val="18"/>
+              </w:rPr>
+              <w:t>FP1.1</w:t>
+            </w:r>
+          </w:p>
+        </w:tc>
+        <w:tc>
+          <w:tcPr>
+            <w:tcW w:w="4536" w:type="dxa"/>
+            <w:tcBorders>
+              <w:top w:val="single" w:sz="6" w:space="0" w:color="000000"/>
+              <w:left w:val="single" w:sz="6" w:space="0" w:color="000000"/>
+              <w:bottom w:val="single" w:sz="8" w:space="0" w:color="FFFFFF"/>
+              <w:right w:val="single" w:sz="8" w:space="0" w:color="FFFFFF"/>
+            </w:tcBorders>
+            <w:shd w:val="clear" w:color="auto" w:fill="92D050"/>
+            <w:tcMar>
+              <w:top w:w="100" w:type="dxa"/>
+              <w:left w:w="100" w:type="dxa"/>
+              <w:bottom w:w="100" w:type="dxa"/>
+              <w:right w:w="100" w:type="dxa"/>
+            </w:tcMar>
+            <w:vAlign w:val="center"/>
+            <w:hideMark/>
+          </w:tcPr>
+          <w:p>
+            <w:pPr>
+              <w:spacing w:after="0"/>
+              <w:rPr>
+                <w:rFonts w:cstheme="minorHAnsi"/>
+                <w:sz w:val="18"/>
+                <w:szCs w:val="18"/>
+              </w:rPr>
+            </w:pPr>
+            <w:r>
+              <w:rPr>
+                <w:rFonts w:cstheme="minorHAnsi"/>
+                <w:sz w:val="18"/>
+                <w:szCs w:val="18"/>
+              </w:rPr>
+              <w:t xml:space="preserve">Faciliter la mise en avant des maisons modulaires </w:t>
+            </w:r>
+          </w:p>
+        </w:tc>
+        <w:tc>
+          <w:tcPr>
+            <w:tcW w:w="3969" w:type="dxa"/>
+            <w:tcBorders>
+              <w:top w:val="single" w:sz="6" w:space="0" w:color="000000"/>
+              <w:left w:val="single" w:sz="6" w:space="0" w:color="000000"/>
+              <w:bottom w:val="single" w:sz="8" w:space="0" w:color="FFFFFF"/>
+              <w:right w:val="single" w:sz="8" w:space="0" w:color="FFFFFF"/>
+            </w:tcBorders>
+            <w:shd w:val="clear" w:color="auto" w:fill="92D050"/>
+            <w:tcMar>
+              <w:top w:w="100" w:type="dxa"/>
+              <w:left w:w="100" w:type="dxa"/>
+              <w:bottom w:w="100" w:type="dxa"/>
+              <w:right w:w="100" w:type="dxa"/>
+            </w:tcMar>
+            <w:vAlign w:val="center"/>
+            <w:hideMark/>
+          </w:tcPr>
+          <w:p>
+            <w:pPr>
+              <w:spacing w:after="0"/>
+              <w:jc w:val="center"/>
+              <w:rPr>
+                <w:rFonts w:cstheme="minorHAnsi"/>
+                <w:sz w:val="18"/>
+                <w:szCs w:val="18"/>
+              </w:rPr>
+            </w:pPr>
+            <w:r>
+              <w:rPr>
+                <w:rFonts w:cstheme="minorHAnsi"/>
+                <w:sz w:val="18"/>
+                <w:szCs w:val="18"/>
+              </w:rPr>
+              <w:t>Satisfaction</w:t>
+            </w:r>
+          </w:p>
+        </w:tc>
+        <w:tc>
+          <w:tcPr>
+            <w:tcW w:w="2126" w:type="dxa"/>
+            <w:tcBorders>
+              <w:top w:val="single" w:sz="6" w:space="0" w:color="000000"/>
+              <w:left w:val="single" w:sz="6" w:space="0" w:color="000000"/>
+              <w:bottom w:val="single" w:sz="8" w:space="0" w:color="FFFFFF"/>
+              <w:right w:val="single" w:sz="8" w:space="0" w:color="FFFFFF"/>
+            </w:tcBorders>
+            <w:shd w:val="clear" w:color="auto" w:fill="92D050"/>
+            <w:tcMar>
+              <w:top w:w="100" w:type="dxa"/>
+              <w:left w:w="100" w:type="dxa"/>
+              <w:bottom w:w="100" w:type="dxa"/>
+              <w:right w:w="100" w:type="dxa"/>
+            </w:tcMar>
+            <w:vAlign w:val="center"/>
+            <w:hideMark/>
+          </w:tcPr>
+          <w:p>
+            <w:pPr>
+              <w:spacing w:after="0"/>
+              <w:jc w:val="center"/>
+              <w:rPr>
+                <w:rFonts w:cstheme="minorHAnsi"/>
+                <w:sz w:val="18"/>
+                <w:szCs w:val="18"/>
+              </w:rPr>
+            </w:pPr>
+            <w:r>
+              <w:rPr>
+                <w:rFonts w:cstheme="minorHAnsi"/>
+                <w:sz w:val="18"/>
+                <w:szCs w:val="18"/>
+              </w:rPr>
+              <w:t>Avis des commerciaux</w:t>
+            </w:r>
+          </w:p>
+        </w:tc>
+      </w:tr>
+      <w:tr>
+        <w:trPr>
+          <w:trHeight w:val="45"/>
+        </w:trPr>
+        <w:tc>
+          <w:tcPr>
+            <w:tcW w:w="699" w:type="dxa"/>
+            <w:tcBorders>
+              <w:top w:val="single" w:sz="6" w:space="0" w:color="000000"/>
+              <w:left w:val="single" w:sz="8" w:space="0" w:color="FFFFFF"/>
+              <w:bottom w:val="single" w:sz="8" w:space="0" w:color="FFFFFF"/>
+              <w:right w:val="single" w:sz="8" w:space="0" w:color="FFFFFF"/>
+            </w:tcBorders>
+            <w:shd w:val="clear" w:color="auto" w:fill="92D050"/>
+            <w:tcMar>
+              <w:top w:w="100" w:type="dxa"/>
+              <w:left w:w="100" w:type="dxa"/>
+              <w:bottom w:w="100" w:type="dxa"/>
+              <w:right w:w="100" w:type="dxa"/>
+            </w:tcMar>
+            <w:hideMark/>
+          </w:tcPr>
+          <w:p>
+            <w:pPr>
+              <w:spacing w:after="0"/>
+              <w:jc w:val="center"/>
+              <w:rPr>
+                <w:rFonts w:cstheme="minorHAnsi"/>
+                <w:b/>
+                <w:sz w:val="18"/>
+                <w:szCs w:val="18"/>
+              </w:rPr>
+            </w:pPr>
+            <w:r>
+              <w:rPr>
+                <w:rFonts w:cstheme="minorHAnsi"/>
+                <w:b/>
+                <w:sz w:val="18"/>
+                <w:szCs w:val="18"/>
+              </w:rPr>
+              <w:t>FP1.2</w:t>
+            </w:r>
+          </w:p>
+        </w:tc>
+        <w:tc>
+          <w:tcPr>
+            <w:tcW w:w="4536" w:type="dxa"/>
+            <w:tcBorders>
+              <w:top w:val="single" w:sz="6" w:space="0" w:color="000000"/>
+              <w:left w:val="single" w:sz="6" w:space="0" w:color="000000"/>
+              <w:bottom w:val="single" w:sz="8" w:space="0" w:color="FFFFFF"/>
+              <w:right w:val="single" w:sz="8" w:space="0" w:color="FFFFFF"/>
+            </w:tcBorders>
+            <w:shd w:val="clear" w:color="auto" w:fill="92D050"/>
+            <w:tcMar>
+              <w:top w:w="100" w:type="dxa"/>
+              <w:left w:w="100" w:type="dxa"/>
+              <w:bottom w:w="100" w:type="dxa"/>
+              <w:right w:w="100" w:type="dxa"/>
+            </w:tcMar>
+            <w:vAlign w:val="center"/>
+            <w:hideMark/>
+          </w:tcPr>
+          <w:p>
+            <w:pPr>
+              <w:spacing w:after="0"/>
+              <w:rPr>
+                <w:rFonts w:cstheme="minorHAnsi"/>
+                <w:sz w:val="18"/>
+                <w:szCs w:val="18"/>
+              </w:rPr>
+            </w:pPr>
+            <w:r>
+              <w:rPr>
+                <w:rFonts w:cstheme="minorHAnsi"/>
+                <w:sz w:val="18"/>
+                <w:szCs w:val="18"/>
+              </w:rPr>
+              <w:t>Augmenter les ventes de maison modulaires</w:t>
+            </w:r>
+          </w:p>
+        </w:tc>
+        <w:tc>
+          <w:tcPr>
+            <w:tcW w:w="3969" w:type="dxa"/>
+            <w:tcBorders>
+              <w:top w:val="single" w:sz="6" w:space="0" w:color="000000"/>
+              <w:left w:val="single" w:sz="6" w:space="0" w:color="000000"/>
+              <w:bottom w:val="single" w:sz="8" w:space="0" w:color="FFFFFF"/>
+              <w:right w:val="single" w:sz="8" w:space="0" w:color="FFFFFF"/>
+            </w:tcBorders>
+            <w:shd w:val="clear" w:color="auto" w:fill="92D050"/>
+            <w:tcMar>
+              <w:top w:w="100" w:type="dxa"/>
+              <w:left w:w="100" w:type="dxa"/>
+              <w:bottom w:w="100" w:type="dxa"/>
+              <w:right w:w="100" w:type="dxa"/>
+            </w:tcMar>
+            <w:vAlign w:val="center"/>
+            <w:hideMark/>
+          </w:tcPr>
+          <w:p>
+            <w:pPr>
+              <w:spacing w:after="0"/>
+              <w:jc w:val="center"/>
+              <w:rPr>
+                <w:rFonts w:cstheme="minorHAnsi"/>
+                <w:sz w:val="18"/>
+                <w:szCs w:val="18"/>
+              </w:rPr>
+            </w:pPr>
+            <w:r>
+              <w:rPr>
+                <w:rFonts w:cstheme="minorHAnsi"/>
+                <w:sz w:val="18"/>
+                <w:szCs w:val="18"/>
+              </w:rPr>
+              <w:t>Satisfaction</w:t>
+            </w:r>
+          </w:p>
+        </w:tc>
+        <w:tc>
+          <w:tcPr>
+            <w:tcW w:w="2126" w:type="dxa"/>
+            <w:tcBorders>
+              <w:top w:val="single" w:sz="6" w:space="0" w:color="000000"/>
+              <w:left w:val="single" w:sz="6" w:space="0" w:color="000000"/>
+              <w:bottom w:val="single" w:sz="8" w:space="0" w:color="FFFFFF"/>
+              <w:right w:val="single" w:sz="8" w:space="0" w:color="FFFFFF"/>
+            </w:tcBorders>
+            <w:shd w:val="clear" w:color="auto" w:fill="92D050"/>
+            <w:tcMar>
+              <w:top w:w="100" w:type="dxa"/>
+              <w:left w:w="100" w:type="dxa"/>
+              <w:bottom w:w="100" w:type="dxa"/>
+              <w:right w:w="100" w:type="dxa"/>
+            </w:tcMar>
+            <w:vAlign w:val="center"/>
+            <w:hideMark/>
+          </w:tcPr>
+          <w:p>
+            <w:pPr>
+              <w:spacing w:after="0"/>
+              <w:jc w:val="center"/>
+              <w:rPr>
+                <w:rFonts w:cstheme="minorHAnsi"/>
+                <w:sz w:val="18"/>
+                <w:szCs w:val="18"/>
+              </w:rPr>
+            </w:pPr>
+            <w:r>
+              <w:rPr>
+                <w:rFonts w:cstheme="minorHAnsi"/>
+                <w:sz w:val="18"/>
+                <w:szCs w:val="18"/>
+              </w:rPr>
+              <w:t>Avis des commerciaux</w:t>
+            </w:r>
+          </w:p>
+        </w:tc>
+      </w:tr>
+      <w:tr>
+        <w:trPr>
+          <w:trHeight w:val="181"/>
+        </w:trPr>
+        <w:tc>
+          <w:tcPr>
+            <w:tcW w:w="699" w:type="dxa"/>
+            <w:tcBorders>
+              <w:top w:val="single" w:sz="6" w:space="0" w:color="000000"/>
+              <w:left w:val="single" w:sz="8" w:space="0" w:color="FFFFFF"/>
+              <w:bottom w:val="single" w:sz="8" w:space="0" w:color="FFFFFF"/>
+              <w:right w:val="single" w:sz="8" w:space="0" w:color="FFFFFF"/>
+            </w:tcBorders>
+            <w:shd w:val="clear" w:color="auto" w:fill="92D050"/>
+            <w:tcMar>
+              <w:top w:w="100" w:type="dxa"/>
+              <w:left w:w="100" w:type="dxa"/>
+              <w:bottom w:w="100" w:type="dxa"/>
+              <w:right w:w="100" w:type="dxa"/>
+            </w:tcMar>
+            <w:hideMark/>
+          </w:tcPr>
+          <w:p>
+            <w:pPr>
+              <w:spacing w:after="0"/>
+              <w:jc w:val="center"/>
+              <w:rPr>
+                <w:rFonts w:cstheme="minorHAnsi"/>
+                <w:b/>
+                <w:sz w:val="18"/>
+                <w:szCs w:val="18"/>
+              </w:rPr>
+            </w:pPr>
+            <w:r>
+              <w:rPr>
+                <w:rFonts w:cstheme="minorHAnsi"/>
+                <w:b/>
+                <w:sz w:val="18"/>
+                <w:szCs w:val="18"/>
+              </w:rPr>
+              <w:t>FP2</w:t>
+            </w:r>
+          </w:p>
+        </w:tc>
+        <w:tc>
+          <w:tcPr>
+            <w:tcW w:w="4536" w:type="dxa"/>
+            <w:tcBorders>
+              <w:top w:val="single" w:sz="6" w:space="0" w:color="000000"/>
+              <w:left w:val="single" w:sz="6" w:space="0" w:color="000000"/>
+              <w:bottom w:val="single" w:sz="8" w:space="0" w:color="FFFFFF"/>
+              <w:right w:val="single" w:sz="8" w:space="0" w:color="FFFFFF"/>
+            </w:tcBorders>
+            <w:shd w:val="clear" w:color="auto" w:fill="92D050"/>
+            <w:tcMar>
+              <w:top w:w="100" w:type="dxa"/>
+              <w:left w:w="100" w:type="dxa"/>
+              <w:bottom w:w="100" w:type="dxa"/>
+              <w:right w:w="100" w:type="dxa"/>
+            </w:tcMar>
+            <w:vAlign w:val="center"/>
+            <w:hideMark/>
+          </w:tcPr>
+          <w:p>
+            <w:pPr>
+              <w:spacing w:after="0"/>
+              <w:rPr>
+                <w:rFonts w:cstheme="minorHAnsi"/>
+                <w:sz w:val="18"/>
+                <w:szCs w:val="18"/>
+              </w:rPr>
+            </w:pPr>
+            <w:r>
+              <w:rPr>
+                <w:rFonts w:cstheme="minorHAnsi"/>
+                <w:sz w:val="18"/>
+                <w:szCs w:val="18"/>
+              </w:rPr>
+              <w:t>Sécurisation des données</w:t>
+            </w:r>
+          </w:p>
+        </w:tc>
+        <w:tc>
+          <w:tcPr>
+            <w:tcW w:w="3969" w:type="dxa"/>
+            <w:tcBorders>
+              <w:top w:val="single" w:sz="6" w:space="0" w:color="000000"/>
+              <w:left w:val="single" w:sz="6" w:space="0" w:color="000000"/>
+              <w:bottom w:val="single" w:sz="8" w:space="0" w:color="FFFFFF"/>
+              <w:right w:val="single" w:sz="8" w:space="0" w:color="FFFFFF"/>
+            </w:tcBorders>
+            <w:shd w:val="clear" w:color="auto" w:fill="92D050"/>
+            <w:tcMar>
+              <w:top w:w="100" w:type="dxa"/>
+              <w:left w:w="100" w:type="dxa"/>
+              <w:bottom w:w="100" w:type="dxa"/>
+              <w:right w:w="100" w:type="dxa"/>
+            </w:tcMar>
+            <w:vAlign w:val="center"/>
+          </w:tcPr>
+          <w:p>
+            <w:pPr>
+              <w:spacing w:after="0"/>
+              <w:jc w:val="center"/>
+              <w:rPr>
+                <w:rFonts w:cstheme="minorHAnsi"/>
+                <w:sz w:val="18"/>
+                <w:szCs w:val="18"/>
+              </w:rPr>
+            </w:pPr>
+          </w:p>
+        </w:tc>
+        <w:tc>
+          <w:tcPr>
+            <w:tcW w:w="2126" w:type="dxa"/>
+            <w:tcBorders>
+              <w:top w:val="single" w:sz="6" w:space="0" w:color="000000"/>
+              <w:left w:val="single" w:sz="6" w:space="0" w:color="000000"/>
+              <w:bottom w:val="single" w:sz="8" w:space="0" w:color="FFFFFF"/>
+              <w:right w:val="single" w:sz="8" w:space="0" w:color="FFFFFF"/>
+            </w:tcBorders>
+            <w:shd w:val="clear" w:color="auto" w:fill="92D050"/>
+            <w:tcMar>
+              <w:top w:w="100" w:type="dxa"/>
+              <w:left w:w="100" w:type="dxa"/>
+              <w:bottom w:w="100" w:type="dxa"/>
+              <w:right w:w="100" w:type="dxa"/>
+            </w:tcMar>
+            <w:vAlign w:val="center"/>
+          </w:tcPr>
+          <w:p>
+            <w:pPr>
+              <w:spacing w:after="0"/>
+              <w:jc w:val="center"/>
+              <w:rPr>
+                <w:rFonts w:cstheme="minorHAnsi"/>
+                <w:sz w:val="18"/>
+                <w:szCs w:val="18"/>
+              </w:rPr>
+            </w:pPr>
+          </w:p>
+        </w:tc>
+      </w:tr>
+      <w:tr>
+        <w:trPr>
+          <w:trHeight w:val="302"/>
+        </w:trPr>
+        <w:tc>
+          <w:tcPr>
+            <w:tcW w:w="699" w:type="dxa"/>
+            <w:tcBorders>
+              <w:top w:val="single" w:sz="6" w:space="0" w:color="000000"/>
+              <w:left w:val="single" w:sz="8" w:space="0" w:color="FFFFFF"/>
+              <w:bottom w:val="single" w:sz="8" w:space="0" w:color="FFFFFF"/>
+              <w:right w:val="single" w:sz="8" w:space="0" w:color="FFFFFF"/>
+            </w:tcBorders>
+            <w:shd w:val="clear" w:color="auto" w:fill="92D050"/>
+            <w:tcMar>
+              <w:top w:w="100" w:type="dxa"/>
+              <w:left w:w="100" w:type="dxa"/>
+              <w:bottom w:w="100" w:type="dxa"/>
+              <w:right w:w="100" w:type="dxa"/>
+            </w:tcMar>
+            <w:hideMark/>
+          </w:tcPr>
+          <w:p>
+            <w:pPr>
+              <w:spacing w:after="0"/>
+              <w:jc w:val="center"/>
+              <w:rPr>
+                <w:rFonts w:cstheme="minorHAnsi"/>
+                <w:b/>
+                <w:sz w:val="18"/>
+                <w:szCs w:val="18"/>
+              </w:rPr>
+            </w:pPr>
+            <w:r>
+              <w:rPr>
+                <w:rFonts w:cstheme="minorHAnsi"/>
+                <w:b/>
+                <w:sz w:val="18"/>
+                <w:szCs w:val="18"/>
+              </w:rPr>
+              <w:t>FP</w:t>
+            </w:r>
+            <w:r>
+              <w:rPr>
+                <w:rFonts w:cstheme="minorHAnsi"/>
+                <w:b/>
+                <w:sz w:val="18"/>
+                <w:szCs w:val="18"/>
+              </w:rPr>
+              <w:t>3</w:t>
+            </w:r>
+          </w:p>
+        </w:tc>
+        <w:tc>
+          <w:tcPr>
+            <w:tcW w:w="4536" w:type="dxa"/>
+            <w:tcBorders>
+              <w:top w:val="single" w:sz="6" w:space="0" w:color="000000"/>
+              <w:left w:val="single" w:sz="6" w:space="0" w:color="000000"/>
+              <w:bottom w:val="single" w:sz="8" w:space="0" w:color="FFFFFF"/>
+              <w:right w:val="single" w:sz="8" w:space="0" w:color="FFFFFF"/>
+            </w:tcBorders>
+            <w:shd w:val="clear" w:color="auto" w:fill="92D050"/>
+            <w:tcMar>
+              <w:top w:w="100" w:type="dxa"/>
+              <w:left w:w="100" w:type="dxa"/>
+              <w:bottom w:w="100" w:type="dxa"/>
+              <w:right w:w="100" w:type="dxa"/>
+            </w:tcMar>
+            <w:vAlign w:val="center"/>
+            <w:hideMark/>
+          </w:tcPr>
+          <w:p>
+            <w:pPr>
+              <w:spacing w:after="0"/>
+              <w:rPr>
+                <w:rFonts w:cstheme="minorHAnsi"/>
+                <w:sz w:val="18"/>
+                <w:szCs w:val="18"/>
+              </w:rPr>
+            </w:pPr>
+            <w:r>
+              <w:rPr>
+                <w:rFonts w:cstheme="minorHAnsi"/>
+                <w:sz w:val="18"/>
+                <w:szCs w:val="18"/>
+              </w:rPr>
+              <w:t xml:space="preserve">Automatiser </w:t>
+            </w:r>
+            <w:r>
+              <w:rPr>
+                <w:rFonts w:cstheme="minorHAnsi"/>
+                <w:sz w:val="18"/>
+                <w:szCs w:val="18"/>
+              </w:rPr>
+              <w:t>les commandes fournisseurs</w:t>
+            </w:r>
+          </w:p>
+        </w:tc>
+        <w:tc>
+          <w:tcPr>
+            <w:tcW w:w="3969" w:type="dxa"/>
+            <w:tcBorders>
+              <w:top w:val="single" w:sz="6" w:space="0" w:color="000000"/>
+              <w:left w:val="single" w:sz="6" w:space="0" w:color="000000"/>
+              <w:bottom w:val="single" w:sz="8" w:space="0" w:color="FFFFFF"/>
+              <w:right w:val="single" w:sz="8" w:space="0" w:color="FFFFFF"/>
+            </w:tcBorders>
+            <w:shd w:val="clear" w:color="auto" w:fill="92D050"/>
+            <w:tcMar>
+              <w:top w:w="100" w:type="dxa"/>
+              <w:left w:w="100" w:type="dxa"/>
+              <w:bottom w:w="100" w:type="dxa"/>
+              <w:right w:w="100" w:type="dxa"/>
+            </w:tcMar>
+            <w:vAlign w:val="center"/>
+            <w:hideMark/>
+          </w:tcPr>
+          <w:p>
+            <w:pPr>
+              <w:spacing w:after="0"/>
+              <w:jc w:val="center"/>
+              <w:rPr>
+                <w:rFonts w:cstheme="minorHAnsi"/>
+                <w:sz w:val="18"/>
+                <w:szCs w:val="18"/>
+              </w:rPr>
+            </w:pPr>
+            <w:r>
+              <w:rPr>
+                <w:rFonts w:cstheme="minorHAnsi"/>
+                <w:sz w:val="18"/>
+                <w:szCs w:val="18"/>
+              </w:rPr>
+              <w:t>Gestion des stocks automatisés</w:t>
+            </w:r>
+          </w:p>
+        </w:tc>
+        <w:tc>
+          <w:tcPr>
+            <w:tcW w:w="2126" w:type="dxa"/>
+            <w:tcBorders>
+              <w:top w:val="single" w:sz="6" w:space="0" w:color="000000"/>
+              <w:left w:val="single" w:sz="6" w:space="0" w:color="000000"/>
+              <w:bottom w:val="single" w:sz="8" w:space="0" w:color="FFFFFF"/>
+              <w:right w:val="single" w:sz="8" w:space="0" w:color="FFFFFF"/>
+            </w:tcBorders>
+            <w:shd w:val="clear" w:color="auto" w:fill="92D050"/>
+            <w:tcMar>
+              <w:top w:w="100" w:type="dxa"/>
+              <w:left w:w="100" w:type="dxa"/>
+              <w:bottom w:w="100" w:type="dxa"/>
+              <w:right w:w="100" w:type="dxa"/>
+            </w:tcMar>
+            <w:vAlign w:val="center"/>
+            <w:hideMark/>
+          </w:tcPr>
+          <w:p>
+            <w:pPr>
+              <w:spacing w:after="0"/>
+              <w:jc w:val="center"/>
+              <w:rPr>
+                <w:rFonts w:cstheme="minorHAnsi"/>
+                <w:sz w:val="18"/>
+                <w:szCs w:val="18"/>
+              </w:rPr>
+            </w:pPr>
+          </w:p>
+        </w:tc>
+      </w:tr>
+      <w:tr>
+        <w:trPr>
+          <w:trHeight w:val="302"/>
+        </w:trPr>
+        <w:tc>
+          <w:tcPr>
+            <w:tcW w:w="699" w:type="dxa"/>
+            <w:tcBorders>
+              <w:top w:val="single" w:sz="6" w:space="0" w:color="000000"/>
+              <w:left w:val="single" w:sz="8" w:space="0" w:color="FFFFFF"/>
+              <w:bottom w:val="single" w:sz="8" w:space="0" w:color="FFFFFF"/>
+              <w:right w:val="single" w:sz="8" w:space="0" w:color="FFFFFF"/>
+            </w:tcBorders>
+            <w:shd w:val="clear" w:color="auto" w:fill="92D050"/>
+            <w:tcMar>
+              <w:top w:w="100" w:type="dxa"/>
+              <w:left w:w="100" w:type="dxa"/>
+              <w:bottom w:w="100" w:type="dxa"/>
+              <w:right w:w="100" w:type="dxa"/>
+            </w:tcMar>
+          </w:tcPr>
+          <w:p>
+            <w:pPr>
+              <w:spacing w:after="0"/>
+              <w:jc w:val="center"/>
+              <w:rPr>
+                <w:rFonts w:cstheme="minorHAnsi"/>
+                <w:b/>
+                <w:sz w:val="18"/>
+                <w:szCs w:val="18"/>
+              </w:rPr>
+            </w:pPr>
+            <w:r>
+              <w:rPr>
+                <w:rFonts w:cstheme="minorHAnsi"/>
+                <w:b/>
+                <w:sz w:val="18"/>
+                <w:szCs w:val="18"/>
+              </w:rPr>
+              <w:t>FP4</w:t>
+            </w:r>
+          </w:p>
+        </w:tc>
+        <w:tc>
+          <w:tcPr>
+            <w:tcW w:w="4536" w:type="dxa"/>
+            <w:tcBorders>
+              <w:top w:val="single" w:sz="6" w:space="0" w:color="000000"/>
+              <w:left w:val="single" w:sz="6" w:space="0" w:color="000000"/>
+              <w:bottom w:val="single" w:sz="8" w:space="0" w:color="FFFFFF"/>
+              <w:right w:val="single" w:sz="8" w:space="0" w:color="FFFFFF"/>
+            </w:tcBorders>
+            <w:shd w:val="clear" w:color="auto" w:fill="92D050"/>
+            <w:tcMar>
+              <w:top w:w="100" w:type="dxa"/>
+              <w:left w:w="100" w:type="dxa"/>
+              <w:bottom w:w="100" w:type="dxa"/>
+              <w:right w:w="100" w:type="dxa"/>
+            </w:tcMar>
+            <w:vAlign w:val="center"/>
+          </w:tcPr>
+          <w:p>
+            <w:pPr>
+              <w:spacing w:after="0"/>
+              <w:rPr>
+                <w:rFonts w:cstheme="minorHAnsi"/>
+                <w:sz w:val="18"/>
+                <w:szCs w:val="18"/>
+              </w:rPr>
+            </w:pPr>
+            <w:r>
+              <w:rPr>
+                <w:rFonts w:cstheme="minorHAnsi"/>
+                <w:sz w:val="18"/>
+                <w:szCs w:val="18"/>
+              </w:rPr>
+              <w:t>Création de devis d’une maison modulaire</w:t>
+            </w:r>
+          </w:p>
+        </w:tc>
+        <w:tc>
+          <w:tcPr>
+            <w:tcW w:w="3969" w:type="dxa"/>
+            <w:tcBorders>
+              <w:top w:val="single" w:sz="6" w:space="0" w:color="000000"/>
+              <w:left w:val="single" w:sz="6" w:space="0" w:color="000000"/>
+              <w:bottom w:val="single" w:sz="8" w:space="0" w:color="FFFFFF"/>
+              <w:right w:val="single" w:sz="8" w:space="0" w:color="FFFFFF"/>
+            </w:tcBorders>
+            <w:shd w:val="clear" w:color="auto" w:fill="92D050"/>
+            <w:tcMar>
+              <w:top w:w="100" w:type="dxa"/>
+              <w:left w:w="100" w:type="dxa"/>
+              <w:bottom w:w="100" w:type="dxa"/>
+              <w:right w:w="100" w:type="dxa"/>
+            </w:tcMar>
+            <w:vAlign w:val="center"/>
+          </w:tcPr>
+          <w:p>
+            <w:pPr>
+              <w:spacing w:after="0"/>
+              <w:jc w:val="center"/>
+              <w:rPr>
+                <w:rFonts w:cstheme="minorHAnsi"/>
+                <w:sz w:val="18"/>
+                <w:szCs w:val="18"/>
+              </w:rPr>
+            </w:pPr>
+          </w:p>
+        </w:tc>
+        <w:tc>
+          <w:tcPr>
+            <w:tcW w:w="2126" w:type="dxa"/>
+            <w:tcBorders>
+              <w:top w:val="single" w:sz="6" w:space="0" w:color="000000"/>
+              <w:left w:val="single" w:sz="6" w:space="0" w:color="000000"/>
+              <w:bottom w:val="single" w:sz="8" w:space="0" w:color="FFFFFF"/>
+              <w:right w:val="single" w:sz="8" w:space="0" w:color="FFFFFF"/>
+            </w:tcBorders>
+            <w:shd w:val="clear" w:color="auto" w:fill="92D050"/>
+            <w:tcMar>
+              <w:top w:w="100" w:type="dxa"/>
+              <w:left w:w="100" w:type="dxa"/>
+              <w:bottom w:w="100" w:type="dxa"/>
+              <w:right w:w="100" w:type="dxa"/>
+            </w:tcMar>
+            <w:vAlign w:val="center"/>
+          </w:tcPr>
+          <w:p>
+            <w:pPr>
+              <w:spacing w:after="0"/>
+              <w:jc w:val="center"/>
+              <w:rPr>
+                <w:rFonts w:cstheme="minorHAnsi"/>
+                <w:sz w:val="18"/>
+                <w:szCs w:val="18"/>
+              </w:rPr>
+            </w:pPr>
+          </w:p>
+        </w:tc>
+      </w:tr>
+      <w:tr>
+        <w:tc>
+          <w:tcPr>
+            <w:tcW w:w="699" w:type="dxa"/>
+            <w:tcBorders>
+              <w:top w:val="single" w:sz="6" w:space="0" w:color="000000"/>
+              <w:left w:val="single" w:sz="8" w:space="0" w:color="FFFFFF"/>
+              <w:bottom w:val="single" w:sz="8" w:space="0" w:color="FFFFFF"/>
+              <w:right w:val="single" w:sz="8" w:space="0" w:color="FFFFFF"/>
+            </w:tcBorders>
+            <w:shd w:val="clear" w:color="auto" w:fill="92D050"/>
+            <w:tcMar>
+              <w:top w:w="100" w:type="dxa"/>
+              <w:left w:w="100" w:type="dxa"/>
+              <w:bottom w:w="100" w:type="dxa"/>
+              <w:right w:w="100" w:type="dxa"/>
+            </w:tcMar>
+            <w:hideMark/>
+          </w:tcPr>
+          <w:p>
+            <w:pPr>
+              <w:spacing w:after="0"/>
+              <w:jc w:val="center"/>
+              <w:rPr>
+                <w:rFonts w:cstheme="minorHAnsi"/>
+                <w:b/>
+                <w:sz w:val="18"/>
+                <w:szCs w:val="18"/>
+              </w:rPr>
+            </w:pPr>
+            <w:r>
+              <w:rPr>
+                <w:rFonts w:cstheme="minorHAnsi"/>
+                <w:b/>
+                <w:sz w:val="18"/>
+                <w:szCs w:val="18"/>
+              </w:rPr>
+              <w:t>FP</w:t>
+            </w:r>
+            <w:r>
+              <w:rPr>
+                <w:rFonts w:cstheme="minorHAnsi"/>
+                <w:b/>
+                <w:sz w:val="18"/>
+                <w:szCs w:val="18"/>
+              </w:rPr>
+              <w:t>4.1</w:t>
+            </w:r>
+          </w:p>
+        </w:tc>
+        <w:tc>
+          <w:tcPr>
+            <w:tcW w:w="4536" w:type="dxa"/>
+            <w:tcBorders>
+              <w:top w:val="single" w:sz="6" w:space="0" w:color="000000"/>
+              <w:left w:val="single" w:sz="6" w:space="0" w:color="000000"/>
+              <w:bottom w:val="single" w:sz="8" w:space="0" w:color="FFFFFF"/>
+              <w:right w:val="single" w:sz="8" w:space="0" w:color="FFFFFF"/>
+            </w:tcBorders>
+            <w:shd w:val="clear" w:color="auto" w:fill="92D050"/>
+            <w:tcMar>
+              <w:top w:w="100" w:type="dxa"/>
+              <w:left w:w="100" w:type="dxa"/>
+              <w:bottom w:w="100" w:type="dxa"/>
+              <w:right w:w="100" w:type="dxa"/>
+            </w:tcMar>
+            <w:vAlign w:val="center"/>
+            <w:hideMark/>
+          </w:tcPr>
+          <w:p>
+            <w:pPr>
+              <w:spacing w:after="0"/>
+              <w:rPr>
+                <w:rFonts w:cstheme="minorHAnsi"/>
+                <w:sz w:val="18"/>
+                <w:szCs w:val="18"/>
+              </w:rPr>
+            </w:pPr>
+            <w:r>
+              <w:rPr>
+                <w:rFonts w:cstheme="minorHAnsi"/>
+                <w:sz w:val="18"/>
+                <w:szCs w:val="18"/>
+              </w:rPr>
+              <w:t>Consultation, validation, annulation devis</w:t>
+            </w:r>
+          </w:p>
+        </w:tc>
+        <w:tc>
+          <w:tcPr>
+            <w:tcW w:w="3969" w:type="dxa"/>
+            <w:tcBorders>
+              <w:top w:val="single" w:sz="6" w:space="0" w:color="000000"/>
+              <w:left w:val="single" w:sz="6" w:space="0" w:color="000000"/>
+              <w:bottom w:val="single" w:sz="8" w:space="0" w:color="FFFFFF"/>
+              <w:right w:val="single" w:sz="8" w:space="0" w:color="FFFFFF"/>
+            </w:tcBorders>
+            <w:shd w:val="clear" w:color="auto" w:fill="92D050"/>
+            <w:tcMar>
+              <w:top w:w="100" w:type="dxa"/>
+              <w:left w:w="100" w:type="dxa"/>
+              <w:bottom w:w="100" w:type="dxa"/>
+              <w:right w:w="100" w:type="dxa"/>
+            </w:tcMar>
+            <w:vAlign w:val="center"/>
+            <w:hideMark/>
+          </w:tcPr>
+          <w:p>
+            <w:pPr>
+              <w:spacing w:after="0"/>
+              <w:jc w:val="center"/>
+              <w:rPr>
+                <w:rFonts w:cstheme="minorHAnsi"/>
+                <w:sz w:val="18"/>
+                <w:szCs w:val="18"/>
+              </w:rPr>
+            </w:pPr>
+            <w:r>
+              <w:rPr>
+                <w:rFonts w:cstheme="minorHAnsi"/>
+                <w:sz w:val="18"/>
+                <w:szCs w:val="18"/>
+              </w:rPr>
+              <w:t>Satisfaction</w:t>
+            </w:r>
+          </w:p>
+        </w:tc>
+        <w:tc>
+          <w:tcPr>
+            <w:tcW w:w="2126" w:type="dxa"/>
+            <w:tcBorders>
+              <w:top w:val="single" w:sz="6" w:space="0" w:color="000000"/>
+              <w:left w:val="single" w:sz="6" w:space="0" w:color="000000"/>
+              <w:bottom w:val="single" w:sz="8" w:space="0" w:color="FFFFFF"/>
+              <w:right w:val="single" w:sz="8" w:space="0" w:color="FFFFFF"/>
+            </w:tcBorders>
+            <w:shd w:val="clear" w:color="auto" w:fill="92D050"/>
+            <w:tcMar>
+              <w:top w:w="100" w:type="dxa"/>
+              <w:left w:w="100" w:type="dxa"/>
+              <w:bottom w:w="100" w:type="dxa"/>
+              <w:right w:w="100" w:type="dxa"/>
+            </w:tcMar>
+            <w:vAlign w:val="center"/>
+            <w:hideMark/>
+          </w:tcPr>
+          <w:p>
+            <w:pPr>
+              <w:spacing w:after="0"/>
+              <w:jc w:val="center"/>
+              <w:rPr>
+                <w:rFonts w:cstheme="minorHAnsi"/>
+                <w:sz w:val="18"/>
+                <w:szCs w:val="18"/>
+              </w:rPr>
+            </w:pPr>
+            <w:r>
+              <w:rPr>
+                <w:rFonts w:cstheme="minorHAnsi"/>
+                <w:sz w:val="18"/>
+                <w:szCs w:val="18"/>
+              </w:rPr>
+              <w:t>Avis des commerciaux</w:t>
+            </w:r>
+          </w:p>
+        </w:tc>
+      </w:tr>
+      <w:tr>
+        <w:tc>
+          <w:tcPr>
+            <w:tcW w:w="699" w:type="dxa"/>
+            <w:tcBorders>
+              <w:top w:val="single" w:sz="6" w:space="0" w:color="000000"/>
+              <w:left w:val="single" w:sz="8" w:space="0" w:color="FFFFFF"/>
+              <w:bottom w:val="single" w:sz="8" w:space="0" w:color="FFFFFF"/>
+              <w:right w:val="single" w:sz="8" w:space="0" w:color="FFFFFF"/>
+            </w:tcBorders>
+            <w:shd w:val="clear" w:color="auto" w:fill="92D050"/>
+            <w:tcMar>
+              <w:top w:w="100" w:type="dxa"/>
+              <w:left w:w="100" w:type="dxa"/>
+              <w:bottom w:w="100" w:type="dxa"/>
+              <w:right w:w="100" w:type="dxa"/>
+            </w:tcMar>
+          </w:tcPr>
+          <w:p>
+            <w:pPr>
+              <w:spacing w:after="0"/>
+              <w:jc w:val="center"/>
+              <w:rPr>
+                <w:rFonts w:cstheme="minorHAnsi"/>
+                <w:b/>
+                <w:sz w:val="18"/>
+                <w:szCs w:val="18"/>
+              </w:rPr>
+            </w:pPr>
+            <w:r>
+              <w:rPr>
+                <w:rFonts w:cstheme="minorHAnsi"/>
+                <w:b/>
+                <w:sz w:val="18"/>
+                <w:szCs w:val="18"/>
+              </w:rPr>
+              <w:t>FP4.2</w:t>
+            </w:r>
+          </w:p>
+        </w:tc>
+        <w:tc>
+          <w:tcPr>
+            <w:tcW w:w="4536" w:type="dxa"/>
+            <w:tcBorders>
+              <w:top w:val="single" w:sz="6" w:space="0" w:color="000000"/>
+              <w:left w:val="single" w:sz="6" w:space="0" w:color="000000"/>
+              <w:bottom w:val="single" w:sz="8" w:space="0" w:color="FFFFFF"/>
+              <w:right w:val="single" w:sz="8" w:space="0" w:color="FFFFFF"/>
+            </w:tcBorders>
+            <w:shd w:val="clear" w:color="auto" w:fill="92D050"/>
+            <w:tcMar>
+              <w:top w:w="100" w:type="dxa"/>
+              <w:left w:w="100" w:type="dxa"/>
+              <w:bottom w:w="100" w:type="dxa"/>
+              <w:right w:w="100" w:type="dxa"/>
+            </w:tcMar>
+            <w:vAlign w:val="center"/>
+          </w:tcPr>
+          <w:p>
+            <w:pPr>
+              <w:spacing w:after="0"/>
+              <w:rPr>
+                <w:rFonts w:cstheme="minorHAnsi"/>
+                <w:sz w:val="18"/>
+                <w:szCs w:val="18"/>
+              </w:rPr>
+            </w:pPr>
+            <w:r>
+              <w:rPr>
+                <w:rFonts w:cstheme="minorHAnsi"/>
+                <w:sz w:val="18"/>
+                <w:szCs w:val="18"/>
+              </w:rPr>
+              <w:t>Création d’un devis pour le client</w:t>
+            </w:r>
+          </w:p>
+        </w:tc>
+        <w:tc>
+          <w:tcPr>
+            <w:tcW w:w="3969" w:type="dxa"/>
+            <w:tcBorders>
+              <w:top w:val="single" w:sz="6" w:space="0" w:color="000000"/>
+              <w:left w:val="single" w:sz="6" w:space="0" w:color="000000"/>
+              <w:bottom w:val="single" w:sz="8" w:space="0" w:color="FFFFFF"/>
+              <w:right w:val="single" w:sz="8" w:space="0" w:color="FFFFFF"/>
+            </w:tcBorders>
+            <w:shd w:val="clear" w:color="auto" w:fill="92D050"/>
+            <w:tcMar>
+              <w:top w:w="100" w:type="dxa"/>
+              <w:left w:w="100" w:type="dxa"/>
+              <w:bottom w:w="100" w:type="dxa"/>
+              <w:right w:w="100" w:type="dxa"/>
+            </w:tcMar>
+            <w:vAlign w:val="center"/>
+          </w:tcPr>
+          <w:p>
+            <w:pPr>
+              <w:spacing w:after="0"/>
+              <w:jc w:val="center"/>
+              <w:rPr>
+                <w:rFonts w:cstheme="minorHAnsi"/>
+                <w:sz w:val="18"/>
+                <w:szCs w:val="18"/>
+              </w:rPr>
+            </w:pPr>
+            <w:r>
+              <w:rPr>
+                <w:rFonts w:cstheme="minorHAnsi"/>
+                <w:sz w:val="18"/>
+                <w:szCs w:val="18"/>
+              </w:rPr>
+              <w:t>Satisfaction</w:t>
+            </w:r>
+          </w:p>
+        </w:tc>
+        <w:tc>
+          <w:tcPr>
+            <w:tcW w:w="2126" w:type="dxa"/>
+            <w:tcBorders>
+              <w:top w:val="single" w:sz="6" w:space="0" w:color="000000"/>
+              <w:left w:val="single" w:sz="6" w:space="0" w:color="000000"/>
+              <w:bottom w:val="single" w:sz="8" w:space="0" w:color="FFFFFF"/>
+              <w:right w:val="single" w:sz="8" w:space="0" w:color="FFFFFF"/>
+            </w:tcBorders>
+            <w:shd w:val="clear" w:color="auto" w:fill="92D050"/>
+            <w:tcMar>
+              <w:top w:w="100" w:type="dxa"/>
+              <w:left w:w="100" w:type="dxa"/>
+              <w:bottom w:w="100" w:type="dxa"/>
+              <w:right w:w="100" w:type="dxa"/>
+            </w:tcMar>
+            <w:vAlign w:val="center"/>
+          </w:tcPr>
+          <w:p>
+            <w:pPr>
+              <w:spacing w:after="0"/>
+              <w:jc w:val="center"/>
+              <w:rPr>
+                <w:rFonts w:cstheme="minorHAnsi"/>
+                <w:sz w:val="18"/>
+                <w:szCs w:val="18"/>
+              </w:rPr>
+            </w:pPr>
+            <w:r>
+              <w:rPr>
+                <w:rFonts w:cstheme="minorHAnsi"/>
+                <w:sz w:val="18"/>
+                <w:szCs w:val="18"/>
+              </w:rPr>
+              <w:t>Avis des commerciaux</w:t>
+            </w:r>
+          </w:p>
+        </w:tc>
+      </w:tr>
+      <w:tr>
+        <w:trPr>
+          <w:trHeight w:val="25"/>
+        </w:trPr>
+        <w:tc>
+          <w:tcPr>
+            <w:tcW w:w="699" w:type="dxa"/>
+            <w:tcBorders>
+              <w:top w:val="single" w:sz="6" w:space="0" w:color="000000"/>
+              <w:left w:val="single" w:sz="8" w:space="0" w:color="FFFFFF"/>
+              <w:bottom w:val="single" w:sz="8" w:space="0" w:color="FFFFFF"/>
+              <w:right w:val="single" w:sz="8" w:space="0" w:color="FFFFFF"/>
+            </w:tcBorders>
+            <w:shd w:val="clear" w:color="auto" w:fill="8EAADB" w:themeFill="accent1" w:themeFillTint="99"/>
+            <w:tcMar>
+              <w:top w:w="100" w:type="dxa"/>
+              <w:left w:w="100" w:type="dxa"/>
+              <w:bottom w:w="100" w:type="dxa"/>
+              <w:right w:w="100" w:type="dxa"/>
+            </w:tcMar>
+            <w:hideMark/>
+          </w:tcPr>
+          <w:p>
+            <w:pPr>
+              <w:spacing w:after="0"/>
+              <w:jc w:val="center"/>
+              <w:rPr>
+                <w:rFonts w:cstheme="minorHAnsi"/>
+                <w:b/>
+                <w:sz w:val="18"/>
+                <w:szCs w:val="18"/>
+              </w:rPr>
+            </w:pPr>
+            <w:r>
+              <w:rPr>
+                <w:rFonts w:cstheme="minorHAnsi"/>
+                <w:b/>
+                <w:sz w:val="18"/>
+                <w:szCs w:val="18"/>
+              </w:rPr>
+              <w:t>FC1</w:t>
+            </w:r>
+          </w:p>
+        </w:tc>
+        <w:tc>
+          <w:tcPr>
+            <w:tcW w:w="4536" w:type="dxa"/>
+            <w:tcBorders>
+              <w:top w:val="single" w:sz="6" w:space="0" w:color="000000"/>
+              <w:left w:val="single" w:sz="6" w:space="0" w:color="000000"/>
+              <w:bottom w:val="single" w:sz="8" w:space="0" w:color="FFFFFF"/>
+              <w:right w:val="single" w:sz="8" w:space="0" w:color="FFFFFF"/>
+            </w:tcBorders>
+            <w:shd w:val="clear" w:color="auto" w:fill="8EAADB" w:themeFill="accent1" w:themeFillTint="99"/>
+            <w:tcMar>
+              <w:top w:w="100" w:type="dxa"/>
+              <w:left w:w="100" w:type="dxa"/>
+              <w:bottom w:w="100" w:type="dxa"/>
+              <w:right w:w="100" w:type="dxa"/>
+            </w:tcMar>
+            <w:vAlign w:val="center"/>
+            <w:hideMark/>
+          </w:tcPr>
+          <w:p>
+            <w:pPr>
+              <w:spacing w:after="0"/>
+              <w:rPr>
+                <w:rFonts w:cstheme="minorHAnsi"/>
+                <w:sz w:val="18"/>
+                <w:szCs w:val="18"/>
+              </w:rPr>
+            </w:pPr>
+            <w:r>
+              <w:rPr>
+                <w:rFonts w:cstheme="minorHAnsi"/>
+                <w:sz w:val="18"/>
+                <w:szCs w:val="18"/>
+              </w:rPr>
+              <w:t>Accéder depuis les tablettes</w:t>
+            </w:r>
+          </w:p>
+        </w:tc>
+        <w:tc>
+          <w:tcPr>
+            <w:tcW w:w="3969" w:type="dxa"/>
+            <w:tcBorders>
+              <w:top w:val="single" w:sz="6" w:space="0" w:color="000000"/>
+              <w:left w:val="single" w:sz="6" w:space="0" w:color="000000"/>
+              <w:bottom w:val="single" w:sz="8" w:space="0" w:color="FFFFFF"/>
+              <w:right w:val="single" w:sz="8" w:space="0" w:color="FFFFFF"/>
+            </w:tcBorders>
+            <w:shd w:val="clear" w:color="auto" w:fill="8EAADB" w:themeFill="accent1" w:themeFillTint="99"/>
+            <w:tcMar>
+              <w:top w:w="100" w:type="dxa"/>
+              <w:left w:w="100" w:type="dxa"/>
+              <w:bottom w:w="100" w:type="dxa"/>
+              <w:right w:w="100" w:type="dxa"/>
+            </w:tcMar>
+            <w:vAlign w:val="center"/>
+            <w:hideMark/>
+          </w:tcPr>
+          <w:p>
+            <w:pPr>
+              <w:spacing w:after="0"/>
+              <w:jc w:val="center"/>
+              <w:rPr>
+                <w:rFonts w:cstheme="minorHAnsi"/>
+                <w:sz w:val="18"/>
+                <w:szCs w:val="18"/>
+              </w:rPr>
+            </w:pPr>
+            <w:r>
+              <w:rPr>
+                <w:rFonts w:cstheme="minorHAnsi"/>
+                <w:sz w:val="18"/>
+                <w:szCs w:val="18"/>
+              </w:rPr>
+              <w:t>Accéder depuis les tablettes</w:t>
+            </w:r>
+          </w:p>
+        </w:tc>
+        <w:tc>
+          <w:tcPr>
+            <w:tcW w:w="2126" w:type="dxa"/>
+            <w:tcBorders>
+              <w:top w:val="single" w:sz="6" w:space="0" w:color="000000"/>
+              <w:left w:val="single" w:sz="6" w:space="0" w:color="000000"/>
+              <w:bottom w:val="single" w:sz="8" w:space="0" w:color="FFFFFF"/>
+              <w:right w:val="single" w:sz="8" w:space="0" w:color="FFFFFF"/>
+            </w:tcBorders>
+            <w:shd w:val="clear" w:color="auto" w:fill="8EAADB" w:themeFill="accent1" w:themeFillTint="99"/>
+            <w:tcMar>
+              <w:top w:w="100" w:type="dxa"/>
+              <w:left w:w="100" w:type="dxa"/>
+              <w:bottom w:w="100" w:type="dxa"/>
+              <w:right w:w="100" w:type="dxa"/>
+            </w:tcMar>
+            <w:vAlign w:val="center"/>
+            <w:hideMark/>
+          </w:tcPr>
+          <w:p>
+            <w:pPr>
+              <w:spacing w:after="0"/>
+              <w:jc w:val="center"/>
+              <w:rPr>
+                <w:rFonts w:cstheme="minorHAnsi"/>
+                <w:sz w:val="18"/>
+                <w:szCs w:val="18"/>
+              </w:rPr>
+            </w:pPr>
+            <w:r>
+              <w:rPr>
+                <w:rFonts w:cstheme="minorHAnsi"/>
+                <w:sz w:val="18"/>
+                <w:szCs w:val="18"/>
+              </w:rPr>
+              <w:t>Vérification physique</w:t>
+            </w:r>
+          </w:p>
+        </w:tc>
+      </w:tr>
+      <w:tr>
+        <w:trPr>
+          <w:trHeight w:val="25"/>
+        </w:trPr>
+        <w:tc>
+          <w:tcPr>
+            <w:tcW w:w="699" w:type="dxa"/>
+            <w:tcBorders>
+              <w:top w:val="single" w:sz="6" w:space="0" w:color="000000"/>
+              <w:left w:val="single" w:sz="8" w:space="0" w:color="FFFFFF"/>
+              <w:bottom w:val="single" w:sz="8" w:space="0" w:color="FFFFFF"/>
+              <w:right w:val="single" w:sz="8" w:space="0" w:color="FFFFFF"/>
+            </w:tcBorders>
+            <w:shd w:val="clear" w:color="auto" w:fill="8EAADB" w:themeFill="accent1" w:themeFillTint="99"/>
+            <w:tcMar>
+              <w:top w:w="100" w:type="dxa"/>
+              <w:left w:w="100" w:type="dxa"/>
+              <w:bottom w:w="100" w:type="dxa"/>
+              <w:right w:w="100" w:type="dxa"/>
+            </w:tcMar>
+            <w:hideMark/>
+          </w:tcPr>
+          <w:p>
+            <w:pPr>
+              <w:spacing w:after="0"/>
+              <w:jc w:val="center"/>
+              <w:rPr>
+                <w:rFonts w:cstheme="minorHAnsi"/>
+                <w:b/>
+                <w:sz w:val="18"/>
+                <w:szCs w:val="18"/>
+              </w:rPr>
+            </w:pPr>
+            <w:r>
+              <w:rPr>
+                <w:rFonts w:cstheme="minorHAnsi"/>
+                <w:b/>
+                <w:sz w:val="18"/>
+                <w:szCs w:val="18"/>
+              </w:rPr>
+              <w:t>FC2</w:t>
+            </w:r>
+          </w:p>
+        </w:tc>
+        <w:tc>
+          <w:tcPr>
+            <w:tcW w:w="4536" w:type="dxa"/>
+            <w:tcBorders>
+              <w:top w:val="single" w:sz="6" w:space="0" w:color="000000"/>
+              <w:left w:val="single" w:sz="6" w:space="0" w:color="000000"/>
+              <w:bottom w:val="single" w:sz="8" w:space="0" w:color="FFFFFF"/>
+              <w:right w:val="single" w:sz="8" w:space="0" w:color="FFFFFF"/>
+            </w:tcBorders>
+            <w:shd w:val="clear" w:color="auto" w:fill="8EAADB" w:themeFill="accent1" w:themeFillTint="99"/>
+            <w:tcMar>
+              <w:top w:w="100" w:type="dxa"/>
+              <w:left w:w="100" w:type="dxa"/>
+              <w:bottom w:w="100" w:type="dxa"/>
+              <w:right w:w="100" w:type="dxa"/>
+            </w:tcMar>
+            <w:vAlign w:val="center"/>
+            <w:hideMark/>
+          </w:tcPr>
+          <w:p>
+            <w:pPr>
+              <w:spacing w:after="0"/>
+              <w:rPr>
+                <w:rFonts w:cstheme="minorHAnsi"/>
+                <w:sz w:val="18"/>
+                <w:szCs w:val="18"/>
+              </w:rPr>
+            </w:pPr>
+            <w:r>
+              <w:rPr>
+                <w:rFonts w:cstheme="minorHAnsi"/>
+                <w:sz w:val="18"/>
+                <w:szCs w:val="18"/>
+              </w:rPr>
+              <w:t>Permettre l’évolution du logiciel</w:t>
+            </w:r>
+          </w:p>
+        </w:tc>
+        <w:tc>
+          <w:tcPr>
+            <w:tcW w:w="3969" w:type="dxa"/>
+            <w:tcBorders>
+              <w:top w:val="single" w:sz="6" w:space="0" w:color="000000"/>
+              <w:left w:val="single" w:sz="6" w:space="0" w:color="000000"/>
+              <w:bottom w:val="single" w:sz="8" w:space="0" w:color="FFFFFF"/>
+              <w:right w:val="single" w:sz="8" w:space="0" w:color="FFFFFF"/>
+            </w:tcBorders>
+            <w:shd w:val="clear" w:color="auto" w:fill="8EAADB" w:themeFill="accent1" w:themeFillTint="99"/>
+            <w:tcMar>
+              <w:top w:w="100" w:type="dxa"/>
+              <w:left w:w="100" w:type="dxa"/>
+              <w:bottom w:w="100" w:type="dxa"/>
+              <w:right w:w="100" w:type="dxa"/>
+            </w:tcMar>
+            <w:vAlign w:val="center"/>
+            <w:hideMark/>
+          </w:tcPr>
+          <w:p>
+            <w:pPr>
+              <w:spacing w:after="0"/>
+              <w:jc w:val="center"/>
+              <w:rPr>
+                <w:rFonts w:cstheme="minorHAnsi"/>
+                <w:sz w:val="18"/>
+                <w:szCs w:val="18"/>
+              </w:rPr>
+            </w:pPr>
+          </w:p>
+        </w:tc>
+        <w:tc>
+          <w:tcPr>
+            <w:tcW w:w="2126" w:type="dxa"/>
+            <w:tcBorders>
+              <w:top w:val="single" w:sz="6" w:space="0" w:color="000000"/>
+              <w:left w:val="single" w:sz="6" w:space="0" w:color="000000"/>
+              <w:bottom w:val="single" w:sz="8" w:space="0" w:color="FFFFFF"/>
+              <w:right w:val="single" w:sz="8" w:space="0" w:color="FFFFFF"/>
+            </w:tcBorders>
+            <w:shd w:val="clear" w:color="auto" w:fill="8EAADB" w:themeFill="accent1" w:themeFillTint="99"/>
+            <w:tcMar>
+              <w:top w:w="100" w:type="dxa"/>
+              <w:left w:w="100" w:type="dxa"/>
+              <w:bottom w:w="100" w:type="dxa"/>
+              <w:right w:w="100" w:type="dxa"/>
+            </w:tcMar>
+            <w:vAlign w:val="center"/>
+            <w:hideMark/>
+          </w:tcPr>
+          <w:p>
+            <w:pPr>
+              <w:spacing w:after="0"/>
+              <w:jc w:val="center"/>
+              <w:rPr>
+                <w:rFonts w:cstheme="minorHAnsi"/>
+                <w:sz w:val="18"/>
+                <w:szCs w:val="18"/>
+              </w:rPr>
+            </w:pPr>
+            <w:r>
+              <w:rPr>
+                <w:rFonts w:cstheme="minorHAnsi"/>
+                <w:sz w:val="18"/>
+                <w:szCs w:val="18"/>
+              </w:rPr>
+              <w:t xml:space="preserve">Vérification </w:t>
+            </w:r>
+            <w:r>
+              <w:rPr>
+                <w:rFonts w:cstheme="minorHAnsi"/>
+                <w:sz w:val="18"/>
+                <w:szCs w:val="18"/>
+              </w:rPr>
+              <w:t>technologique</w:t>
+            </w:r>
+          </w:p>
+        </w:tc>
+      </w:tr>
+      <w:tr>
+        <w:trPr>
+          <w:trHeight w:val="25"/>
+        </w:trPr>
+        <w:tc>
+          <w:tcPr>
+            <w:tcW w:w="699" w:type="dxa"/>
+            <w:tcBorders>
+              <w:top w:val="single" w:sz="6" w:space="0" w:color="000000"/>
+              <w:left w:val="single" w:sz="8" w:space="0" w:color="FFFFFF"/>
+              <w:bottom w:val="single" w:sz="8" w:space="0" w:color="FFFFFF"/>
+              <w:right w:val="single" w:sz="8" w:space="0" w:color="FFFFFF"/>
+            </w:tcBorders>
+            <w:shd w:val="clear" w:color="auto" w:fill="8EAADB" w:themeFill="accent1" w:themeFillTint="99"/>
+            <w:tcMar>
+              <w:top w:w="100" w:type="dxa"/>
+              <w:left w:w="100" w:type="dxa"/>
+              <w:bottom w:w="100" w:type="dxa"/>
+              <w:right w:w="100" w:type="dxa"/>
+            </w:tcMar>
+            <w:hideMark/>
+          </w:tcPr>
+          <w:p>
+            <w:pPr>
+              <w:spacing w:after="0"/>
+              <w:jc w:val="center"/>
+              <w:rPr>
+                <w:rFonts w:cstheme="minorHAnsi"/>
+                <w:b/>
+                <w:sz w:val="18"/>
+                <w:szCs w:val="18"/>
+              </w:rPr>
+            </w:pPr>
+            <w:r>
+              <w:rPr>
+                <w:rFonts w:cstheme="minorHAnsi"/>
+                <w:b/>
+                <w:sz w:val="18"/>
+                <w:szCs w:val="18"/>
+              </w:rPr>
+              <w:t>FC</w:t>
+            </w:r>
+            <w:r>
+              <w:rPr>
+                <w:rFonts w:cstheme="minorHAnsi"/>
+                <w:b/>
+                <w:sz w:val="18"/>
+                <w:szCs w:val="18"/>
+              </w:rPr>
+              <w:t>3</w:t>
+            </w:r>
+          </w:p>
+        </w:tc>
+        <w:tc>
+          <w:tcPr>
+            <w:tcW w:w="4536" w:type="dxa"/>
+            <w:tcBorders>
+              <w:top w:val="single" w:sz="6" w:space="0" w:color="000000"/>
+              <w:left w:val="single" w:sz="6" w:space="0" w:color="000000"/>
+              <w:bottom w:val="single" w:sz="8" w:space="0" w:color="FFFFFF"/>
+              <w:right w:val="single" w:sz="8" w:space="0" w:color="FFFFFF"/>
+            </w:tcBorders>
+            <w:shd w:val="clear" w:color="auto" w:fill="8EAADB" w:themeFill="accent1" w:themeFillTint="99"/>
+            <w:tcMar>
+              <w:top w:w="100" w:type="dxa"/>
+              <w:left w:w="100" w:type="dxa"/>
+              <w:bottom w:w="100" w:type="dxa"/>
+              <w:right w:w="100" w:type="dxa"/>
+            </w:tcMar>
+            <w:vAlign w:val="center"/>
+            <w:hideMark/>
+          </w:tcPr>
+          <w:p>
+            <w:pPr>
+              <w:spacing w:after="0"/>
+              <w:rPr>
+                <w:rFonts w:cstheme="minorHAnsi"/>
+                <w:sz w:val="18"/>
+                <w:szCs w:val="18"/>
+              </w:rPr>
+            </w:pPr>
+            <w:r>
+              <w:rPr>
+                <w:rFonts w:cstheme="minorHAnsi"/>
+                <w:sz w:val="18"/>
+                <w:szCs w:val="18"/>
+              </w:rPr>
+              <w:t>Respecter le budget</w:t>
+            </w:r>
+          </w:p>
+        </w:tc>
+        <w:tc>
+          <w:tcPr>
+            <w:tcW w:w="3969" w:type="dxa"/>
+            <w:tcBorders>
+              <w:top w:val="single" w:sz="6" w:space="0" w:color="000000"/>
+              <w:left w:val="single" w:sz="6" w:space="0" w:color="000000"/>
+              <w:bottom w:val="single" w:sz="8" w:space="0" w:color="FFFFFF"/>
+              <w:right w:val="single" w:sz="8" w:space="0" w:color="FFFFFF"/>
+            </w:tcBorders>
+            <w:shd w:val="clear" w:color="auto" w:fill="8EAADB" w:themeFill="accent1" w:themeFillTint="99"/>
+            <w:tcMar>
+              <w:top w:w="100" w:type="dxa"/>
+              <w:left w:w="100" w:type="dxa"/>
+              <w:bottom w:w="100" w:type="dxa"/>
+              <w:right w:w="100" w:type="dxa"/>
+            </w:tcMar>
+            <w:vAlign w:val="center"/>
+            <w:hideMark/>
+          </w:tcPr>
+          <w:p>
+            <w:pPr>
+              <w:spacing w:after="0"/>
+              <w:jc w:val="center"/>
+              <w:rPr>
+                <w:rFonts w:cstheme="minorHAnsi"/>
+                <w:sz w:val="18"/>
+                <w:szCs w:val="18"/>
+              </w:rPr>
+            </w:pPr>
+            <w:r>
+              <w:rPr>
+                <w:rFonts w:cstheme="minorHAnsi"/>
+                <w:sz w:val="18"/>
+                <w:szCs w:val="18"/>
+              </w:rPr>
+              <w:t>Analyser les coûts</w:t>
+            </w:r>
+          </w:p>
+        </w:tc>
+        <w:tc>
+          <w:tcPr>
+            <w:tcW w:w="2126" w:type="dxa"/>
+            <w:tcBorders>
+              <w:top w:val="single" w:sz="6" w:space="0" w:color="000000"/>
+              <w:left w:val="single" w:sz="6" w:space="0" w:color="000000"/>
+              <w:bottom w:val="single" w:sz="8" w:space="0" w:color="FFFFFF"/>
+              <w:right w:val="single" w:sz="8" w:space="0" w:color="FFFFFF"/>
+            </w:tcBorders>
+            <w:shd w:val="clear" w:color="auto" w:fill="8EAADB" w:themeFill="accent1" w:themeFillTint="99"/>
+            <w:tcMar>
+              <w:top w:w="100" w:type="dxa"/>
+              <w:left w:w="100" w:type="dxa"/>
+              <w:bottom w:w="100" w:type="dxa"/>
+              <w:right w:w="100" w:type="dxa"/>
+            </w:tcMar>
+            <w:vAlign w:val="center"/>
+            <w:hideMark/>
+          </w:tcPr>
+          <w:p>
+            <w:pPr>
+              <w:spacing w:after="0"/>
+              <w:jc w:val="center"/>
+              <w:rPr>
+                <w:rFonts w:cstheme="minorHAnsi"/>
+                <w:sz w:val="18"/>
+                <w:szCs w:val="18"/>
+              </w:rPr>
+            </w:pPr>
+            <w:r>
+              <w:rPr>
+                <w:rFonts w:cstheme="minorHAnsi"/>
+                <w:sz w:val="18"/>
+                <w:szCs w:val="18"/>
+              </w:rPr>
+              <w:t>Calculer les coûts</w:t>
+            </w:r>
+          </w:p>
+        </w:tc>
+      </w:tr>
+      <w:tr>
+        <w:trPr>
+          <w:trHeight w:val="98"/>
+        </w:trPr>
+        <w:tc>
+          <w:tcPr>
+            <w:tcW w:w="699" w:type="dxa"/>
+            <w:tcBorders>
+              <w:top w:val="single" w:sz="6" w:space="0" w:color="000000"/>
+              <w:left w:val="single" w:sz="8" w:space="0" w:color="FFFFFF"/>
+              <w:bottom w:val="single" w:sz="8" w:space="0" w:color="FFFFFF"/>
+              <w:right w:val="single" w:sz="8" w:space="0" w:color="FFFFFF"/>
+            </w:tcBorders>
+            <w:shd w:val="clear" w:color="auto" w:fill="8EAADB" w:themeFill="accent1" w:themeFillTint="99"/>
+            <w:tcMar>
+              <w:top w:w="100" w:type="dxa"/>
+              <w:left w:w="100" w:type="dxa"/>
+              <w:bottom w:w="100" w:type="dxa"/>
+              <w:right w:w="100" w:type="dxa"/>
+            </w:tcMar>
+            <w:hideMark/>
+          </w:tcPr>
+          <w:p>
+            <w:pPr>
+              <w:spacing w:after="0"/>
+              <w:jc w:val="center"/>
+              <w:rPr>
+                <w:rFonts w:cstheme="minorHAnsi"/>
+                <w:b/>
+                <w:sz w:val="18"/>
+                <w:szCs w:val="18"/>
+              </w:rPr>
+            </w:pPr>
+            <w:r>
+              <w:rPr>
+                <w:rFonts w:cstheme="minorHAnsi"/>
+                <w:b/>
+                <w:sz w:val="18"/>
+                <w:szCs w:val="18"/>
+              </w:rPr>
+              <w:t>FC4</w:t>
+            </w:r>
+          </w:p>
+        </w:tc>
+        <w:tc>
+          <w:tcPr>
+            <w:tcW w:w="4536" w:type="dxa"/>
+            <w:tcBorders>
+              <w:top w:val="single" w:sz="6" w:space="0" w:color="000000"/>
+              <w:left w:val="single" w:sz="6" w:space="0" w:color="000000"/>
+              <w:bottom w:val="single" w:sz="8" w:space="0" w:color="FFFFFF"/>
+              <w:right w:val="single" w:sz="8" w:space="0" w:color="FFFFFF"/>
+            </w:tcBorders>
+            <w:shd w:val="clear" w:color="auto" w:fill="8EAADB" w:themeFill="accent1" w:themeFillTint="99"/>
+            <w:tcMar>
+              <w:top w:w="100" w:type="dxa"/>
+              <w:left w:w="100" w:type="dxa"/>
+              <w:bottom w:w="100" w:type="dxa"/>
+              <w:right w:w="100" w:type="dxa"/>
+            </w:tcMar>
+            <w:vAlign w:val="center"/>
+            <w:hideMark/>
+          </w:tcPr>
+          <w:p>
+            <w:pPr>
+              <w:spacing w:after="0"/>
+              <w:rPr>
+                <w:rFonts w:cstheme="minorHAnsi"/>
+                <w:sz w:val="18"/>
+                <w:szCs w:val="18"/>
+              </w:rPr>
+            </w:pPr>
+            <w:r>
+              <w:rPr>
+                <w:rFonts w:cstheme="minorHAnsi"/>
+                <w:sz w:val="18"/>
+                <w:szCs w:val="18"/>
+              </w:rPr>
+              <w:t>Respecter les délais</w:t>
+            </w:r>
+          </w:p>
+        </w:tc>
+        <w:tc>
+          <w:tcPr>
+            <w:tcW w:w="3969" w:type="dxa"/>
+            <w:tcBorders>
+              <w:top w:val="single" w:sz="6" w:space="0" w:color="000000"/>
+              <w:left w:val="single" w:sz="6" w:space="0" w:color="000000"/>
+              <w:bottom w:val="single" w:sz="8" w:space="0" w:color="FFFFFF"/>
+              <w:right w:val="single" w:sz="8" w:space="0" w:color="FFFFFF"/>
+            </w:tcBorders>
+            <w:shd w:val="clear" w:color="auto" w:fill="8EAADB" w:themeFill="accent1" w:themeFillTint="99"/>
+            <w:tcMar>
+              <w:top w:w="100" w:type="dxa"/>
+              <w:left w:w="100" w:type="dxa"/>
+              <w:bottom w:w="100" w:type="dxa"/>
+              <w:right w:w="100" w:type="dxa"/>
+            </w:tcMar>
+            <w:vAlign w:val="center"/>
+            <w:hideMark/>
+          </w:tcPr>
+          <w:p>
+            <w:pPr>
+              <w:spacing w:after="0"/>
+              <w:jc w:val="center"/>
+              <w:rPr>
+                <w:rFonts w:cstheme="minorHAnsi"/>
+                <w:sz w:val="18"/>
+                <w:szCs w:val="18"/>
+              </w:rPr>
+            </w:pPr>
+            <w:r>
+              <w:rPr>
+                <w:rFonts w:cstheme="minorHAnsi"/>
+                <w:sz w:val="18"/>
+                <w:szCs w:val="18"/>
+              </w:rPr>
+              <w:t>Vérifier les délais</w:t>
+            </w:r>
+          </w:p>
+        </w:tc>
+        <w:tc>
+          <w:tcPr>
+            <w:tcW w:w="2126" w:type="dxa"/>
+            <w:tcBorders>
+              <w:top w:val="single" w:sz="6" w:space="0" w:color="000000"/>
+              <w:left w:val="single" w:sz="6" w:space="0" w:color="000000"/>
+              <w:bottom w:val="single" w:sz="8" w:space="0" w:color="FFFFFF"/>
+              <w:right w:val="single" w:sz="8" w:space="0" w:color="FFFFFF"/>
+            </w:tcBorders>
+            <w:shd w:val="clear" w:color="auto" w:fill="8EAADB" w:themeFill="accent1" w:themeFillTint="99"/>
+            <w:tcMar>
+              <w:top w:w="100" w:type="dxa"/>
+              <w:left w:w="100" w:type="dxa"/>
+              <w:bottom w:w="100" w:type="dxa"/>
+              <w:right w:w="100" w:type="dxa"/>
+            </w:tcMar>
+            <w:vAlign w:val="center"/>
+            <w:hideMark/>
+          </w:tcPr>
+          <w:p>
+            <w:pPr>
+              <w:spacing w:after="0"/>
+              <w:jc w:val="center"/>
+              <w:rPr>
+                <w:rFonts w:cstheme="minorHAnsi"/>
+                <w:sz w:val="18"/>
+                <w:szCs w:val="18"/>
+              </w:rPr>
+            </w:pPr>
+            <w:r>
+              <w:rPr>
+                <w:rFonts w:cstheme="minorHAnsi"/>
+                <w:sz w:val="18"/>
+                <w:szCs w:val="18"/>
+              </w:rPr>
+              <w:t>Suivi des actions réalisées</w:t>
+            </w:r>
+          </w:p>
+        </w:tc>
+      </w:tr>
+    </w:tbl>
+    <w:p>
+      <w:pPr>
+        <w:pStyle w:val="Titre3"/>
+      </w:pPr>
+      <w:r>
+        <w:t>Tableau de fonction</w:t>
+      </w:r>
+    </w:p>
+    <w:p>
+      <w:pPr>
+        <w:rPr>
           <w:color w:val="2F5496" w:themeColor="accent1" w:themeShade="BF"/>
           <w:sz w:val="26"/>
           <w:szCs w:val="26"/>
@@ -4824,8 +6910,19 @@
     <w:p>
       <w:pPr>
         <w:pStyle w:val="Titre2"/>
+        <w:sectPr>
+          <w:pgSz w:w="16838" w:h="11906" w:orient="landscape"/>
+          <w:pgMar w:top="1418" w:right="1418" w:bottom="1418" w:left="1418" w:header="709" w:footer="709" w:gutter="0"/>
+          <w:cols w:space="708"/>
+          <w:docGrid w:linePitch="360"/>
+        </w:sectPr>
       </w:pPr>
       <w:bookmarkStart w:id="5" w:name="_Toc40090305"/>
+    </w:p>
+    <w:p>
+      <w:pPr>
+        <w:pStyle w:val="Titre2"/>
+      </w:pPr>
       <w:r>
         <w:lastRenderedPageBreak/>
         <w:t>Objectif du projet</w:t>
@@ -5566,7 +7663,23 @@
           <w:rFonts w:cstheme="minorHAnsi"/>
           <w:color w:val="000000"/>
         </w:rPr>
-        <w:t xml:space="preserve"> est le représentant du produit. Il porte le message et les besoins essentiels provenant du métier. Il connaît les fonctionnalités requises et pourra moduler la solution en fonction de la philosophie du client. Il aura pour rôle de prioriser les fonctionnalités ou évolutions les plus importantes pour la réponse aux besoins. C’est donc lui qui est en charge d’orienter vers la direction à prendre et d’amener un maximum de valeur ajoutée. </w:t>
+        <w:t xml:space="preserve"> est le représentant du produit. Il porte le message et les besoins essentiels provenant du métier. Il connaît les fonctionnalités requises et pourra moduler la solution en fonction de la philosophie du client. Il aura pour rôle de prioriser les fonctionnalités ou évolutions les plus importantes pour la réponse aux besoins. C’est donc lui qui </w:t>
+      </w:r>
+      <w:proofErr w:type="gramStart"/>
+      <w:r>
+        <w:rPr>
+          <w:rFonts w:cstheme="minorHAnsi"/>
+          <w:color w:val="000000"/>
+        </w:rPr>
+        <w:t>est en charge</w:t>
+      </w:r>
+      <w:proofErr w:type="gramEnd"/>
+      <w:r>
+        <w:rPr>
+          <w:rFonts w:cstheme="minorHAnsi"/>
+          <w:color w:val="000000"/>
+        </w:rPr>
+        <w:t xml:space="preserve"> d’orienter vers la direction à prendre et d’amener un maximum de valeur ajoutée. </w:t>
       </w:r>
     </w:p>
     <w:p>
@@ -5617,7 +7730,23 @@
           <w:rFonts w:cstheme="minorHAnsi"/>
           <w:color w:val="000000"/>
         </w:rPr>
-        <w:t>L’équipe de développement est l’atout technique dans un projet agile. Elle doit être autonome même si le Scrum master à un regard sur les méthodes appliquées. L’équipe de développement doit avoir une vision transverse pour respecter le concept d’agilité. Elle est souvent composée de 3 à 9 membres. Leurs métiers sont développeurs, testeurs ou analystes. L’équipe de développement est en charge de la conception du produit.</w:t>
+        <w:t xml:space="preserve">L’équipe de développement est l’atout technique dans un projet agile. Elle doit être autonome même si le Scrum master à un regard sur les méthodes appliquées. L’équipe de développement doit avoir une vision transverse pour respecter le concept d’agilité. Elle est souvent composée de 3 à 9 membres. Leurs métiers sont développeurs, testeurs ou analystes. L’équipe de développement </w:t>
+      </w:r>
+      <w:proofErr w:type="gramStart"/>
+      <w:r>
+        <w:rPr>
+          <w:rFonts w:cstheme="minorHAnsi"/>
+          <w:color w:val="000000"/>
+        </w:rPr>
+        <w:t>est en charge</w:t>
+      </w:r>
+      <w:proofErr w:type="gramEnd"/>
+      <w:r>
+        <w:rPr>
+          <w:rFonts w:cstheme="minorHAnsi"/>
+          <w:color w:val="000000"/>
+        </w:rPr>
+        <w:t xml:space="preserve"> de la conception du produit.</w:t>
       </w:r>
       <w:r>
         <w:rPr>
@@ -5692,7 +7821,7 @@
                     </pic:cNvPicPr>
                   </pic:nvPicPr>
                   <pic:blipFill>
-                    <a:blip r:embed="rId11" cstate="print">
+                    <a:blip r:embed="rId10" cstate="print">
                       <a:extLst>
                         <a:ext uri="{28A0092B-C50C-407E-A947-70E740481C1C}">
                           <a14:useLocalDpi xmlns:a14="http://schemas.microsoft.com/office/drawing/2010/main" val="0"/>
@@ -5911,35 +8040,55 @@
           <w:bCs/>
           <w:lang w:val="en-US"/>
         </w:rPr>
-        <w:t>Scrum Master :</w:t>
-      </w:r>
-      <w:r>
-        <w:rPr>
-          <w:lang w:val="en-US"/>
-        </w:rPr>
-        <w:t xml:space="preserve"> </w:t>
-      </w:r>
-      <w:r>
-        <w:rPr>
-          <w:lang w:val="en-US"/>
-        </w:rPr>
-        <w:t>Ulrich HASSED</w:t>
-      </w:r>
-    </w:p>
-    <w:p>
-      <w:pPr>
-        <w:rPr>
-          <w:lang w:val="en-US"/>
-        </w:rPr>
-      </w:pPr>
+        <w:t xml:space="preserve">Scrum </w:t>
+      </w:r>
+      <w:proofErr w:type="gramStart"/>
       <w:r>
         <w:rPr>
           <w:b/>
           <w:bCs/>
           <w:lang w:val="en-US"/>
         </w:rPr>
-        <w:t>Product Owner :</w:t>
-      </w:r>
+        <w:t>Master :</w:t>
+      </w:r>
+      <w:proofErr w:type="gramEnd"/>
+      <w:r>
+        <w:rPr>
+          <w:lang w:val="en-US"/>
+        </w:rPr>
+        <w:t xml:space="preserve"> </w:t>
+      </w:r>
+      <w:r>
+        <w:rPr>
+          <w:lang w:val="en-US"/>
+        </w:rPr>
+        <w:t>Ulrich HASSED</w:t>
+      </w:r>
+    </w:p>
+    <w:p>
+      <w:pPr>
+        <w:rPr>
+          <w:lang w:val="en-US"/>
+        </w:rPr>
+      </w:pPr>
+      <w:r>
+        <w:rPr>
+          <w:b/>
+          <w:bCs/>
+          <w:lang w:val="en-US"/>
+        </w:rPr>
+        <w:t xml:space="preserve">Product </w:t>
+      </w:r>
+      <w:proofErr w:type="gramStart"/>
+      <w:r>
+        <w:rPr>
+          <w:b/>
+          <w:bCs/>
+          <w:lang w:val="en-US"/>
+        </w:rPr>
+        <w:t>Owner :</w:t>
+      </w:r>
+      <w:proofErr w:type="gramEnd"/>
       <w:r>
         <w:rPr>
           <w:lang w:val="en-US"/>
@@ -6052,7 +8201,7 @@
                     <pic:cNvPicPr/>
                   </pic:nvPicPr>
                   <pic:blipFill rotWithShape="1">
-                    <a:blip r:embed="rId12">
+                    <a:blip r:embed="rId11">
                       <a:extLst>
                         <a:ext uri="{28A0092B-C50C-407E-A947-70E740481C1C}">
                           <a14:useLocalDpi xmlns:a14="http://schemas.microsoft.com/office/drawing/2010/main" val="0"/>
@@ -6170,7 +8319,7 @@
                     </pic:cNvPicPr>
                   </pic:nvPicPr>
                   <pic:blipFill rotWithShape="1">
-                    <a:blip r:embed="rId13">
+                    <a:blip r:embed="rId12">
                       <a:extLst>
                         <a:ext uri="{28A0092B-C50C-407E-A947-70E740481C1C}">
                           <a14:useLocalDpi xmlns:a14="http://schemas.microsoft.com/office/drawing/2010/main" val="0"/>
@@ -6289,7 +8438,7 @@
                     <pic:cNvPicPr/>
                   </pic:nvPicPr>
                   <pic:blipFill>
-                    <a:blip r:embed="rId14">
+                    <a:blip r:embed="rId13">
                       <a:extLst>
                         <a:ext uri="{28A0092B-C50C-407E-A947-70E740481C1C}">
                           <a14:useLocalDpi xmlns:a14="http://schemas.microsoft.com/office/drawing/2010/main" val="0"/>
@@ -6380,7 +8529,7 @@
                     <pic:cNvPicPr/>
                   </pic:nvPicPr>
                   <pic:blipFill>
-                    <a:blip r:embed="rId15">
+                    <a:blip r:embed="rId14">
                       <a:extLst>
                         <a:ext uri="{28A0092B-C50C-407E-A947-70E740481C1C}">
                           <a14:useLocalDpi xmlns:a14="http://schemas.microsoft.com/office/drawing/2010/main" val="0"/>
@@ -6461,7 +8610,7 @@
                     <pic:cNvPicPr/>
                   </pic:nvPicPr>
                   <pic:blipFill>
-                    <a:blip r:embed="rId16">
+                    <a:blip r:embed="rId15">
                       <a:extLst>
                         <a:ext uri="{28A0092B-C50C-407E-A947-70E740481C1C}">
                           <a14:useLocalDpi xmlns:a14="http://schemas.microsoft.com/office/drawing/2010/main" val="0"/>
@@ -8759,7 +10908,7 @@
                     <pic:cNvPicPr/>
                   </pic:nvPicPr>
                   <pic:blipFill>
-                    <a:blip r:embed="rId17"/>
+                    <a:blip r:embed="rId16"/>
                     <a:stretch>
                       <a:fillRect/>
                     </a:stretch>
@@ -9989,13 +12138,23 @@
         </w:rPr>
         <w:t>caractère spéciale</w:t>
       </w:r>
+      <w:proofErr w:type="gramStart"/>
       <w:r>
         <w:rPr>
           <w:rFonts w:cstheme="minorHAnsi"/>
           <w:color w:val="000000"/>
           <w:u w:color="000000"/>
         </w:rPr>
-        <w:t>(,;@…)</w:t>
+        <w:t>(,;</w:t>
+      </w:r>
+      <w:proofErr w:type="gramEnd"/>
+      <w:r>
+        <w:rPr>
+          <w:rFonts w:cstheme="minorHAnsi"/>
+          <w:color w:val="000000"/>
+          <w:u w:color="000000"/>
+        </w:rPr>
+        <w:t>@…)</w:t>
       </w:r>
     </w:p>
     <w:p>
@@ -10424,13 +12583,23 @@
         </w:rPr>
         <w:t>spéciale</w:t>
       </w:r>
+      <w:proofErr w:type="gramStart"/>
       <w:r>
         <w:rPr>
           <w:rFonts w:cstheme="minorHAnsi"/>
           <w:color w:val="000000"/>
           <w:u w:color="000000"/>
         </w:rPr>
-        <w:t>(,;@…).</w:t>
+        <w:t>(,;</w:t>
+      </w:r>
+      <w:proofErr w:type="gramEnd"/>
+      <w:r>
+        <w:rPr>
+          <w:rFonts w:cstheme="minorHAnsi"/>
+          <w:color w:val="000000"/>
+          <w:u w:color="000000"/>
+        </w:rPr>
+        <w:t>@…).</w:t>
       </w:r>
     </w:p>
     <w:p>
@@ -11514,7 +13683,7 @@
                     </pic:cNvPicPr>
                   </pic:nvPicPr>
                   <pic:blipFill>
-                    <a:blip r:embed="rId18">
+                    <a:blip r:embed="rId17">
                       <a:extLst>
                         <a:ext uri="{28A0092B-C50C-407E-A947-70E740481C1C}">
                           <a14:useLocalDpi xmlns:a14="http://schemas.microsoft.com/office/drawing/2010/main" val="0"/>
@@ -11633,7 +13802,7 @@
                     </pic:cNvPicPr>
                   </pic:nvPicPr>
                   <pic:blipFill>
-                    <a:blip r:embed="rId19" cstate="print">
+                    <a:blip r:embed="rId18" cstate="print">
                       <a:extLst>
                         <a:ext uri="{28A0092B-C50C-407E-A947-70E740481C1C}">
                           <a14:useLocalDpi xmlns:a14="http://schemas.microsoft.com/office/drawing/2010/main" val="0"/>
@@ -11812,7 +13981,7 @@
                     </pic:cNvPicPr>
                   </pic:nvPicPr>
                   <pic:blipFill>
-                    <a:blip r:embed="rId20">
+                    <a:blip r:embed="rId19">
                       <a:extLst>
                         <a:ext uri="{28A0092B-C50C-407E-A947-70E740481C1C}">
                           <a14:useLocalDpi xmlns:a14="http://schemas.microsoft.com/office/drawing/2010/main" val="0"/>
@@ -11865,7 +14034,7 @@
                     </pic:cNvPicPr>
                   </pic:nvPicPr>
                   <pic:blipFill>
-                    <a:blip r:embed="rId21">
+                    <a:blip r:embed="rId20">
                       <a:extLst>
                         <a:ext uri="{28A0092B-C50C-407E-A947-70E740481C1C}">
                           <a14:useLocalDpi xmlns:a14="http://schemas.microsoft.com/office/drawing/2010/main" val="0"/>
@@ -11981,7 +14150,7 @@
                     </pic:cNvPicPr>
                   </pic:nvPicPr>
                   <pic:blipFill>
-                    <a:blip r:embed="rId22" cstate="print">
+                    <a:blip r:embed="rId21" cstate="print">
                       <a:extLst>
                         <a:ext uri="{28A0092B-C50C-407E-A947-70E740481C1C}">
                           <a14:useLocalDpi xmlns:a14="http://schemas.microsoft.com/office/drawing/2010/main" val="0"/>
@@ -12122,7 +14291,7 @@
                     </pic:cNvPicPr>
                   </pic:nvPicPr>
                   <pic:blipFill>
-                    <a:blip r:embed="rId23" cstate="print">
+                    <a:blip r:embed="rId22" cstate="print">
                       <a:extLst>
                         <a:ext uri="{28A0092B-C50C-407E-A947-70E740481C1C}">
                           <a14:useLocalDpi xmlns:a14="http://schemas.microsoft.com/office/drawing/2010/main" val="0"/>
@@ -12312,7 +14481,7 @@
                     </pic:cNvPicPr>
                   </pic:nvPicPr>
                   <pic:blipFill>
-                    <a:blip r:embed="rId24">
+                    <a:blip r:embed="rId23">
                       <a:extLst>
                         <a:ext uri="{28A0092B-C50C-407E-A947-70E740481C1C}">
                           <a14:useLocalDpi xmlns:a14="http://schemas.microsoft.com/office/drawing/2010/main" val="0"/>
@@ -12407,7 +14576,7 @@
                     </pic:cNvPicPr>
                   </pic:nvPicPr>
                   <pic:blipFill>
-                    <a:blip r:embed="rId25" cstate="print">
+                    <a:blip r:embed="rId24" cstate="print">
                       <a:extLst>
                         <a:ext uri="{28A0092B-C50C-407E-A947-70E740481C1C}">
                           <a14:useLocalDpi xmlns:a14="http://schemas.microsoft.com/office/drawing/2010/main" val="0"/>
@@ -12480,31 +14649,30 @@
       <w:bookmarkEnd w:id="36"/>
     </w:p>
     <w:p>
-      <w:r>
+      <w:pPr>
         <w:rPr>
           <w:noProof/>
         </w:rPr>
+      </w:pPr>
+    </w:p>
+    <w:p>
+      <w:r>
+        <w:rPr>
+          <w:noProof/>
+        </w:rPr>
         <w:drawing>
-          <wp:anchor distT="0" distB="0" distL="114300" distR="114300" simplePos="0" relativeHeight="251686912" behindDoc="1" locked="0" layoutInCell="1" allowOverlap="1" wp14:anchorId="10EAC7EF" wp14:editId="0E465B6E">
+          <wp:anchor distT="0" distB="0" distL="114300" distR="114300" simplePos="0" relativeHeight="251700224" behindDoc="0" locked="0" layoutInCell="1" allowOverlap="1" wp14:anchorId="158D4775" wp14:editId="61100F80">
             <wp:simplePos x="0" y="0"/>
-            <wp:positionH relativeFrom="page">
-              <wp:align>right</wp:align>
+            <wp:positionH relativeFrom="margin">
+              <wp:align>center</wp:align>
             </wp:positionH>
             <wp:positionV relativeFrom="paragraph">
-              <wp:posOffset>480612</wp:posOffset>
+              <wp:posOffset>454660</wp:posOffset>
             </wp:positionV>
-            <wp:extent cx="7563238" cy="3999506"/>
-            <wp:effectExtent l="0" t="0" r="0" b="1270"/>
-            <wp:wrapTight wrapText="bothSides">
-              <wp:wrapPolygon edited="0">
-                <wp:start x="0" y="0"/>
-                <wp:lineTo x="0" y="21504"/>
-                <wp:lineTo x="21546" y="21504"/>
-                <wp:lineTo x="21546" y="0"/>
-                <wp:lineTo x="0" y="0"/>
-              </wp:wrapPolygon>
-            </wp:wrapTight>
-            <wp:docPr id="12" name="Image 12"/>
+            <wp:extent cx="7018655" cy="4229100"/>
+            <wp:effectExtent l="0" t="0" r="0" b="0"/>
+            <wp:wrapTopAndBottom/>
+            <wp:docPr id="48" name="Image 48"/>
             <wp:cNvGraphicFramePr>
               <a:graphicFrameLocks xmlns:a="http://schemas.openxmlformats.org/drawingml/2006/main" noChangeAspect="1"/>
             </wp:cNvGraphicFramePr>
@@ -12516,20 +14684,20 @@
                     <pic:cNvPicPr/>
                   </pic:nvPicPr>
                   <pic:blipFill rotWithShape="1">
-                    <a:blip r:embed="rId26">
+                    <a:blip r:embed="rId25">
                       <a:extLst>
                         <a:ext uri="{28A0092B-C50C-407E-A947-70E740481C1C}">
                           <a14:useLocalDpi xmlns:a14="http://schemas.microsoft.com/office/drawing/2010/main" val="0"/>
                         </a:ext>
                       </a:extLst>
                     </a:blip>
-                    <a:srcRect l="8290" t="8608" r="4445" b="6953"/>
+                    <a:srcRect l="3929" r="5995" b="4782"/>
                     <a:stretch/>
                   </pic:blipFill>
                   <pic:spPr bwMode="auto">
                     <a:xfrm>
                       <a:off x="0" y="0"/>
-                      <a:ext cx="7563238" cy="3999506"/>
+                      <a:ext cx="7018655" cy="4229100"/>
                     </a:xfrm>
                     <a:prstGeom prst="rect">
                       <a:avLst/>
@@ -12546,14 +14714,20 @@
                 </pic:pic>
               </a:graphicData>
             </a:graphic>
-            <wp14:sizeRelH relativeFrom="margin">
+            <wp14:sizeRelH relativeFrom="page">
               <wp14:pctWidth>0</wp14:pctWidth>
             </wp14:sizeRelH>
-            <wp14:sizeRelV relativeFrom="margin">
+            <wp14:sizeRelV relativeFrom="page">
               <wp14:pctHeight>0</wp14:pctHeight>
             </wp14:sizeRelV>
           </wp:anchor>
         </w:drawing>
+      </w:r>
+      <w:r>
+        <w:rPr>
+          <w:noProof/>
+        </w:rPr>
+        <w:t xml:space="preserve"> </w:t>
       </w:r>
       <w:r>
         <w:t>Ce MCD a pour but de définir l’architecture de notre base de données allant accueillir toutes les information présentes dans l’application</w:t>
@@ -16292,7 +18466,7 @@
                     </pic:cNvPicPr>
                   </pic:nvPicPr>
                   <pic:blipFill>
-                    <a:blip r:embed="rId27">
+                    <a:blip r:embed="rId26">
                       <a:extLst>
                         <a:ext uri="{28A0092B-C50C-407E-A947-70E740481C1C}">
                           <a14:useLocalDpi xmlns:a14="http://schemas.microsoft.com/office/drawing/2010/main" val="0"/>
@@ -17991,7 +20165,7 @@
                     <pic:cNvPicPr/>
                   </pic:nvPicPr>
                   <pic:blipFill>
-                    <a:blip r:embed="rId28" cstate="print">
+                    <a:blip r:embed="rId27" cstate="print">
                       <a:extLst>
                         <a:ext uri="{28A0092B-C50C-407E-A947-70E740481C1C}">
                           <a14:useLocalDpi xmlns:a14="http://schemas.microsoft.com/office/drawing/2010/main" val="0"/>
@@ -18087,7 +20261,7 @@
                     <pic:cNvPicPr/>
                   </pic:nvPicPr>
                   <pic:blipFill>
-                    <a:blip r:embed="rId29"/>
+                    <a:blip r:embed="rId28"/>
                     <a:stretch>
                       <a:fillRect/>
                     </a:stretch>
@@ -19431,7 +21605,7 @@
                   <wp:cNvGraphicFramePr/>
                   <a:graphic xmlns:a="http://schemas.openxmlformats.org/drawingml/2006/main">
                     <a:graphicData uri="http://schemas.openxmlformats.org/drawingml/2006/chart">
-                      <c:chart xmlns:c="http://schemas.openxmlformats.org/drawingml/2006/chart" xmlns:r="http://schemas.openxmlformats.org/officeDocument/2006/relationships" r:id="rId30"/>
+                      <c:chart xmlns:c="http://schemas.openxmlformats.org/drawingml/2006/chart" xmlns:r="http://schemas.openxmlformats.org/officeDocument/2006/relationships" r:id="rId29"/>
                     </a:graphicData>
                   </a:graphic>
                 </wp:inline>
@@ -19517,7 +21691,7 @@
                     <pic:cNvPicPr/>
                   </pic:nvPicPr>
                   <pic:blipFill>
-                    <a:blip r:embed="rId31">
+                    <a:blip r:embed="rId30">
                       <a:extLst>
                         <a:ext uri="{28A0092B-C50C-407E-A947-70E740481C1C}">
                           <a14:useLocalDpi xmlns:a14="http://schemas.microsoft.com/office/drawing/2010/main" val="0"/>
@@ -19831,7 +22005,7 @@
                           </pic:cNvPicPr>
                         </pic:nvPicPr>
                         <pic:blipFill>
-                          <a:blip r:embed="rId32" cstate="print">
+                          <a:blip r:embed="rId31" cstate="print">
                             <a:extLst>
                               <a:ext uri="{28A0092B-C50C-407E-A947-70E740481C1C}">
                                 <a14:useLocalDpi xmlns:a14="http://schemas.microsoft.com/office/drawing/2010/main" val="0"/>
@@ -19917,7 +22091,7 @@
                           </pic:cNvPicPr>
                         </pic:nvPicPr>
                         <pic:blipFill>
-                          <a:blip r:embed="rId33" cstate="print">
+                          <a:blip r:embed="rId32" cstate="print">
                             <a:extLst>
                               <a:ext uri="{28A0092B-C50C-407E-A947-70E740481C1C}">
                                 <a14:useLocalDpi xmlns:a14="http://schemas.microsoft.com/office/drawing/2010/main" val="0"/>
@@ -20053,7 +22227,7 @@
                           </pic:cNvPicPr>
                         </pic:nvPicPr>
                         <pic:blipFill>
-                          <a:blip r:embed="rId34" cstate="print">
+                          <a:blip r:embed="rId33" cstate="print">
                             <a:extLst>
                               <a:ext uri="{28A0092B-C50C-407E-A947-70E740481C1C}">
                                 <a14:useLocalDpi xmlns:a14="http://schemas.microsoft.com/office/drawing/2010/main" val="0"/>
@@ -20139,7 +22313,7 @@
                           </pic:cNvPicPr>
                         </pic:nvPicPr>
                         <pic:blipFill>
-                          <a:blip r:embed="rId35" cstate="print">
+                          <a:blip r:embed="rId34" cstate="print">
                             <a:extLst>
                               <a:ext uri="{28A0092B-C50C-407E-A947-70E740481C1C}">
                                 <a14:useLocalDpi xmlns:a14="http://schemas.microsoft.com/office/drawing/2010/main" val="0"/>
@@ -20275,7 +22449,7 @@
                           </pic:cNvPicPr>
                         </pic:nvPicPr>
                         <pic:blipFill>
-                          <a:blip r:embed="rId36" cstate="print">
+                          <a:blip r:embed="rId35" cstate="print">
                             <a:extLst>
                               <a:ext uri="{28A0092B-C50C-407E-A947-70E740481C1C}">
                                 <a14:useLocalDpi xmlns:a14="http://schemas.microsoft.com/office/drawing/2010/main" val="0"/>
@@ -20361,7 +22535,7 @@
                           </pic:cNvPicPr>
                         </pic:nvPicPr>
                         <pic:blipFill>
-                          <a:blip r:embed="rId37" cstate="print">
+                          <a:blip r:embed="rId36" cstate="print">
                             <a:extLst>
                               <a:ext uri="{28A0092B-C50C-407E-A947-70E740481C1C}">
                                 <a14:useLocalDpi xmlns:a14="http://schemas.microsoft.com/office/drawing/2010/main" val="0"/>
@@ -20497,7 +22671,7 @@
                           </pic:cNvPicPr>
                         </pic:nvPicPr>
                         <pic:blipFill>
-                          <a:blip r:embed="rId38" cstate="print">
+                          <a:blip r:embed="rId37" cstate="print">
                             <a:extLst>
                               <a:ext uri="{28A0092B-C50C-407E-A947-70E740481C1C}">
                                 <a14:useLocalDpi xmlns:a14="http://schemas.microsoft.com/office/drawing/2010/main" val="0"/>
@@ -20589,7 +22763,7 @@
                           </pic:cNvPicPr>
                         </pic:nvPicPr>
                         <pic:blipFill>
-                          <a:blip r:embed="rId39" cstate="print">
+                          <a:blip r:embed="rId38" cstate="print">
                             <a:extLst>
                               <a:ext uri="{28A0092B-C50C-407E-A947-70E740481C1C}">
                                 <a14:useLocalDpi xmlns:a14="http://schemas.microsoft.com/office/drawing/2010/main" val="0"/>
@@ -20741,7 +22915,7 @@
                           </pic:cNvPicPr>
                         </pic:nvPicPr>
                         <pic:blipFill>
-                          <a:blip r:embed="rId40" cstate="print">
+                          <a:blip r:embed="rId39" cstate="print">
                             <a:extLst>
                               <a:ext uri="{28A0092B-C50C-407E-A947-70E740481C1C}">
                                 <a14:useLocalDpi xmlns:a14="http://schemas.microsoft.com/office/drawing/2010/main" val="0"/>
@@ -20821,7 +22995,7 @@
                           </pic:cNvPicPr>
                         </pic:nvPicPr>
                         <pic:blipFill>
-                          <a:blip r:embed="rId41" cstate="print">
+                          <a:blip r:embed="rId40" cstate="print">
                             <a:extLst>
                               <a:ext uri="{28A0092B-C50C-407E-A947-70E740481C1C}">
                                 <a14:useLocalDpi xmlns:a14="http://schemas.microsoft.com/office/drawing/2010/main" val="0"/>
@@ -20925,7 +23099,7 @@
                     <pic:cNvPicPr/>
                   </pic:nvPicPr>
                   <pic:blipFill>
-                    <a:blip r:embed="rId42" cstate="print">
+                    <a:blip r:embed="rId41" cstate="print">
                       <a:extLst>
                         <a:ext uri="{28A0092B-C50C-407E-A947-70E740481C1C}">
                           <a14:useLocalDpi xmlns:a14="http://schemas.microsoft.com/office/drawing/2010/main" val="0"/>
@@ -20982,7 +23156,7 @@
                     <pic:cNvPicPr/>
                   </pic:nvPicPr>
                   <pic:blipFill>
-                    <a:blip r:embed="rId43" cstate="print">
+                    <a:blip r:embed="rId42" cstate="print">
                       <a:extLst>
                         <a:ext uri="{28A0092B-C50C-407E-A947-70E740481C1C}">
                           <a14:useLocalDpi xmlns:a14="http://schemas.microsoft.com/office/drawing/2010/main" val="0"/>
@@ -21050,7 +23224,7 @@
                     <pic:cNvPicPr/>
                   </pic:nvPicPr>
                   <pic:blipFill>
-                    <a:blip r:embed="rId44" cstate="print">
+                    <a:blip r:embed="rId43" cstate="print">
                       <a:extLst>
                         <a:ext uri="{28A0092B-C50C-407E-A947-70E740481C1C}">
                           <a14:useLocalDpi xmlns:a14="http://schemas.microsoft.com/office/drawing/2010/main" val="0"/>
@@ -21109,7 +23283,7 @@
                     <pic:cNvPicPr/>
                   </pic:nvPicPr>
                   <pic:blipFill>
-                    <a:blip r:embed="rId45" cstate="print">
+                    <a:blip r:embed="rId44" cstate="print">
                       <a:extLst>
                         <a:ext uri="{28A0092B-C50C-407E-A947-70E740481C1C}">
                           <a14:useLocalDpi xmlns:a14="http://schemas.microsoft.com/office/drawing/2010/main" val="0"/>
@@ -21173,7 +23347,7 @@
                     <pic:cNvPicPr/>
                   </pic:nvPicPr>
                   <pic:blipFill>
-                    <a:blip r:embed="rId46">
+                    <a:blip r:embed="rId45">
                       <a:extLst>
                         <a:ext uri="{28A0092B-C50C-407E-A947-70E740481C1C}">
                           <a14:useLocalDpi xmlns:a14="http://schemas.microsoft.com/office/drawing/2010/main" val="0"/>
@@ -21271,7 +23445,7 @@
                     <pic:cNvPicPr/>
                   </pic:nvPicPr>
                   <pic:blipFill>
-                    <a:blip r:embed="rId47" cstate="print">
+                    <a:blip r:embed="rId46" cstate="print">
                       <a:extLst>
                         <a:ext uri="{28A0092B-C50C-407E-A947-70E740481C1C}">
                           <a14:useLocalDpi xmlns:a14="http://schemas.microsoft.com/office/drawing/2010/main" val="0"/>
@@ -21339,7 +23513,7 @@
                     <pic:cNvPicPr/>
                   </pic:nvPicPr>
                   <pic:blipFill>
-                    <a:blip r:embed="rId48">
+                    <a:blip r:embed="rId47">
                       <a:extLst>
                         <a:ext uri="{28A0092B-C50C-407E-A947-70E740481C1C}">
                           <a14:useLocalDpi xmlns:a14="http://schemas.microsoft.com/office/drawing/2010/main" val="0"/>
@@ -21554,9 +23728,17 @@
         <w:t xml:space="preserve"> </w:t>
       </w:r>
       <w:r>
-        <w:t xml:space="preserve">mysql://{Nom utilisateur} :{Mot de passe </w:t>
-      </w:r>
-      <w:hyperlink r:id="rId49" w:history="1">
+        <w:t>mysql:/</w:t>
+      </w:r>
+      <w:proofErr w:type="gramStart"/>
+      <w:r>
+        <w:t>/{</w:t>
+      </w:r>
+      <w:proofErr w:type="gramEnd"/>
+      <w:r>
+        <w:t xml:space="preserve">Nom utilisateur} :{Mot de passe </w:t>
+      </w:r>
+      <w:hyperlink r:id="rId48" w:history="1">
         <w:r>
           <w:rPr>
             <w:rStyle w:val="Lienhypertexte"/>
@@ -21632,8 +23814,13 @@
         <w:t xml:space="preserve"> bin/console </w:t>
       </w:r>
       <w:proofErr w:type="spellStart"/>
-      <w:r>
-        <w:t>doctrine:schema:update</w:t>
+      <w:proofErr w:type="gramStart"/>
+      <w:r>
+        <w:t>doctrine:schema</w:t>
+      </w:r>
+      <w:proofErr w:type="gramEnd"/>
+      <w:r>
+        <w:t>:update</w:t>
       </w:r>
       <w:proofErr w:type="spellEnd"/>
       <w:r>
@@ -21693,10 +23880,12 @@
         <w:t xml:space="preserve"> bin/console </w:t>
       </w:r>
       <w:proofErr w:type="spellStart"/>
+      <w:proofErr w:type="gramStart"/>
       <w:r>
         <w:t>server:run</w:t>
       </w:r>
       <w:proofErr w:type="spellEnd"/>
+      <w:proofErr w:type="gramEnd"/>
       <w:r>
         <w:t>`</w:t>
       </w:r>
@@ -21713,7 +23902,7 @@
 </file>
 
 <file path=word/numbering.xml><?xml version="1.0" encoding="utf-8"?>
-<w:numbering xmlns:wpc="http://schemas.microsoft.com/office/word/2010/wordprocessingCanvas" xmlns:cx="http://schemas.microsoft.com/office/drawing/2014/chartex" xmlns:cx1="http://schemas.microsoft.com/office/drawing/2015/9/8/chartex" xmlns:cx2="http://schemas.microsoft.com/office/drawing/2015/10/21/chartex" xmlns:cx3="http://schemas.microsoft.com/office/drawing/2016/5/9/chartex" xmlns:cx4="http://schemas.microsoft.com/office/drawing/2016/5/10/chartex" xmlns:cx5="http://schemas.microsoft.com/office/drawing/2016/5/11/chartex" xmlns:cx6="http://schemas.microsoft.com/office/drawing/2016/5/12/chartex" xmlns:cx7="http://schemas.microsoft.com/office/drawing/2016/5/13/chartex" xmlns:cx8="http://schemas.microsoft.com/office/drawing/2016/5/14/chartex" xmlns:mc="http://schemas.openxmlformats.org/markup-compatibility/2006" xmlns:aink="http://schemas.microsoft.com/office/drawing/2016/ink" xmlns:am3d="http://schemas.microsoft.com/office/drawing/2017/model3d" xmlns:o="urn:schemas-microsoft-com:office:office" xmlns:r="http://schemas.openxmlformats.org/officeDocument/2006/relationships" xmlns:m="http://schemas.openxmlformats.org/officeDocument/2006/math" xmlns:v="urn:schemas-microsoft-com:vml" xmlns:wp14="http://schemas.microsoft.com/office/word/2010/wordprocessingDrawing" xmlns:wp="http://schemas.openxmlformats.org/drawingml/2006/wordprocessingDrawing" xmlns:w10="urn:schemas-microsoft-com:office:word" xmlns:w="http://schemas.openxmlformats.org/wordprocessingml/2006/main" xmlns:w14="http://schemas.microsoft.com/office/word/2010/wordml" xmlns:w15="http://schemas.microsoft.com/office/word/2012/wordml" xmlns:w16cid="http://schemas.microsoft.com/office/word/2016/wordml/cid" xmlns:w16se="http://schemas.microsoft.com/office/word/2015/wordml/symex" xmlns:wpg="http://schemas.microsoft.com/office/word/2010/wordprocessingGroup" xmlns:wpi="http://schemas.microsoft.com/office/word/2010/wordprocessingInk" xmlns:wne="http://schemas.microsoft.com/office/word/2006/wordml" xmlns:wps="http://schemas.microsoft.com/office/word/2010/wordprocessingShape" mc:Ignorable="w14 w15 w16se w16cid wp14">
+<w:numbering xmlns:wpc="http://schemas.microsoft.com/office/word/2010/wordprocessingCanvas" xmlns:cx="http://schemas.microsoft.com/office/drawing/2014/chartex" xmlns:cx1="http://schemas.microsoft.com/office/drawing/2015/9/8/chartex" xmlns:cx2="http://schemas.microsoft.com/office/drawing/2015/10/21/chartex" xmlns:cx3="http://schemas.microsoft.com/office/drawing/2016/5/9/chartex" xmlns:cx4="http://schemas.microsoft.com/office/drawing/2016/5/10/chartex" xmlns:cx5="http://schemas.microsoft.com/office/drawing/2016/5/11/chartex" xmlns:cx6="http://schemas.microsoft.com/office/drawing/2016/5/12/chartex" xmlns:cx7="http://schemas.microsoft.com/office/drawing/2016/5/13/chartex" xmlns:cx8="http://schemas.microsoft.com/office/drawing/2016/5/14/chartex" xmlns:mc="http://schemas.openxmlformats.org/markup-compatibility/2006" xmlns:aink="http://schemas.microsoft.com/office/drawing/2016/ink" xmlns:am3d="http://schemas.microsoft.com/office/drawing/2017/model3d" xmlns:o="urn:schemas-microsoft-com:office:office" xmlns:r="http://schemas.openxmlformats.org/officeDocument/2006/relationships" xmlns:m="http://schemas.openxmlformats.org/officeDocument/2006/math" xmlns:v="urn:schemas-microsoft-com:vml" xmlns:wp14="http://schemas.microsoft.com/office/word/2010/wordprocessingDrawing" xmlns:wp="http://schemas.openxmlformats.org/drawingml/2006/wordprocessingDrawing" xmlns:w10="urn:schemas-microsoft-com:office:word" xmlns:w="http://schemas.openxmlformats.org/wordprocessingml/2006/main" xmlns:w14="http://schemas.microsoft.com/office/word/2010/wordml" xmlns:w15="http://schemas.microsoft.com/office/word/2012/wordml" xmlns:w16cex="http://schemas.microsoft.com/office/word/2018/wordml/cex" xmlns:w16cid="http://schemas.microsoft.com/office/word/2016/wordml/cid" xmlns:w16="http://schemas.microsoft.com/office/word/2018/wordml" xmlns:w16se="http://schemas.microsoft.com/office/word/2015/wordml/symex" xmlns:wpg="http://schemas.microsoft.com/office/word/2010/wordprocessingGroup" xmlns:wpi="http://schemas.microsoft.com/office/word/2010/wordprocessingInk" xmlns:wne="http://schemas.microsoft.com/office/word/2006/wordml" xmlns:wps="http://schemas.microsoft.com/office/word/2010/wordprocessingShape" mc:Ignorable="w14 w15 w16se w16cid w16 w16cex wp14">
   <w:abstractNum w:abstractNumId="0" w15:restartNumberingAfterBreak="0">
     <w:nsid w:val="00000001"/>
     <w:multiLevelType w:val="hybridMultilevel"/>
@@ -23612,7 +25801,7 @@
 </file>
 
 <file path=word/styles.xml><?xml version="1.0" encoding="utf-8"?>
-<w:styles xmlns:mc="http://schemas.openxmlformats.org/markup-compatibility/2006" xmlns:r="http://schemas.openxmlformats.org/officeDocument/2006/relationships" xmlns:w="http://schemas.openxmlformats.org/wordprocessingml/2006/main" xmlns:w14="http://schemas.microsoft.com/office/word/2010/wordml" xmlns:w15="http://schemas.microsoft.com/office/word/2012/wordml" xmlns:w16cid="http://schemas.microsoft.com/office/word/2016/wordml/cid" xmlns:w16se="http://schemas.microsoft.com/office/word/2015/wordml/symex" mc:Ignorable="w14 w15 w16se w16cid">
+<w:styles xmlns:mc="http://schemas.openxmlformats.org/markup-compatibility/2006" xmlns:r="http://schemas.openxmlformats.org/officeDocument/2006/relationships" xmlns:w="http://schemas.openxmlformats.org/wordprocessingml/2006/main" xmlns:w14="http://schemas.microsoft.com/office/word/2010/wordml" xmlns:w15="http://schemas.microsoft.com/office/word/2012/wordml" xmlns:w16cex="http://schemas.microsoft.com/office/word/2018/wordml/cex" xmlns:w16cid="http://schemas.microsoft.com/office/word/2016/wordml/cid" xmlns:w16="http://schemas.microsoft.com/office/word/2018/wordml" xmlns:w16se="http://schemas.microsoft.com/office/word/2015/wordml/symex" mc:Ignorable="w14 w15 w16se w16cid w16 w16cex">
   <w:docDefaults>
     <w:rPrDefault>
       <w:rPr>
@@ -25595,7 +27784,7 @@
 </file>
 
 <file path=customXml/itemProps1.xml><?xml version="1.0" encoding="utf-8"?>
-<ds:datastoreItem xmlns:ds="http://schemas.openxmlformats.org/officeDocument/2006/customXml" ds:itemID="{2506E5A1-88C6-460A-83C2-934FCF72423F}">
+<ds:datastoreItem xmlns:ds="http://schemas.openxmlformats.org/officeDocument/2006/customXml" ds:itemID="{1A440188-AC36-47FF-861D-6CBF04040E1F}">
   <ds:schemaRefs>
     <ds:schemaRef ds:uri="http://schemas.openxmlformats.org/officeDocument/2006/bibliography"/>
   </ds:schemaRefs>

</xml_diff>

<commit_message>
Ajout UML : séquence création de plan
</commit_message>
<xml_diff>
--- a/LIVRABLE-4/Livrable 4.docx
+++ b/LIVRABLE-4/Livrable 4.docx
@@ -14162,6 +14162,108 @@
       </w:r>
     </w:p>
     <w:p/>
+    <w:p/>
+    <w:p/>
+    <w:p/>
+    <w:p/>
+    <w:p/>
+    <w:p>
+      <w:pPr>
+        <w:pStyle w:val="Titre3"/>
+        <w:rPr>
+          <w:b/>
+          <w:bCs/>
+          <w:u w:val="single"/>
+        </w:rPr>
+      </w:pPr>
+      <w:r>
+        <w:lastRenderedPageBreak/>
+        <w:t xml:space="preserve">Diagramme </w:t>
+      </w:r>
+      <w:r>
+        <w:t>de séquence : Création d’un plan</w:t>
+      </w:r>
+    </w:p>
+    <w:p>
+      <w:pPr>
+        <w:rPr>
+          <w:b/>
+          <w:bCs/>
+        </w:rPr>
+      </w:pPr>
+      <w:r>
+        <w:rPr>
+          <w:noProof/>
+        </w:rPr>
+        <w:drawing>
+          <wp:inline distT="0" distB="0" distL="0" distR="0" wp14:anchorId="58470219" wp14:editId="37285672">
+            <wp:extent cx="5322570" cy="3933825"/>
+            <wp:effectExtent l="0" t="0" r="0" b="9525"/>
+            <wp:docPr id="4" name="Image 4"/>
+            <wp:cNvGraphicFramePr>
+              <a:graphicFrameLocks xmlns:a="http://schemas.openxmlformats.org/drawingml/2006/main" noChangeAspect="1"/>
+            </wp:cNvGraphicFramePr>
+            <a:graphic xmlns:a="http://schemas.openxmlformats.org/drawingml/2006/main">
+              <a:graphicData uri="http://schemas.openxmlformats.org/drawingml/2006/picture">
+                <pic:pic xmlns:pic="http://schemas.openxmlformats.org/drawingml/2006/picture">
+                  <pic:nvPicPr>
+                    <pic:cNvPr id="0" name="Picture 7"/>
+                    <pic:cNvPicPr>
+                      <a:picLocks noChangeAspect="1" noChangeArrowheads="1"/>
+                    </pic:cNvPicPr>
+                  </pic:nvPicPr>
+                  <pic:blipFill>
+                    <a:blip r:embed="rId24">
+                      <a:extLst>
+                        <a:ext uri="{28A0092B-C50C-407E-A947-70E740481C1C}">
+                          <a14:useLocalDpi xmlns:a14="http://schemas.microsoft.com/office/drawing/2010/main" val="0"/>
+                        </a:ext>
+                      </a:extLst>
+                    </a:blip>
+                    <a:srcRect/>
+                    <a:stretch>
+                      <a:fillRect/>
+                    </a:stretch>
+                  </pic:blipFill>
+                  <pic:spPr bwMode="auto">
+                    <a:xfrm>
+                      <a:off x="0" y="0"/>
+                      <a:ext cx="5322570" cy="3933825"/>
+                    </a:xfrm>
+                    <a:prstGeom prst="rect">
+                      <a:avLst/>
+                    </a:prstGeom>
+                    <a:noFill/>
+                    <a:ln>
+                      <a:noFill/>
+                    </a:ln>
+                  </pic:spPr>
+                </pic:pic>
+              </a:graphicData>
+            </a:graphic>
+          </wp:inline>
+        </w:drawing>
+      </w:r>
+    </w:p>
+    <w:p>
+      <w:pPr>
+        <w:rPr>
+          <w:b/>
+          <w:bCs/>
+        </w:rPr>
+      </w:pPr>
+    </w:p>
+    <w:p>
+      <w:r>
+        <w:t>Sur le diagramme de séquence suivant nous pouvons observer le scénario type de la création d’un devis.</w:t>
+      </w:r>
+    </w:p>
+    <w:p>
+      <w:r>
+        <w:t>L’utilisateur, après avoir accédé à la page de configuration des plans, créé un plan auquel il associera un ou plusieurs modules avant de valider provoquant la génération d’un devis.</w:t>
+      </w:r>
+    </w:p>
+    <w:p/>
     <w:p>
       <w:pPr>
         <w:rPr>
@@ -14192,6 +14294,7 @@
       </w:pPr>
       <w:bookmarkStart w:id="35" w:name="_Toc40090328"/>
       <w:r>
+        <w:lastRenderedPageBreak/>
         <w:t>IHM</w:t>
       </w:r>
       <w:bookmarkEnd w:id="35"/>
@@ -14228,7 +14331,7 @@
                     </pic:cNvPicPr>
                   </pic:nvPicPr>
                   <pic:blipFill>
-                    <a:blip r:embed="rId24" cstate="print">
+                    <a:blip r:embed="rId25" cstate="print">
                       <a:extLst>
                         <a:ext uri="{28A0092B-C50C-407E-A947-70E740481C1C}">
                           <a14:useLocalDpi xmlns:a14="http://schemas.microsoft.com/office/drawing/2010/main" val="0"/>
@@ -14336,7 +14439,7 @@
                     <pic:cNvPicPr/>
                   </pic:nvPicPr>
                   <pic:blipFill rotWithShape="1">
-                    <a:blip r:embed="rId25">
+                    <a:blip r:embed="rId26">
                       <a:extLst>
                         <a:ext uri="{28A0092B-C50C-407E-A947-70E740481C1C}">
                           <a14:useLocalDpi xmlns:a14="http://schemas.microsoft.com/office/drawing/2010/main" val="0"/>
@@ -18095,7 +18198,7 @@
                     </pic:cNvPicPr>
                   </pic:nvPicPr>
                   <pic:blipFill>
-                    <a:blip r:embed="rId26">
+                    <a:blip r:embed="rId27">
                       <a:extLst>
                         <a:ext uri="{28A0092B-C50C-407E-A947-70E740481C1C}">
                           <a14:useLocalDpi xmlns:a14="http://schemas.microsoft.com/office/drawing/2010/main" val="0"/>
@@ -19656,7 +19759,7 @@
                     <pic:cNvPicPr/>
                   </pic:nvPicPr>
                   <pic:blipFill>
-                    <a:blip r:embed="rId27" cstate="print">
+                    <a:blip r:embed="rId28" cstate="print">
                       <a:extLst>
                         <a:ext uri="{28A0092B-C50C-407E-A947-70E740481C1C}">
                           <a14:useLocalDpi xmlns:a14="http://schemas.microsoft.com/office/drawing/2010/main" val="0"/>
@@ -19752,7 +19855,7 @@
                     <pic:cNvPicPr/>
                   </pic:nvPicPr>
                   <pic:blipFill>
-                    <a:blip r:embed="rId28"/>
+                    <a:blip r:embed="rId29"/>
                     <a:stretch>
                       <a:fillRect/>
                     </a:stretch>
@@ -21052,7 +21155,7 @@
                   <wp:cNvGraphicFramePr/>
                   <a:graphic xmlns:a="http://schemas.openxmlformats.org/drawingml/2006/main">
                     <a:graphicData uri="http://schemas.openxmlformats.org/drawingml/2006/chart">
-                      <c:chart xmlns:c="http://schemas.openxmlformats.org/drawingml/2006/chart" xmlns:r="http://schemas.openxmlformats.org/officeDocument/2006/relationships" r:id="rId29"/>
+                      <c:chart xmlns:c="http://schemas.openxmlformats.org/drawingml/2006/chart" xmlns:r="http://schemas.openxmlformats.org/officeDocument/2006/relationships" r:id="rId30"/>
                     </a:graphicData>
                   </a:graphic>
                 </wp:inline>
@@ -21138,7 +21241,7 @@
                     <pic:cNvPicPr/>
                   </pic:nvPicPr>
                   <pic:blipFill>
-                    <a:blip r:embed="rId30">
+                    <a:blip r:embed="rId31">
                       <a:extLst>
                         <a:ext uri="{28A0092B-C50C-407E-A947-70E740481C1C}">
                           <a14:useLocalDpi xmlns:a14="http://schemas.microsoft.com/office/drawing/2010/main" val="0"/>
@@ -21436,7 +21539,7 @@
                           </pic:cNvPicPr>
                         </pic:nvPicPr>
                         <pic:blipFill>
-                          <a:blip r:embed="rId31" cstate="print">
+                          <a:blip r:embed="rId32" cstate="print">
                             <a:extLst>
                               <a:ext uri="{28A0092B-C50C-407E-A947-70E740481C1C}">
                                 <a14:useLocalDpi xmlns:a14="http://schemas.microsoft.com/office/drawing/2010/main" val="0"/>
@@ -21522,7 +21625,7 @@
                           </pic:cNvPicPr>
                         </pic:nvPicPr>
                         <pic:blipFill>
-                          <a:blip r:embed="rId32" cstate="print">
+                          <a:blip r:embed="rId33" cstate="print">
                             <a:extLst>
                               <a:ext uri="{28A0092B-C50C-407E-A947-70E740481C1C}">
                                 <a14:useLocalDpi xmlns:a14="http://schemas.microsoft.com/office/drawing/2010/main" val="0"/>
@@ -21658,7 +21761,7 @@
                           </pic:cNvPicPr>
                         </pic:nvPicPr>
                         <pic:blipFill>
-                          <a:blip r:embed="rId33" cstate="print">
+                          <a:blip r:embed="rId34" cstate="print">
                             <a:extLst>
                               <a:ext uri="{28A0092B-C50C-407E-A947-70E740481C1C}">
                                 <a14:useLocalDpi xmlns:a14="http://schemas.microsoft.com/office/drawing/2010/main" val="0"/>
@@ -21744,7 +21847,7 @@
                           </pic:cNvPicPr>
                         </pic:nvPicPr>
                         <pic:blipFill>
-                          <a:blip r:embed="rId34" cstate="print">
+                          <a:blip r:embed="rId35" cstate="print">
                             <a:extLst>
                               <a:ext uri="{28A0092B-C50C-407E-A947-70E740481C1C}">
                                 <a14:useLocalDpi xmlns:a14="http://schemas.microsoft.com/office/drawing/2010/main" val="0"/>
@@ -21880,7 +21983,7 @@
                           </pic:cNvPicPr>
                         </pic:nvPicPr>
                         <pic:blipFill>
-                          <a:blip r:embed="rId35" cstate="print">
+                          <a:blip r:embed="rId36" cstate="print">
                             <a:extLst>
                               <a:ext uri="{28A0092B-C50C-407E-A947-70E740481C1C}">
                                 <a14:useLocalDpi xmlns:a14="http://schemas.microsoft.com/office/drawing/2010/main" val="0"/>
@@ -21966,7 +22069,7 @@
                           </pic:cNvPicPr>
                         </pic:nvPicPr>
                         <pic:blipFill>
-                          <a:blip r:embed="rId36" cstate="print">
+                          <a:blip r:embed="rId37" cstate="print">
                             <a:extLst>
                               <a:ext uri="{28A0092B-C50C-407E-A947-70E740481C1C}">
                                 <a14:useLocalDpi xmlns:a14="http://schemas.microsoft.com/office/drawing/2010/main" val="0"/>
@@ -22102,7 +22205,7 @@
                           </pic:cNvPicPr>
                         </pic:nvPicPr>
                         <pic:blipFill>
-                          <a:blip r:embed="rId37" cstate="print">
+                          <a:blip r:embed="rId38" cstate="print">
                             <a:extLst>
                               <a:ext uri="{28A0092B-C50C-407E-A947-70E740481C1C}">
                                 <a14:useLocalDpi xmlns:a14="http://schemas.microsoft.com/office/drawing/2010/main" val="0"/>
@@ -22194,7 +22297,7 @@
                           </pic:cNvPicPr>
                         </pic:nvPicPr>
                         <pic:blipFill>
-                          <a:blip r:embed="rId38" cstate="print">
+                          <a:blip r:embed="rId39" cstate="print">
                             <a:extLst>
                               <a:ext uri="{28A0092B-C50C-407E-A947-70E740481C1C}">
                                 <a14:useLocalDpi xmlns:a14="http://schemas.microsoft.com/office/drawing/2010/main" val="0"/>
@@ -22346,7 +22449,7 @@
                           </pic:cNvPicPr>
                         </pic:nvPicPr>
                         <pic:blipFill>
-                          <a:blip r:embed="rId39" cstate="print">
+                          <a:blip r:embed="rId40" cstate="print">
                             <a:extLst>
                               <a:ext uri="{28A0092B-C50C-407E-A947-70E740481C1C}">
                                 <a14:useLocalDpi xmlns:a14="http://schemas.microsoft.com/office/drawing/2010/main" val="0"/>
@@ -22426,7 +22529,7 @@
                           </pic:cNvPicPr>
                         </pic:nvPicPr>
                         <pic:blipFill>
-                          <a:blip r:embed="rId40" cstate="print">
+                          <a:blip r:embed="rId41" cstate="print">
                             <a:extLst>
                               <a:ext uri="{28A0092B-C50C-407E-A947-70E740481C1C}">
                                 <a14:useLocalDpi xmlns:a14="http://schemas.microsoft.com/office/drawing/2010/main" val="0"/>
@@ -22530,7 +22633,7 @@
                     <pic:cNvPicPr/>
                   </pic:nvPicPr>
                   <pic:blipFill>
-                    <a:blip r:embed="rId41" cstate="print">
+                    <a:blip r:embed="rId42" cstate="print">
                       <a:extLst>
                         <a:ext uri="{28A0092B-C50C-407E-A947-70E740481C1C}">
                           <a14:useLocalDpi xmlns:a14="http://schemas.microsoft.com/office/drawing/2010/main" val="0"/>
@@ -22587,7 +22690,7 @@
                     <pic:cNvPicPr/>
                   </pic:nvPicPr>
                   <pic:blipFill>
-                    <a:blip r:embed="rId42" cstate="print">
+                    <a:blip r:embed="rId43" cstate="print">
                       <a:extLst>
                         <a:ext uri="{28A0092B-C50C-407E-A947-70E740481C1C}">
                           <a14:useLocalDpi xmlns:a14="http://schemas.microsoft.com/office/drawing/2010/main" val="0"/>
@@ -22655,7 +22758,7 @@
                     <pic:cNvPicPr/>
                   </pic:nvPicPr>
                   <pic:blipFill>
-                    <a:blip r:embed="rId43" cstate="print">
+                    <a:blip r:embed="rId44" cstate="print">
                       <a:extLst>
                         <a:ext uri="{28A0092B-C50C-407E-A947-70E740481C1C}">
                           <a14:useLocalDpi xmlns:a14="http://schemas.microsoft.com/office/drawing/2010/main" val="0"/>
@@ -22714,7 +22817,7 @@
                     <pic:cNvPicPr/>
                   </pic:nvPicPr>
                   <pic:blipFill>
-                    <a:blip r:embed="rId44" cstate="print">
+                    <a:blip r:embed="rId45" cstate="print">
                       <a:extLst>
                         <a:ext uri="{28A0092B-C50C-407E-A947-70E740481C1C}">
                           <a14:useLocalDpi xmlns:a14="http://schemas.microsoft.com/office/drawing/2010/main" val="0"/>
@@ -22778,7 +22881,7 @@
                     <pic:cNvPicPr/>
                   </pic:nvPicPr>
                   <pic:blipFill>
-                    <a:blip r:embed="rId45">
+                    <a:blip r:embed="rId46">
                       <a:extLst>
                         <a:ext uri="{28A0092B-C50C-407E-A947-70E740481C1C}">
                           <a14:useLocalDpi xmlns:a14="http://schemas.microsoft.com/office/drawing/2010/main" val="0"/>
@@ -22876,7 +22979,7 @@
                     <pic:cNvPicPr/>
                   </pic:nvPicPr>
                   <pic:blipFill>
-                    <a:blip r:embed="rId46" cstate="print">
+                    <a:blip r:embed="rId47" cstate="print">
                       <a:extLst>
                         <a:ext uri="{28A0092B-C50C-407E-A947-70E740481C1C}">
                           <a14:useLocalDpi xmlns:a14="http://schemas.microsoft.com/office/drawing/2010/main" val="0"/>
@@ -22944,7 +23047,7 @@
                     <pic:cNvPicPr/>
                   </pic:nvPicPr>
                   <pic:blipFill>
-                    <a:blip r:embed="rId47">
+                    <a:blip r:embed="rId48">
                       <a:extLst>
                         <a:ext uri="{28A0092B-C50C-407E-A947-70E740481C1C}">
                           <a14:useLocalDpi xmlns:a14="http://schemas.microsoft.com/office/drawing/2010/main" val="0"/>
@@ -23135,7 +23238,7 @@
       <w:r>
         <w:t xml:space="preserve">mysql://{Nom utilisateur} :{Mot de passe </w:t>
       </w:r>
-      <w:hyperlink r:id="rId48" w:history="1">
+      <w:hyperlink r:id="rId49" w:history="1">
         <w:r>
           <w:rPr>
             <w:rStyle w:val="Lienhypertexte"/>
@@ -27121,7 +27224,7 @@
 </file>
 
 <file path=customXml/itemProps1.xml><?xml version="1.0" encoding="utf-8"?>
-<ds:datastoreItem xmlns:ds="http://schemas.openxmlformats.org/officeDocument/2006/customXml" ds:itemID="{575E3E4C-963C-4718-932B-56B674C135A7}">
+<ds:datastoreItem xmlns:ds="http://schemas.openxmlformats.org/officeDocument/2006/customXml" ds:itemID="{B9484DC3-EBFA-4FA8-9CCC-901F252D4673}">
   <ds:schemaRefs>
     <ds:schemaRef ds:uri="http://schemas.openxmlformats.org/officeDocument/2006/bibliography"/>
   </ds:schemaRefs>

</xml_diff>

<commit_message>
REX + tab risque
</commit_message>
<xml_diff>
--- a/LIVRABLE-4/Livrable 4.docx
+++ b/LIVRABLE-4/Livrable 4.docx
@@ -791,9 +791,11 @@
           </wp:anchor>
         </w:drawing>
       </w:r>
+      <w:proofErr w:type="gramStart"/>
       <w:r>
         <w:t>w</w:t>
       </w:r>
+      <w:proofErr w:type="gramEnd"/>
       <w:r>
         <w:br w:type="page"/>
       </w:r>
@@ -869,7 +871,7 @@
             </w:rPr>
             <w:fldChar w:fldCharType="separate"/>
           </w:r>
-          <w:hyperlink w:anchor="_Toc40105764" w:history="1">
+          <w:hyperlink w:anchor="_Toc40168672" w:history="1">
             <w:r>
               <w:rPr>
                 <w:rStyle w:val="Lienhypertexte"/>
@@ -896,7 +898,7 @@
                 <w:noProof/>
                 <w:webHidden/>
               </w:rPr>
-              <w:instrText xml:space="preserve"> PAGEREF _Toc40105764 \h </w:instrText>
+              <w:instrText xml:space="preserve"> PAGEREF _Toc40168672 \h </w:instrText>
             </w:r>
             <w:r>
               <w:rPr>
@@ -939,7 +941,7 @@
               <w:lang w:eastAsia="fr-FR"/>
             </w:rPr>
           </w:pPr>
-          <w:hyperlink w:anchor="_Toc40105765" w:history="1">
+          <w:hyperlink w:anchor="_Toc40168673" w:history="1">
             <w:r>
               <w:rPr>
                 <w:rStyle w:val="Lienhypertexte"/>
@@ -966,7 +968,7 @@
                 <w:noProof/>
                 <w:webHidden/>
               </w:rPr>
-              <w:instrText xml:space="preserve"> PAGEREF _Toc40105765 \h </w:instrText>
+              <w:instrText xml:space="preserve"> PAGEREF _Toc40168673 \h </w:instrText>
             </w:r>
             <w:r>
               <w:rPr>
@@ -1009,7 +1011,7 @@
               <w:lang w:eastAsia="fr-FR"/>
             </w:rPr>
           </w:pPr>
-          <w:hyperlink w:anchor="_Toc40105766" w:history="1">
+          <w:hyperlink w:anchor="_Toc40168674" w:history="1">
             <w:r>
               <w:rPr>
                 <w:rStyle w:val="Lienhypertexte"/>
@@ -1036,7 +1038,7 @@
                 <w:noProof/>
                 <w:webHidden/>
               </w:rPr>
-              <w:instrText xml:space="preserve"> PAGEREF _Toc40105766 \h </w:instrText>
+              <w:instrText xml:space="preserve"> PAGEREF _Toc40168674 \h </w:instrText>
             </w:r>
             <w:r>
               <w:rPr>
@@ -1079,7 +1081,7 @@
               <w:lang w:eastAsia="fr-FR"/>
             </w:rPr>
           </w:pPr>
-          <w:hyperlink w:anchor="_Toc40105767" w:history="1">
+          <w:hyperlink w:anchor="_Toc40168675" w:history="1">
             <w:r>
               <w:rPr>
                 <w:rStyle w:val="Lienhypertexte"/>
@@ -1106,7 +1108,7 @@
                 <w:noProof/>
                 <w:webHidden/>
               </w:rPr>
-              <w:instrText xml:space="preserve"> PAGEREF _Toc40105767 \h </w:instrText>
+              <w:instrText xml:space="preserve"> PAGEREF _Toc40168675 \h </w:instrText>
             </w:r>
             <w:r>
               <w:rPr>
@@ -1149,7 +1151,7 @@
               <w:lang w:eastAsia="fr-FR"/>
             </w:rPr>
           </w:pPr>
-          <w:hyperlink w:anchor="_Toc40105768" w:history="1">
+          <w:hyperlink w:anchor="_Toc40168676" w:history="1">
             <w:r>
               <w:rPr>
                 <w:rStyle w:val="Lienhypertexte"/>
@@ -1176,7 +1178,7 @@
                 <w:noProof/>
                 <w:webHidden/>
               </w:rPr>
-              <w:instrText xml:space="preserve"> PAGEREF _Toc40105768 \h </w:instrText>
+              <w:instrText xml:space="preserve"> PAGEREF _Toc40168676 \h </w:instrText>
             </w:r>
             <w:r>
               <w:rPr>
@@ -1219,7 +1221,7 @@
               <w:lang w:eastAsia="fr-FR"/>
             </w:rPr>
           </w:pPr>
-          <w:hyperlink w:anchor="_Toc40105769" w:history="1">
+          <w:hyperlink w:anchor="_Toc40168677" w:history="1">
             <w:r>
               <w:rPr>
                 <w:rStyle w:val="Lienhypertexte"/>
@@ -1246,7 +1248,7 @@
                 <w:noProof/>
                 <w:webHidden/>
               </w:rPr>
-              <w:instrText xml:space="preserve"> PAGEREF _Toc40105769 \h </w:instrText>
+              <w:instrText xml:space="preserve"> PAGEREF _Toc40168677 \h </w:instrText>
             </w:r>
             <w:r>
               <w:rPr>
@@ -1289,7 +1291,7 @@
               <w:lang w:eastAsia="fr-FR"/>
             </w:rPr>
           </w:pPr>
-          <w:hyperlink w:anchor="_Toc40105770" w:history="1">
+          <w:hyperlink w:anchor="_Toc40168678" w:history="1">
             <w:r>
               <w:rPr>
                 <w:rStyle w:val="Lienhypertexte"/>
@@ -1316,7 +1318,7 @@
                 <w:noProof/>
                 <w:webHidden/>
               </w:rPr>
-              <w:instrText xml:space="preserve"> PAGEREF _Toc40105770 \h </w:instrText>
+              <w:instrText xml:space="preserve"> PAGEREF _Toc40168678 \h </w:instrText>
             </w:r>
             <w:r>
               <w:rPr>
@@ -1359,7 +1361,7 @@
               <w:lang w:eastAsia="fr-FR"/>
             </w:rPr>
           </w:pPr>
-          <w:hyperlink w:anchor="_Toc40105771" w:history="1">
+          <w:hyperlink w:anchor="_Toc40168679" w:history="1">
             <w:r>
               <w:rPr>
                 <w:rStyle w:val="Lienhypertexte"/>
@@ -1386,7 +1388,7 @@
                 <w:noProof/>
                 <w:webHidden/>
               </w:rPr>
-              <w:instrText xml:space="preserve"> PAGEREF _Toc40105771 \h </w:instrText>
+              <w:instrText xml:space="preserve"> PAGEREF _Toc40168679 \h </w:instrText>
             </w:r>
             <w:r>
               <w:rPr>
@@ -1429,7 +1431,7 @@
               <w:lang w:eastAsia="fr-FR"/>
             </w:rPr>
           </w:pPr>
-          <w:hyperlink w:anchor="_Toc40105772" w:history="1">
+          <w:hyperlink w:anchor="_Toc40168680" w:history="1">
             <w:r>
               <w:rPr>
                 <w:rStyle w:val="Lienhypertexte"/>
@@ -1456,7 +1458,7 @@
                 <w:noProof/>
                 <w:webHidden/>
               </w:rPr>
-              <w:instrText xml:space="preserve"> PAGEREF _Toc40105772 \h </w:instrText>
+              <w:instrText xml:space="preserve"> PAGEREF _Toc40168680 \h </w:instrText>
             </w:r>
             <w:r>
               <w:rPr>
@@ -1499,7 +1501,7 @@
               <w:lang w:eastAsia="fr-FR"/>
             </w:rPr>
           </w:pPr>
-          <w:hyperlink w:anchor="_Toc40105773" w:history="1">
+          <w:hyperlink w:anchor="_Toc40168681" w:history="1">
             <w:r>
               <w:rPr>
                 <w:rStyle w:val="Lienhypertexte"/>
@@ -1527,7 +1529,7 @@
                 <w:noProof/>
                 <w:webHidden/>
               </w:rPr>
-              <w:instrText xml:space="preserve"> PAGEREF _Toc40105773 \h </w:instrText>
+              <w:instrText xml:space="preserve"> PAGEREF _Toc40168681 \h </w:instrText>
             </w:r>
             <w:r>
               <w:rPr>
@@ -1570,7 +1572,7 @@
               <w:lang w:eastAsia="fr-FR"/>
             </w:rPr>
           </w:pPr>
-          <w:hyperlink w:anchor="_Toc40105774" w:history="1">
+          <w:hyperlink w:anchor="_Toc40168682" w:history="1">
             <w:r>
               <w:rPr>
                 <w:rStyle w:val="Lienhypertexte"/>
@@ -1597,7 +1599,7 @@
                 <w:noProof/>
                 <w:webHidden/>
               </w:rPr>
-              <w:instrText xml:space="preserve"> PAGEREF _Toc40105774 \h </w:instrText>
+              <w:instrText xml:space="preserve"> PAGEREF _Toc40168682 \h </w:instrText>
             </w:r>
             <w:r>
               <w:rPr>
@@ -1640,7 +1642,7 @@
               <w:lang w:eastAsia="fr-FR"/>
             </w:rPr>
           </w:pPr>
-          <w:hyperlink w:anchor="_Toc40105775" w:history="1">
+          <w:hyperlink w:anchor="_Toc40168683" w:history="1">
             <w:r>
               <w:rPr>
                 <w:rStyle w:val="Lienhypertexte"/>
@@ -1667,7 +1669,7 @@
                 <w:noProof/>
                 <w:webHidden/>
               </w:rPr>
-              <w:instrText xml:space="preserve"> PAGEREF _Toc40105775 \h </w:instrText>
+              <w:instrText xml:space="preserve"> PAGEREF _Toc40168683 \h </w:instrText>
             </w:r>
             <w:r>
               <w:rPr>
@@ -1710,7 +1712,7 @@
               <w:lang w:eastAsia="fr-FR"/>
             </w:rPr>
           </w:pPr>
-          <w:hyperlink w:anchor="_Toc40105776" w:history="1">
+          <w:hyperlink w:anchor="_Toc40168684" w:history="1">
             <w:r>
               <w:rPr>
                 <w:rStyle w:val="Lienhypertexte"/>
@@ -1737,7 +1739,7 @@
                 <w:noProof/>
                 <w:webHidden/>
               </w:rPr>
-              <w:instrText xml:space="preserve"> PAGEREF _Toc40105776 \h </w:instrText>
+              <w:instrText xml:space="preserve"> PAGEREF _Toc40168684 \h </w:instrText>
             </w:r>
             <w:r>
               <w:rPr>
@@ -1780,7 +1782,7 @@
               <w:lang w:eastAsia="fr-FR"/>
             </w:rPr>
           </w:pPr>
-          <w:hyperlink w:anchor="_Toc40105777" w:history="1">
+          <w:hyperlink w:anchor="_Toc40168685" w:history="1">
             <w:r>
               <w:rPr>
                 <w:rStyle w:val="Lienhypertexte"/>
@@ -1807,7 +1809,7 @@
                 <w:noProof/>
                 <w:webHidden/>
               </w:rPr>
-              <w:instrText xml:space="preserve"> PAGEREF _Toc40105777 \h </w:instrText>
+              <w:instrText xml:space="preserve"> PAGEREF _Toc40168685 \h </w:instrText>
             </w:r>
             <w:r>
               <w:rPr>
@@ -1850,7 +1852,7 @@
               <w:lang w:eastAsia="fr-FR"/>
             </w:rPr>
           </w:pPr>
-          <w:hyperlink w:anchor="_Toc40105778" w:history="1">
+          <w:hyperlink w:anchor="_Toc40168686" w:history="1">
             <w:r>
               <w:rPr>
                 <w:rStyle w:val="Lienhypertexte"/>
@@ -1877,7 +1879,7 @@
                 <w:noProof/>
                 <w:webHidden/>
               </w:rPr>
-              <w:instrText xml:space="preserve"> PAGEREF _Toc40105778 \h </w:instrText>
+              <w:instrText xml:space="preserve"> PAGEREF _Toc40168686 \h </w:instrText>
             </w:r>
             <w:r>
               <w:rPr>
@@ -1920,7 +1922,7 @@
               <w:lang w:eastAsia="fr-FR"/>
             </w:rPr>
           </w:pPr>
-          <w:hyperlink w:anchor="_Toc40105779" w:history="1">
+          <w:hyperlink w:anchor="_Toc40168687" w:history="1">
             <w:r>
               <w:rPr>
                 <w:rStyle w:val="Lienhypertexte"/>
@@ -1947,7 +1949,7 @@
                 <w:noProof/>
                 <w:webHidden/>
               </w:rPr>
-              <w:instrText xml:space="preserve"> PAGEREF _Toc40105779 \h </w:instrText>
+              <w:instrText xml:space="preserve"> PAGEREF _Toc40168687 \h </w:instrText>
             </w:r>
             <w:r>
               <w:rPr>
@@ -1990,7 +1992,7 @@
               <w:lang w:eastAsia="fr-FR"/>
             </w:rPr>
           </w:pPr>
-          <w:hyperlink w:anchor="_Toc40105780" w:history="1">
+          <w:hyperlink w:anchor="_Toc40168688" w:history="1">
             <w:r>
               <w:rPr>
                 <w:rStyle w:val="Lienhypertexte"/>
@@ -2017,7 +2019,7 @@
                 <w:noProof/>
                 <w:webHidden/>
               </w:rPr>
-              <w:instrText xml:space="preserve"> PAGEREF _Toc40105780 \h </w:instrText>
+              <w:instrText xml:space="preserve"> PAGEREF _Toc40168688 \h </w:instrText>
             </w:r>
             <w:r>
               <w:rPr>
@@ -2060,7 +2062,7 @@
               <w:lang w:eastAsia="fr-FR"/>
             </w:rPr>
           </w:pPr>
-          <w:hyperlink w:anchor="_Toc40105781" w:history="1">
+          <w:hyperlink w:anchor="_Toc40168689" w:history="1">
             <w:r>
               <w:rPr>
                 <w:rStyle w:val="Lienhypertexte"/>
@@ -2087,7 +2089,7 @@
                 <w:noProof/>
                 <w:webHidden/>
               </w:rPr>
-              <w:instrText xml:space="preserve"> PAGEREF _Toc40105781 \h </w:instrText>
+              <w:instrText xml:space="preserve"> PAGEREF _Toc40168689 \h </w:instrText>
             </w:r>
             <w:r>
               <w:rPr>
@@ -2107,7 +2109,7 @@
                 <w:noProof/>
                 <w:webHidden/>
               </w:rPr>
-              <w:t>17</w:t>
+              <w:t>18</w:t>
             </w:r>
             <w:r>
               <w:rPr>
@@ -2130,7 +2132,7 @@
               <w:lang w:eastAsia="fr-FR"/>
             </w:rPr>
           </w:pPr>
-          <w:hyperlink w:anchor="_Toc40105782" w:history="1">
+          <w:hyperlink w:anchor="_Toc40168690" w:history="1">
             <w:r>
               <w:rPr>
                 <w:rStyle w:val="Lienhypertexte"/>
@@ -2157,7 +2159,7 @@
                 <w:noProof/>
                 <w:webHidden/>
               </w:rPr>
-              <w:instrText xml:space="preserve"> PAGEREF _Toc40105782 \h </w:instrText>
+              <w:instrText xml:space="preserve"> PAGEREF _Toc40168690 \h </w:instrText>
             </w:r>
             <w:r>
               <w:rPr>
@@ -2177,7 +2179,7 @@
                 <w:noProof/>
                 <w:webHidden/>
               </w:rPr>
-              <w:t>17</w:t>
+              <w:t>18</w:t>
             </w:r>
             <w:r>
               <w:rPr>
@@ -2200,7 +2202,7 @@
               <w:lang w:eastAsia="fr-FR"/>
             </w:rPr>
           </w:pPr>
-          <w:hyperlink w:anchor="_Toc40105783" w:history="1">
+          <w:hyperlink w:anchor="_Toc40168691" w:history="1">
             <w:r>
               <w:rPr>
                 <w:rStyle w:val="Lienhypertexte"/>
@@ -2227,7 +2229,7 @@
                 <w:noProof/>
                 <w:webHidden/>
               </w:rPr>
-              <w:instrText xml:space="preserve"> PAGEREF _Toc40105783 \h </w:instrText>
+              <w:instrText xml:space="preserve"> PAGEREF _Toc40168691 \h </w:instrText>
             </w:r>
             <w:r>
               <w:rPr>
@@ -2270,7 +2272,7 @@
               <w:lang w:eastAsia="fr-FR"/>
             </w:rPr>
           </w:pPr>
-          <w:hyperlink w:anchor="_Toc40105784" w:history="1">
+          <w:hyperlink w:anchor="_Toc40168692" w:history="1">
             <w:r>
               <w:rPr>
                 <w:rStyle w:val="Lienhypertexte"/>
@@ -2297,7 +2299,7 @@
                 <w:noProof/>
                 <w:webHidden/>
               </w:rPr>
-              <w:instrText xml:space="preserve"> PAGEREF _Toc40105784 \h </w:instrText>
+              <w:instrText xml:space="preserve"> PAGEREF _Toc40168692 \h </w:instrText>
             </w:r>
             <w:r>
               <w:rPr>
@@ -2340,7 +2342,7 @@
               <w:lang w:eastAsia="fr-FR"/>
             </w:rPr>
           </w:pPr>
-          <w:hyperlink w:anchor="_Toc40105785" w:history="1">
+          <w:hyperlink w:anchor="_Toc40168693" w:history="1">
             <w:r>
               <w:rPr>
                 <w:rStyle w:val="Lienhypertexte"/>
@@ -2367,7 +2369,7 @@
                 <w:noProof/>
                 <w:webHidden/>
               </w:rPr>
-              <w:instrText xml:space="preserve"> PAGEREF _Toc40105785 \h </w:instrText>
+              <w:instrText xml:space="preserve"> PAGEREF _Toc40168693 \h </w:instrText>
             </w:r>
             <w:r>
               <w:rPr>
@@ -2387,7 +2389,7 @@
                 <w:noProof/>
                 <w:webHidden/>
               </w:rPr>
-              <w:t>22</w:t>
+              <w:t>23</w:t>
             </w:r>
             <w:r>
               <w:rPr>
@@ -2410,7 +2412,7 @@
               <w:lang w:eastAsia="fr-FR"/>
             </w:rPr>
           </w:pPr>
-          <w:hyperlink w:anchor="_Toc40105786" w:history="1">
+          <w:hyperlink w:anchor="_Toc40168694" w:history="1">
             <w:r>
               <w:rPr>
                 <w:rStyle w:val="Lienhypertexte"/>
@@ -2437,7 +2439,7 @@
                 <w:noProof/>
                 <w:webHidden/>
               </w:rPr>
-              <w:instrText xml:space="preserve"> PAGEREF _Toc40105786 \h </w:instrText>
+              <w:instrText xml:space="preserve"> PAGEREF _Toc40168694 \h </w:instrText>
             </w:r>
             <w:r>
               <w:rPr>
@@ -2457,7 +2459,7 @@
                 <w:noProof/>
                 <w:webHidden/>
               </w:rPr>
-              <w:t>22</w:t>
+              <w:t>23</w:t>
             </w:r>
             <w:r>
               <w:rPr>
@@ -2480,7 +2482,7 @@
               <w:lang w:eastAsia="fr-FR"/>
             </w:rPr>
           </w:pPr>
-          <w:hyperlink w:anchor="_Toc40105787" w:history="1">
+          <w:hyperlink w:anchor="_Toc40168695" w:history="1">
             <w:r>
               <w:rPr>
                 <w:rStyle w:val="Lienhypertexte"/>
@@ -2507,7 +2509,7 @@
                 <w:noProof/>
                 <w:webHidden/>
               </w:rPr>
-              <w:instrText xml:space="preserve"> PAGEREF _Toc40105787 \h </w:instrText>
+              <w:instrText xml:space="preserve"> PAGEREF _Toc40168695 \h </w:instrText>
             </w:r>
             <w:r>
               <w:rPr>
@@ -2550,7 +2552,7 @@
               <w:lang w:eastAsia="fr-FR"/>
             </w:rPr>
           </w:pPr>
-          <w:hyperlink w:anchor="_Toc40105788" w:history="1">
+          <w:hyperlink w:anchor="_Toc40168696" w:history="1">
             <w:r>
               <w:rPr>
                 <w:rStyle w:val="Lienhypertexte"/>
@@ -2577,7 +2579,7 @@
                 <w:noProof/>
                 <w:webHidden/>
               </w:rPr>
-              <w:instrText xml:space="preserve"> PAGEREF _Toc40105788 \h </w:instrText>
+              <w:instrText xml:space="preserve"> PAGEREF _Toc40168696 \h </w:instrText>
             </w:r>
             <w:r>
               <w:rPr>
@@ -2597,7 +2599,7 @@
                 <w:noProof/>
                 <w:webHidden/>
               </w:rPr>
-              <w:t>23</w:t>
+              <w:t>24</w:t>
             </w:r>
             <w:r>
               <w:rPr>
@@ -2620,7 +2622,7 @@
               <w:lang w:eastAsia="fr-FR"/>
             </w:rPr>
           </w:pPr>
-          <w:hyperlink w:anchor="_Toc40105789" w:history="1">
+          <w:hyperlink w:anchor="_Toc40168697" w:history="1">
             <w:r>
               <w:rPr>
                 <w:rStyle w:val="Lienhypertexte"/>
@@ -2647,7 +2649,7 @@
                 <w:noProof/>
                 <w:webHidden/>
               </w:rPr>
-              <w:instrText xml:space="preserve"> PAGEREF _Toc40105789 \h </w:instrText>
+              <w:instrText xml:space="preserve"> PAGEREF _Toc40168697 \h </w:instrText>
             </w:r>
             <w:r>
               <w:rPr>
@@ -2667,7 +2669,7 @@
                 <w:noProof/>
                 <w:webHidden/>
               </w:rPr>
-              <w:t>24</w:t>
+              <w:t>25</w:t>
             </w:r>
             <w:r>
               <w:rPr>
@@ -2690,7 +2692,7 @@
               <w:lang w:eastAsia="fr-FR"/>
             </w:rPr>
           </w:pPr>
-          <w:hyperlink w:anchor="_Toc40105790" w:history="1">
+          <w:hyperlink w:anchor="_Toc40168698" w:history="1">
             <w:r>
               <w:rPr>
                 <w:rStyle w:val="Lienhypertexte"/>
@@ -2717,7 +2719,7 @@
                 <w:noProof/>
                 <w:webHidden/>
               </w:rPr>
-              <w:instrText xml:space="preserve"> PAGEREF _Toc40105790 \h </w:instrText>
+              <w:instrText xml:space="preserve"> PAGEREF _Toc40168698 \h </w:instrText>
             </w:r>
             <w:r>
               <w:rPr>
@@ -2737,7 +2739,7 @@
                 <w:noProof/>
                 <w:webHidden/>
               </w:rPr>
-              <w:t>24</w:t>
+              <w:t>26</w:t>
             </w:r>
             <w:r>
               <w:rPr>
@@ -2760,7 +2762,7 @@
               <w:lang w:eastAsia="fr-FR"/>
             </w:rPr>
           </w:pPr>
-          <w:hyperlink w:anchor="_Toc40105791" w:history="1">
+          <w:hyperlink w:anchor="_Toc40168699" w:history="1">
             <w:r>
               <w:rPr>
                 <w:rStyle w:val="Lienhypertexte"/>
@@ -2787,7 +2789,7 @@
                 <w:noProof/>
                 <w:webHidden/>
               </w:rPr>
-              <w:instrText xml:space="preserve"> PAGEREF _Toc40105791 \h </w:instrText>
+              <w:instrText xml:space="preserve"> PAGEREF _Toc40168699 \h </w:instrText>
             </w:r>
             <w:r>
               <w:rPr>
@@ -2807,7 +2809,7 @@
                 <w:noProof/>
                 <w:webHidden/>
               </w:rPr>
-              <w:t>25</w:t>
+              <w:t>26</w:t>
             </w:r>
             <w:r>
               <w:rPr>
@@ -2830,7 +2832,7 @@
               <w:lang w:eastAsia="fr-FR"/>
             </w:rPr>
           </w:pPr>
-          <w:hyperlink w:anchor="_Toc40105792" w:history="1">
+          <w:hyperlink w:anchor="_Toc40168700" w:history="1">
             <w:r>
               <w:rPr>
                 <w:rStyle w:val="Lienhypertexte"/>
@@ -2857,7 +2859,7 @@
                 <w:noProof/>
                 <w:webHidden/>
               </w:rPr>
-              <w:instrText xml:space="preserve"> PAGEREF _Toc40105792 \h </w:instrText>
+              <w:instrText xml:space="preserve"> PAGEREF _Toc40168700 \h </w:instrText>
             </w:r>
             <w:r>
               <w:rPr>
@@ -2877,7 +2879,7 @@
                 <w:noProof/>
                 <w:webHidden/>
               </w:rPr>
-              <w:t>25</w:t>
+              <w:t>26</w:t>
             </w:r>
             <w:r>
               <w:rPr>
@@ -2900,7 +2902,7 @@
               <w:lang w:eastAsia="fr-FR"/>
             </w:rPr>
           </w:pPr>
-          <w:hyperlink w:anchor="_Toc40105793" w:history="1">
+          <w:hyperlink w:anchor="_Toc40168701" w:history="1">
             <w:r>
               <w:rPr>
                 <w:rStyle w:val="Lienhypertexte"/>
@@ -2927,7 +2929,7 @@
                 <w:noProof/>
                 <w:webHidden/>
               </w:rPr>
-              <w:instrText xml:space="preserve"> PAGEREF _Toc40105793 \h </w:instrText>
+              <w:instrText xml:space="preserve"> PAGEREF _Toc40168701 \h </w:instrText>
             </w:r>
             <w:r>
               <w:rPr>
@@ -2947,7 +2949,7 @@
                 <w:noProof/>
                 <w:webHidden/>
               </w:rPr>
-              <w:t>26</w:t>
+              <w:t>27</w:t>
             </w:r>
             <w:r>
               <w:rPr>
@@ -2970,7 +2972,7 @@
               <w:lang w:eastAsia="fr-FR"/>
             </w:rPr>
           </w:pPr>
-          <w:hyperlink w:anchor="_Toc40105794" w:history="1">
+          <w:hyperlink w:anchor="_Toc40168702" w:history="1">
             <w:r>
               <w:rPr>
                 <w:rStyle w:val="Lienhypertexte"/>
@@ -2997,7 +2999,7 @@
                 <w:noProof/>
                 <w:webHidden/>
               </w:rPr>
-              <w:instrText xml:space="preserve"> PAGEREF _Toc40105794 \h </w:instrText>
+              <w:instrText xml:space="preserve"> PAGEREF _Toc40168702 \h </w:instrText>
             </w:r>
             <w:r>
               <w:rPr>
@@ -3017,7 +3019,7 @@
                 <w:noProof/>
                 <w:webHidden/>
               </w:rPr>
-              <w:t>27</w:t>
+              <w:t>28</w:t>
             </w:r>
             <w:r>
               <w:rPr>
@@ -3040,7 +3042,7 @@
               <w:lang w:eastAsia="fr-FR"/>
             </w:rPr>
           </w:pPr>
-          <w:hyperlink w:anchor="_Toc40105795" w:history="1">
+          <w:hyperlink w:anchor="_Toc40168703" w:history="1">
             <w:r>
               <w:rPr>
                 <w:rStyle w:val="Lienhypertexte"/>
@@ -3067,7 +3069,7 @@
                 <w:noProof/>
                 <w:webHidden/>
               </w:rPr>
-              <w:instrText xml:space="preserve"> PAGEREF _Toc40105795 \h </w:instrText>
+              <w:instrText xml:space="preserve"> PAGEREF _Toc40168703 \h </w:instrText>
             </w:r>
             <w:r>
               <w:rPr>
@@ -3087,7 +3089,7 @@
                 <w:noProof/>
                 <w:webHidden/>
               </w:rPr>
-              <w:t>28</w:t>
+              <w:t>29</w:t>
             </w:r>
             <w:r>
               <w:rPr>
@@ -3110,7 +3112,7 @@
               <w:lang w:eastAsia="fr-FR"/>
             </w:rPr>
           </w:pPr>
-          <w:hyperlink w:anchor="_Toc40105796" w:history="1">
+          <w:hyperlink w:anchor="_Toc40168704" w:history="1">
             <w:r>
               <w:rPr>
                 <w:rStyle w:val="Lienhypertexte"/>
@@ -3137,7 +3139,7 @@
                 <w:noProof/>
                 <w:webHidden/>
               </w:rPr>
-              <w:instrText xml:space="preserve"> PAGEREF _Toc40105796 \h </w:instrText>
+              <w:instrText xml:space="preserve"> PAGEREF _Toc40168704 \h </w:instrText>
             </w:r>
             <w:r>
               <w:rPr>
@@ -3157,7 +3159,7 @@
                 <w:noProof/>
                 <w:webHidden/>
               </w:rPr>
-              <w:t>29</w:t>
+              <w:t>30</w:t>
             </w:r>
             <w:r>
               <w:rPr>
@@ -3180,7 +3182,7 @@
               <w:lang w:eastAsia="fr-FR"/>
             </w:rPr>
           </w:pPr>
-          <w:hyperlink w:anchor="_Toc40105797" w:history="1">
+          <w:hyperlink w:anchor="_Toc40168705" w:history="1">
             <w:r>
               <w:rPr>
                 <w:rStyle w:val="Lienhypertexte"/>
@@ -3207,7 +3209,7 @@
                 <w:noProof/>
                 <w:webHidden/>
               </w:rPr>
-              <w:instrText xml:space="preserve"> PAGEREF _Toc40105797 \h </w:instrText>
+              <w:instrText xml:space="preserve"> PAGEREF _Toc40168705 \h </w:instrText>
             </w:r>
             <w:r>
               <w:rPr>
@@ -3227,7 +3229,7 @@
                 <w:noProof/>
                 <w:webHidden/>
               </w:rPr>
-              <w:t>29</w:t>
+              <w:t>30</w:t>
             </w:r>
             <w:r>
               <w:rPr>
@@ -3250,7 +3252,7 @@
               <w:lang w:eastAsia="fr-FR"/>
             </w:rPr>
           </w:pPr>
-          <w:hyperlink w:anchor="_Toc40105798" w:history="1">
+          <w:hyperlink w:anchor="_Toc40168706" w:history="1">
             <w:r>
               <w:rPr>
                 <w:rStyle w:val="Lienhypertexte"/>
@@ -3277,7 +3279,7 @@
                 <w:noProof/>
                 <w:webHidden/>
               </w:rPr>
-              <w:instrText xml:space="preserve"> PAGEREF _Toc40105798 \h </w:instrText>
+              <w:instrText xml:space="preserve"> PAGEREF _Toc40168706 \h </w:instrText>
             </w:r>
             <w:r>
               <w:rPr>
@@ -3297,7 +3299,7 @@
                 <w:noProof/>
                 <w:webHidden/>
               </w:rPr>
-              <w:t>29</w:t>
+              <w:t>31</w:t>
             </w:r>
             <w:r>
               <w:rPr>
@@ -3320,7 +3322,7 @@
               <w:lang w:eastAsia="fr-FR"/>
             </w:rPr>
           </w:pPr>
-          <w:hyperlink w:anchor="_Toc40105799" w:history="1">
+          <w:hyperlink w:anchor="_Toc40168707" w:history="1">
             <w:r>
               <w:rPr>
                 <w:rStyle w:val="Lienhypertexte"/>
@@ -3347,7 +3349,7 @@
                 <w:noProof/>
                 <w:webHidden/>
               </w:rPr>
-              <w:instrText xml:space="preserve"> PAGEREF _Toc40105799 \h </w:instrText>
+              <w:instrText xml:space="preserve"> PAGEREF _Toc40168707 \h </w:instrText>
             </w:r>
             <w:r>
               <w:rPr>
@@ -3367,7 +3369,7 @@
                 <w:noProof/>
                 <w:webHidden/>
               </w:rPr>
-              <w:t>30</w:t>
+              <w:t>31</w:t>
             </w:r>
             <w:r>
               <w:rPr>
@@ -3390,7 +3392,7 @@
               <w:lang w:eastAsia="fr-FR"/>
             </w:rPr>
           </w:pPr>
-          <w:hyperlink w:anchor="_Toc40105800" w:history="1">
+          <w:hyperlink w:anchor="_Toc40168708" w:history="1">
             <w:r>
               <w:rPr>
                 <w:rStyle w:val="Lienhypertexte"/>
@@ -3417,7 +3419,7 @@
                 <w:noProof/>
                 <w:webHidden/>
               </w:rPr>
-              <w:instrText xml:space="preserve"> PAGEREF _Toc40105800 \h </w:instrText>
+              <w:instrText xml:space="preserve"> PAGEREF _Toc40168708 \h </w:instrText>
             </w:r>
             <w:r>
               <w:rPr>
@@ -3437,7 +3439,7 @@
                 <w:noProof/>
                 <w:webHidden/>
               </w:rPr>
-              <w:t>30</w:t>
+              <w:t>31</w:t>
             </w:r>
             <w:r>
               <w:rPr>
@@ -3460,7 +3462,7 @@
               <w:lang w:eastAsia="fr-FR"/>
             </w:rPr>
           </w:pPr>
-          <w:hyperlink w:anchor="_Toc40105801" w:history="1">
+          <w:hyperlink w:anchor="_Toc40168709" w:history="1">
             <w:r>
               <w:rPr>
                 <w:rStyle w:val="Lienhypertexte"/>
@@ -3487,7 +3489,7 @@
                 <w:noProof/>
                 <w:webHidden/>
               </w:rPr>
-              <w:instrText xml:space="preserve"> PAGEREF _Toc40105801 \h </w:instrText>
+              <w:instrText xml:space="preserve"> PAGEREF _Toc40168709 \h </w:instrText>
             </w:r>
             <w:r>
               <w:rPr>
@@ -3507,7 +3509,7 @@
                 <w:noProof/>
                 <w:webHidden/>
               </w:rPr>
-              <w:t>32</w:t>
+              <w:t>33</w:t>
             </w:r>
             <w:r>
               <w:rPr>
@@ -3530,13 +3532,13 @@
               <w:lang w:eastAsia="fr-FR"/>
             </w:rPr>
           </w:pPr>
-          <w:hyperlink w:anchor="_Toc40105802" w:history="1">
+          <w:hyperlink w:anchor="_Toc40168710" w:history="1">
             <w:r>
               <w:rPr>
                 <w:rStyle w:val="Lienhypertexte"/>
                 <w:noProof/>
               </w:rPr>
-              <w:t>Planning final</w:t>
+              <w:t>Planning réel</w:t>
             </w:r>
             <w:r>
               <w:rPr>
@@ -3557,7 +3559,7 @@
                 <w:noProof/>
                 <w:webHidden/>
               </w:rPr>
-              <w:instrText xml:space="preserve"> PAGEREF _Toc40105802 \h </w:instrText>
+              <w:instrText xml:space="preserve"> PAGEREF _Toc40168710 \h </w:instrText>
             </w:r>
             <w:r>
               <w:rPr>
@@ -3577,7 +3579,7 @@
                 <w:noProof/>
                 <w:webHidden/>
               </w:rPr>
-              <w:t>32</w:t>
+              <w:t>33</w:t>
             </w:r>
             <w:r>
               <w:rPr>
@@ -3600,7 +3602,7 @@
               <w:lang w:eastAsia="fr-FR"/>
             </w:rPr>
           </w:pPr>
-          <w:hyperlink w:anchor="_Toc40105803" w:history="1">
+          <w:hyperlink w:anchor="_Toc40168711" w:history="1">
             <w:r>
               <w:rPr>
                 <w:rStyle w:val="Lienhypertexte"/>
@@ -3627,7 +3629,7 @@
                 <w:noProof/>
                 <w:webHidden/>
               </w:rPr>
-              <w:instrText xml:space="preserve"> PAGEREF _Toc40105803 \h </w:instrText>
+              <w:instrText xml:space="preserve"> PAGEREF _Toc40168711 \h </w:instrText>
             </w:r>
             <w:r>
               <w:rPr>
@@ -3647,7 +3649,7 @@
                 <w:noProof/>
                 <w:webHidden/>
               </w:rPr>
-              <w:t>33</w:t>
+              <w:t>34</w:t>
             </w:r>
             <w:r>
               <w:rPr>
@@ -3670,7 +3672,7 @@
               <w:lang w:eastAsia="fr-FR"/>
             </w:rPr>
           </w:pPr>
-          <w:hyperlink w:anchor="_Toc40105804" w:history="1">
+          <w:hyperlink w:anchor="_Toc40168712" w:history="1">
             <w:r>
               <w:rPr>
                 <w:rStyle w:val="Lienhypertexte"/>
@@ -3697,7 +3699,7 @@
                 <w:noProof/>
                 <w:webHidden/>
               </w:rPr>
-              <w:instrText xml:space="preserve"> PAGEREF _Toc40105804 \h </w:instrText>
+              <w:instrText xml:space="preserve"> PAGEREF _Toc40168712 \h </w:instrText>
             </w:r>
             <w:r>
               <w:rPr>
@@ -3717,7 +3719,7 @@
                 <w:noProof/>
                 <w:webHidden/>
               </w:rPr>
-              <w:t>34</w:t>
+              <w:t>35</w:t>
             </w:r>
             <w:r>
               <w:rPr>
@@ -3740,7 +3742,7 @@
               <w:lang w:eastAsia="fr-FR"/>
             </w:rPr>
           </w:pPr>
-          <w:hyperlink w:anchor="_Toc40105805" w:history="1">
+          <w:hyperlink w:anchor="_Toc40168713" w:history="1">
             <w:r>
               <w:rPr>
                 <w:rStyle w:val="Lienhypertexte"/>
@@ -3767,7 +3769,7 @@
                 <w:noProof/>
                 <w:webHidden/>
               </w:rPr>
-              <w:instrText xml:space="preserve"> PAGEREF _Toc40105805 \h </w:instrText>
+              <w:instrText xml:space="preserve"> PAGEREF _Toc40168713 \h </w:instrText>
             </w:r>
             <w:r>
               <w:rPr>
@@ -3787,7 +3789,7 @@
                 <w:noProof/>
                 <w:webHidden/>
               </w:rPr>
-              <w:t>35</w:t>
+              <w:t>36</w:t>
             </w:r>
             <w:r>
               <w:rPr>
@@ -3810,7 +3812,7 @@
               <w:lang w:eastAsia="fr-FR"/>
             </w:rPr>
           </w:pPr>
-          <w:hyperlink w:anchor="_Toc40105806" w:history="1">
+          <w:hyperlink w:anchor="_Toc40168714" w:history="1">
             <w:r>
               <w:rPr>
                 <w:rStyle w:val="Lienhypertexte"/>
@@ -3837,7 +3839,7 @@
                 <w:noProof/>
                 <w:webHidden/>
               </w:rPr>
-              <w:instrText xml:space="preserve"> PAGEREF _Toc40105806 \h </w:instrText>
+              <w:instrText xml:space="preserve"> PAGEREF _Toc40168714 \h </w:instrText>
             </w:r>
             <w:r>
               <w:rPr>
@@ -3857,7 +3859,7 @@
                 <w:noProof/>
                 <w:webHidden/>
               </w:rPr>
-              <w:t>35</w:t>
+              <w:t>36</w:t>
             </w:r>
             <w:r>
               <w:rPr>
@@ -3880,7 +3882,7 @@
               <w:lang w:eastAsia="fr-FR"/>
             </w:rPr>
           </w:pPr>
-          <w:hyperlink w:anchor="_Toc40105807" w:history="1">
+          <w:hyperlink w:anchor="_Toc40168715" w:history="1">
             <w:r>
               <w:rPr>
                 <w:rStyle w:val="Lienhypertexte"/>
@@ -3907,7 +3909,7 @@
                 <w:noProof/>
                 <w:webHidden/>
               </w:rPr>
-              <w:instrText xml:space="preserve"> PAGEREF _Toc40105807 \h </w:instrText>
+              <w:instrText xml:space="preserve"> PAGEREF _Toc40168715 \h </w:instrText>
             </w:r>
             <w:r>
               <w:rPr>
@@ -3927,7 +3929,7 @@
                 <w:noProof/>
                 <w:webHidden/>
               </w:rPr>
-              <w:t>36</w:t>
+              <w:t>37</w:t>
             </w:r>
             <w:r>
               <w:rPr>
@@ -3950,7 +3952,7 @@
               <w:lang w:eastAsia="fr-FR"/>
             </w:rPr>
           </w:pPr>
-          <w:hyperlink w:anchor="_Toc40105808" w:history="1">
+          <w:hyperlink w:anchor="_Toc40168716" w:history="1">
             <w:r>
               <w:rPr>
                 <w:rStyle w:val="Lienhypertexte"/>
@@ -3977,7 +3979,7 @@
                 <w:noProof/>
                 <w:webHidden/>
               </w:rPr>
-              <w:instrText xml:space="preserve"> PAGEREF _Toc40105808 \h </w:instrText>
+              <w:instrText xml:space="preserve"> PAGEREF _Toc40168716 \h </w:instrText>
             </w:r>
             <w:r>
               <w:rPr>
@@ -3997,7 +3999,7 @@
                 <w:noProof/>
                 <w:webHidden/>
               </w:rPr>
-              <w:t>36</w:t>
+              <w:t>38</w:t>
             </w:r>
             <w:r>
               <w:rPr>
@@ -4020,7 +4022,7 @@
               <w:lang w:eastAsia="fr-FR"/>
             </w:rPr>
           </w:pPr>
-          <w:hyperlink w:anchor="_Toc40105809" w:history="1">
+          <w:hyperlink w:anchor="_Toc40168717" w:history="1">
             <w:r>
               <w:rPr>
                 <w:rStyle w:val="Lienhypertexte"/>
@@ -4047,7 +4049,7 @@
                 <w:noProof/>
                 <w:webHidden/>
               </w:rPr>
-              <w:instrText xml:space="preserve"> PAGEREF _Toc40105809 \h </w:instrText>
+              <w:instrText xml:space="preserve"> PAGEREF _Toc40168717 \h </w:instrText>
             </w:r>
             <w:r>
               <w:rPr>
@@ -4067,7 +4069,7 @@
                 <w:noProof/>
                 <w:webHidden/>
               </w:rPr>
-              <w:t>36</w:t>
+              <w:t>39</w:t>
             </w:r>
             <w:r>
               <w:rPr>
@@ -4090,7 +4092,7 @@
               <w:lang w:eastAsia="fr-FR"/>
             </w:rPr>
           </w:pPr>
-          <w:hyperlink w:anchor="_Toc40105810" w:history="1">
+          <w:hyperlink w:anchor="_Toc40168718" w:history="1">
             <w:r>
               <w:rPr>
                 <w:rStyle w:val="Lienhypertexte"/>
@@ -4117,7 +4119,7 @@
                 <w:noProof/>
                 <w:webHidden/>
               </w:rPr>
-              <w:instrText xml:space="preserve"> PAGEREF _Toc40105810 \h </w:instrText>
+              <w:instrText xml:space="preserve"> PAGEREF _Toc40168718 \h </w:instrText>
             </w:r>
             <w:r>
               <w:rPr>
@@ -4137,7 +4139,7 @@
                 <w:noProof/>
                 <w:webHidden/>
               </w:rPr>
-              <w:t>42</w:t>
+              <w:t>44</w:t>
             </w:r>
             <w:r>
               <w:rPr>
@@ -4160,7 +4162,7 @@
               <w:lang w:eastAsia="fr-FR"/>
             </w:rPr>
           </w:pPr>
-          <w:hyperlink w:anchor="_Toc40105811" w:history="1">
+          <w:hyperlink w:anchor="_Toc40168719" w:history="1">
             <w:r>
               <w:rPr>
                 <w:rStyle w:val="Lienhypertexte"/>
@@ -4187,7 +4189,7 @@
                 <w:noProof/>
                 <w:webHidden/>
               </w:rPr>
-              <w:instrText xml:space="preserve"> PAGEREF _Toc40105811 \h </w:instrText>
+              <w:instrText xml:space="preserve"> PAGEREF _Toc40168719 \h </w:instrText>
             </w:r>
             <w:r>
               <w:rPr>
@@ -4207,7 +4209,7 @@
                 <w:noProof/>
                 <w:webHidden/>
               </w:rPr>
-              <w:t>45</w:t>
+              <w:t>47</w:t>
             </w:r>
             <w:r>
               <w:rPr>
@@ -4230,7 +4232,7 @@
               <w:lang w:eastAsia="fr-FR"/>
             </w:rPr>
           </w:pPr>
-          <w:hyperlink w:anchor="_Toc40105812" w:history="1">
+          <w:hyperlink w:anchor="_Toc40168720" w:history="1">
             <w:r>
               <w:rPr>
                 <w:rStyle w:val="Lienhypertexte"/>
@@ -4257,7 +4259,7 @@
                 <w:noProof/>
                 <w:webHidden/>
               </w:rPr>
-              <w:instrText xml:space="preserve"> PAGEREF _Toc40105812 \h </w:instrText>
+              <w:instrText xml:space="preserve"> PAGEREF _Toc40168720 \h </w:instrText>
             </w:r>
             <w:r>
               <w:rPr>
@@ -4277,7 +4279,7 @@
                 <w:noProof/>
                 <w:webHidden/>
               </w:rPr>
-              <w:t>47</w:t>
+              <w:t>49</w:t>
             </w:r>
             <w:r>
               <w:rPr>
@@ -4318,7 +4320,7 @@
       <w:pPr>
         <w:pStyle w:val="Titre1"/>
       </w:pPr>
-      <w:bookmarkStart w:id="1" w:name="_Toc40105764"/>
+      <w:bookmarkStart w:id="1" w:name="_Toc40168672"/>
       <w:r>
         <w:lastRenderedPageBreak/>
         <w:t>Projet</w:t>
@@ -4329,7 +4331,7 @@
       <w:pPr>
         <w:pStyle w:val="Titre2"/>
       </w:pPr>
-      <w:bookmarkStart w:id="2" w:name="_Toc40105765"/>
+      <w:bookmarkStart w:id="2" w:name="_Toc40168673"/>
       <w:r>
         <w:t>Introduction</w:t>
       </w:r>
@@ -4440,7 +4442,7 @@
       <w:pPr>
         <w:pStyle w:val="Titre2"/>
       </w:pPr>
-      <w:bookmarkStart w:id="3" w:name="_Toc40105766"/>
+      <w:bookmarkStart w:id="3" w:name="_Toc40168674"/>
       <w:r>
         <w:t>Contexte</w:t>
       </w:r>
@@ -4770,7 +4772,7 @@
       <w:pPr>
         <w:pStyle w:val="Titre2"/>
       </w:pPr>
-      <w:bookmarkStart w:id="4" w:name="_Toc40105767"/>
+      <w:bookmarkStart w:id="4" w:name="_Toc40168675"/>
       <w:r>
         <w:lastRenderedPageBreak/>
         <w:t>Besoin</w:t>
@@ -4990,7 +4992,7 @@
       </w:pPr>
     </w:p>
     <w:p>
-      <w:bookmarkStart w:id="5" w:name="_Toc40105768"/>
+      <w:bookmarkStart w:id="5" w:name="_Toc40168676"/>
       <w:r>
         <w:rPr>
           <w:rStyle w:val="Titre3Car"/>
@@ -7161,7 +7163,7 @@
       <w:pPr>
         <w:pStyle w:val="Titre3"/>
       </w:pPr>
-      <w:bookmarkStart w:id="6" w:name="_Toc40105769"/>
+      <w:bookmarkStart w:id="6" w:name="_Toc40168677"/>
       <w:r>
         <w:t>Tableau de fonction</w:t>
       </w:r>
@@ -7194,7 +7196,7 @@
       <w:pPr>
         <w:pStyle w:val="Titre2"/>
       </w:pPr>
-      <w:bookmarkStart w:id="7" w:name="_Toc40105770"/>
+      <w:bookmarkStart w:id="7" w:name="_Toc40168678"/>
       <w:r>
         <w:lastRenderedPageBreak/>
         <w:t>Objectif du projet</w:t>
@@ -7408,7 +7410,7 @@
       <w:pPr>
         <w:pStyle w:val="Titre2"/>
       </w:pPr>
-      <w:bookmarkStart w:id="8" w:name="_Toc40105771"/>
+      <w:bookmarkStart w:id="8" w:name="_Toc40168679"/>
       <w:r>
         <w:lastRenderedPageBreak/>
         <w:t>Agilité</w:t>
@@ -8134,7 +8136,23 @@
           <w:rFonts w:cstheme="minorHAnsi"/>
           <w:color w:val="000000"/>
         </w:rPr>
-        <w:t xml:space="preserve"> est le représentant du produit. Il porte le message et les besoins essentiels provenant du métier. Il connaît les fonctionnalités requises et pourra moduler la solution en fonction de la philosophie du client. Il aura pour rôle de prioriser les fonctionnalités ou évolutions les plus importantes pour la réponse aux besoins. C’est donc lui qui est en charge d’orienter vers la direction à prendre et d’amener un maximum de valeur ajoutée. </w:t>
+        <w:t xml:space="preserve"> est le représentant du produit. Il porte le message et les besoins essentiels provenant du métier. Il connaît les fonctionnalités requises et pourra moduler la solution en fonction de la philosophie du client. Il aura pour rôle de prioriser les fonctionnalités ou évolutions les plus importantes pour la réponse aux besoins. C’est donc lui qui </w:t>
+      </w:r>
+      <w:proofErr w:type="gramStart"/>
+      <w:r>
+        <w:rPr>
+          <w:rFonts w:cstheme="minorHAnsi"/>
+          <w:color w:val="000000"/>
+        </w:rPr>
+        <w:t>est en charge</w:t>
+      </w:r>
+      <w:proofErr w:type="gramEnd"/>
+      <w:r>
+        <w:rPr>
+          <w:rFonts w:cstheme="minorHAnsi"/>
+          <w:color w:val="000000"/>
+        </w:rPr>
+        <w:t xml:space="preserve"> d’orienter vers la direction à prendre et d’amener un maximum de valeur ajoutée. </w:t>
       </w:r>
     </w:p>
     <w:p>
@@ -8185,7 +8203,23 @@
           <w:rFonts w:cstheme="minorHAnsi"/>
           <w:color w:val="000000"/>
         </w:rPr>
-        <w:t>L’équipe de développement est l’atout technique dans un projet agile. Elle doit être autonome même si le Scrum master à un regard sur les méthodes appliquées. L’équipe de développement doit avoir une vision transverse pour respecter le concept d’agilité. Elle est souvent composée de 3 à 9 membres. Leurs métiers sont développeurs, testeurs ou analystes. L’équipe de développement est en charge de la conception du produit.</w:t>
+        <w:t xml:space="preserve">L’équipe de développement est l’atout technique dans un projet agile. Elle doit être autonome même si le Scrum master à un regard sur les méthodes appliquées. L’équipe de développement doit avoir une vision transverse pour respecter le concept d’agilité. Elle est souvent composée de 3 à 9 membres. Leurs métiers sont développeurs, testeurs ou analystes. L’équipe de développement </w:t>
+      </w:r>
+      <w:proofErr w:type="gramStart"/>
+      <w:r>
+        <w:rPr>
+          <w:rFonts w:cstheme="minorHAnsi"/>
+          <w:color w:val="000000"/>
+        </w:rPr>
+        <w:t>est en charge</w:t>
+      </w:r>
+      <w:proofErr w:type="gramEnd"/>
+      <w:r>
+        <w:rPr>
+          <w:rFonts w:cstheme="minorHAnsi"/>
+          <w:color w:val="000000"/>
+        </w:rPr>
+        <w:t xml:space="preserve"> de la conception du produit.</w:t>
       </w:r>
       <w:r>
         <w:rPr>
@@ -8199,7 +8233,7 @@
       <w:pPr>
         <w:pStyle w:val="Titre3"/>
       </w:pPr>
-      <w:bookmarkStart w:id="9" w:name="_Toc40105772"/>
+      <w:bookmarkStart w:id="9" w:name="_Toc40168680"/>
       <w:r>
         <w:t>Réunions</w:t>
       </w:r>
@@ -8425,7 +8459,7 @@
           <w:lang w:val="en-US"/>
         </w:rPr>
       </w:pPr>
-      <w:bookmarkStart w:id="10" w:name="_Toc40105773"/>
+      <w:bookmarkStart w:id="10" w:name="_Toc40168681"/>
       <w:proofErr w:type="spellStart"/>
       <w:r>
         <w:rPr>
@@ -8462,35 +8496,55 @@
           <w:bCs/>
           <w:lang w:val="en-US"/>
         </w:rPr>
-        <w:t>Scrum Master :</w:t>
-      </w:r>
-      <w:r>
-        <w:rPr>
-          <w:lang w:val="en-US"/>
-        </w:rPr>
-        <w:t xml:space="preserve"> </w:t>
-      </w:r>
-      <w:r>
-        <w:rPr>
-          <w:lang w:val="en-US"/>
-        </w:rPr>
-        <w:t>Ulrich HASSED</w:t>
-      </w:r>
-    </w:p>
-    <w:p>
-      <w:pPr>
-        <w:rPr>
-          <w:lang w:val="en-US"/>
-        </w:rPr>
-      </w:pPr>
+        <w:t xml:space="preserve">Scrum </w:t>
+      </w:r>
+      <w:proofErr w:type="gramStart"/>
       <w:r>
         <w:rPr>
           <w:b/>
           <w:bCs/>
           <w:lang w:val="en-US"/>
         </w:rPr>
-        <w:t>Product Owner :</w:t>
-      </w:r>
+        <w:t>Master :</w:t>
+      </w:r>
+      <w:proofErr w:type="gramEnd"/>
+      <w:r>
+        <w:rPr>
+          <w:lang w:val="en-US"/>
+        </w:rPr>
+        <w:t xml:space="preserve"> </w:t>
+      </w:r>
+      <w:r>
+        <w:rPr>
+          <w:lang w:val="en-US"/>
+        </w:rPr>
+        <w:t>Ulrich HASSED</w:t>
+      </w:r>
+    </w:p>
+    <w:p>
+      <w:pPr>
+        <w:rPr>
+          <w:lang w:val="en-US"/>
+        </w:rPr>
+      </w:pPr>
+      <w:r>
+        <w:rPr>
+          <w:b/>
+          <w:bCs/>
+          <w:lang w:val="en-US"/>
+        </w:rPr>
+        <w:t xml:space="preserve">Product </w:t>
+      </w:r>
+      <w:proofErr w:type="gramStart"/>
+      <w:r>
+        <w:rPr>
+          <w:b/>
+          <w:bCs/>
+          <w:lang w:val="en-US"/>
+        </w:rPr>
+        <w:t>Owner :</w:t>
+      </w:r>
+      <w:proofErr w:type="gramEnd"/>
       <w:r>
         <w:rPr>
           <w:lang w:val="en-US"/>
@@ -8543,7 +8597,7 @@
       <w:pPr>
         <w:pStyle w:val="Titre2"/>
       </w:pPr>
-      <w:bookmarkStart w:id="11" w:name="_Toc40105774"/>
+      <w:bookmarkStart w:id="11" w:name="_Toc40168682"/>
       <w:r>
         <w:lastRenderedPageBreak/>
         <w:t>Planning</w:t>
@@ -8672,7 +8726,7 @@
       <w:pPr>
         <w:pStyle w:val="Titre2"/>
       </w:pPr>
-      <w:bookmarkStart w:id="12" w:name="_Toc40105775"/>
+      <w:bookmarkStart w:id="12" w:name="_Toc40168683"/>
       <w:r>
         <w:lastRenderedPageBreak/>
         <w:t>Budget</w:t>
@@ -8793,7 +8847,7 @@
       <w:pPr>
         <w:pStyle w:val="Titre2"/>
       </w:pPr>
-      <w:bookmarkStart w:id="13" w:name="_Toc40105776"/>
+      <w:bookmarkStart w:id="13" w:name="_Toc40168684"/>
       <w:r>
         <w:t>Analyses des risques</w:t>
       </w:r>
@@ -8803,7 +8857,7 @@
       <w:pPr>
         <w:pStyle w:val="Titre3"/>
       </w:pPr>
-      <w:bookmarkStart w:id="14" w:name="_Toc40105777"/>
+      <w:bookmarkStart w:id="14" w:name="_Toc40168685"/>
       <w:r>
         <w:rPr>
           <w:noProof/>
@@ -8882,7 +8936,7 @@
       <w:pPr>
         <w:pStyle w:val="Titre3"/>
       </w:pPr>
-      <w:bookmarkStart w:id="15" w:name="_Toc40105778"/>
+      <w:bookmarkStart w:id="15" w:name="_Toc40168686"/>
       <w:r>
         <w:t>Tableau des risques</w:t>
       </w:r>
@@ -9147,7 +9201,7 @@
       <w:pPr>
         <w:pStyle w:val="Titre2"/>
       </w:pPr>
-      <w:bookmarkStart w:id="19" w:name="_Toc40105779"/>
+      <w:bookmarkStart w:id="19" w:name="_Toc40168687"/>
       <w:r>
         <w:lastRenderedPageBreak/>
         <w:t>Indicateurs</w:t>
@@ -10174,7 +10228,7 @@
       <w:pPr>
         <w:pStyle w:val="Titre2"/>
       </w:pPr>
-      <w:bookmarkStart w:id="20" w:name="_Toc40105780"/>
+      <w:bookmarkStart w:id="20" w:name="_Toc40168688"/>
       <w:r>
         <w:lastRenderedPageBreak/>
         <w:t>Communications</w:t>
@@ -11228,7 +11282,6 @@
           <w:szCs w:val="26"/>
         </w:rPr>
       </w:pPr>
-      <w:bookmarkStart w:id="21" w:name="_Toc40105781"/>
       <w:r>
         <w:br w:type="page"/>
       </w:r>
@@ -11237,6 +11290,7 @@
       <w:pPr>
         <w:pStyle w:val="Titre2"/>
       </w:pPr>
+      <w:bookmarkStart w:id="21" w:name="_Toc40168689"/>
       <w:r>
         <w:lastRenderedPageBreak/>
         <w:t>Gestion du système documentaire</w:t>
@@ -11253,7 +11307,7 @@
         <w:pStyle w:val="Titre3"/>
       </w:pPr>
       <w:bookmarkStart w:id="22" w:name="_Toc5979648"/>
-      <w:bookmarkStart w:id="23" w:name="_Toc40105782"/>
+      <w:bookmarkStart w:id="23" w:name="_Toc40168690"/>
       <w:r>
         <w:t>Versioning</w:t>
       </w:r>
@@ -11287,7 +11341,7 @@
         <w:pStyle w:val="Titre3"/>
       </w:pPr>
       <w:bookmarkStart w:id="24" w:name="_Toc5979649"/>
-      <w:bookmarkStart w:id="25" w:name="_Toc40105783"/>
+      <w:bookmarkStart w:id="25" w:name="_Toc40168691"/>
       <w:r>
         <w:t>Gestion des fichiers</w:t>
       </w:r>
@@ -11364,7 +11418,7 @@
       <w:pPr>
         <w:pStyle w:val="Titre2"/>
       </w:pPr>
-      <w:bookmarkStart w:id="26" w:name="_Toc40105784"/>
+      <w:bookmarkStart w:id="26" w:name="_Toc40168692"/>
       <w:r>
         <w:lastRenderedPageBreak/>
         <w:t>Sécurité</w:t>
@@ -12550,13 +12604,23 @@
         </w:rPr>
         <w:t>caractère spéciale</w:t>
       </w:r>
+      <w:proofErr w:type="gramStart"/>
       <w:r>
         <w:rPr>
           <w:rFonts w:cstheme="minorHAnsi"/>
           <w:color w:val="000000"/>
           <w:u w:color="000000"/>
         </w:rPr>
-        <w:t>(,;@…)</w:t>
+        <w:t>(,;</w:t>
+      </w:r>
+      <w:proofErr w:type="gramEnd"/>
+      <w:r>
+        <w:rPr>
+          <w:rFonts w:cstheme="minorHAnsi"/>
+          <w:color w:val="000000"/>
+          <w:u w:color="000000"/>
+        </w:rPr>
+        <w:t>@…)</w:t>
       </w:r>
     </w:p>
     <w:p>
@@ -12985,13 +13049,23 @@
         </w:rPr>
         <w:t>spéciale</w:t>
       </w:r>
+      <w:proofErr w:type="gramStart"/>
       <w:r>
         <w:rPr>
           <w:rFonts w:cstheme="minorHAnsi"/>
           <w:color w:val="000000"/>
           <w:u w:color="000000"/>
         </w:rPr>
-        <w:t>(,;@…).</w:t>
+        <w:t>(,;</w:t>
+      </w:r>
+      <w:proofErr w:type="gramEnd"/>
+      <w:r>
+        <w:rPr>
+          <w:rFonts w:cstheme="minorHAnsi"/>
+          <w:color w:val="000000"/>
+          <w:u w:color="000000"/>
+        </w:rPr>
+        <w:t>@…).</w:t>
       </w:r>
     </w:p>
     <w:p>
@@ -13951,7 +14025,7 @@
       <w:pPr>
         <w:pStyle w:val="Titre1"/>
       </w:pPr>
-      <w:bookmarkStart w:id="27" w:name="_Toc40105785"/>
+      <w:bookmarkStart w:id="27" w:name="_Toc40168693"/>
       <w:r>
         <w:lastRenderedPageBreak/>
         <w:t>Technique</w:t>
@@ -13962,7 +14036,7 @@
       <w:pPr>
         <w:pStyle w:val="Titre2"/>
       </w:pPr>
-      <w:bookmarkStart w:id="28" w:name="_Toc40105786"/>
+      <w:bookmarkStart w:id="28" w:name="_Toc40168694"/>
       <w:r>
         <w:t>Langage</w:t>
       </w:r>
@@ -14076,7 +14150,7 @@
       <w:pPr>
         <w:pStyle w:val="Titre2"/>
       </w:pPr>
-      <w:bookmarkStart w:id="29" w:name="_Toc40105787"/>
+      <w:bookmarkStart w:id="29" w:name="_Toc40168695"/>
       <w:r>
         <w:t>Outils</w:t>
       </w:r>
@@ -14424,7 +14498,7 @@
         </w:rPr>
       </w:pPr>
       <w:bookmarkStart w:id="30" w:name="_Toc17992433"/>
-      <w:bookmarkStart w:id="31" w:name="_Toc40105788"/>
+      <w:bookmarkStart w:id="31" w:name="_Toc40168696"/>
       <w:r>
         <w:rPr>
           <w:rStyle w:val="normaltextrun"/>
@@ -14608,7 +14682,7 @@
       <w:pPr>
         <w:pStyle w:val="Titre2"/>
       </w:pPr>
-      <w:bookmarkStart w:id="32" w:name="_Toc40105789"/>
+      <w:bookmarkStart w:id="32" w:name="_Toc40168697"/>
       <w:r>
         <w:lastRenderedPageBreak/>
         <w:t>Architecture</w:t>
@@ -14707,7 +14781,6 @@
           <w:szCs w:val="26"/>
         </w:rPr>
       </w:pPr>
-      <w:bookmarkStart w:id="33" w:name="_Toc40105790"/>
       <w:r>
         <w:br w:type="page"/>
       </w:r>
@@ -14716,6 +14789,7 @@
       <w:pPr>
         <w:pStyle w:val="Titre2"/>
       </w:pPr>
+      <w:bookmarkStart w:id="33" w:name="_Toc40168698"/>
       <w:r>
         <w:lastRenderedPageBreak/>
         <w:t>Environnements</w:t>
@@ -14790,7 +14864,7 @@
       <w:pPr>
         <w:pStyle w:val="Titre2"/>
       </w:pPr>
-      <w:bookmarkStart w:id="34" w:name="_Toc40105791"/>
+      <w:bookmarkStart w:id="34" w:name="_Toc40168699"/>
       <w:r>
         <w:t>UML</w:t>
       </w:r>
@@ -14806,7 +14880,7 @@
         </w:rPr>
       </w:pPr>
       <w:bookmarkStart w:id="35" w:name="_Toc5979653"/>
-      <w:bookmarkStart w:id="36" w:name="_Toc40105792"/>
+      <w:bookmarkStart w:id="36" w:name="_Toc40168700"/>
       <w:r>
         <w:t>Diagramme de cas d’utilisations</w:t>
       </w:r>
@@ -14919,7 +14993,7 @@
           <w:u w:val="single"/>
         </w:rPr>
       </w:pPr>
-      <w:bookmarkStart w:id="37" w:name="_Toc40105793"/>
+      <w:bookmarkStart w:id="37" w:name="_Toc40168701"/>
       <w:r>
         <w:lastRenderedPageBreak/>
         <w:t>Diagramme de séquence : Création d’un plan</w:t>
@@ -15054,7 +15128,7 @@
       <w:pPr>
         <w:pStyle w:val="Titre2"/>
       </w:pPr>
-      <w:bookmarkStart w:id="38" w:name="_Toc40105794"/>
+      <w:bookmarkStart w:id="38" w:name="_Toc40168702"/>
       <w:r>
         <w:lastRenderedPageBreak/>
         <w:t>IHM</w:t>
@@ -15162,12 +15236,12 @@
           <w:docGrid w:linePitch="360"/>
         </w:sectPr>
       </w:pPr>
-      <w:bookmarkStart w:id="39" w:name="_Toc40105795"/>
     </w:p>
     <w:p>
       <w:pPr>
         <w:pStyle w:val="Titre2"/>
       </w:pPr>
+      <w:bookmarkStart w:id="39" w:name="_Toc40168703"/>
       <w:r>
         <w:lastRenderedPageBreak/>
         <w:t>MCD</w:t>
@@ -15256,12 +15330,12 @@
           <w:docGrid w:linePitch="360"/>
         </w:sectPr>
       </w:pPr>
-      <w:bookmarkStart w:id="40" w:name="_Toc40105796"/>
     </w:p>
     <w:p>
       <w:pPr>
         <w:pStyle w:val="Titre2"/>
       </w:pPr>
+      <w:bookmarkStart w:id="40" w:name="_Toc40168704"/>
       <w:r>
         <w:lastRenderedPageBreak/>
         <w:t>Scénario de t</w:t>
@@ -18842,6 +18916,223 @@
           </w:p>
         </w:tc>
       </w:tr>
+      <w:tr>
+        <w:trPr>
+          <w:trHeight w:val="255"/>
+        </w:trPr>
+        <w:tc>
+          <w:tcPr>
+            <w:tcW w:w="852" w:type="dxa"/>
+            <w:tcBorders>
+              <w:top w:val="single" w:sz="4" w:space="0" w:color="auto"/>
+              <w:left w:val="single" w:sz="4" w:space="0" w:color="auto"/>
+              <w:bottom w:val="single" w:sz="4" w:space="0" w:color="auto"/>
+              <w:right w:val="single" w:sz="4" w:space="0" w:color="auto"/>
+            </w:tcBorders>
+            <w:shd w:val="clear" w:color="auto" w:fill="auto"/>
+            <w:noWrap/>
+            <w:vAlign w:val="center"/>
+          </w:tcPr>
+          <w:p>
+            <w:pPr>
+              <w:spacing w:after="0" w:line="240" w:lineRule="auto"/>
+              <w:jc w:val="center"/>
+              <w:rPr>
+                <w:rFonts w:ascii="Arial" w:eastAsia="Times New Roman" w:hAnsi="Arial" w:cs="Arial"/>
+                <w:color w:val="4472C4"/>
+                <w:sz w:val="16"/>
+                <w:szCs w:val="16"/>
+                <w:lang w:eastAsia="fr-FR"/>
+              </w:rPr>
+            </w:pPr>
+            <w:r>
+              <w:rPr>
+                <w:rFonts w:ascii="Arial" w:eastAsia="Times New Roman" w:hAnsi="Arial" w:cs="Arial"/>
+                <w:color w:val="4472C4"/>
+                <w:sz w:val="16"/>
+                <w:szCs w:val="16"/>
+                <w:lang w:eastAsia="fr-FR"/>
+              </w:rPr>
+              <w:t>US021</w:t>
+            </w:r>
+          </w:p>
+        </w:tc>
+        <w:tc>
+          <w:tcPr>
+            <w:tcW w:w="994" w:type="dxa"/>
+            <w:tcBorders>
+              <w:top w:val="single" w:sz="4" w:space="0" w:color="auto"/>
+              <w:left w:val="nil"/>
+              <w:bottom w:val="single" w:sz="4" w:space="0" w:color="auto"/>
+              <w:right w:val="nil"/>
+            </w:tcBorders>
+            <w:shd w:val="clear" w:color="auto" w:fill="auto"/>
+            <w:noWrap/>
+            <w:vAlign w:val="center"/>
+          </w:tcPr>
+          <w:p>
+            <w:pPr>
+              <w:spacing w:after="0" w:line="240" w:lineRule="auto"/>
+              <w:jc w:val="center"/>
+              <w:rPr>
+                <w:rFonts w:ascii="Arial" w:eastAsia="Times New Roman" w:hAnsi="Arial" w:cs="Arial"/>
+                <w:color w:val="000000"/>
+                <w:sz w:val="16"/>
+                <w:szCs w:val="16"/>
+                <w:lang w:eastAsia="fr-FR"/>
+              </w:rPr>
+            </w:pPr>
+            <w:r>
+              <w:rPr>
+                <w:rFonts w:ascii="Arial" w:eastAsia="Times New Roman" w:hAnsi="Arial" w:cs="Arial"/>
+                <w:color w:val="000000"/>
+                <w:sz w:val="16"/>
+                <w:szCs w:val="16"/>
+                <w:lang w:eastAsia="fr-FR"/>
+              </w:rPr>
+              <w:t>Commercial</w:t>
+            </w:r>
+          </w:p>
+        </w:tc>
+        <w:tc>
+          <w:tcPr>
+            <w:tcW w:w="3712" w:type="dxa"/>
+            <w:tcBorders>
+              <w:top w:val="single" w:sz="4" w:space="0" w:color="auto"/>
+              <w:left w:val="single" w:sz="4" w:space="0" w:color="auto"/>
+              <w:bottom w:val="single" w:sz="4" w:space="0" w:color="auto"/>
+              <w:right w:val="single" w:sz="4" w:space="0" w:color="auto"/>
+            </w:tcBorders>
+            <w:shd w:val="clear" w:color="auto" w:fill="auto"/>
+            <w:noWrap/>
+            <w:vAlign w:val="center"/>
+          </w:tcPr>
+          <w:p>
+            <w:pPr>
+              <w:spacing w:after="0" w:line="240" w:lineRule="auto"/>
+              <w:jc w:val="center"/>
+              <w:rPr>
+                <w:rFonts w:ascii="Arial" w:eastAsia="Times New Roman" w:hAnsi="Arial" w:cs="Arial"/>
+                <w:b/>
+                <w:bCs/>
+                <w:color w:val="000000"/>
+                <w:sz w:val="16"/>
+                <w:szCs w:val="16"/>
+                <w:lang w:eastAsia="fr-FR"/>
+              </w:rPr>
+            </w:pPr>
+            <w:r>
+              <w:rPr>
+                <w:rFonts w:ascii="Arial" w:eastAsia="Times New Roman" w:hAnsi="Arial" w:cs="Arial"/>
+                <w:b/>
+                <w:bCs/>
+                <w:color w:val="000000"/>
+                <w:sz w:val="16"/>
+                <w:szCs w:val="16"/>
+                <w:lang w:eastAsia="fr-FR"/>
+              </w:rPr>
+              <w:t>Appliquer une réduction a un devis</w:t>
+            </w:r>
+          </w:p>
+        </w:tc>
+        <w:tc>
+          <w:tcPr>
+            <w:tcW w:w="2640" w:type="dxa"/>
+            <w:tcBorders>
+              <w:top w:val="single" w:sz="4" w:space="0" w:color="auto"/>
+              <w:left w:val="nil"/>
+              <w:bottom w:val="single" w:sz="4" w:space="0" w:color="auto"/>
+              <w:right w:val="single" w:sz="4" w:space="0" w:color="auto"/>
+            </w:tcBorders>
+            <w:shd w:val="clear" w:color="auto" w:fill="auto"/>
+            <w:noWrap/>
+            <w:vAlign w:val="bottom"/>
+          </w:tcPr>
+          <w:p>
+            <w:pPr>
+              <w:spacing w:after="0" w:line="240" w:lineRule="auto"/>
+              <w:rPr>
+                <w:rFonts w:ascii="Arial" w:eastAsia="Times New Roman" w:hAnsi="Arial" w:cs="Arial"/>
+                <w:color w:val="000000"/>
+                <w:sz w:val="16"/>
+                <w:szCs w:val="16"/>
+                <w:lang w:eastAsia="fr-FR"/>
+              </w:rPr>
+            </w:pPr>
+            <w:r>
+              <w:rPr>
+                <w:rFonts w:ascii="Arial" w:eastAsia="Times New Roman" w:hAnsi="Arial" w:cs="Arial"/>
+                <w:color w:val="000000"/>
+                <w:sz w:val="16"/>
+                <w:szCs w:val="16"/>
+                <w:lang w:eastAsia="fr-FR"/>
+              </w:rPr>
+              <w:t>Réduction devis</w:t>
+            </w:r>
+          </w:p>
+        </w:tc>
+        <w:tc>
+          <w:tcPr>
+            <w:tcW w:w="510" w:type="dxa"/>
+            <w:tcBorders>
+              <w:top w:val="single" w:sz="4" w:space="0" w:color="auto"/>
+              <w:left w:val="single" w:sz="4" w:space="0" w:color="auto"/>
+              <w:bottom w:val="single" w:sz="4" w:space="0" w:color="auto"/>
+              <w:right w:val="single" w:sz="4" w:space="0" w:color="auto"/>
+            </w:tcBorders>
+            <w:shd w:val="clear" w:color="auto" w:fill="FF0000"/>
+            <w:noWrap/>
+          </w:tcPr>
+          <w:p>
+            <w:pPr>
+              <w:spacing w:after="0" w:line="240" w:lineRule="auto"/>
+              <w:jc w:val="center"/>
+              <w:rPr>
+                <w:rFonts w:ascii="Arial" w:eastAsia="Times New Roman" w:hAnsi="Arial" w:cs="Arial"/>
+                <w:color w:val="FFFFFF"/>
+                <w:sz w:val="16"/>
+                <w:szCs w:val="16"/>
+                <w:lang w:eastAsia="fr-FR"/>
+              </w:rPr>
+            </w:pPr>
+            <w:r>
+              <w:rPr>
+                <w:rFonts w:ascii="Arial" w:eastAsia="Times New Roman" w:hAnsi="Arial" w:cs="Arial"/>
+                <w:color w:val="FFFFFF"/>
+                <w:sz w:val="16"/>
+                <w:szCs w:val="16"/>
+                <w:lang w:eastAsia="fr-FR"/>
+              </w:rPr>
+              <w:t>NOK</w:t>
+            </w:r>
+          </w:p>
+        </w:tc>
+        <w:tc>
+          <w:tcPr>
+            <w:tcW w:w="2127" w:type="dxa"/>
+            <w:tcBorders>
+              <w:top w:val="single" w:sz="4" w:space="0" w:color="auto"/>
+              <w:left w:val="nil"/>
+              <w:bottom w:val="single" w:sz="4" w:space="0" w:color="auto"/>
+              <w:right w:val="single" w:sz="4" w:space="0" w:color="auto"/>
+            </w:tcBorders>
+            <w:shd w:val="clear" w:color="auto" w:fill="auto"/>
+            <w:noWrap/>
+          </w:tcPr>
+          <w:p>
+            <w:pPr>
+              <w:spacing w:after="0" w:line="240" w:lineRule="auto"/>
+              <w:rPr>
+                <w:rFonts w:ascii="Arial" w:eastAsia="Times New Roman" w:hAnsi="Arial" w:cs="Arial"/>
+                <w:color w:val="000000"/>
+                <w:sz w:val="16"/>
+                <w:szCs w:val="16"/>
+                <w:lang w:eastAsia="fr-FR"/>
+              </w:rPr>
+            </w:pPr>
+          </w:p>
+        </w:tc>
+      </w:tr>
     </w:tbl>
     <w:p>
       <w:pPr>
@@ -18855,7 +19146,7 @@
       <w:pPr>
         <w:pStyle w:val="Titre2"/>
       </w:pPr>
-      <w:bookmarkStart w:id="41" w:name="_Toc40105797"/>
+      <w:bookmarkStart w:id="41" w:name="_Toc40168705"/>
       <w:r>
         <w:t>Déploiement</w:t>
       </w:r>
@@ -18907,7 +19198,6 @@
           <w:szCs w:val="32"/>
         </w:rPr>
       </w:pPr>
-      <w:bookmarkStart w:id="42" w:name="_Toc40105798"/>
       <w:r>
         <w:br w:type="page"/>
       </w:r>
@@ -18916,6 +19206,7 @@
       <w:pPr>
         <w:pStyle w:val="Titre1"/>
       </w:pPr>
+      <w:bookmarkStart w:id="42" w:name="_Toc40168706"/>
       <w:r>
         <w:lastRenderedPageBreak/>
         <w:t>Maintenance</w:t>
@@ -18931,7 +19222,7 @@
       <w:pPr>
         <w:pStyle w:val="Titre2"/>
       </w:pPr>
-      <w:bookmarkStart w:id="43" w:name="_Toc40105799"/>
+      <w:bookmarkStart w:id="43" w:name="_Toc40168707"/>
       <w:r>
         <w:t>Support</w:t>
       </w:r>
@@ -19056,7 +19347,7 @@
       <w:pPr>
         <w:pStyle w:val="Titre2"/>
       </w:pPr>
-      <w:bookmarkStart w:id="44" w:name="_Toc40105800"/>
+      <w:bookmarkStart w:id="44" w:name="_Toc40168708"/>
       <w:r>
         <w:t>Formation</w:t>
       </w:r>
@@ -20658,7 +20949,7 @@
       <w:pPr>
         <w:pStyle w:val="Titre1"/>
       </w:pPr>
-      <w:bookmarkStart w:id="45" w:name="_Toc40105801"/>
+      <w:bookmarkStart w:id="45" w:name="_Toc40168709"/>
       <w:r>
         <w:lastRenderedPageBreak/>
         <w:t>Clôture de projet</w:t>
@@ -20669,7 +20960,7 @@
       <w:pPr>
         <w:pStyle w:val="Titre2"/>
       </w:pPr>
-      <w:bookmarkStart w:id="46" w:name="_Toc40105802"/>
+      <w:bookmarkStart w:id="46" w:name="_Toc40168710"/>
       <w:r>
         <w:rPr>
           <w:noProof/>
@@ -20741,10 +21032,10 @@
       <w:r>
         <w:t xml:space="preserve">Planning </w:t>
       </w:r>
+      <w:r>
+        <w:t>réel</w:t>
+      </w:r>
       <w:bookmarkEnd w:id="46"/>
-      <w:r>
-        <w:t>réel</w:t>
-      </w:r>
     </w:p>
     <w:p>
       <w:r>
@@ -20780,7 +21071,7 @@
       <w:pPr>
         <w:pStyle w:val="Titre2"/>
       </w:pPr>
-      <w:bookmarkStart w:id="47" w:name="_Toc40105803"/>
+      <w:bookmarkStart w:id="47" w:name="_Toc40168711"/>
       <w:r>
         <w:lastRenderedPageBreak/>
         <w:t>Budget final</w:t>
@@ -20854,7 +21145,7 @@
       <w:pPr>
         <w:pStyle w:val="Titre2"/>
       </w:pPr>
-      <w:bookmarkStart w:id="48" w:name="_Toc40105804"/>
+      <w:bookmarkStart w:id="48" w:name="_Toc40168712"/>
       <w:r>
         <w:lastRenderedPageBreak/>
         <w:t>Indicateurs</w:t>
@@ -22205,7 +22496,7 @@
       <w:pPr>
         <w:pStyle w:val="Titre2"/>
       </w:pPr>
-      <w:bookmarkStart w:id="49" w:name="_Toc40105805"/>
+      <w:bookmarkStart w:id="49" w:name="_Toc40168713"/>
       <w:r>
         <w:lastRenderedPageBreak/>
         <w:t>Gestion des risques</w:t>
@@ -22285,7 +22576,7 @@
       <w:pPr>
         <w:pStyle w:val="Titre3"/>
       </w:pPr>
-      <w:bookmarkStart w:id="50" w:name="_Toc40105806"/>
+      <w:bookmarkStart w:id="50" w:name="_Toc40168714"/>
       <w:r>
         <w:t>Risque exceptionnel COVID-19</w:t>
       </w:r>
@@ -22344,7 +22635,7 @@
       <w:pPr>
         <w:pStyle w:val="Titre2"/>
       </w:pPr>
-      <w:bookmarkStart w:id="51" w:name="_Toc40105807"/>
+      <w:bookmarkStart w:id="51" w:name="_Toc40168715"/>
       <w:r>
         <w:lastRenderedPageBreak/>
         <w:t>Retour d’expérience</w:t>
@@ -22357,6 +22648,216 @@
     <w:p/>
     <w:p>
       <w:r>
+        <w:t xml:space="preserve">Dans le cadre de la clôture du projet </w:t>
+      </w:r>
+      <w:proofErr w:type="spellStart"/>
+      <w:r>
+        <w:t>Madera</w:t>
+      </w:r>
+      <w:proofErr w:type="spellEnd"/>
+      <w:r>
+        <w:t>, nous avons effectué une réunion en interne ayant pour but une analyse rétrospective sur l’évolution du projet et ses rendus.</w:t>
+      </w:r>
+    </w:p>
+    <w:p>
+      <w:r>
+        <w:t>Dans l’ensemble, le produit répond aux attentes du client. Une majorité des objectifs fonctionnels ont été remplis et les contraintes clients respectés.</w:t>
+      </w:r>
+    </w:p>
+    <w:p>
+      <w:r>
+        <w:t xml:space="preserve">Pour ce qui est des délais, aucun retard n’a été signalé, tous les rendus se sont </w:t>
+      </w:r>
+      <w:r>
+        <w:t>vus</w:t>
+      </w:r>
+      <w:r>
+        <w:t xml:space="preserve"> livré dans les temps malgré certaine complication du au COVID-19</w:t>
+      </w:r>
+      <w:r>
+        <w:t xml:space="preserve"> qui nous a demandé un temps d’adaptation, mise en place du télé travail, modification des rendus (livraison à distance, réunions à distance). </w:t>
+      </w:r>
+    </w:p>
+    <w:p>
+      <w:r>
+        <w:t xml:space="preserve">Le budget prévisionnel du projet est suffisant, on observe une marge de 2637€ une fois le projet clôturé. Cette somme peut participer à un budget de formation supplémentaire pour les équipes </w:t>
+      </w:r>
+      <w:proofErr w:type="spellStart"/>
+      <w:r>
+        <w:t>Madera</w:t>
+      </w:r>
+      <w:proofErr w:type="spellEnd"/>
+      <w:r>
+        <w:t xml:space="preserve">. </w:t>
+      </w:r>
+    </w:p>
+    <w:p/>
+    <w:p>
+      <w:r>
+        <w:t xml:space="preserve">Voici les principaux points positifs que nous avons relevés durant notre réunion : </w:t>
+      </w:r>
+    </w:p>
+    <w:p>
+      <w:pPr>
+        <w:pStyle w:val="Paragraphedeliste"/>
+        <w:numPr>
+          <w:ilvl w:val="0"/>
+          <w:numId w:val="21"/>
+        </w:numPr>
+      </w:pPr>
+      <w:r>
+        <w:t xml:space="preserve">Respect des délais et de la durée des tâches. </w:t>
+      </w:r>
+    </w:p>
+    <w:p>
+      <w:pPr>
+        <w:pStyle w:val="Paragraphedeliste"/>
+        <w:numPr>
+          <w:ilvl w:val="0"/>
+          <w:numId w:val="21"/>
+        </w:numPr>
+      </w:pPr>
+      <w:r>
+        <w:t>Répartition des tâches.</w:t>
+      </w:r>
+    </w:p>
+    <w:p>
+      <w:pPr>
+        <w:pStyle w:val="Paragraphedeliste"/>
+        <w:numPr>
+          <w:ilvl w:val="0"/>
+          <w:numId w:val="21"/>
+        </w:numPr>
+      </w:pPr>
+      <w:r>
+        <w:t>Organisation générale.</w:t>
+      </w:r>
+    </w:p>
+    <w:p>
+      <w:pPr>
+        <w:pStyle w:val="Paragraphedeliste"/>
+        <w:numPr>
+          <w:ilvl w:val="0"/>
+          <w:numId w:val="21"/>
+        </w:numPr>
+      </w:pPr>
+      <w:r>
+        <w:t>A</w:t>
+      </w:r>
+      <w:r>
+        <w:t>daptation et réactivité de l’équipe</w:t>
+      </w:r>
+      <w:r>
+        <w:t xml:space="preserve"> (Cas COVID-19)</w:t>
+      </w:r>
+      <w:r>
+        <w:t>.</w:t>
+      </w:r>
+    </w:p>
+    <w:p>
+      <w:pPr>
+        <w:pStyle w:val="Paragraphedeliste"/>
+        <w:numPr>
+          <w:ilvl w:val="0"/>
+          <w:numId w:val="21"/>
+        </w:numPr>
+      </w:pPr>
+      <w:r>
+        <w:t>Respect du budget.</w:t>
+      </w:r>
+    </w:p>
+    <w:p>
+      <w:pPr>
+        <w:pStyle w:val="Paragraphedeliste"/>
+        <w:numPr>
+          <w:ilvl w:val="0"/>
+          <w:numId w:val="21"/>
+        </w:numPr>
+      </w:pPr>
+      <w:r>
+        <w:t>Bonne communication interne et avec le client.</w:t>
+      </w:r>
+    </w:p>
+    <w:p>
+      <w:pPr>
+        <w:pStyle w:val="Paragraphedeliste"/>
+      </w:pPr>
+    </w:p>
+    <w:p>
+      <w:r>
+        <w:t xml:space="preserve">Cependant, il y a eu également des points négatifs : </w:t>
+      </w:r>
+    </w:p>
+    <w:p>
+      <w:pPr>
+        <w:pStyle w:val="Paragraphedeliste"/>
+        <w:numPr>
+          <w:ilvl w:val="0"/>
+          <w:numId w:val="22"/>
+        </w:numPr>
+      </w:pPr>
+      <w:r>
+        <w:t xml:space="preserve">Premier choix technique discutable : Une analyse plus approfondie a été réalisée pour rectifier ce choix. </w:t>
+      </w:r>
+    </w:p>
+    <w:p>
+      <w:pPr>
+        <w:pStyle w:val="Paragraphedeliste"/>
+        <w:numPr>
+          <w:ilvl w:val="0"/>
+          <w:numId w:val="22"/>
+        </w:numPr>
+      </w:pPr>
+      <w:r>
+        <w:t>Certains risques non identifiés</w:t>
+      </w:r>
+      <w:r>
+        <w:t xml:space="preserve"> et non résolus : Axes d’évolutions.</w:t>
+      </w:r>
+    </w:p>
+    <w:p>
+      <w:pPr>
+        <w:pStyle w:val="Paragraphedeliste"/>
+        <w:numPr>
+          <w:ilvl w:val="0"/>
+          <w:numId w:val="22"/>
+        </w:numPr>
+      </w:pPr>
+      <w:r>
+        <w:t>Manque de connaissance du métier du client pour répondre le plus efficacement et précisément à son besoin. Plus d’échange avec le client pour comprendre au mieux ses contraintes métiers.</w:t>
+      </w:r>
+    </w:p>
+    <w:p/>
+    <w:p>
+      <w:r>
+        <w:t xml:space="preserve">Dans l’ensemble nous sommes satisfaits de ce que notre équipe projet </w:t>
+      </w:r>
+      <w:proofErr w:type="gramStart"/>
+      <w:r>
+        <w:t>a</w:t>
+      </w:r>
+      <w:proofErr w:type="gramEnd"/>
+      <w:r>
+        <w:t xml:space="preserve"> livrer et de l’expérience acquise grâce </w:t>
+      </w:r>
+      <w:r>
+        <w:t>à</w:t>
+      </w:r>
+      <w:r>
+        <w:t xml:space="preserve"> ce projet.</w:t>
+      </w:r>
+    </w:p>
+    <w:p/>
+    <w:p>
+      <w:pPr>
+        <w:pStyle w:val="Paragraphedeliste"/>
+      </w:pPr>
+    </w:p>
+    <w:p/>
+    <w:p/>
+    <w:p/>
+    <w:p>
+      <w:r>
         <w:t xml:space="preserve">  </w:t>
       </w:r>
       <w:r>
@@ -22367,7 +22868,7 @@
       <w:pPr>
         <w:pStyle w:val="Titre1"/>
       </w:pPr>
-      <w:bookmarkStart w:id="52" w:name="_Toc40105808"/>
+      <w:bookmarkStart w:id="52" w:name="_Toc40168716"/>
       <w:r>
         <w:lastRenderedPageBreak/>
         <w:t>Glossaire</w:t>
@@ -22469,7 +22970,7 @@
       <w:pPr>
         <w:pStyle w:val="Titre1"/>
       </w:pPr>
-      <w:bookmarkStart w:id="53" w:name="_Toc40105809"/>
+      <w:bookmarkStart w:id="53" w:name="_Toc40168717"/>
       <w:r>
         <w:lastRenderedPageBreak/>
         <w:t>Annexes</w:t>
@@ -23595,7 +24096,7 @@
       <w:pPr>
         <w:pStyle w:val="Titre2"/>
       </w:pPr>
-      <w:bookmarkStart w:id="54" w:name="_Toc40105810"/>
+      <w:bookmarkStart w:id="54" w:name="_Toc40168718"/>
       <w:r>
         <w:lastRenderedPageBreak/>
         <w:t>Rendu final</w:t>
@@ -23950,7 +24451,7 @@
       <w:pPr>
         <w:pStyle w:val="Titre2"/>
       </w:pPr>
-      <w:bookmarkStart w:id="55" w:name="_Toc40105811"/>
+      <w:bookmarkStart w:id="55" w:name="_Toc40168719"/>
       <w:r>
         <w:rPr>
           <w:noProof/>
@@ -24103,7 +24604,7 @@
       <w:pPr>
         <w:pStyle w:val="Titre2"/>
       </w:pPr>
-      <w:bookmarkStart w:id="56" w:name="_Toc40105812"/>
+      <w:bookmarkStart w:id="56" w:name="_Toc40168720"/>
       <w:r>
         <w:lastRenderedPageBreak/>
         <w:t>Procédure de déploiement</w:t>
@@ -24270,7 +24771,15 @@
         <w:t xml:space="preserve"> </w:t>
       </w:r>
       <w:r>
-        <w:t xml:space="preserve">mysql://{Nom utilisateur} :{Mot de passe </w:t>
+        <w:t>mysql:/</w:t>
+      </w:r>
+      <w:proofErr w:type="gramStart"/>
+      <w:r>
+        <w:t>/{</w:t>
+      </w:r>
+      <w:proofErr w:type="gramEnd"/>
+      <w:r>
+        <w:t xml:space="preserve">Nom utilisateur} :{Mot de passe </w:t>
       </w:r>
       <w:hyperlink r:id="rId54" w:history="1">
         <w:r>
@@ -24348,8 +24857,13 @@
         <w:t xml:space="preserve"> bin/console </w:t>
       </w:r>
       <w:proofErr w:type="spellStart"/>
-      <w:r>
-        <w:t>doctrine:schema:update</w:t>
+      <w:proofErr w:type="gramStart"/>
+      <w:r>
+        <w:t>doctrine:schema</w:t>
+      </w:r>
+      <w:proofErr w:type="gramEnd"/>
+      <w:r>
+        <w:t>:update</w:t>
       </w:r>
       <w:proofErr w:type="spellEnd"/>
       <w:r>
@@ -24409,10 +24923,12 @@
         <w:t xml:space="preserve"> bin/console </w:t>
       </w:r>
       <w:proofErr w:type="spellStart"/>
+      <w:proofErr w:type="gramStart"/>
       <w:r>
         <w:t>server:run</w:t>
       </w:r>
       <w:proofErr w:type="spellEnd"/>
+      <w:proofErr w:type="gramEnd"/>
       <w:r>
         <w:t>`</w:t>
       </w:r>
@@ -25474,6 +25990,119 @@
     </w:lvl>
   </w:abstractNum>
   <w:abstractNum w:abstractNumId="8" w15:restartNumberingAfterBreak="0">
+    <w:nsid w:val="062A2664"/>
+    <w:multiLevelType w:val="hybridMultilevel"/>
+    <w:tmpl w:val="15FA773A"/>
+    <w:lvl w:ilvl="0" w:tplc="040C0001">
+      <w:start w:val="1"/>
+      <w:numFmt w:val="bullet"/>
+      <w:lvlText w:val=""/>
+      <w:lvlJc w:val="left"/>
+      <w:pPr>
+        <w:ind w:left="720" w:hanging="360"/>
+      </w:pPr>
+      <w:rPr>
+        <w:rFonts w:ascii="Symbol" w:hAnsi="Symbol" w:cs="Symbol" w:hint="default"/>
+      </w:rPr>
+    </w:lvl>
+    <w:lvl w:ilvl="1" w:tplc="040C0003" w:tentative="1">
+      <w:start w:val="1"/>
+      <w:numFmt w:val="bullet"/>
+      <w:lvlText w:val="o"/>
+      <w:lvlJc w:val="left"/>
+      <w:pPr>
+        <w:ind w:left="1440" w:hanging="360"/>
+      </w:pPr>
+      <w:rPr>
+        <w:rFonts w:ascii="Courier New" w:hAnsi="Courier New" w:cs="Courier New" w:hint="default"/>
+      </w:rPr>
+    </w:lvl>
+    <w:lvl w:ilvl="2" w:tplc="040C0005" w:tentative="1">
+      <w:start w:val="1"/>
+      <w:numFmt w:val="bullet"/>
+      <w:lvlText w:val=""/>
+      <w:lvlJc w:val="left"/>
+      <w:pPr>
+        <w:ind w:left="2160" w:hanging="360"/>
+      </w:pPr>
+      <w:rPr>
+        <w:rFonts w:ascii="Wingdings" w:hAnsi="Wingdings" w:hint="default"/>
+      </w:rPr>
+    </w:lvl>
+    <w:lvl w:ilvl="3" w:tplc="040C0001" w:tentative="1">
+      <w:start w:val="1"/>
+      <w:numFmt w:val="bullet"/>
+      <w:lvlText w:val=""/>
+      <w:lvlJc w:val="left"/>
+      <w:pPr>
+        <w:ind w:left="2880" w:hanging="360"/>
+      </w:pPr>
+      <w:rPr>
+        <w:rFonts w:ascii="Symbol" w:hAnsi="Symbol" w:hint="default"/>
+      </w:rPr>
+    </w:lvl>
+    <w:lvl w:ilvl="4" w:tplc="040C0003" w:tentative="1">
+      <w:start w:val="1"/>
+      <w:numFmt w:val="bullet"/>
+      <w:lvlText w:val="o"/>
+      <w:lvlJc w:val="left"/>
+      <w:pPr>
+        <w:ind w:left="3600" w:hanging="360"/>
+      </w:pPr>
+      <w:rPr>
+        <w:rFonts w:ascii="Courier New" w:hAnsi="Courier New" w:cs="Courier New" w:hint="default"/>
+      </w:rPr>
+    </w:lvl>
+    <w:lvl w:ilvl="5" w:tplc="040C0005" w:tentative="1">
+      <w:start w:val="1"/>
+      <w:numFmt w:val="bullet"/>
+      <w:lvlText w:val=""/>
+      <w:lvlJc w:val="left"/>
+      <w:pPr>
+        <w:ind w:left="4320" w:hanging="360"/>
+      </w:pPr>
+      <w:rPr>
+        <w:rFonts w:ascii="Wingdings" w:hAnsi="Wingdings" w:hint="default"/>
+      </w:rPr>
+    </w:lvl>
+    <w:lvl w:ilvl="6" w:tplc="040C0001" w:tentative="1">
+      <w:start w:val="1"/>
+      <w:numFmt w:val="bullet"/>
+      <w:lvlText w:val=""/>
+      <w:lvlJc w:val="left"/>
+      <w:pPr>
+        <w:ind w:left="5040" w:hanging="360"/>
+      </w:pPr>
+      <w:rPr>
+        <w:rFonts w:ascii="Symbol" w:hAnsi="Symbol" w:hint="default"/>
+      </w:rPr>
+    </w:lvl>
+    <w:lvl w:ilvl="7" w:tplc="040C0003" w:tentative="1">
+      <w:start w:val="1"/>
+      <w:numFmt w:val="bullet"/>
+      <w:lvlText w:val="o"/>
+      <w:lvlJc w:val="left"/>
+      <w:pPr>
+        <w:ind w:left="5760" w:hanging="360"/>
+      </w:pPr>
+      <w:rPr>
+        <w:rFonts w:ascii="Courier New" w:hAnsi="Courier New" w:cs="Courier New" w:hint="default"/>
+      </w:rPr>
+    </w:lvl>
+    <w:lvl w:ilvl="8" w:tplc="040C0005" w:tentative="1">
+      <w:start w:val="1"/>
+      <w:numFmt w:val="bullet"/>
+      <w:lvlText w:val=""/>
+      <w:lvlJc w:val="left"/>
+      <w:pPr>
+        <w:ind w:left="6480" w:hanging="360"/>
+      </w:pPr>
+      <w:rPr>
+        <w:rFonts w:ascii="Wingdings" w:hAnsi="Wingdings" w:hint="default"/>
+      </w:rPr>
+    </w:lvl>
+  </w:abstractNum>
+  <w:abstractNum w:abstractNumId="9" w15:restartNumberingAfterBreak="0">
     <w:nsid w:val="106767A3"/>
     <w:multiLevelType w:val="multilevel"/>
     <w:tmpl w:val="305CBBFE"/>
@@ -25622,7 +26251,7 @@
       </w:rPr>
     </w:lvl>
   </w:abstractNum>
-  <w:abstractNum w:abstractNumId="9" w15:restartNumberingAfterBreak="0">
+  <w:abstractNum w:abstractNumId="10" w15:restartNumberingAfterBreak="0">
     <w:nsid w:val="16487C79"/>
     <w:multiLevelType w:val="hybridMultilevel"/>
     <w:tmpl w:val="45C032D0"/>
@@ -25708,7 +26337,7 @@
       </w:pPr>
     </w:lvl>
   </w:abstractNum>
-  <w:abstractNum w:abstractNumId="10" w15:restartNumberingAfterBreak="0">
+  <w:abstractNum w:abstractNumId="11" w15:restartNumberingAfterBreak="0">
     <w:nsid w:val="194C2195"/>
     <w:multiLevelType w:val="hybridMultilevel"/>
     <w:tmpl w:val="BAC48C7C"/>
@@ -25797,7 +26426,7 @@
       </w:pPr>
     </w:lvl>
   </w:abstractNum>
-  <w:abstractNum w:abstractNumId="11" w15:restartNumberingAfterBreak="0">
+  <w:abstractNum w:abstractNumId="12" w15:restartNumberingAfterBreak="0">
     <w:nsid w:val="203132FA"/>
     <w:multiLevelType w:val="hybridMultilevel"/>
     <w:tmpl w:val="2AE632DC"/>
@@ -25886,7 +26515,7 @@
       </w:pPr>
     </w:lvl>
   </w:abstractNum>
-  <w:abstractNum w:abstractNumId="12" w15:restartNumberingAfterBreak="0">
+  <w:abstractNum w:abstractNumId="13" w15:restartNumberingAfterBreak="0">
     <w:nsid w:val="2717631D"/>
     <w:multiLevelType w:val="hybridMultilevel"/>
     <w:tmpl w:val="45AE7902"/>
@@ -25999,7 +26628,7 @@
       </w:rPr>
     </w:lvl>
   </w:abstractNum>
-  <w:abstractNum w:abstractNumId="13" w15:restartNumberingAfterBreak="0">
+  <w:abstractNum w:abstractNumId="14" w15:restartNumberingAfterBreak="0">
     <w:nsid w:val="2AC51215"/>
     <w:multiLevelType w:val="hybridMultilevel"/>
     <w:tmpl w:val="09E2A6FC"/>
@@ -26085,7 +26714,120 @@
       </w:pPr>
     </w:lvl>
   </w:abstractNum>
-  <w:abstractNum w:abstractNumId="14" w15:restartNumberingAfterBreak="0">
+  <w:abstractNum w:abstractNumId="15" w15:restartNumberingAfterBreak="0">
+    <w:nsid w:val="2DD1541A"/>
+    <w:multiLevelType w:val="hybridMultilevel"/>
+    <w:tmpl w:val="57DAAD60"/>
+    <w:lvl w:ilvl="0" w:tplc="040C0001">
+      <w:start w:val="1"/>
+      <w:numFmt w:val="bullet"/>
+      <w:lvlText w:val=""/>
+      <w:lvlJc w:val="left"/>
+      <w:pPr>
+        <w:ind w:left="720" w:hanging="360"/>
+      </w:pPr>
+      <w:rPr>
+        <w:rFonts w:ascii="Symbol" w:hAnsi="Symbol" w:cs="Symbol" w:hint="default"/>
+      </w:rPr>
+    </w:lvl>
+    <w:lvl w:ilvl="1" w:tplc="040C0003" w:tentative="1">
+      <w:start w:val="1"/>
+      <w:numFmt w:val="bullet"/>
+      <w:lvlText w:val="o"/>
+      <w:lvlJc w:val="left"/>
+      <w:pPr>
+        <w:ind w:left="1440" w:hanging="360"/>
+      </w:pPr>
+      <w:rPr>
+        <w:rFonts w:ascii="Courier New" w:hAnsi="Courier New" w:cs="Courier New" w:hint="default"/>
+      </w:rPr>
+    </w:lvl>
+    <w:lvl w:ilvl="2" w:tplc="040C0005" w:tentative="1">
+      <w:start w:val="1"/>
+      <w:numFmt w:val="bullet"/>
+      <w:lvlText w:val=""/>
+      <w:lvlJc w:val="left"/>
+      <w:pPr>
+        <w:ind w:left="2160" w:hanging="360"/>
+      </w:pPr>
+      <w:rPr>
+        <w:rFonts w:ascii="Wingdings" w:hAnsi="Wingdings" w:hint="default"/>
+      </w:rPr>
+    </w:lvl>
+    <w:lvl w:ilvl="3" w:tplc="040C0001" w:tentative="1">
+      <w:start w:val="1"/>
+      <w:numFmt w:val="bullet"/>
+      <w:lvlText w:val=""/>
+      <w:lvlJc w:val="left"/>
+      <w:pPr>
+        <w:ind w:left="2880" w:hanging="360"/>
+      </w:pPr>
+      <w:rPr>
+        <w:rFonts w:ascii="Symbol" w:hAnsi="Symbol" w:hint="default"/>
+      </w:rPr>
+    </w:lvl>
+    <w:lvl w:ilvl="4" w:tplc="040C0003" w:tentative="1">
+      <w:start w:val="1"/>
+      <w:numFmt w:val="bullet"/>
+      <w:lvlText w:val="o"/>
+      <w:lvlJc w:val="left"/>
+      <w:pPr>
+        <w:ind w:left="3600" w:hanging="360"/>
+      </w:pPr>
+      <w:rPr>
+        <w:rFonts w:ascii="Courier New" w:hAnsi="Courier New" w:cs="Courier New" w:hint="default"/>
+      </w:rPr>
+    </w:lvl>
+    <w:lvl w:ilvl="5" w:tplc="040C0005" w:tentative="1">
+      <w:start w:val="1"/>
+      <w:numFmt w:val="bullet"/>
+      <w:lvlText w:val=""/>
+      <w:lvlJc w:val="left"/>
+      <w:pPr>
+        <w:ind w:left="4320" w:hanging="360"/>
+      </w:pPr>
+      <w:rPr>
+        <w:rFonts w:ascii="Wingdings" w:hAnsi="Wingdings" w:hint="default"/>
+      </w:rPr>
+    </w:lvl>
+    <w:lvl w:ilvl="6" w:tplc="040C0001" w:tentative="1">
+      <w:start w:val="1"/>
+      <w:numFmt w:val="bullet"/>
+      <w:lvlText w:val=""/>
+      <w:lvlJc w:val="left"/>
+      <w:pPr>
+        <w:ind w:left="5040" w:hanging="360"/>
+      </w:pPr>
+      <w:rPr>
+        <w:rFonts w:ascii="Symbol" w:hAnsi="Symbol" w:hint="default"/>
+      </w:rPr>
+    </w:lvl>
+    <w:lvl w:ilvl="7" w:tplc="040C0003" w:tentative="1">
+      <w:start w:val="1"/>
+      <w:numFmt w:val="bullet"/>
+      <w:lvlText w:val="o"/>
+      <w:lvlJc w:val="left"/>
+      <w:pPr>
+        <w:ind w:left="5760" w:hanging="360"/>
+      </w:pPr>
+      <w:rPr>
+        <w:rFonts w:ascii="Courier New" w:hAnsi="Courier New" w:cs="Courier New" w:hint="default"/>
+      </w:rPr>
+    </w:lvl>
+    <w:lvl w:ilvl="8" w:tplc="040C0005" w:tentative="1">
+      <w:start w:val="1"/>
+      <w:numFmt w:val="bullet"/>
+      <w:lvlText w:val=""/>
+      <w:lvlJc w:val="left"/>
+      <w:pPr>
+        <w:ind w:left="6480" w:hanging="360"/>
+      </w:pPr>
+      <w:rPr>
+        <w:rFonts w:ascii="Wingdings" w:hAnsi="Wingdings" w:hint="default"/>
+      </w:rPr>
+    </w:lvl>
+  </w:abstractNum>
+  <w:abstractNum w:abstractNumId="16" w15:restartNumberingAfterBreak="0">
     <w:nsid w:val="34846512"/>
     <w:multiLevelType w:val="multilevel"/>
     <w:tmpl w:val="305CBBFE"/>
@@ -26234,7 +26976,7 @@
       </w:rPr>
     </w:lvl>
   </w:abstractNum>
-  <w:abstractNum w:abstractNumId="15" w15:restartNumberingAfterBreak="0">
+  <w:abstractNum w:abstractNumId="17" w15:restartNumberingAfterBreak="0">
     <w:nsid w:val="3C570AED"/>
     <w:multiLevelType w:val="hybridMultilevel"/>
     <w:tmpl w:val="54FA63B2"/>
@@ -26346,7 +27088,7 @@
       </w:rPr>
     </w:lvl>
   </w:abstractNum>
-  <w:abstractNum w:abstractNumId="16" w15:restartNumberingAfterBreak="0">
+  <w:abstractNum w:abstractNumId="18" w15:restartNumberingAfterBreak="0">
     <w:nsid w:val="4CF807F8"/>
     <w:multiLevelType w:val="hybridMultilevel"/>
     <w:tmpl w:val="BD9E0962"/>
@@ -26458,7 +27200,7 @@
       </w:rPr>
     </w:lvl>
   </w:abstractNum>
-  <w:abstractNum w:abstractNumId="17" w15:restartNumberingAfterBreak="0">
+  <w:abstractNum w:abstractNumId="19" w15:restartNumberingAfterBreak="0">
     <w:nsid w:val="58BC676A"/>
     <w:multiLevelType w:val="hybridMultilevel"/>
     <w:tmpl w:val="40FEA7E8"/>
@@ -26598,7 +27340,7 @@
       </w:rPr>
     </w:lvl>
   </w:abstractNum>
-  <w:abstractNum w:abstractNumId="18" w15:restartNumberingAfterBreak="0">
+  <w:abstractNum w:abstractNumId="20" w15:restartNumberingAfterBreak="0">
     <w:nsid w:val="6022469D"/>
     <w:multiLevelType w:val="hybridMultilevel"/>
     <w:tmpl w:val="30B01F56"/>
@@ -26711,7 +27453,7 @@
       </w:rPr>
     </w:lvl>
   </w:abstractNum>
-  <w:abstractNum w:abstractNumId="19" w15:restartNumberingAfterBreak="0">
+  <w:abstractNum w:abstractNumId="21" w15:restartNumberingAfterBreak="0">
     <w:nsid w:val="6EF04047"/>
     <w:multiLevelType w:val="hybridMultilevel"/>
     <w:tmpl w:val="6DCA4B26"/>
@@ -26825,25 +27567,25 @@
     </w:lvl>
   </w:abstractNum>
   <w:num w:numId="1">
-    <w:abstractNumId w:val="8"/>
+    <w:abstractNumId w:val="9"/>
   </w:num>
   <w:num w:numId="2">
-    <w:abstractNumId w:val="18"/>
+    <w:abstractNumId w:val="20"/>
   </w:num>
   <w:num w:numId="3">
+    <w:abstractNumId w:val="12"/>
+  </w:num>
+  <w:num w:numId="4">
     <w:abstractNumId w:val="11"/>
   </w:num>
-  <w:num w:numId="4">
-    <w:abstractNumId w:val="10"/>
-  </w:num>
   <w:num w:numId="5">
-    <w:abstractNumId w:val="19"/>
+    <w:abstractNumId w:val="21"/>
   </w:num>
   <w:num w:numId="6">
-    <w:abstractNumId w:val="12"/>
+    <w:abstractNumId w:val="13"/>
   </w:num>
   <w:num w:numId="7">
-    <w:abstractNumId w:val="9"/>
+    <w:abstractNumId w:val="10"/>
   </w:num>
   <w:num w:numId="8">
     <w:abstractNumId w:val="0"/>
@@ -26870,19 +27612,25 @@
     <w:abstractNumId w:val="7"/>
   </w:num>
   <w:num w:numId="16">
-    <w:abstractNumId w:val="13"/>
+    <w:abstractNumId w:val="14"/>
   </w:num>
   <w:num w:numId="17">
-    <w:abstractNumId w:val="14"/>
+    <w:abstractNumId w:val="16"/>
   </w:num>
   <w:num w:numId="18">
-    <w:abstractNumId w:val="16"/>
+    <w:abstractNumId w:val="18"/>
   </w:num>
   <w:num w:numId="19">
+    <w:abstractNumId w:val="19"/>
+  </w:num>
+  <w:num w:numId="20">
     <w:abstractNumId w:val="17"/>
   </w:num>
-  <w:num w:numId="20">
+  <w:num w:numId="21">
     <w:abstractNumId w:val="15"/>
+  </w:num>
+  <w:num w:numId="22">
+    <w:abstractNumId w:val="8"/>
   </w:num>
 </w:numbering>
 </file>
@@ -27733,6 +28481,36 @@
     <w:link w:val="Pieddepage"/>
     <w:uiPriority w:val="99"/>
     <w:rsid w:val="00A877BD"/>
+  </w:style>
+  <w:style w:type="paragraph" w:styleId="Textedebulles">
+    <w:name w:val="Balloon Text"/>
+    <w:basedOn w:val="Normal"/>
+    <w:link w:val="TextedebullesCar"/>
+    <w:uiPriority w:val="99"/>
+    <w:semiHidden/>
+    <w:unhideWhenUsed/>
+    <w:rsid w:val="00FA54CD"/>
+    <w:pPr>
+      <w:spacing w:after="0" w:line="240" w:lineRule="auto"/>
+    </w:pPr>
+    <w:rPr>
+      <w:rFonts w:ascii="Segoe UI" w:hAnsi="Segoe UI" w:cs="Segoe UI"/>
+      <w:sz w:val="18"/>
+      <w:szCs w:val="18"/>
+    </w:rPr>
+  </w:style>
+  <w:style w:type="character" w:customStyle="1" w:styleId="TextedebullesCar">
+    <w:name w:val="Texte de bulles Car"/>
+    <w:basedOn w:val="Policepardfaut"/>
+    <w:link w:val="Textedebulles"/>
+    <w:uiPriority w:val="99"/>
+    <w:semiHidden/>
+    <w:rsid w:val="00FA54CD"/>
+    <w:rPr>
+      <w:rFonts w:ascii="Segoe UI" w:hAnsi="Segoe UI" w:cs="Segoe UI"/>
+      <w:sz w:val="18"/>
+      <w:szCs w:val="18"/>
+    </w:rPr>
   </w:style>
 </w:styles>
 </file>
@@ -28917,7 +29695,7 @@
 </file>
 
 <file path=customXml/itemProps1.xml><?xml version="1.0" encoding="utf-8"?>
-<ds:datastoreItem xmlns:ds="http://schemas.openxmlformats.org/officeDocument/2006/customXml" ds:itemID="{05AF8ED9-730D-4001-9A6D-33D2EE2F5695}">
+<ds:datastoreItem xmlns:ds="http://schemas.openxmlformats.org/officeDocument/2006/customXml" ds:itemID="{AD16E482-6F90-44D3-970E-EC4E1FA42025}">
   <ds:schemaRefs>
     <ds:schemaRef ds:uri="http://schemas.openxmlformats.org/officeDocument/2006/bibliography"/>
   </ds:schemaRefs>

</xml_diff>

<commit_message>
pptx : axe d'évolution, docx: glossaire
</commit_message>
<xml_diff>
--- a/LIVRABLE-4/Livrable 4.docx
+++ b/LIVRABLE-4/Livrable 4.docx
@@ -23776,18 +23776,51 @@
       </w:r>
     </w:p>
     <w:p>
+      <w:pPr>
+        <w:rPr>
+          <w:lang w:val="en-US"/>
+        </w:rPr>
+      </w:pPr>
       <w:r>
         <w:rPr>
           <w:b/>
           <w:bCs/>
+          <w:lang w:val="en-US"/>
+        </w:rPr>
+        <w:t>MEP </w:t>
+      </w:r>
+      <w:r>
+        <w:rPr>
+          <w:lang w:val="en-US"/>
+        </w:rPr>
+        <w:t xml:space="preserve">: </w:t>
+      </w:r>
+      <w:r>
+        <w:rPr>
+          <w:lang w:val="en-US"/>
+        </w:rPr>
+        <w:t>mise en produiction</w:t>
+      </w:r>
+    </w:p>
+    <w:p>
+      <w:pPr>
+        <w:rPr>
+          <w:lang w:val="en-US"/>
+        </w:rPr>
+      </w:pPr>
+      <w:r>
+        <w:rPr>
+          <w:b/>
+          <w:bCs/>
+          <w:lang w:val="en-US"/>
         </w:rPr>
         <w:t>VPN</w:t>
       </w:r>
       <w:r>
-        <w:t xml:space="preserve"> : </w:t>
-      </w:r>
-      <w:r>
-        <w:t>Virtual Private Network</w:t>
+        <w:rPr>
+          <w:lang w:val="en-US"/>
+        </w:rPr>
+        <w:t> : Virtual Private Network</w:t>
       </w:r>
     </w:p>
     <w:p>
@@ -32022,7 +32055,7 @@
 </file>
 
 <file path=customXml/itemProps1.xml><?xml version="1.0" encoding="utf-8"?>
-<ds:datastoreItem xmlns:ds="http://schemas.openxmlformats.org/officeDocument/2006/customXml" ds:itemID="{6DB7CCAD-AB69-4BF4-970D-DDCFACEF7FB3}">
+<ds:datastoreItem xmlns:ds="http://schemas.openxmlformats.org/officeDocument/2006/customXml" ds:itemID="{70AEF61D-A1CC-4BCC-92E7-4D664EE6DDB9}">
   <ds:schemaRefs>
     <ds:schemaRef ds:uri="http://schemas.openxmlformats.org/officeDocument/2006/bibliography"/>
   </ds:schemaRefs>

</xml_diff>